<commit_message>
Renamed (^^) operator to (^). *BREAKING CHANGE*
</commit_message>
<xml_diff>
--- a/Nu/Documentation/Iterative Functional Reactive Programming with the Nu Game Engine.docx
+++ b/Nu/Documentation/Iterative Functional Reactive Programming with the Nu Game Engine.docx
@@ -1480,23 +1480,13 @@
           <w:highlight w:val="white"/>
         </w:rPr>
       </w:pPr>
-      <w:proofErr w:type="gramStart"/>
-      <w:r>
-        <w:rPr>
-          <w:rFonts w:cstheme="minorHAnsi"/>
-          <w:color w:val="000000"/>
-          <w:highlight w:val="white"/>
-        </w:rPr>
-        <w:t>its</w:t>
-      </w:r>
-      <w:proofErr w:type="gramEnd"/>
-      <w:r>
-        <w:rPr>
-          <w:rFonts w:cstheme="minorHAnsi"/>
-          <w:color w:val="000000"/>
-          <w:highlight w:val="white"/>
-        </w:rPr>
-        <w:t xml:space="preserve"> available forms of expression are consequently not as high-level as FO/HOFRP systems, and the user can become bogged down in oft-irrelevant details like low-level state-transformations and navigating the rather proliferated data structures of the engine.</w:t>
+      <w:r>
+        <w:rPr>
+          <w:rFonts w:cstheme="minorHAnsi"/>
+          <w:color w:val="000000"/>
+          <w:highlight w:val="white"/>
+        </w:rPr>
+        <w:t>its available forms of expression are consequently not as high-level as FO/HOFRP systems, and the user can become bogged down in oft-irrelevant details like low-level state-transformations and navigating the rather proliferated data structures of the engine.</w:t>
       </w:r>
     </w:p>
     <w:p>
@@ -1516,23 +1506,13 @@
           <w:highlight w:val="white"/>
         </w:rPr>
       </w:pPr>
-      <w:proofErr w:type="gramStart"/>
-      <w:r>
-        <w:rPr>
-          <w:rFonts w:cstheme="minorHAnsi"/>
-          <w:color w:val="000000"/>
-          <w:highlight w:val="white"/>
-        </w:rPr>
-        <w:t>because</w:t>
-      </w:r>
-      <w:proofErr w:type="gramEnd"/>
-      <w:r>
-        <w:rPr>
-          <w:rFonts w:cstheme="minorHAnsi"/>
-          <w:color w:val="000000"/>
-          <w:highlight w:val="white"/>
-        </w:rPr>
-        <w:t xml:space="preserve"> the API is so data-driven, the world's simulants cannot be accessed without first retrieving them via their addresses.</w:t>
+      <w:r>
+        <w:rPr>
+          <w:rFonts w:cstheme="minorHAnsi"/>
+          <w:color w:val="000000"/>
+          <w:highlight w:val="white"/>
+        </w:rPr>
+        <w:t>because the API is so data-driven, the world's simulants cannot be accessed without first retrieving them via their addresses.</w:t>
       </w:r>
     </w:p>
     <w:p>
@@ -1645,23 +1625,13 @@
           <w:highlight w:val="white"/>
         </w:rPr>
       </w:pPr>
-      <w:proofErr w:type="gramStart"/>
-      <w:r>
-        <w:rPr>
-          <w:rFonts w:cstheme="minorHAnsi"/>
-          <w:color w:val="000000"/>
-          <w:highlight w:val="white"/>
-        </w:rPr>
-        <w:t>a</w:t>
-      </w:r>
-      <w:proofErr w:type="gramEnd"/>
-      <w:r>
-        <w:rPr>
-          <w:rFonts w:cstheme="minorHAnsi"/>
-          <w:color w:val="000000"/>
-          <w:highlight w:val="white"/>
-        </w:rPr>
-        <w:t xml:space="preserve"> general-purpose game engine is, by definition, not a DSL, but rather an API that, due to its generality, actually exposes </w:t>
+      <w:r>
+        <w:rPr>
+          <w:rFonts w:cstheme="minorHAnsi"/>
+          <w:color w:val="000000"/>
+          <w:highlight w:val="white"/>
+        </w:rPr>
+        <w:t xml:space="preserve">a general-purpose game engine is, by definition, not a DSL, but rather an API that, due to its generality, actually exposes </w:t>
       </w:r>
       <w:r>
         <w:rPr>
@@ -1698,23 +1668,13 @@
           <w:highlight w:val="white"/>
         </w:rPr>
       </w:pPr>
-      <w:proofErr w:type="gramStart"/>
-      <w:r>
-        <w:rPr>
-          <w:rFonts w:cstheme="minorHAnsi"/>
-          <w:color w:val="000000"/>
-          <w:highlight w:val="white"/>
-        </w:rPr>
-        <w:t>from</w:t>
-      </w:r>
-      <w:proofErr w:type="gramEnd"/>
-      <w:r>
-        <w:rPr>
-          <w:rFonts w:cstheme="minorHAnsi"/>
-          <w:color w:val="000000"/>
-          <w:highlight w:val="white"/>
-        </w:rPr>
-        <w:t xml:space="preserve"> my experience, games, and game technology in general, refuse to conform to any single system of thought, often demanding certain features be implemented with </w:t>
+      <w:r>
+        <w:rPr>
+          <w:rFonts w:cstheme="minorHAnsi"/>
+          <w:color w:val="000000"/>
+          <w:highlight w:val="white"/>
+        </w:rPr>
+        <w:t xml:space="preserve">from my experience, games, and game technology in general, refuse to conform to any single system of thought, often demanding certain features be implemented with </w:t>
       </w:r>
       <w:r>
         <w:rPr>
@@ -1798,55 +1758,1716 @@
           <w:highlight w:val="white"/>
         </w:rPr>
       </w:pPr>
+      <w:r>
+        <w:rPr>
+          <w:rFonts w:cstheme="minorHAnsi"/>
+          <w:color w:val="000000"/>
+          <w:highlight w:val="white"/>
+        </w:rPr>
+        <w:t xml:space="preserve">just because the default means of expression is not as abstract as that of FO/HOFRP systems, </w:t>
+      </w:r>
+      <w:r>
+        <w:rPr>
+          <w:rFonts w:cstheme="minorHAnsi"/>
+          <w:color w:val="000000"/>
+          <w:highlight w:val="white"/>
+        </w:rPr>
+        <w:t xml:space="preserve">it does not mean </w:t>
+      </w:r>
+      <w:r>
+        <w:rPr>
+          <w:rFonts w:cstheme="minorHAnsi"/>
+          <w:color w:val="000000"/>
+          <w:highlight w:val="white"/>
+        </w:rPr>
+        <w:t xml:space="preserve">there are </w:t>
+      </w:r>
+      <w:r>
+        <w:rPr>
+          <w:rFonts w:cstheme="minorHAnsi"/>
+          <w:color w:val="000000"/>
+          <w:highlight w:val="white"/>
+        </w:rPr>
+        <w:t>no available</w:t>
+      </w:r>
+      <w:r>
+        <w:rPr>
+          <w:rFonts w:cstheme="minorHAnsi"/>
+          <w:color w:val="000000"/>
+          <w:highlight w:val="white"/>
+        </w:rPr>
+        <w:t xml:space="preserve"> ways to 'climb into' more abstract forms of expression.</w:t>
+      </w:r>
+    </w:p>
+    <w:p>
+      <w:pPr>
+        <w:autoSpaceDE w:val="0"/>
+        <w:autoSpaceDN w:val="0"/>
+        <w:adjustRightInd w:val="0"/>
+        <w:spacing w:after="0" w:line="240" w:lineRule="auto"/>
+        <w:rPr>
+          <w:rFonts w:cstheme="minorHAnsi"/>
+          <w:color w:val="000000"/>
+          <w:highlight w:val="white"/>
+        </w:rPr>
+      </w:pPr>
+    </w:p>
+    <w:p>
+      <w:pPr>
+        <w:autoSpaceDE w:val="0"/>
+        <w:autoSpaceDN w:val="0"/>
+        <w:adjustRightInd w:val="0"/>
+        <w:spacing w:after="0" w:line="240" w:lineRule="auto"/>
+        <w:rPr>
+          <w:rFonts w:cstheme="minorHAnsi"/>
+          <w:color w:val="000000"/>
+          <w:highlight w:val="white"/>
+        </w:rPr>
+      </w:pPr>
+      <w:r>
+        <w:rPr>
+          <w:rFonts w:cstheme="minorHAnsi"/>
+          <w:color w:val="000000"/>
+          <w:highlight w:val="white"/>
+        </w:rPr>
+        <w:t>To expand on point 3, here are some of the higher forms of expression provided by the API -</w:t>
+      </w:r>
+    </w:p>
+    <w:p>
+      <w:pPr>
+        <w:autoSpaceDE w:val="0"/>
+        <w:autoSpaceDN w:val="0"/>
+        <w:adjustRightInd w:val="0"/>
+        <w:spacing w:after="0" w:line="240" w:lineRule="auto"/>
+        <w:rPr>
+          <w:rFonts w:cstheme="minorHAnsi"/>
+          <w:color w:val="000000"/>
+          <w:highlight w:val="white"/>
+        </w:rPr>
+      </w:pPr>
+    </w:p>
+    <w:p>
+      <w:pPr>
+        <w:autoSpaceDE w:val="0"/>
+        <w:autoSpaceDN w:val="0"/>
+        <w:adjustRightInd w:val="0"/>
+        <w:spacing w:after="0" w:line="240" w:lineRule="auto"/>
+        <w:rPr>
+          <w:rFonts w:cstheme="minorHAnsi"/>
+          <w:color w:val="000000"/>
+          <w:highlight w:val="white"/>
+        </w:rPr>
+      </w:pPr>
+      <w:r>
+        <w:rPr>
+          <w:rFonts w:cstheme="minorHAnsi"/>
+          <w:color w:val="000000"/>
+          <w:highlight w:val="white"/>
+        </w:rPr>
+        <w:t>Here we have an expression form called an 'observation' that allows expressive combinations and transformations of events like so -</w:t>
+      </w:r>
+    </w:p>
+    <w:p>
+      <w:pPr>
+        <w:autoSpaceDE w:val="0"/>
+        <w:autoSpaceDN w:val="0"/>
+        <w:adjustRightInd w:val="0"/>
+        <w:spacing w:after="0" w:line="240" w:lineRule="auto"/>
+        <w:rPr>
+          <w:rFonts w:cstheme="minorHAnsi"/>
+          <w:color w:val="000000"/>
+          <w:highlight w:val="white"/>
+        </w:rPr>
+      </w:pPr>
+    </w:p>
+    <w:p>
+      <w:pPr>
+        <w:autoSpaceDE w:val="0"/>
+        <w:autoSpaceDN w:val="0"/>
+        <w:adjustRightInd w:val="0"/>
+        <w:spacing w:after="0" w:line="240" w:lineRule="auto"/>
+        <w:rPr>
+          <w:rFonts w:ascii="Consolas" w:hAnsi="Consolas" w:cs="Consolas"/>
+          <w:color w:val="000000"/>
+          <w:sz w:val="16"/>
+          <w:highlight w:val="white"/>
+        </w:rPr>
+      </w:pPr>
+      <w:r>
+        <w:rPr>
+          <w:rFonts w:ascii="Consolas" w:hAnsi="Consolas" w:cs="Consolas"/>
+          <w:color w:val="000000"/>
+          <w:sz w:val="16"/>
+          <w:highlight w:val="white"/>
+        </w:rPr>
+        <w:t xml:space="preserve">    </w:t>
+      </w:r>
+      <w:r>
+        <w:rPr>
+          <w:rFonts w:ascii="Consolas" w:hAnsi="Consolas" w:cs="Consolas"/>
+          <w:color w:val="0000FF"/>
+          <w:sz w:val="16"/>
+          <w:highlight w:val="white"/>
+        </w:rPr>
+        <w:t>let</w:t>
+      </w:r>
+      <w:r>
+        <w:rPr>
+          <w:rFonts w:ascii="Consolas" w:hAnsi="Consolas" w:cs="Consolas"/>
+          <w:color w:val="000000"/>
+          <w:sz w:val="16"/>
+          <w:highlight w:val="white"/>
+        </w:rPr>
+        <w:t xml:space="preserve"> observation =</w:t>
+      </w:r>
+    </w:p>
+    <w:p>
+      <w:pPr>
+        <w:autoSpaceDE w:val="0"/>
+        <w:autoSpaceDN w:val="0"/>
+        <w:adjustRightInd w:val="0"/>
+        <w:spacing w:after="0" w:line="240" w:lineRule="auto"/>
+        <w:rPr>
+          <w:rFonts w:ascii="Consolas" w:hAnsi="Consolas" w:cs="Consolas"/>
+          <w:color w:val="000000"/>
+          <w:sz w:val="16"/>
+          <w:highlight w:val="white"/>
+        </w:rPr>
+      </w:pPr>
+      <w:r>
+        <w:rPr>
+          <w:rFonts w:ascii="Consolas" w:hAnsi="Consolas" w:cs="Consolas"/>
+          <w:color w:val="000000"/>
+          <w:sz w:val="16"/>
+          <w:highlight w:val="white"/>
+        </w:rPr>
+        <w:t xml:space="preserve">        observe (</w:t>
+      </w:r>
+      <w:proofErr w:type="spellStart"/>
+      <w:r>
+        <w:rPr>
+          <w:rFonts w:ascii="Consolas" w:hAnsi="Consolas" w:cs="Consolas"/>
+          <w:color w:val="000000"/>
+          <w:sz w:val="16"/>
+          <w:highlight w:val="white"/>
+        </w:rPr>
+        <w:t>ClickEventAddress</w:t>
+      </w:r>
+      <w:proofErr w:type="spellEnd"/>
+      <w:r>
+        <w:rPr>
+          <w:rFonts w:ascii="Consolas" w:hAnsi="Consolas" w:cs="Consolas"/>
+          <w:color w:val="000000"/>
+          <w:sz w:val="16"/>
+          <w:highlight w:val="white"/>
+        </w:rPr>
+        <w:t xml:space="preserve"> -&gt;&gt;- </w:t>
+      </w:r>
+      <w:proofErr w:type="spellStart"/>
+      <w:r>
+        <w:rPr>
+          <w:rFonts w:ascii="Consolas" w:hAnsi="Consolas" w:cs="Consolas"/>
+          <w:color w:val="000000"/>
+          <w:sz w:val="16"/>
+          <w:highlight w:val="white"/>
+        </w:rPr>
+        <w:t>hudHaltAddress</w:t>
+      </w:r>
+      <w:proofErr w:type="spellEnd"/>
+      <w:r>
+        <w:rPr>
+          <w:rFonts w:ascii="Consolas" w:hAnsi="Consolas" w:cs="Consolas"/>
+          <w:color w:val="000000"/>
+          <w:sz w:val="16"/>
+          <w:highlight w:val="white"/>
+        </w:rPr>
+        <w:t>) address |&gt;</w:t>
+      </w:r>
+    </w:p>
+    <w:p>
+      <w:pPr>
+        <w:autoSpaceDE w:val="0"/>
+        <w:autoSpaceDN w:val="0"/>
+        <w:adjustRightInd w:val="0"/>
+        <w:spacing w:after="0" w:line="240" w:lineRule="auto"/>
+        <w:rPr>
+          <w:rFonts w:ascii="Consolas" w:hAnsi="Consolas" w:cs="Consolas"/>
+          <w:color w:val="000000"/>
+          <w:sz w:val="16"/>
+          <w:highlight w:val="white"/>
+        </w:rPr>
+      </w:pPr>
+      <w:r>
+        <w:rPr>
+          <w:rFonts w:ascii="Consolas" w:hAnsi="Consolas" w:cs="Consolas"/>
+          <w:color w:val="000000"/>
+          <w:sz w:val="16"/>
+          <w:highlight w:val="white"/>
+        </w:rPr>
+        <w:t xml:space="preserve">        filter </w:t>
+      </w:r>
+      <w:proofErr w:type="spellStart"/>
+      <w:r>
+        <w:rPr>
+          <w:rFonts w:ascii="Consolas" w:hAnsi="Consolas" w:cs="Consolas"/>
+          <w:color w:val="000000"/>
+          <w:sz w:val="16"/>
+          <w:highlight w:val="white"/>
+        </w:rPr>
+        <w:t>isSelected</w:t>
+      </w:r>
+      <w:proofErr w:type="spellEnd"/>
+      <w:r>
+        <w:rPr>
+          <w:rFonts w:ascii="Consolas" w:hAnsi="Consolas" w:cs="Consolas"/>
+          <w:color w:val="000000"/>
+          <w:sz w:val="16"/>
+          <w:highlight w:val="white"/>
+        </w:rPr>
+        <w:t xml:space="preserve"> |&gt;</w:t>
+      </w:r>
+    </w:p>
+    <w:p>
+      <w:pPr>
+        <w:autoSpaceDE w:val="0"/>
+        <w:autoSpaceDN w:val="0"/>
+        <w:adjustRightInd w:val="0"/>
+        <w:spacing w:after="0" w:line="240" w:lineRule="auto"/>
+        <w:rPr>
+          <w:rFonts w:ascii="Consolas" w:hAnsi="Consolas" w:cs="Consolas"/>
+          <w:color w:val="000000"/>
+          <w:sz w:val="16"/>
+          <w:highlight w:val="white"/>
+        </w:rPr>
+      </w:pPr>
+      <w:r>
+        <w:rPr>
+          <w:rFonts w:ascii="Consolas" w:hAnsi="Consolas" w:cs="Consolas"/>
+          <w:color w:val="000000"/>
+          <w:sz w:val="16"/>
+          <w:highlight w:val="white"/>
+        </w:rPr>
+        <w:t xml:space="preserve">        sum </w:t>
+      </w:r>
+      <w:proofErr w:type="spellStart"/>
+      <w:r>
+        <w:rPr>
+          <w:rFonts w:ascii="Consolas" w:hAnsi="Consolas" w:cs="Consolas"/>
+          <w:color w:val="000000"/>
+          <w:sz w:val="16"/>
+          <w:highlight w:val="white"/>
+        </w:rPr>
+        <w:t>TickEventAddress</w:t>
+      </w:r>
+      <w:proofErr w:type="spellEnd"/>
+      <w:r>
+        <w:rPr>
+          <w:rFonts w:ascii="Consolas" w:hAnsi="Consolas" w:cs="Consolas"/>
+          <w:color w:val="000000"/>
+          <w:sz w:val="16"/>
+          <w:highlight w:val="white"/>
+        </w:rPr>
+        <w:t xml:space="preserve"> |&gt;</w:t>
+      </w:r>
+    </w:p>
+    <w:p>
+      <w:pPr>
+        <w:autoSpaceDE w:val="0"/>
+        <w:autoSpaceDN w:val="0"/>
+        <w:adjustRightInd w:val="0"/>
+        <w:spacing w:after="0" w:line="240" w:lineRule="auto"/>
+        <w:rPr>
+          <w:rFonts w:cstheme="minorHAnsi"/>
+          <w:color w:val="000000"/>
+          <w:sz w:val="16"/>
+          <w:highlight w:val="white"/>
+        </w:rPr>
+      </w:pPr>
+      <w:r>
+        <w:rPr>
+          <w:rFonts w:ascii="Consolas" w:hAnsi="Consolas" w:cs="Consolas"/>
+          <w:color w:val="000000"/>
+          <w:sz w:val="16"/>
+          <w:highlight w:val="white"/>
+        </w:rPr>
+        <w:t xml:space="preserve">        until (</w:t>
+      </w:r>
+      <w:proofErr w:type="spellStart"/>
+      <w:r>
+        <w:rPr>
+          <w:rFonts w:ascii="Consolas" w:hAnsi="Consolas" w:cs="Consolas"/>
+          <w:color w:val="000000"/>
+          <w:sz w:val="16"/>
+          <w:highlight w:val="white"/>
+        </w:rPr>
+        <w:t>DeselectEventAddress</w:t>
+      </w:r>
+      <w:proofErr w:type="spellEnd"/>
+      <w:r>
+        <w:rPr>
+          <w:rFonts w:ascii="Consolas" w:hAnsi="Consolas" w:cs="Consolas"/>
+          <w:color w:val="000000"/>
+          <w:sz w:val="16"/>
+          <w:highlight w:val="white"/>
+        </w:rPr>
+        <w:t xml:space="preserve"> -&gt;&gt;- address)</w:t>
+      </w:r>
+    </w:p>
+    <w:p>
+      <w:pPr>
+        <w:autoSpaceDE w:val="0"/>
+        <w:autoSpaceDN w:val="0"/>
+        <w:adjustRightInd w:val="0"/>
+        <w:spacing w:after="0" w:line="240" w:lineRule="auto"/>
+        <w:rPr>
+          <w:rFonts w:cstheme="minorHAnsi"/>
+          <w:color w:val="000000"/>
+          <w:highlight w:val="white"/>
+        </w:rPr>
+      </w:pPr>
+    </w:p>
+    <w:p>
+      <w:pPr>
+        <w:autoSpaceDE w:val="0"/>
+        <w:autoSpaceDN w:val="0"/>
+        <w:adjustRightInd w:val="0"/>
+        <w:spacing w:after="0" w:line="240" w:lineRule="auto"/>
+        <w:rPr>
+          <w:rFonts w:cstheme="minorHAnsi"/>
+          <w:color w:val="000000"/>
+          <w:highlight w:val="white"/>
+        </w:rPr>
+      </w:pPr>
+      <w:r>
+        <w:rPr>
+          <w:rFonts w:cstheme="minorHAnsi"/>
+          <w:color w:val="000000"/>
+          <w:highlight w:val="white"/>
+        </w:rPr>
+        <w:t>This affords us the ability to treat events like first-class collections.</w:t>
+      </w:r>
+    </w:p>
+    <w:p>
+      <w:pPr>
+        <w:autoSpaceDE w:val="0"/>
+        <w:autoSpaceDN w:val="0"/>
+        <w:adjustRightInd w:val="0"/>
+        <w:spacing w:after="0" w:line="240" w:lineRule="auto"/>
+        <w:rPr>
+          <w:rFonts w:cstheme="minorHAnsi"/>
+          <w:color w:val="000000"/>
+          <w:highlight w:val="white"/>
+        </w:rPr>
+      </w:pPr>
+    </w:p>
+    <w:p>
+      <w:pPr>
+        <w:autoSpaceDE w:val="0"/>
+        <w:autoSpaceDN w:val="0"/>
+        <w:adjustRightInd w:val="0"/>
+        <w:spacing w:after="0" w:line="240" w:lineRule="auto"/>
+        <w:rPr>
+          <w:rFonts w:cstheme="minorHAnsi"/>
+          <w:color w:val="000000"/>
+          <w:highlight w:val="white"/>
+        </w:rPr>
+      </w:pPr>
+      <w:r>
+        <w:rPr>
+          <w:rFonts w:cstheme="minorHAnsi"/>
+          <w:color w:val="000000"/>
+          <w:highlight w:val="white"/>
+        </w:rPr>
+        <w:t>Here we have an expression form called a 'chain'. A chain is a monad that allows a procedural-style expression to span 0 or more events while also taking the world as an implicit state -</w:t>
+      </w:r>
+    </w:p>
+    <w:p>
+      <w:pPr>
+        <w:autoSpaceDE w:val="0"/>
+        <w:autoSpaceDN w:val="0"/>
+        <w:adjustRightInd w:val="0"/>
+        <w:spacing w:after="0" w:line="240" w:lineRule="auto"/>
+        <w:rPr>
+          <w:rFonts w:cstheme="minorHAnsi"/>
+          <w:color w:val="000000"/>
+          <w:highlight w:val="white"/>
+        </w:rPr>
+      </w:pPr>
+    </w:p>
+    <w:p>
+      <w:pPr>
+        <w:autoSpaceDE w:val="0"/>
+        <w:autoSpaceDN w:val="0"/>
+        <w:adjustRightInd w:val="0"/>
+        <w:spacing w:after="0" w:line="240" w:lineRule="auto"/>
+        <w:rPr>
+          <w:rFonts w:ascii="Consolas" w:hAnsi="Consolas" w:cs="Consolas"/>
+          <w:color w:val="000000"/>
+          <w:sz w:val="14"/>
+          <w:highlight w:val="white"/>
+        </w:rPr>
+      </w:pPr>
+      <w:r>
+        <w:rPr>
+          <w:rFonts w:ascii="Consolas" w:hAnsi="Consolas" w:cs="Consolas"/>
+          <w:color w:val="000000"/>
+          <w:sz w:val="14"/>
+          <w:highlight w:val="white"/>
+        </w:rPr>
+        <w:t xml:space="preserve">    </w:t>
+      </w:r>
       <w:proofErr w:type="gramStart"/>
       <w:r>
         <w:rPr>
-          <w:rFonts w:cstheme="minorHAnsi"/>
-          <w:color w:val="000000"/>
-          <w:highlight w:val="white"/>
-        </w:rPr>
-        <w:t>just</w:t>
+          <w:rFonts w:ascii="Consolas" w:hAnsi="Consolas" w:cs="Consolas"/>
+          <w:color w:val="0000FF"/>
+          <w:sz w:val="14"/>
+          <w:highlight w:val="white"/>
+        </w:rPr>
+        <w:t>static</w:t>
       </w:r>
       <w:proofErr w:type="gramEnd"/>
       <w:r>
         <w:rPr>
-          <w:rFonts w:cstheme="minorHAnsi"/>
-          <w:color w:val="000000"/>
-          <w:highlight w:val="white"/>
-        </w:rPr>
-        <w:t xml:space="preserve"> because the default means of expression is not as abstract as that of FO/HOFRP systems, </w:t>
-      </w:r>
-      <w:r>
-        <w:rPr>
-          <w:rFonts w:cstheme="minorHAnsi"/>
-          <w:color w:val="000000"/>
-          <w:highlight w:val="white"/>
-        </w:rPr>
-        <w:t xml:space="preserve">it does not mean </w:t>
-      </w:r>
-      <w:r>
-        <w:rPr>
-          <w:rFonts w:cstheme="minorHAnsi"/>
-          <w:color w:val="000000"/>
-          <w:highlight w:val="white"/>
-        </w:rPr>
-        <w:t xml:space="preserve">there are </w:t>
-      </w:r>
-      <w:r>
-        <w:rPr>
-          <w:rFonts w:cstheme="minorHAnsi"/>
-          <w:color w:val="000000"/>
-          <w:highlight w:val="white"/>
-        </w:rPr>
-        <w:t>no available</w:t>
-      </w:r>
-      <w:r>
-        <w:rPr>
-          <w:rFonts w:cstheme="minorHAnsi"/>
-          <w:color w:val="000000"/>
-          <w:highlight w:val="white"/>
-        </w:rPr>
-        <w:t xml:space="preserve"> ways to 'climb into' more abstract forms of expression.</w:t>
+          <w:rFonts w:ascii="Consolas" w:hAnsi="Consolas" w:cs="Consolas"/>
+          <w:color w:val="000000"/>
+          <w:sz w:val="14"/>
+          <w:highlight w:val="white"/>
+        </w:rPr>
+        <w:t xml:space="preserve"> </w:t>
+      </w:r>
+      <w:r>
+        <w:rPr>
+          <w:rFonts w:ascii="Consolas" w:hAnsi="Consolas" w:cs="Consolas"/>
+          <w:color w:val="0000FF"/>
+          <w:sz w:val="14"/>
+          <w:highlight w:val="white"/>
+        </w:rPr>
+        <w:t>let</w:t>
+      </w:r>
+      <w:r>
+        <w:rPr>
+          <w:rFonts w:ascii="Consolas" w:hAnsi="Consolas" w:cs="Consolas"/>
+          <w:color w:val="000000"/>
+          <w:sz w:val="14"/>
+          <w:highlight w:val="white"/>
+        </w:rPr>
+        <w:t xml:space="preserve"> </w:t>
+      </w:r>
+      <w:proofErr w:type="spellStart"/>
+      <w:r>
+        <w:rPr>
+          <w:rFonts w:ascii="Consolas" w:hAnsi="Consolas" w:cs="Consolas"/>
+          <w:color w:val="000000"/>
+          <w:sz w:val="14"/>
+          <w:highlight w:val="white"/>
+        </w:rPr>
+        <w:t>runCharacterAction</w:t>
+      </w:r>
+      <w:proofErr w:type="spellEnd"/>
+      <w:r>
+        <w:rPr>
+          <w:rFonts w:ascii="Consolas" w:hAnsi="Consolas" w:cs="Consolas"/>
+          <w:color w:val="000000"/>
+          <w:sz w:val="14"/>
+          <w:highlight w:val="white"/>
+        </w:rPr>
+        <w:t xml:space="preserve"> </w:t>
+      </w:r>
+      <w:proofErr w:type="spellStart"/>
+      <w:r>
+        <w:rPr>
+          <w:rFonts w:ascii="Consolas" w:hAnsi="Consolas" w:cs="Consolas"/>
+          <w:color w:val="000000"/>
+          <w:sz w:val="14"/>
+          <w:highlight w:val="white"/>
+        </w:rPr>
+        <w:t>newActionDescriptor</w:t>
+      </w:r>
+      <w:proofErr w:type="spellEnd"/>
+      <w:r>
+        <w:rPr>
+          <w:rFonts w:ascii="Consolas" w:hAnsi="Consolas" w:cs="Consolas"/>
+          <w:color w:val="000000"/>
+          <w:sz w:val="14"/>
+          <w:highlight w:val="white"/>
+        </w:rPr>
+        <w:t xml:space="preserve"> </w:t>
+      </w:r>
+      <w:proofErr w:type="spellStart"/>
+      <w:r>
+        <w:rPr>
+          <w:rFonts w:ascii="Consolas" w:hAnsi="Consolas" w:cs="Consolas"/>
+          <w:color w:val="000000"/>
+          <w:sz w:val="14"/>
+          <w:highlight w:val="white"/>
+        </w:rPr>
+        <w:t>characterAddress</w:t>
+      </w:r>
+      <w:proofErr w:type="spellEnd"/>
+      <w:r>
+        <w:rPr>
+          <w:rFonts w:ascii="Consolas" w:hAnsi="Consolas" w:cs="Consolas"/>
+          <w:color w:val="000000"/>
+          <w:sz w:val="14"/>
+          <w:highlight w:val="white"/>
+        </w:rPr>
+        <w:t xml:space="preserve"> address world =</w:t>
+      </w:r>
+    </w:p>
+    <w:p>
+      <w:pPr>
+        <w:autoSpaceDE w:val="0"/>
+        <w:autoSpaceDN w:val="0"/>
+        <w:adjustRightInd w:val="0"/>
+        <w:spacing w:after="0" w:line="240" w:lineRule="auto"/>
+        <w:rPr>
+          <w:rFonts w:ascii="Consolas" w:hAnsi="Consolas" w:cs="Consolas"/>
+          <w:color w:val="000000"/>
+          <w:sz w:val="14"/>
+          <w:highlight w:val="white"/>
+        </w:rPr>
+      </w:pPr>
+      <w:r>
+        <w:rPr>
+          <w:rFonts w:ascii="Consolas" w:hAnsi="Consolas" w:cs="Consolas"/>
+          <w:color w:val="000000"/>
+          <w:sz w:val="14"/>
+          <w:highlight w:val="white"/>
+        </w:rPr>
+        <w:t xml:space="preserve">        </w:t>
+      </w:r>
+      <w:proofErr w:type="gramStart"/>
+      <w:r>
+        <w:rPr>
+          <w:rFonts w:ascii="Consolas" w:hAnsi="Consolas" w:cs="Consolas"/>
+          <w:color w:val="0000FF"/>
+          <w:sz w:val="14"/>
+          <w:highlight w:val="white"/>
+        </w:rPr>
+        <w:t>let</w:t>
+      </w:r>
+      <w:proofErr w:type="gramEnd"/>
+      <w:r>
+        <w:rPr>
+          <w:rFonts w:ascii="Consolas" w:hAnsi="Consolas" w:cs="Consolas"/>
+          <w:color w:val="000000"/>
+          <w:sz w:val="14"/>
+          <w:highlight w:val="white"/>
+        </w:rPr>
+        <w:t xml:space="preserve"> chain = chain {</w:t>
+      </w:r>
+    </w:p>
+    <w:p>
+      <w:pPr>
+        <w:autoSpaceDE w:val="0"/>
+        <w:autoSpaceDN w:val="0"/>
+        <w:adjustRightInd w:val="0"/>
+        <w:spacing w:after="0" w:line="240" w:lineRule="auto"/>
+        <w:rPr>
+          <w:rFonts w:ascii="Consolas" w:hAnsi="Consolas" w:cs="Consolas"/>
+          <w:color w:val="000000"/>
+          <w:sz w:val="14"/>
+          <w:highlight w:val="white"/>
+        </w:rPr>
+      </w:pPr>
+      <w:r>
+        <w:rPr>
+          <w:rFonts w:ascii="Consolas" w:hAnsi="Consolas" w:cs="Consolas"/>
+          <w:color w:val="000000"/>
+          <w:sz w:val="14"/>
+          <w:highlight w:val="white"/>
+        </w:rPr>
+        <w:t xml:space="preserve">            </w:t>
+      </w:r>
+      <w:proofErr w:type="gramStart"/>
+      <w:r>
+        <w:rPr>
+          <w:rFonts w:ascii="Consolas" w:hAnsi="Consolas" w:cs="Consolas"/>
+          <w:color w:val="0000FF"/>
+          <w:sz w:val="14"/>
+          <w:highlight w:val="white"/>
+        </w:rPr>
+        <w:t>do</w:t>
+      </w:r>
+      <w:proofErr w:type="gramEnd"/>
+      <w:r>
+        <w:rPr>
+          <w:rFonts w:ascii="Consolas" w:hAnsi="Consolas" w:cs="Consolas"/>
+          <w:color w:val="0000FF"/>
+          <w:sz w:val="14"/>
+          <w:highlight w:val="white"/>
+        </w:rPr>
+        <w:t>!</w:t>
+      </w:r>
+      <w:r>
+        <w:rPr>
+          <w:rFonts w:ascii="Consolas" w:hAnsi="Consolas" w:cs="Consolas"/>
+          <w:color w:val="000000"/>
+          <w:sz w:val="14"/>
+          <w:highlight w:val="white"/>
+        </w:rPr>
+        <w:t xml:space="preserve"> </w:t>
+      </w:r>
+      <w:proofErr w:type="spellStart"/>
+      <w:proofErr w:type="gramStart"/>
+      <w:r>
+        <w:rPr>
+          <w:rFonts w:ascii="Consolas" w:hAnsi="Consolas" w:cs="Consolas"/>
+          <w:color w:val="000000"/>
+          <w:sz w:val="14"/>
+          <w:highlight w:val="white"/>
+        </w:rPr>
+        <w:t>updateEntity</w:t>
+      </w:r>
+      <w:proofErr w:type="spellEnd"/>
+      <w:proofErr w:type="gramEnd"/>
+      <w:r>
+        <w:rPr>
+          <w:rFonts w:ascii="Consolas" w:hAnsi="Consolas" w:cs="Consolas"/>
+          <w:color w:val="000000"/>
+          <w:sz w:val="14"/>
+          <w:highlight w:val="white"/>
+        </w:rPr>
+        <w:t xml:space="preserve"> (</w:t>
+      </w:r>
+      <w:proofErr w:type="spellStart"/>
+      <w:r>
+        <w:rPr>
+          <w:rFonts w:ascii="Consolas" w:hAnsi="Consolas" w:cs="Consolas"/>
+          <w:color w:val="000000"/>
+          <w:sz w:val="14"/>
+          <w:highlight w:val="white"/>
+        </w:rPr>
+        <w:t>Entity.setActivityState</w:t>
+      </w:r>
+      <w:proofErr w:type="spellEnd"/>
+      <w:r>
+        <w:rPr>
+          <w:rFonts w:ascii="Consolas" w:hAnsi="Consolas" w:cs="Consolas"/>
+          <w:color w:val="000000"/>
+          <w:sz w:val="14"/>
+          <w:highlight w:val="white"/>
+        </w:rPr>
+        <w:t xml:space="preserve"> ^ Action </w:t>
+      </w:r>
+      <w:proofErr w:type="spellStart"/>
+      <w:r>
+        <w:rPr>
+          <w:rFonts w:ascii="Consolas" w:hAnsi="Consolas" w:cs="Consolas"/>
+          <w:color w:val="000000"/>
+          <w:sz w:val="14"/>
+          <w:highlight w:val="white"/>
+        </w:rPr>
+        <w:t>newActionDescriptor</w:t>
+      </w:r>
+      <w:proofErr w:type="spellEnd"/>
+      <w:r>
+        <w:rPr>
+          <w:rFonts w:ascii="Consolas" w:hAnsi="Consolas" w:cs="Consolas"/>
+          <w:color w:val="000000"/>
+          <w:sz w:val="14"/>
+          <w:highlight w:val="white"/>
+        </w:rPr>
+        <w:t xml:space="preserve">) </w:t>
+      </w:r>
+      <w:proofErr w:type="spellStart"/>
+      <w:r>
+        <w:rPr>
+          <w:rFonts w:ascii="Consolas" w:hAnsi="Consolas" w:cs="Consolas"/>
+          <w:color w:val="000000"/>
+          <w:sz w:val="14"/>
+          <w:highlight w:val="white"/>
+        </w:rPr>
+        <w:t>characterAddress</w:t>
+      </w:r>
+      <w:proofErr w:type="spellEnd"/>
+    </w:p>
+    <w:p>
+      <w:pPr>
+        <w:autoSpaceDE w:val="0"/>
+        <w:autoSpaceDN w:val="0"/>
+        <w:adjustRightInd w:val="0"/>
+        <w:spacing w:after="0" w:line="240" w:lineRule="auto"/>
+        <w:rPr>
+          <w:rFonts w:ascii="Consolas" w:hAnsi="Consolas" w:cs="Consolas"/>
+          <w:color w:val="000000"/>
+          <w:sz w:val="14"/>
+          <w:highlight w:val="white"/>
+        </w:rPr>
+      </w:pPr>
+      <w:r>
+        <w:rPr>
+          <w:rFonts w:ascii="Consolas" w:hAnsi="Consolas" w:cs="Consolas"/>
+          <w:color w:val="000000"/>
+          <w:sz w:val="14"/>
+          <w:highlight w:val="white"/>
+        </w:rPr>
+        <w:t xml:space="preserve">            </w:t>
+      </w:r>
+      <w:proofErr w:type="gramStart"/>
+      <w:r>
+        <w:rPr>
+          <w:rFonts w:ascii="Consolas" w:hAnsi="Consolas" w:cs="Consolas"/>
+          <w:color w:val="0000FF"/>
+          <w:sz w:val="14"/>
+          <w:highlight w:val="white"/>
+        </w:rPr>
+        <w:t>do</w:t>
+      </w:r>
+      <w:proofErr w:type="gramEnd"/>
+      <w:r>
+        <w:rPr>
+          <w:rFonts w:ascii="Consolas" w:hAnsi="Consolas" w:cs="Consolas"/>
+          <w:color w:val="0000FF"/>
+          <w:sz w:val="14"/>
+          <w:highlight w:val="white"/>
+        </w:rPr>
+        <w:t>!</w:t>
+      </w:r>
+      <w:r>
+        <w:rPr>
+          <w:rFonts w:ascii="Consolas" w:hAnsi="Consolas" w:cs="Consolas"/>
+          <w:color w:val="000000"/>
+          <w:sz w:val="14"/>
+          <w:highlight w:val="white"/>
+        </w:rPr>
+        <w:t xml:space="preserve"> </w:t>
+      </w:r>
+      <w:proofErr w:type="gramStart"/>
+      <w:r>
+        <w:rPr>
+          <w:rFonts w:ascii="Consolas" w:hAnsi="Consolas" w:cs="Consolas"/>
+          <w:color w:val="000000"/>
+          <w:sz w:val="14"/>
+          <w:highlight w:val="white"/>
+        </w:rPr>
+        <w:t>during</w:t>
+      </w:r>
+      <w:proofErr w:type="gramEnd"/>
+      <w:r>
+        <w:rPr>
+          <w:rFonts w:ascii="Consolas" w:hAnsi="Consolas" w:cs="Consolas"/>
+          <w:color w:val="000000"/>
+          <w:sz w:val="14"/>
+          <w:highlight w:val="white"/>
+        </w:rPr>
+        <w:t xml:space="preserve"> (</w:t>
+      </w:r>
+      <w:proofErr w:type="spellStart"/>
+      <w:r>
+        <w:rPr>
+          <w:rFonts w:ascii="Consolas" w:hAnsi="Consolas" w:cs="Consolas"/>
+          <w:color w:val="000000"/>
+          <w:sz w:val="14"/>
+          <w:highlight w:val="white"/>
+        </w:rPr>
+        <w:t>World.getEntityBy</w:t>
+      </w:r>
+      <w:proofErr w:type="spellEnd"/>
+      <w:r>
+        <w:rPr>
+          <w:rFonts w:ascii="Consolas" w:hAnsi="Consolas" w:cs="Consolas"/>
+          <w:color w:val="000000"/>
+          <w:sz w:val="14"/>
+          <w:highlight w:val="white"/>
+        </w:rPr>
+        <w:t xml:space="preserve"> (</w:t>
+      </w:r>
+      <w:proofErr w:type="spellStart"/>
+      <w:r>
+        <w:rPr>
+          <w:rFonts w:ascii="Consolas" w:hAnsi="Consolas" w:cs="Consolas"/>
+          <w:color w:val="000000"/>
+          <w:sz w:val="14"/>
+          <w:highlight w:val="white"/>
+        </w:rPr>
+        <w:t>Entity.getActivityState</w:t>
+      </w:r>
+      <w:proofErr w:type="spellEnd"/>
+      <w:r>
+        <w:rPr>
+          <w:rFonts w:ascii="Consolas" w:hAnsi="Consolas" w:cs="Consolas"/>
+          <w:color w:val="000000"/>
+          <w:sz w:val="14"/>
+          <w:highlight w:val="white"/>
+        </w:rPr>
+        <w:t xml:space="preserve"> &gt;&gt; </w:t>
+      </w:r>
+      <w:proofErr w:type="spellStart"/>
+      <w:r>
+        <w:rPr>
+          <w:rFonts w:ascii="Consolas" w:hAnsi="Consolas" w:cs="Consolas"/>
+          <w:color w:val="000000"/>
+          <w:sz w:val="14"/>
+          <w:highlight w:val="white"/>
+        </w:rPr>
+        <w:t>ActivityState.isActing</w:t>
+      </w:r>
+      <w:proofErr w:type="spellEnd"/>
+      <w:r>
+        <w:rPr>
+          <w:rFonts w:ascii="Consolas" w:hAnsi="Consolas" w:cs="Consolas"/>
+          <w:color w:val="000000"/>
+          <w:sz w:val="14"/>
+          <w:highlight w:val="white"/>
+        </w:rPr>
+        <w:t xml:space="preserve">) </w:t>
+      </w:r>
+      <w:proofErr w:type="spellStart"/>
+      <w:r>
+        <w:rPr>
+          <w:rFonts w:ascii="Consolas" w:hAnsi="Consolas" w:cs="Consolas"/>
+          <w:color w:val="000000"/>
+          <w:sz w:val="14"/>
+          <w:highlight w:val="white"/>
+        </w:rPr>
+        <w:t>characterAddress</w:t>
+      </w:r>
+      <w:proofErr w:type="spellEnd"/>
+      <w:r>
+        <w:rPr>
+          <w:rFonts w:ascii="Consolas" w:hAnsi="Consolas" w:cs="Consolas"/>
+          <w:color w:val="000000"/>
+          <w:sz w:val="14"/>
+          <w:highlight w:val="white"/>
+        </w:rPr>
+        <w:t>) ^ chain {</w:t>
+      </w:r>
+    </w:p>
+    <w:p>
+      <w:pPr>
+        <w:autoSpaceDE w:val="0"/>
+        <w:autoSpaceDN w:val="0"/>
+        <w:adjustRightInd w:val="0"/>
+        <w:spacing w:after="0" w:line="240" w:lineRule="auto"/>
+        <w:rPr>
+          <w:rFonts w:ascii="Consolas" w:hAnsi="Consolas" w:cs="Consolas"/>
+          <w:color w:val="000000"/>
+          <w:sz w:val="14"/>
+          <w:highlight w:val="white"/>
+        </w:rPr>
+      </w:pPr>
+      <w:r>
+        <w:rPr>
+          <w:rFonts w:ascii="Consolas" w:hAnsi="Consolas" w:cs="Consolas"/>
+          <w:color w:val="000000"/>
+          <w:sz w:val="14"/>
+          <w:highlight w:val="white"/>
+        </w:rPr>
+        <w:t xml:space="preserve">                </w:t>
+      </w:r>
+      <w:proofErr w:type="gramStart"/>
+      <w:r>
+        <w:rPr>
+          <w:rFonts w:ascii="Consolas" w:hAnsi="Consolas" w:cs="Consolas"/>
+          <w:color w:val="0000FF"/>
+          <w:sz w:val="14"/>
+          <w:highlight w:val="white"/>
+        </w:rPr>
+        <w:t>do</w:t>
+      </w:r>
+      <w:proofErr w:type="gramEnd"/>
+      <w:r>
+        <w:rPr>
+          <w:rFonts w:ascii="Consolas" w:hAnsi="Consolas" w:cs="Consolas"/>
+          <w:color w:val="0000FF"/>
+          <w:sz w:val="14"/>
+          <w:highlight w:val="white"/>
+        </w:rPr>
+        <w:t>!</w:t>
+      </w:r>
+      <w:r>
+        <w:rPr>
+          <w:rFonts w:ascii="Consolas" w:hAnsi="Consolas" w:cs="Consolas"/>
+          <w:color w:val="000000"/>
+          <w:sz w:val="14"/>
+          <w:highlight w:val="white"/>
+        </w:rPr>
+        <w:t xml:space="preserve"> </w:t>
+      </w:r>
+      <w:proofErr w:type="gramStart"/>
+      <w:r>
+        <w:rPr>
+          <w:rFonts w:ascii="Consolas" w:hAnsi="Consolas" w:cs="Consolas"/>
+          <w:color w:val="000000"/>
+          <w:sz w:val="14"/>
+          <w:highlight w:val="white"/>
+        </w:rPr>
+        <w:t>update</w:t>
+      </w:r>
+      <w:proofErr w:type="gramEnd"/>
+      <w:r>
+        <w:rPr>
+          <w:rFonts w:ascii="Consolas" w:hAnsi="Consolas" w:cs="Consolas"/>
+          <w:color w:val="000000"/>
+          <w:sz w:val="14"/>
+          <w:highlight w:val="white"/>
+        </w:rPr>
+        <w:t xml:space="preserve"> ^ </w:t>
+      </w:r>
+      <w:r>
+        <w:rPr>
+          <w:rFonts w:ascii="Consolas" w:hAnsi="Consolas" w:cs="Consolas"/>
+          <w:color w:val="0000FF"/>
+          <w:sz w:val="14"/>
+          <w:highlight w:val="white"/>
+        </w:rPr>
+        <w:t>fun</w:t>
+      </w:r>
+      <w:r>
+        <w:rPr>
+          <w:rFonts w:ascii="Consolas" w:hAnsi="Consolas" w:cs="Consolas"/>
+          <w:color w:val="000000"/>
+          <w:sz w:val="14"/>
+          <w:highlight w:val="white"/>
+        </w:rPr>
+        <w:t xml:space="preserve"> world </w:t>
+      </w:r>
+      <w:r>
+        <w:rPr>
+          <w:rFonts w:ascii="Consolas" w:hAnsi="Consolas" w:cs="Consolas"/>
+          <w:color w:val="0000FF"/>
+          <w:sz w:val="14"/>
+          <w:highlight w:val="white"/>
+        </w:rPr>
+        <w:t>-&gt;</w:t>
+      </w:r>
+    </w:p>
+    <w:p>
+      <w:pPr>
+        <w:autoSpaceDE w:val="0"/>
+        <w:autoSpaceDN w:val="0"/>
+        <w:adjustRightInd w:val="0"/>
+        <w:spacing w:after="0" w:line="240" w:lineRule="auto"/>
+        <w:rPr>
+          <w:rFonts w:ascii="Consolas" w:hAnsi="Consolas" w:cs="Consolas"/>
+          <w:color w:val="000000"/>
+          <w:sz w:val="14"/>
+          <w:highlight w:val="white"/>
+        </w:rPr>
+      </w:pPr>
+      <w:r>
+        <w:rPr>
+          <w:rFonts w:ascii="Consolas" w:hAnsi="Consolas" w:cs="Consolas"/>
+          <w:color w:val="000000"/>
+          <w:sz w:val="14"/>
+          <w:highlight w:val="white"/>
+        </w:rPr>
+        <w:t xml:space="preserve">                    </w:t>
+      </w:r>
+      <w:proofErr w:type="gramStart"/>
+      <w:r>
+        <w:rPr>
+          <w:rFonts w:ascii="Consolas" w:hAnsi="Consolas" w:cs="Consolas"/>
+          <w:color w:val="0000FF"/>
+          <w:sz w:val="14"/>
+          <w:highlight w:val="white"/>
+        </w:rPr>
+        <w:t>let</w:t>
+      </w:r>
+      <w:proofErr w:type="gramEnd"/>
+      <w:r>
+        <w:rPr>
+          <w:rFonts w:ascii="Consolas" w:hAnsi="Consolas" w:cs="Consolas"/>
+          <w:color w:val="000000"/>
+          <w:sz w:val="14"/>
+          <w:highlight w:val="white"/>
+        </w:rPr>
+        <w:t xml:space="preserve"> </w:t>
+      </w:r>
+      <w:proofErr w:type="spellStart"/>
+      <w:r>
+        <w:rPr>
+          <w:rFonts w:ascii="Consolas" w:hAnsi="Consolas" w:cs="Consolas"/>
+          <w:color w:val="000000"/>
+          <w:sz w:val="14"/>
+          <w:highlight w:val="white"/>
+        </w:rPr>
+        <w:t>actionDescriptor</w:t>
+      </w:r>
+      <w:proofErr w:type="spellEnd"/>
+      <w:r>
+        <w:rPr>
+          <w:rFonts w:ascii="Consolas" w:hAnsi="Consolas" w:cs="Consolas"/>
+          <w:color w:val="000000"/>
+          <w:sz w:val="14"/>
+          <w:highlight w:val="white"/>
+        </w:rPr>
+        <w:t xml:space="preserve"> =</w:t>
+      </w:r>
+    </w:p>
+    <w:p>
+      <w:pPr>
+        <w:autoSpaceDE w:val="0"/>
+        <w:autoSpaceDN w:val="0"/>
+        <w:adjustRightInd w:val="0"/>
+        <w:spacing w:after="0" w:line="240" w:lineRule="auto"/>
+        <w:rPr>
+          <w:rFonts w:ascii="Consolas" w:hAnsi="Consolas" w:cs="Consolas"/>
+          <w:color w:val="000000"/>
+          <w:sz w:val="14"/>
+          <w:highlight w:val="white"/>
+        </w:rPr>
+      </w:pPr>
+      <w:r>
+        <w:rPr>
+          <w:rFonts w:ascii="Consolas" w:hAnsi="Consolas" w:cs="Consolas"/>
+          <w:color w:val="000000"/>
+          <w:sz w:val="14"/>
+          <w:highlight w:val="white"/>
+        </w:rPr>
+        <w:t xml:space="preserve">                        </w:t>
+      </w:r>
+      <w:proofErr w:type="gramStart"/>
+      <w:r>
+        <w:rPr>
+          <w:rFonts w:ascii="Consolas" w:hAnsi="Consolas" w:cs="Consolas"/>
+          <w:color w:val="0000FF"/>
+          <w:sz w:val="14"/>
+          <w:highlight w:val="white"/>
+        </w:rPr>
+        <w:t>match</w:t>
+      </w:r>
+      <w:proofErr w:type="gramEnd"/>
+      <w:r>
+        <w:rPr>
+          <w:rFonts w:ascii="Consolas" w:hAnsi="Consolas" w:cs="Consolas"/>
+          <w:color w:val="000000"/>
+          <w:sz w:val="14"/>
+          <w:highlight w:val="white"/>
+        </w:rPr>
+        <w:t xml:space="preserve"> </w:t>
+      </w:r>
+      <w:proofErr w:type="spellStart"/>
+      <w:r>
+        <w:rPr>
+          <w:rFonts w:ascii="Consolas" w:hAnsi="Consolas" w:cs="Consolas"/>
+          <w:color w:val="000000"/>
+          <w:sz w:val="14"/>
+          <w:highlight w:val="white"/>
+        </w:rPr>
+        <w:t>World.getEntityBy</w:t>
+      </w:r>
+      <w:proofErr w:type="spellEnd"/>
+      <w:r>
+        <w:rPr>
+          <w:rFonts w:ascii="Consolas" w:hAnsi="Consolas" w:cs="Consolas"/>
+          <w:color w:val="000000"/>
+          <w:sz w:val="14"/>
+          <w:highlight w:val="white"/>
+        </w:rPr>
+        <w:t xml:space="preserve"> </w:t>
+      </w:r>
+      <w:proofErr w:type="spellStart"/>
+      <w:r>
+        <w:rPr>
+          <w:rFonts w:ascii="Consolas" w:hAnsi="Consolas" w:cs="Consolas"/>
+          <w:color w:val="000000"/>
+          <w:sz w:val="14"/>
+          <w:highlight w:val="white"/>
+        </w:rPr>
+        <w:t>Entity.getActivityState</w:t>
+      </w:r>
+      <w:proofErr w:type="spellEnd"/>
+      <w:r>
+        <w:rPr>
+          <w:rFonts w:ascii="Consolas" w:hAnsi="Consolas" w:cs="Consolas"/>
+          <w:color w:val="000000"/>
+          <w:sz w:val="14"/>
+          <w:highlight w:val="white"/>
+        </w:rPr>
+        <w:t xml:space="preserve"> </w:t>
+      </w:r>
+      <w:proofErr w:type="spellStart"/>
+      <w:r>
+        <w:rPr>
+          <w:rFonts w:ascii="Consolas" w:hAnsi="Consolas" w:cs="Consolas"/>
+          <w:color w:val="000000"/>
+          <w:sz w:val="14"/>
+          <w:highlight w:val="white"/>
+        </w:rPr>
+        <w:t>characterAddress</w:t>
+      </w:r>
+      <w:proofErr w:type="spellEnd"/>
+      <w:r>
+        <w:rPr>
+          <w:rFonts w:ascii="Consolas" w:hAnsi="Consolas" w:cs="Consolas"/>
+          <w:color w:val="000000"/>
+          <w:sz w:val="14"/>
+          <w:highlight w:val="white"/>
+        </w:rPr>
+        <w:t xml:space="preserve"> world  </w:t>
+      </w:r>
+      <w:r>
+        <w:rPr>
+          <w:rFonts w:ascii="Consolas" w:hAnsi="Consolas" w:cs="Consolas"/>
+          <w:color w:val="0000FF"/>
+          <w:sz w:val="14"/>
+          <w:highlight w:val="white"/>
+        </w:rPr>
+        <w:t>with</w:t>
+      </w:r>
+    </w:p>
+    <w:p>
+      <w:pPr>
+        <w:autoSpaceDE w:val="0"/>
+        <w:autoSpaceDN w:val="0"/>
+        <w:adjustRightInd w:val="0"/>
+        <w:spacing w:after="0" w:line="240" w:lineRule="auto"/>
+        <w:rPr>
+          <w:rFonts w:ascii="Consolas" w:hAnsi="Consolas" w:cs="Consolas"/>
+          <w:color w:val="000000"/>
+          <w:sz w:val="14"/>
+          <w:highlight w:val="white"/>
+        </w:rPr>
+      </w:pPr>
+      <w:r>
+        <w:rPr>
+          <w:rFonts w:ascii="Consolas" w:hAnsi="Consolas" w:cs="Consolas"/>
+          <w:color w:val="000000"/>
+          <w:sz w:val="14"/>
+          <w:highlight w:val="white"/>
+        </w:rPr>
+        <w:t xml:space="preserve">                        | Action </w:t>
+      </w:r>
+      <w:proofErr w:type="spellStart"/>
+      <w:r>
+        <w:rPr>
+          <w:rFonts w:ascii="Consolas" w:hAnsi="Consolas" w:cs="Consolas"/>
+          <w:color w:val="000000"/>
+          <w:sz w:val="14"/>
+          <w:highlight w:val="white"/>
+        </w:rPr>
+        <w:t>actionDescriptor</w:t>
+      </w:r>
+      <w:proofErr w:type="spellEnd"/>
+      <w:r>
+        <w:rPr>
+          <w:rFonts w:ascii="Consolas" w:hAnsi="Consolas" w:cs="Consolas"/>
+          <w:color w:val="000000"/>
+          <w:sz w:val="14"/>
+          <w:highlight w:val="white"/>
+        </w:rPr>
+        <w:t xml:space="preserve"> </w:t>
+      </w:r>
+      <w:r>
+        <w:rPr>
+          <w:rFonts w:ascii="Consolas" w:hAnsi="Consolas" w:cs="Consolas"/>
+          <w:color w:val="0000FF"/>
+          <w:sz w:val="14"/>
+          <w:highlight w:val="white"/>
+        </w:rPr>
+        <w:t>-&gt;</w:t>
+      </w:r>
+      <w:r>
+        <w:rPr>
+          <w:rFonts w:ascii="Consolas" w:hAnsi="Consolas" w:cs="Consolas"/>
+          <w:color w:val="000000"/>
+          <w:sz w:val="14"/>
+          <w:highlight w:val="white"/>
+        </w:rPr>
+        <w:t xml:space="preserve"> </w:t>
+      </w:r>
+      <w:proofErr w:type="spellStart"/>
+      <w:r>
+        <w:rPr>
+          <w:rFonts w:ascii="Consolas" w:hAnsi="Consolas" w:cs="Consolas"/>
+          <w:color w:val="000000"/>
+          <w:sz w:val="14"/>
+          <w:highlight w:val="white"/>
+        </w:rPr>
+        <w:t>actionDescriptor</w:t>
+      </w:r>
+      <w:proofErr w:type="spellEnd"/>
+    </w:p>
+    <w:p>
+      <w:pPr>
+        <w:autoSpaceDE w:val="0"/>
+        <w:autoSpaceDN w:val="0"/>
+        <w:adjustRightInd w:val="0"/>
+        <w:spacing w:after="0" w:line="240" w:lineRule="auto"/>
+        <w:rPr>
+          <w:rFonts w:ascii="Consolas" w:hAnsi="Consolas" w:cs="Consolas"/>
+          <w:color w:val="000000"/>
+          <w:sz w:val="14"/>
+          <w:highlight w:val="white"/>
+        </w:rPr>
+      </w:pPr>
+      <w:r>
+        <w:rPr>
+          <w:rFonts w:ascii="Consolas" w:hAnsi="Consolas" w:cs="Consolas"/>
+          <w:color w:val="000000"/>
+          <w:sz w:val="14"/>
+          <w:highlight w:val="white"/>
+        </w:rPr>
+        <w:t xml:space="preserve">                        | _ </w:t>
+      </w:r>
+      <w:r>
+        <w:rPr>
+          <w:rFonts w:ascii="Consolas" w:hAnsi="Consolas" w:cs="Consolas"/>
+          <w:color w:val="0000FF"/>
+          <w:sz w:val="14"/>
+          <w:highlight w:val="white"/>
+        </w:rPr>
+        <w:t>-&gt;</w:t>
+      </w:r>
+      <w:r>
+        <w:rPr>
+          <w:rFonts w:ascii="Consolas" w:hAnsi="Consolas" w:cs="Consolas"/>
+          <w:color w:val="000000"/>
+          <w:sz w:val="14"/>
+          <w:highlight w:val="white"/>
+        </w:rPr>
+        <w:t xml:space="preserve"> </w:t>
+      </w:r>
+      <w:proofErr w:type="spellStart"/>
+      <w:r>
+        <w:rPr>
+          <w:rFonts w:ascii="Consolas" w:hAnsi="Consolas" w:cs="Consolas"/>
+          <w:color w:val="000000"/>
+          <w:sz w:val="14"/>
+          <w:highlight w:val="white"/>
+        </w:rPr>
+        <w:t>failwithumf</w:t>
+      </w:r>
+      <w:proofErr w:type="spellEnd"/>
+      <w:r>
+        <w:rPr>
+          <w:rFonts w:ascii="Consolas" w:hAnsi="Consolas" w:cs="Consolas"/>
+          <w:color w:val="000000"/>
+          <w:sz w:val="14"/>
+          <w:highlight w:val="white"/>
+        </w:rPr>
+        <w:t xml:space="preserve"> ()</w:t>
+      </w:r>
+    </w:p>
+    <w:p>
+      <w:pPr>
+        <w:autoSpaceDE w:val="0"/>
+        <w:autoSpaceDN w:val="0"/>
+        <w:adjustRightInd w:val="0"/>
+        <w:spacing w:after="0" w:line="240" w:lineRule="auto"/>
+        <w:rPr>
+          <w:rFonts w:ascii="Consolas" w:hAnsi="Consolas" w:cs="Consolas"/>
+          <w:color w:val="000000"/>
+          <w:sz w:val="14"/>
+          <w:highlight w:val="white"/>
+        </w:rPr>
+      </w:pPr>
+      <w:r>
+        <w:rPr>
+          <w:rFonts w:ascii="Consolas" w:hAnsi="Consolas" w:cs="Consolas"/>
+          <w:color w:val="000000"/>
+          <w:sz w:val="14"/>
+          <w:highlight w:val="white"/>
+        </w:rPr>
+        <w:t xml:space="preserve">                    </w:t>
+      </w:r>
+      <w:proofErr w:type="gramStart"/>
+      <w:r>
+        <w:rPr>
+          <w:rFonts w:ascii="Consolas" w:hAnsi="Consolas" w:cs="Consolas"/>
+          <w:color w:val="0000FF"/>
+          <w:sz w:val="14"/>
+          <w:highlight w:val="white"/>
+        </w:rPr>
+        <w:t>let</w:t>
+      </w:r>
+      <w:proofErr w:type="gramEnd"/>
+      <w:r>
+        <w:rPr>
+          <w:rFonts w:ascii="Consolas" w:hAnsi="Consolas" w:cs="Consolas"/>
+          <w:color w:val="000000"/>
+          <w:sz w:val="14"/>
+          <w:highlight w:val="white"/>
+        </w:rPr>
+        <w:t xml:space="preserve"> world = </w:t>
+      </w:r>
+      <w:proofErr w:type="spellStart"/>
+      <w:r>
+        <w:rPr>
+          <w:rFonts w:ascii="Consolas" w:hAnsi="Consolas" w:cs="Consolas"/>
+          <w:color w:val="000000"/>
+          <w:sz w:val="14"/>
+          <w:highlight w:val="white"/>
+        </w:rPr>
+        <w:t>updateCharacterByAction</w:t>
+      </w:r>
+      <w:proofErr w:type="spellEnd"/>
+      <w:r>
+        <w:rPr>
+          <w:rFonts w:ascii="Consolas" w:hAnsi="Consolas" w:cs="Consolas"/>
+          <w:color w:val="000000"/>
+          <w:sz w:val="14"/>
+          <w:highlight w:val="white"/>
+        </w:rPr>
+        <w:t xml:space="preserve"> </w:t>
+      </w:r>
+      <w:proofErr w:type="spellStart"/>
+      <w:r>
+        <w:rPr>
+          <w:rFonts w:ascii="Consolas" w:hAnsi="Consolas" w:cs="Consolas"/>
+          <w:color w:val="000000"/>
+          <w:sz w:val="14"/>
+          <w:highlight w:val="white"/>
+        </w:rPr>
+        <w:t>actionDescriptor</w:t>
+      </w:r>
+      <w:proofErr w:type="spellEnd"/>
+      <w:r>
+        <w:rPr>
+          <w:rFonts w:ascii="Consolas" w:hAnsi="Consolas" w:cs="Consolas"/>
+          <w:color w:val="000000"/>
+          <w:sz w:val="14"/>
+          <w:highlight w:val="white"/>
+        </w:rPr>
+        <w:t xml:space="preserve"> </w:t>
+      </w:r>
+      <w:proofErr w:type="spellStart"/>
+      <w:r>
+        <w:rPr>
+          <w:rFonts w:ascii="Consolas" w:hAnsi="Consolas" w:cs="Consolas"/>
+          <w:color w:val="000000"/>
+          <w:sz w:val="14"/>
+          <w:highlight w:val="white"/>
+        </w:rPr>
+        <w:t>characterAddress</w:t>
+      </w:r>
+      <w:proofErr w:type="spellEnd"/>
+      <w:r>
+        <w:rPr>
+          <w:rFonts w:ascii="Consolas" w:hAnsi="Consolas" w:cs="Consolas"/>
+          <w:color w:val="000000"/>
+          <w:sz w:val="14"/>
+          <w:highlight w:val="white"/>
+        </w:rPr>
+        <w:t xml:space="preserve"> world</w:t>
+      </w:r>
+    </w:p>
+    <w:p>
+      <w:pPr>
+        <w:autoSpaceDE w:val="0"/>
+        <w:autoSpaceDN w:val="0"/>
+        <w:adjustRightInd w:val="0"/>
+        <w:spacing w:after="0" w:line="240" w:lineRule="auto"/>
+        <w:rPr>
+          <w:rFonts w:ascii="Consolas" w:hAnsi="Consolas" w:cs="Consolas"/>
+          <w:color w:val="000000"/>
+          <w:sz w:val="14"/>
+          <w:highlight w:val="white"/>
+        </w:rPr>
+      </w:pPr>
+      <w:r>
+        <w:rPr>
+          <w:rFonts w:ascii="Consolas" w:hAnsi="Consolas" w:cs="Consolas"/>
+          <w:color w:val="000000"/>
+          <w:sz w:val="14"/>
+          <w:highlight w:val="white"/>
+        </w:rPr>
+        <w:t xml:space="preserve">                    </w:t>
+      </w:r>
+      <w:proofErr w:type="spellStart"/>
+      <w:proofErr w:type="gramStart"/>
+      <w:r>
+        <w:rPr>
+          <w:rFonts w:ascii="Consolas" w:hAnsi="Consolas" w:cs="Consolas"/>
+          <w:color w:val="000000"/>
+          <w:sz w:val="14"/>
+          <w:highlight w:val="white"/>
+        </w:rPr>
+        <w:t>runCharacterReaction</w:t>
+      </w:r>
+      <w:proofErr w:type="spellEnd"/>
+      <w:proofErr w:type="gramEnd"/>
+      <w:r>
+        <w:rPr>
+          <w:rFonts w:ascii="Consolas" w:hAnsi="Consolas" w:cs="Consolas"/>
+          <w:color w:val="000000"/>
+          <w:sz w:val="14"/>
+          <w:highlight w:val="white"/>
+        </w:rPr>
+        <w:t xml:space="preserve"> </w:t>
+      </w:r>
+      <w:proofErr w:type="spellStart"/>
+      <w:r>
+        <w:rPr>
+          <w:rFonts w:ascii="Consolas" w:hAnsi="Consolas" w:cs="Consolas"/>
+          <w:color w:val="000000"/>
+          <w:sz w:val="14"/>
+          <w:highlight w:val="white"/>
+        </w:rPr>
+        <w:t>actionDescriptor</w:t>
+      </w:r>
+      <w:proofErr w:type="spellEnd"/>
+      <w:r>
+        <w:rPr>
+          <w:rFonts w:ascii="Consolas" w:hAnsi="Consolas" w:cs="Consolas"/>
+          <w:color w:val="000000"/>
+          <w:sz w:val="14"/>
+          <w:highlight w:val="white"/>
+        </w:rPr>
+        <w:t xml:space="preserve"> </w:t>
+      </w:r>
+      <w:proofErr w:type="spellStart"/>
+      <w:r>
+        <w:rPr>
+          <w:rFonts w:ascii="Consolas" w:hAnsi="Consolas" w:cs="Consolas"/>
+          <w:color w:val="000000"/>
+          <w:sz w:val="14"/>
+          <w:highlight w:val="white"/>
+        </w:rPr>
+        <w:t>characterAddress</w:t>
+      </w:r>
+      <w:proofErr w:type="spellEnd"/>
+      <w:r>
+        <w:rPr>
+          <w:rFonts w:ascii="Consolas" w:hAnsi="Consolas" w:cs="Consolas"/>
+          <w:color w:val="000000"/>
+          <w:sz w:val="14"/>
+          <w:highlight w:val="white"/>
+        </w:rPr>
+        <w:t xml:space="preserve"> address world</w:t>
+      </w:r>
+    </w:p>
+    <w:p>
+      <w:pPr>
+        <w:autoSpaceDE w:val="0"/>
+        <w:autoSpaceDN w:val="0"/>
+        <w:adjustRightInd w:val="0"/>
+        <w:spacing w:after="0" w:line="240" w:lineRule="auto"/>
+        <w:rPr>
+          <w:rFonts w:ascii="Consolas" w:hAnsi="Consolas" w:cs="Consolas"/>
+          <w:color w:val="000000"/>
+          <w:sz w:val="14"/>
+          <w:highlight w:val="white"/>
+        </w:rPr>
+      </w:pPr>
+      <w:r>
+        <w:rPr>
+          <w:rFonts w:ascii="Consolas" w:hAnsi="Consolas" w:cs="Consolas"/>
+          <w:color w:val="000000"/>
+          <w:sz w:val="14"/>
+          <w:highlight w:val="white"/>
+        </w:rPr>
+        <w:t xml:space="preserve">                </w:t>
+      </w:r>
+      <w:proofErr w:type="gramStart"/>
+      <w:r>
+        <w:rPr>
+          <w:rFonts w:ascii="Consolas" w:hAnsi="Consolas" w:cs="Consolas"/>
+          <w:color w:val="0000FF"/>
+          <w:sz w:val="14"/>
+          <w:highlight w:val="white"/>
+        </w:rPr>
+        <w:t>do</w:t>
+      </w:r>
+      <w:proofErr w:type="gramEnd"/>
+      <w:r>
+        <w:rPr>
+          <w:rFonts w:ascii="Consolas" w:hAnsi="Consolas" w:cs="Consolas"/>
+          <w:color w:val="0000FF"/>
+          <w:sz w:val="14"/>
+          <w:highlight w:val="white"/>
+        </w:rPr>
+        <w:t>!</w:t>
+      </w:r>
+      <w:r>
+        <w:rPr>
+          <w:rFonts w:ascii="Consolas" w:hAnsi="Consolas" w:cs="Consolas"/>
+          <w:color w:val="000000"/>
+          <w:sz w:val="14"/>
+          <w:highlight w:val="white"/>
+        </w:rPr>
+        <w:t xml:space="preserve"> </w:t>
+      </w:r>
+      <w:proofErr w:type="gramStart"/>
+      <w:r>
+        <w:rPr>
+          <w:rFonts w:ascii="Consolas" w:hAnsi="Consolas" w:cs="Consolas"/>
+          <w:color w:val="000000"/>
+          <w:sz w:val="14"/>
+          <w:highlight w:val="white"/>
+        </w:rPr>
+        <w:t>pass }</w:t>
+      </w:r>
+      <w:proofErr w:type="gramEnd"/>
+      <w:r>
+        <w:rPr>
+          <w:rFonts w:ascii="Consolas" w:hAnsi="Consolas" w:cs="Consolas"/>
+          <w:color w:val="000000"/>
+          <w:sz w:val="14"/>
+          <w:highlight w:val="white"/>
+        </w:rPr>
+        <w:t>}</w:t>
+      </w:r>
+    </w:p>
+    <w:p>
+      <w:pPr>
+        <w:autoSpaceDE w:val="0"/>
+        <w:autoSpaceDN w:val="0"/>
+        <w:adjustRightInd w:val="0"/>
+        <w:spacing w:after="0" w:line="240" w:lineRule="auto"/>
+        <w:rPr>
+          <w:rFonts w:ascii="Consolas" w:hAnsi="Consolas" w:cs="Consolas"/>
+          <w:color w:val="000000"/>
+          <w:sz w:val="14"/>
+          <w:highlight w:val="white"/>
+        </w:rPr>
+      </w:pPr>
+      <w:r>
+        <w:rPr>
+          <w:rFonts w:ascii="Consolas" w:hAnsi="Consolas" w:cs="Consolas"/>
+          <w:color w:val="000000"/>
+          <w:sz w:val="14"/>
+          <w:highlight w:val="white"/>
+        </w:rPr>
+        <w:t xml:space="preserve">        </w:t>
+      </w:r>
+      <w:proofErr w:type="gramStart"/>
+      <w:r>
+        <w:rPr>
+          <w:rFonts w:ascii="Consolas" w:hAnsi="Consolas" w:cs="Consolas"/>
+          <w:color w:val="0000FF"/>
+          <w:sz w:val="14"/>
+          <w:highlight w:val="white"/>
+        </w:rPr>
+        <w:t>let</w:t>
+      </w:r>
+      <w:proofErr w:type="gramEnd"/>
+      <w:r>
+        <w:rPr>
+          <w:rFonts w:ascii="Consolas" w:hAnsi="Consolas" w:cs="Consolas"/>
+          <w:color w:val="000000"/>
+          <w:sz w:val="14"/>
+          <w:highlight w:val="white"/>
+        </w:rPr>
+        <w:t xml:space="preserve"> observation = observe </w:t>
+      </w:r>
+      <w:proofErr w:type="spellStart"/>
+      <w:r>
+        <w:rPr>
+          <w:rFonts w:ascii="Consolas" w:hAnsi="Consolas" w:cs="Consolas"/>
+          <w:color w:val="000000"/>
+          <w:sz w:val="14"/>
+          <w:highlight w:val="white"/>
+        </w:rPr>
+        <w:t>TickEventAddress</w:t>
+      </w:r>
+      <w:proofErr w:type="spellEnd"/>
+      <w:r>
+        <w:rPr>
+          <w:rFonts w:ascii="Consolas" w:hAnsi="Consolas" w:cs="Consolas"/>
+          <w:color w:val="000000"/>
+          <w:sz w:val="14"/>
+          <w:highlight w:val="white"/>
+        </w:rPr>
+        <w:t xml:space="preserve"> </w:t>
+      </w:r>
+      <w:proofErr w:type="spellStart"/>
+      <w:r>
+        <w:rPr>
+          <w:rFonts w:ascii="Consolas" w:hAnsi="Consolas" w:cs="Consolas"/>
+          <w:color w:val="000000"/>
+          <w:sz w:val="14"/>
+          <w:highlight w:val="white"/>
+        </w:rPr>
+        <w:t>characterAddress</w:t>
+      </w:r>
+      <w:proofErr w:type="spellEnd"/>
+      <w:r>
+        <w:rPr>
+          <w:rFonts w:ascii="Consolas" w:hAnsi="Consolas" w:cs="Consolas"/>
+          <w:color w:val="000000"/>
+          <w:sz w:val="14"/>
+          <w:highlight w:val="white"/>
+        </w:rPr>
+        <w:t xml:space="preserve"> |&gt; until (</w:t>
+      </w:r>
+      <w:proofErr w:type="spellStart"/>
+      <w:r>
+        <w:rPr>
+          <w:rFonts w:ascii="Consolas" w:hAnsi="Consolas" w:cs="Consolas"/>
+          <w:color w:val="000000"/>
+          <w:sz w:val="14"/>
+          <w:highlight w:val="white"/>
+        </w:rPr>
+        <w:t>DeselectEventAddress</w:t>
+      </w:r>
+      <w:proofErr w:type="spellEnd"/>
+      <w:r>
+        <w:rPr>
+          <w:rFonts w:ascii="Consolas" w:hAnsi="Consolas" w:cs="Consolas"/>
+          <w:color w:val="000000"/>
+          <w:sz w:val="14"/>
+          <w:highlight w:val="white"/>
+        </w:rPr>
+        <w:t xml:space="preserve"> -&gt;&gt;- address)</w:t>
+      </w:r>
+    </w:p>
+    <w:p>
+      <w:pPr>
+        <w:autoSpaceDE w:val="0"/>
+        <w:autoSpaceDN w:val="0"/>
+        <w:adjustRightInd w:val="0"/>
+        <w:spacing w:after="0" w:line="240" w:lineRule="auto"/>
+        <w:rPr>
+          <w:rFonts w:cstheme="minorHAnsi"/>
+          <w:color w:val="000000"/>
+          <w:sz w:val="14"/>
+          <w:highlight w:val="white"/>
+        </w:rPr>
+      </w:pPr>
+      <w:r>
+        <w:rPr>
+          <w:rFonts w:ascii="Consolas" w:hAnsi="Consolas" w:cs="Consolas"/>
+          <w:color w:val="000000"/>
+          <w:sz w:val="14"/>
+          <w:highlight w:val="white"/>
+        </w:rPr>
+        <w:t xml:space="preserve">        </w:t>
+      </w:r>
+      <w:proofErr w:type="spellStart"/>
+      <w:proofErr w:type="gramStart"/>
+      <w:r>
+        <w:rPr>
+          <w:rFonts w:ascii="Consolas" w:hAnsi="Consolas" w:cs="Consolas"/>
+          <w:color w:val="000000"/>
+          <w:sz w:val="14"/>
+          <w:highlight w:val="white"/>
+        </w:rPr>
+        <w:t>snd</w:t>
+      </w:r>
+      <w:proofErr w:type="spellEnd"/>
+      <w:proofErr w:type="gramEnd"/>
+      <w:r>
+        <w:rPr>
+          <w:rFonts w:ascii="Consolas" w:hAnsi="Consolas" w:cs="Consolas"/>
+          <w:color w:val="000000"/>
+          <w:sz w:val="14"/>
+          <w:highlight w:val="white"/>
+        </w:rPr>
+        <w:t xml:space="preserve"> &lt;| </w:t>
+      </w:r>
+      <w:proofErr w:type="spellStart"/>
+      <w:r>
+        <w:rPr>
+          <w:rFonts w:ascii="Consolas" w:hAnsi="Consolas" w:cs="Consolas"/>
+          <w:color w:val="000000"/>
+          <w:sz w:val="14"/>
+          <w:highlight w:val="white"/>
+        </w:rPr>
+        <w:t>runAssumingCascade</w:t>
+      </w:r>
+      <w:proofErr w:type="spellEnd"/>
+      <w:r>
+        <w:rPr>
+          <w:rFonts w:ascii="Consolas" w:hAnsi="Consolas" w:cs="Consolas"/>
+          <w:color w:val="000000"/>
+          <w:sz w:val="14"/>
+          <w:highlight w:val="white"/>
+        </w:rPr>
+        <w:t xml:space="preserve"> chain observation world</w:t>
       </w:r>
       <w:bookmarkStart w:id="0" w:name="_GoBack"/>
       <w:bookmarkEnd w:id="0"/>
@@ -1882,74 +3503,40 @@
           <w:color w:val="000000"/>
           <w:highlight w:val="white"/>
         </w:rPr>
-        <w:t>To expand on point 3, here are some of the higher forms of expression provided by the API -</w:t>
-      </w:r>
-    </w:p>
-    <w:p>
-      <w:pPr>
-        <w:autoSpaceDE w:val="0"/>
-        <w:autoSpaceDN w:val="0"/>
-        <w:adjustRightInd w:val="0"/>
-        <w:spacing w:after="0" w:line="240" w:lineRule="auto"/>
-        <w:rPr>
-          <w:rFonts w:cstheme="minorHAnsi"/>
-          <w:color w:val="000000"/>
-          <w:highlight w:val="white"/>
-        </w:rPr>
-      </w:pPr>
-    </w:p>
-    <w:p>
-      <w:pPr>
-        <w:autoSpaceDE w:val="0"/>
-        <w:autoSpaceDN w:val="0"/>
-        <w:adjustRightInd w:val="0"/>
-        <w:spacing w:after="0" w:line="240" w:lineRule="auto"/>
-        <w:rPr>
-          <w:rFonts w:cstheme="minorHAnsi"/>
-          <w:color w:val="000000"/>
-          <w:highlight w:val="white"/>
-        </w:rPr>
-      </w:pPr>
-      <w:r>
-        <w:rPr>
-          <w:rFonts w:cstheme="minorHAnsi"/>
-          <w:color w:val="000000"/>
-          <w:highlight w:val="white"/>
-        </w:rPr>
-        <w:t>Here we have an expression form called an 'observation' that allows expressive combinations and transformations of events like so -</w:t>
-      </w:r>
-    </w:p>
-    <w:p>
-      <w:pPr>
-        <w:autoSpaceDE w:val="0"/>
-        <w:autoSpaceDN w:val="0"/>
-        <w:adjustRightInd w:val="0"/>
-        <w:spacing w:after="0" w:line="240" w:lineRule="auto"/>
-        <w:rPr>
-          <w:rFonts w:cstheme="minorHAnsi"/>
-          <w:color w:val="000000"/>
-          <w:highlight w:val="white"/>
-        </w:rPr>
-      </w:pPr>
-    </w:p>
-    <w:p>
-      <w:pPr>
-        <w:autoSpaceDE w:val="0"/>
-        <w:autoSpaceDN w:val="0"/>
-        <w:adjustRightInd w:val="0"/>
-        <w:spacing w:after="0" w:line="240" w:lineRule="auto"/>
-        <w:rPr>
-          <w:rFonts w:ascii="Consolas" w:hAnsi="Consolas" w:cs="Consolas"/>
-          <w:color w:val="000000"/>
-          <w:sz w:val="16"/>
-          <w:highlight w:val="white"/>
-        </w:rPr>
-      </w:pPr>
-      <w:r>
-        <w:rPr>
-          <w:rFonts w:ascii="Consolas" w:hAnsi="Consolas" w:cs="Consolas"/>
-          <w:color w:val="000000"/>
-          <w:sz w:val="16"/>
+        <w:t>We also have the ability to compose chains overs observations like so -</w:t>
+      </w:r>
+    </w:p>
+    <w:p>
+      <w:pPr>
+        <w:autoSpaceDE w:val="0"/>
+        <w:autoSpaceDN w:val="0"/>
+        <w:adjustRightInd w:val="0"/>
+        <w:spacing w:after="0" w:line="240" w:lineRule="auto"/>
+        <w:rPr>
+          <w:rFonts w:cstheme="minorHAnsi"/>
+          <w:color w:val="000000"/>
+          <w:highlight w:val="white"/>
+        </w:rPr>
+      </w:pPr>
+    </w:p>
+    <w:p>
+      <w:pPr>
+        <w:autoSpaceDE w:val="0"/>
+        <w:autoSpaceDN w:val="0"/>
+        <w:adjustRightInd w:val="0"/>
+        <w:spacing w:after="0" w:line="240" w:lineRule="auto"/>
+        <w:rPr>
+          <w:rFonts w:ascii="Consolas" w:hAnsi="Consolas" w:cs="Consolas"/>
+          <w:color w:val="000000"/>
+          <w:sz w:val="14"/>
+          <w:highlight w:val="white"/>
+        </w:rPr>
+      </w:pPr>
+      <w:r>
+        <w:rPr>
+          <w:rFonts w:ascii="Consolas" w:hAnsi="Consolas" w:cs="Consolas"/>
+          <w:color w:val="000000"/>
+          <w:sz w:val="14"/>
           <w:highlight w:val="white"/>
         </w:rPr>
         <w:t xml:space="preserve">    </w:t>
@@ -1959,7 +3546,7 @@
         <w:rPr>
           <w:rFonts w:ascii="Consolas" w:hAnsi="Consolas" w:cs="Consolas"/>
           <w:color w:val="0000FF"/>
-          <w:sz w:val="16"/>
+          <w:sz w:val="14"/>
           <w:highlight w:val="white"/>
         </w:rPr>
         <w:t>let</w:t>
@@ -1969,49 +3556,259 @@
         <w:rPr>
           <w:rFonts w:ascii="Consolas" w:hAnsi="Consolas" w:cs="Consolas"/>
           <w:color w:val="000000"/>
-          <w:sz w:val="16"/>
-          <w:highlight w:val="white"/>
-        </w:rPr>
-        <w:t xml:space="preserve"> observation =</w:t>
-      </w:r>
-    </w:p>
-    <w:p>
-      <w:pPr>
-        <w:autoSpaceDE w:val="0"/>
-        <w:autoSpaceDN w:val="0"/>
-        <w:adjustRightInd w:val="0"/>
-        <w:spacing w:after="0" w:line="240" w:lineRule="auto"/>
-        <w:rPr>
-          <w:rFonts w:ascii="Consolas" w:hAnsi="Consolas" w:cs="Consolas"/>
-          <w:color w:val="000000"/>
-          <w:sz w:val="16"/>
-          <w:highlight w:val="white"/>
-        </w:rPr>
-      </w:pPr>
-      <w:r>
-        <w:rPr>
-          <w:rFonts w:ascii="Consolas" w:hAnsi="Consolas" w:cs="Consolas"/>
-          <w:color w:val="000000"/>
-          <w:sz w:val="16"/>
-          <w:highlight w:val="white"/>
-        </w:rPr>
-        <w:t xml:space="preserve">        </w:t>
+          <w:sz w:val="14"/>
+          <w:highlight w:val="white"/>
+        </w:rPr>
+        <w:t xml:space="preserve"> observation = observe </w:t>
+      </w:r>
+      <w:proofErr w:type="spellStart"/>
+      <w:r>
+        <w:rPr>
+          <w:rFonts w:ascii="Consolas" w:hAnsi="Consolas" w:cs="Consolas"/>
+          <w:color w:val="000000"/>
+          <w:sz w:val="14"/>
+          <w:highlight w:val="white"/>
+        </w:rPr>
+        <w:t>TickEventAddress</w:t>
+      </w:r>
+      <w:proofErr w:type="spellEnd"/>
+      <w:r>
+        <w:rPr>
+          <w:rFonts w:ascii="Consolas" w:hAnsi="Consolas" w:cs="Consolas"/>
+          <w:color w:val="000000"/>
+          <w:sz w:val="14"/>
+          <w:highlight w:val="white"/>
+        </w:rPr>
+        <w:t xml:space="preserve"> </w:t>
+      </w:r>
+      <w:proofErr w:type="spellStart"/>
+      <w:r>
+        <w:rPr>
+          <w:rFonts w:ascii="Consolas" w:hAnsi="Consolas" w:cs="Consolas"/>
+          <w:color w:val="000000"/>
+          <w:sz w:val="14"/>
+          <w:highlight w:val="white"/>
+        </w:rPr>
+        <w:t>characterAddress</w:t>
+      </w:r>
+      <w:proofErr w:type="spellEnd"/>
+      <w:r>
+        <w:rPr>
+          <w:rFonts w:ascii="Consolas" w:hAnsi="Consolas" w:cs="Consolas"/>
+          <w:color w:val="000000"/>
+          <w:sz w:val="14"/>
+          <w:highlight w:val="white"/>
+        </w:rPr>
+        <w:t xml:space="preserve"> |&gt; until (</w:t>
+      </w:r>
+      <w:proofErr w:type="spellStart"/>
+      <w:r>
+        <w:rPr>
+          <w:rFonts w:ascii="Consolas" w:hAnsi="Consolas" w:cs="Consolas"/>
+          <w:color w:val="000000"/>
+          <w:sz w:val="14"/>
+          <w:highlight w:val="white"/>
+        </w:rPr>
+        <w:t>DeselectEventAddress</w:t>
+      </w:r>
+      <w:proofErr w:type="spellEnd"/>
+      <w:r>
+        <w:rPr>
+          <w:rFonts w:ascii="Consolas" w:hAnsi="Consolas" w:cs="Consolas"/>
+          <w:color w:val="000000"/>
+          <w:sz w:val="14"/>
+          <w:highlight w:val="white"/>
+        </w:rPr>
+        <w:t xml:space="preserve"> -&gt;&gt;- address)</w:t>
+      </w:r>
+    </w:p>
+    <w:p>
+      <w:pPr>
+        <w:autoSpaceDE w:val="0"/>
+        <w:autoSpaceDN w:val="0"/>
+        <w:adjustRightInd w:val="0"/>
+        <w:spacing w:after="0" w:line="240" w:lineRule="auto"/>
+        <w:rPr>
+          <w:rFonts w:ascii="Consolas" w:hAnsi="Consolas" w:cs="Consolas"/>
+          <w:color w:val="000000"/>
+          <w:sz w:val="14"/>
+          <w:highlight w:val="white"/>
+        </w:rPr>
+      </w:pPr>
+      <w:r>
+        <w:rPr>
+          <w:rFonts w:ascii="Consolas" w:hAnsi="Consolas" w:cs="Consolas"/>
+          <w:color w:val="000000"/>
+          <w:sz w:val="14"/>
+          <w:highlight w:val="white"/>
+        </w:rPr>
+        <w:t xml:space="preserve">    </w:t>
       </w:r>
       <w:proofErr w:type="gramStart"/>
       <w:r>
         <w:rPr>
           <w:rFonts w:ascii="Consolas" w:hAnsi="Consolas" w:cs="Consolas"/>
-          <w:color w:val="000000"/>
-          <w:sz w:val="16"/>
-          <w:highlight w:val="white"/>
-        </w:rPr>
-        <w:t>observe</w:t>
+          <w:color w:val="0000FF"/>
+          <w:sz w:val="14"/>
+          <w:highlight w:val="white"/>
+        </w:rPr>
+        <w:t>let</w:t>
       </w:r>
       <w:proofErr w:type="gramEnd"/>
       <w:r>
         <w:rPr>
           <w:rFonts w:ascii="Consolas" w:hAnsi="Consolas" w:cs="Consolas"/>
           <w:color w:val="000000"/>
+          <w:sz w:val="14"/>
+          <w:highlight w:val="white"/>
+        </w:rPr>
+        <w:t xml:space="preserve"> world = </w:t>
+      </w:r>
+      <w:proofErr w:type="spellStart"/>
+      <w:r>
+        <w:rPr>
+          <w:rFonts w:ascii="Consolas" w:hAnsi="Consolas" w:cs="Consolas"/>
+          <w:color w:val="000000"/>
+          <w:sz w:val="14"/>
+          <w:highlight w:val="white"/>
+        </w:rPr>
+        <w:t>snd</w:t>
+      </w:r>
+      <w:proofErr w:type="spellEnd"/>
+      <w:r>
+        <w:rPr>
+          <w:rFonts w:ascii="Consolas" w:hAnsi="Consolas" w:cs="Consolas"/>
+          <w:color w:val="000000"/>
+          <w:sz w:val="14"/>
+          <w:highlight w:val="white"/>
+        </w:rPr>
+        <w:t xml:space="preserve"> &lt;| </w:t>
+      </w:r>
+      <w:proofErr w:type="spellStart"/>
+      <w:r>
+        <w:rPr>
+          <w:rFonts w:ascii="Consolas" w:hAnsi="Consolas" w:cs="Consolas"/>
+          <w:color w:val="000000"/>
+          <w:sz w:val="14"/>
+          <w:highlight w:val="white"/>
+        </w:rPr>
+        <w:t>runAssumingCascade</w:t>
+      </w:r>
+      <w:proofErr w:type="spellEnd"/>
+      <w:r>
+        <w:rPr>
+          <w:rFonts w:ascii="Consolas" w:hAnsi="Consolas" w:cs="Consolas"/>
+          <w:color w:val="000000"/>
+          <w:sz w:val="14"/>
+          <w:highlight w:val="white"/>
+        </w:rPr>
+        <w:t xml:space="preserve"> chain observation world</w:t>
+      </w:r>
+    </w:p>
+    <w:p>
+      <w:pPr>
+        <w:autoSpaceDE w:val="0"/>
+        <w:autoSpaceDN w:val="0"/>
+        <w:adjustRightInd w:val="0"/>
+        <w:spacing w:after="0" w:line="240" w:lineRule="auto"/>
+        <w:rPr>
+          <w:rFonts w:cstheme="minorHAnsi"/>
+          <w:color w:val="000000"/>
+          <w:highlight w:val="white"/>
+        </w:rPr>
+      </w:pPr>
+    </w:p>
+    <w:p>
+      <w:pPr>
+        <w:autoSpaceDE w:val="0"/>
+        <w:autoSpaceDN w:val="0"/>
+        <w:adjustRightInd w:val="0"/>
+        <w:spacing w:after="0" w:line="240" w:lineRule="auto"/>
+        <w:rPr>
+          <w:rFonts w:cstheme="minorHAnsi"/>
+          <w:color w:val="000000"/>
+          <w:highlight w:val="white"/>
+        </w:rPr>
+      </w:pPr>
+      <w:r>
+        <w:rPr>
+          <w:rFonts w:cstheme="minorHAnsi"/>
+          <w:color w:val="000000"/>
+          <w:highlight w:val="white"/>
+        </w:rPr>
+        <w:t>Also, instead of transforming the world directly, we have a large set of world-level functions that can operate on its sub-structures like so -</w:t>
+      </w:r>
+    </w:p>
+    <w:p>
+      <w:pPr>
+        <w:autoSpaceDE w:val="0"/>
+        <w:autoSpaceDN w:val="0"/>
+        <w:adjustRightInd w:val="0"/>
+        <w:spacing w:after="0" w:line="240" w:lineRule="auto"/>
+        <w:rPr>
+          <w:rFonts w:cstheme="minorHAnsi"/>
+          <w:color w:val="000000"/>
+          <w:highlight w:val="white"/>
+        </w:rPr>
+      </w:pPr>
+    </w:p>
+    <w:p>
+      <w:pPr>
+        <w:autoSpaceDE w:val="0"/>
+        <w:autoSpaceDN w:val="0"/>
+        <w:adjustRightInd w:val="0"/>
+        <w:spacing w:after="0" w:line="240" w:lineRule="auto"/>
+        <w:rPr>
+          <w:rFonts w:cstheme="minorHAnsi"/>
+          <w:color w:val="000000"/>
+          <w:sz w:val="16"/>
+          <w:highlight w:val="white"/>
+        </w:rPr>
+      </w:pPr>
+      <w:r>
+        <w:rPr>
+          <w:rFonts w:ascii="Consolas" w:hAnsi="Consolas" w:cs="Consolas"/>
+          <w:color w:val="000000"/>
+          <w:sz w:val="16"/>
+          <w:highlight w:val="white"/>
+        </w:rPr>
+        <w:t xml:space="preserve">    </w:t>
+      </w:r>
+      <w:proofErr w:type="gramStart"/>
+      <w:r>
+        <w:rPr>
+          <w:rFonts w:ascii="Consolas" w:hAnsi="Consolas" w:cs="Consolas"/>
+          <w:color w:val="0000FF"/>
+          <w:sz w:val="16"/>
+          <w:highlight w:val="white"/>
+        </w:rPr>
+        <w:t>let</w:t>
+      </w:r>
+      <w:proofErr w:type="gramEnd"/>
+      <w:r>
+        <w:rPr>
+          <w:rFonts w:ascii="Consolas" w:hAnsi="Consolas" w:cs="Consolas"/>
+          <w:color w:val="000000"/>
+          <w:sz w:val="16"/>
+          <w:highlight w:val="white"/>
+        </w:rPr>
+        <w:t xml:space="preserve"> world = </w:t>
+      </w:r>
+      <w:proofErr w:type="spellStart"/>
+      <w:r>
+        <w:rPr>
+          <w:rFonts w:ascii="Consolas" w:hAnsi="Consolas" w:cs="Consolas"/>
+          <w:color w:val="000000"/>
+          <w:sz w:val="16"/>
+          <w:highlight w:val="white"/>
+        </w:rPr>
+        <w:t>World.updateEntity</w:t>
+      </w:r>
+      <w:proofErr w:type="spellEnd"/>
+      <w:r>
+        <w:rPr>
+          <w:rFonts w:ascii="Consolas" w:hAnsi="Consolas" w:cs="Consolas"/>
+          <w:color w:val="000000"/>
           <w:sz w:val="16"/>
           <w:highlight w:val="white"/>
         </w:rPr>
@@ -2025,1961 +3822,102 @@
           <w:sz w:val="16"/>
           <w:highlight w:val="white"/>
         </w:rPr>
-        <w:t>ClickEventAddress</w:t>
-      </w:r>
-      <w:proofErr w:type="spellEnd"/>
-      <w:r>
-        <w:rPr>
-          <w:rFonts w:ascii="Consolas" w:hAnsi="Consolas" w:cs="Consolas"/>
-          <w:color w:val="000000"/>
-          <w:sz w:val="16"/>
-          <w:highlight w:val="white"/>
-        </w:rPr>
-        <w:t xml:space="preserve"> -&gt;&gt;- </w:t>
-      </w:r>
-      <w:proofErr w:type="spellStart"/>
-      <w:r>
-        <w:rPr>
-          <w:rFonts w:ascii="Consolas" w:hAnsi="Consolas" w:cs="Consolas"/>
-          <w:color w:val="000000"/>
-          <w:sz w:val="16"/>
-          <w:highlight w:val="white"/>
-        </w:rPr>
-        <w:t>hudHaltAddress</w:t>
-      </w:r>
-      <w:proofErr w:type="spellEnd"/>
-      <w:r>
-        <w:rPr>
-          <w:rFonts w:ascii="Consolas" w:hAnsi="Consolas" w:cs="Consolas"/>
-          <w:color w:val="000000"/>
-          <w:sz w:val="16"/>
-          <w:highlight w:val="white"/>
-        </w:rPr>
-        <w:t>) address |&gt;</w:t>
-      </w:r>
-    </w:p>
-    <w:p>
-      <w:pPr>
-        <w:autoSpaceDE w:val="0"/>
-        <w:autoSpaceDN w:val="0"/>
-        <w:adjustRightInd w:val="0"/>
-        <w:spacing w:after="0" w:line="240" w:lineRule="auto"/>
-        <w:rPr>
-          <w:rFonts w:ascii="Consolas" w:hAnsi="Consolas" w:cs="Consolas"/>
-          <w:color w:val="000000"/>
-          <w:sz w:val="16"/>
-          <w:highlight w:val="white"/>
-        </w:rPr>
-      </w:pPr>
-      <w:r>
-        <w:rPr>
-          <w:rFonts w:ascii="Consolas" w:hAnsi="Consolas" w:cs="Consolas"/>
-          <w:color w:val="000000"/>
-          <w:sz w:val="16"/>
-          <w:highlight w:val="white"/>
-        </w:rPr>
-        <w:t xml:space="preserve">        </w:t>
+        <w:t>Entity.setEnabled</w:t>
+      </w:r>
+      <w:proofErr w:type="spellEnd"/>
+      <w:r>
+        <w:rPr>
+          <w:rFonts w:ascii="Consolas" w:hAnsi="Consolas" w:cs="Consolas"/>
+          <w:color w:val="000000"/>
+          <w:sz w:val="16"/>
+          <w:highlight w:val="white"/>
+        </w:rPr>
+        <w:t xml:space="preserve"> </w:t>
+      </w:r>
+      <w:r>
+        <w:rPr>
+          <w:rFonts w:ascii="Consolas" w:hAnsi="Consolas" w:cs="Consolas"/>
+          <w:color w:val="0000FF"/>
+          <w:sz w:val="16"/>
+          <w:highlight w:val="white"/>
+        </w:rPr>
+        <w:t>false</w:t>
+      </w:r>
+      <w:r>
+        <w:rPr>
+          <w:rFonts w:ascii="Consolas" w:hAnsi="Consolas" w:cs="Consolas"/>
+          <w:color w:val="000000"/>
+          <w:sz w:val="16"/>
+          <w:highlight w:val="white"/>
+        </w:rPr>
+        <w:t xml:space="preserve">) </w:t>
+      </w:r>
+      <w:proofErr w:type="spellStart"/>
+      <w:r>
+        <w:rPr>
+          <w:rFonts w:ascii="Consolas" w:hAnsi="Consolas" w:cs="Consolas"/>
+          <w:color w:val="000000"/>
+          <w:sz w:val="16"/>
+          <w:highlight w:val="white"/>
+        </w:rPr>
+        <w:t>buttonAddress</w:t>
+      </w:r>
+      <w:proofErr w:type="spellEnd"/>
+      <w:r>
+        <w:rPr>
+          <w:rFonts w:ascii="Consolas" w:hAnsi="Consolas" w:cs="Consolas"/>
+          <w:color w:val="000000"/>
+          <w:sz w:val="16"/>
+          <w:highlight w:val="white"/>
+        </w:rPr>
+        <w:t xml:space="preserve"> world</w:t>
+      </w:r>
+    </w:p>
+    <w:p>
+      <w:pPr>
+        <w:autoSpaceDE w:val="0"/>
+        <w:autoSpaceDN w:val="0"/>
+        <w:adjustRightInd w:val="0"/>
+        <w:spacing w:after="0" w:line="240" w:lineRule="auto"/>
+        <w:rPr>
+          <w:rFonts w:cstheme="minorHAnsi"/>
+          <w:color w:val="000000"/>
+          <w:highlight w:val="white"/>
+        </w:rPr>
+      </w:pPr>
+    </w:p>
+    <w:p>
+      <w:pPr>
+        <w:autoSpaceDE w:val="0"/>
+        <w:autoSpaceDN w:val="0"/>
+        <w:adjustRightInd w:val="0"/>
+        <w:spacing w:after="0" w:line="240" w:lineRule="auto"/>
+        <w:rPr>
+          <w:rFonts w:cstheme="minorHAnsi"/>
+          <w:color w:val="000000"/>
+          <w:highlight w:val="white"/>
+        </w:rPr>
+      </w:pPr>
+      <w:r>
+        <w:rPr>
+          <w:rFonts w:cstheme="minorHAnsi"/>
+          <w:color w:val="000000"/>
+          <w:highlight w:val="white"/>
+        </w:rPr>
+        <w:t xml:space="preserve">- </w:t>
       </w:r>
       <w:proofErr w:type="gramStart"/>
       <w:r>
         <w:rPr>
-          <w:rFonts w:ascii="Consolas" w:hAnsi="Consolas" w:cs="Consolas"/>
-          <w:color w:val="000000"/>
-          <w:sz w:val="16"/>
-          <w:highlight w:val="white"/>
-        </w:rPr>
-        <w:t>filter</w:t>
+          <w:rFonts w:cstheme="minorHAnsi"/>
+          <w:color w:val="000000"/>
+          <w:highlight w:val="white"/>
+        </w:rPr>
+        <w:t>as</w:t>
       </w:r>
       <w:proofErr w:type="gramEnd"/>
       <w:r>
         <w:rPr>
-          <w:rFonts w:ascii="Consolas" w:hAnsi="Consolas" w:cs="Consolas"/>
-          <w:color w:val="000000"/>
-          <w:sz w:val="16"/>
-          <w:highlight w:val="white"/>
-        </w:rPr>
-        <w:t xml:space="preserve"> </w:t>
-      </w:r>
-      <w:proofErr w:type="spellStart"/>
-      <w:r>
-        <w:rPr>
-          <w:rFonts w:ascii="Consolas" w:hAnsi="Consolas" w:cs="Consolas"/>
-          <w:color w:val="000000"/>
-          <w:sz w:val="16"/>
-          <w:highlight w:val="white"/>
-        </w:rPr>
-        <w:t>isSelected</w:t>
-      </w:r>
-      <w:proofErr w:type="spellEnd"/>
-      <w:r>
-        <w:rPr>
-          <w:rFonts w:ascii="Consolas" w:hAnsi="Consolas" w:cs="Consolas"/>
-          <w:color w:val="000000"/>
-          <w:sz w:val="16"/>
-          <w:highlight w:val="white"/>
-        </w:rPr>
-        <w:t xml:space="preserve"> |&gt;</w:t>
-      </w:r>
-    </w:p>
-    <w:p>
-      <w:pPr>
-        <w:autoSpaceDE w:val="0"/>
-        <w:autoSpaceDN w:val="0"/>
-        <w:adjustRightInd w:val="0"/>
-        <w:spacing w:after="0" w:line="240" w:lineRule="auto"/>
-        <w:rPr>
-          <w:rFonts w:ascii="Consolas" w:hAnsi="Consolas" w:cs="Consolas"/>
-          <w:color w:val="000000"/>
-          <w:sz w:val="16"/>
-          <w:highlight w:val="white"/>
-        </w:rPr>
-      </w:pPr>
-      <w:r>
-        <w:rPr>
-          <w:rFonts w:ascii="Consolas" w:hAnsi="Consolas" w:cs="Consolas"/>
-          <w:color w:val="000000"/>
-          <w:sz w:val="16"/>
-          <w:highlight w:val="white"/>
-        </w:rPr>
-        <w:t xml:space="preserve">        </w:t>
-      </w:r>
-      <w:proofErr w:type="gramStart"/>
-      <w:r>
-        <w:rPr>
-          <w:rFonts w:ascii="Consolas" w:hAnsi="Consolas" w:cs="Consolas"/>
-          <w:color w:val="000000"/>
-          <w:sz w:val="16"/>
-          <w:highlight w:val="white"/>
-        </w:rPr>
-        <w:t>sum</w:t>
-      </w:r>
-      <w:proofErr w:type="gramEnd"/>
-      <w:r>
-        <w:rPr>
-          <w:rFonts w:ascii="Consolas" w:hAnsi="Consolas" w:cs="Consolas"/>
-          <w:color w:val="000000"/>
-          <w:sz w:val="16"/>
-          <w:highlight w:val="white"/>
-        </w:rPr>
-        <w:t xml:space="preserve"> </w:t>
-      </w:r>
-      <w:proofErr w:type="spellStart"/>
-      <w:r>
-        <w:rPr>
-          <w:rFonts w:ascii="Consolas" w:hAnsi="Consolas" w:cs="Consolas"/>
-          <w:color w:val="000000"/>
-          <w:sz w:val="16"/>
-          <w:highlight w:val="white"/>
-        </w:rPr>
-        <w:t>TickEventAddress</w:t>
-      </w:r>
-      <w:proofErr w:type="spellEnd"/>
-      <w:r>
-        <w:rPr>
-          <w:rFonts w:ascii="Consolas" w:hAnsi="Consolas" w:cs="Consolas"/>
-          <w:color w:val="000000"/>
-          <w:sz w:val="16"/>
-          <w:highlight w:val="white"/>
-        </w:rPr>
-        <w:t xml:space="preserve"> |&gt;</w:t>
-      </w:r>
-    </w:p>
-    <w:p>
-      <w:pPr>
-        <w:autoSpaceDE w:val="0"/>
-        <w:autoSpaceDN w:val="0"/>
-        <w:adjustRightInd w:val="0"/>
-        <w:spacing w:after="0" w:line="240" w:lineRule="auto"/>
-        <w:rPr>
-          <w:rFonts w:cstheme="minorHAnsi"/>
-          <w:color w:val="000000"/>
-          <w:sz w:val="16"/>
-          <w:highlight w:val="white"/>
-        </w:rPr>
-      </w:pPr>
-      <w:r>
-        <w:rPr>
-          <w:rFonts w:ascii="Consolas" w:hAnsi="Consolas" w:cs="Consolas"/>
-          <w:color w:val="000000"/>
-          <w:sz w:val="16"/>
-          <w:highlight w:val="white"/>
-        </w:rPr>
-        <w:t xml:space="preserve">        </w:t>
-      </w:r>
-      <w:proofErr w:type="gramStart"/>
-      <w:r>
-        <w:rPr>
-          <w:rFonts w:ascii="Consolas" w:hAnsi="Consolas" w:cs="Consolas"/>
-          <w:color w:val="000000"/>
-          <w:sz w:val="16"/>
-          <w:highlight w:val="white"/>
-        </w:rPr>
-        <w:t>until</w:t>
-      </w:r>
-      <w:proofErr w:type="gramEnd"/>
-      <w:r>
-        <w:rPr>
-          <w:rFonts w:ascii="Consolas" w:hAnsi="Consolas" w:cs="Consolas"/>
-          <w:color w:val="000000"/>
-          <w:sz w:val="16"/>
-          <w:highlight w:val="white"/>
-        </w:rPr>
-        <w:t xml:space="preserve"> (</w:t>
-      </w:r>
-      <w:proofErr w:type="spellStart"/>
-      <w:r>
-        <w:rPr>
-          <w:rFonts w:ascii="Consolas" w:hAnsi="Consolas" w:cs="Consolas"/>
-          <w:color w:val="000000"/>
-          <w:sz w:val="16"/>
-          <w:highlight w:val="white"/>
-        </w:rPr>
-        <w:t>DeselectEventAddress</w:t>
-      </w:r>
-      <w:proofErr w:type="spellEnd"/>
-      <w:r>
-        <w:rPr>
-          <w:rFonts w:ascii="Consolas" w:hAnsi="Consolas" w:cs="Consolas"/>
-          <w:color w:val="000000"/>
-          <w:sz w:val="16"/>
-          <w:highlight w:val="white"/>
-        </w:rPr>
-        <w:t xml:space="preserve"> -&gt;&gt;- address)</w:t>
-      </w:r>
-    </w:p>
-    <w:p>
-      <w:pPr>
-        <w:autoSpaceDE w:val="0"/>
-        <w:autoSpaceDN w:val="0"/>
-        <w:adjustRightInd w:val="0"/>
-        <w:spacing w:after="0" w:line="240" w:lineRule="auto"/>
-        <w:rPr>
-          <w:rFonts w:cstheme="minorHAnsi"/>
-          <w:color w:val="000000"/>
-          <w:highlight w:val="white"/>
-        </w:rPr>
-      </w:pPr>
-    </w:p>
-    <w:p>
-      <w:pPr>
-        <w:autoSpaceDE w:val="0"/>
-        <w:autoSpaceDN w:val="0"/>
-        <w:adjustRightInd w:val="0"/>
-        <w:spacing w:after="0" w:line="240" w:lineRule="auto"/>
-        <w:rPr>
-          <w:rFonts w:cstheme="minorHAnsi"/>
-          <w:color w:val="000000"/>
-          <w:highlight w:val="white"/>
-        </w:rPr>
-      </w:pPr>
-      <w:r>
-        <w:rPr>
-          <w:rFonts w:cstheme="minorHAnsi"/>
-          <w:color w:val="000000"/>
-          <w:highlight w:val="white"/>
-        </w:rPr>
-        <w:t>This affords us the ability to treat events like first-class collections.</w:t>
-      </w:r>
-    </w:p>
-    <w:p>
-      <w:pPr>
-        <w:autoSpaceDE w:val="0"/>
-        <w:autoSpaceDN w:val="0"/>
-        <w:adjustRightInd w:val="0"/>
-        <w:spacing w:after="0" w:line="240" w:lineRule="auto"/>
-        <w:rPr>
-          <w:rFonts w:cstheme="minorHAnsi"/>
-          <w:color w:val="000000"/>
-          <w:highlight w:val="white"/>
-        </w:rPr>
-      </w:pPr>
-    </w:p>
-    <w:p>
-      <w:pPr>
-        <w:autoSpaceDE w:val="0"/>
-        <w:autoSpaceDN w:val="0"/>
-        <w:adjustRightInd w:val="0"/>
-        <w:spacing w:after="0" w:line="240" w:lineRule="auto"/>
-        <w:rPr>
-          <w:rFonts w:cstheme="minorHAnsi"/>
-          <w:color w:val="000000"/>
-          <w:highlight w:val="white"/>
-        </w:rPr>
-      </w:pPr>
-      <w:r>
-        <w:rPr>
-          <w:rFonts w:cstheme="minorHAnsi"/>
-          <w:color w:val="000000"/>
-          <w:highlight w:val="white"/>
-        </w:rPr>
-        <w:t>Here we have an expression form called a 'chain'. A chain is a monad that allows a procedural-style expression to span 0 or more events while also taking the world as an implicit state -</w:t>
-      </w:r>
-    </w:p>
-    <w:p>
-      <w:pPr>
-        <w:autoSpaceDE w:val="0"/>
-        <w:autoSpaceDN w:val="0"/>
-        <w:adjustRightInd w:val="0"/>
-        <w:spacing w:after="0" w:line="240" w:lineRule="auto"/>
-        <w:rPr>
-          <w:rFonts w:cstheme="minorHAnsi"/>
-          <w:color w:val="000000"/>
-          <w:highlight w:val="white"/>
-        </w:rPr>
-      </w:pPr>
-    </w:p>
-    <w:p>
-      <w:pPr>
-        <w:autoSpaceDE w:val="0"/>
-        <w:autoSpaceDN w:val="0"/>
-        <w:adjustRightInd w:val="0"/>
-        <w:spacing w:after="0" w:line="240" w:lineRule="auto"/>
-        <w:rPr>
-          <w:rFonts w:ascii="Consolas" w:hAnsi="Consolas" w:cs="Consolas"/>
-          <w:color w:val="000000"/>
-          <w:sz w:val="16"/>
-          <w:highlight w:val="white"/>
-        </w:rPr>
-      </w:pPr>
-      <w:r>
-        <w:rPr>
-          <w:rFonts w:ascii="Consolas" w:hAnsi="Consolas" w:cs="Consolas"/>
-          <w:color w:val="000000"/>
-          <w:sz w:val="16"/>
-          <w:highlight w:val="white"/>
-        </w:rPr>
-        <w:t xml:space="preserve">    </w:t>
-      </w:r>
-      <w:proofErr w:type="gramStart"/>
-      <w:r>
-        <w:rPr>
-          <w:rFonts w:ascii="Consolas" w:hAnsi="Consolas" w:cs="Consolas"/>
-          <w:color w:val="0000FF"/>
-          <w:sz w:val="16"/>
-          <w:highlight w:val="white"/>
-        </w:rPr>
-        <w:t>let</w:t>
-      </w:r>
-      <w:proofErr w:type="gramEnd"/>
-      <w:r>
-        <w:rPr>
-          <w:rFonts w:ascii="Consolas" w:hAnsi="Consolas" w:cs="Consolas"/>
-          <w:color w:val="000000"/>
-          <w:sz w:val="16"/>
-          <w:highlight w:val="white"/>
-        </w:rPr>
-        <w:t xml:space="preserve"> chain = </w:t>
-      </w:r>
-      <w:r>
-        <w:rPr>
-          <w:rFonts w:ascii="Consolas" w:hAnsi="Consolas" w:cs="Consolas"/>
-          <w:color w:val="0000FF"/>
-          <w:sz w:val="16"/>
-          <w:highlight w:val="white"/>
-        </w:rPr>
-        <w:t>chain</w:t>
-      </w:r>
-      <w:r>
-        <w:rPr>
-          <w:rFonts w:ascii="Consolas" w:hAnsi="Consolas" w:cs="Consolas"/>
-          <w:color w:val="000000"/>
-          <w:sz w:val="16"/>
-          <w:highlight w:val="white"/>
-        </w:rPr>
-        <w:t xml:space="preserve"> {</w:t>
-      </w:r>
-    </w:p>
-    <w:p>
-      <w:pPr>
-        <w:autoSpaceDE w:val="0"/>
-        <w:autoSpaceDN w:val="0"/>
-        <w:adjustRightInd w:val="0"/>
-        <w:spacing w:after="0" w:line="240" w:lineRule="auto"/>
-        <w:rPr>
-          <w:rFonts w:ascii="Consolas" w:hAnsi="Consolas" w:cs="Consolas"/>
-          <w:color w:val="000000"/>
-          <w:sz w:val="16"/>
-          <w:highlight w:val="white"/>
-        </w:rPr>
-      </w:pPr>
-      <w:r>
-        <w:rPr>
-          <w:rFonts w:ascii="Consolas" w:hAnsi="Consolas" w:cs="Consolas"/>
-          <w:color w:val="000000"/>
-          <w:sz w:val="16"/>
-          <w:highlight w:val="white"/>
-        </w:rPr>
-        <w:t xml:space="preserve">        </w:t>
-      </w:r>
-      <w:proofErr w:type="gramStart"/>
-      <w:r>
-        <w:rPr>
-          <w:rFonts w:ascii="Consolas" w:hAnsi="Consolas" w:cs="Consolas"/>
-          <w:color w:val="0000FF"/>
-          <w:sz w:val="16"/>
-          <w:highlight w:val="white"/>
-        </w:rPr>
-        <w:t>do</w:t>
-      </w:r>
-      <w:proofErr w:type="gramEnd"/>
-      <w:r>
-        <w:rPr>
-          <w:rFonts w:ascii="Consolas" w:hAnsi="Consolas" w:cs="Consolas"/>
-          <w:color w:val="0000FF"/>
-          <w:sz w:val="16"/>
-          <w:highlight w:val="white"/>
-        </w:rPr>
-        <w:t>!</w:t>
-      </w:r>
-      <w:r>
-        <w:rPr>
-          <w:rFonts w:ascii="Consolas" w:hAnsi="Consolas" w:cs="Consolas"/>
-          <w:color w:val="000000"/>
-          <w:sz w:val="16"/>
-          <w:highlight w:val="white"/>
-        </w:rPr>
-        <w:t xml:space="preserve"> </w:t>
-      </w:r>
-      <w:proofErr w:type="spellStart"/>
-      <w:proofErr w:type="gramStart"/>
-      <w:r>
-        <w:rPr>
-          <w:rFonts w:ascii="Consolas" w:hAnsi="Consolas" w:cs="Consolas"/>
-          <w:color w:val="000000"/>
-          <w:sz w:val="16"/>
-          <w:highlight w:val="white"/>
-        </w:rPr>
-        <w:t>updateEntity</w:t>
-      </w:r>
-      <w:proofErr w:type="spellEnd"/>
-      <w:proofErr w:type="gramEnd"/>
-      <w:r>
-        <w:rPr>
-          <w:rFonts w:ascii="Consolas" w:hAnsi="Consolas" w:cs="Consolas"/>
-          <w:color w:val="000000"/>
-          <w:sz w:val="16"/>
-          <w:highlight w:val="white"/>
-        </w:rPr>
-        <w:t xml:space="preserve"> (</w:t>
-      </w:r>
-      <w:proofErr w:type="spellStart"/>
-      <w:r>
-        <w:rPr>
-          <w:rFonts w:ascii="Consolas" w:hAnsi="Consolas" w:cs="Consolas"/>
-          <w:color w:val="000000"/>
-          <w:sz w:val="16"/>
-          <w:highlight w:val="white"/>
-        </w:rPr>
-        <w:t>Entity.setActivityState</w:t>
-      </w:r>
-      <w:proofErr w:type="spellEnd"/>
-      <w:r>
-        <w:rPr>
-          <w:rFonts w:ascii="Consolas" w:hAnsi="Consolas" w:cs="Consolas"/>
-          <w:color w:val="000000"/>
-          <w:sz w:val="16"/>
-          <w:highlight w:val="white"/>
-        </w:rPr>
-        <w:t xml:space="preserve"> &lt;| Action </w:t>
-      </w:r>
-      <w:proofErr w:type="spellStart"/>
-      <w:r>
-        <w:rPr>
-          <w:rFonts w:ascii="Consolas" w:hAnsi="Consolas" w:cs="Consolas"/>
-          <w:color w:val="000000"/>
-          <w:sz w:val="16"/>
-          <w:highlight w:val="white"/>
-        </w:rPr>
-        <w:t>newActionDescriptor</w:t>
-      </w:r>
-      <w:proofErr w:type="spellEnd"/>
-      <w:r>
-        <w:rPr>
-          <w:rFonts w:ascii="Consolas" w:hAnsi="Consolas" w:cs="Consolas"/>
-          <w:color w:val="000000"/>
-          <w:sz w:val="16"/>
-          <w:highlight w:val="white"/>
-        </w:rPr>
-        <w:t xml:space="preserve">) </w:t>
-      </w:r>
-      <w:proofErr w:type="spellStart"/>
-      <w:r>
-        <w:rPr>
-          <w:rFonts w:ascii="Consolas" w:hAnsi="Consolas" w:cs="Consolas"/>
-          <w:color w:val="000000"/>
-          <w:sz w:val="16"/>
-          <w:highlight w:val="white"/>
-        </w:rPr>
-        <w:t>characterAddress</w:t>
-      </w:r>
-      <w:proofErr w:type="spellEnd"/>
-    </w:p>
-    <w:p>
-      <w:pPr>
-        <w:autoSpaceDE w:val="0"/>
-        <w:autoSpaceDN w:val="0"/>
-        <w:adjustRightInd w:val="0"/>
-        <w:spacing w:after="0" w:line="240" w:lineRule="auto"/>
-        <w:rPr>
-          <w:rFonts w:ascii="Consolas" w:hAnsi="Consolas" w:cs="Consolas"/>
-          <w:color w:val="000000"/>
-          <w:sz w:val="16"/>
-          <w:highlight w:val="white"/>
-        </w:rPr>
-      </w:pPr>
-      <w:r>
-        <w:rPr>
-          <w:rFonts w:ascii="Consolas" w:hAnsi="Consolas" w:cs="Consolas"/>
-          <w:color w:val="000000"/>
-          <w:sz w:val="16"/>
-          <w:highlight w:val="white"/>
-        </w:rPr>
-        <w:t xml:space="preserve">        </w:t>
-      </w:r>
-      <w:proofErr w:type="gramStart"/>
-      <w:r>
-        <w:rPr>
-          <w:rFonts w:ascii="Consolas" w:hAnsi="Consolas" w:cs="Consolas"/>
-          <w:color w:val="0000FF"/>
-          <w:sz w:val="16"/>
-          <w:highlight w:val="white"/>
-        </w:rPr>
-        <w:t>do</w:t>
-      </w:r>
-      <w:proofErr w:type="gramEnd"/>
-      <w:r>
-        <w:rPr>
-          <w:rFonts w:ascii="Consolas" w:hAnsi="Consolas" w:cs="Consolas"/>
-          <w:color w:val="0000FF"/>
-          <w:sz w:val="16"/>
-          <w:highlight w:val="white"/>
-        </w:rPr>
-        <w:t>!</w:t>
-      </w:r>
-      <w:r>
-        <w:rPr>
-          <w:rFonts w:ascii="Consolas" w:hAnsi="Consolas" w:cs="Consolas"/>
-          <w:color w:val="000000"/>
-          <w:sz w:val="16"/>
-          <w:highlight w:val="white"/>
-        </w:rPr>
-        <w:t xml:space="preserve"> </w:t>
-      </w:r>
-      <w:proofErr w:type="gramStart"/>
-      <w:r>
-        <w:rPr>
-          <w:rFonts w:ascii="Consolas" w:hAnsi="Consolas" w:cs="Consolas"/>
-          <w:color w:val="000000"/>
-          <w:sz w:val="16"/>
-          <w:highlight w:val="white"/>
-        </w:rPr>
-        <w:t>during</w:t>
-      </w:r>
-      <w:proofErr w:type="gramEnd"/>
-    </w:p>
-    <w:p>
-      <w:pPr>
-        <w:autoSpaceDE w:val="0"/>
-        <w:autoSpaceDN w:val="0"/>
-        <w:adjustRightInd w:val="0"/>
-        <w:spacing w:after="0" w:line="240" w:lineRule="auto"/>
-        <w:rPr>
-          <w:rFonts w:ascii="Consolas" w:hAnsi="Consolas" w:cs="Consolas"/>
-          <w:color w:val="000000"/>
-          <w:sz w:val="16"/>
-          <w:highlight w:val="white"/>
-        </w:rPr>
-      </w:pPr>
-      <w:r>
-        <w:rPr>
-          <w:rFonts w:ascii="Consolas" w:hAnsi="Consolas" w:cs="Consolas"/>
-          <w:color w:val="000000"/>
-          <w:sz w:val="16"/>
-          <w:highlight w:val="white"/>
-        </w:rPr>
-        <w:t xml:space="preserve">                (</w:t>
-      </w:r>
-      <w:proofErr w:type="gramStart"/>
-      <w:r>
-        <w:rPr>
-          <w:rFonts w:ascii="Consolas" w:hAnsi="Consolas" w:cs="Consolas"/>
-          <w:color w:val="0000FF"/>
-          <w:sz w:val="16"/>
-          <w:highlight w:val="white"/>
-        </w:rPr>
-        <w:t>fun</w:t>
-      </w:r>
-      <w:proofErr w:type="gramEnd"/>
-      <w:r>
-        <w:rPr>
-          <w:rFonts w:ascii="Consolas" w:hAnsi="Consolas" w:cs="Consolas"/>
-          <w:color w:val="000000"/>
-          <w:sz w:val="16"/>
-          <w:highlight w:val="white"/>
-        </w:rPr>
-        <w:t xml:space="preserve"> world </w:t>
-      </w:r>
-      <w:r>
-        <w:rPr>
-          <w:rFonts w:ascii="Consolas" w:hAnsi="Consolas" w:cs="Consolas"/>
-          <w:color w:val="0000FF"/>
-          <w:sz w:val="16"/>
-          <w:highlight w:val="white"/>
-        </w:rPr>
-        <w:t>-&gt;</w:t>
-      </w:r>
-    </w:p>
-    <w:p>
-      <w:pPr>
-        <w:autoSpaceDE w:val="0"/>
-        <w:autoSpaceDN w:val="0"/>
-        <w:adjustRightInd w:val="0"/>
-        <w:spacing w:after="0" w:line="240" w:lineRule="auto"/>
-        <w:rPr>
-          <w:rFonts w:ascii="Consolas" w:hAnsi="Consolas" w:cs="Consolas"/>
-          <w:color w:val="000000"/>
-          <w:sz w:val="16"/>
-          <w:highlight w:val="white"/>
-        </w:rPr>
-      </w:pPr>
-      <w:r>
-        <w:rPr>
-          <w:rFonts w:ascii="Consolas" w:hAnsi="Consolas" w:cs="Consolas"/>
-          <w:color w:val="000000"/>
-          <w:sz w:val="16"/>
-          <w:highlight w:val="white"/>
-        </w:rPr>
-        <w:t xml:space="preserve">                    </w:t>
-      </w:r>
-      <w:proofErr w:type="gramStart"/>
-      <w:r>
-        <w:rPr>
-          <w:rFonts w:ascii="Consolas" w:hAnsi="Consolas" w:cs="Consolas"/>
-          <w:color w:val="0000FF"/>
-          <w:sz w:val="16"/>
-          <w:highlight w:val="white"/>
-        </w:rPr>
-        <w:t>let</w:t>
-      </w:r>
-      <w:proofErr w:type="gramEnd"/>
-      <w:r>
-        <w:rPr>
-          <w:rFonts w:ascii="Consolas" w:hAnsi="Consolas" w:cs="Consolas"/>
-          <w:color w:val="000000"/>
-          <w:sz w:val="16"/>
-          <w:highlight w:val="white"/>
-        </w:rPr>
-        <w:t xml:space="preserve"> </w:t>
-      </w:r>
-      <w:proofErr w:type="spellStart"/>
-      <w:r>
-        <w:rPr>
-          <w:rFonts w:ascii="Consolas" w:hAnsi="Consolas" w:cs="Consolas"/>
-          <w:color w:val="000000"/>
-          <w:sz w:val="16"/>
-          <w:highlight w:val="white"/>
-        </w:rPr>
-        <w:t>activityState</w:t>
-      </w:r>
-      <w:proofErr w:type="spellEnd"/>
-      <w:r>
-        <w:rPr>
-          <w:rFonts w:ascii="Consolas" w:hAnsi="Consolas" w:cs="Consolas"/>
-          <w:color w:val="000000"/>
-          <w:sz w:val="16"/>
-          <w:highlight w:val="white"/>
-        </w:rPr>
-        <w:t xml:space="preserve"> = </w:t>
-      </w:r>
-      <w:proofErr w:type="spellStart"/>
-      <w:r>
-        <w:rPr>
-          <w:rFonts w:ascii="Consolas" w:hAnsi="Consolas" w:cs="Consolas"/>
-          <w:color w:val="000000"/>
-          <w:sz w:val="16"/>
-          <w:highlight w:val="white"/>
-        </w:rPr>
-        <w:t>World.getEntityBy</w:t>
-      </w:r>
-      <w:proofErr w:type="spellEnd"/>
-      <w:r>
-        <w:rPr>
-          <w:rFonts w:ascii="Consolas" w:hAnsi="Consolas" w:cs="Consolas"/>
-          <w:color w:val="000000"/>
-          <w:sz w:val="16"/>
-          <w:highlight w:val="white"/>
-        </w:rPr>
-        <w:t xml:space="preserve"> </w:t>
-      </w:r>
-      <w:proofErr w:type="spellStart"/>
-      <w:r>
-        <w:rPr>
-          <w:rFonts w:ascii="Consolas" w:hAnsi="Consolas" w:cs="Consolas"/>
-          <w:color w:val="000000"/>
-          <w:sz w:val="16"/>
-          <w:highlight w:val="white"/>
-        </w:rPr>
-        <w:t>Entity.getActivityState</w:t>
-      </w:r>
-      <w:proofErr w:type="spellEnd"/>
-      <w:r>
-        <w:rPr>
-          <w:rFonts w:ascii="Consolas" w:hAnsi="Consolas" w:cs="Consolas"/>
-          <w:color w:val="000000"/>
-          <w:sz w:val="16"/>
-          <w:highlight w:val="white"/>
-        </w:rPr>
-        <w:t xml:space="preserve"> </w:t>
-      </w:r>
-      <w:proofErr w:type="spellStart"/>
-      <w:r>
-        <w:rPr>
-          <w:rFonts w:ascii="Consolas" w:hAnsi="Consolas" w:cs="Consolas"/>
-          <w:color w:val="000000"/>
-          <w:sz w:val="16"/>
-          <w:highlight w:val="white"/>
-        </w:rPr>
-        <w:t>characterAddress</w:t>
-      </w:r>
-      <w:proofErr w:type="spellEnd"/>
-      <w:r>
-        <w:rPr>
-          <w:rFonts w:ascii="Consolas" w:hAnsi="Consolas" w:cs="Consolas"/>
-          <w:color w:val="000000"/>
-          <w:sz w:val="16"/>
-          <w:highlight w:val="white"/>
-        </w:rPr>
-        <w:t xml:space="preserve"> world </w:t>
-      </w:r>
-    </w:p>
-    <w:p>
-      <w:pPr>
-        <w:autoSpaceDE w:val="0"/>
-        <w:autoSpaceDN w:val="0"/>
-        <w:adjustRightInd w:val="0"/>
-        <w:spacing w:after="0" w:line="240" w:lineRule="auto"/>
-        <w:rPr>
-          <w:rFonts w:ascii="Consolas" w:hAnsi="Consolas" w:cs="Consolas"/>
-          <w:color w:val="000000"/>
-          <w:sz w:val="16"/>
-          <w:highlight w:val="white"/>
-        </w:rPr>
-      </w:pPr>
-      <w:r>
-        <w:rPr>
-          <w:rFonts w:ascii="Consolas" w:hAnsi="Consolas" w:cs="Consolas"/>
-          <w:color w:val="000000"/>
-          <w:sz w:val="16"/>
-          <w:highlight w:val="white"/>
-        </w:rPr>
-        <w:t xml:space="preserve">                    </w:t>
-      </w:r>
-      <w:proofErr w:type="spellStart"/>
-      <w:r>
-        <w:rPr>
-          <w:rFonts w:ascii="Consolas" w:hAnsi="Consolas" w:cs="Consolas"/>
-          <w:color w:val="000000"/>
-          <w:sz w:val="16"/>
-          <w:highlight w:val="white"/>
-        </w:rPr>
-        <w:t>ActivityState.isActing</w:t>
-      </w:r>
-      <w:proofErr w:type="spellEnd"/>
-      <w:r>
-        <w:rPr>
-          <w:rFonts w:ascii="Consolas" w:hAnsi="Consolas" w:cs="Consolas"/>
-          <w:color w:val="000000"/>
-          <w:sz w:val="16"/>
-          <w:highlight w:val="white"/>
-        </w:rPr>
-        <w:t xml:space="preserve"> </w:t>
-      </w:r>
-      <w:proofErr w:type="spellStart"/>
-      <w:r>
-        <w:rPr>
-          <w:rFonts w:ascii="Consolas" w:hAnsi="Consolas" w:cs="Consolas"/>
-          <w:color w:val="000000"/>
-          <w:sz w:val="16"/>
-          <w:highlight w:val="white"/>
-        </w:rPr>
-        <w:t>activityState</w:t>
-      </w:r>
-      <w:proofErr w:type="spellEnd"/>
-      <w:r>
-        <w:rPr>
-          <w:rFonts w:ascii="Consolas" w:hAnsi="Consolas" w:cs="Consolas"/>
-          <w:color w:val="000000"/>
-          <w:sz w:val="16"/>
-          <w:highlight w:val="white"/>
-        </w:rPr>
-        <w:t>) ^^</w:t>
-      </w:r>
-    </w:p>
-    <w:p>
-      <w:pPr>
-        <w:autoSpaceDE w:val="0"/>
-        <w:autoSpaceDN w:val="0"/>
-        <w:adjustRightInd w:val="0"/>
-        <w:spacing w:after="0" w:line="240" w:lineRule="auto"/>
-        <w:rPr>
-          <w:rFonts w:ascii="Consolas" w:hAnsi="Consolas" w:cs="Consolas"/>
-          <w:color w:val="000000"/>
-          <w:sz w:val="16"/>
-          <w:highlight w:val="white"/>
-        </w:rPr>
-      </w:pPr>
-      <w:r>
-        <w:rPr>
-          <w:rFonts w:ascii="Consolas" w:hAnsi="Consolas" w:cs="Consolas"/>
-          <w:color w:val="000000"/>
-          <w:sz w:val="16"/>
-          <w:highlight w:val="white"/>
-        </w:rPr>
-        <w:t xml:space="preserve">                </w:t>
-      </w:r>
-      <w:proofErr w:type="gramStart"/>
-      <w:r>
-        <w:rPr>
-          <w:rFonts w:ascii="Consolas" w:hAnsi="Consolas" w:cs="Consolas"/>
-          <w:color w:val="0000FF"/>
-          <w:sz w:val="16"/>
-          <w:highlight w:val="white"/>
-        </w:rPr>
-        <w:t>chain</w:t>
-      </w:r>
-      <w:proofErr w:type="gramEnd"/>
-      <w:r>
-        <w:rPr>
-          <w:rFonts w:ascii="Consolas" w:hAnsi="Consolas" w:cs="Consolas"/>
-          <w:color w:val="000000"/>
-          <w:sz w:val="16"/>
-          <w:highlight w:val="white"/>
-        </w:rPr>
-        <w:t xml:space="preserve"> {</w:t>
-      </w:r>
-    </w:p>
-    <w:p>
-      <w:pPr>
-        <w:autoSpaceDE w:val="0"/>
-        <w:autoSpaceDN w:val="0"/>
-        <w:adjustRightInd w:val="0"/>
-        <w:spacing w:after="0" w:line="240" w:lineRule="auto"/>
-        <w:rPr>
-          <w:rFonts w:ascii="Consolas" w:hAnsi="Consolas" w:cs="Consolas"/>
-          <w:color w:val="000000"/>
-          <w:sz w:val="16"/>
-          <w:highlight w:val="white"/>
-        </w:rPr>
-      </w:pPr>
-      <w:r>
-        <w:rPr>
-          <w:rFonts w:ascii="Consolas" w:hAnsi="Consolas" w:cs="Consolas"/>
-          <w:color w:val="000000"/>
-          <w:sz w:val="16"/>
-          <w:highlight w:val="white"/>
-        </w:rPr>
-        <w:t xml:space="preserve">                    </w:t>
-      </w:r>
-      <w:proofErr w:type="gramStart"/>
-      <w:r>
-        <w:rPr>
-          <w:rFonts w:ascii="Consolas" w:hAnsi="Consolas" w:cs="Consolas"/>
-          <w:color w:val="0000FF"/>
-          <w:sz w:val="16"/>
-          <w:highlight w:val="white"/>
-        </w:rPr>
-        <w:t>do</w:t>
-      </w:r>
-      <w:proofErr w:type="gramEnd"/>
-      <w:r>
-        <w:rPr>
-          <w:rFonts w:ascii="Consolas" w:hAnsi="Consolas" w:cs="Consolas"/>
-          <w:color w:val="0000FF"/>
-          <w:sz w:val="16"/>
-          <w:highlight w:val="white"/>
-        </w:rPr>
-        <w:t>!</w:t>
-      </w:r>
-      <w:r>
-        <w:rPr>
-          <w:rFonts w:ascii="Consolas" w:hAnsi="Consolas" w:cs="Consolas"/>
-          <w:color w:val="000000"/>
-          <w:sz w:val="16"/>
-          <w:highlight w:val="white"/>
-        </w:rPr>
-        <w:t xml:space="preserve"> </w:t>
-      </w:r>
-      <w:proofErr w:type="gramStart"/>
-      <w:r>
-        <w:rPr>
-          <w:rFonts w:ascii="Consolas" w:hAnsi="Consolas" w:cs="Consolas"/>
-          <w:color w:val="000000"/>
-          <w:sz w:val="16"/>
-          <w:highlight w:val="white"/>
-        </w:rPr>
-        <w:t>update</w:t>
-      </w:r>
-      <w:proofErr w:type="gramEnd"/>
-      <w:r>
-        <w:rPr>
-          <w:rFonts w:ascii="Consolas" w:hAnsi="Consolas" w:cs="Consolas"/>
-          <w:color w:val="000000"/>
-          <w:sz w:val="16"/>
-          <w:highlight w:val="white"/>
-        </w:rPr>
-        <w:t xml:space="preserve"> ^^ </w:t>
-      </w:r>
-      <w:r>
-        <w:rPr>
-          <w:rFonts w:ascii="Consolas" w:hAnsi="Consolas" w:cs="Consolas"/>
-          <w:color w:val="0000FF"/>
-          <w:sz w:val="16"/>
-          <w:highlight w:val="white"/>
-        </w:rPr>
-        <w:t>fun</w:t>
-      </w:r>
-      <w:r>
-        <w:rPr>
-          <w:rFonts w:ascii="Consolas" w:hAnsi="Consolas" w:cs="Consolas"/>
-          <w:color w:val="000000"/>
-          <w:sz w:val="16"/>
-          <w:highlight w:val="white"/>
-        </w:rPr>
-        <w:t xml:space="preserve"> world </w:t>
-      </w:r>
-      <w:r>
-        <w:rPr>
-          <w:rFonts w:ascii="Consolas" w:hAnsi="Consolas" w:cs="Consolas"/>
-          <w:color w:val="0000FF"/>
-          <w:sz w:val="16"/>
-          <w:highlight w:val="white"/>
-        </w:rPr>
-        <w:t>-&gt;</w:t>
-      </w:r>
-    </w:p>
-    <w:p>
-      <w:pPr>
-        <w:autoSpaceDE w:val="0"/>
-        <w:autoSpaceDN w:val="0"/>
-        <w:adjustRightInd w:val="0"/>
-        <w:spacing w:after="0" w:line="240" w:lineRule="auto"/>
-        <w:rPr>
-          <w:rFonts w:ascii="Consolas" w:hAnsi="Consolas" w:cs="Consolas"/>
-          <w:color w:val="000000"/>
-          <w:sz w:val="16"/>
-          <w:highlight w:val="white"/>
-        </w:rPr>
-      </w:pPr>
-      <w:r>
-        <w:rPr>
-          <w:rFonts w:ascii="Consolas" w:hAnsi="Consolas" w:cs="Consolas"/>
-          <w:color w:val="000000"/>
-          <w:sz w:val="16"/>
-          <w:highlight w:val="white"/>
-        </w:rPr>
-        <w:t xml:space="preserve">                        </w:t>
-      </w:r>
-      <w:proofErr w:type="gramStart"/>
-      <w:r>
-        <w:rPr>
-          <w:rFonts w:ascii="Consolas" w:hAnsi="Consolas" w:cs="Consolas"/>
-          <w:color w:val="0000FF"/>
-          <w:sz w:val="16"/>
-          <w:highlight w:val="white"/>
-        </w:rPr>
-        <w:t>let</w:t>
-      </w:r>
-      <w:proofErr w:type="gramEnd"/>
-      <w:r>
-        <w:rPr>
-          <w:rFonts w:ascii="Consolas" w:hAnsi="Consolas" w:cs="Consolas"/>
-          <w:color w:val="000000"/>
-          <w:sz w:val="16"/>
-          <w:highlight w:val="white"/>
-        </w:rPr>
-        <w:t xml:space="preserve"> </w:t>
-      </w:r>
-      <w:proofErr w:type="spellStart"/>
-      <w:r>
-        <w:rPr>
-          <w:rFonts w:ascii="Consolas" w:hAnsi="Consolas" w:cs="Consolas"/>
-          <w:color w:val="000000"/>
-          <w:sz w:val="16"/>
-          <w:highlight w:val="white"/>
-        </w:rPr>
-        <w:t>actionDescriptor</w:t>
-      </w:r>
-      <w:proofErr w:type="spellEnd"/>
-      <w:r>
-        <w:rPr>
-          <w:rFonts w:ascii="Consolas" w:hAnsi="Consolas" w:cs="Consolas"/>
-          <w:color w:val="000000"/>
-          <w:sz w:val="16"/>
-          <w:highlight w:val="white"/>
-        </w:rPr>
-        <w:t xml:space="preserve"> =</w:t>
-      </w:r>
-    </w:p>
-    <w:p>
-      <w:pPr>
-        <w:autoSpaceDE w:val="0"/>
-        <w:autoSpaceDN w:val="0"/>
-        <w:adjustRightInd w:val="0"/>
-        <w:spacing w:after="0" w:line="240" w:lineRule="auto"/>
-        <w:rPr>
-          <w:rFonts w:ascii="Consolas" w:hAnsi="Consolas" w:cs="Consolas"/>
-          <w:color w:val="000000"/>
-          <w:sz w:val="16"/>
-          <w:highlight w:val="white"/>
-        </w:rPr>
-      </w:pPr>
-      <w:r>
-        <w:rPr>
-          <w:rFonts w:ascii="Consolas" w:hAnsi="Consolas" w:cs="Consolas"/>
-          <w:color w:val="000000"/>
-          <w:sz w:val="16"/>
-          <w:highlight w:val="white"/>
-        </w:rPr>
-        <w:t xml:space="preserve">                            </w:t>
-      </w:r>
-      <w:proofErr w:type="gramStart"/>
-      <w:r>
-        <w:rPr>
-          <w:rFonts w:ascii="Consolas" w:hAnsi="Consolas" w:cs="Consolas"/>
-          <w:color w:val="0000FF"/>
-          <w:sz w:val="16"/>
-          <w:highlight w:val="white"/>
-        </w:rPr>
-        <w:t>match</w:t>
-      </w:r>
-      <w:proofErr w:type="gramEnd"/>
-      <w:r>
-        <w:rPr>
-          <w:rFonts w:ascii="Consolas" w:hAnsi="Consolas" w:cs="Consolas"/>
-          <w:color w:val="000000"/>
-          <w:sz w:val="16"/>
-          <w:highlight w:val="white"/>
-        </w:rPr>
-        <w:t xml:space="preserve"> </w:t>
-      </w:r>
-      <w:proofErr w:type="spellStart"/>
-      <w:r>
-        <w:rPr>
-          <w:rFonts w:ascii="Consolas" w:hAnsi="Consolas" w:cs="Consolas"/>
-          <w:color w:val="000000"/>
-          <w:sz w:val="16"/>
-          <w:highlight w:val="white"/>
-        </w:rPr>
-        <w:t>World.getEntityBy</w:t>
-      </w:r>
-      <w:proofErr w:type="spellEnd"/>
-      <w:r>
-        <w:rPr>
-          <w:rFonts w:ascii="Consolas" w:hAnsi="Consolas" w:cs="Consolas"/>
-          <w:color w:val="000000"/>
-          <w:sz w:val="16"/>
-          <w:highlight w:val="white"/>
-        </w:rPr>
-        <w:t xml:space="preserve"> </w:t>
-      </w:r>
-      <w:proofErr w:type="spellStart"/>
-      <w:r>
-        <w:rPr>
-          <w:rFonts w:ascii="Consolas" w:hAnsi="Consolas" w:cs="Consolas"/>
-          <w:color w:val="000000"/>
-          <w:sz w:val="16"/>
-          <w:highlight w:val="white"/>
-        </w:rPr>
-        <w:t>Entity.getActivityState</w:t>
-      </w:r>
-      <w:proofErr w:type="spellEnd"/>
-      <w:r>
-        <w:rPr>
-          <w:rFonts w:ascii="Consolas" w:hAnsi="Consolas" w:cs="Consolas"/>
-          <w:color w:val="000000"/>
-          <w:sz w:val="16"/>
-          <w:highlight w:val="white"/>
-        </w:rPr>
-        <w:t xml:space="preserve"> </w:t>
-      </w:r>
-      <w:proofErr w:type="spellStart"/>
-      <w:r>
-        <w:rPr>
-          <w:rFonts w:ascii="Consolas" w:hAnsi="Consolas" w:cs="Consolas"/>
-          <w:color w:val="000000"/>
-          <w:sz w:val="16"/>
-          <w:highlight w:val="white"/>
-        </w:rPr>
-        <w:t>characterAddress</w:t>
-      </w:r>
-      <w:proofErr w:type="spellEnd"/>
-      <w:r>
-        <w:rPr>
-          <w:rFonts w:ascii="Consolas" w:hAnsi="Consolas" w:cs="Consolas"/>
-          <w:color w:val="000000"/>
-          <w:sz w:val="16"/>
-          <w:highlight w:val="white"/>
-        </w:rPr>
-        <w:t xml:space="preserve"> world  </w:t>
-      </w:r>
-      <w:r>
-        <w:rPr>
-          <w:rFonts w:ascii="Consolas" w:hAnsi="Consolas" w:cs="Consolas"/>
-          <w:color w:val="0000FF"/>
-          <w:sz w:val="16"/>
-          <w:highlight w:val="white"/>
-        </w:rPr>
-        <w:t>with</w:t>
-      </w:r>
-    </w:p>
-    <w:p>
-      <w:pPr>
-        <w:autoSpaceDE w:val="0"/>
-        <w:autoSpaceDN w:val="0"/>
-        <w:adjustRightInd w:val="0"/>
-        <w:spacing w:after="0" w:line="240" w:lineRule="auto"/>
-        <w:rPr>
-          <w:rFonts w:ascii="Consolas" w:hAnsi="Consolas" w:cs="Consolas"/>
-          <w:color w:val="000000"/>
-          <w:sz w:val="16"/>
-          <w:highlight w:val="white"/>
-        </w:rPr>
-      </w:pPr>
-      <w:r>
-        <w:rPr>
-          <w:rFonts w:ascii="Consolas" w:hAnsi="Consolas" w:cs="Consolas"/>
-          <w:color w:val="000000"/>
-          <w:sz w:val="16"/>
-          <w:highlight w:val="white"/>
-        </w:rPr>
-        <w:t xml:space="preserve">                            | Action </w:t>
-      </w:r>
-      <w:proofErr w:type="spellStart"/>
-      <w:r>
-        <w:rPr>
-          <w:rFonts w:ascii="Consolas" w:hAnsi="Consolas" w:cs="Consolas"/>
-          <w:color w:val="000000"/>
-          <w:sz w:val="16"/>
-          <w:highlight w:val="white"/>
-        </w:rPr>
-        <w:t>actionDescriptor</w:t>
-      </w:r>
-      <w:proofErr w:type="spellEnd"/>
-      <w:r>
-        <w:rPr>
-          <w:rFonts w:ascii="Consolas" w:hAnsi="Consolas" w:cs="Consolas"/>
-          <w:color w:val="000000"/>
-          <w:sz w:val="16"/>
-          <w:highlight w:val="white"/>
-        </w:rPr>
-        <w:t xml:space="preserve"> </w:t>
-      </w:r>
-      <w:r>
-        <w:rPr>
-          <w:rFonts w:ascii="Consolas" w:hAnsi="Consolas" w:cs="Consolas"/>
-          <w:color w:val="0000FF"/>
-          <w:sz w:val="16"/>
-          <w:highlight w:val="white"/>
-        </w:rPr>
-        <w:t>-&gt;</w:t>
-      </w:r>
-      <w:r>
-        <w:rPr>
-          <w:rFonts w:ascii="Consolas" w:hAnsi="Consolas" w:cs="Consolas"/>
-          <w:color w:val="000000"/>
-          <w:sz w:val="16"/>
-          <w:highlight w:val="white"/>
-        </w:rPr>
-        <w:t xml:space="preserve"> </w:t>
-      </w:r>
-      <w:proofErr w:type="spellStart"/>
-      <w:r>
-        <w:rPr>
-          <w:rFonts w:ascii="Consolas" w:hAnsi="Consolas" w:cs="Consolas"/>
-          <w:color w:val="000000"/>
-          <w:sz w:val="16"/>
-          <w:highlight w:val="white"/>
-        </w:rPr>
-        <w:t>actionDescriptor</w:t>
-      </w:r>
-      <w:proofErr w:type="spellEnd"/>
-    </w:p>
-    <w:p>
-      <w:pPr>
-        <w:autoSpaceDE w:val="0"/>
-        <w:autoSpaceDN w:val="0"/>
-        <w:adjustRightInd w:val="0"/>
-        <w:spacing w:after="0" w:line="240" w:lineRule="auto"/>
-        <w:rPr>
-          <w:rFonts w:ascii="Consolas" w:hAnsi="Consolas" w:cs="Consolas"/>
-          <w:color w:val="000000"/>
-          <w:sz w:val="16"/>
-          <w:highlight w:val="white"/>
-        </w:rPr>
-      </w:pPr>
-      <w:r>
-        <w:rPr>
-          <w:rFonts w:ascii="Consolas" w:hAnsi="Consolas" w:cs="Consolas"/>
-          <w:color w:val="000000"/>
-          <w:sz w:val="16"/>
-          <w:highlight w:val="white"/>
-        </w:rPr>
-        <w:t xml:space="preserve">                            | _ </w:t>
-      </w:r>
-      <w:r>
-        <w:rPr>
-          <w:rFonts w:ascii="Consolas" w:hAnsi="Consolas" w:cs="Consolas"/>
-          <w:color w:val="0000FF"/>
-          <w:sz w:val="16"/>
-          <w:highlight w:val="white"/>
-        </w:rPr>
-        <w:t>-&gt;</w:t>
-      </w:r>
-      <w:r>
-        <w:rPr>
-          <w:rFonts w:ascii="Consolas" w:hAnsi="Consolas" w:cs="Consolas"/>
-          <w:color w:val="000000"/>
-          <w:sz w:val="16"/>
-          <w:highlight w:val="white"/>
-        </w:rPr>
-        <w:t xml:space="preserve"> </w:t>
-      </w:r>
-      <w:proofErr w:type="spellStart"/>
-      <w:r>
-        <w:rPr>
-          <w:rFonts w:ascii="Consolas" w:hAnsi="Consolas" w:cs="Consolas"/>
-          <w:color w:val="000000"/>
-          <w:sz w:val="16"/>
-          <w:highlight w:val="white"/>
-        </w:rPr>
-        <w:t>failwithumf</w:t>
-      </w:r>
-      <w:proofErr w:type="spellEnd"/>
-      <w:r>
-        <w:rPr>
-          <w:rFonts w:ascii="Consolas" w:hAnsi="Consolas" w:cs="Consolas"/>
-          <w:color w:val="000000"/>
-          <w:sz w:val="16"/>
-          <w:highlight w:val="white"/>
-        </w:rPr>
-        <w:t xml:space="preserve"> ()</w:t>
-      </w:r>
-    </w:p>
-    <w:p>
-      <w:pPr>
-        <w:autoSpaceDE w:val="0"/>
-        <w:autoSpaceDN w:val="0"/>
-        <w:adjustRightInd w:val="0"/>
-        <w:spacing w:after="0" w:line="240" w:lineRule="auto"/>
-        <w:rPr>
-          <w:rFonts w:ascii="Consolas" w:hAnsi="Consolas" w:cs="Consolas"/>
-          <w:color w:val="000000"/>
-          <w:sz w:val="16"/>
-          <w:highlight w:val="white"/>
-        </w:rPr>
-      </w:pPr>
-      <w:r>
-        <w:rPr>
-          <w:rFonts w:ascii="Consolas" w:hAnsi="Consolas" w:cs="Consolas"/>
-          <w:color w:val="000000"/>
-          <w:sz w:val="16"/>
-          <w:highlight w:val="white"/>
-        </w:rPr>
-        <w:t xml:space="preserve">                        </w:t>
-      </w:r>
-      <w:proofErr w:type="gramStart"/>
-      <w:r>
-        <w:rPr>
-          <w:rFonts w:ascii="Consolas" w:hAnsi="Consolas" w:cs="Consolas"/>
-          <w:color w:val="0000FF"/>
-          <w:sz w:val="16"/>
-          <w:highlight w:val="white"/>
-        </w:rPr>
-        <w:t>let</w:t>
-      </w:r>
-      <w:proofErr w:type="gramEnd"/>
-      <w:r>
-        <w:rPr>
-          <w:rFonts w:ascii="Consolas" w:hAnsi="Consolas" w:cs="Consolas"/>
-          <w:color w:val="000000"/>
-          <w:sz w:val="16"/>
-          <w:highlight w:val="white"/>
-        </w:rPr>
-        <w:t xml:space="preserve"> world = </w:t>
-      </w:r>
-      <w:proofErr w:type="spellStart"/>
-      <w:r>
-        <w:rPr>
-          <w:rFonts w:ascii="Consolas" w:hAnsi="Consolas" w:cs="Consolas"/>
-          <w:color w:val="000000"/>
-          <w:sz w:val="16"/>
-          <w:highlight w:val="white"/>
-        </w:rPr>
-        <w:t>updateCharacterByAction</w:t>
-      </w:r>
-      <w:proofErr w:type="spellEnd"/>
-      <w:r>
-        <w:rPr>
-          <w:rFonts w:ascii="Consolas" w:hAnsi="Consolas" w:cs="Consolas"/>
-          <w:color w:val="000000"/>
-          <w:sz w:val="16"/>
-          <w:highlight w:val="white"/>
-        </w:rPr>
-        <w:t xml:space="preserve"> </w:t>
-      </w:r>
-      <w:proofErr w:type="spellStart"/>
-      <w:r>
-        <w:rPr>
-          <w:rFonts w:ascii="Consolas" w:hAnsi="Consolas" w:cs="Consolas"/>
-          <w:color w:val="000000"/>
-          <w:sz w:val="16"/>
-          <w:highlight w:val="white"/>
-        </w:rPr>
-        <w:t>actionDescriptor</w:t>
-      </w:r>
-      <w:proofErr w:type="spellEnd"/>
-      <w:r>
-        <w:rPr>
-          <w:rFonts w:ascii="Consolas" w:hAnsi="Consolas" w:cs="Consolas"/>
-          <w:color w:val="000000"/>
-          <w:sz w:val="16"/>
-          <w:highlight w:val="white"/>
-        </w:rPr>
-        <w:t xml:space="preserve"> </w:t>
-      </w:r>
-      <w:proofErr w:type="spellStart"/>
-      <w:r>
-        <w:rPr>
-          <w:rFonts w:ascii="Consolas" w:hAnsi="Consolas" w:cs="Consolas"/>
-          <w:color w:val="000000"/>
-          <w:sz w:val="16"/>
-          <w:highlight w:val="white"/>
-        </w:rPr>
-        <w:t>characterAddress</w:t>
-      </w:r>
-      <w:proofErr w:type="spellEnd"/>
-      <w:r>
-        <w:rPr>
-          <w:rFonts w:ascii="Consolas" w:hAnsi="Consolas" w:cs="Consolas"/>
-          <w:color w:val="000000"/>
-          <w:sz w:val="16"/>
-          <w:highlight w:val="white"/>
-        </w:rPr>
-        <w:t xml:space="preserve"> world</w:t>
-      </w:r>
-    </w:p>
-    <w:p>
-      <w:pPr>
-        <w:autoSpaceDE w:val="0"/>
-        <w:autoSpaceDN w:val="0"/>
-        <w:adjustRightInd w:val="0"/>
-        <w:spacing w:after="0" w:line="240" w:lineRule="auto"/>
-        <w:rPr>
-          <w:rFonts w:ascii="Consolas" w:hAnsi="Consolas" w:cs="Consolas"/>
-          <w:color w:val="000000"/>
-          <w:sz w:val="16"/>
-          <w:highlight w:val="white"/>
-        </w:rPr>
-      </w:pPr>
-      <w:r>
-        <w:rPr>
-          <w:rFonts w:ascii="Consolas" w:hAnsi="Consolas" w:cs="Consolas"/>
-          <w:color w:val="000000"/>
-          <w:sz w:val="16"/>
-          <w:highlight w:val="white"/>
-        </w:rPr>
-        <w:t xml:space="preserve">                        </w:t>
-      </w:r>
-      <w:proofErr w:type="spellStart"/>
-      <w:proofErr w:type="gramStart"/>
-      <w:r>
-        <w:rPr>
-          <w:rFonts w:ascii="Consolas" w:hAnsi="Consolas" w:cs="Consolas"/>
-          <w:color w:val="000000"/>
-          <w:sz w:val="16"/>
-          <w:highlight w:val="white"/>
-        </w:rPr>
-        <w:t>runCharacterReaction</w:t>
-      </w:r>
-      <w:proofErr w:type="spellEnd"/>
-      <w:proofErr w:type="gramEnd"/>
-      <w:r>
-        <w:rPr>
-          <w:rFonts w:ascii="Consolas" w:hAnsi="Consolas" w:cs="Consolas"/>
-          <w:color w:val="000000"/>
-          <w:sz w:val="16"/>
-          <w:highlight w:val="white"/>
-        </w:rPr>
-        <w:t xml:space="preserve"> </w:t>
-      </w:r>
-      <w:proofErr w:type="spellStart"/>
-      <w:r>
-        <w:rPr>
-          <w:rFonts w:ascii="Consolas" w:hAnsi="Consolas" w:cs="Consolas"/>
-          <w:color w:val="000000"/>
-          <w:sz w:val="16"/>
-          <w:highlight w:val="white"/>
-        </w:rPr>
-        <w:t>actionDescriptor</w:t>
-      </w:r>
-      <w:proofErr w:type="spellEnd"/>
-      <w:r>
-        <w:rPr>
-          <w:rFonts w:ascii="Consolas" w:hAnsi="Consolas" w:cs="Consolas"/>
-          <w:color w:val="000000"/>
-          <w:sz w:val="16"/>
-          <w:highlight w:val="white"/>
-        </w:rPr>
-        <w:t xml:space="preserve"> </w:t>
-      </w:r>
-      <w:proofErr w:type="spellStart"/>
-      <w:r>
-        <w:rPr>
-          <w:rFonts w:ascii="Consolas" w:hAnsi="Consolas" w:cs="Consolas"/>
-          <w:color w:val="000000"/>
-          <w:sz w:val="16"/>
-          <w:highlight w:val="white"/>
-        </w:rPr>
-        <w:t>characterAddress</w:t>
-      </w:r>
-      <w:proofErr w:type="spellEnd"/>
-      <w:r>
-        <w:rPr>
-          <w:rFonts w:ascii="Consolas" w:hAnsi="Consolas" w:cs="Consolas"/>
-          <w:color w:val="000000"/>
-          <w:sz w:val="16"/>
-          <w:highlight w:val="white"/>
-        </w:rPr>
-        <w:t xml:space="preserve"> address world</w:t>
-      </w:r>
-    </w:p>
-    <w:p>
-      <w:pPr>
-        <w:autoSpaceDE w:val="0"/>
-        <w:autoSpaceDN w:val="0"/>
-        <w:adjustRightInd w:val="0"/>
-        <w:spacing w:after="0" w:line="240" w:lineRule="auto"/>
-        <w:rPr>
-          <w:rFonts w:cstheme="minorHAnsi"/>
-          <w:color w:val="000000"/>
-          <w:sz w:val="16"/>
-          <w:highlight w:val="white"/>
-        </w:rPr>
-      </w:pPr>
-      <w:r>
-        <w:rPr>
-          <w:rFonts w:ascii="Consolas" w:hAnsi="Consolas" w:cs="Consolas"/>
-          <w:color w:val="000000"/>
-          <w:sz w:val="16"/>
-          <w:highlight w:val="white"/>
-        </w:rPr>
-        <w:t xml:space="preserve">                    </w:t>
-      </w:r>
-      <w:proofErr w:type="gramStart"/>
-      <w:r>
-        <w:rPr>
-          <w:rFonts w:ascii="Consolas" w:hAnsi="Consolas" w:cs="Consolas"/>
-          <w:color w:val="0000FF"/>
-          <w:sz w:val="16"/>
-          <w:highlight w:val="white"/>
-        </w:rPr>
-        <w:t>do</w:t>
-      </w:r>
-      <w:proofErr w:type="gramEnd"/>
-      <w:r>
-        <w:rPr>
-          <w:rFonts w:ascii="Consolas" w:hAnsi="Consolas" w:cs="Consolas"/>
-          <w:color w:val="0000FF"/>
-          <w:sz w:val="16"/>
-          <w:highlight w:val="white"/>
-        </w:rPr>
-        <w:t>!</w:t>
-      </w:r>
-      <w:r>
-        <w:rPr>
-          <w:rFonts w:ascii="Consolas" w:hAnsi="Consolas" w:cs="Consolas"/>
-          <w:color w:val="000000"/>
-          <w:sz w:val="16"/>
-          <w:highlight w:val="white"/>
-        </w:rPr>
-        <w:t xml:space="preserve"> </w:t>
-      </w:r>
-      <w:proofErr w:type="gramStart"/>
-      <w:r>
-        <w:rPr>
-          <w:rFonts w:ascii="Consolas" w:hAnsi="Consolas" w:cs="Consolas"/>
-          <w:color w:val="000000"/>
-          <w:sz w:val="16"/>
-          <w:highlight w:val="white"/>
-        </w:rPr>
-        <w:t>pass }</w:t>
-      </w:r>
-      <w:proofErr w:type="gramEnd"/>
-      <w:r>
-        <w:rPr>
-          <w:rFonts w:ascii="Consolas" w:hAnsi="Consolas" w:cs="Consolas"/>
-          <w:color w:val="000000"/>
-          <w:sz w:val="16"/>
-          <w:highlight w:val="white"/>
-        </w:rPr>
-        <w:t xml:space="preserve">} </w:t>
-      </w:r>
-      <w:r>
-        <w:rPr>
-          <w:rFonts w:ascii="Consolas" w:hAnsi="Consolas" w:cs="Consolas"/>
-          <w:color w:val="008000"/>
-          <w:sz w:val="16"/>
-          <w:highlight w:val="white"/>
-        </w:rPr>
-        <w:t>// waits for next event, discarding its value</w:t>
-      </w:r>
-    </w:p>
-    <w:p>
-      <w:pPr>
-        <w:autoSpaceDE w:val="0"/>
-        <w:autoSpaceDN w:val="0"/>
-        <w:adjustRightInd w:val="0"/>
-        <w:spacing w:after="0" w:line="240" w:lineRule="auto"/>
-        <w:rPr>
-          <w:rFonts w:cstheme="minorHAnsi"/>
-          <w:color w:val="000000"/>
-          <w:highlight w:val="white"/>
-        </w:rPr>
-      </w:pPr>
-    </w:p>
-    <w:p>
-      <w:pPr>
-        <w:autoSpaceDE w:val="0"/>
-        <w:autoSpaceDN w:val="0"/>
-        <w:adjustRightInd w:val="0"/>
-        <w:spacing w:after="0" w:line="240" w:lineRule="auto"/>
-        <w:rPr>
-          <w:rFonts w:cstheme="minorHAnsi"/>
-          <w:color w:val="000000"/>
-          <w:highlight w:val="white"/>
-        </w:rPr>
-      </w:pPr>
-      <w:r>
-        <w:rPr>
-          <w:rFonts w:cstheme="minorHAnsi"/>
-          <w:color w:val="000000"/>
-          <w:highlight w:val="white"/>
-        </w:rPr>
-        <w:t>We also have the ability to compose chains overs observations like so -</w:t>
-      </w:r>
-    </w:p>
-    <w:p>
-      <w:pPr>
-        <w:autoSpaceDE w:val="0"/>
-        <w:autoSpaceDN w:val="0"/>
-        <w:adjustRightInd w:val="0"/>
-        <w:spacing w:after="0" w:line="240" w:lineRule="auto"/>
-        <w:rPr>
-          <w:rFonts w:cstheme="minorHAnsi"/>
-          <w:color w:val="000000"/>
-          <w:highlight w:val="white"/>
-        </w:rPr>
-      </w:pPr>
-    </w:p>
-    <w:p>
-      <w:pPr>
-        <w:autoSpaceDE w:val="0"/>
-        <w:autoSpaceDN w:val="0"/>
-        <w:adjustRightInd w:val="0"/>
-        <w:spacing w:after="0" w:line="240" w:lineRule="auto"/>
-        <w:rPr>
-          <w:rFonts w:ascii="Consolas" w:hAnsi="Consolas" w:cs="Consolas"/>
-          <w:color w:val="000000"/>
-          <w:sz w:val="14"/>
-          <w:highlight w:val="white"/>
-        </w:rPr>
-      </w:pPr>
-      <w:r>
-        <w:rPr>
-          <w:rFonts w:ascii="Consolas" w:hAnsi="Consolas" w:cs="Consolas"/>
-          <w:color w:val="000000"/>
-          <w:sz w:val="14"/>
-          <w:highlight w:val="white"/>
-        </w:rPr>
-        <w:t xml:space="preserve">    </w:t>
-      </w:r>
-      <w:proofErr w:type="gramStart"/>
-      <w:r>
-        <w:rPr>
-          <w:rFonts w:ascii="Consolas" w:hAnsi="Consolas" w:cs="Consolas"/>
-          <w:color w:val="0000FF"/>
-          <w:sz w:val="14"/>
-          <w:highlight w:val="white"/>
-        </w:rPr>
-        <w:t>let</w:t>
-      </w:r>
-      <w:proofErr w:type="gramEnd"/>
-      <w:r>
-        <w:rPr>
-          <w:rFonts w:ascii="Consolas" w:hAnsi="Consolas" w:cs="Consolas"/>
-          <w:color w:val="000000"/>
-          <w:sz w:val="14"/>
-          <w:highlight w:val="white"/>
-        </w:rPr>
-        <w:t xml:space="preserve"> observation = observe </w:t>
-      </w:r>
-      <w:proofErr w:type="spellStart"/>
-      <w:r>
-        <w:rPr>
-          <w:rFonts w:ascii="Consolas" w:hAnsi="Consolas" w:cs="Consolas"/>
-          <w:color w:val="000000"/>
-          <w:sz w:val="14"/>
-          <w:highlight w:val="white"/>
-        </w:rPr>
-        <w:t>TickEventAddress</w:t>
-      </w:r>
-      <w:proofErr w:type="spellEnd"/>
-      <w:r>
-        <w:rPr>
-          <w:rFonts w:ascii="Consolas" w:hAnsi="Consolas" w:cs="Consolas"/>
-          <w:color w:val="000000"/>
-          <w:sz w:val="14"/>
-          <w:highlight w:val="white"/>
-        </w:rPr>
-        <w:t xml:space="preserve"> </w:t>
-      </w:r>
-      <w:proofErr w:type="spellStart"/>
-      <w:r>
-        <w:rPr>
-          <w:rFonts w:ascii="Consolas" w:hAnsi="Consolas" w:cs="Consolas"/>
-          <w:color w:val="000000"/>
-          <w:sz w:val="14"/>
-          <w:highlight w:val="white"/>
-        </w:rPr>
-        <w:t>characterAddress</w:t>
-      </w:r>
-      <w:proofErr w:type="spellEnd"/>
-      <w:r>
-        <w:rPr>
-          <w:rFonts w:ascii="Consolas" w:hAnsi="Consolas" w:cs="Consolas"/>
-          <w:color w:val="000000"/>
-          <w:sz w:val="14"/>
-          <w:highlight w:val="white"/>
-        </w:rPr>
-        <w:t xml:space="preserve"> |&gt; until (</w:t>
-      </w:r>
-      <w:proofErr w:type="spellStart"/>
-      <w:r>
-        <w:rPr>
-          <w:rFonts w:ascii="Consolas" w:hAnsi="Consolas" w:cs="Consolas"/>
-          <w:color w:val="000000"/>
-          <w:sz w:val="14"/>
-          <w:highlight w:val="white"/>
-        </w:rPr>
-        <w:t>DeselectEventAddress</w:t>
-      </w:r>
-      <w:proofErr w:type="spellEnd"/>
-      <w:r>
-        <w:rPr>
-          <w:rFonts w:ascii="Consolas" w:hAnsi="Consolas" w:cs="Consolas"/>
-          <w:color w:val="000000"/>
-          <w:sz w:val="14"/>
-          <w:highlight w:val="white"/>
-        </w:rPr>
-        <w:t xml:space="preserve"> -&gt;&gt;- address)</w:t>
-      </w:r>
-    </w:p>
-    <w:p>
-      <w:pPr>
-        <w:autoSpaceDE w:val="0"/>
-        <w:autoSpaceDN w:val="0"/>
-        <w:adjustRightInd w:val="0"/>
-        <w:spacing w:after="0" w:line="240" w:lineRule="auto"/>
-        <w:rPr>
-          <w:rFonts w:ascii="Consolas" w:hAnsi="Consolas" w:cs="Consolas"/>
-          <w:color w:val="000000"/>
-          <w:sz w:val="14"/>
-          <w:highlight w:val="white"/>
-        </w:rPr>
-      </w:pPr>
-      <w:r>
-        <w:rPr>
-          <w:rFonts w:ascii="Consolas" w:hAnsi="Consolas" w:cs="Consolas"/>
-          <w:color w:val="000000"/>
-          <w:sz w:val="14"/>
-          <w:highlight w:val="white"/>
-        </w:rPr>
-        <w:t xml:space="preserve">    </w:t>
-      </w:r>
-      <w:proofErr w:type="gramStart"/>
-      <w:r>
-        <w:rPr>
-          <w:rFonts w:ascii="Consolas" w:hAnsi="Consolas" w:cs="Consolas"/>
-          <w:color w:val="0000FF"/>
-          <w:sz w:val="14"/>
-          <w:highlight w:val="white"/>
-        </w:rPr>
-        <w:t>let</w:t>
-      </w:r>
-      <w:proofErr w:type="gramEnd"/>
-      <w:r>
-        <w:rPr>
-          <w:rFonts w:ascii="Consolas" w:hAnsi="Consolas" w:cs="Consolas"/>
-          <w:color w:val="000000"/>
-          <w:sz w:val="14"/>
-          <w:highlight w:val="white"/>
-        </w:rPr>
-        <w:t xml:space="preserve"> world = </w:t>
-      </w:r>
-      <w:proofErr w:type="spellStart"/>
-      <w:r>
-        <w:rPr>
-          <w:rFonts w:ascii="Consolas" w:hAnsi="Consolas" w:cs="Consolas"/>
-          <w:color w:val="000000"/>
-          <w:sz w:val="14"/>
-          <w:highlight w:val="white"/>
-        </w:rPr>
-        <w:t>snd</w:t>
-      </w:r>
-      <w:proofErr w:type="spellEnd"/>
-      <w:r>
-        <w:rPr>
-          <w:rFonts w:ascii="Consolas" w:hAnsi="Consolas" w:cs="Consolas"/>
-          <w:color w:val="000000"/>
-          <w:sz w:val="14"/>
-          <w:highlight w:val="white"/>
-        </w:rPr>
-        <w:t xml:space="preserve"> &lt;| </w:t>
-      </w:r>
-      <w:proofErr w:type="spellStart"/>
-      <w:r>
-        <w:rPr>
-          <w:rFonts w:ascii="Consolas" w:hAnsi="Consolas" w:cs="Consolas"/>
-          <w:color w:val="000000"/>
-          <w:sz w:val="14"/>
-          <w:highlight w:val="white"/>
-        </w:rPr>
-        <w:t>runAssumingCascade</w:t>
-      </w:r>
-      <w:proofErr w:type="spellEnd"/>
-      <w:r>
-        <w:rPr>
-          <w:rFonts w:ascii="Consolas" w:hAnsi="Consolas" w:cs="Consolas"/>
-          <w:color w:val="000000"/>
-          <w:sz w:val="14"/>
-          <w:highlight w:val="white"/>
-        </w:rPr>
-        <w:t xml:space="preserve"> chain observation world</w:t>
-      </w:r>
-    </w:p>
-    <w:p>
-      <w:pPr>
-        <w:autoSpaceDE w:val="0"/>
-        <w:autoSpaceDN w:val="0"/>
-        <w:adjustRightInd w:val="0"/>
-        <w:spacing w:after="0" w:line="240" w:lineRule="auto"/>
-        <w:rPr>
-          <w:rFonts w:cstheme="minorHAnsi"/>
-          <w:color w:val="000000"/>
-          <w:highlight w:val="white"/>
-        </w:rPr>
-      </w:pPr>
-    </w:p>
-    <w:p>
-      <w:pPr>
-        <w:autoSpaceDE w:val="0"/>
-        <w:autoSpaceDN w:val="0"/>
-        <w:adjustRightInd w:val="0"/>
-        <w:spacing w:after="0" w:line="240" w:lineRule="auto"/>
-        <w:rPr>
-          <w:rFonts w:cstheme="minorHAnsi"/>
-          <w:color w:val="000000"/>
-          <w:highlight w:val="white"/>
-        </w:rPr>
-      </w:pPr>
-      <w:r>
-        <w:rPr>
-          <w:rFonts w:cstheme="minorHAnsi"/>
-          <w:color w:val="000000"/>
-          <w:highlight w:val="white"/>
-        </w:rPr>
-        <w:t>Also, instead of transforming the world directly, we have a large set of world-level functions that can operate on its sub-structures like so -</w:t>
-      </w:r>
-    </w:p>
-    <w:p>
-      <w:pPr>
-        <w:autoSpaceDE w:val="0"/>
-        <w:autoSpaceDN w:val="0"/>
-        <w:adjustRightInd w:val="0"/>
-        <w:spacing w:after="0" w:line="240" w:lineRule="auto"/>
-        <w:rPr>
-          <w:rFonts w:cstheme="minorHAnsi"/>
-          <w:color w:val="000000"/>
-          <w:highlight w:val="white"/>
-        </w:rPr>
-      </w:pPr>
-    </w:p>
-    <w:p>
-      <w:pPr>
-        <w:autoSpaceDE w:val="0"/>
-        <w:autoSpaceDN w:val="0"/>
-        <w:adjustRightInd w:val="0"/>
-        <w:spacing w:after="0" w:line="240" w:lineRule="auto"/>
-        <w:rPr>
-          <w:rFonts w:cstheme="minorHAnsi"/>
-          <w:color w:val="000000"/>
-          <w:sz w:val="16"/>
-          <w:highlight w:val="white"/>
-        </w:rPr>
-      </w:pPr>
-      <w:r>
-        <w:rPr>
-          <w:rFonts w:ascii="Consolas" w:hAnsi="Consolas" w:cs="Consolas"/>
-          <w:color w:val="000000"/>
-          <w:sz w:val="16"/>
-          <w:highlight w:val="white"/>
-        </w:rPr>
-        <w:t xml:space="preserve">    </w:t>
-      </w:r>
-      <w:proofErr w:type="gramStart"/>
-      <w:r>
-        <w:rPr>
-          <w:rFonts w:ascii="Consolas" w:hAnsi="Consolas" w:cs="Consolas"/>
-          <w:color w:val="0000FF"/>
-          <w:sz w:val="16"/>
-          <w:highlight w:val="white"/>
-        </w:rPr>
-        <w:t>let</w:t>
-      </w:r>
-      <w:proofErr w:type="gramEnd"/>
-      <w:r>
-        <w:rPr>
-          <w:rFonts w:ascii="Consolas" w:hAnsi="Consolas" w:cs="Consolas"/>
-          <w:color w:val="000000"/>
-          <w:sz w:val="16"/>
-          <w:highlight w:val="white"/>
-        </w:rPr>
-        <w:t xml:space="preserve"> world = </w:t>
-      </w:r>
-      <w:proofErr w:type="spellStart"/>
-      <w:r>
-        <w:rPr>
-          <w:rFonts w:ascii="Consolas" w:hAnsi="Consolas" w:cs="Consolas"/>
-          <w:color w:val="000000"/>
-          <w:sz w:val="16"/>
-          <w:highlight w:val="white"/>
-        </w:rPr>
-        <w:t>World.updateEntity</w:t>
-      </w:r>
-      <w:proofErr w:type="spellEnd"/>
-      <w:r>
-        <w:rPr>
-          <w:rFonts w:ascii="Consolas" w:hAnsi="Consolas" w:cs="Consolas"/>
-          <w:color w:val="000000"/>
-          <w:sz w:val="16"/>
-          <w:highlight w:val="white"/>
-        </w:rPr>
-        <w:t xml:space="preserve"> (</w:t>
-      </w:r>
-      <w:proofErr w:type="spellStart"/>
-      <w:r>
-        <w:rPr>
-          <w:rFonts w:ascii="Consolas" w:hAnsi="Consolas" w:cs="Consolas"/>
-          <w:color w:val="000000"/>
-          <w:sz w:val="16"/>
-          <w:highlight w:val="white"/>
-        </w:rPr>
-        <w:t>Entity.setEnabled</w:t>
-      </w:r>
-      <w:proofErr w:type="spellEnd"/>
-      <w:r>
-        <w:rPr>
-          <w:rFonts w:ascii="Consolas" w:hAnsi="Consolas" w:cs="Consolas"/>
-          <w:color w:val="000000"/>
-          <w:sz w:val="16"/>
-          <w:highlight w:val="white"/>
-        </w:rPr>
-        <w:t xml:space="preserve"> </w:t>
-      </w:r>
-      <w:r>
-        <w:rPr>
-          <w:rFonts w:ascii="Consolas" w:hAnsi="Consolas" w:cs="Consolas"/>
-          <w:color w:val="0000FF"/>
-          <w:sz w:val="16"/>
-          <w:highlight w:val="white"/>
-        </w:rPr>
-        <w:t>false</w:t>
-      </w:r>
-      <w:r>
-        <w:rPr>
-          <w:rFonts w:ascii="Consolas" w:hAnsi="Consolas" w:cs="Consolas"/>
-          <w:color w:val="000000"/>
-          <w:sz w:val="16"/>
-          <w:highlight w:val="white"/>
-        </w:rPr>
-        <w:t xml:space="preserve">) </w:t>
-      </w:r>
-      <w:proofErr w:type="spellStart"/>
-      <w:r>
-        <w:rPr>
-          <w:rFonts w:ascii="Consolas" w:hAnsi="Consolas" w:cs="Consolas"/>
-          <w:color w:val="000000"/>
-          <w:sz w:val="16"/>
-          <w:highlight w:val="white"/>
-        </w:rPr>
-        <w:t>buttonAddress</w:t>
-      </w:r>
-      <w:proofErr w:type="spellEnd"/>
-      <w:r>
-        <w:rPr>
-          <w:rFonts w:ascii="Consolas" w:hAnsi="Consolas" w:cs="Consolas"/>
-          <w:color w:val="000000"/>
-          <w:sz w:val="16"/>
-          <w:highlight w:val="white"/>
-        </w:rPr>
-        <w:t xml:space="preserve"> world</w:t>
-      </w:r>
-    </w:p>
-    <w:p>
-      <w:pPr>
-        <w:autoSpaceDE w:val="0"/>
-        <w:autoSpaceDN w:val="0"/>
-        <w:adjustRightInd w:val="0"/>
-        <w:spacing w:after="0" w:line="240" w:lineRule="auto"/>
-        <w:rPr>
-          <w:rFonts w:cstheme="minorHAnsi"/>
-          <w:color w:val="000000"/>
-          <w:highlight w:val="white"/>
-        </w:rPr>
-      </w:pPr>
-    </w:p>
-    <w:p>
-      <w:pPr>
-        <w:autoSpaceDE w:val="0"/>
-        <w:autoSpaceDN w:val="0"/>
-        <w:adjustRightInd w:val="0"/>
-        <w:spacing w:after="0" w:line="240" w:lineRule="auto"/>
-        <w:rPr>
-          <w:rFonts w:cstheme="minorHAnsi"/>
-          <w:color w:val="000000"/>
-          <w:highlight w:val="white"/>
-        </w:rPr>
-      </w:pPr>
-      <w:r>
-        <w:rPr>
-          <w:rFonts w:cstheme="minorHAnsi"/>
-          <w:color w:val="000000"/>
-          <w:highlight w:val="white"/>
-        </w:rPr>
-        <w:t xml:space="preserve">- </w:t>
-      </w:r>
-      <w:proofErr w:type="gramStart"/>
-      <w:r>
-        <w:rPr>
-          <w:rFonts w:cstheme="minorHAnsi"/>
-          <w:color w:val="000000"/>
-          <w:highlight w:val="white"/>
-        </w:rPr>
-        <w:t>as</w:t>
-      </w:r>
-      <w:proofErr w:type="gramEnd"/>
-      <w:r>
-        <w:rPr>
           <w:rFonts w:cstheme="minorHAnsi"/>
           <w:color w:val="000000"/>
           <w:highlight w:val="white"/>
@@ -4020,7 +3958,6 @@
           <w:sz w:val="16"/>
           <w:highlight w:val="white"/>
         </w:rPr>
-        <w:lastRenderedPageBreak/>
         <w:t xml:space="preserve">    </w:t>
       </w:r>
       <w:proofErr w:type="gramStart"/>

</xml_diff>

<commit_message>
Fixed highlighting in exp. report.
</commit_message>
<xml_diff>
--- a/Nu/Documentation/Iterative Functional Reactive Programming with the Nu Game Engine.docx
+++ b/Nu/Documentation/Iterative Functional Reactive Programming with the Nu Game Engine.docx
@@ -2193,1284 +2193,1320 @@
           <w:highlight w:val="white"/>
         </w:rPr>
       </w:pPr>
-    </w:p>
-    <w:p>
-      <w:pPr>
-        <w:autoSpaceDE w:val="0"/>
-        <w:autoSpaceDN w:val="0"/>
-        <w:adjustRightInd w:val="0"/>
-        <w:spacing w:after="0" w:line="240" w:lineRule="auto"/>
-        <w:rPr>
-          <w:rFonts w:ascii="Consolas" w:hAnsi="Consolas" w:cs="Consolas"/>
-          <w:color w:val="000000"/>
-          <w:sz w:val="14"/>
-          <w:highlight w:val="white"/>
-        </w:rPr>
-      </w:pPr>
-      <w:r>
-        <w:rPr>
-          <w:rFonts w:ascii="Consolas" w:hAnsi="Consolas" w:cs="Consolas"/>
-          <w:color w:val="000000"/>
-          <w:sz w:val="14"/>
-          <w:highlight w:val="white"/>
-        </w:rPr>
-        <w:t xml:space="preserve">    </w:t>
-      </w:r>
-      <w:proofErr w:type="gramStart"/>
-      <w:r>
-        <w:rPr>
-          <w:rFonts w:ascii="Consolas" w:hAnsi="Consolas" w:cs="Consolas"/>
-          <w:color w:val="0000FF"/>
-          <w:sz w:val="14"/>
-          <w:highlight w:val="white"/>
-        </w:rPr>
-        <w:t>static</w:t>
-      </w:r>
-      <w:proofErr w:type="gramEnd"/>
-      <w:r>
-        <w:rPr>
-          <w:rFonts w:ascii="Consolas" w:hAnsi="Consolas" w:cs="Consolas"/>
-          <w:color w:val="000000"/>
-          <w:sz w:val="14"/>
-          <w:highlight w:val="white"/>
-        </w:rPr>
-        <w:t xml:space="preserve"> </w:t>
-      </w:r>
-      <w:r>
-        <w:rPr>
-          <w:rFonts w:ascii="Consolas" w:hAnsi="Consolas" w:cs="Consolas"/>
-          <w:color w:val="0000FF"/>
-          <w:sz w:val="14"/>
-          <w:highlight w:val="white"/>
-        </w:rPr>
-        <w:t>let</w:t>
-      </w:r>
-      <w:r>
-        <w:rPr>
-          <w:rFonts w:ascii="Consolas" w:hAnsi="Consolas" w:cs="Consolas"/>
-          <w:color w:val="000000"/>
-          <w:sz w:val="14"/>
-          <w:highlight w:val="white"/>
-        </w:rPr>
-        <w:t xml:space="preserve"> </w:t>
-      </w:r>
-      <w:proofErr w:type="spellStart"/>
-      <w:r>
-        <w:rPr>
-          <w:rFonts w:ascii="Consolas" w:hAnsi="Consolas" w:cs="Consolas"/>
-          <w:color w:val="000000"/>
-          <w:sz w:val="14"/>
-          <w:highlight w:val="white"/>
-        </w:rPr>
-        <w:t>runCharacterAction</w:t>
-      </w:r>
-      <w:proofErr w:type="spellEnd"/>
-      <w:r>
-        <w:rPr>
-          <w:rFonts w:ascii="Consolas" w:hAnsi="Consolas" w:cs="Consolas"/>
-          <w:color w:val="000000"/>
-          <w:sz w:val="14"/>
-          <w:highlight w:val="white"/>
-        </w:rPr>
-        <w:t xml:space="preserve"> </w:t>
-      </w:r>
-      <w:proofErr w:type="spellStart"/>
-      <w:r>
-        <w:rPr>
-          <w:rFonts w:ascii="Consolas" w:hAnsi="Consolas" w:cs="Consolas"/>
-          <w:color w:val="000000"/>
-          <w:sz w:val="14"/>
-          <w:highlight w:val="white"/>
-        </w:rPr>
-        <w:t>newActionDescriptor</w:t>
-      </w:r>
-      <w:proofErr w:type="spellEnd"/>
-      <w:r>
-        <w:rPr>
-          <w:rFonts w:ascii="Consolas" w:hAnsi="Consolas" w:cs="Consolas"/>
-          <w:color w:val="000000"/>
-          <w:sz w:val="14"/>
-          <w:highlight w:val="white"/>
-        </w:rPr>
-        <w:t xml:space="preserve"> </w:t>
-      </w:r>
-      <w:proofErr w:type="spellStart"/>
-      <w:r>
-        <w:rPr>
-          <w:rFonts w:ascii="Consolas" w:hAnsi="Consolas" w:cs="Consolas"/>
-          <w:color w:val="000000"/>
-          <w:sz w:val="14"/>
-          <w:highlight w:val="white"/>
-        </w:rPr>
-        <w:t>characterAddress</w:t>
-      </w:r>
-      <w:proofErr w:type="spellEnd"/>
-      <w:r>
-        <w:rPr>
-          <w:rFonts w:ascii="Consolas" w:hAnsi="Consolas" w:cs="Consolas"/>
-          <w:color w:val="000000"/>
-          <w:sz w:val="14"/>
-          <w:highlight w:val="white"/>
-        </w:rPr>
-        <w:t xml:space="preserve"> address world =</w:t>
-      </w:r>
-    </w:p>
-    <w:p>
-      <w:pPr>
-        <w:autoSpaceDE w:val="0"/>
-        <w:autoSpaceDN w:val="0"/>
-        <w:adjustRightInd w:val="0"/>
-        <w:spacing w:after="0" w:line="240" w:lineRule="auto"/>
-        <w:rPr>
-          <w:rFonts w:ascii="Consolas" w:hAnsi="Consolas" w:cs="Consolas"/>
-          <w:color w:val="000000"/>
-          <w:sz w:val="14"/>
-          <w:highlight w:val="white"/>
-        </w:rPr>
-      </w:pPr>
-      <w:r>
-        <w:rPr>
-          <w:rFonts w:ascii="Consolas" w:hAnsi="Consolas" w:cs="Consolas"/>
-          <w:color w:val="000000"/>
-          <w:sz w:val="14"/>
-          <w:highlight w:val="white"/>
-        </w:rPr>
-        <w:t xml:space="preserve">        </w:t>
-      </w:r>
-      <w:proofErr w:type="gramStart"/>
-      <w:r>
-        <w:rPr>
-          <w:rFonts w:ascii="Consolas" w:hAnsi="Consolas" w:cs="Consolas"/>
-          <w:color w:val="0000FF"/>
-          <w:sz w:val="14"/>
-          <w:highlight w:val="white"/>
-        </w:rPr>
-        <w:t>let</w:t>
-      </w:r>
-      <w:proofErr w:type="gramEnd"/>
-      <w:r>
-        <w:rPr>
-          <w:rFonts w:ascii="Consolas" w:hAnsi="Consolas" w:cs="Consolas"/>
-          <w:color w:val="000000"/>
-          <w:sz w:val="14"/>
-          <w:highlight w:val="white"/>
-        </w:rPr>
-        <w:t xml:space="preserve"> chain = chain {</w:t>
-      </w:r>
-    </w:p>
-    <w:p>
-      <w:pPr>
-        <w:autoSpaceDE w:val="0"/>
-        <w:autoSpaceDN w:val="0"/>
-        <w:adjustRightInd w:val="0"/>
-        <w:spacing w:after="0" w:line="240" w:lineRule="auto"/>
-        <w:rPr>
-          <w:rFonts w:ascii="Consolas" w:hAnsi="Consolas" w:cs="Consolas"/>
-          <w:color w:val="000000"/>
-          <w:sz w:val="14"/>
-          <w:highlight w:val="white"/>
-        </w:rPr>
-      </w:pPr>
-      <w:r>
-        <w:rPr>
-          <w:rFonts w:ascii="Consolas" w:hAnsi="Consolas" w:cs="Consolas"/>
-          <w:color w:val="000000"/>
-          <w:sz w:val="14"/>
-          <w:highlight w:val="white"/>
-        </w:rPr>
-        <w:t xml:space="preserve">            </w:t>
-      </w:r>
-      <w:proofErr w:type="gramStart"/>
-      <w:r>
-        <w:rPr>
-          <w:rFonts w:ascii="Consolas" w:hAnsi="Consolas" w:cs="Consolas"/>
-          <w:color w:val="0000FF"/>
-          <w:sz w:val="14"/>
-          <w:highlight w:val="white"/>
-        </w:rPr>
-        <w:t>do</w:t>
-      </w:r>
-      <w:proofErr w:type="gramEnd"/>
-      <w:r>
-        <w:rPr>
-          <w:rFonts w:ascii="Consolas" w:hAnsi="Consolas" w:cs="Consolas"/>
-          <w:color w:val="0000FF"/>
-          <w:sz w:val="14"/>
-          <w:highlight w:val="white"/>
-        </w:rPr>
-        <w:t>!</w:t>
-      </w:r>
-      <w:r>
-        <w:rPr>
-          <w:rFonts w:ascii="Consolas" w:hAnsi="Consolas" w:cs="Consolas"/>
-          <w:color w:val="000000"/>
-          <w:sz w:val="14"/>
-          <w:highlight w:val="white"/>
-        </w:rPr>
-        <w:t xml:space="preserve"> </w:t>
-      </w:r>
-      <w:proofErr w:type="spellStart"/>
-      <w:proofErr w:type="gramStart"/>
-      <w:r>
-        <w:rPr>
-          <w:rFonts w:ascii="Consolas" w:hAnsi="Consolas" w:cs="Consolas"/>
-          <w:color w:val="000000"/>
-          <w:sz w:val="14"/>
-          <w:highlight w:val="white"/>
-        </w:rPr>
-        <w:t>updateEntity</w:t>
-      </w:r>
-      <w:proofErr w:type="spellEnd"/>
-      <w:proofErr w:type="gramEnd"/>
-      <w:r>
-        <w:rPr>
-          <w:rFonts w:ascii="Consolas" w:hAnsi="Consolas" w:cs="Consolas"/>
-          <w:color w:val="000000"/>
-          <w:sz w:val="14"/>
-          <w:highlight w:val="white"/>
-        </w:rPr>
-        <w:t xml:space="preserve"> (</w:t>
-      </w:r>
-      <w:proofErr w:type="spellStart"/>
-      <w:r>
-        <w:rPr>
-          <w:rFonts w:ascii="Consolas" w:hAnsi="Consolas" w:cs="Consolas"/>
-          <w:color w:val="000000"/>
-          <w:sz w:val="14"/>
-          <w:highlight w:val="white"/>
-        </w:rPr>
-        <w:t>Entity.setActivityState</w:t>
-      </w:r>
-      <w:proofErr w:type="spellEnd"/>
-      <w:r>
-        <w:rPr>
-          <w:rFonts w:ascii="Consolas" w:hAnsi="Consolas" w:cs="Consolas"/>
-          <w:color w:val="000000"/>
-          <w:sz w:val="14"/>
-          <w:highlight w:val="white"/>
-        </w:rPr>
-        <w:t xml:space="preserve"> ^ Action </w:t>
-      </w:r>
-      <w:proofErr w:type="spellStart"/>
-      <w:r>
-        <w:rPr>
-          <w:rFonts w:ascii="Consolas" w:hAnsi="Consolas" w:cs="Consolas"/>
-          <w:color w:val="000000"/>
-          <w:sz w:val="14"/>
-          <w:highlight w:val="white"/>
-        </w:rPr>
-        <w:t>newActionDescriptor</w:t>
-      </w:r>
-      <w:proofErr w:type="spellEnd"/>
-      <w:r>
-        <w:rPr>
-          <w:rFonts w:ascii="Consolas" w:hAnsi="Consolas" w:cs="Consolas"/>
-          <w:color w:val="000000"/>
-          <w:sz w:val="14"/>
-          <w:highlight w:val="white"/>
-        </w:rPr>
-        <w:t xml:space="preserve">) </w:t>
-      </w:r>
-      <w:proofErr w:type="spellStart"/>
-      <w:r>
-        <w:rPr>
-          <w:rFonts w:ascii="Consolas" w:hAnsi="Consolas" w:cs="Consolas"/>
-          <w:color w:val="000000"/>
-          <w:sz w:val="14"/>
-          <w:highlight w:val="white"/>
-        </w:rPr>
-        <w:t>characterAddress</w:t>
-      </w:r>
-      <w:proofErr w:type="spellEnd"/>
-    </w:p>
-    <w:p>
-      <w:pPr>
-        <w:autoSpaceDE w:val="0"/>
-        <w:autoSpaceDN w:val="0"/>
-        <w:adjustRightInd w:val="0"/>
-        <w:spacing w:after="0" w:line="240" w:lineRule="auto"/>
-        <w:rPr>
-          <w:rFonts w:ascii="Consolas" w:hAnsi="Consolas" w:cs="Consolas"/>
-          <w:color w:val="000000"/>
-          <w:sz w:val="14"/>
-          <w:highlight w:val="white"/>
-        </w:rPr>
-      </w:pPr>
-      <w:r>
-        <w:rPr>
-          <w:rFonts w:ascii="Consolas" w:hAnsi="Consolas" w:cs="Consolas"/>
-          <w:color w:val="000000"/>
-          <w:sz w:val="14"/>
-          <w:highlight w:val="white"/>
-        </w:rPr>
-        <w:t xml:space="preserve">            </w:t>
-      </w:r>
-      <w:proofErr w:type="gramStart"/>
-      <w:r>
-        <w:rPr>
-          <w:rFonts w:ascii="Consolas" w:hAnsi="Consolas" w:cs="Consolas"/>
-          <w:color w:val="0000FF"/>
-          <w:sz w:val="14"/>
-          <w:highlight w:val="white"/>
-        </w:rPr>
-        <w:t>do</w:t>
-      </w:r>
-      <w:proofErr w:type="gramEnd"/>
-      <w:r>
-        <w:rPr>
-          <w:rFonts w:ascii="Consolas" w:hAnsi="Consolas" w:cs="Consolas"/>
-          <w:color w:val="0000FF"/>
-          <w:sz w:val="14"/>
-          <w:highlight w:val="white"/>
-        </w:rPr>
-        <w:t>!</w:t>
-      </w:r>
-      <w:r>
-        <w:rPr>
-          <w:rFonts w:ascii="Consolas" w:hAnsi="Consolas" w:cs="Consolas"/>
-          <w:color w:val="000000"/>
-          <w:sz w:val="14"/>
-          <w:highlight w:val="white"/>
-        </w:rPr>
-        <w:t xml:space="preserve"> </w:t>
-      </w:r>
-      <w:proofErr w:type="gramStart"/>
-      <w:r>
-        <w:rPr>
-          <w:rFonts w:ascii="Consolas" w:hAnsi="Consolas" w:cs="Consolas"/>
-          <w:color w:val="000000"/>
-          <w:sz w:val="14"/>
-          <w:highlight w:val="white"/>
-        </w:rPr>
-        <w:t>during</w:t>
-      </w:r>
-      <w:proofErr w:type="gramEnd"/>
-      <w:r>
-        <w:rPr>
-          <w:rFonts w:ascii="Consolas" w:hAnsi="Consolas" w:cs="Consolas"/>
-          <w:color w:val="000000"/>
-          <w:sz w:val="14"/>
-          <w:highlight w:val="white"/>
-        </w:rPr>
-        <w:t xml:space="preserve"> (</w:t>
-      </w:r>
-      <w:proofErr w:type="spellStart"/>
-      <w:r>
-        <w:rPr>
-          <w:rFonts w:ascii="Consolas" w:hAnsi="Consolas" w:cs="Consolas"/>
-          <w:color w:val="000000"/>
-          <w:sz w:val="14"/>
-          <w:highlight w:val="white"/>
-        </w:rPr>
-        <w:t>World.getEntityBy</w:t>
-      </w:r>
-      <w:proofErr w:type="spellEnd"/>
-      <w:r>
-        <w:rPr>
-          <w:rFonts w:ascii="Consolas" w:hAnsi="Consolas" w:cs="Consolas"/>
-          <w:color w:val="000000"/>
-          <w:sz w:val="14"/>
-          <w:highlight w:val="white"/>
-        </w:rPr>
-        <w:t xml:space="preserve"> (</w:t>
-      </w:r>
-      <w:proofErr w:type="spellStart"/>
-      <w:r>
-        <w:rPr>
-          <w:rFonts w:ascii="Consolas" w:hAnsi="Consolas" w:cs="Consolas"/>
-          <w:color w:val="000000"/>
-          <w:sz w:val="14"/>
-          <w:highlight w:val="white"/>
-        </w:rPr>
-        <w:t>Entity.getActivityState</w:t>
-      </w:r>
-      <w:proofErr w:type="spellEnd"/>
-      <w:r>
-        <w:rPr>
-          <w:rFonts w:ascii="Consolas" w:hAnsi="Consolas" w:cs="Consolas"/>
-          <w:color w:val="000000"/>
-          <w:sz w:val="14"/>
-          <w:highlight w:val="white"/>
-        </w:rPr>
-        <w:t xml:space="preserve"> &gt;&gt; </w:t>
-      </w:r>
-      <w:proofErr w:type="spellStart"/>
-      <w:r>
-        <w:rPr>
-          <w:rFonts w:ascii="Consolas" w:hAnsi="Consolas" w:cs="Consolas"/>
-          <w:color w:val="000000"/>
-          <w:sz w:val="14"/>
-          <w:highlight w:val="white"/>
-        </w:rPr>
-        <w:t>ActivityState.isActing</w:t>
-      </w:r>
-      <w:proofErr w:type="spellEnd"/>
-      <w:r>
-        <w:rPr>
-          <w:rFonts w:ascii="Consolas" w:hAnsi="Consolas" w:cs="Consolas"/>
-          <w:color w:val="000000"/>
-          <w:sz w:val="14"/>
-          <w:highlight w:val="white"/>
-        </w:rPr>
-        <w:t xml:space="preserve">) </w:t>
-      </w:r>
-      <w:proofErr w:type="spellStart"/>
-      <w:r>
-        <w:rPr>
-          <w:rFonts w:ascii="Consolas" w:hAnsi="Consolas" w:cs="Consolas"/>
-          <w:color w:val="000000"/>
-          <w:sz w:val="14"/>
-          <w:highlight w:val="white"/>
-        </w:rPr>
-        <w:t>characterAddress</w:t>
-      </w:r>
-      <w:proofErr w:type="spellEnd"/>
-      <w:r>
-        <w:rPr>
-          <w:rFonts w:ascii="Consolas" w:hAnsi="Consolas" w:cs="Consolas"/>
-          <w:color w:val="000000"/>
-          <w:sz w:val="14"/>
-          <w:highlight w:val="white"/>
-        </w:rPr>
-        <w:t>) ^ chain {</w:t>
-      </w:r>
-    </w:p>
-    <w:p>
-      <w:pPr>
-        <w:autoSpaceDE w:val="0"/>
-        <w:autoSpaceDN w:val="0"/>
-        <w:adjustRightInd w:val="0"/>
-        <w:spacing w:after="0" w:line="240" w:lineRule="auto"/>
-        <w:rPr>
-          <w:rFonts w:ascii="Consolas" w:hAnsi="Consolas" w:cs="Consolas"/>
-          <w:color w:val="000000"/>
-          <w:sz w:val="14"/>
-          <w:highlight w:val="white"/>
-        </w:rPr>
-      </w:pPr>
-      <w:r>
-        <w:rPr>
-          <w:rFonts w:ascii="Consolas" w:hAnsi="Consolas" w:cs="Consolas"/>
-          <w:color w:val="000000"/>
-          <w:sz w:val="14"/>
-          <w:highlight w:val="white"/>
-        </w:rPr>
-        <w:t xml:space="preserve">                </w:t>
-      </w:r>
-      <w:proofErr w:type="gramStart"/>
-      <w:r>
-        <w:rPr>
-          <w:rFonts w:ascii="Consolas" w:hAnsi="Consolas" w:cs="Consolas"/>
-          <w:color w:val="0000FF"/>
-          <w:sz w:val="14"/>
-          <w:highlight w:val="white"/>
-        </w:rPr>
-        <w:t>do</w:t>
-      </w:r>
-      <w:proofErr w:type="gramEnd"/>
-      <w:r>
-        <w:rPr>
-          <w:rFonts w:ascii="Consolas" w:hAnsi="Consolas" w:cs="Consolas"/>
-          <w:color w:val="0000FF"/>
-          <w:sz w:val="14"/>
-          <w:highlight w:val="white"/>
-        </w:rPr>
-        <w:t>!</w:t>
-      </w:r>
-      <w:r>
-        <w:rPr>
-          <w:rFonts w:ascii="Consolas" w:hAnsi="Consolas" w:cs="Consolas"/>
-          <w:color w:val="000000"/>
-          <w:sz w:val="14"/>
-          <w:highlight w:val="white"/>
-        </w:rPr>
-        <w:t xml:space="preserve"> </w:t>
-      </w:r>
-      <w:proofErr w:type="gramStart"/>
-      <w:r>
-        <w:rPr>
-          <w:rFonts w:ascii="Consolas" w:hAnsi="Consolas" w:cs="Consolas"/>
-          <w:color w:val="000000"/>
-          <w:sz w:val="14"/>
-          <w:highlight w:val="white"/>
-        </w:rPr>
-        <w:t>update</w:t>
-      </w:r>
-      <w:proofErr w:type="gramEnd"/>
-      <w:r>
-        <w:rPr>
-          <w:rFonts w:ascii="Consolas" w:hAnsi="Consolas" w:cs="Consolas"/>
-          <w:color w:val="000000"/>
-          <w:sz w:val="14"/>
-          <w:highlight w:val="white"/>
-        </w:rPr>
-        <w:t xml:space="preserve"> ^ </w:t>
-      </w:r>
-      <w:r>
-        <w:rPr>
-          <w:rFonts w:ascii="Consolas" w:hAnsi="Consolas" w:cs="Consolas"/>
-          <w:color w:val="0000FF"/>
-          <w:sz w:val="14"/>
-          <w:highlight w:val="white"/>
-        </w:rPr>
-        <w:t>fun</w:t>
-      </w:r>
-      <w:r>
-        <w:rPr>
-          <w:rFonts w:ascii="Consolas" w:hAnsi="Consolas" w:cs="Consolas"/>
-          <w:color w:val="000000"/>
-          <w:sz w:val="14"/>
-          <w:highlight w:val="white"/>
-        </w:rPr>
-        <w:t xml:space="preserve"> world </w:t>
-      </w:r>
-      <w:r>
-        <w:rPr>
-          <w:rFonts w:ascii="Consolas" w:hAnsi="Consolas" w:cs="Consolas"/>
-          <w:color w:val="0000FF"/>
-          <w:sz w:val="14"/>
-          <w:highlight w:val="white"/>
-        </w:rPr>
-        <w:t>-&gt;</w:t>
-      </w:r>
-    </w:p>
-    <w:p>
-      <w:pPr>
-        <w:autoSpaceDE w:val="0"/>
-        <w:autoSpaceDN w:val="0"/>
-        <w:adjustRightInd w:val="0"/>
-        <w:spacing w:after="0" w:line="240" w:lineRule="auto"/>
-        <w:rPr>
-          <w:rFonts w:ascii="Consolas" w:hAnsi="Consolas" w:cs="Consolas"/>
-          <w:color w:val="000000"/>
-          <w:sz w:val="14"/>
-          <w:highlight w:val="white"/>
-        </w:rPr>
-      </w:pPr>
-      <w:r>
-        <w:rPr>
-          <w:rFonts w:ascii="Consolas" w:hAnsi="Consolas" w:cs="Consolas"/>
-          <w:color w:val="000000"/>
-          <w:sz w:val="14"/>
-          <w:highlight w:val="white"/>
-        </w:rPr>
-        <w:t xml:space="preserve">                    </w:t>
-      </w:r>
-      <w:proofErr w:type="gramStart"/>
-      <w:r>
-        <w:rPr>
-          <w:rFonts w:ascii="Consolas" w:hAnsi="Consolas" w:cs="Consolas"/>
-          <w:color w:val="0000FF"/>
-          <w:sz w:val="14"/>
-          <w:highlight w:val="white"/>
-        </w:rPr>
-        <w:t>let</w:t>
-      </w:r>
-      <w:proofErr w:type="gramEnd"/>
-      <w:r>
-        <w:rPr>
-          <w:rFonts w:ascii="Consolas" w:hAnsi="Consolas" w:cs="Consolas"/>
-          <w:color w:val="000000"/>
-          <w:sz w:val="14"/>
-          <w:highlight w:val="white"/>
-        </w:rPr>
-        <w:t xml:space="preserve"> </w:t>
-      </w:r>
-      <w:proofErr w:type="spellStart"/>
-      <w:r>
-        <w:rPr>
-          <w:rFonts w:ascii="Consolas" w:hAnsi="Consolas" w:cs="Consolas"/>
-          <w:color w:val="000000"/>
-          <w:sz w:val="14"/>
-          <w:highlight w:val="white"/>
-        </w:rPr>
-        <w:t>actionDescriptor</w:t>
-      </w:r>
-      <w:proofErr w:type="spellEnd"/>
-      <w:r>
-        <w:rPr>
-          <w:rFonts w:ascii="Consolas" w:hAnsi="Consolas" w:cs="Consolas"/>
-          <w:color w:val="000000"/>
-          <w:sz w:val="14"/>
-          <w:highlight w:val="white"/>
-        </w:rPr>
-        <w:t xml:space="preserve"> =</w:t>
-      </w:r>
-    </w:p>
-    <w:p>
-      <w:pPr>
-        <w:autoSpaceDE w:val="0"/>
-        <w:autoSpaceDN w:val="0"/>
-        <w:adjustRightInd w:val="0"/>
-        <w:spacing w:after="0" w:line="240" w:lineRule="auto"/>
-        <w:rPr>
-          <w:rFonts w:ascii="Consolas" w:hAnsi="Consolas" w:cs="Consolas"/>
-          <w:color w:val="000000"/>
-          <w:sz w:val="14"/>
-          <w:highlight w:val="white"/>
-        </w:rPr>
-      </w:pPr>
-      <w:r>
-        <w:rPr>
-          <w:rFonts w:ascii="Consolas" w:hAnsi="Consolas" w:cs="Consolas"/>
-          <w:color w:val="000000"/>
-          <w:sz w:val="14"/>
-          <w:highlight w:val="white"/>
-        </w:rPr>
-        <w:t xml:space="preserve">                        </w:t>
-      </w:r>
-      <w:proofErr w:type="gramStart"/>
-      <w:r>
-        <w:rPr>
-          <w:rFonts w:ascii="Consolas" w:hAnsi="Consolas" w:cs="Consolas"/>
-          <w:color w:val="0000FF"/>
-          <w:sz w:val="14"/>
-          <w:highlight w:val="white"/>
-        </w:rPr>
-        <w:t>match</w:t>
-      </w:r>
-      <w:proofErr w:type="gramEnd"/>
-      <w:r>
-        <w:rPr>
-          <w:rFonts w:ascii="Consolas" w:hAnsi="Consolas" w:cs="Consolas"/>
-          <w:color w:val="000000"/>
-          <w:sz w:val="14"/>
-          <w:highlight w:val="white"/>
-        </w:rPr>
-        <w:t xml:space="preserve"> </w:t>
-      </w:r>
-      <w:proofErr w:type="spellStart"/>
-      <w:r>
-        <w:rPr>
-          <w:rFonts w:ascii="Consolas" w:hAnsi="Consolas" w:cs="Consolas"/>
-          <w:color w:val="000000"/>
-          <w:sz w:val="14"/>
-          <w:highlight w:val="white"/>
-        </w:rPr>
-        <w:t>World.getEntityBy</w:t>
-      </w:r>
-      <w:proofErr w:type="spellEnd"/>
-      <w:r>
-        <w:rPr>
-          <w:rFonts w:ascii="Consolas" w:hAnsi="Consolas" w:cs="Consolas"/>
-          <w:color w:val="000000"/>
-          <w:sz w:val="14"/>
-          <w:highlight w:val="white"/>
-        </w:rPr>
-        <w:t xml:space="preserve"> </w:t>
-      </w:r>
-      <w:proofErr w:type="spellStart"/>
-      <w:r>
-        <w:rPr>
-          <w:rFonts w:ascii="Consolas" w:hAnsi="Consolas" w:cs="Consolas"/>
-          <w:color w:val="000000"/>
-          <w:sz w:val="14"/>
-          <w:highlight w:val="white"/>
-        </w:rPr>
-        <w:t>Entity.getActivityState</w:t>
-      </w:r>
-      <w:proofErr w:type="spellEnd"/>
-      <w:r>
-        <w:rPr>
-          <w:rFonts w:ascii="Consolas" w:hAnsi="Consolas" w:cs="Consolas"/>
-          <w:color w:val="000000"/>
-          <w:sz w:val="14"/>
-          <w:highlight w:val="white"/>
-        </w:rPr>
-        <w:t xml:space="preserve"> </w:t>
-      </w:r>
-      <w:proofErr w:type="spellStart"/>
-      <w:r>
-        <w:rPr>
-          <w:rFonts w:ascii="Consolas" w:hAnsi="Consolas" w:cs="Consolas"/>
-          <w:color w:val="000000"/>
-          <w:sz w:val="14"/>
-          <w:highlight w:val="white"/>
-        </w:rPr>
-        <w:t>characterAddress</w:t>
-      </w:r>
-      <w:proofErr w:type="spellEnd"/>
-      <w:r>
-        <w:rPr>
-          <w:rFonts w:ascii="Consolas" w:hAnsi="Consolas" w:cs="Consolas"/>
-          <w:color w:val="000000"/>
-          <w:sz w:val="14"/>
-          <w:highlight w:val="white"/>
-        </w:rPr>
-        <w:t xml:space="preserve"> world  </w:t>
-      </w:r>
-      <w:r>
-        <w:rPr>
-          <w:rFonts w:ascii="Consolas" w:hAnsi="Consolas" w:cs="Consolas"/>
-          <w:color w:val="0000FF"/>
-          <w:sz w:val="14"/>
-          <w:highlight w:val="white"/>
-        </w:rPr>
-        <w:t>with</w:t>
-      </w:r>
-    </w:p>
-    <w:p>
-      <w:pPr>
-        <w:autoSpaceDE w:val="0"/>
-        <w:autoSpaceDN w:val="0"/>
-        <w:adjustRightInd w:val="0"/>
-        <w:spacing w:after="0" w:line="240" w:lineRule="auto"/>
-        <w:rPr>
-          <w:rFonts w:ascii="Consolas" w:hAnsi="Consolas" w:cs="Consolas"/>
-          <w:color w:val="000000"/>
-          <w:sz w:val="14"/>
-          <w:highlight w:val="white"/>
-        </w:rPr>
-      </w:pPr>
-      <w:r>
-        <w:rPr>
-          <w:rFonts w:ascii="Consolas" w:hAnsi="Consolas" w:cs="Consolas"/>
-          <w:color w:val="000000"/>
-          <w:sz w:val="14"/>
-          <w:highlight w:val="white"/>
-        </w:rPr>
-        <w:t xml:space="preserve">                        | Action </w:t>
-      </w:r>
-      <w:proofErr w:type="spellStart"/>
-      <w:r>
-        <w:rPr>
-          <w:rFonts w:ascii="Consolas" w:hAnsi="Consolas" w:cs="Consolas"/>
-          <w:color w:val="000000"/>
-          <w:sz w:val="14"/>
-          <w:highlight w:val="white"/>
-        </w:rPr>
-        <w:t>actionDescriptor</w:t>
-      </w:r>
-      <w:proofErr w:type="spellEnd"/>
-      <w:r>
-        <w:rPr>
-          <w:rFonts w:ascii="Consolas" w:hAnsi="Consolas" w:cs="Consolas"/>
-          <w:color w:val="000000"/>
-          <w:sz w:val="14"/>
-          <w:highlight w:val="white"/>
-        </w:rPr>
-        <w:t xml:space="preserve"> </w:t>
-      </w:r>
-      <w:r>
-        <w:rPr>
-          <w:rFonts w:ascii="Consolas" w:hAnsi="Consolas" w:cs="Consolas"/>
-          <w:color w:val="0000FF"/>
-          <w:sz w:val="14"/>
-          <w:highlight w:val="white"/>
-        </w:rPr>
-        <w:t>-&gt;</w:t>
-      </w:r>
-      <w:r>
-        <w:rPr>
-          <w:rFonts w:ascii="Consolas" w:hAnsi="Consolas" w:cs="Consolas"/>
-          <w:color w:val="000000"/>
-          <w:sz w:val="14"/>
-          <w:highlight w:val="white"/>
-        </w:rPr>
-        <w:t xml:space="preserve"> </w:t>
-      </w:r>
-      <w:proofErr w:type="spellStart"/>
-      <w:r>
-        <w:rPr>
-          <w:rFonts w:ascii="Consolas" w:hAnsi="Consolas" w:cs="Consolas"/>
-          <w:color w:val="000000"/>
-          <w:sz w:val="14"/>
-          <w:highlight w:val="white"/>
-        </w:rPr>
-        <w:t>actionDescriptor</w:t>
-      </w:r>
-      <w:proofErr w:type="spellEnd"/>
-    </w:p>
-    <w:p>
-      <w:pPr>
-        <w:autoSpaceDE w:val="0"/>
-        <w:autoSpaceDN w:val="0"/>
-        <w:adjustRightInd w:val="0"/>
-        <w:spacing w:after="0" w:line="240" w:lineRule="auto"/>
-        <w:rPr>
-          <w:rFonts w:ascii="Consolas" w:hAnsi="Consolas" w:cs="Consolas"/>
-          <w:color w:val="000000"/>
-          <w:sz w:val="14"/>
-          <w:highlight w:val="white"/>
-        </w:rPr>
-      </w:pPr>
-      <w:r>
-        <w:rPr>
-          <w:rFonts w:ascii="Consolas" w:hAnsi="Consolas" w:cs="Consolas"/>
-          <w:color w:val="000000"/>
-          <w:sz w:val="14"/>
-          <w:highlight w:val="white"/>
-        </w:rPr>
-        <w:t xml:space="preserve">                        | _ </w:t>
-      </w:r>
-      <w:r>
-        <w:rPr>
-          <w:rFonts w:ascii="Consolas" w:hAnsi="Consolas" w:cs="Consolas"/>
-          <w:color w:val="0000FF"/>
-          <w:sz w:val="14"/>
-          <w:highlight w:val="white"/>
-        </w:rPr>
-        <w:t>-&gt;</w:t>
-      </w:r>
-      <w:r>
-        <w:rPr>
-          <w:rFonts w:ascii="Consolas" w:hAnsi="Consolas" w:cs="Consolas"/>
-          <w:color w:val="000000"/>
-          <w:sz w:val="14"/>
-          <w:highlight w:val="white"/>
-        </w:rPr>
-        <w:t xml:space="preserve"> </w:t>
-      </w:r>
-      <w:proofErr w:type="spellStart"/>
-      <w:r>
-        <w:rPr>
-          <w:rFonts w:ascii="Consolas" w:hAnsi="Consolas" w:cs="Consolas"/>
-          <w:color w:val="000000"/>
-          <w:sz w:val="14"/>
-          <w:highlight w:val="white"/>
-        </w:rPr>
-        <w:t>failwithumf</w:t>
-      </w:r>
-      <w:proofErr w:type="spellEnd"/>
-      <w:r>
-        <w:rPr>
-          <w:rFonts w:ascii="Consolas" w:hAnsi="Consolas" w:cs="Consolas"/>
-          <w:color w:val="000000"/>
-          <w:sz w:val="14"/>
-          <w:highlight w:val="white"/>
-        </w:rPr>
-        <w:t xml:space="preserve"> ()</w:t>
-      </w:r>
-    </w:p>
-    <w:p>
-      <w:pPr>
-        <w:autoSpaceDE w:val="0"/>
-        <w:autoSpaceDN w:val="0"/>
-        <w:adjustRightInd w:val="0"/>
-        <w:spacing w:after="0" w:line="240" w:lineRule="auto"/>
-        <w:rPr>
-          <w:rFonts w:ascii="Consolas" w:hAnsi="Consolas" w:cs="Consolas"/>
-          <w:color w:val="000000"/>
-          <w:sz w:val="14"/>
-          <w:highlight w:val="white"/>
-        </w:rPr>
-      </w:pPr>
-      <w:r>
-        <w:rPr>
-          <w:rFonts w:ascii="Consolas" w:hAnsi="Consolas" w:cs="Consolas"/>
-          <w:color w:val="000000"/>
-          <w:sz w:val="14"/>
-          <w:highlight w:val="white"/>
-        </w:rPr>
-        <w:t xml:space="preserve">                    </w:t>
-      </w:r>
-      <w:proofErr w:type="gramStart"/>
-      <w:r>
-        <w:rPr>
-          <w:rFonts w:ascii="Consolas" w:hAnsi="Consolas" w:cs="Consolas"/>
-          <w:color w:val="0000FF"/>
-          <w:sz w:val="14"/>
-          <w:highlight w:val="white"/>
-        </w:rPr>
-        <w:t>let</w:t>
-      </w:r>
-      <w:proofErr w:type="gramEnd"/>
-      <w:r>
-        <w:rPr>
-          <w:rFonts w:ascii="Consolas" w:hAnsi="Consolas" w:cs="Consolas"/>
-          <w:color w:val="000000"/>
-          <w:sz w:val="14"/>
-          <w:highlight w:val="white"/>
-        </w:rPr>
-        <w:t xml:space="preserve"> world = </w:t>
-      </w:r>
-      <w:proofErr w:type="spellStart"/>
-      <w:r>
-        <w:rPr>
-          <w:rFonts w:ascii="Consolas" w:hAnsi="Consolas" w:cs="Consolas"/>
-          <w:color w:val="000000"/>
-          <w:sz w:val="14"/>
-          <w:highlight w:val="white"/>
-        </w:rPr>
-        <w:t>updateCharacterByAction</w:t>
-      </w:r>
-      <w:proofErr w:type="spellEnd"/>
-      <w:r>
-        <w:rPr>
-          <w:rFonts w:ascii="Consolas" w:hAnsi="Consolas" w:cs="Consolas"/>
-          <w:color w:val="000000"/>
-          <w:sz w:val="14"/>
-          <w:highlight w:val="white"/>
-        </w:rPr>
-        <w:t xml:space="preserve"> </w:t>
-      </w:r>
-      <w:proofErr w:type="spellStart"/>
-      <w:r>
-        <w:rPr>
-          <w:rFonts w:ascii="Consolas" w:hAnsi="Consolas" w:cs="Consolas"/>
-          <w:color w:val="000000"/>
-          <w:sz w:val="14"/>
-          <w:highlight w:val="white"/>
-        </w:rPr>
-        <w:t>actionDescriptor</w:t>
-      </w:r>
-      <w:proofErr w:type="spellEnd"/>
-      <w:r>
-        <w:rPr>
-          <w:rFonts w:ascii="Consolas" w:hAnsi="Consolas" w:cs="Consolas"/>
-          <w:color w:val="000000"/>
-          <w:sz w:val="14"/>
-          <w:highlight w:val="white"/>
-        </w:rPr>
-        <w:t xml:space="preserve"> </w:t>
-      </w:r>
-      <w:proofErr w:type="spellStart"/>
-      <w:r>
-        <w:rPr>
-          <w:rFonts w:ascii="Consolas" w:hAnsi="Consolas" w:cs="Consolas"/>
-          <w:color w:val="000000"/>
-          <w:sz w:val="14"/>
-          <w:highlight w:val="white"/>
-        </w:rPr>
-        <w:t>characterAddress</w:t>
-      </w:r>
-      <w:proofErr w:type="spellEnd"/>
-      <w:r>
-        <w:rPr>
-          <w:rFonts w:ascii="Consolas" w:hAnsi="Consolas" w:cs="Consolas"/>
-          <w:color w:val="000000"/>
-          <w:sz w:val="14"/>
-          <w:highlight w:val="white"/>
-        </w:rPr>
-        <w:t xml:space="preserve"> world</w:t>
-      </w:r>
-    </w:p>
-    <w:p>
-      <w:pPr>
-        <w:autoSpaceDE w:val="0"/>
-        <w:autoSpaceDN w:val="0"/>
-        <w:adjustRightInd w:val="0"/>
-        <w:spacing w:after="0" w:line="240" w:lineRule="auto"/>
-        <w:rPr>
-          <w:rFonts w:ascii="Consolas" w:hAnsi="Consolas" w:cs="Consolas"/>
-          <w:color w:val="000000"/>
-          <w:sz w:val="14"/>
-          <w:highlight w:val="white"/>
-        </w:rPr>
-      </w:pPr>
-      <w:r>
-        <w:rPr>
-          <w:rFonts w:ascii="Consolas" w:hAnsi="Consolas" w:cs="Consolas"/>
-          <w:color w:val="000000"/>
-          <w:sz w:val="14"/>
-          <w:highlight w:val="white"/>
-        </w:rPr>
-        <w:t xml:space="preserve">                    </w:t>
-      </w:r>
-      <w:proofErr w:type="spellStart"/>
-      <w:proofErr w:type="gramStart"/>
-      <w:r>
-        <w:rPr>
-          <w:rFonts w:ascii="Consolas" w:hAnsi="Consolas" w:cs="Consolas"/>
-          <w:color w:val="000000"/>
-          <w:sz w:val="14"/>
-          <w:highlight w:val="white"/>
-        </w:rPr>
-        <w:t>runCharacterReaction</w:t>
-      </w:r>
-      <w:proofErr w:type="spellEnd"/>
-      <w:proofErr w:type="gramEnd"/>
-      <w:r>
-        <w:rPr>
-          <w:rFonts w:ascii="Consolas" w:hAnsi="Consolas" w:cs="Consolas"/>
-          <w:color w:val="000000"/>
-          <w:sz w:val="14"/>
-          <w:highlight w:val="white"/>
-        </w:rPr>
-        <w:t xml:space="preserve"> </w:t>
-      </w:r>
-      <w:proofErr w:type="spellStart"/>
-      <w:r>
-        <w:rPr>
-          <w:rFonts w:ascii="Consolas" w:hAnsi="Consolas" w:cs="Consolas"/>
-          <w:color w:val="000000"/>
-          <w:sz w:val="14"/>
-          <w:highlight w:val="white"/>
-        </w:rPr>
-        <w:t>actionDescriptor</w:t>
-      </w:r>
-      <w:proofErr w:type="spellEnd"/>
-      <w:r>
-        <w:rPr>
-          <w:rFonts w:ascii="Consolas" w:hAnsi="Consolas" w:cs="Consolas"/>
-          <w:color w:val="000000"/>
-          <w:sz w:val="14"/>
-          <w:highlight w:val="white"/>
-        </w:rPr>
-        <w:t xml:space="preserve"> </w:t>
-      </w:r>
-      <w:proofErr w:type="spellStart"/>
-      <w:r>
-        <w:rPr>
-          <w:rFonts w:ascii="Consolas" w:hAnsi="Consolas" w:cs="Consolas"/>
-          <w:color w:val="000000"/>
-          <w:sz w:val="14"/>
-          <w:highlight w:val="white"/>
-        </w:rPr>
-        <w:t>characterAddress</w:t>
-      </w:r>
-      <w:proofErr w:type="spellEnd"/>
-      <w:r>
-        <w:rPr>
-          <w:rFonts w:ascii="Consolas" w:hAnsi="Consolas" w:cs="Consolas"/>
-          <w:color w:val="000000"/>
-          <w:sz w:val="14"/>
-          <w:highlight w:val="white"/>
-        </w:rPr>
-        <w:t xml:space="preserve"> address world</w:t>
-      </w:r>
-    </w:p>
-    <w:p>
-      <w:pPr>
-        <w:autoSpaceDE w:val="0"/>
-        <w:autoSpaceDN w:val="0"/>
-        <w:adjustRightInd w:val="0"/>
-        <w:spacing w:after="0" w:line="240" w:lineRule="auto"/>
-        <w:rPr>
-          <w:rFonts w:ascii="Consolas" w:hAnsi="Consolas" w:cs="Consolas"/>
-          <w:color w:val="000000"/>
-          <w:sz w:val="14"/>
-          <w:highlight w:val="white"/>
-        </w:rPr>
-      </w:pPr>
-      <w:r>
-        <w:rPr>
-          <w:rFonts w:ascii="Consolas" w:hAnsi="Consolas" w:cs="Consolas"/>
-          <w:color w:val="000000"/>
-          <w:sz w:val="14"/>
-          <w:highlight w:val="white"/>
-        </w:rPr>
-        <w:t xml:space="preserve">                </w:t>
-      </w:r>
-      <w:proofErr w:type="gramStart"/>
-      <w:r>
-        <w:rPr>
-          <w:rFonts w:ascii="Consolas" w:hAnsi="Consolas" w:cs="Consolas"/>
-          <w:color w:val="0000FF"/>
-          <w:sz w:val="14"/>
-          <w:highlight w:val="white"/>
-        </w:rPr>
-        <w:t>do</w:t>
-      </w:r>
-      <w:proofErr w:type="gramEnd"/>
-      <w:r>
-        <w:rPr>
-          <w:rFonts w:ascii="Consolas" w:hAnsi="Consolas" w:cs="Consolas"/>
-          <w:color w:val="0000FF"/>
-          <w:sz w:val="14"/>
-          <w:highlight w:val="white"/>
-        </w:rPr>
-        <w:t>!</w:t>
-      </w:r>
-      <w:r>
-        <w:rPr>
-          <w:rFonts w:ascii="Consolas" w:hAnsi="Consolas" w:cs="Consolas"/>
-          <w:color w:val="000000"/>
-          <w:sz w:val="14"/>
-          <w:highlight w:val="white"/>
-        </w:rPr>
-        <w:t xml:space="preserve"> </w:t>
-      </w:r>
-      <w:proofErr w:type="gramStart"/>
-      <w:r>
-        <w:rPr>
-          <w:rFonts w:ascii="Consolas" w:hAnsi="Consolas" w:cs="Consolas"/>
-          <w:color w:val="000000"/>
-          <w:sz w:val="14"/>
-          <w:highlight w:val="white"/>
-        </w:rPr>
-        <w:t>pass }</w:t>
-      </w:r>
-      <w:proofErr w:type="gramEnd"/>
-      <w:r>
-        <w:rPr>
-          <w:rFonts w:ascii="Consolas" w:hAnsi="Consolas" w:cs="Consolas"/>
-          <w:color w:val="000000"/>
-          <w:sz w:val="14"/>
-          <w:highlight w:val="white"/>
-        </w:rPr>
-        <w:t>}</w:t>
-      </w:r>
-    </w:p>
-    <w:p>
-      <w:pPr>
-        <w:autoSpaceDE w:val="0"/>
-        <w:autoSpaceDN w:val="0"/>
-        <w:adjustRightInd w:val="0"/>
-        <w:spacing w:after="0" w:line="240" w:lineRule="auto"/>
-        <w:rPr>
-          <w:rFonts w:ascii="Consolas" w:hAnsi="Consolas" w:cs="Consolas"/>
-          <w:color w:val="000000"/>
-          <w:sz w:val="14"/>
-          <w:highlight w:val="white"/>
-        </w:rPr>
-      </w:pPr>
-      <w:r>
-        <w:rPr>
-          <w:rFonts w:ascii="Consolas" w:hAnsi="Consolas" w:cs="Consolas"/>
-          <w:color w:val="000000"/>
-          <w:sz w:val="14"/>
-          <w:highlight w:val="white"/>
-        </w:rPr>
-        <w:t xml:space="preserve">        </w:t>
-      </w:r>
-      <w:proofErr w:type="gramStart"/>
-      <w:r>
-        <w:rPr>
-          <w:rFonts w:ascii="Consolas" w:hAnsi="Consolas" w:cs="Consolas"/>
-          <w:color w:val="0000FF"/>
-          <w:sz w:val="14"/>
-          <w:highlight w:val="white"/>
-        </w:rPr>
-        <w:t>let</w:t>
-      </w:r>
-      <w:proofErr w:type="gramEnd"/>
-      <w:r>
-        <w:rPr>
-          <w:rFonts w:ascii="Consolas" w:hAnsi="Consolas" w:cs="Consolas"/>
-          <w:color w:val="000000"/>
-          <w:sz w:val="14"/>
-          <w:highlight w:val="white"/>
-        </w:rPr>
-        <w:t xml:space="preserve"> observation = observe </w:t>
-      </w:r>
-      <w:proofErr w:type="spellStart"/>
-      <w:r>
-        <w:rPr>
-          <w:rFonts w:ascii="Consolas" w:hAnsi="Consolas" w:cs="Consolas"/>
-          <w:color w:val="000000"/>
-          <w:sz w:val="14"/>
-          <w:highlight w:val="white"/>
-        </w:rPr>
-        <w:t>TickEventAddress</w:t>
-      </w:r>
-      <w:proofErr w:type="spellEnd"/>
-      <w:r>
-        <w:rPr>
-          <w:rFonts w:ascii="Consolas" w:hAnsi="Consolas" w:cs="Consolas"/>
-          <w:color w:val="000000"/>
-          <w:sz w:val="14"/>
-          <w:highlight w:val="white"/>
-        </w:rPr>
-        <w:t xml:space="preserve"> </w:t>
-      </w:r>
-      <w:proofErr w:type="spellStart"/>
-      <w:r>
-        <w:rPr>
-          <w:rFonts w:ascii="Consolas" w:hAnsi="Consolas" w:cs="Consolas"/>
-          <w:color w:val="000000"/>
-          <w:sz w:val="14"/>
-          <w:highlight w:val="white"/>
-        </w:rPr>
-        <w:t>characterAddress</w:t>
-      </w:r>
-      <w:proofErr w:type="spellEnd"/>
-      <w:r>
-        <w:rPr>
-          <w:rFonts w:ascii="Consolas" w:hAnsi="Consolas" w:cs="Consolas"/>
-          <w:color w:val="000000"/>
-          <w:sz w:val="14"/>
-          <w:highlight w:val="white"/>
-        </w:rPr>
-        <w:t xml:space="preserve"> |&gt; until (</w:t>
-      </w:r>
-      <w:proofErr w:type="spellStart"/>
-      <w:r>
-        <w:rPr>
-          <w:rFonts w:ascii="Consolas" w:hAnsi="Consolas" w:cs="Consolas"/>
-          <w:color w:val="000000"/>
-          <w:sz w:val="14"/>
-          <w:highlight w:val="white"/>
-        </w:rPr>
-        <w:t>DeselectEventAddress</w:t>
-      </w:r>
-      <w:proofErr w:type="spellEnd"/>
-      <w:r>
-        <w:rPr>
-          <w:rFonts w:ascii="Consolas" w:hAnsi="Consolas" w:cs="Consolas"/>
-          <w:color w:val="000000"/>
-          <w:sz w:val="14"/>
-          <w:highlight w:val="white"/>
-        </w:rPr>
-        <w:t xml:space="preserve"> -&gt;&gt;- address)</w:t>
-      </w:r>
-    </w:p>
-    <w:p>
-      <w:pPr>
-        <w:autoSpaceDE w:val="0"/>
-        <w:autoSpaceDN w:val="0"/>
-        <w:adjustRightInd w:val="0"/>
-        <w:spacing w:after="0" w:line="240" w:lineRule="auto"/>
-        <w:rPr>
-          <w:rFonts w:cstheme="minorHAnsi"/>
-          <w:color w:val="000000"/>
-          <w:sz w:val="14"/>
-          <w:highlight w:val="white"/>
-        </w:rPr>
-      </w:pPr>
-      <w:r>
-        <w:rPr>
-          <w:rFonts w:ascii="Consolas" w:hAnsi="Consolas" w:cs="Consolas"/>
-          <w:color w:val="000000"/>
-          <w:sz w:val="14"/>
-          <w:highlight w:val="white"/>
-        </w:rPr>
-        <w:t xml:space="preserve">        </w:t>
-      </w:r>
-      <w:proofErr w:type="spellStart"/>
-      <w:proofErr w:type="gramStart"/>
-      <w:r>
-        <w:rPr>
-          <w:rFonts w:ascii="Consolas" w:hAnsi="Consolas" w:cs="Consolas"/>
-          <w:color w:val="000000"/>
-          <w:sz w:val="14"/>
-          <w:highlight w:val="white"/>
-        </w:rPr>
-        <w:t>snd</w:t>
-      </w:r>
-      <w:proofErr w:type="spellEnd"/>
-      <w:proofErr w:type="gramEnd"/>
-      <w:r>
-        <w:rPr>
-          <w:rFonts w:ascii="Consolas" w:hAnsi="Consolas" w:cs="Consolas"/>
-          <w:color w:val="000000"/>
-          <w:sz w:val="14"/>
-          <w:highlight w:val="white"/>
-        </w:rPr>
-        <w:t xml:space="preserve"> &lt;| </w:t>
-      </w:r>
-      <w:proofErr w:type="spellStart"/>
-      <w:r>
-        <w:rPr>
-          <w:rFonts w:ascii="Consolas" w:hAnsi="Consolas" w:cs="Consolas"/>
-          <w:color w:val="000000"/>
-          <w:sz w:val="14"/>
-          <w:highlight w:val="white"/>
-        </w:rPr>
-        <w:t>runAssumingCascade</w:t>
-      </w:r>
-      <w:proofErr w:type="spellEnd"/>
-      <w:r>
-        <w:rPr>
-          <w:rFonts w:ascii="Consolas" w:hAnsi="Consolas" w:cs="Consolas"/>
-          <w:color w:val="000000"/>
-          <w:sz w:val="14"/>
-          <w:highlight w:val="white"/>
-        </w:rPr>
-        <w:t xml:space="preserve"> chain observation world</w:t>
-      </w:r>
       <w:bookmarkStart w:id="0" w:name="_GoBack"/>
       <w:bookmarkEnd w:id="0"/>
+    </w:p>
+    <w:p>
+      <w:pPr>
+        <w:autoSpaceDE w:val="0"/>
+        <w:autoSpaceDN w:val="0"/>
+        <w:adjustRightInd w:val="0"/>
+        <w:spacing w:after="0" w:line="240" w:lineRule="auto"/>
+        <w:rPr>
+          <w:rFonts w:ascii="Consolas" w:hAnsi="Consolas" w:cs="Consolas"/>
+          <w:color w:val="000000"/>
+          <w:sz w:val="14"/>
+          <w:highlight w:val="white"/>
+        </w:rPr>
+      </w:pPr>
+      <w:r>
+        <w:rPr>
+          <w:rFonts w:ascii="Consolas" w:hAnsi="Consolas" w:cs="Consolas"/>
+          <w:color w:val="000000"/>
+          <w:sz w:val="14"/>
+          <w:highlight w:val="white"/>
+        </w:rPr>
+        <w:t xml:space="preserve">    </w:t>
+      </w:r>
+      <w:proofErr w:type="gramStart"/>
+      <w:r>
+        <w:rPr>
+          <w:rFonts w:ascii="Consolas" w:hAnsi="Consolas" w:cs="Consolas"/>
+          <w:color w:val="0000FF"/>
+          <w:sz w:val="14"/>
+          <w:highlight w:val="white"/>
+        </w:rPr>
+        <w:t>static</w:t>
+      </w:r>
+      <w:proofErr w:type="gramEnd"/>
+      <w:r>
+        <w:rPr>
+          <w:rFonts w:ascii="Consolas" w:hAnsi="Consolas" w:cs="Consolas"/>
+          <w:color w:val="000000"/>
+          <w:sz w:val="14"/>
+          <w:highlight w:val="white"/>
+        </w:rPr>
+        <w:t xml:space="preserve"> </w:t>
+      </w:r>
+      <w:r>
+        <w:rPr>
+          <w:rFonts w:ascii="Consolas" w:hAnsi="Consolas" w:cs="Consolas"/>
+          <w:color w:val="0000FF"/>
+          <w:sz w:val="14"/>
+          <w:highlight w:val="white"/>
+        </w:rPr>
+        <w:t>let</w:t>
+      </w:r>
+      <w:r>
+        <w:rPr>
+          <w:rFonts w:ascii="Consolas" w:hAnsi="Consolas" w:cs="Consolas"/>
+          <w:color w:val="000000"/>
+          <w:sz w:val="14"/>
+          <w:highlight w:val="white"/>
+        </w:rPr>
+        <w:t xml:space="preserve"> </w:t>
+      </w:r>
+      <w:proofErr w:type="spellStart"/>
+      <w:r>
+        <w:rPr>
+          <w:rFonts w:ascii="Consolas" w:hAnsi="Consolas" w:cs="Consolas"/>
+          <w:color w:val="000000"/>
+          <w:sz w:val="14"/>
+          <w:highlight w:val="white"/>
+        </w:rPr>
+        <w:t>runCharacterAction</w:t>
+      </w:r>
+      <w:proofErr w:type="spellEnd"/>
+      <w:r>
+        <w:rPr>
+          <w:rFonts w:ascii="Consolas" w:hAnsi="Consolas" w:cs="Consolas"/>
+          <w:color w:val="000000"/>
+          <w:sz w:val="14"/>
+          <w:highlight w:val="white"/>
+        </w:rPr>
+        <w:t xml:space="preserve"> </w:t>
+      </w:r>
+      <w:proofErr w:type="spellStart"/>
+      <w:r>
+        <w:rPr>
+          <w:rFonts w:ascii="Consolas" w:hAnsi="Consolas" w:cs="Consolas"/>
+          <w:color w:val="000000"/>
+          <w:sz w:val="14"/>
+          <w:highlight w:val="white"/>
+        </w:rPr>
+        <w:t>newActionDescriptor</w:t>
+      </w:r>
+      <w:proofErr w:type="spellEnd"/>
+      <w:r>
+        <w:rPr>
+          <w:rFonts w:ascii="Consolas" w:hAnsi="Consolas" w:cs="Consolas"/>
+          <w:color w:val="000000"/>
+          <w:sz w:val="14"/>
+          <w:highlight w:val="white"/>
+        </w:rPr>
+        <w:t xml:space="preserve"> </w:t>
+      </w:r>
+      <w:proofErr w:type="spellStart"/>
+      <w:r>
+        <w:rPr>
+          <w:rFonts w:ascii="Consolas" w:hAnsi="Consolas" w:cs="Consolas"/>
+          <w:color w:val="000000"/>
+          <w:sz w:val="14"/>
+          <w:highlight w:val="white"/>
+        </w:rPr>
+        <w:t>characterAddress</w:t>
+      </w:r>
+      <w:proofErr w:type="spellEnd"/>
+      <w:r>
+        <w:rPr>
+          <w:rFonts w:ascii="Consolas" w:hAnsi="Consolas" w:cs="Consolas"/>
+          <w:color w:val="000000"/>
+          <w:sz w:val="14"/>
+          <w:highlight w:val="white"/>
+        </w:rPr>
+        <w:t xml:space="preserve"> address world =</w:t>
+      </w:r>
+    </w:p>
+    <w:p>
+      <w:pPr>
+        <w:autoSpaceDE w:val="0"/>
+        <w:autoSpaceDN w:val="0"/>
+        <w:adjustRightInd w:val="0"/>
+        <w:spacing w:after="0" w:line="240" w:lineRule="auto"/>
+        <w:rPr>
+          <w:rFonts w:ascii="Consolas" w:hAnsi="Consolas" w:cs="Consolas"/>
+          <w:color w:val="000000"/>
+          <w:sz w:val="14"/>
+          <w:highlight w:val="white"/>
+        </w:rPr>
+      </w:pPr>
+      <w:r>
+        <w:rPr>
+          <w:rFonts w:ascii="Consolas" w:hAnsi="Consolas" w:cs="Consolas"/>
+          <w:color w:val="000000"/>
+          <w:sz w:val="14"/>
+          <w:highlight w:val="white"/>
+        </w:rPr>
+        <w:t xml:space="preserve">        </w:t>
+      </w:r>
+      <w:proofErr w:type="gramStart"/>
+      <w:r>
+        <w:rPr>
+          <w:rFonts w:ascii="Consolas" w:hAnsi="Consolas" w:cs="Consolas"/>
+          <w:color w:val="0000FF"/>
+          <w:sz w:val="14"/>
+          <w:highlight w:val="white"/>
+        </w:rPr>
+        <w:t>let</w:t>
+      </w:r>
+      <w:proofErr w:type="gramEnd"/>
+      <w:r>
+        <w:rPr>
+          <w:rFonts w:ascii="Consolas" w:hAnsi="Consolas" w:cs="Consolas"/>
+          <w:color w:val="000000"/>
+          <w:sz w:val="14"/>
+          <w:highlight w:val="white"/>
+        </w:rPr>
+        <w:t xml:space="preserve"> chain = </w:t>
+      </w:r>
+      <w:r>
+        <w:rPr>
+          <w:rFonts w:ascii="Consolas" w:hAnsi="Consolas" w:cs="Consolas"/>
+          <w:color w:val="0000FF"/>
+          <w:sz w:val="14"/>
+          <w:highlight w:val="white"/>
+        </w:rPr>
+        <w:t>chain</w:t>
+      </w:r>
+      <w:r>
+        <w:rPr>
+          <w:rFonts w:ascii="Consolas" w:hAnsi="Consolas" w:cs="Consolas"/>
+          <w:color w:val="000000"/>
+          <w:sz w:val="14"/>
+          <w:highlight w:val="white"/>
+        </w:rPr>
+        <w:t xml:space="preserve"> {</w:t>
+      </w:r>
+    </w:p>
+    <w:p>
+      <w:pPr>
+        <w:autoSpaceDE w:val="0"/>
+        <w:autoSpaceDN w:val="0"/>
+        <w:adjustRightInd w:val="0"/>
+        <w:spacing w:after="0" w:line="240" w:lineRule="auto"/>
+        <w:rPr>
+          <w:rFonts w:ascii="Consolas" w:hAnsi="Consolas" w:cs="Consolas"/>
+          <w:color w:val="000000"/>
+          <w:sz w:val="14"/>
+          <w:highlight w:val="white"/>
+        </w:rPr>
+      </w:pPr>
+      <w:r>
+        <w:rPr>
+          <w:rFonts w:ascii="Consolas" w:hAnsi="Consolas" w:cs="Consolas"/>
+          <w:color w:val="000000"/>
+          <w:sz w:val="14"/>
+          <w:highlight w:val="white"/>
+        </w:rPr>
+        <w:t xml:space="preserve">            </w:t>
+      </w:r>
+      <w:proofErr w:type="gramStart"/>
+      <w:r>
+        <w:rPr>
+          <w:rFonts w:ascii="Consolas" w:hAnsi="Consolas" w:cs="Consolas"/>
+          <w:color w:val="0000FF"/>
+          <w:sz w:val="14"/>
+          <w:highlight w:val="white"/>
+        </w:rPr>
+        <w:t>do</w:t>
+      </w:r>
+      <w:proofErr w:type="gramEnd"/>
+      <w:r>
+        <w:rPr>
+          <w:rFonts w:ascii="Consolas" w:hAnsi="Consolas" w:cs="Consolas"/>
+          <w:color w:val="0000FF"/>
+          <w:sz w:val="14"/>
+          <w:highlight w:val="white"/>
+        </w:rPr>
+        <w:t>!</w:t>
+      </w:r>
+      <w:r>
+        <w:rPr>
+          <w:rFonts w:ascii="Consolas" w:hAnsi="Consolas" w:cs="Consolas"/>
+          <w:color w:val="000000"/>
+          <w:sz w:val="14"/>
+          <w:highlight w:val="white"/>
+        </w:rPr>
+        <w:t xml:space="preserve"> </w:t>
+      </w:r>
+      <w:proofErr w:type="spellStart"/>
+      <w:proofErr w:type="gramStart"/>
+      <w:r>
+        <w:rPr>
+          <w:rFonts w:ascii="Consolas" w:hAnsi="Consolas" w:cs="Consolas"/>
+          <w:color w:val="000000"/>
+          <w:sz w:val="14"/>
+          <w:highlight w:val="white"/>
+        </w:rPr>
+        <w:t>updateEntity</w:t>
+      </w:r>
+      <w:proofErr w:type="spellEnd"/>
+      <w:proofErr w:type="gramEnd"/>
+      <w:r>
+        <w:rPr>
+          <w:rFonts w:ascii="Consolas" w:hAnsi="Consolas" w:cs="Consolas"/>
+          <w:color w:val="000000"/>
+          <w:sz w:val="14"/>
+          <w:highlight w:val="white"/>
+        </w:rPr>
+        <w:t xml:space="preserve"> (</w:t>
+      </w:r>
+      <w:proofErr w:type="spellStart"/>
+      <w:r>
+        <w:rPr>
+          <w:rFonts w:ascii="Consolas" w:hAnsi="Consolas" w:cs="Consolas"/>
+          <w:color w:val="000000"/>
+          <w:sz w:val="14"/>
+          <w:highlight w:val="white"/>
+        </w:rPr>
+        <w:t>Entity.setActivityState</w:t>
+      </w:r>
+      <w:proofErr w:type="spellEnd"/>
+      <w:r>
+        <w:rPr>
+          <w:rFonts w:ascii="Consolas" w:hAnsi="Consolas" w:cs="Consolas"/>
+          <w:color w:val="000000"/>
+          <w:sz w:val="14"/>
+          <w:highlight w:val="white"/>
+        </w:rPr>
+        <w:t xml:space="preserve"> &lt;| Action </w:t>
+      </w:r>
+      <w:proofErr w:type="spellStart"/>
+      <w:r>
+        <w:rPr>
+          <w:rFonts w:ascii="Consolas" w:hAnsi="Consolas" w:cs="Consolas"/>
+          <w:color w:val="000000"/>
+          <w:sz w:val="14"/>
+          <w:highlight w:val="white"/>
+        </w:rPr>
+        <w:t>newActionDescriptor</w:t>
+      </w:r>
+      <w:proofErr w:type="spellEnd"/>
+      <w:r>
+        <w:rPr>
+          <w:rFonts w:ascii="Consolas" w:hAnsi="Consolas" w:cs="Consolas"/>
+          <w:color w:val="000000"/>
+          <w:sz w:val="14"/>
+          <w:highlight w:val="white"/>
+        </w:rPr>
+        <w:t xml:space="preserve">) </w:t>
+      </w:r>
+      <w:proofErr w:type="spellStart"/>
+      <w:r>
+        <w:rPr>
+          <w:rFonts w:ascii="Consolas" w:hAnsi="Consolas" w:cs="Consolas"/>
+          <w:color w:val="000000"/>
+          <w:sz w:val="14"/>
+          <w:highlight w:val="white"/>
+        </w:rPr>
+        <w:t>characterAddress</w:t>
+      </w:r>
+      <w:proofErr w:type="spellEnd"/>
+    </w:p>
+    <w:p>
+      <w:pPr>
+        <w:autoSpaceDE w:val="0"/>
+        <w:autoSpaceDN w:val="0"/>
+        <w:adjustRightInd w:val="0"/>
+        <w:spacing w:after="0" w:line="240" w:lineRule="auto"/>
+        <w:rPr>
+          <w:rFonts w:ascii="Consolas" w:hAnsi="Consolas" w:cs="Consolas"/>
+          <w:color w:val="000000"/>
+          <w:sz w:val="14"/>
+          <w:highlight w:val="white"/>
+        </w:rPr>
+      </w:pPr>
+      <w:r>
+        <w:rPr>
+          <w:rFonts w:ascii="Consolas" w:hAnsi="Consolas" w:cs="Consolas"/>
+          <w:color w:val="000000"/>
+          <w:sz w:val="14"/>
+          <w:highlight w:val="white"/>
+        </w:rPr>
+        <w:t xml:space="preserve">            </w:t>
+      </w:r>
+      <w:proofErr w:type="gramStart"/>
+      <w:r>
+        <w:rPr>
+          <w:rFonts w:ascii="Consolas" w:hAnsi="Consolas" w:cs="Consolas"/>
+          <w:color w:val="0000FF"/>
+          <w:sz w:val="14"/>
+          <w:highlight w:val="white"/>
+        </w:rPr>
+        <w:t>do</w:t>
+      </w:r>
+      <w:proofErr w:type="gramEnd"/>
+      <w:r>
+        <w:rPr>
+          <w:rFonts w:ascii="Consolas" w:hAnsi="Consolas" w:cs="Consolas"/>
+          <w:color w:val="0000FF"/>
+          <w:sz w:val="14"/>
+          <w:highlight w:val="white"/>
+        </w:rPr>
+        <w:t>!</w:t>
+      </w:r>
+      <w:r>
+        <w:rPr>
+          <w:rFonts w:ascii="Consolas" w:hAnsi="Consolas" w:cs="Consolas"/>
+          <w:color w:val="000000"/>
+          <w:sz w:val="14"/>
+          <w:highlight w:val="white"/>
+        </w:rPr>
+        <w:t xml:space="preserve"> </w:t>
+      </w:r>
+      <w:proofErr w:type="gramStart"/>
+      <w:r>
+        <w:rPr>
+          <w:rFonts w:ascii="Consolas" w:hAnsi="Consolas" w:cs="Consolas"/>
+          <w:color w:val="000000"/>
+          <w:sz w:val="14"/>
+          <w:highlight w:val="white"/>
+        </w:rPr>
+        <w:t>during</w:t>
+      </w:r>
+      <w:proofErr w:type="gramEnd"/>
+      <w:r>
+        <w:rPr>
+          <w:rFonts w:ascii="Consolas" w:hAnsi="Consolas" w:cs="Consolas"/>
+          <w:color w:val="000000"/>
+          <w:sz w:val="14"/>
+          <w:highlight w:val="white"/>
+        </w:rPr>
+        <w:t xml:space="preserve"> (</w:t>
+      </w:r>
+      <w:proofErr w:type="spellStart"/>
+      <w:r>
+        <w:rPr>
+          <w:rFonts w:ascii="Consolas" w:hAnsi="Consolas" w:cs="Consolas"/>
+          <w:color w:val="000000"/>
+          <w:sz w:val="14"/>
+          <w:highlight w:val="white"/>
+        </w:rPr>
+        <w:t>World.getEntityBy</w:t>
+      </w:r>
+      <w:proofErr w:type="spellEnd"/>
+      <w:r>
+        <w:rPr>
+          <w:rFonts w:ascii="Consolas" w:hAnsi="Consolas" w:cs="Consolas"/>
+          <w:color w:val="000000"/>
+          <w:sz w:val="14"/>
+          <w:highlight w:val="white"/>
+        </w:rPr>
+        <w:t xml:space="preserve"> (</w:t>
+      </w:r>
+      <w:proofErr w:type="spellStart"/>
+      <w:r>
+        <w:rPr>
+          <w:rFonts w:ascii="Consolas" w:hAnsi="Consolas" w:cs="Consolas"/>
+          <w:color w:val="000000"/>
+          <w:sz w:val="14"/>
+          <w:highlight w:val="white"/>
+        </w:rPr>
+        <w:t>Entity.getActivityState</w:t>
+      </w:r>
+      <w:proofErr w:type="spellEnd"/>
+      <w:r>
+        <w:rPr>
+          <w:rFonts w:ascii="Consolas" w:hAnsi="Consolas" w:cs="Consolas"/>
+          <w:color w:val="000000"/>
+          <w:sz w:val="14"/>
+          <w:highlight w:val="white"/>
+        </w:rPr>
+        <w:t xml:space="preserve"> &gt;&gt; </w:t>
+      </w:r>
+      <w:proofErr w:type="spellStart"/>
+      <w:r>
+        <w:rPr>
+          <w:rFonts w:ascii="Consolas" w:hAnsi="Consolas" w:cs="Consolas"/>
+          <w:color w:val="000000"/>
+          <w:sz w:val="14"/>
+          <w:highlight w:val="white"/>
+        </w:rPr>
+        <w:t>ActivityState.isActing</w:t>
+      </w:r>
+      <w:proofErr w:type="spellEnd"/>
+      <w:r>
+        <w:rPr>
+          <w:rFonts w:ascii="Consolas" w:hAnsi="Consolas" w:cs="Consolas"/>
+          <w:color w:val="000000"/>
+          <w:sz w:val="14"/>
+          <w:highlight w:val="white"/>
+        </w:rPr>
+        <w:t xml:space="preserve">) </w:t>
+      </w:r>
+      <w:proofErr w:type="spellStart"/>
+      <w:r>
+        <w:rPr>
+          <w:rFonts w:ascii="Consolas" w:hAnsi="Consolas" w:cs="Consolas"/>
+          <w:color w:val="000000"/>
+          <w:sz w:val="14"/>
+          <w:highlight w:val="white"/>
+        </w:rPr>
+        <w:t>characterAddress</w:t>
+      </w:r>
+      <w:proofErr w:type="spellEnd"/>
+      <w:r>
+        <w:rPr>
+          <w:rFonts w:ascii="Consolas" w:hAnsi="Consolas" w:cs="Consolas"/>
+          <w:color w:val="000000"/>
+          <w:sz w:val="14"/>
+          <w:highlight w:val="white"/>
+        </w:rPr>
+        <w:t xml:space="preserve">) ^ </w:t>
+      </w:r>
+      <w:r>
+        <w:rPr>
+          <w:rFonts w:ascii="Consolas" w:hAnsi="Consolas" w:cs="Consolas"/>
+          <w:color w:val="0000FF"/>
+          <w:sz w:val="14"/>
+          <w:highlight w:val="white"/>
+        </w:rPr>
+        <w:t>chain</w:t>
+      </w:r>
+      <w:r>
+        <w:rPr>
+          <w:rFonts w:ascii="Consolas" w:hAnsi="Consolas" w:cs="Consolas"/>
+          <w:color w:val="000000"/>
+          <w:sz w:val="14"/>
+          <w:highlight w:val="white"/>
+        </w:rPr>
+        <w:t xml:space="preserve"> {</w:t>
+      </w:r>
+    </w:p>
+    <w:p>
+      <w:pPr>
+        <w:autoSpaceDE w:val="0"/>
+        <w:autoSpaceDN w:val="0"/>
+        <w:adjustRightInd w:val="0"/>
+        <w:spacing w:after="0" w:line="240" w:lineRule="auto"/>
+        <w:rPr>
+          <w:rFonts w:ascii="Consolas" w:hAnsi="Consolas" w:cs="Consolas"/>
+          <w:color w:val="000000"/>
+          <w:sz w:val="14"/>
+          <w:highlight w:val="white"/>
+        </w:rPr>
+      </w:pPr>
+      <w:r>
+        <w:rPr>
+          <w:rFonts w:ascii="Consolas" w:hAnsi="Consolas" w:cs="Consolas"/>
+          <w:color w:val="000000"/>
+          <w:sz w:val="14"/>
+          <w:highlight w:val="white"/>
+        </w:rPr>
+        <w:t xml:space="preserve">                </w:t>
+      </w:r>
+      <w:proofErr w:type="gramStart"/>
+      <w:r>
+        <w:rPr>
+          <w:rFonts w:ascii="Consolas" w:hAnsi="Consolas" w:cs="Consolas"/>
+          <w:color w:val="0000FF"/>
+          <w:sz w:val="14"/>
+          <w:highlight w:val="white"/>
+        </w:rPr>
+        <w:t>do</w:t>
+      </w:r>
+      <w:proofErr w:type="gramEnd"/>
+      <w:r>
+        <w:rPr>
+          <w:rFonts w:ascii="Consolas" w:hAnsi="Consolas" w:cs="Consolas"/>
+          <w:color w:val="0000FF"/>
+          <w:sz w:val="14"/>
+          <w:highlight w:val="white"/>
+        </w:rPr>
+        <w:t>!</w:t>
+      </w:r>
+      <w:r>
+        <w:rPr>
+          <w:rFonts w:ascii="Consolas" w:hAnsi="Consolas" w:cs="Consolas"/>
+          <w:color w:val="000000"/>
+          <w:sz w:val="14"/>
+          <w:highlight w:val="white"/>
+        </w:rPr>
+        <w:t xml:space="preserve"> </w:t>
+      </w:r>
+      <w:proofErr w:type="gramStart"/>
+      <w:r>
+        <w:rPr>
+          <w:rFonts w:ascii="Consolas" w:hAnsi="Consolas" w:cs="Consolas"/>
+          <w:color w:val="000000"/>
+          <w:sz w:val="14"/>
+          <w:highlight w:val="white"/>
+        </w:rPr>
+        <w:t>update</w:t>
+      </w:r>
+      <w:proofErr w:type="gramEnd"/>
+      <w:r>
+        <w:rPr>
+          <w:rFonts w:ascii="Consolas" w:hAnsi="Consolas" w:cs="Consolas"/>
+          <w:color w:val="000000"/>
+          <w:sz w:val="14"/>
+          <w:highlight w:val="white"/>
+        </w:rPr>
+        <w:t xml:space="preserve"> ^ </w:t>
+      </w:r>
+      <w:r>
+        <w:rPr>
+          <w:rFonts w:ascii="Consolas" w:hAnsi="Consolas" w:cs="Consolas"/>
+          <w:color w:val="0000FF"/>
+          <w:sz w:val="14"/>
+          <w:highlight w:val="white"/>
+        </w:rPr>
+        <w:t>fun</w:t>
+      </w:r>
+      <w:r>
+        <w:rPr>
+          <w:rFonts w:ascii="Consolas" w:hAnsi="Consolas" w:cs="Consolas"/>
+          <w:color w:val="000000"/>
+          <w:sz w:val="14"/>
+          <w:highlight w:val="white"/>
+        </w:rPr>
+        <w:t xml:space="preserve"> world </w:t>
+      </w:r>
+      <w:r>
+        <w:rPr>
+          <w:rFonts w:ascii="Consolas" w:hAnsi="Consolas" w:cs="Consolas"/>
+          <w:color w:val="0000FF"/>
+          <w:sz w:val="14"/>
+          <w:highlight w:val="white"/>
+        </w:rPr>
+        <w:t>-&gt;</w:t>
+      </w:r>
+    </w:p>
+    <w:p>
+      <w:pPr>
+        <w:autoSpaceDE w:val="0"/>
+        <w:autoSpaceDN w:val="0"/>
+        <w:adjustRightInd w:val="0"/>
+        <w:spacing w:after="0" w:line="240" w:lineRule="auto"/>
+        <w:rPr>
+          <w:rFonts w:ascii="Consolas" w:hAnsi="Consolas" w:cs="Consolas"/>
+          <w:color w:val="000000"/>
+          <w:sz w:val="14"/>
+          <w:highlight w:val="white"/>
+        </w:rPr>
+      </w:pPr>
+      <w:r>
+        <w:rPr>
+          <w:rFonts w:ascii="Consolas" w:hAnsi="Consolas" w:cs="Consolas"/>
+          <w:color w:val="000000"/>
+          <w:sz w:val="14"/>
+          <w:highlight w:val="white"/>
+        </w:rPr>
+        <w:t xml:space="preserve">                    </w:t>
+      </w:r>
+      <w:proofErr w:type="gramStart"/>
+      <w:r>
+        <w:rPr>
+          <w:rFonts w:ascii="Consolas" w:hAnsi="Consolas" w:cs="Consolas"/>
+          <w:color w:val="0000FF"/>
+          <w:sz w:val="14"/>
+          <w:highlight w:val="white"/>
+        </w:rPr>
+        <w:t>let</w:t>
+      </w:r>
+      <w:proofErr w:type="gramEnd"/>
+      <w:r>
+        <w:rPr>
+          <w:rFonts w:ascii="Consolas" w:hAnsi="Consolas" w:cs="Consolas"/>
+          <w:color w:val="000000"/>
+          <w:sz w:val="14"/>
+          <w:highlight w:val="white"/>
+        </w:rPr>
+        <w:t xml:space="preserve"> </w:t>
+      </w:r>
+      <w:proofErr w:type="spellStart"/>
+      <w:r>
+        <w:rPr>
+          <w:rFonts w:ascii="Consolas" w:hAnsi="Consolas" w:cs="Consolas"/>
+          <w:color w:val="000000"/>
+          <w:sz w:val="14"/>
+          <w:highlight w:val="white"/>
+        </w:rPr>
+        <w:t>actionDescriptor</w:t>
+      </w:r>
+      <w:proofErr w:type="spellEnd"/>
+      <w:r>
+        <w:rPr>
+          <w:rFonts w:ascii="Consolas" w:hAnsi="Consolas" w:cs="Consolas"/>
+          <w:color w:val="000000"/>
+          <w:sz w:val="14"/>
+          <w:highlight w:val="white"/>
+        </w:rPr>
+        <w:t xml:space="preserve"> =</w:t>
+      </w:r>
+    </w:p>
+    <w:p>
+      <w:pPr>
+        <w:autoSpaceDE w:val="0"/>
+        <w:autoSpaceDN w:val="0"/>
+        <w:adjustRightInd w:val="0"/>
+        <w:spacing w:after="0" w:line="240" w:lineRule="auto"/>
+        <w:rPr>
+          <w:rFonts w:ascii="Consolas" w:hAnsi="Consolas" w:cs="Consolas"/>
+          <w:color w:val="000000"/>
+          <w:sz w:val="14"/>
+          <w:highlight w:val="white"/>
+        </w:rPr>
+      </w:pPr>
+      <w:r>
+        <w:rPr>
+          <w:rFonts w:ascii="Consolas" w:hAnsi="Consolas" w:cs="Consolas"/>
+          <w:color w:val="000000"/>
+          <w:sz w:val="14"/>
+          <w:highlight w:val="white"/>
+        </w:rPr>
+        <w:t xml:space="preserve">                        </w:t>
+      </w:r>
+      <w:proofErr w:type="gramStart"/>
+      <w:r>
+        <w:rPr>
+          <w:rFonts w:ascii="Consolas" w:hAnsi="Consolas" w:cs="Consolas"/>
+          <w:color w:val="0000FF"/>
+          <w:sz w:val="14"/>
+          <w:highlight w:val="white"/>
+        </w:rPr>
+        <w:t>match</w:t>
+      </w:r>
+      <w:proofErr w:type="gramEnd"/>
+      <w:r>
+        <w:rPr>
+          <w:rFonts w:ascii="Consolas" w:hAnsi="Consolas" w:cs="Consolas"/>
+          <w:color w:val="000000"/>
+          <w:sz w:val="14"/>
+          <w:highlight w:val="white"/>
+        </w:rPr>
+        <w:t xml:space="preserve"> </w:t>
+      </w:r>
+      <w:proofErr w:type="spellStart"/>
+      <w:r>
+        <w:rPr>
+          <w:rFonts w:ascii="Consolas" w:hAnsi="Consolas" w:cs="Consolas"/>
+          <w:color w:val="000000"/>
+          <w:sz w:val="14"/>
+          <w:highlight w:val="white"/>
+        </w:rPr>
+        <w:t>World.getEntityBy</w:t>
+      </w:r>
+      <w:proofErr w:type="spellEnd"/>
+      <w:r>
+        <w:rPr>
+          <w:rFonts w:ascii="Consolas" w:hAnsi="Consolas" w:cs="Consolas"/>
+          <w:color w:val="000000"/>
+          <w:sz w:val="14"/>
+          <w:highlight w:val="white"/>
+        </w:rPr>
+        <w:t xml:space="preserve"> </w:t>
+      </w:r>
+      <w:proofErr w:type="spellStart"/>
+      <w:r>
+        <w:rPr>
+          <w:rFonts w:ascii="Consolas" w:hAnsi="Consolas" w:cs="Consolas"/>
+          <w:color w:val="000000"/>
+          <w:sz w:val="14"/>
+          <w:highlight w:val="white"/>
+        </w:rPr>
+        <w:t>Entity.getActivityState</w:t>
+      </w:r>
+      <w:proofErr w:type="spellEnd"/>
+      <w:r>
+        <w:rPr>
+          <w:rFonts w:ascii="Consolas" w:hAnsi="Consolas" w:cs="Consolas"/>
+          <w:color w:val="000000"/>
+          <w:sz w:val="14"/>
+          <w:highlight w:val="white"/>
+        </w:rPr>
+        <w:t xml:space="preserve"> </w:t>
+      </w:r>
+      <w:proofErr w:type="spellStart"/>
+      <w:r>
+        <w:rPr>
+          <w:rFonts w:ascii="Consolas" w:hAnsi="Consolas" w:cs="Consolas"/>
+          <w:color w:val="000000"/>
+          <w:sz w:val="14"/>
+          <w:highlight w:val="white"/>
+        </w:rPr>
+        <w:t>characterAddress</w:t>
+      </w:r>
+      <w:proofErr w:type="spellEnd"/>
+      <w:r>
+        <w:rPr>
+          <w:rFonts w:ascii="Consolas" w:hAnsi="Consolas" w:cs="Consolas"/>
+          <w:color w:val="000000"/>
+          <w:sz w:val="14"/>
+          <w:highlight w:val="white"/>
+        </w:rPr>
+        <w:t xml:space="preserve"> world  </w:t>
+      </w:r>
+      <w:r>
+        <w:rPr>
+          <w:rFonts w:ascii="Consolas" w:hAnsi="Consolas" w:cs="Consolas"/>
+          <w:color w:val="0000FF"/>
+          <w:sz w:val="14"/>
+          <w:highlight w:val="white"/>
+        </w:rPr>
+        <w:t>with</w:t>
+      </w:r>
+    </w:p>
+    <w:p>
+      <w:pPr>
+        <w:autoSpaceDE w:val="0"/>
+        <w:autoSpaceDN w:val="0"/>
+        <w:adjustRightInd w:val="0"/>
+        <w:spacing w:after="0" w:line="240" w:lineRule="auto"/>
+        <w:rPr>
+          <w:rFonts w:ascii="Consolas" w:hAnsi="Consolas" w:cs="Consolas"/>
+          <w:color w:val="000000"/>
+          <w:sz w:val="14"/>
+          <w:highlight w:val="white"/>
+        </w:rPr>
+      </w:pPr>
+      <w:r>
+        <w:rPr>
+          <w:rFonts w:ascii="Consolas" w:hAnsi="Consolas" w:cs="Consolas"/>
+          <w:color w:val="000000"/>
+          <w:sz w:val="14"/>
+          <w:highlight w:val="white"/>
+        </w:rPr>
+        <w:t xml:space="preserve">                        | Action </w:t>
+      </w:r>
+      <w:proofErr w:type="spellStart"/>
+      <w:r>
+        <w:rPr>
+          <w:rFonts w:ascii="Consolas" w:hAnsi="Consolas" w:cs="Consolas"/>
+          <w:color w:val="000000"/>
+          <w:sz w:val="14"/>
+          <w:highlight w:val="white"/>
+        </w:rPr>
+        <w:t>actionDescriptor</w:t>
+      </w:r>
+      <w:proofErr w:type="spellEnd"/>
+      <w:r>
+        <w:rPr>
+          <w:rFonts w:ascii="Consolas" w:hAnsi="Consolas" w:cs="Consolas"/>
+          <w:color w:val="000000"/>
+          <w:sz w:val="14"/>
+          <w:highlight w:val="white"/>
+        </w:rPr>
+        <w:t xml:space="preserve"> </w:t>
+      </w:r>
+      <w:r>
+        <w:rPr>
+          <w:rFonts w:ascii="Consolas" w:hAnsi="Consolas" w:cs="Consolas"/>
+          <w:color w:val="0000FF"/>
+          <w:sz w:val="14"/>
+          <w:highlight w:val="white"/>
+        </w:rPr>
+        <w:t>-&gt;</w:t>
+      </w:r>
+      <w:r>
+        <w:rPr>
+          <w:rFonts w:ascii="Consolas" w:hAnsi="Consolas" w:cs="Consolas"/>
+          <w:color w:val="000000"/>
+          <w:sz w:val="14"/>
+          <w:highlight w:val="white"/>
+        </w:rPr>
+        <w:t xml:space="preserve"> </w:t>
+      </w:r>
+      <w:proofErr w:type="spellStart"/>
+      <w:r>
+        <w:rPr>
+          <w:rFonts w:ascii="Consolas" w:hAnsi="Consolas" w:cs="Consolas"/>
+          <w:color w:val="000000"/>
+          <w:sz w:val="14"/>
+          <w:highlight w:val="white"/>
+        </w:rPr>
+        <w:t>actionDescriptor</w:t>
+      </w:r>
+      <w:proofErr w:type="spellEnd"/>
+    </w:p>
+    <w:p>
+      <w:pPr>
+        <w:autoSpaceDE w:val="0"/>
+        <w:autoSpaceDN w:val="0"/>
+        <w:adjustRightInd w:val="0"/>
+        <w:spacing w:after="0" w:line="240" w:lineRule="auto"/>
+        <w:rPr>
+          <w:rFonts w:ascii="Consolas" w:hAnsi="Consolas" w:cs="Consolas"/>
+          <w:color w:val="000000"/>
+          <w:sz w:val="14"/>
+          <w:highlight w:val="white"/>
+        </w:rPr>
+      </w:pPr>
+      <w:r>
+        <w:rPr>
+          <w:rFonts w:ascii="Consolas" w:hAnsi="Consolas" w:cs="Consolas"/>
+          <w:color w:val="000000"/>
+          <w:sz w:val="14"/>
+          <w:highlight w:val="white"/>
+        </w:rPr>
+        <w:t xml:space="preserve">                        | _ </w:t>
+      </w:r>
+      <w:r>
+        <w:rPr>
+          <w:rFonts w:ascii="Consolas" w:hAnsi="Consolas" w:cs="Consolas"/>
+          <w:color w:val="0000FF"/>
+          <w:sz w:val="14"/>
+          <w:highlight w:val="white"/>
+        </w:rPr>
+        <w:t>-&gt;</w:t>
+      </w:r>
+      <w:r>
+        <w:rPr>
+          <w:rFonts w:ascii="Consolas" w:hAnsi="Consolas" w:cs="Consolas"/>
+          <w:color w:val="000000"/>
+          <w:sz w:val="14"/>
+          <w:highlight w:val="white"/>
+        </w:rPr>
+        <w:t xml:space="preserve"> </w:t>
+      </w:r>
+      <w:proofErr w:type="spellStart"/>
+      <w:r>
+        <w:rPr>
+          <w:rFonts w:ascii="Consolas" w:hAnsi="Consolas" w:cs="Consolas"/>
+          <w:color w:val="000000"/>
+          <w:sz w:val="14"/>
+          <w:highlight w:val="white"/>
+        </w:rPr>
+        <w:t>failwithumf</w:t>
+      </w:r>
+      <w:proofErr w:type="spellEnd"/>
+      <w:r>
+        <w:rPr>
+          <w:rFonts w:ascii="Consolas" w:hAnsi="Consolas" w:cs="Consolas"/>
+          <w:color w:val="000000"/>
+          <w:sz w:val="14"/>
+          <w:highlight w:val="white"/>
+        </w:rPr>
+        <w:t xml:space="preserve"> ()</w:t>
+      </w:r>
+    </w:p>
+    <w:p>
+      <w:pPr>
+        <w:autoSpaceDE w:val="0"/>
+        <w:autoSpaceDN w:val="0"/>
+        <w:adjustRightInd w:val="0"/>
+        <w:spacing w:after="0" w:line="240" w:lineRule="auto"/>
+        <w:rPr>
+          <w:rFonts w:ascii="Consolas" w:hAnsi="Consolas" w:cs="Consolas"/>
+          <w:color w:val="000000"/>
+          <w:sz w:val="14"/>
+          <w:highlight w:val="white"/>
+        </w:rPr>
+      </w:pPr>
+      <w:r>
+        <w:rPr>
+          <w:rFonts w:ascii="Consolas" w:hAnsi="Consolas" w:cs="Consolas"/>
+          <w:color w:val="000000"/>
+          <w:sz w:val="14"/>
+          <w:highlight w:val="white"/>
+        </w:rPr>
+        <w:t xml:space="preserve">                    </w:t>
+      </w:r>
+      <w:proofErr w:type="gramStart"/>
+      <w:r>
+        <w:rPr>
+          <w:rFonts w:ascii="Consolas" w:hAnsi="Consolas" w:cs="Consolas"/>
+          <w:color w:val="0000FF"/>
+          <w:sz w:val="14"/>
+          <w:highlight w:val="white"/>
+        </w:rPr>
+        <w:t>let</w:t>
+      </w:r>
+      <w:proofErr w:type="gramEnd"/>
+      <w:r>
+        <w:rPr>
+          <w:rFonts w:ascii="Consolas" w:hAnsi="Consolas" w:cs="Consolas"/>
+          <w:color w:val="000000"/>
+          <w:sz w:val="14"/>
+          <w:highlight w:val="white"/>
+        </w:rPr>
+        <w:t xml:space="preserve"> world = </w:t>
+      </w:r>
+      <w:proofErr w:type="spellStart"/>
+      <w:r>
+        <w:rPr>
+          <w:rFonts w:ascii="Consolas" w:hAnsi="Consolas" w:cs="Consolas"/>
+          <w:color w:val="000000"/>
+          <w:sz w:val="14"/>
+          <w:highlight w:val="white"/>
+        </w:rPr>
+        <w:t>updateCharacterByAction</w:t>
+      </w:r>
+      <w:proofErr w:type="spellEnd"/>
+      <w:r>
+        <w:rPr>
+          <w:rFonts w:ascii="Consolas" w:hAnsi="Consolas" w:cs="Consolas"/>
+          <w:color w:val="000000"/>
+          <w:sz w:val="14"/>
+          <w:highlight w:val="white"/>
+        </w:rPr>
+        <w:t xml:space="preserve"> </w:t>
+      </w:r>
+      <w:proofErr w:type="spellStart"/>
+      <w:r>
+        <w:rPr>
+          <w:rFonts w:ascii="Consolas" w:hAnsi="Consolas" w:cs="Consolas"/>
+          <w:color w:val="000000"/>
+          <w:sz w:val="14"/>
+          <w:highlight w:val="white"/>
+        </w:rPr>
+        <w:t>actionDescriptor</w:t>
+      </w:r>
+      <w:proofErr w:type="spellEnd"/>
+      <w:r>
+        <w:rPr>
+          <w:rFonts w:ascii="Consolas" w:hAnsi="Consolas" w:cs="Consolas"/>
+          <w:color w:val="000000"/>
+          <w:sz w:val="14"/>
+          <w:highlight w:val="white"/>
+        </w:rPr>
+        <w:t xml:space="preserve"> </w:t>
+      </w:r>
+      <w:proofErr w:type="spellStart"/>
+      <w:r>
+        <w:rPr>
+          <w:rFonts w:ascii="Consolas" w:hAnsi="Consolas" w:cs="Consolas"/>
+          <w:color w:val="000000"/>
+          <w:sz w:val="14"/>
+          <w:highlight w:val="white"/>
+        </w:rPr>
+        <w:t>characterAddress</w:t>
+      </w:r>
+      <w:proofErr w:type="spellEnd"/>
+      <w:r>
+        <w:rPr>
+          <w:rFonts w:ascii="Consolas" w:hAnsi="Consolas" w:cs="Consolas"/>
+          <w:color w:val="000000"/>
+          <w:sz w:val="14"/>
+          <w:highlight w:val="white"/>
+        </w:rPr>
+        <w:t xml:space="preserve"> world</w:t>
+      </w:r>
+    </w:p>
+    <w:p>
+      <w:pPr>
+        <w:autoSpaceDE w:val="0"/>
+        <w:autoSpaceDN w:val="0"/>
+        <w:adjustRightInd w:val="0"/>
+        <w:spacing w:after="0" w:line="240" w:lineRule="auto"/>
+        <w:rPr>
+          <w:rFonts w:ascii="Consolas" w:hAnsi="Consolas" w:cs="Consolas"/>
+          <w:color w:val="000000"/>
+          <w:sz w:val="14"/>
+          <w:highlight w:val="white"/>
+        </w:rPr>
+      </w:pPr>
+      <w:r>
+        <w:rPr>
+          <w:rFonts w:ascii="Consolas" w:hAnsi="Consolas" w:cs="Consolas"/>
+          <w:color w:val="000000"/>
+          <w:sz w:val="14"/>
+          <w:highlight w:val="white"/>
+        </w:rPr>
+        <w:t xml:space="preserve">                    </w:t>
+      </w:r>
+      <w:proofErr w:type="spellStart"/>
+      <w:proofErr w:type="gramStart"/>
+      <w:r>
+        <w:rPr>
+          <w:rFonts w:ascii="Consolas" w:hAnsi="Consolas" w:cs="Consolas"/>
+          <w:color w:val="000000"/>
+          <w:sz w:val="14"/>
+          <w:highlight w:val="white"/>
+        </w:rPr>
+        <w:t>runCharacterReaction</w:t>
+      </w:r>
+      <w:proofErr w:type="spellEnd"/>
+      <w:proofErr w:type="gramEnd"/>
+      <w:r>
+        <w:rPr>
+          <w:rFonts w:ascii="Consolas" w:hAnsi="Consolas" w:cs="Consolas"/>
+          <w:color w:val="000000"/>
+          <w:sz w:val="14"/>
+          <w:highlight w:val="white"/>
+        </w:rPr>
+        <w:t xml:space="preserve"> </w:t>
+      </w:r>
+      <w:proofErr w:type="spellStart"/>
+      <w:r>
+        <w:rPr>
+          <w:rFonts w:ascii="Consolas" w:hAnsi="Consolas" w:cs="Consolas"/>
+          <w:color w:val="000000"/>
+          <w:sz w:val="14"/>
+          <w:highlight w:val="white"/>
+        </w:rPr>
+        <w:t>actionDescriptor</w:t>
+      </w:r>
+      <w:proofErr w:type="spellEnd"/>
+      <w:r>
+        <w:rPr>
+          <w:rFonts w:ascii="Consolas" w:hAnsi="Consolas" w:cs="Consolas"/>
+          <w:color w:val="000000"/>
+          <w:sz w:val="14"/>
+          <w:highlight w:val="white"/>
+        </w:rPr>
+        <w:t xml:space="preserve"> </w:t>
+      </w:r>
+      <w:proofErr w:type="spellStart"/>
+      <w:r>
+        <w:rPr>
+          <w:rFonts w:ascii="Consolas" w:hAnsi="Consolas" w:cs="Consolas"/>
+          <w:color w:val="000000"/>
+          <w:sz w:val="14"/>
+          <w:highlight w:val="white"/>
+        </w:rPr>
+        <w:t>characterAddress</w:t>
+      </w:r>
+      <w:proofErr w:type="spellEnd"/>
+      <w:r>
+        <w:rPr>
+          <w:rFonts w:ascii="Consolas" w:hAnsi="Consolas" w:cs="Consolas"/>
+          <w:color w:val="000000"/>
+          <w:sz w:val="14"/>
+          <w:highlight w:val="white"/>
+        </w:rPr>
+        <w:t xml:space="preserve"> address world</w:t>
+      </w:r>
+    </w:p>
+    <w:p>
+      <w:pPr>
+        <w:autoSpaceDE w:val="0"/>
+        <w:autoSpaceDN w:val="0"/>
+        <w:adjustRightInd w:val="0"/>
+        <w:spacing w:after="0" w:line="240" w:lineRule="auto"/>
+        <w:rPr>
+          <w:rFonts w:ascii="Consolas" w:hAnsi="Consolas" w:cs="Consolas"/>
+          <w:color w:val="000000"/>
+          <w:sz w:val="14"/>
+          <w:highlight w:val="white"/>
+        </w:rPr>
+      </w:pPr>
+      <w:r>
+        <w:rPr>
+          <w:rFonts w:ascii="Consolas" w:hAnsi="Consolas" w:cs="Consolas"/>
+          <w:color w:val="000000"/>
+          <w:sz w:val="14"/>
+          <w:highlight w:val="white"/>
+        </w:rPr>
+        <w:t xml:space="preserve">                </w:t>
+      </w:r>
+      <w:proofErr w:type="gramStart"/>
+      <w:r>
+        <w:rPr>
+          <w:rFonts w:ascii="Consolas" w:hAnsi="Consolas" w:cs="Consolas"/>
+          <w:color w:val="0000FF"/>
+          <w:sz w:val="14"/>
+          <w:highlight w:val="white"/>
+        </w:rPr>
+        <w:t>do</w:t>
+      </w:r>
+      <w:proofErr w:type="gramEnd"/>
+      <w:r>
+        <w:rPr>
+          <w:rFonts w:ascii="Consolas" w:hAnsi="Consolas" w:cs="Consolas"/>
+          <w:color w:val="0000FF"/>
+          <w:sz w:val="14"/>
+          <w:highlight w:val="white"/>
+        </w:rPr>
+        <w:t>!</w:t>
+      </w:r>
+      <w:r>
+        <w:rPr>
+          <w:rFonts w:ascii="Consolas" w:hAnsi="Consolas" w:cs="Consolas"/>
+          <w:color w:val="000000"/>
+          <w:sz w:val="14"/>
+          <w:highlight w:val="white"/>
+        </w:rPr>
+        <w:t xml:space="preserve"> </w:t>
+      </w:r>
+      <w:proofErr w:type="gramStart"/>
+      <w:r>
+        <w:rPr>
+          <w:rFonts w:ascii="Consolas" w:hAnsi="Consolas" w:cs="Consolas"/>
+          <w:color w:val="000000"/>
+          <w:sz w:val="14"/>
+          <w:highlight w:val="white"/>
+        </w:rPr>
+        <w:t>pass }</w:t>
+      </w:r>
+      <w:proofErr w:type="gramEnd"/>
+      <w:r>
+        <w:rPr>
+          <w:rFonts w:ascii="Consolas" w:hAnsi="Consolas" w:cs="Consolas"/>
+          <w:color w:val="000000"/>
+          <w:sz w:val="14"/>
+          <w:highlight w:val="white"/>
+        </w:rPr>
+        <w:t>}</w:t>
+      </w:r>
+    </w:p>
+    <w:p>
+      <w:pPr>
+        <w:autoSpaceDE w:val="0"/>
+        <w:autoSpaceDN w:val="0"/>
+        <w:adjustRightInd w:val="0"/>
+        <w:spacing w:after="0" w:line="240" w:lineRule="auto"/>
+        <w:rPr>
+          <w:rFonts w:ascii="Consolas" w:hAnsi="Consolas" w:cs="Consolas"/>
+          <w:color w:val="000000"/>
+          <w:sz w:val="14"/>
+          <w:highlight w:val="white"/>
+        </w:rPr>
+      </w:pPr>
+      <w:r>
+        <w:rPr>
+          <w:rFonts w:ascii="Consolas" w:hAnsi="Consolas" w:cs="Consolas"/>
+          <w:color w:val="000000"/>
+          <w:sz w:val="14"/>
+          <w:highlight w:val="white"/>
+        </w:rPr>
+        <w:t xml:space="preserve">        </w:t>
+      </w:r>
+      <w:proofErr w:type="gramStart"/>
+      <w:r>
+        <w:rPr>
+          <w:rFonts w:ascii="Consolas" w:hAnsi="Consolas" w:cs="Consolas"/>
+          <w:color w:val="0000FF"/>
+          <w:sz w:val="14"/>
+          <w:highlight w:val="white"/>
+        </w:rPr>
+        <w:t>let</w:t>
+      </w:r>
+      <w:proofErr w:type="gramEnd"/>
+      <w:r>
+        <w:rPr>
+          <w:rFonts w:ascii="Consolas" w:hAnsi="Consolas" w:cs="Consolas"/>
+          <w:color w:val="000000"/>
+          <w:sz w:val="14"/>
+          <w:highlight w:val="white"/>
+        </w:rPr>
+        <w:t xml:space="preserve"> observation = observe </w:t>
+      </w:r>
+      <w:proofErr w:type="spellStart"/>
+      <w:r>
+        <w:rPr>
+          <w:rFonts w:ascii="Consolas" w:hAnsi="Consolas" w:cs="Consolas"/>
+          <w:color w:val="000000"/>
+          <w:sz w:val="14"/>
+          <w:highlight w:val="white"/>
+        </w:rPr>
+        <w:t>TickEventAddress</w:t>
+      </w:r>
+      <w:proofErr w:type="spellEnd"/>
+      <w:r>
+        <w:rPr>
+          <w:rFonts w:ascii="Consolas" w:hAnsi="Consolas" w:cs="Consolas"/>
+          <w:color w:val="000000"/>
+          <w:sz w:val="14"/>
+          <w:highlight w:val="white"/>
+        </w:rPr>
+        <w:t xml:space="preserve"> </w:t>
+      </w:r>
+      <w:proofErr w:type="spellStart"/>
+      <w:r>
+        <w:rPr>
+          <w:rFonts w:ascii="Consolas" w:hAnsi="Consolas" w:cs="Consolas"/>
+          <w:color w:val="000000"/>
+          <w:sz w:val="14"/>
+          <w:highlight w:val="white"/>
+        </w:rPr>
+        <w:t>characterAddress</w:t>
+      </w:r>
+      <w:proofErr w:type="spellEnd"/>
+      <w:r>
+        <w:rPr>
+          <w:rFonts w:ascii="Consolas" w:hAnsi="Consolas" w:cs="Consolas"/>
+          <w:color w:val="000000"/>
+          <w:sz w:val="14"/>
+          <w:highlight w:val="white"/>
+        </w:rPr>
+        <w:t xml:space="preserve"> |&gt; until (</w:t>
+      </w:r>
+      <w:proofErr w:type="spellStart"/>
+      <w:r>
+        <w:rPr>
+          <w:rFonts w:ascii="Consolas" w:hAnsi="Consolas" w:cs="Consolas"/>
+          <w:color w:val="000000"/>
+          <w:sz w:val="14"/>
+          <w:highlight w:val="white"/>
+        </w:rPr>
+        <w:t>DeselectEventAddress</w:t>
+      </w:r>
+      <w:proofErr w:type="spellEnd"/>
+      <w:r>
+        <w:rPr>
+          <w:rFonts w:ascii="Consolas" w:hAnsi="Consolas" w:cs="Consolas"/>
+          <w:color w:val="000000"/>
+          <w:sz w:val="14"/>
+          <w:highlight w:val="white"/>
+        </w:rPr>
+        <w:t xml:space="preserve"> -&gt;&gt;- address)</w:t>
+      </w:r>
+    </w:p>
+    <w:p>
+      <w:pPr>
+        <w:autoSpaceDE w:val="0"/>
+        <w:autoSpaceDN w:val="0"/>
+        <w:adjustRightInd w:val="0"/>
+        <w:spacing w:after="0" w:line="240" w:lineRule="auto"/>
+        <w:rPr>
+          <w:rFonts w:cstheme="minorHAnsi"/>
+          <w:color w:val="000000"/>
+          <w:sz w:val="14"/>
+          <w:highlight w:val="white"/>
+        </w:rPr>
+      </w:pPr>
+      <w:r>
+        <w:rPr>
+          <w:rFonts w:ascii="Consolas" w:hAnsi="Consolas" w:cs="Consolas"/>
+          <w:color w:val="000000"/>
+          <w:sz w:val="14"/>
+          <w:highlight w:val="white"/>
+        </w:rPr>
+        <w:t xml:space="preserve">        </w:t>
+      </w:r>
+      <w:proofErr w:type="spellStart"/>
+      <w:proofErr w:type="gramStart"/>
+      <w:r>
+        <w:rPr>
+          <w:rFonts w:ascii="Consolas" w:hAnsi="Consolas" w:cs="Consolas"/>
+          <w:color w:val="000000"/>
+          <w:sz w:val="14"/>
+          <w:highlight w:val="white"/>
+        </w:rPr>
+        <w:t>snd</w:t>
+      </w:r>
+      <w:proofErr w:type="spellEnd"/>
+      <w:proofErr w:type="gramEnd"/>
+      <w:r>
+        <w:rPr>
+          <w:rFonts w:ascii="Consolas" w:hAnsi="Consolas" w:cs="Consolas"/>
+          <w:color w:val="000000"/>
+          <w:sz w:val="14"/>
+          <w:highlight w:val="white"/>
+        </w:rPr>
+        <w:t xml:space="preserve"> &lt;| </w:t>
+      </w:r>
+      <w:proofErr w:type="spellStart"/>
+      <w:r>
+        <w:rPr>
+          <w:rFonts w:ascii="Consolas" w:hAnsi="Consolas" w:cs="Consolas"/>
+          <w:color w:val="000000"/>
+          <w:sz w:val="14"/>
+          <w:highlight w:val="white"/>
+        </w:rPr>
+        <w:t>runAssumingCascade</w:t>
+      </w:r>
+      <w:proofErr w:type="spellEnd"/>
+      <w:r>
+        <w:rPr>
+          <w:rFonts w:ascii="Consolas" w:hAnsi="Consolas" w:cs="Consolas"/>
+          <w:color w:val="000000"/>
+          <w:sz w:val="14"/>
+          <w:highlight w:val="white"/>
+        </w:rPr>
+        <w:t xml:space="preserve"> chain observation world</w:t>
+      </w:r>
     </w:p>
     <w:p>
       <w:pPr>

</xml_diff>

<commit_message>
Added debugging support for non-entity simulants.
Former-commit-id: 7aca71e1579be4f4d5aae7e0794605bebae01e1c
</commit_message>
<xml_diff>
--- a/Nu/Documentation/Iterative Functional Reactive Programming with the Nu Game Engine.docx
+++ b/Nu/Documentation/Iterative Functional Reactive Programming with the Nu Game Engine.docx
@@ -1018,7 +1018,23 @@
           <w:color w:val="000000"/>
           <w:highlight w:val="white"/>
         </w:rPr>
-        <w:t xml:space="preserve"> is reactive in that it uses user-defined events to derive new game states.</w:t>
+        <w:t xml:space="preserve"> is reactive in that it uses user-defined events to derive </w:t>
+      </w:r>
+      <w:r>
+        <w:rPr>
+          <w:rFonts w:cstheme="minorHAnsi"/>
+          <w:color w:val="000000"/>
+          <w:highlight w:val="white"/>
+        </w:rPr>
+        <w:t>successive</w:t>
+      </w:r>
+      <w:r>
+        <w:rPr>
+          <w:rFonts w:cstheme="minorHAnsi"/>
+          <w:color w:val="000000"/>
+          <w:highlight w:val="white"/>
+        </w:rPr>
+        <w:t xml:space="preserve"> game states.</w:t>
       </w:r>
     </w:p>
     <w:p>
@@ -1216,7 +1232,39 @@
           <w:color w:val="000000"/>
           <w:highlight w:val="white"/>
         </w:rPr>
-        <w:t>it's perfectly straight-forward to implement nearly any arbitrary game algorithm without worrying about things like space or time leaks, or having to invoke higher-ordered forms of expression.</w:t>
+        <w:t xml:space="preserve">it's perfectly straight-forward to implement </w:t>
+      </w:r>
+      <w:r>
+        <w:rPr>
+          <w:rFonts w:cstheme="minorHAnsi"/>
+          <w:color w:val="000000"/>
+          <w:highlight w:val="white"/>
+        </w:rPr>
+        <w:t>most</w:t>
+      </w:r>
+      <w:r>
+        <w:rPr>
+          <w:rFonts w:cstheme="minorHAnsi"/>
+          <w:color w:val="000000"/>
+          <w:highlight w:val="white"/>
+        </w:rPr>
+        <w:t xml:space="preserve"> any arbitrary game </w:t>
+      </w:r>
+      <w:r>
+        <w:rPr>
+          <w:rFonts w:cstheme="minorHAnsi"/>
+          <w:color w:val="000000"/>
+          <w:highlight w:val="white"/>
+        </w:rPr>
+        <w:t>behavior</w:t>
+      </w:r>
+      <w:r>
+        <w:rPr>
+          <w:rFonts w:cstheme="minorHAnsi"/>
+          <w:color w:val="000000"/>
+          <w:highlight w:val="white"/>
+        </w:rPr>
+        <w:t xml:space="preserve"> without worrying about things like space or time leaks, or having to invoke higher-ordered forms of expression.</w:t>
       </w:r>
     </w:p>
     <w:p>
@@ -1252,7 +1300,31 @@
           <w:color w:val="000000"/>
           <w:highlight w:val="white"/>
         </w:rPr>
-        <w:t xml:space="preserve"> don't need to understand new forms of expression beyond primitive functional expressions to encode their game logic. No lifting required!</w:t>
+        <w:t xml:space="preserve"> don't need to understand new forms of expression beyond primitive functional expressions to encode their game logic. No lifting </w:t>
+      </w:r>
+      <w:r>
+        <w:rPr>
+          <w:rFonts w:cstheme="minorHAnsi"/>
+          <w:color w:val="000000"/>
+          <w:highlight w:val="white"/>
+        </w:rPr>
+        <w:t xml:space="preserve">is </w:t>
+      </w:r>
+      <w:r>
+        <w:rPr>
+          <w:rFonts w:cstheme="minorHAnsi"/>
+          <w:color w:val="000000"/>
+          <w:highlight w:val="white"/>
+        </w:rPr>
+        <w:t>required</w:t>
+      </w:r>
+      <w:r>
+        <w:rPr>
+          <w:rFonts w:cstheme="minorHAnsi"/>
+          <w:color w:val="000000"/>
+          <w:highlight w:val="white"/>
+        </w:rPr>
+        <w:t xml:space="preserve"> (though it is available).</w:t>
       </w:r>
     </w:p>
     <w:p>
@@ -1836,6 +1908,7 @@
           <w:sz w:val="16"/>
           <w:highlight w:val="white"/>
         </w:rPr>
+        <w:lastRenderedPageBreak/>
         <w:t xml:space="preserve">    </w:t>
       </w:r>
       <w:r>
@@ -3892,49 +3965,79 @@
         </w:rPr>
         <w:t xml:space="preserve"> and with cycle-breaking so that the circularity of this expression is broken appropriately. </w:t>
       </w:r>
-      <w:proofErr w:type="gramStart"/>
-      <w:r>
-        <w:rPr>
-          <w:rFonts w:cstheme="minorHAnsi"/>
-          <w:color w:val="000000"/>
-          <w:highlight w:val="white"/>
-        </w:rPr>
-        <w:t>A contrived example, but illustrative of the API's expressiveness.</w:t>
-      </w:r>
-      <w:proofErr w:type="gramEnd"/>
-    </w:p>
-    <w:p>
-      <w:pPr>
-        <w:autoSpaceDE w:val="0"/>
-        <w:autoSpaceDN w:val="0"/>
-        <w:adjustRightInd w:val="0"/>
-        <w:spacing w:after="0" w:line="240" w:lineRule="auto"/>
-        <w:rPr>
-          <w:rFonts w:cstheme="minorHAnsi"/>
-          <w:color w:val="000000"/>
-          <w:highlight w:val="white"/>
-        </w:rPr>
-      </w:pPr>
-    </w:p>
-    <w:p>
-      <w:pPr>
-        <w:autoSpaceDE w:val="0"/>
-        <w:autoSpaceDN w:val="0"/>
-        <w:adjustRightInd w:val="0"/>
-        <w:spacing w:after="0" w:line="240" w:lineRule="auto"/>
-        <w:rPr>
-          <w:rFonts w:cstheme="minorHAnsi"/>
-          <w:color w:val="000000"/>
-          <w:highlight w:val="white"/>
-        </w:rPr>
-      </w:pPr>
-      <w:r>
-        <w:rPr>
-          <w:rFonts w:cstheme="minorHAnsi"/>
-          <w:color w:val="000000"/>
-          <w:highlight w:val="white"/>
-        </w:rPr>
-        <w:t>So, depending on the nature of the game behavior you want to implement, the API provides enough surface area to do things at multiple points of a spectrum of efficiency and flexibility. But there is a down-side to an API with a large surface area... With multiple expression forms and levels of abstractions at which to operate, the learning curve is regrettably steepened. However, I have yet to think of a way to drastically simplify the API without losing a portion of flexibility that games demand.</w:t>
+      <w:r>
+        <w:rPr>
+          <w:rFonts w:cstheme="minorHAnsi"/>
+          <w:color w:val="000000"/>
+          <w:highlight w:val="white"/>
+        </w:rPr>
+        <w:t xml:space="preserve">This is </w:t>
+      </w:r>
+      <w:r>
+        <w:rPr>
+          <w:rFonts w:cstheme="minorHAnsi"/>
+          <w:color w:val="000000"/>
+          <w:highlight w:val="white"/>
+        </w:rPr>
+        <w:t>a</w:t>
+      </w:r>
+      <w:r>
+        <w:rPr>
+          <w:rFonts w:cstheme="minorHAnsi"/>
+          <w:color w:val="000000"/>
+          <w:highlight w:val="white"/>
+        </w:rPr>
+        <w:t xml:space="preserve"> contrived example, but illustrative of the API's expressiveness.</w:t>
+      </w:r>
+    </w:p>
+    <w:p>
+      <w:pPr>
+        <w:autoSpaceDE w:val="0"/>
+        <w:autoSpaceDN w:val="0"/>
+        <w:adjustRightInd w:val="0"/>
+        <w:spacing w:after="0" w:line="240" w:lineRule="auto"/>
+        <w:rPr>
+          <w:rFonts w:cstheme="minorHAnsi"/>
+          <w:color w:val="000000"/>
+          <w:highlight w:val="white"/>
+        </w:rPr>
+      </w:pPr>
+    </w:p>
+    <w:p>
+      <w:pPr>
+        <w:autoSpaceDE w:val="0"/>
+        <w:autoSpaceDN w:val="0"/>
+        <w:adjustRightInd w:val="0"/>
+        <w:spacing w:after="0" w:line="240" w:lineRule="auto"/>
+        <w:rPr>
+          <w:rFonts w:cstheme="minorHAnsi"/>
+          <w:color w:val="000000"/>
+          <w:highlight w:val="white"/>
+        </w:rPr>
+      </w:pPr>
+      <w:r>
+        <w:rPr>
+          <w:rFonts w:cstheme="minorHAnsi"/>
+          <w:color w:val="000000"/>
+          <w:highlight w:val="white"/>
+        </w:rPr>
+        <w:t xml:space="preserve">So, depending on the nature of the game behavior you want to implement, the API provides enough surface area to do things at multiple points of a spectrum of efficiency and flexibility. But there is a down-side to an API with a large surface area... With multiple expression forms and levels of abstractions at which to operate, the learning curve </w:t>
+      </w:r>
+      <w:r>
+        <w:rPr>
+          <w:rFonts w:cstheme="minorHAnsi"/>
+          <w:color w:val="000000"/>
+          <w:highlight w:val="white"/>
+        </w:rPr>
+        <w:t>can be</w:t>
+      </w:r>
+      <w:r>
+        <w:rPr>
+          <w:rFonts w:cstheme="minorHAnsi"/>
+          <w:color w:val="000000"/>
+          <w:highlight w:val="white"/>
+        </w:rPr>
+        <w:t xml:space="preserve"> regrettably steepened.</w:t>
       </w:r>
     </w:p>
     <w:p>

</xml_diff>

<commit_message>
Disallowed general transformations on WorldState. Renamed FRP operators.
</commit_message>
<xml_diff>
--- a/Nu/Documentation/Iterative Functional Reactive Programming with the Nu Game Engine.docx
+++ b/Nu/Documentation/Iterative Functional Reactive Programming with the Nu Game Engine.docx
@@ -2137,27 +2137,228 @@
           <w:sz w:val="16"/>
           <w:highlight w:val="white"/>
         </w:rPr>
+        <w:t xml:space="preserve">        until (</w:t>
+      </w:r>
+      <w:proofErr w:type="spellStart"/>
+      <w:r>
+        <w:rPr>
+          <w:rFonts w:ascii="Consolas" w:hAnsi="Consolas" w:cs="Consolas"/>
+          <w:color w:val="000000"/>
+          <w:sz w:val="16"/>
+          <w:highlight w:val="white"/>
+        </w:rPr>
+        <w:t>DeselectEventAddress</w:t>
+      </w:r>
+      <w:proofErr w:type="spellEnd"/>
+      <w:r>
+        <w:rPr>
+          <w:rFonts w:ascii="Consolas" w:hAnsi="Consolas" w:cs="Consolas"/>
+          <w:color w:val="000000"/>
+          <w:sz w:val="16"/>
+          <w:highlight w:val="white"/>
+        </w:rPr>
+        <w:t xml:space="preserve"> -&gt;&gt;- </w:t>
+      </w:r>
+      <w:proofErr w:type="spellStart"/>
+      <w:r>
+        <w:rPr>
+          <w:rFonts w:ascii="Consolas" w:hAnsi="Consolas" w:cs="Consolas"/>
+          <w:color w:val="000000"/>
+          <w:sz w:val="16"/>
+          <w:highlight w:val="white"/>
+        </w:rPr>
+        <w:t>gameplay.ScreenAddress</w:t>
+      </w:r>
+      <w:proofErr w:type="spellEnd"/>
+      <w:r>
+        <w:rPr>
+          <w:rFonts w:ascii="Consolas" w:hAnsi="Consolas" w:cs="Consolas"/>
+          <w:color w:val="000000"/>
+          <w:sz w:val="16"/>
+          <w:highlight w:val="white"/>
+        </w:rPr>
+        <w:t>)</w:t>
+      </w:r>
+    </w:p>
+    <w:p>
+      <w:pPr>
+        <w:autoSpaceDE w:val="0"/>
+        <w:autoSpaceDN w:val="0"/>
+        <w:adjustRightInd w:val="0"/>
+        <w:spacing w:after="0" w:line="240" w:lineRule="auto"/>
+        <w:rPr>
+          <w:rFonts w:cstheme="minorHAnsi"/>
+          <w:color w:val="000000"/>
+          <w:highlight w:val="white"/>
+        </w:rPr>
+      </w:pPr>
+    </w:p>
+    <w:p>
+      <w:pPr>
+        <w:autoSpaceDE w:val="0"/>
+        <w:autoSpaceDN w:val="0"/>
+        <w:adjustRightInd w:val="0"/>
+        <w:spacing w:after="0" w:line="240" w:lineRule="auto"/>
+        <w:rPr>
+          <w:rFonts w:cstheme="minorHAnsi"/>
+          <w:color w:val="000000"/>
+          <w:highlight w:val="white"/>
+        </w:rPr>
+      </w:pPr>
+      <w:r>
+        <w:rPr>
+          <w:rFonts w:cstheme="minorHAnsi"/>
+          <w:color w:val="000000"/>
+          <w:highlight w:val="white"/>
+        </w:rPr>
+        <w:t>This affords us the ability to treat events like first-class collections.</w:t>
+      </w:r>
+    </w:p>
+    <w:p>
+      <w:pPr>
+        <w:autoSpaceDE w:val="0"/>
+        <w:autoSpaceDN w:val="0"/>
+        <w:adjustRightInd w:val="0"/>
+        <w:spacing w:after="0" w:line="240" w:lineRule="auto"/>
+        <w:rPr>
+          <w:rFonts w:cstheme="minorHAnsi"/>
+          <w:color w:val="000000"/>
+          <w:highlight w:val="white"/>
+        </w:rPr>
+      </w:pPr>
+    </w:p>
+    <w:p>
+      <w:pPr>
+        <w:autoSpaceDE w:val="0"/>
+        <w:autoSpaceDN w:val="0"/>
+        <w:adjustRightInd w:val="0"/>
+        <w:spacing w:after="0" w:line="240" w:lineRule="auto"/>
+        <w:rPr>
+          <w:rFonts w:cstheme="minorHAnsi"/>
+          <w:color w:val="000000"/>
+          <w:highlight w:val="white"/>
+        </w:rPr>
+      </w:pPr>
+      <w:r>
+        <w:rPr>
+          <w:rFonts w:cstheme="minorHAnsi"/>
+          <w:color w:val="000000"/>
+          <w:highlight w:val="white"/>
+        </w:rPr>
+        <w:t>Here we have an expression form called a 'chain'. A chain is a monad that allows a procedural-style expression to span 0 or more events while also taking the world as an implicit state -</w:t>
+      </w:r>
+    </w:p>
+    <w:p>
+      <w:pPr>
+        <w:autoSpaceDE w:val="0"/>
+        <w:autoSpaceDN w:val="0"/>
+        <w:adjustRightInd w:val="0"/>
+        <w:spacing w:after="0" w:line="240" w:lineRule="auto"/>
+        <w:rPr>
+          <w:rFonts w:cstheme="minorHAnsi"/>
+          <w:color w:val="000000"/>
+          <w:highlight w:val="white"/>
+        </w:rPr>
+      </w:pPr>
+    </w:p>
+    <w:p>
+      <w:pPr>
+        <w:autoSpaceDE w:val="0"/>
+        <w:autoSpaceDN w:val="0"/>
+        <w:adjustRightInd w:val="0"/>
+        <w:spacing w:after="0" w:line="240" w:lineRule="auto"/>
+        <w:rPr>
+          <w:rFonts w:ascii="Consolas" w:hAnsi="Consolas" w:cs="Consolas"/>
+          <w:color w:val="000000"/>
+          <w:sz w:val="16"/>
+          <w:highlight w:val="white"/>
+        </w:rPr>
+      </w:pPr>
+      <w:r>
+        <w:rPr>
+          <w:rFonts w:ascii="Consolas" w:hAnsi="Consolas" w:cs="Consolas"/>
+          <w:color w:val="000000"/>
+          <w:sz w:val="16"/>
+          <w:highlight w:val="white"/>
+        </w:rPr>
         <w:t xml:space="preserve">        </w:t>
       </w:r>
-      <w:proofErr w:type="gramStart"/>
-      <w:r>
-        <w:rPr>
-          <w:rFonts w:ascii="Consolas" w:hAnsi="Consolas" w:cs="Consolas"/>
-          <w:color w:val="000000"/>
-          <w:sz w:val="16"/>
-          <w:highlight w:val="white"/>
-        </w:rPr>
-        <w:t>until</w:t>
-      </w:r>
-      <w:proofErr w:type="gramEnd"/>
-      <w:r>
-        <w:rPr>
-          <w:rFonts w:ascii="Consolas" w:hAnsi="Consolas" w:cs="Consolas"/>
-          <w:color w:val="000000"/>
-          <w:sz w:val="16"/>
-          <w:highlight w:val="white"/>
-        </w:rPr>
-        <w:t xml:space="preserve"> (</w:t>
+      <w:r>
+        <w:rPr>
+          <w:rFonts w:ascii="Consolas" w:hAnsi="Consolas" w:cs="Consolas"/>
+          <w:color w:val="0000FF"/>
+          <w:sz w:val="16"/>
+          <w:highlight w:val="white"/>
+        </w:rPr>
+        <w:t>let</w:t>
+      </w:r>
+      <w:r>
+        <w:rPr>
+          <w:rFonts w:ascii="Consolas" w:hAnsi="Consolas" w:cs="Consolas"/>
+          <w:color w:val="000000"/>
+          <w:sz w:val="16"/>
+          <w:highlight w:val="white"/>
+        </w:rPr>
+        <w:t xml:space="preserve"> chain = </w:t>
+      </w:r>
+      <w:r>
+        <w:rPr>
+          <w:rFonts w:ascii="Consolas" w:hAnsi="Consolas" w:cs="Consolas"/>
+          <w:color w:val="0000FF"/>
+          <w:sz w:val="16"/>
+          <w:highlight w:val="white"/>
+        </w:rPr>
+        <w:t>chain</w:t>
+      </w:r>
+      <w:r>
+        <w:rPr>
+          <w:rFonts w:ascii="Consolas" w:hAnsi="Consolas" w:cs="Consolas"/>
+          <w:color w:val="000000"/>
+          <w:sz w:val="16"/>
+          <w:highlight w:val="white"/>
+        </w:rPr>
+        <w:t xml:space="preserve"> {</w:t>
+      </w:r>
+    </w:p>
+    <w:p>
+      <w:pPr>
+        <w:autoSpaceDE w:val="0"/>
+        <w:autoSpaceDN w:val="0"/>
+        <w:adjustRightInd w:val="0"/>
+        <w:spacing w:after="0" w:line="240" w:lineRule="auto"/>
+        <w:rPr>
+          <w:rFonts w:ascii="Consolas" w:hAnsi="Consolas" w:cs="Consolas"/>
+          <w:color w:val="000000"/>
+          <w:sz w:val="16"/>
+          <w:highlight w:val="white"/>
+        </w:rPr>
+      </w:pPr>
+      <w:r>
+        <w:rPr>
+          <w:rFonts w:ascii="Consolas" w:hAnsi="Consolas" w:cs="Consolas"/>
+          <w:color w:val="000000"/>
+          <w:sz w:val="16"/>
+          <w:highlight w:val="white"/>
+        </w:rPr>
+        <w:t xml:space="preserve">            </w:t>
+      </w:r>
+      <w:r>
+        <w:rPr>
+          <w:rFonts w:ascii="Consolas" w:hAnsi="Consolas" w:cs="Consolas"/>
+          <w:color w:val="0000FF"/>
+          <w:sz w:val="16"/>
+          <w:highlight w:val="white"/>
+        </w:rPr>
+        <w:t>do!</w:t>
+      </w:r>
+      <w:r>
+        <w:rPr>
+          <w:rFonts w:ascii="Consolas" w:hAnsi="Consolas" w:cs="Consolas"/>
+          <w:color w:val="000000"/>
+          <w:sz w:val="16"/>
+          <w:highlight w:val="white"/>
+        </w:rPr>
+        <w:t xml:space="preserve"> update ^ </w:t>
       </w:r>
       <w:proofErr w:type="spellStart"/>
       <w:r>
@@ -2167,6 +2368,797 @@
           <w:sz w:val="16"/>
           <w:highlight w:val="white"/>
         </w:rPr>
+        <w:t>character.SetActivityState</w:t>
+      </w:r>
+      <w:proofErr w:type="spellEnd"/>
+      <w:r>
+        <w:rPr>
+          <w:rFonts w:ascii="Consolas" w:hAnsi="Consolas" w:cs="Consolas"/>
+          <w:color w:val="000000"/>
+          <w:sz w:val="16"/>
+          <w:highlight w:val="white"/>
+        </w:rPr>
+        <w:t xml:space="preserve"> ^ Action </w:t>
+      </w:r>
+      <w:proofErr w:type="spellStart"/>
+      <w:r>
+        <w:rPr>
+          <w:rFonts w:ascii="Consolas" w:hAnsi="Consolas" w:cs="Consolas"/>
+          <w:color w:val="000000"/>
+          <w:sz w:val="16"/>
+          <w:highlight w:val="white"/>
+        </w:rPr>
+        <w:t>newActionDescriptor</w:t>
+      </w:r>
+      <w:proofErr w:type="spellEnd"/>
+    </w:p>
+    <w:p>
+      <w:pPr>
+        <w:autoSpaceDE w:val="0"/>
+        <w:autoSpaceDN w:val="0"/>
+        <w:adjustRightInd w:val="0"/>
+        <w:spacing w:after="0" w:line="240" w:lineRule="auto"/>
+        <w:rPr>
+          <w:rFonts w:ascii="Consolas" w:hAnsi="Consolas" w:cs="Consolas"/>
+          <w:color w:val="000000"/>
+          <w:sz w:val="16"/>
+          <w:highlight w:val="white"/>
+        </w:rPr>
+      </w:pPr>
+      <w:r>
+        <w:rPr>
+          <w:rFonts w:ascii="Consolas" w:hAnsi="Consolas" w:cs="Consolas"/>
+          <w:color w:val="000000"/>
+          <w:sz w:val="16"/>
+          <w:highlight w:val="white"/>
+        </w:rPr>
+        <w:t xml:space="preserve">            </w:t>
+      </w:r>
+      <w:r>
+        <w:rPr>
+          <w:rFonts w:ascii="Consolas" w:hAnsi="Consolas" w:cs="Consolas"/>
+          <w:color w:val="0000FF"/>
+          <w:sz w:val="16"/>
+          <w:highlight w:val="white"/>
+        </w:rPr>
+        <w:t>do!</w:t>
+      </w:r>
+      <w:r>
+        <w:rPr>
+          <w:rFonts w:ascii="Consolas" w:hAnsi="Consolas" w:cs="Consolas"/>
+          <w:color w:val="000000"/>
+          <w:sz w:val="16"/>
+          <w:highlight w:val="white"/>
+        </w:rPr>
+        <w:t xml:space="preserve"> during (</w:t>
+      </w:r>
+      <w:r>
+        <w:rPr>
+          <w:rFonts w:ascii="Consolas" w:hAnsi="Consolas" w:cs="Consolas"/>
+          <w:color w:val="0000FF"/>
+          <w:sz w:val="16"/>
+          <w:highlight w:val="white"/>
+        </w:rPr>
+        <w:t>fun</w:t>
+      </w:r>
+      <w:r>
+        <w:rPr>
+          <w:rFonts w:ascii="Consolas" w:hAnsi="Consolas" w:cs="Consolas"/>
+          <w:color w:val="000000"/>
+          <w:sz w:val="16"/>
+          <w:highlight w:val="white"/>
+        </w:rPr>
+        <w:t xml:space="preserve"> world </w:t>
+      </w:r>
+      <w:r>
+        <w:rPr>
+          <w:rFonts w:ascii="Consolas" w:hAnsi="Consolas" w:cs="Consolas"/>
+          <w:color w:val="0000FF"/>
+          <w:sz w:val="16"/>
+          <w:highlight w:val="white"/>
+        </w:rPr>
+        <w:t>-&gt;</w:t>
+      </w:r>
+      <w:r>
+        <w:rPr>
+          <w:rFonts w:ascii="Consolas" w:hAnsi="Consolas" w:cs="Consolas"/>
+          <w:color w:val="000000"/>
+          <w:sz w:val="16"/>
+          <w:highlight w:val="white"/>
+        </w:rPr>
+        <w:t xml:space="preserve"> </w:t>
+      </w:r>
+      <w:proofErr w:type="spellStart"/>
+      <w:r>
+        <w:rPr>
+          <w:rFonts w:ascii="Consolas" w:hAnsi="Consolas" w:cs="Consolas"/>
+          <w:color w:val="000000"/>
+          <w:sz w:val="16"/>
+          <w:highlight w:val="white"/>
+        </w:rPr>
+        <w:t>ActivityState.isActing</w:t>
+      </w:r>
+      <w:proofErr w:type="spellEnd"/>
+      <w:r>
+        <w:rPr>
+          <w:rFonts w:ascii="Consolas" w:hAnsi="Consolas" w:cs="Consolas"/>
+          <w:color w:val="000000"/>
+          <w:sz w:val="16"/>
+          <w:highlight w:val="white"/>
+        </w:rPr>
+        <w:t xml:space="preserve"> &lt;| </w:t>
+      </w:r>
+      <w:proofErr w:type="spellStart"/>
+      <w:r>
+        <w:rPr>
+          <w:rFonts w:ascii="Consolas" w:hAnsi="Consolas" w:cs="Consolas"/>
+          <w:color w:val="000000"/>
+          <w:sz w:val="16"/>
+          <w:highlight w:val="white"/>
+        </w:rPr>
+        <w:t>character.GetActivityState</w:t>
+      </w:r>
+      <w:proofErr w:type="spellEnd"/>
+      <w:r>
+        <w:rPr>
+          <w:rFonts w:ascii="Consolas" w:hAnsi="Consolas" w:cs="Consolas"/>
+          <w:color w:val="000000"/>
+          <w:sz w:val="16"/>
+          <w:highlight w:val="white"/>
+        </w:rPr>
+        <w:t xml:space="preserve"> world) ^ </w:t>
+      </w:r>
+      <w:r>
+        <w:rPr>
+          <w:rFonts w:ascii="Consolas" w:hAnsi="Consolas" w:cs="Consolas"/>
+          <w:color w:val="0000FF"/>
+          <w:sz w:val="16"/>
+          <w:highlight w:val="white"/>
+        </w:rPr>
+        <w:t>chain</w:t>
+      </w:r>
+      <w:r>
+        <w:rPr>
+          <w:rFonts w:ascii="Consolas" w:hAnsi="Consolas" w:cs="Consolas"/>
+          <w:color w:val="000000"/>
+          <w:sz w:val="16"/>
+          <w:highlight w:val="white"/>
+        </w:rPr>
+        <w:t xml:space="preserve"> {</w:t>
+      </w:r>
+    </w:p>
+    <w:p>
+      <w:pPr>
+        <w:autoSpaceDE w:val="0"/>
+        <w:autoSpaceDN w:val="0"/>
+        <w:adjustRightInd w:val="0"/>
+        <w:spacing w:after="0" w:line="240" w:lineRule="auto"/>
+        <w:rPr>
+          <w:rFonts w:ascii="Consolas" w:hAnsi="Consolas" w:cs="Consolas"/>
+          <w:color w:val="000000"/>
+          <w:sz w:val="16"/>
+          <w:highlight w:val="white"/>
+        </w:rPr>
+      </w:pPr>
+      <w:r>
+        <w:rPr>
+          <w:rFonts w:ascii="Consolas" w:hAnsi="Consolas" w:cs="Consolas"/>
+          <w:color w:val="000000"/>
+          <w:sz w:val="16"/>
+          <w:highlight w:val="white"/>
+        </w:rPr>
+        <w:t xml:space="preserve">                </w:t>
+      </w:r>
+      <w:r>
+        <w:rPr>
+          <w:rFonts w:ascii="Consolas" w:hAnsi="Consolas" w:cs="Consolas"/>
+          <w:color w:val="0000FF"/>
+          <w:sz w:val="16"/>
+          <w:highlight w:val="white"/>
+        </w:rPr>
+        <w:t>do!</w:t>
+      </w:r>
+      <w:r>
+        <w:rPr>
+          <w:rFonts w:ascii="Consolas" w:hAnsi="Consolas" w:cs="Consolas"/>
+          <w:color w:val="000000"/>
+          <w:sz w:val="16"/>
+          <w:highlight w:val="white"/>
+        </w:rPr>
+        <w:t xml:space="preserve"> update ^ </w:t>
+      </w:r>
+      <w:r>
+        <w:rPr>
+          <w:rFonts w:ascii="Consolas" w:hAnsi="Consolas" w:cs="Consolas"/>
+          <w:color w:val="0000FF"/>
+          <w:sz w:val="16"/>
+          <w:highlight w:val="white"/>
+        </w:rPr>
+        <w:t>fun</w:t>
+      </w:r>
+      <w:r>
+        <w:rPr>
+          <w:rFonts w:ascii="Consolas" w:hAnsi="Consolas" w:cs="Consolas"/>
+          <w:color w:val="000000"/>
+          <w:sz w:val="16"/>
+          <w:highlight w:val="white"/>
+        </w:rPr>
+        <w:t xml:space="preserve"> world </w:t>
+      </w:r>
+      <w:r>
+        <w:rPr>
+          <w:rFonts w:ascii="Consolas" w:hAnsi="Consolas" w:cs="Consolas"/>
+          <w:color w:val="0000FF"/>
+          <w:sz w:val="16"/>
+          <w:highlight w:val="white"/>
+        </w:rPr>
+        <w:t>-&gt;</w:t>
+      </w:r>
+    </w:p>
+    <w:p>
+      <w:pPr>
+        <w:autoSpaceDE w:val="0"/>
+        <w:autoSpaceDN w:val="0"/>
+        <w:adjustRightInd w:val="0"/>
+        <w:spacing w:after="0" w:line="240" w:lineRule="auto"/>
+        <w:rPr>
+          <w:rFonts w:ascii="Consolas" w:hAnsi="Consolas" w:cs="Consolas"/>
+          <w:color w:val="000000"/>
+          <w:sz w:val="16"/>
+          <w:highlight w:val="white"/>
+        </w:rPr>
+      </w:pPr>
+      <w:r>
+        <w:rPr>
+          <w:rFonts w:ascii="Consolas" w:hAnsi="Consolas" w:cs="Consolas"/>
+          <w:color w:val="000000"/>
+          <w:sz w:val="16"/>
+          <w:highlight w:val="white"/>
+        </w:rPr>
+        <w:t xml:space="preserve">                    </w:t>
+      </w:r>
+      <w:r>
+        <w:rPr>
+          <w:rFonts w:ascii="Consolas" w:hAnsi="Consolas" w:cs="Consolas"/>
+          <w:color w:val="0000FF"/>
+          <w:sz w:val="16"/>
+          <w:highlight w:val="white"/>
+        </w:rPr>
+        <w:t>let</w:t>
+      </w:r>
+      <w:r>
+        <w:rPr>
+          <w:rFonts w:ascii="Consolas" w:hAnsi="Consolas" w:cs="Consolas"/>
+          <w:color w:val="000000"/>
+          <w:sz w:val="16"/>
+          <w:highlight w:val="white"/>
+        </w:rPr>
+        <w:t xml:space="preserve"> </w:t>
+      </w:r>
+      <w:proofErr w:type="spellStart"/>
+      <w:r>
+        <w:rPr>
+          <w:rFonts w:ascii="Consolas" w:hAnsi="Consolas" w:cs="Consolas"/>
+          <w:color w:val="000000"/>
+          <w:sz w:val="16"/>
+          <w:highlight w:val="white"/>
+        </w:rPr>
+        <w:t>actionDescriptor</w:t>
+      </w:r>
+      <w:proofErr w:type="spellEnd"/>
+      <w:r>
+        <w:rPr>
+          <w:rFonts w:ascii="Consolas" w:hAnsi="Consolas" w:cs="Consolas"/>
+          <w:color w:val="000000"/>
+          <w:sz w:val="16"/>
+          <w:highlight w:val="white"/>
+        </w:rPr>
+        <w:t xml:space="preserve"> =</w:t>
+      </w:r>
+    </w:p>
+    <w:p>
+      <w:pPr>
+        <w:autoSpaceDE w:val="0"/>
+        <w:autoSpaceDN w:val="0"/>
+        <w:adjustRightInd w:val="0"/>
+        <w:spacing w:after="0" w:line="240" w:lineRule="auto"/>
+        <w:rPr>
+          <w:rFonts w:ascii="Consolas" w:hAnsi="Consolas" w:cs="Consolas"/>
+          <w:color w:val="000000"/>
+          <w:sz w:val="16"/>
+          <w:highlight w:val="white"/>
+        </w:rPr>
+      </w:pPr>
+      <w:r>
+        <w:rPr>
+          <w:rFonts w:ascii="Consolas" w:hAnsi="Consolas" w:cs="Consolas"/>
+          <w:color w:val="000000"/>
+          <w:sz w:val="16"/>
+          <w:highlight w:val="white"/>
+        </w:rPr>
+        <w:t xml:space="preserve">                        </w:t>
+      </w:r>
+      <w:r>
+        <w:rPr>
+          <w:rFonts w:ascii="Consolas" w:hAnsi="Consolas" w:cs="Consolas"/>
+          <w:color w:val="0000FF"/>
+          <w:sz w:val="16"/>
+          <w:highlight w:val="white"/>
+        </w:rPr>
+        <w:t>match</w:t>
+      </w:r>
+      <w:r>
+        <w:rPr>
+          <w:rFonts w:ascii="Consolas" w:hAnsi="Consolas" w:cs="Consolas"/>
+          <w:color w:val="000000"/>
+          <w:sz w:val="16"/>
+          <w:highlight w:val="white"/>
+        </w:rPr>
+        <w:t xml:space="preserve"> </w:t>
+      </w:r>
+      <w:proofErr w:type="spellStart"/>
+      <w:r>
+        <w:rPr>
+          <w:rFonts w:ascii="Consolas" w:hAnsi="Consolas" w:cs="Consolas"/>
+          <w:color w:val="000000"/>
+          <w:sz w:val="16"/>
+          <w:highlight w:val="white"/>
+        </w:rPr>
+        <w:t>character.GetActivityState</w:t>
+      </w:r>
+      <w:proofErr w:type="spellEnd"/>
+      <w:r>
+        <w:rPr>
+          <w:rFonts w:ascii="Consolas" w:hAnsi="Consolas" w:cs="Consolas"/>
+          <w:color w:val="000000"/>
+          <w:sz w:val="16"/>
+          <w:highlight w:val="white"/>
+        </w:rPr>
+        <w:t xml:space="preserve"> world  </w:t>
+      </w:r>
+      <w:r>
+        <w:rPr>
+          <w:rFonts w:ascii="Consolas" w:hAnsi="Consolas" w:cs="Consolas"/>
+          <w:color w:val="0000FF"/>
+          <w:sz w:val="16"/>
+          <w:highlight w:val="white"/>
+        </w:rPr>
+        <w:t>with</w:t>
+      </w:r>
+    </w:p>
+    <w:p>
+      <w:pPr>
+        <w:autoSpaceDE w:val="0"/>
+        <w:autoSpaceDN w:val="0"/>
+        <w:adjustRightInd w:val="0"/>
+        <w:spacing w:after="0" w:line="240" w:lineRule="auto"/>
+        <w:rPr>
+          <w:rFonts w:ascii="Consolas" w:hAnsi="Consolas" w:cs="Consolas"/>
+          <w:color w:val="000000"/>
+          <w:sz w:val="16"/>
+          <w:highlight w:val="white"/>
+        </w:rPr>
+      </w:pPr>
+      <w:r>
+        <w:rPr>
+          <w:rFonts w:ascii="Consolas" w:hAnsi="Consolas" w:cs="Consolas"/>
+          <w:color w:val="000000"/>
+          <w:sz w:val="16"/>
+          <w:highlight w:val="white"/>
+        </w:rPr>
+        <w:t xml:space="preserve">                        | Action </w:t>
+      </w:r>
+      <w:proofErr w:type="spellStart"/>
+      <w:r>
+        <w:rPr>
+          <w:rFonts w:ascii="Consolas" w:hAnsi="Consolas" w:cs="Consolas"/>
+          <w:color w:val="000000"/>
+          <w:sz w:val="16"/>
+          <w:highlight w:val="white"/>
+        </w:rPr>
+        <w:t>actionDescriptor</w:t>
+      </w:r>
+      <w:proofErr w:type="spellEnd"/>
+      <w:r>
+        <w:rPr>
+          <w:rFonts w:ascii="Consolas" w:hAnsi="Consolas" w:cs="Consolas"/>
+          <w:color w:val="000000"/>
+          <w:sz w:val="16"/>
+          <w:highlight w:val="white"/>
+        </w:rPr>
+        <w:t xml:space="preserve"> </w:t>
+      </w:r>
+      <w:r>
+        <w:rPr>
+          <w:rFonts w:ascii="Consolas" w:hAnsi="Consolas" w:cs="Consolas"/>
+          <w:color w:val="0000FF"/>
+          <w:sz w:val="16"/>
+          <w:highlight w:val="white"/>
+        </w:rPr>
+        <w:t>-&gt;</w:t>
+      </w:r>
+      <w:r>
+        <w:rPr>
+          <w:rFonts w:ascii="Consolas" w:hAnsi="Consolas" w:cs="Consolas"/>
+          <w:color w:val="000000"/>
+          <w:sz w:val="16"/>
+          <w:highlight w:val="white"/>
+        </w:rPr>
+        <w:t xml:space="preserve"> </w:t>
+      </w:r>
+      <w:proofErr w:type="spellStart"/>
+      <w:r>
+        <w:rPr>
+          <w:rFonts w:ascii="Consolas" w:hAnsi="Consolas" w:cs="Consolas"/>
+          <w:color w:val="000000"/>
+          <w:sz w:val="16"/>
+          <w:highlight w:val="white"/>
+        </w:rPr>
+        <w:t>actionDescriptor</w:t>
+      </w:r>
+      <w:proofErr w:type="spellEnd"/>
+    </w:p>
+    <w:p>
+      <w:pPr>
+        <w:autoSpaceDE w:val="0"/>
+        <w:autoSpaceDN w:val="0"/>
+        <w:adjustRightInd w:val="0"/>
+        <w:spacing w:after="0" w:line="240" w:lineRule="auto"/>
+        <w:rPr>
+          <w:rFonts w:ascii="Consolas" w:hAnsi="Consolas" w:cs="Consolas"/>
+          <w:color w:val="000000"/>
+          <w:sz w:val="16"/>
+          <w:highlight w:val="white"/>
+        </w:rPr>
+      </w:pPr>
+      <w:r>
+        <w:rPr>
+          <w:rFonts w:ascii="Consolas" w:hAnsi="Consolas" w:cs="Consolas"/>
+          <w:color w:val="000000"/>
+          <w:sz w:val="16"/>
+          <w:highlight w:val="white"/>
+        </w:rPr>
+        <w:t xml:space="preserve">                        | _ </w:t>
+      </w:r>
+      <w:r>
+        <w:rPr>
+          <w:rFonts w:ascii="Consolas" w:hAnsi="Consolas" w:cs="Consolas"/>
+          <w:color w:val="0000FF"/>
+          <w:sz w:val="16"/>
+          <w:highlight w:val="white"/>
+        </w:rPr>
+        <w:t>-&gt;</w:t>
+      </w:r>
+      <w:r>
+        <w:rPr>
+          <w:rFonts w:ascii="Consolas" w:hAnsi="Consolas" w:cs="Consolas"/>
+          <w:color w:val="000000"/>
+          <w:sz w:val="16"/>
+          <w:highlight w:val="white"/>
+        </w:rPr>
+        <w:t xml:space="preserve"> </w:t>
+      </w:r>
+      <w:proofErr w:type="spellStart"/>
+      <w:r>
+        <w:rPr>
+          <w:rFonts w:ascii="Consolas" w:hAnsi="Consolas" w:cs="Consolas"/>
+          <w:color w:val="000000"/>
+          <w:sz w:val="16"/>
+          <w:highlight w:val="white"/>
+        </w:rPr>
+        <w:t>failwithumf</w:t>
+      </w:r>
+      <w:proofErr w:type="spellEnd"/>
+      <w:r>
+        <w:rPr>
+          <w:rFonts w:ascii="Consolas" w:hAnsi="Consolas" w:cs="Consolas"/>
+          <w:color w:val="000000"/>
+          <w:sz w:val="16"/>
+          <w:highlight w:val="white"/>
+        </w:rPr>
+        <w:t xml:space="preserve"> ()</w:t>
+      </w:r>
+    </w:p>
+    <w:p>
+      <w:pPr>
+        <w:autoSpaceDE w:val="0"/>
+        <w:autoSpaceDN w:val="0"/>
+        <w:adjustRightInd w:val="0"/>
+        <w:spacing w:after="0" w:line="240" w:lineRule="auto"/>
+        <w:rPr>
+          <w:rFonts w:ascii="Consolas" w:hAnsi="Consolas" w:cs="Consolas"/>
+          <w:color w:val="000000"/>
+          <w:sz w:val="16"/>
+          <w:highlight w:val="white"/>
+        </w:rPr>
+      </w:pPr>
+      <w:r>
+        <w:rPr>
+          <w:rFonts w:ascii="Consolas" w:hAnsi="Consolas" w:cs="Consolas"/>
+          <w:color w:val="000000"/>
+          <w:sz w:val="16"/>
+          <w:highlight w:val="white"/>
+        </w:rPr>
+        <w:t xml:space="preserve">                    </w:t>
+      </w:r>
+      <w:r>
+        <w:rPr>
+          <w:rFonts w:ascii="Consolas" w:hAnsi="Consolas" w:cs="Consolas"/>
+          <w:color w:val="0000FF"/>
+          <w:sz w:val="16"/>
+          <w:highlight w:val="white"/>
+        </w:rPr>
+        <w:t>let</w:t>
+      </w:r>
+      <w:r>
+        <w:rPr>
+          <w:rFonts w:ascii="Consolas" w:hAnsi="Consolas" w:cs="Consolas"/>
+          <w:color w:val="000000"/>
+          <w:sz w:val="16"/>
+          <w:highlight w:val="white"/>
+        </w:rPr>
+        <w:t xml:space="preserve"> world = </w:t>
+      </w:r>
+      <w:proofErr w:type="spellStart"/>
+      <w:r>
+        <w:rPr>
+          <w:rFonts w:ascii="Consolas" w:hAnsi="Consolas" w:cs="Consolas"/>
+          <w:color w:val="000000"/>
+          <w:sz w:val="16"/>
+          <w:highlight w:val="white"/>
+        </w:rPr>
+        <w:t>updateCharacterByAction</w:t>
+      </w:r>
+      <w:proofErr w:type="spellEnd"/>
+      <w:r>
+        <w:rPr>
+          <w:rFonts w:ascii="Consolas" w:hAnsi="Consolas" w:cs="Consolas"/>
+          <w:color w:val="000000"/>
+          <w:sz w:val="16"/>
+          <w:highlight w:val="white"/>
+        </w:rPr>
+        <w:t xml:space="preserve"> </w:t>
+      </w:r>
+      <w:proofErr w:type="spellStart"/>
+      <w:r>
+        <w:rPr>
+          <w:rFonts w:ascii="Consolas" w:hAnsi="Consolas" w:cs="Consolas"/>
+          <w:color w:val="000000"/>
+          <w:sz w:val="16"/>
+          <w:highlight w:val="white"/>
+        </w:rPr>
+        <w:t>actionDescriptor</w:t>
+      </w:r>
+      <w:proofErr w:type="spellEnd"/>
+      <w:r>
+        <w:rPr>
+          <w:rFonts w:ascii="Consolas" w:hAnsi="Consolas" w:cs="Consolas"/>
+          <w:color w:val="000000"/>
+          <w:sz w:val="16"/>
+          <w:highlight w:val="white"/>
+        </w:rPr>
+        <w:t xml:space="preserve"> character world</w:t>
+      </w:r>
+    </w:p>
+    <w:p>
+      <w:pPr>
+        <w:autoSpaceDE w:val="0"/>
+        <w:autoSpaceDN w:val="0"/>
+        <w:adjustRightInd w:val="0"/>
+        <w:spacing w:after="0" w:line="240" w:lineRule="auto"/>
+        <w:rPr>
+          <w:rFonts w:ascii="Consolas" w:hAnsi="Consolas" w:cs="Consolas"/>
+          <w:color w:val="000000"/>
+          <w:sz w:val="16"/>
+          <w:highlight w:val="white"/>
+        </w:rPr>
+      </w:pPr>
+      <w:r>
+        <w:rPr>
+          <w:rFonts w:ascii="Consolas" w:hAnsi="Consolas" w:cs="Consolas"/>
+          <w:color w:val="000000"/>
+          <w:sz w:val="16"/>
+          <w:highlight w:val="white"/>
+        </w:rPr>
+        <w:t xml:space="preserve">                    </w:t>
+      </w:r>
+      <w:proofErr w:type="spellStart"/>
+      <w:r>
+        <w:rPr>
+          <w:rFonts w:ascii="Consolas" w:hAnsi="Consolas" w:cs="Consolas"/>
+          <w:color w:val="000000"/>
+          <w:sz w:val="16"/>
+          <w:highlight w:val="white"/>
+        </w:rPr>
+        <w:t>runCharacterReaction</w:t>
+      </w:r>
+      <w:proofErr w:type="spellEnd"/>
+      <w:r>
+        <w:rPr>
+          <w:rFonts w:ascii="Consolas" w:hAnsi="Consolas" w:cs="Consolas"/>
+          <w:color w:val="000000"/>
+          <w:sz w:val="16"/>
+          <w:highlight w:val="white"/>
+        </w:rPr>
+        <w:t xml:space="preserve"> </w:t>
+      </w:r>
+      <w:proofErr w:type="spellStart"/>
+      <w:r>
+        <w:rPr>
+          <w:rFonts w:ascii="Consolas" w:hAnsi="Consolas" w:cs="Consolas"/>
+          <w:color w:val="000000"/>
+          <w:sz w:val="16"/>
+          <w:highlight w:val="white"/>
+        </w:rPr>
+        <w:t>actionDescriptor</w:t>
+      </w:r>
+      <w:proofErr w:type="spellEnd"/>
+      <w:r>
+        <w:rPr>
+          <w:rFonts w:ascii="Consolas" w:hAnsi="Consolas" w:cs="Consolas"/>
+          <w:color w:val="000000"/>
+          <w:sz w:val="16"/>
+          <w:highlight w:val="white"/>
+        </w:rPr>
+        <w:t xml:space="preserve"> character gameplay world</w:t>
+      </w:r>
+    </w:p>
+    <w:p>
+      <w:pPr>
+        <w:autoSpaceDE w:val="0"/>
+        <w:autoSpaceDN w:val="0"/>
+        <w:adjustRightInd w:val="0"/>
+        <w:spacing w:after="0" w:line="240" w:lineRule="auto"/>
+        <w:rPr>
+          <w:rFonts w:cstheme="minorHAnsi"/>
+          <w:color w:val="000000"/>
+          <w:sz w:val="8"/>
+          <w:highlight w:val="white"/>
+        </w:rPr>
+      </w:pPr>
+      <w:r>
+        <w:rPr>
+          <w:rFonts w:ascii="Consolas" w:hAnsi="Consolas" w:cs="Consolas"/>
+          <w:color w:val="000000"/>
+          <w:sz w:val="16"/>
+          <w:highlight w:val="white"/>
+        </w:rPr>
+        <w:t xml:space="preserve">                </w:t>
+      </w:r>
+      <w:r>
+        <w:rPr>
+          <w:rFonts w:ascii="Consolas" w:hAnsi="Consolas" w:cs="Consolas"/>
+          <w:color w:val="0000FF"/>
+          <w:sz w:val="16"/>
+          <w:highlight w:val="white"/>
+        </w:rPr>
+        <w:t>do!</w:t>
+      </w:r>
+      <w:r>
+        <w:rPr>
+          <w:rFonts w:ascii="Consolas" w:hAnsi="Consolas" w:cs="Consolas"/>
+          <w:color w:val="000000"/>
+          <w:sz w:val="16"/>
+          <w:highlight w:val="white"/>
+        </w:rPr>
+        <w:t xml:space="preserve"> pass }}</w:t>
+      </w:r>
+    </w:p>
+    <w:p>
+      <w:pPr>
+        <w:autoSpaceDE w:val="0"/>
+        <w:autoSpaceDN w:val="0"/>
+        <w:adjustRightInd w:val="0"/>
+        <w:spacing w:after="0" w:line="240" w:lineRule="auto"/>
+        <w:rPr>
+          <w:rFonts w:cstheme="minorHAnsi"/>
+          <w:color w:val="000000"/>
+          <w:highlight w:val="white"/>
+        </w:rPr>
+      </w:pPr>
+    </w:p>
+    <w:p>
+      <w:pPr>
+        <w:autoSpaceDE w:val="0"/>
+        <w:autoSpaceDN w:val="0"/>
+        <w:adjustRightInd w:val="0"/>
+        <w:spacing w:after="0" w:line="240" w:lineRule="auto"/>
+        <w:rPr>
+          <w:rFonts w:cstheme="minorHAnsi"/>
+          <w:color w:val="000000"/>
+          <w:highlight w:val="white"/>
+        </w:rPr>
+      </w:pPr>
+      <w:r>
+        <w:rPr>
+          <w:rFonts w:cstheme="minorHAnsi"/>
+          <w:color w:val="000000"/>
+          <w:highlight w:val="white"/>
+        </w:rPr>
+        <w:t>We also have the ability to compose chains overs observations like so -</w:t>
+      </w:r>
+    </w:p>
+    <w:p>
+      <w:pPr>
+        <w:autoSpaceDE w:val="0"/>
+        <w:autoSpaceDN w:val="0"/>
+        <w:adjustRightInd w:val="0"/>
+        <w:spacing w:after="0" w:line="240" w:lineRule="auto"/>
+        <w:rPr>
+          <w:rFonts w:cstheme="minorHAnsi"/>
+          <w:color w:val="000000"/>
+          <w:highlight w:val="white"/>
+        </w:rPr>
+      </w:pPr>
+    </w:p>
+    <w:p>
+      <w:pPr>
+        <w:autoSpaceDE w:val="0"/>
+        <w:autoSpaceDN w:val="0"/>
+        <w:adjustRightInd w:val="0"/>
+        <w:spacing w:after="0" w:line="240" w:lineRule="auto"/>
+        <w:rPr>
+          <w:rFonts w:ascii="Consolas" w:hAnsi="Consolas" w:cs="Consolas"/>
+          <w:color w:val="000000"/>
+          <w:sz w:val="14"/>
+          <w:highlight w:val="white"/>
+        </w:rPr>
+      </w:pPr>
+      <w:r>
+        <w:rPr>
+          <w:rFonts w:ascii="Consolas" w:hAnsi="Consolas" w:cs="Consolas"/>
+          <w:color w:val="000000"/>
+          <w:sz w:val="14"/>
+          <w:highlight w:val="white"/>
+        </w:rPr>
+        <w:t xml:space="preserve">    </w:t>
+      </w:r>
+      <w:r>
+        <w:rPr>
+          <w:rFonts w:ascii="Consolas" w:hAnsi="Consolas" w:cs="Consolas"/>
+          <w:color w:val="0000FF"/>
+          <w:sz w:val="14"/>
+          <w:highlight w:val="white"/>
+        </w:rPr>
+        <w:t>let</w:t>
+      </w:r>
+      <w:r>
+        <w:rPr>
+          <w:rFonts w:ascii="Consolas" w:hAnsi="Consolas" w:cs="Consolas"/>
+          <w:color w:val="000000"/>
+          <w:sz w:val="14"/>
+          <w:highlight w:val="white"/>
+        </w:rPr>
+        <w:t xml:space="preserve"> observation = observe </w:t>
+      </w:r>
+      <w:proofErr w:type="spellStart"/>
+      <w:r>
+        <w:rPr>
+          <w:rFonts w:ascii="Consolas" w:hAnsi="Consolas" w:cs="Consolas"/>
+          <w:color w:val="000000"/>
+          <w:sz w:val="14"/>
+          <w:highlight w:val="white"/>
+        </w:rPr>
+        <w:t>TickEventAddress</w:t>
+      </w:r>
+      <w:proofErr w:type="spellEnd"/>
+      <w:r>
+        <w:rPr>
+          <w:rFonts w:ascii="Consolas" w:hAnsi="Consolas" w:cs="Consolas"/>
+          <w:color w:val="000000"/>
+          <w:sz w:val="14"/>
+          <w:highlight w:val="white"/>
+        </w:rPr>
+        <w:t xml:space="preserve"> character |&gt; until (</w:t>
+      </w:r>
+      <w:proofErr w:type="spellStart"/>
+      <w:r>
+        <w:rPr>
+          <w:rFonts w:ascii="Consolas" w:hAnsi="Consolas" w:cs="Consolas"/>
+          <w:color w:val="000000"/>
+          <w:sz w:val="14"/>
+          <w:highlight w:val="white"/>
+        </w:rPr>
         <w:t>DeselectEventAddress</w:t>
       </w:r>
       <w:proofErr w:type="spellEnd"/>
@@ -2174,7 +3166,7 @@
         <w:rPr>
           <w:rFonts w:ascii="Consolas" w:hAnsi="Consolas" w:cs="Consolas"/>
           <w:color w:val="000000"/>
-          <w:sz w:val="16"/>
+          <w:sz w:val="14"/>
           <w:highlight w:val="white"/>
         </w:rPr>
         <w:t xml:space="preserve"> -&gt;&gt;- </w:t>
@@ -2184,7 +3176,7 @@
         <w:rPr>
           <w:rFonts w:ascii="Consolas" w:hAnsi="Consolas" w:cs="Consolas"/>
           <w:color w:val="000000"/>
-          <w:sz w:val="16"/>
+          <w:sz w:val="14"/>
           <w:highlight w:val="white"/>
         </w:rPr>
         <w:t>gameplay.ScreenAddress</w:t>
@@ -2194,7 +3186,7 @@
         <w:rPr>
           <w:rFonts w:ascii="Consolas" w:hAnsi="Consolas" w:cs="Consolas"/>
           <w:color w:val="000000"/>
-          <w:sz w:val="16"/>
+          <w:sz w:val="14"/>
           <w:highlight w:val="white"/>
         </w:rPr>
         <w:t>)</w:t>
@@ -2207,103 +3199,131 @@
         <w:adjustRightInd w:val="0"/>
         <w:spacing w:after="0" w:line="240" w:lineRule="auto"/>
         <w:rPr>
-          <w:rFonts w:cstheme="minorHAnsi"/>
-          <w:color w:val="000000"/>
-          <w:highlight w:val="white"/>
-        </w:rPr>
-      </w:pPr>
-    </w:p>
-    <w:p>
-      <w:pPr>
-        <w:autoSpaceDE w:val="0"/>
-        <w:autoSpaceDN w:val="0"/>
-        <w:adjustRightInd w:val="0"/>
-        <w:spacing w:after="0" w:line="240" w:lineRule="auto"/>
-        <w:rPr>
-          <w:rFonts w:cstheme="minorHAnsi"/>
-          <w:color w:val="000000"/>
-          <w:highlight w:val="white"/>
-        </w:rPr>
-      </w:pPr>
-      <w:r>
-        <w:rPr>
-          <w:rFonts w:cstheme="minorHAnsi"/>
-          <w:color w:val="000000"/>
-          <w:highlight w:val="white"/>
-        </w:rPr>
-        <w:t>This affords us the ability to treat events like first-class collections.</w:t>
-      </w:r>
-    </w:p>
-    <w:p>
-      <w:pPr>
-        <w:autoSpaceDE w:val="0"/>
-        <w:autoSpaceDN w:val="0"/>
-        <w:adjustRightInd w:val="0"/>
-        <w:spacing w:after="0" w:line="240" w:lineRule="auto"/>
-        <w:rPr>
-          <w:rFonts w:cstheme="minorHAnsi"/>
-          <w:color w:val="000000"/>
-          <w:highlight w:val="white"/>
-        </w:rPr>
-      </w:pPr>
-    </w:p>
-    <w:p>
-      <w:pPr>
-        <w:autoSpaceDE w:val="0"/>
-        <w:autoSpaceDN w:val="0"/>
-        <w:adjustRightInd w:val="0"/>
-        <w:spacing w:after="0" w:line="240" w:lineRule="auto"/>
-        <w:rPr>
-          <w:rFonts w:cstheme="minorHAnsi"/>
-          <w:color w:val="000000"/>
-          <w:highlight w:val="white"/>
-        </w:rPr>
-      </w:pPr>
-      <w:r>
-        <w:rPr>
-          <w:rFonts w:cstheme="minorHAnsi"/>
-          <w:color w:val="000000"/>
-          <w:highlight w:val="white"/>
-        </w:rPr>
-        <w:t>Here we have an expression form called a 'chain'. A chain is a monad that allows a procedural-style expression to span 0 or more events while also taking the world as an implicit state -</w:t>
-      </w:r>
-    </w:p>
-    <w:p>
-      <w:pPr>
-        <w:autoSpaceDE w:val="0"/>
-        <w:autoSpaceDN w:val="0"/>
-        <w:adjustRightInd w:val="0"/>
-        <w:spacing w:after="0" w:line="240" w:lineRule="auto"/>
-        <w:rPr>
-          <w:rFonts w:cstheme="minorHAnsi"/>
-          <w:color w:val="000000"/>
-          <w:highlight w:val="white"/>
-        </w:rPr>
-      </w:pPr>
-    </w:p>
-    <w:p>
-      <w:pPr>
-        <w:autoSpaceDE w:val="0"/>
-        <w:autoSpaceDN w:val="0"/>
-        <w:adjustRightInd w:val="0"/>
-        <w:spacing w:after="0" w:line="240" w:lineRule="auto"/>
-        <w:rPr>
-          <w:rFonts w:ascii="Consolas" w:hAnsi="Consolas" w:cs="Consolas"/>
-          <w:color w:val="000000"/>
-          <w:sz w:val="16"/>
-          <w:highlight w:val="white"/>
-        </w:rPr>
-      </w:pPr>
-      <w:r>
-        <w:rPr>
-          <w:rFonts w:ascii="Consolas" w:hAnsi="Consolas" w:cs="Consolas"/>
-          <w:color w:val="000000"/>
-          <w:sz w:val="16"/>
-          <w:highlight w:val="white"/>
-        </w:rPr>
-        <w:t xml:space="preserve">        </w:t>
-      </w:r>
-      <w:proofErr w:type="gramStart"/>
+          <w:rFonts w:ascii="Consolas" w:hAnsi="Consolas" w:cs="Consolas"/>
+          <w:color w:val="000000"/>
+          <w:sz w:val="6"/>
+          <w:highlight w:val="white"/>
+        </w:rPr>
+      </w:pPr>
+      <w:r>
+        <w:rPr>
+          <w:rFonts w:ascii="Consolas" w:hAnsi="Consolas" w:cs="Consolas"/>
+          <w:color w:val="000000"/>
+          <w:sz w:val="14"/>
+          <w:highlight w:val="white"/>
+        </w:rPr>
+        <w:t xml:space="preserve">    </w:t>
+      </w:r>
+      <w:proofErr w:type="spellStart"/>
+      <w:r>
+        <w:rPr>
+          <w:rFonts w:ascii="Consolas" w:hAnsi="Consolas" w:cs="Consolas"/>
+          <w:color w:val="000000"/>
+          <w:sz w:val="14"/>
+          <w:highlight w:val="white"/>
+        </w:rPr>
+        <w:t>snd</w:t>
+      </w:r>
+      <w:proofErr w:type="spellEnd"/>
+      <w:r>
+        <w:rPr>
+          <w:rFonts w:ascii="Consolas" w:hAnsi="Consolas" w:cs="Consolas"/>
+          <w:color w:val="000000"/>
+          <w:sz w:val="14"/>
+          <w:highlight w:val="white"/>
+        </w:rPr>
+        <w:t xml:space="preserve"> &lt;| </w:t>
+      </w:r>
+      <w:proofErr w:type="spellStart"/>
+      <w:r>
+        <w:rPr>
+          <w:rFonts w:ascii="Consolas" w:hAnsi="Consolas" w:cs="Consolas"/>
+          <w:color w:val="000000"/>
+          <w:sz w:val="14"/>
+          <w:highlight w:val="white"/>
+        </w:rPr>
+        <w:t>runAssumingCascade</w:t>
+      </w:r>
+      <w:proofErr w:type="spellEnd"/>
+      <w:r>
+        <w:rPr>
+          <w:rFonts w:ascii="Consolas" w:hAnsi="Consolas" w:cs="Consolas"/>
+          <w:color w:val="000000"/>
+          <w:sz w:val="14"/>
+          <w:highlight w:val="white"/>
+        </w:rPr>
+        <w:t xml:space="preserve"> chain observation world</w:t>
+      </w:r>
+    </w:p>
+    <w:p>
+      <w:pPr>
+        <w:autoSpaceDE w:val="0"/>
+        <w:autoSpaceDN w:val="0"/>
+        <w:adjustRightInd w:val="0"/>
+        <w:spacing w:after="0" w:line="240" w:lineRule="auto"/>
+        <w:rPr>
+          <w:rFonts w:cstheme="minorHAnsi"/>
+          <w:color w:val="000000"/>
+          <w:highlight w:val="white"/>
+        </w:rPr>
+      </w:pPr>
+    </w:p>
+    <w:p>
+      <w:pPr>
+        <w:autoSpaceDE w:val="0"/>
+        <w:autoSpaceDN w:val="0"/>
+        <w:adjustRightInd w:val="0"/>
+        <w:spacing w:after="0" w:line="240" w:lineRule="auto"/>
+        <w:rPr>
+          <w:rFonts w:cstheme="minorHAnsi"/>
+          <w:color w:val="000000"/>
+          <w:highlight w:val="white"/>
+        </w:rPr>
+      </w:pPr>
+      <w:r>
+        <w:rPr>
+          <w:rFonts w:cstheme="minorHAnsi"/>
+          <w:color w:val="000000"/>
+          <w:highlight w:val="white"/>
+        </w:rPr>
+        <w:t>Finally, there is a means to declaratively forward the changing value of a simulant's field to that of another -</w:t>
+      </w:r>
+    </w:p>
+    <w:p>
+      <w:pPr>
+        <w:autoSpaceDE w:val="0"/>
+        <w:autoSpaceDN w:val="0"/>
+        <w:adjustRightInd w:val="0"/>
+        <w:spacing w:after="0" w:line="240" w:lineRule="auto"/>
+        <w:rPr>
+          <w:rFonts w:cstheme="minorHAnsi"/>
+          <w:color w:val="000000"/>
+          <w:highlight w:val="white"/>
+        </w:rPr>
+      </w:pPr>
+    </w:p>
+    <w:p>
+      <w:pPr>
+        <w:autoSpaceDE w:val="0"/>
+        <w:autoSpaceDN w:val="0"/>
+        <w:adjustRightInd w:val="0"/>
+        <w:spacing w:after="0" w:line="240" w:lineRule="auto"/>
+        <w:rPr>
+          <w:rFonts w:ascii="Consolas" w:hAnsi="Consolas" w:cs="Consolas"/>
+          <w:color w:val="000000"/>
+          <w:sz w:val="16"/>
+          <w:highlight w:val="white"/>
+        </w:rPr>
+      </w:pPr>
+      <w:r>
+        <w:rPr>
+          <w:rFonts w:ascii="Consolas" w:hAnsi="Consolas" w:cs="Consolas"/>
+          <w:color w:val="000000"/>
+          <w:sz w:val="16"/>
+          <w:highlight w:val="white"/>
+        </w:rPr>
+        <w:t xml:space="preserve">    </w:t>
+      </w:r>
       <w:r>
         <w:rPr>
           <w:rFonts w:ascii="Consolas" w:hAnsi="Consolas" w:cs="Consolas"/>
@@ -2313,105 +3333,78 @@
         </w:rPr>
         <w:t>let</w:t>
       </w:r>
-      <w:proofErr w:type="gramEnd"/>
-      <w:r>
-        <w:rPr>
-          <w:rFonts w:ascii="Consolas" w:hAnsi="Consolas" w:cs="Consolas"/>
-          <w:color w:val="000000"/>
-          <w:sz w:val="16"/>
-          <w:highlight w:val="white"/>
-        </w:rPr>
-        <w:t xml:space="preserve"> chain = </w:t>
-      </w:r>
-      <w:r>
-        <w:rPr>
-          <w:rFonts w:ascii="Consolas" w:hAnsi="Consolas" w:cs="Consolas"/>
-          <w:color w:val="0000FF"/>
-          <w:sz w:val="16"/>
-          <w:highlight w:val="white"/>
-        </w:rPr>
-        <w:t>chain</w:t>
-      </w:r>
-      <w:r>
-        <w:rPr>
-          <w:rFonts w:ascii="Consolas" w:hAnsi="Consolas" w:cs="Consolas"/>
-          <w:color w:val="000000"/>
-          <w:sz w:val="16"/>
-          <w:highlight w:val="white"/>
-        </w:rPr>
-        <w:t xml:space="preserve"> {</w:t>
-      </w:r>
-    </w:p>
-    <w:p>
-      <w:pPr>
-        <w:autoSpaceDE w:val="0"/>
-        <w:autoSpaceDN w:val="0"/>
-        <w:adjustRightInd w:val="0"/>
-        <w:spacing w:after="0" w:line="240" w:lineRule="auto"/>
-        <w:rPr>
-          <w:rFonts w:ascii="Consolas" w:hAnsi="Consolas" w:cs="Consolas"/>
-          <w:color w:val="000000"/>
-          <w:sz w:val="16"/>
-          <w:highlight w:val="white"/>
-        </w:rPr>
-      </w:pPr>
-      <w:r>
-        <w:rPr>
-          <w:rFonts w:ascii="Consolas" w:hAnsi="Consolas" w:cs="Consolas"/>
-          <w:color w:val="000000"/>
-          <w:sz w:val="16"/>
-          <w:highlight w:val="white"/>
-        </w:rPr>
-        <w:t xml:space="preserve">            </w:t>
-      </w:r>
-      <w:proofErr w:type="gramStart"/>
-      <w:r>
-        <w:rPr>
-          <w:rFonts w:ascii="Consolas" w:hAnsi="Consolas" w:cs="Consolas"/>
-          <w:color w:val="0000FF"/>
-          <w:sz w:val="16"/>
-          <w:highlight w:val="white"/>
-        </w:rPr>
-        <w:t>do</w:t>
-      </w:r>
-      <w:proofErr w:type="gramEnd"/>
-      <w:r>
-        <w:rPr>
-          <w:rFonts w:ascii="Consolas" w:hAnsi="Consolas" w:cs="Consolas"/>
-          <w:color w:val="0000FF"/>
-          <w:sz w:val="16"/>
-          <w:highlight w:val="white"/>
-        </w:rPr>
-        <w:t>!</w:t>
-      </w:r>
-      <w:r>
-        <w:rPr>
-          <w:rFonts w:ascii="Consolas" w:hAnsi="Consolas" w:cs="Consolas"/>
-          <w:color w:val="000000"/>
-          <w:sz w:val="16"/>
-          <w:highlight w:val="white"/>
-        </w:rPr>
-        <w:t xml:space="preserve"> </w:t>
-      </w:r>
-      <w:proofErr w:type="gramStart"/>
-      <w:r>
-        <w:rPr>
-          <w:rFonts w:ascii="Consolas" w:hAnsi="Consolas" w:cs="Consolas"/>
-          <w:color w:val="000000"/>
-          <w:sz w:val="16"/>
-          <w:highlight w:val="white"/>
-        </w:rPr>
-        <w:t>update</w:t>
-      </w:r>
-      <w:proofErr w:type="gramEnd"/>
-      <w:r>
-        <w:rPr>
-          <w:rFonts w:ascii="Consolas" w:hAnsi="Consolas" w:cs="Consolas"/>
-          <w:color w:val="000000"/>
-          <w:sz w:val="16"/>
-          <w:highlight w:val="white"/>
-        </w:rPr>
-        <w:t xml:space="preserve"> ^ </w:t>
+      <w:r>
+        <w:rPr>
+          <w:rFonts w:ascii="Consolas" w:hAnsi="Consolas" w:cs="Consolas"/>
+          <w:color w:val="000000"/>
+          <w:sz w:val="16"/>
+          <w:highlight w:val="white"/>
+        </w:rPr>
+        <w:t xml:space="preserve"> world =</w:t>
+      </w:r>
+    </w:p>
+    <w:p>
+      <w:pPr>
+        <w:autoSpaceDE w:val="0"/>
+        <w:autoSpaceDN w:val="0"/>
+        <w:adjustRightInd w:val="0"/>
+        <w:spacing w:after="0" w:line="240" w:lineRule="auto"/>
+        <w:rPr>
+          <w:rFonts w:ascii="Consolas" w:hAnsi="Consolas" w:cs="Consolas"/>
+          <w:color w:val="000000"/>
+          <w:sz w:val="16"/>
+          <w:highlight w:val="white"/>
+        </w:rPr>
+      </w:pPr>
+      <w:r>
+        <w:rPr>
+          <w:rFonts w:ascii="Consolas" w:hAnsi="Consolas" w:cs="Consolas"/>
+          <w:color w:val="000000"/>
+          <w:sz w:val="16"/>
+          <w:highlight w:val="white"/>
+        </w:rPr>
+        <w:t xml:space="preserve">        world |&gt;</w:t>
+      </w:r>
+    </w:p>
+    <w:p>
+      <w:pPr>
+        <w:autoSpaceDE w:val="0"/>
+        <w:autoSpaceDN w:val="0"/>
+        <w:adjustRightInd w:val="0"/>
+        <w:spacing w:after="0" w:line="240" w:lineRule="auto"/>
+        <w:rPr>
+          <w:rFonts w:ascii="Consolas" w:hAnsi="Consolas" w:cs="Consolas"/>
+          <w:color w:val="000000"/>
+          <w:sz w:val="16"/>
+          <w:highlight w:val="white"/>
+        </w:rPr>
+      </w:pPr>
+      <w:r>
+        <w:rPr>
+          <w:rFonts w:ascii="Consolas" w:hAnsi="Consolas" w:cs="Consolas"/>
+          <w:color w:val="000000"/>
+          <w:sz w:val="16"/>
+          <w:highlight w:val="white"/>
+        </w:rPr>
+        <w:t xml:space="preserve">            (</w:t>
+      </w:r>
+      <w:r>
+        <w:rPr>
+          <w:rFonts w:ascii="Consolas" w:hAnsi="Consolas" w:cs="Consolas"/>
+          <w:color w:val="000000"/>
+          <w:sz w:val="16"/>
+          <w:highlight w:val="white"/>
+        </w:rPr>
+        <w:t>b</w:t>
+      </w:r>
+      <w:r>
+        <w:rPr>
+          <w:rFonts w:ascii="Consolas" w:hAnsi="Consolas" w:cs="Consolas"/>
+          <w:color w:val="000000"/>
+          <w:sz w:val="16"/>
+          <w:highlight w:val="white"/>
+        </w:rPr>
+        <w:t xml:space="preserve">ob, </w:t>
       </w:r>
       <w:proofErr w:type="spellStart"/>
       <w:r>
@@ -2421,7 +3414,34 @@
           <w:sz w:val="16"/>
           <w:highlight w:val="white"/>
         </w:rPr>
-        <w:t>character.SetActivityState</w:t>
+        <w:t>bob</w:t>
+      </w:r>
+      <w:r>
+        <w:rPr>
+          <w:rFonts w:ascii="Consolas" w:hAnsi="Consolas" w:cs="Consolas"/>
+          <w:color w:val="000000"/>
+          <w:sz w:val="16"/>
+          <w:highlight w:val="white"/>
+        </w:rPr>
+        <w:t>.</w:t>
+      </w:r>
+      <w:r>
+        <w:rPr>
+          <w:rFonts w:ascii="Consolas" w:hAnsi="Consolas" w:cs="Consolas"/>
+          <w:color w:val="000000"/>
+          <w:sz w:val="16"/>
+          <w:highlight w:val="white"/>
+        </w:rPr>
+        <w:t>G</w:t>
+      </w:r>
+      <w:r>
+        <w:rPr>
+          <w:rFonts w:ascii="Consolas" w:hAnsi="Consolas" w:cs="Consolas"/>
+          <w:color w:val="000000"/>
+          <w:sz w:val="16"/>
+          <w:highlight w:val="white"/>
+        </w:rPr>
+        <w:t>etVisible</w:t>
       </w:r>
       <w:proofErr w:type="spellEnd"/>
       <w:r>
@@ -2431,7 +3451,7 @@
           <w:sz w:val="16"/>
           <w:highlight w:val="white"/>
         </w:rPr>
-        <w:t xml:space="preserve"> ^ Action </w:t>
+        <w:t>) *-&gt; (</w:t>
       </w:r>
       <w:proofErr w:type="spellStart"/>
       <w:r>
@@ -2441,116 +3461,17 @@
           <w:sz w:val="16"/>
           <w:highlight w:val="white"/>
         </w:rPr>
-        <w:t>newActionDescriptor</w:t>
+        <w:t>jim</w:t>
       </w:r>
       <w:proofErr w:type="spellEnd"/>
-    </w:p>
-    <w:p>
-      <w:pPr>
-        <w:autoSpaceDE w:val="0"/>
-        <w:autoSpaceDN w:val="0"/>
-        <w:adjustRightInd w:val="0"/>
-        <w:spacing w:after="0" w:line="240" w:lineRule="auto"/>
-        <w:rPr>
-          <w:rFonts w:ascii="Consolas" w:hAnsi="Consolas" w:cs="Consolas"/>
-          <w:color w:val="000000"/>
-          <w:sz w:val="16"/>
-          <w:highlight w:val="white"/>
-        </w:rPr>
-      </w:pPr>
-      <w:r>
-        <w:rPr>
-          <w:rFonts w:ascii="Consolas" w:hAnsi="Consolas" w:cs="Consolas"/>
-          <w:color w:val="000000"/>
-          <w:sz w:val="16"/>
-          <w:highlight w:val="white"/>
-        </w:rPr>
-        <w:t xml:space="preserve">            </w:t>
-      </w:r>
-      <w:proofErr w:type="gramStart"/>
-      <w:r>
-        <w:rPr>
-          <w:rFonts w:ascii="Consolas" w:hAnsi="Consolas" w:cs="Consolas"/>
-          <w:color w:val="0000FF"/>
-          <w:sz w:val="16"/>
-          <w:highlight w:val="white"/>
-        </w:rPr>
-        <w:t>do</w:t>
-      </w:r>
-      <w:proofErr w:type="gramEnd"/>
-      <w:r>
-        <w:rPr>
-          <w:rFonts w:ascii="Consolas" w:hAnsi="Consolas" w:cs="Consolas"/>
-          <w:color w:val="0000FF"/>
-          <w:sz w:val="16"/>
-          <w:highlight w:val="white"/>
-        </w:rPr>
-        <w:t>!</w:t>
-      </w:r>
-      <w:r>
-        <w:rPr>
-          <w:rFonts w:ascii="Consolas" w:hAnsi="Consolas" w:cs="Consolas"/>
-          <w:color w:val="000000"/>
-          <w:sz w:val="16"/>
-          <w:highlight w:val="white"/>
-        </w:rPr>
-        <w:t xml:space="preserve"> </w:t>
-      </w:r>
-      <w:proofErr w:type="gramStart"/>
-      <w:r>
-        <w:rPr>
-          <w:rFonts w:ascii="Consolas" w:hAnsi="Consolas" w:cs="Consolas"/>
-          <w:color w:val="000000"/>
-          <w:sz w:val="16"/>
-          <w:highlight w:val="white"/>
-        </w:rPr>
-        <w:t>during</w:t>
-      </w:r>
-      <w:proofErr w:type="gramEnd"/>
-      <w:r>
-        <w:rPr>
-          <w:rFonts w:ascii="Consolas" w:hAnsi="Consolas" w:cs="Consolas"/>
-          <w:color w:val="000000"/>
-          <w:sz w:val="16"/>
-          <w:highlight w:val="white"/>
-        </w:rPr>
-        <w:t xml:space="preserve"> (</w:t>
-      </w:r>
-      <w:r>
-        <w:rPr>
-          <w:rFonts w:ascii="Consolas" w:hAnsi="Consolas" w:cs="Consolas"/>
-          <w:color w:val="0000FF"/>
-          <w:sz w:val="16"/>
-          <w:highlight w:val="white"/>
-        </w:rPr>
-        <w:t>fun</w:t>
-      </w:r>
-      <w:r>
-        <w:rPr>
-          <w:rFonts w:ascii="Consolas" w:hAnsi="Consolas" w:cs="Consolas"/>
-          <w:color w:val="000000"/>
-          <w:sz w:val="16"/>
-          <w:highlight w:val="white"/>
-        </w:rPr>
-        <w:t xml:space="preserve"> world </w:t>
-      </w:r>
-      <w:r>
-        <w:rPr>
-          <w:rFonts w:ascii="Consolas" w:hAnsi="Consolas" w:cs="Consolas"/>
-          <w:color w:val="0000FF"/>
-          <w:sz w:val="16"/>
-          <w:highlight w:val="white"/>
-        </w:rPr>
-        <w:t>-&gt;</w:t>
-      </w:r>
-      <w:r>
-        <w:rPr>
-          <w:rFonts w:ascii="Consolas" w:hAnsi="Consolas" w:cs="Consolas"/>
-          <w:color w:val="000000"/>
-          <w:sz w:val="16"/>
-          <w:highlight w:val="white"/>
-        </w:rPr>
-        <w:t xml:space="preserve"> </w:t>
+      <w:r>
+        <w:rPr>
+          <w:rFonts w:ascii="Consolas" w:hAnsi="Consolas" w:cs="Consolas"/>
+          <w:color w:val="000000"/>
+          <w:sz w:val="16"/>
+          <w:highlight w:val="white"/>
+        </w:rPr>
+        <w:t xml:space="preserve">, </w:t>
       </w:r>
       <w:proofErr w:type="spellStart"/>
       <w:r>
@@ -2560,7 +3481,34 @@
           <w:sz w:val="16"/>
           <w:highlight w:val="white"/>
         </w:rPr>
-        <w:t>ActivityState.isActing</w:t>
+        <w:t>jim</w:t>
+      </w:r>
+      <w:r>
+        <w:rPr>
+          <w:rFonts w:ascii="Consolas" w:hAnsi="Consolas" w:cs="Consolas"/>
+          <w:color w:val="000000"/>
+          <w:sz w:val="16"/>
+          <w:highlight w:val="white"/>
+        </w:rPr>
+        <w:t>.</w:t>
+      </w:r>
+      <w:r>
+        <w:rPr>
+          <w:rFonts w:ascii="Consolas" w:hAnsi="Consolas" w:cs="Consolas"/>
+          <w:color w:val="000000"/>
+          <w:sz w:val="16"/>
+          <w:highlight w:val="white"/>
+        </w:rPr>
+        <w:t>S</w:t>
+      </w:r>
+      <w:r>
+        <w:rPr>
+          <w:rFonts w:ascii="Consolas" w:hAnsi="Consolas" w:cs="Consolas"/>
+          <w:color w:val="000000"/>
+          <w:sz w:val="16"/>
+          <w:highlight w:val="white"/>
+        </w:rPr>
+        <w:t>etVisible</w:t>
       </w:r>
       <w:proofErr w:type="spellEnd"/>
       <w:r>
@@ -2570,518 +3518,30 @@
           <w:sz w:val="16"/>
           <w:highlight w:val="white"/>
         </w:rPr>
-        <w:t xml:space="preserve"> &lt;| </w:t>
-      </w:r>
-      <w:proofErr w:type="spellStart"/>
-      <w:r>
-        <w:rPr>
-          <w:rFonts w:ascii="Consolas" w:hAnsi="Consolas" w:cs="Consolas"/>
-          <w:color w:val="000000"/>
-          <w:sz w:val="16"/>
-          <w:highlight w:val="white"/>
-        </w:rPr>
-        <w:t>character.GetActivityState</w:t>
-      </w:r>
-      <w:proofErr w:type="spellEnd"/>
-      <w:r>
-        <w:rPr>
-          <w:rFonts w:ascii="Consolas" w:hAnsi="Consolas" w:cs="Consolas"/>
-          <w:color w:val="000000"/>
-          <w:sz w:val="16"/>
-          <w:highlight w:val="white"/>
-        </w:rPr>
-        <w:t xml:space="preserve"> world) ^ </w:t>
-      </w:r>
-      <w:r>
-        <w:rPr>
-          <w:rFonts w:ascii="Consolas" w:hAnsi="Consolas" w:cs="Consolas"/>
-          <w:color w:val="0000FF"/>
-          <w:sz w:val="16"/>
-          <w:highlight w:val="white"/>
-        </w:rPr>
-        <w:t>chain</w:t>
-      </w:r>
-      <w:r>
-        <w:rPr>
-          <w:rFonts w:ascii="Consolas" w:hAnsi="Consolas" w:cs="Consolas"/>
-          <w:color w:val="000000"/>
-          <w:sz w:val="16"/>
-          <w:highlight w:val="white"/>
-        </w:rPr>
-        <w:t xml:space="preserve"> {</w:t>
-      </w:r>
-    </w:p>
-    <w:p>
-      <w:pPr>
-        <w:autoSpaceDE w:val="0"/>
-        <w:autoSpaceDN w:val="0"/>
-        <w:adjustRightInd w:val="0"/>
-        <w:spacing w:after="0" w:line="240" w:lineRule="auto"/>
-        <w:rPr>
-          <w:rFonts w:ascii="Consolas" w:hAnsi="Consolas" w:cs="Consolas"/>
-          <w:color w:val="000000"/>
-          <w:sz w:val="16"/>
-          <w:highlight w:val="white"/>
-        </w:rPr>
-      </w:pPr>
-      <w:r>
-        <w:rPr>
-          <w:rFonts w:ascii="Consolas" w:hAnsi="Consolas" w:cs="Consolas"/>
-          <w:color w:val="000000"/>
-          <w:sz w:val="16"/>
-          <w:highlight w:val="white"/>
-        </w:rPr>
-        <w:t xml:space="preserve">                </w:t>
-      </w:r>
-      <w:proofErr w:type="gramStart"/>
-      <w:r>
-        <w:rPr>
-          <w:rFonts w:ascii="Consolas" w:hAnsi="Consolas" w:cs="Consolas"/>
-          <w:color w:val="0000FF"/>
-          <w:sz w:val="16"/>
-          <w:highlight w:val="white"/>
-        </w:rPr>
-        <w:t>do</w:t>
-      </w:r>
-      <w:proofErr w:type="gramEnd"/>
-      <w:r>
-        <w:rPr>
-          <w:rFonts w:ascii="Consolas" w:hAnsi="Consolas" w:cs="Consolas"/>
-          <w:color w:val="0000FF"/>
-          <w:sz w:val="16"/>
-          <w:highlight w:val="white"/>
-        </w:rPr>
-        <w:t>!</w:t>
-      </w:r>
-      <w:r>
-        <w:rPr>
-          <w:rFonts w:ascii="Consolas" w:hAnsi="Consolas" w:cs="Consolas"/>
-          <w:color w:val="000000"/>
-          <w:sz w:val="16"/>
-          <w:highlight w:val="white"/>
-        </w:rPr>
-        <w:t xml:space="preserve"> </w:t>
-      </w:r>
-      <w:proofErr w:type="gramStart"/>
-      <w:r>
-        <w:rPr>
-          <w:rFonts w:ascii="Consolas" w:hAnsi="Consolas" w:cs="Consolas"/>
-          <w:color w:val="000000"/>
-          <w:sz w:val="16"/>
-          <w:highlight w:val="white"/>
-        </w:rPr>
-        <w:t>update</w:t>
-      </w:r>
-      <w:proofErr w:type="gramEnd"/>
-      <w:r>
-        <w:rPr>
-          <w:rFonts w:ascii="Consolas" w:hAnsi="Consolas" w:cs="Consolas"/>
-          <w:color w:val="000000"/>
-          <w:sz w:val="16"/>
-          <w:highlight w:val="white"/>
-        </w:rPr>
-        <w:t xml:space="preserve"> ^ </w:t>
-      </w:r>
-      <w:r>
-        <w:rPr>
-          <w:rFonts w:ascii="Consolas" w:hAnsi="Consolas" w:cs="Consolas"/>
-          <w:color w:val="0000FF"/>
-          <w:sz w:val="16"/>
-          <w:highlight w:val="white"/>
-        </w:rPr>
-        <w:t>fun</w:t>
-      </w:r>
-      <w:r>
-        <w:rPr>
-          <w:rFonts w:ascii="Consolas" w:hAnsi="Consolas" w:cs="Consolas"/>
-          <w:color w:val="000000"/>
-          <w:sz w:val="16"/>
-          <w:highlight w:val="white"/>
-        </w:rPr>
-        <w:t xml:space="preserve"> world </w:t>
-      </w:r>
-      <w:r>
-        <w:rPr>
-          <w:rFonts w:ascii="Consolas" w:hAnsi="Consolas" w:cs="Consolas"/>
-          <w:color w:val="0000FF"/>
-          <w:sz w:val="16"/>
-          <w:highlight w:val="white"/>
-        </w:rPr>
-        <w:t>-&gt;</w:t>
-      </w:r>
-    </w:p>
-    <w:p>
-      <w:pPr>
-        <w:autoSpaceDE w:val="0"/>
-        <w:autoSpaceDN w:val="0"/>
-        <w:adjustRightInd w:val="0"/>
-        <w:spacing w:after="0" w:line="240" w:lineRule="auto"/>
-        <w:rPr>
-          <w:rFonts w:ascii="Consolas" w:hAnsi="Consolas" w:cs="Consolas"/>
-          <w:color w:val="000000"/>
-          <w:sz w:val="16"/>
-          <w:highlight w:val="white"/>
-        </w:rPr>
-      </w:pPr>
-      <w:r>
-        <w:rPr>
-          <w:rFonts w:ascii="Consolas" w:hAnsi="Consolas" w:cs="Consolas"/>
-          <w:color w:val="000000"/>
-          <w:sz w:val="16"/>
-          <w:highlight w:val="white"/>
-        </w:rPr>
-        <w:t xml:space="preserve">                    </w:t>
-      </w:r>
-      <w:proofErr w:type="gramStart"/>
-      <w:r>
-        <w:rPr>
-          <w:rFonts w:ascii="Consolas" w:hAnsi="Consolas" w:cs="Consolas"/>
-          <w:color w:val="0000FF"/>
-          <w:sz w:val="16"/>
-          <w:highlight w:val="white"/>
-        </w:rPr>
-        <w:t>let</w:t>
-      </w:r>
-      <w:proofErr w:type="gramEnd"/>
-      <w:r>
-        <w:rPr>
-          <w:rFonts w:ascii="Consolas" w:hAnsi="Consolas" w:cs="Consolas"/>
-          <w:color w:val="000000"/>
-          <w:sz w:val="16"/>
-          <w:highlight w:val="white"/>
-        </w:rPr>
-        <w:t xml:space="preserve"> </w:t>
-      </w:r>
-      <w:proofErr w:type="spellStart"/>
-      <w:r>
-        <w:rPr>
-          <w:rFonts w:ascii="Consolas" w:hAnsi="Consolas" w:cs="Consolas"/>
-          <w:color w:val="000000"/>
-          <w:sz w:val="16"/>
-          <w:highlight w:val="white"/>
-        </w:rPr>
-        <w:t>actionDescriptor</w:t>
-      </w:r>
-      <w:proofErr w:type="spellEnd"/>
-      <w:r>
-        <w:rPr>
-          <w:rFonts w:ascii="Consolas" w:hAnsi="Consolas" w:cs="Consolas"/>
-          <w:color w:val="000000"/>
-          <w:sz w:val="16"/>
-          <w:highlight w:val="white"/>
-        </w:rPr>
-        <w:t xml:space="preserve"> =</w:t>
-      </w:r>
-    </w:p>
-    <w:p>
-      <w:pPr>
-        <w:autoSpaceDE w:val="0"/>
-        <w:autoSpaceDN w:val="0"/>
-        <w:adjustRightInd w:val="0"/>
-        <w:spacing w:after="0" w:line="240" w:lineRule="auto"/>
-        <w:rPr>
-          <w:rFonts w:ascii="Consolas" w:hAnsi="Consolas" w:cs="Consolas"/>
-          <w:color w:val="000000"/>
-          <w:sz w:val="16"/>
-          <w:highlight w:val="white"/>
-        </w:rPr>
-      </w:pPr>
-      <w:r>
-        <w:rPr>
-          <w:rFonts w:ascii="Consolas" w:hAnsi="Consolas" w:cs="Consolas"/>
-          <w:color w:val="000000"/>
-          <w:sz w:val="16"/>
-          <w:highlight w:val="white"/>
-        </w:rPr>
-        <w:t xml:space="preserve">                        </w:t>
-      </w:r>
-      <w:proofErr w:type="gramStart"/>
-      <w:r>
-        <w:rPr>
-          <w:rFonts w:ascii="Consolas" w:hAnsi="Consolas" w:cs="Consolas"/>
-          <w:color w:val="0000FF"/>
-          <w:sz w:val="16"/>
-          <w:highlight w:val="white"/>
-        </w:rPr>
-        <w:t>match</w:t>
-      </w:r>
-      <w:proofErr w:type="gramEnd"/>
-      <w:r>
-        <w:rPr>
-          <w:rFonts w:ascii="Consolas" w:hAnsi="Consolas" w:cs="Consolas"/>
-          <w:color w:val="000000"/>
-          <w:sz w:val="16"/>
-          <w:highlight w:val="white"/>
-        </w:rPr>
-        <w:t xml:space="preserve"> </w:t>
-      </w:r>
-      <w:proofErr w:type="spellStart"/>
-      <w:r>
-        <w:rPr>
-          <w:rFonts w:ascii="Consolas" w:hAnsi="Consolas" w:cs="Consolas"/>
-          <w:color w:val="000000"/>
-          <w:sz w:val="16"/>
-          <w:highlight w:val="white"/>
-        </w:rPr>
-        <w:t>character.GetActivityState</w:t>
-      </w:r>
-      <w:proofErr w:type="spellEnd"/>
-      <w:r>
-        <w:rPr>
-          <w:rFonts w:ascii="Consolas" w:hAnsi="Consolas" w:cs="Consolas"/>
-          <w:color w:val="000000"/>
-          <w:sz w:val="16"/>
-          <w:highlight w:val="white"/>
-        </w:rPr>
-        <w:t xml:space="preserve"> world  </w:t>
-      </w:r>
-      <w:r>
-        <w:rPr>
-          <w:rFonts w:ascii="Consolas" w:hAnsi="Consolas" w:cs="Consolas"/>
-          <w:color w:val="0000FF"/>
-          <w:sz w:val="16"/>
-          <w:highlight w:val="white"/>
-        </w:rPr>
-        <w:t>with</w:t>
-      </w:r>
-    </w:p>
-    <w:p>
-      <w:pPr>
-        <w:autoSpaceDE w:val="0"/>
-        <w:autoSpaceDN w:val="0"/>
-        <w:adjustRightInd w:val="0"/>
-        <w:spacing w:after="0" w:line="240" w:lineRule="auto"/>
-        <w:rPr>
-          <w:rFonts w:ascii="Consolas" w:hAnsi="Consolas" w:cs="Consolas"/>
-          <w:color w:val="000000"/>
-          <w:sz w:val="16"/>
-          <w:highlight w:val="white"/>
-        </w:rPr>
-      </w:pPr>
-      <w:r>
-        <w:rPr>
-          <w:rFonts w:ascii="Consolas" w:hAnsi="Consolas" w:cs="Consolas"/>
-          <w:color w:val="000000"/>
-          <w:sz w:val="16"/>
-          <w:highlight w:val="white"/>
-        </w:rPr>
-        <w:t xml:space="preserve">                        | Action </w:t>
-      </w:r>
-      <w:proofErr w:type="spellStart"/>
-      <w:r>
-        <w:rPr>
-          <w:rFonts w:ascii="Consolas" w:hAnsi="Consolas" w:cs="Consolas"/>
-          <w:color w:val="000000"/>
-          <w:sz w:val="16"/>
-          <w:highlight w:val="white"/>
-        </w:rPr>
-        <w:t>actionDescriptor</w:t>
-      </w:r>
-      <w:proofErr w:type="spellEnd"/>
-      <w:r>
-        <w:rPr>
-          <w:rFonts w:ascii="Consolas" w:hAnsi="Consolas" w:cs="Consolas"/>
-          <w:color w:val="000000"/>
-          <w:sz w:val="16"/>
-          <w:highlight w:val="white"/>
-        </w:rPr>
-        <w:t xml:space="preserve"> </w:t>
-      </w:r>
-      <w:r>
-        <w:rPr>
-          <w:rFonts w:ascii="Consolas" w:hAnsi="Consolas" w:cs="Consolas"/>
-          <w:color w:val="0000FF"/>
-          <w:sz w:val="16"/>
-          <w:highlight w:val="white"/>
-        </w:rPr>
-        <w:t>-&gt;</w:t>
-      </w:r>
-      <w:r>
-        <w:rPr>
-          <w:rFonts w:ascii="Consolas" w:hAnsi="Consolas" w:cs="Consolas"/>
-          <w:color w:val="000000"/>
-          <w:sz w:val="16"/>
-          <w:highlight w:val="white"/>
-        </w:rPr>
-        <w:t xml:space="preserve"> </w:t>
-      </w:r>
-      <w:proofErr w:type="spellStart"/>
-      <w:r>
-        <w:rPr>
-          <w:rFonts w:ascii="Consolas" w:hAnsi="Consolas" w:cs="Consolas"/>
-          <w:color w:val="000000"/>
-          <w:sz w:val="16"/>
-          <w:highlight w:val="white"/>
-        </w:rPr>
-        <w:t>actionDescriptor</w:t>
-      </w:r>
-      <w:proofErr w:type="spellEnd"/>
-    </w:p>
-    <w:p>
-      <w:pPr>
-        <w:autoSpaceDE w:val="0"/>
-        <w:autoSpaceDN w:val="0"/>
-        <w:adjustRightInd w:val="0"/>
-        <w:spacing w:after="0" w:line="240" w:lineRule="auto"/>
-        <w:rPr>
-          <w:rFonts w:ascii="Consolas" w:hAnsi="Consolas" w:cs="Consolas"/>
-          <w:color w:val="000000"/>
-          <w:sz w:val="16"/>
-          <w:highlight w:val="white"/>
-        </w:rPr>
-      </w:pPr>
-      <w:r>
-        <w:rPr>
-          <w:rFonts w:ascii="Consolas" w:hAnsi="Consolas" w:cs="Consolas"/>
-          <w:color w:val="000000"/>
-          <w:sz w:val="16"/>
-          <w:highlight w:val="white"/>
-        </w:rPr>
-        <w:t xml:space="preserve">                        | _ </w:t>
-      </w:r>
-      <w:r>
-        <w:rPr>
-          <w:rFonts w:ascii="Consolas" w:hAnsi="Consolas" w:cs="Consolas"/>
-          <w:color w:val="0000FF"/>
-          <w:sz w:val="16"/>
-          <w:highlight w:val="white"/>
-        </w:rPr>
-        <w:t>-&gt;</w:t>
-      </w:r>
-      <w:r>
-        <w:rPr>
-          <w:rFonts w:ascii="Consolas" w:hAnsi="Consolas" w:cs="Consolas"/>
-          <w:color w:val="000000"/>
-          <w:sz w:val="16"/>
-          <w:highlight w:val="white"/>
-        </w:rPr>
-        <w:t xml:space="preserve"> </w:t>
-      </w:r>
-      <w:proofErr w:type="spellStart"/>
-      <w:r>
-        <w:rPr>
-          <w:rFonts w:ascii="Consolas" w:hAnsi="Consolas" w:cs="Consolas"/>
-          <w:color w:val="000000"/>
-          <w:sz w:val="16"/>
-          <w:highlight w:val="white"/>
-        </w:rPr>
-        <w:t>failwithumf</w:t>
-      </w:r>
-      <w:proofErr w:type="spellEnd"/>
-      <w:r>
-        <w:rPr>
-          <w:rFonts w:ascii="Consolas" w:hAnsi="Consolas" w:cs="Consolas"/>
-          <w:color w:val="000000"/>
-          <w:sz w:val="16"/>
-          <w:highlight w:val="white"/>
-        </w:rPr>
-        <w:t xml:space="preserve"> ()</w:t>
-      </w:r>
-    </w:p>
-    <w:p>
-      <w:pPr>
-        <w:autoSpaceDE w:val="0"/>
-        <w:autoSpaceDN w:val="0"/>
-        <w:adjustRightInd w:val="0"/>
-        <w:spacing w:after="0" w:line="240" w:lineRule="auto"/>
-        <w:rPr>
-          <w:rFonts w:ascii="Consolas" w:hAnsi="Consolas" w:cs="Consolas"/>
-          <w:color w:val="000000"/>
-          <w:sz w:val="16"/>
-          <w:highlight w:val="white"/>
-        </w:rPr>
-      </w:pPr>
-      <w:r>
-        <w:rPr>
-          <w:rFonts w:ascii="Consolas" w:hAnsi="Consolas" w:cs="Consolas"/>
-          <w:color w:val="000000"/>
-          <w:sz w:val="16"/>
-          <w:highlight w:val="white"/>
-        </w:rPr>
-        <w:t xml:space="preserve">                    </w:t>
-      </w:r>
-      <w:proofErr w:type="gramStart"/>
-      <w:r>
-        <w:rPr>
-          <w:rFonts w:ascii="Consolas" w:hAnsi="Consolas" w:cs="Consolas"/>
-          <w:color w:val="0000FF"/>
-          <w:sz w:val="16"/>
-          <w:highlight w:val="white"/>
-        </w:rPr>
-        <w:t>let</w:t>
-      </w:r>
-      <w:proofErr w:type="gramEnd"/>
-      <w:r>
-        <w:rPr>
-          <w:rFonts w:ascii="Consolas" w:hAnsi="Consolas" w:cs="Consolas"/>
-          <w:color w:val="000000"/>
-          <w:sz w:val="16"/>
-          <w:highlight w:val="white"/>
-        </w:rPr>
-        <w:t xml:space="preserve"> world = </w:t>
-      </w:r>
-      <w:proofErr w:type="spellStart"/>
-      <w:r>
-        <w:rPr>
-          <w:rFonts w:ascii="Consolas" w:hAnsi="Consolas" w:cs="Consolas"/>
-          <w:color w:val="000000"/>
-          <w:sz w:val="16"/>
-          <w:highlight w:val="white"/>
-        </w:rPr>
-        <w:t>updateCharacterByAction</w:t>
-      </w:r>
-      <w:proofErr w:type="spellEnd"/>
-      <w:r>
-        <w:rPr>
-          <w:rFonts w:ascii="Consolas" w:hAnsi="Consolas" w:cs="Consolas"/>
-          <w:color w:val="000000"/>
-          <w:sz w:val="16"/>
-          <w:highlight w:val="white"/>
-        </w:rPr>
-        <w:t xml:space="preserve"> </w:t>
-      </w:r>
-      <w:proofErr w:type="spellStart"/>
-      <w:r>
-        <w:rPr>
-          <w:rFonts w:ascii="Consolas" w:hAnsi="Consolas" w:cs="Consolas"/>
-          <w:color w:val="000000"/>
-          <w:sz w:val="16"/>
-          <w:highlight w:val="white"/>
-        </w:rPr>
-        <w:t>actionDescriptor</w:t>
-      </w:r>
-      <w:proofErr w:type="spellEnd"/>
-      <w:r>
-        <w:rPr>
-          <w:rFonts w:ascii="Consolas" w:hAnsi="Consolas" w:cs="Consolas"/>
-          <w:color w:val="000000"/>
-          <w:sz w:val="16"/>
-          <w:highlight w:val="white"/>
-        </w:rPr>
-        <w:t xml:space="preserve"> character world</w:t>
-      </w:r>
-    </w:p>
-    <w:p>
-      <w:pPr>
-        <w:autoSpaceDE w:val="0"/>
-        <w:autoSpaceDN w:val="0"/>
-        <w:adjustRightInd w:val="0"/>
-        <w:spacing w:after="0" w:line="240" w:lineRule="auto"/>
-        <w:rPr>
-          <w:rFonts w:ascii="Consolas" w:hAnsi="Consolas" w:cs="Consolas"/>
-          <w:color w:val="000000"/>
-          <w:sz w:val="16"/>
-          <w:highlight w:val="white"/>
-        </w:rPr>
-      </w:pPr>
-      <w:r>
-        <w:rPr>
-          <w:rFonts w:ascii="Consolas" w:hAnsi="Consolas" w:cs="Consolas"/>
-          <w:color w:val="000000"/>
-          <w:sz w:val="16"/>
-          <w:highlight w:val="white"/>
-        </w:rPr>
-        <w:t xml:space="preserve">                    </w:t>
+        <w:t>) |&gt;</w:t>
+      </w:r>
+    </w:p>
+    <w:p>
+      <w:pPr>
+        <w:autoSpaceDE w:val="0"/>
+        <w:autoSpaceDN w:val="0"/>
+        <w:adjustRightInd w:val="0"/>
+        <w:spacing w:after="0" w:line="240" w:lineRule="auto"/>
+        <w:rPr>
+          <w:rFonts w:cstheme="minorHAnsi"/>
+          <w:color w:val="000000"/>
+          <w:sz w:val="16"/>
+          <w:highlight w:val="white"/>
+        </w:rPr>
+      </w:pPr>
+      <w:r>
+        <w:rPr>
+          <w:rFonts w:ascii="Consolas" w:hAnsi="Consolas" w:cs="Consolas"/>
+          <w:color w:val="000000"/>
+          <w:sz w:val="16"/>
+          <w:highlight w:val="white"/>
+        </w:rPr>
+        <w:t xml:space="preserve">            (</w:t>
       </w:r>
       <w:proofErr w:type="spellStart"/>
       <w:proofErr w:type="gramStart"/>
@@ -3092,7 +3552,7 @@
           <w:sz w:val="16"/>
           <w:highlight w:val="white"/>
         </w:rPr>
-        <w:t>runCharacterReaction</w:t>
+        <w:t>jim</w:t>
       </w:r>
       <w:proofErr w:type="spellEnd"/>
       <w:proofErr w:type="gramEnd"/>
@@ -3103,7 +3563,7 @@
           <w:sz w:val="16"/>
           <w:highlight w:val="white"/>
         </w:rPr>
-        <w:t xml:space="preserve"> </w:t>
+        <w:t xml:space="preserve">, </w:t>
       </w:r>
       <w:proofErr w:type="spellStart"/>
       <w:r>
@@ -3113,7 +3573,34 @@
           <w:sz w:val="16"/>
           <w:highlight w:val="white"/>
         </w:rPr>
-        <w:t>actionDescriptor</w:t>
+        <w:t>jim</w:t>
+      </w:r>
+      <w:r>
+        <w:rPr>
+          <w:rFonts w:ascii="Consolas" w:hAnsi="Consolas" w:cs="Consolas"/>
+          <w:color w:val="000000"/>
+          <w:sz w:val="16"/>
+          <w:highlight w:val="white"/>
+        </w:rPr>
+        <w:t>.</w:t>
+      </w:r>
+      <w:r>
+        <w:rPr>
+          <w:rFonts w:ascii="Consolas" w:hAnsi="Consolas" w:cs="Consolas"/>
+          <w:color w:val="000000"/>
+          <w:sz w:val="16"/>
+          <w:highlight w:val="white"/>
+        </w:rPr>
+        <w:t>G</w:t>
+      </w:r>
+      <w:r>
+        <w:rPr>
+          <w:rFonts w:ascii="Consolas" w:hAnsi="Consolas" w:cs="Consolas"/>
+          <w:color w:val="000000"/>
+          <w:sz w:val="16"/>
+          <w:highlight w:val="white"/>
+        </w:rPr>
+        <w:t>etVisible</w:t>
       </w:r>
       <w:proofErr w:type="spellEnd"/>
       <w:r>
@@ -3123,226 +3610,69 @@
           <w:sz w:val="16"/>
           <w:highlight w:val="white"/>
         </w:rPr>
-        <w:t xml:space="preserve"> character gameplay world</w:t>
-      </w:r>
-    </w:p>
-    <w:p>
-      <w:pPr>
-        <w:autoSpaceDE w:val="0"/>
-        <w:autoSpaceDN w:val="0"/>
-        <w:adjustRightInd w:val="0"/>
-        <w:spacing w:after="0" w:line="240" w:lineRule="auto"/>
-        <w:rPr>
-          <w:rFonts w:cstheme="minorHAnsi"/>
-          <w:color w:val="000000"/>
-          <w:sz w:val="8"/>
-          <w:highlight w:val="white"/>
-        </w:rPr>
-      </w:pPr>
-      <w:r>
-        <w:rPr>
-          <w:rFonts w:ascii="Consolas" w:hAnsi="Consolas" w:cs="Consolas"/>
-          <w:color w:val="000000"/>
-          <w:sz w:val="16"/>
-          <w:highlight w:val="white"/>
-        </w:rPr>
-        <w:t xml:space="preserve">                </w:t>
-      </w:r>
-      <w:proofErr w:type="gramStart"/>
-      <w:r>
-        <w:rPr>
-          <w:rFonts w:ascii="Consolas" w:hAnsi="Consolas" w:cs="Consolas"/>
-          <w:color w:val="0000FF"/>
-          <w:sz w:val="16"/>
-          <w:highlight w:val="white"/>
-        </w:rPr>
-        <w:t>do</w:t>
-      </w:r>
-      <w:proofErr w:type="gramEnd"/>
-      <w:r>
-        <w:rPr>
-          <w:rFonts w:ascii="Consolas" w:hAnsi="Consolas" w:cs="Consolas"/>
-          <w:color w:val="0000FF"/>
-          <w:sz w:val="16"/>
-          <w:highlight w:val="white"/>
-        </w:rPr>
-        <w:t>!</w:t>
-      </w:r>
-      <w:r>
-        <w:rPr>
-          <w:rFonts w:ascii="Consolas" w:hAnsi="Consolas" w:cs="Consolas"/>
-          <w:color w:val="000000"/>
-          <w:sz w:val="16"/>
-          <w:highlight w:val="white"/>
-        </w:rPr>
-        <w:t xml:space="preserve"> </w:t>
-      </w:r>
-      <w:proofErr w:type="gramStart"/>
-      <w:r>
-        <w:rPr>
-          <w:rFonts w:ascii="Consolas" w:hAnsi="Consolas" w:cs="Consolas"/>
-          <w:color w:val="000000"/>
-          <w:sz w:val="16"/>
-          <w:highlight w:val="white"/>
-        </w:rPr>
-        <w:t>pass }</w:t>
-      </w:r>
-      <w:proofErr w:type="gramEnd"/>
-      <w:r>
-        <w:rPr>
-          <w:rFonts w:ascii="Consolas" w:hAnsi="Consolas" w:cs="Consolas"/>
-          <w:color w:val="000000"/>
-          <w:sz w:val="16"/>
-          <w:highlight w:val="white"/>
-        </w:rPr>
-        <w:t>}</w:t>
-      </w:r>
-    </w:p>
-    <w:p>
-      <w:pPr>
-        <w:autoSpaceDE w:val="0"/>
-        <w:autoSpaceDN w:val="0"/>
-        <w:adjustRightInd w:val="0"/>
-        <w:spacing w:after="0" w:line="240" w:lineRule="auto"/>
-        <w:rPr>
-          <w:rFonts w:cstheme="minorHAnsi"/>
-          <w:color w:val="000000"/>
-          <w:highlight w:val="white"/>
-        </w:rPr>
-      </w:pPr>
-    </w:p>
-    <w:p>
-      <w:pPr>
-        <w:autoSpaceDE w:val="0"/>
-        <w:autoSpaceDN w:val="0"/>
-        <w:adjustRightInd w:val="0"/>
-        <w:spacing w:after="0" w:line="240" w:lineRule="auto"/>
-        <w:rPr>
-          <w:rFonts w:cstheme="minorHAnsi"/>
-          <w:color w:val="000000"/>
-          <w:highlight w:val="white"/>
-        </w:rPr>
-      </w:pPr>
-      <w:r>
-        <w:rPr>
-          <w:rFonts w:cstheme="minorHAnsi"/>
-          <w:color w:val="000000"/>
-          <w:highlight w:val="white"/>
-        </w:rPr>
-        <w:t>We also have the ability to compose chains overs observations like so -</w:t>
-      </w:r>
-    </w:p>
-    <w:p>
-      <w:pPr>
-        <w:autoSpaceDE w:val="0"/>
-        <w:autoSpaceDN w:val="0"/>
-        <w:adjustRightInd w:val="0"/>
-        <w:spacing w:after="0" w:line="240" w:lineRule="auto"/>
-        <w:rPr>
-          <w:rFonts w:cstheme="minorHAnsi"/>
-          <w:color w:val="000000"/>
-          <w:highlight w:val="white"/>
-        </w:rPr>
-      </w:pPr>
-    </w:p>
-    <w:p>
-      <w:pPr>
-        <w:autoSpaceDE w:val="0"/>
-        <w:autoSpaceDN w:val="0"/>
-        <w:adjustRightInd w:val="0"/>
-        <w:spacing w:after="0" w:line="240" w:lineRule="auto"/>
-        <w:rPr>
-          <w:rFonts w:ascii="Consolas" w:hAnsi="Consolas" w:cs="Consolas"/>
-          <w:color w:val="000000"/>
-          <w:sz w:val="14"/>
-          <w:highlight w:val="white"/>
-        </w:rPr>
-      </w:pPr>
-      <w:r>
-        <w:rPr>
-          <w:rFonts w:ascii="Consolas" w:hAnsi="Consolas" w:cs="Consolas"/>
-          <w:color w:val="000000"/>
-          <w:sz w:val="14"/>
-          <w:highlight w:val="white"/>
-        </w:rPr>
-        <w:t xml:space="preserve">    </w:t>
-      </w:r>
-      <w:proofErr w:type="gramStart"/>
-      <w:r>
-        <w:rPr>
-          <w:rFonts w:ascii="Consolas" w:hAnsi="Consolas" w:cs="Consolas"/>
-          <w:color w:val="0000FF"/>
-          <w:sz w:val="14"/>
-          <w:highlight w:val="white"/>
-        </w:rPr>
-        <w:t>let</w:t>
-      </w:r>
-      <w:proofErr w:type="gramEnd"/>
-      <w:r>
-        <w:rPr>
-          <w:rFonts w:ascii="Consolas" w:hAnsi="Consolas" w:cs="Consolas"/>
-          <w:color w:val="000000"/>
-          <w:sz w:val="14"/>
-          <w:highlight w:val="white"/>
-        </w:rPr>
-        <w:t xml:space="preserve"> observation = observe </w:t>
+        <w:t>) /-&gt; (</w:t>
+      </w:r>
+      <w:r>
+        <w:rPr>
+          <w:rFonts w:ascii="Consolas" w:hAnsi="Consolas" w:cs="Consolas"/>
+          <w:color w:val="000000"/>
+          <w:sz w:val="16"/>
+          <w:highlight w:val="white"/>
+        </w:rPr>
+        <w:t>bob</w:t>
+      </w:r>
+      <w:r>
+        <w:rPr>
+          <w:rFonts w:ascii="Consolas" w:hAnsi="Consolas" w:cs="Consolas"/>
+          <w:color w:val="000000"/>
+          <w:sz w:val="16"/>
+          <w:highlight w:val="white"/>
+        </w:rPr>
+        <w:t xml:space="preserve">, not &gt;&gt; </w:t>
       </w:r>
       <w:proofErr w:type="spellStart"/>
       <w:r>
         <w:rPr>
           <w:rFonts w:ascii="Consolas" w:hAnsi="Consolas" w:cs="Consolas"/>
           <w:color w:val="000000"/>
-          <w:sz w:val="14"/>
-          <w:highlight w:val="white"/>
-        </w:rPr>
-        <w:t>TickEventAddress</w:t>
+          <w:sz w:val="16"/>
+          <w:highlight w:val="white"/>
+        </w:rPr>
+        <w:t>bob</w:t>
+      </w:r>
+      <w:r>
+        <w:rPr>
+          <w:rFonts w:ascii="Consolas" w:hAnsi="Consolas" w:cs="Consolas"/>
+          <w:color w:val="000000"/>
+          <w:sz w:val="16"/>
+          <w:highlight w:val="white"/>
+        </w:rPr>
+        <w:t>.</w:t>
+      </w:r>
+      <w:r>
+        <w:rPr>
+          <w:rFonts w:ascii="Consolas" w:hAnsi="Consolas" w:cs="Consolas"/>
+          <w:color w:val="000000"/>
+          <w:sz w:val="16"/>
+          <w:highlight w:val="white"/>
+        </w:rPr>
+        <w:t>S</w:t>
+      </w:r>
+      <w:r>
+        <w:rPr>
+          <w:rFonts w:ascii="Consolas" w:hAnsi="Consolas" w:cs="Consolas"/>
+          <w:color w:val="000000"/>
+          <w:sz w:val="16"/>
+          <w:highlight w:val="white"/>
+        </w:rPr>
+        <w:t>etVisible</w:t>
       </w:r>
       <w:proofErr w:type="spellEnd"/>
       <w:r>
         <w:rPr>
           <w:rFonts w:ascii="Consolas" w:hAnsi="Consolas" w:cs="Consolas"/>
           <w:color w:val="000000"/>
-          <w:sz w:val="14"/>
-          <w:highlight w:val="white"/>
-        </w:rPr>
-        <w:t xml:space="preserve"> character |&gt; until (</w:t>
-      </w:r>
-      <w:proofErr w:type="spellStart"/>
-      <w:r>
-        <w:rPr>
-          <w:rFonts w:ascii="Consolas" w:hAnsi="Consolas" w:cs="Consolas"/>
-          <w:color w:val="000000"/>
-          <w:sz w:val="14"/>
-          <w:highlight w:val="white"/>
-        </w:rPr>
-        <w:t>DeselectEventAddress</w:t>
-      </w:r>
-      <w:proofErr w:type="spellEnd"/>
-      <w:r>
-        <w:rPr>
-          <w:rFonts w:ascii="Consolas" w:hAnsi="Consolas" w:cs="Consolas"/>
-          <w:color w:val="000000"/>
-          <w:sz w:val="14"/>
-          <w:highlight w:val="white"/>
-        </w:rPr>
-        <w:t xml:space="preserve"> -&gt;&gt;- </w:t>
-      </w:r>
-      <w:proofErr w:type="spellStart"/>
-      <w:r>
-        <w:rPr>
-          <w:rFonts w:ascii="Consolas" w:hAnsi="Consolas" w:cs="Consolas"/>
-          <w:color w:val="000000"/>
-          <w:sz w:val="14"/>
-          <w:highlight w:val="white"/>
-        </w:rPr>
-        <w:t>gameplay.ScreenAddress</w:t>
-      </w:r>
-      <w:proofErr w:type="spellEnd"/>
-      <w:r>
-        <w:rPr>
-          <w:rFonts w:ascii="Consolas" w:hAnsi="Consolas" w:cs="Consolas"/>
-          <w:color w:val="000000"/>
-          <w:sz w:val="14"/>
+          <w:sz w:val="16"/>
           <w:highlight w:val="white"/>
         </w:rPr>
         <w:t>)</w:t>
@@ -3355,529 +3685,6 @@
         <w:adjustRightInd w:val="0"/>
         <w:spacing w:after="0" w:line="240" w:lineRule="auto"/>
         <w:rPr>
-          <w:rFonts w:ascii="Consolas" w:hAnsi="Consolas" w:cs="Consolas"/>
-          <w:color w:val="000000"/>
-          <w:sz w:val="6"/>
-          <w:highlight w:val="white"/>
-        </w:rPr>
-      </w:pPr>
-      <w:r>
-        <w:rPr>
-          <w:rFonts w:ascii="Consolas" w:hAnsi="Consolas" w:cs="Consolas"/>
-          <w:color w:val="000000"/>
-          <w:sz w:val="14"/>
-          <w:highlight w:val="white"/>
-        </w:rPr>
-        <w:t xml:space="preserve">    </w:t>
-      </w:r>
-      <w:proofErr w:type="spellStart"/>
-      <w:proofErr w:type="gramStart"/>
-      <w:r>
-        <w:rPr>
-          <w:rFonts w:ascii="Consolas" w:hAnsi="Consolas" w:cs="Consolas"/>
-          <w:color w:val="000000"/>
-          <w:sz w:val="14"/>
-          <w:highlight w:val="white"/>
-        </w:rPr>
-        <w:t>snd</w:t>
-      </w:r>
-      <w:proofErr w:type="spellEnd"/>
-      <w:proofErr w:type="gramEnd"/>
-      <w:r>
-        <w:rPr>
-          <w:rFonts w:ascii="Consolas" w:hAnsi="Consolas" w:cs="Consolas"/>
-          <w:color w:val="000000"/>
-          <w:sz w:val="14"/>
-          <w:highlight w:val="white"/>
-        </w:rPr>
-        <w:t xml:space="preserve"> &lt;| </w:t>
-      </w:r>
-      <w:proofErr w:type="spellStart"/>
-      <w:r>
-        <w:rPr>
-          <w:rFonts w:ascii="Consolas" w:hAnsi="Consolas" w:cs="Consolas"/>
-          <w:color w:val="000000"/>
-          <w:sz w:val="14"/>
-          <w:highlight w:val="white"/>
-        </w:rPr>
-        <w:t>runAssumingCascade</w:t>
-      </w:r>
-      <w:proofErr w:type="spellEnd"/>
-      <w:r>
-        <w:rPr>
-          <w:rFonts w:ascii="Consolas" w:hAnsi="Consolas" w:cs="Consolas"/>
-          <w:color w:val="000000"/>
-          <w:sz w:val="14"/>
-          <w:highlight w:val="white"/>
-        </w:rPr>
-        <w:t xml:space="preserve"> chain observation world</w:t>
-      </w:r>
-    </w:p>
-    <w:p>
-      <w:pPr>
-        <w:autoSpaceDE w:val="0"/>
-        <w:autoSpaceDN w:val="0"/>
-        <w:adjustRightInd w:val="0"/>
-        <w:spacing w:after="0" w:line="240" w:lineRule="auto"/>
-        <w:rPr>
-          <w:rFonts w:cstheme="minorHAnsi"/>
-          <w:color w:val="000000"/>
-          <w:highlight w:val="white"/>
-        </w:rPr>
-      </w:pPr>
-    </w:p>
-    <w:p>
-      <w:pPr>
-        <w:autoSpaceDE w:val="0"/>
-        <w:autoSpaceDN w:val="0"/>
-        <w:adjustRightInd w:val="0"/>
-        <w:spacing w:after="0" w:line="240" w:lineRule="auto"/>
-        <w:rPr>
-          <w:rFonts w:cstheme="minorHAnsi"/>
-          <w:color w:val="000000"/>
-          <w:highlight w:val="white"/>
-        </w:rPr>
-      </w:pPr>
-      <w:r>
-        <w:rPr>
-          <w:rFonts w:cstheme="minorHAnsi"/>
-          <w:color w:val="000000"/>
-          <w:highlight w:val="white"/>
-        </w:rPr>
-        <w:t>Finally, there is a means to declaratively forward the changing value of a simulant's field to that of another -</w:t>
-      </w:r>
-    </w:p>
-    <w:p>
-      <w:pPr>
-        <w:autoSpaceDE w:val="0"/>
-        <w:autoSpaceDN w:val="0"/>
-        <w:adjustRightInd w:val="0"/>
-        <w:spacing w:after="0" w:line="240" w:lineRule="auto"/>
-        <w:rPr>
-          <w:rFonts w:cstheme="minorHAnsi"/>
-          <w:color w:val="000000"/>
-          <w:highlight w:val="white"/>
-        </w:rPr>
-      </w:pPr>
-    </w:p>
-    <w:p>
-      <w:pPr>
-        <w:autoSpaceDE w:val="0"/>
-        <w:autoSpaceDN w:val="0"/>
-        <w:adjustRightInd w:val="0"/>
-        <w:spacing w:after="0" w:line="240" w:lineRule="auto"/>
-        <w:rPr>
-          <w:rFonts w:ascii="Consolas" w:hAnsi="Consolas" w:cs="Consolas"/>
-          <w:color w:val="000000"/>
-          <w:sz w:val="16"/>
-          <w:highlight w:val="white"/>
-        </w:rPr>
-      </w:pPr>
-      <w:r>
-        <w:rPr>
-          <w:rFonts w:ascii="Consolas" w:hAnsi="Consolas" w:cs="Consolas"/>
-          <w:color w:val="000000"/>
-          <w:sz w:val="16"/>
-          <w:highlight w:val="white"/>
-        </w:rPr>
-        <w:t xml:space="preserve">    </w:t>
-      </w:r>
-      <w:proofErr w:type="gramStart"/>
-      <w:r>
-        <w:rPr>
-          <w:rFonts w:ascii="Consolas" w:hAnsi="Consolas" w:cs="Consolas"/>
-          <w:color w:val="0000FF"/>
-          <w:sz w:val="16"/>
-          <w:highlight w:val="white"/>
-        </w:rPr>
-        <w:t>let</w:t>
-      </w:r>
-      <w:proofErr w:type="gramEnd"/>
-      <w:r>
-        <w:rPr>
-          <w:rFonts w:ascii="Consolas" w:hAnsi="Consolas" w:cs="Consolas"/>
-          <w:color w:val="000000"/>
-          <w:sz w:val="16"/>
-          <w:highlight w:val="white"/>
-        </w:rPr>
-        <w:t xml:space="preserve"> world =</w:t>
-      </w:r>
-    </w:p>
-    <w:p>
-      <w:pPr>
-        <w:autoSpaceDE w:val="0"/>
-        <w:autoSpaceDN w:val="0"/>
-        <w:adjustRightInd w:val="0"/>
-        <w:spacing w:after="0" w:line="240" w:lineRule="auto"/>
-        <w:rPr>
-          <w:rFonts w:ascii="Consolas" w:hAnsi="Consolas" w:cs="Consolas"/>
-          <w:color w:val="000000"/>
-          <w:sz w:val="16"/>
-          <w:highlight w:val="white"/>
-        </w:rPr>
-      </w:pPr>
-      <w:r>
-        <w:rPr>
-          <w:rFonts w:ascii="Consolas" w:hAnsi="Consolas" w:cs="Consolas"/>
-          <w:color w:val="000000"/>
-          <w:sz w:val="16"/>
-          <w:highlight w:val="white"/>
-        </w:rPr>
-        <w:t xml:space="preserve">        </w:t>
-      </w:r>
-      <w:proofErr w:type="gramStart"/>
-      <w:r>
-        <w:rPr>
-          <w:rFonts w:ascii="Consolas" w:hAnsi="Consolas" w:cs="Consolas"/>
-          <w:color w:val="000000"/>
-          <w:sz w:val="16"/>
-          <w:highlight w:val="white"/>
-        </w:rPr>
-        <w:t>world</w:t>
-      </w:r>
-      <w:proofErr w:type="gramEnd"/>
-      <w:r>
-        <w:rPr>
-          <w:rFonts w:ascii="Consolas" w:hAnsi="Consolas" w:cs="Consolas"/>
-          <w:color w:val="000000"/>
-          <w:sz w:val="16"/>
-          <w:highlight w:val="white"/>
-        </w:rPr>
-        <w:t xml:space="preserve"> |&gt;</w:t>
-      </w:r>
-    </w:p>
-    <w:p>
-      <w:pPr>
-        <w:autoSpaceDE w:val="0"/>
-        <w:autoSpaceDN w:val="0"/>
-        <w:adjustRightInd w:val="0"/>
-        <w:spacing w:after="0" w:line="240" w:lineRule="auto"/>
-        <w:rPr>
-          <w:rFonts w:ascii="Consolas" w:hAnsi="Consolas" w:cs="Consolas"/>
-          <w:color w:val="000000"/>
-          <w:sz w:val="16"/>
-          <w:highlight w:val="white"/>
-        </w:rPr>
-      </w:pPr>
-      <w:r>
-        <w:rPr>
-          <w:rFonts w:ascii="Consolas" w:hAnsi="Consolas" w:cs="Consolas"/>
-          <w:color w:val="000000"/>
-          <w:sz w:val="16"/>
-          <w:highlight w:val="white"/>
-        </w:rPr>
-        <w:t xml:space="preserve">            (</w:t>
-      </w:r>
-      <w:proofErr w:type="gramStart"/>
-      <w:r>
-        <w:rPr>
-          <w:rFonts w:ascii="Consolas" w:hAnsi="Consolas" w:cs="Consolas"/>
-          <w:color w:val="000000"/>
-          <w:sz w:val="16"/>
-          <w:highlight w:val="white"/>
-        </w:rPr>
-        <w:t>b</w:t>
-      </w:r>
-      <w:r>
-        <w:rPr>
-          <w:rFonts w:ascii="Consolas" w:hAnsi="Consolas" w:cs="Consolas"/>
-          <w:color w:val="000000"/>
-          <w:sz w:val="16"/>
-          <w:highlight w:val="white"/>
-        </w:rPr>
-        <w:t>ob</w:t>
-      </w:r>
-      <w:proofErr w:type="gramEnd"/>
-      <w:r>
-        <w:rPr>
-          <w:rFonts w:ascii="Consolas" w:hAnsi="Consolas" w:cs="Consolas"/>
-          <w:color w:val="000000"/>
-          <w:sz w:val="16"/>
-          <w:highlight w:val="white"/>
-        </w:rPr>
-        <w:t xml:space="preserve">, </w:t>
-      </w:r>
-      <w:proofErr w:type="spellStart"/>
-      <w:r>
-        <w:rPr>
-          <w:rFonts w:ascii="Consolas" w:hAnsi="Consolas" w:cs="Consolas"/>
-          <w:color w:val="000000"/>
-          <w:sz w:val="16"/>
-          <w:highlight w:val="white"/>
-        </w:rPr>
-        <w:t>bob</w:t>
-      </w:r>
-      <w:r>
-        <w:rPr>
-          <w:rFonts w:ascii="Consolas" w:hAnsi="Consolas" w:cs="Consolas"/>
-          <w:color w:val="000000"/>
-          <w:sz w:val="16"/>
-          <w:highlight w:val="white"/>
-        </w:rPr>
-        <w:t>.</w:t>
-      </w:r>
-      <w:r>
-        <w:rPr>
-          <w:rFonts w:ascii="Consolas" w:hAnsi="Consolas" w:cs="Consolas"/>
-          <w:color w:val="000000"/>
-          <w:sz w:val="16"/>
-          <w:highlight w:val="white"/>
-        </w:rPr>
-        <w:t>G</w:t>
-      </w:r>
-      <w:r>
-        <w:rPr>
-          <w:rFonts w:ascii="Consolas" w:hAnsi="Consolas" w:cs="Consolas"/>
-          <w:color w:val="000000"/>
-          <w:sz w:val="16"/>
-          <w:highlight w:val="white"/>
-        </w:rPr>
-        <w:t>etVisible</w:t>
-      </w:r>
-      <w:proofErr w:type="spellEnd"/>
-      <w:r>
-        <w:rPr>
-          <w:rFonts w:ascii="Consolas" w:hAnsi="Consolas" w:cs="Consolas"/>
-          <w:color w:val="000000"/>
-          <w:sz w:val="16"/>
-          <w:highlight w:val="white"/>
-        </w:rPr>
-        <w:t>) *--&gt; (</w:t>
-      </w:r>
-      <w:proofErr w:type="spellStart"/>
-      <w:proofErr w:type="gramStart"/>
-      <w:r>
-        <w:rPr>
-          <w:rFonts w:ascii="Consolas" w:hAnsi="Consolas" w:cs="Consolas"/>
-          <w:color w:val="000000"/>
-          <w:sz w:val="16"/>
-          <w:highlight w:val="white"/>
-        </w:rPr>
-        <w:t>jim</w:t>
-      </w:r>
-      <w:proofErr w:type="spellEnd"/>
-      <w:proofErr w:type="gramEnd"/>
-      <w:r>
-        <w:rPr>
-          <w:rFonts w:ascii="Consolas" w:hAnsi="Consolas" w:cs="Consolas"/>
-          <w:color w:val="000000"/>
-          <w:sz w:val="16"/>
-          <w:highlight w:val="white"/>
-        </w:rPr>
-        <w:t xml:space="preserve">, </w:t>
-      </w:r>
-      <w:proofErr w:type="spellStart"/>
-      <w:r>
-        <w:rPr>
-          <w:rFonts w:ascii="Consolas" w:hAnsi="Consolas" w:cs="Consolas"/>
-          <w:color w:val="000000"/>
-          <w:sz w:val="16"/>
-          <w:highlight w:val="white"/>
-        </w:rPr>
-        <w:t>jim</w:t>
-      </w:r>
-      <w:r>
-        <w:rPr>
-          <w:rFonts w:ascii="Consolas" w:hAnsi="Consolas" w:cs="Consolas"/>
-          <w:color w:val="000000"/>
-          <w:sz w:val="16"/>
-          <w:highlight w:val="white"/>
-        </w:rPr>
-        <w:t>.</w:t>
-      </w:r>
-      <w:r>
-        <w:rPr>
-          <w:rFonts w:ascii="Consolas" w:hAnsi="Consolas" w:cs="Consolas"/>
-          <w:color w:val="000000"/>
-          <w:sz w:val="16"/>
-          <w:highlight w:val="white"/>
-        </w:rPr>
-        <w:t>S</w:t>
-      </w:r>
-      <w:r>
-        <w:rPr>
-          <w:rFonts w:ascii="Consolas" w:hAnsi="Consolas" w:cs="Consolas"/>
-          <w:color w:val="000000"/>
-          <w:sz w:val="16"/>
-          <w:highlight w:val="white"/>
-        </w:rPr>
-        <w:t>etVisible</w:t>
-      </w:r>
-      <w:proofErr w:type="spellEnd"/>
-      <w:r>
-        <w:rPr>
-          <w:rFonts w:ascii="Consolas" w:hAnsi="Consolas" w:cs="Consolas"/>
-          <w:color w:val="000000"/>
-          <w:sz w:val="16"/>
-          <w:highlight w:val="white"/>
-        </w:rPr>
-        <w:t>) |&gt;</w:t>
-      </w:r>
-    </w:p>
-    <w:p>
-      <w:pPr>
-        <w:autoSpaceDE w:val="0"/>
-        <w:autoSpaceDN w:val="0"/>
-        <w:adjustRightInd w:val="0"/>
-        <w:spacing w:after="0" w:line="240" w:lineRule="auto"/>
-        <w:rPr>
-          <w:rFonts w:cstheme="minorHAnsi"/>
-          <w:color w:val="000000"/>
-          <w:sz w:val="16"/>
-          <w:highlight w:val="white"/>
-        </w:rPr>
-      </w:pPr>
-      <w:r>
-        <w:rPr>
-          <w:rFonts w:ascii="Consolas" w:hAnsi="Consolas" w:cs="Consolas"/>
-          <w:color w:val="000000"/>
-          <w:sz w:val="16"/>
-          <w:highlight w:val="white"/>
-        </w:rPr>
-        <w:t xml:space="preserve">            (</w:t>
-      </w:r>
-      <w:proofErr w:type="spellStart"/>
-      <w:proofErr w:type="gramStart"/>
-      <w:r>
-        <w:rPr>
-          <w:rFonts w:ascii="Consolas" w:hAnsi="Consolas" w:cs="Consolas"/>
-          <w:color w:val="000000"/>
-          <w:sz w:val="16"/>
-          <w:highlight w:val="white"/>
-        </w:rPr>
-        <w:t>jim</w:t>
-      </w:r>
-      <w:proofErr w:type="spellEnd"/>
-      <w:proofErr w:type="gramEnd"/>
-      <w:r>
-        <w:rPr>
-          <w:rFonts w:ascii="Consolas" w:hAnsi="Consolas" w:cs="Consolas"/>
-          <w:color w:val="000000"/>
-          <w:sz w:val="16"/>
-          <w:highlight w:val="white"/>
-        </w:rPr>
-        <w:t xml:space="preserve">, </w:t>
-      </w:r>
-      <w:proofErr w:type="spellStart"/>
-      <w:r>
-        <w:rPr>
-          <w:rFonts w:ascii="Consolas" w:hAnsi="Consolas" w:cs="Consolas"/>
-          <w:color w:val="000000"/>
-          <w:sz w:val="16"/>
-          <w:highlight w:val="white"/>
-        </w:rPr>
-        <w:t>jim</w:t>
-      </w:r>
-      <w:r>
-        <w:rPr>
-          <w:rFonts w:ascii="Consolas" w:hAnsi="Consolas" w:cs="Consolas"/>
-          <w:color w:val="000000"/>
-          <w:sz w:val="16"/>
-          <w:highlight w:val="white"/>
-        </w:rPr>
-        <w:t>.</w:t>
-      </w:r>
-      <w:r>
-        <w:rPr>
-          <w:rFonts w:ascii="Consolas" w:hAnsi="Consolas" w:cs="Consolas"/>
-          <w:color w:val="000000"/>
-          <w:sz w:val="16"/>
-          <w:highlight w:val="white"/>
-        </w:rPr>
-        <w:t>G</w:t>
-      </w:r>
-      <w:r>
-        <w:rPr>
-          <w:rFonts w:ascii="Consolas" w:hAnsi="Consolas" w:cs="Consolas"/>
-          <w:color w:val="000000"/>
-          <w:sz w:val="16"/>
-          <w:highlight w:val="white"/>
-        </w:rPr>
-        <w:t>etVisible</w:t>
-      </w:r>
-      <w:proofErr w:type="spellEnd"/>
-      <w:r>
-        <w:rPr>
-          <w:rFonts w:ascii="Consolas" w:hAnsi="Consolas" w:cs="Consolas"/>
-          <w:color w:val="000000"/>
-          <w:sz w:val="16"/>
-          <w:highlight w:val="white"/>
-        </w:rPr>
-        <w:t>) /--&gt; (</w:t>
-      </w:r>
-      <w:r>
-        <w:rPr>
-          <w:rFonts w:ascii="Consolas" w:hAnsi="Consolas" w:cs="Consolas"/>
-          <w:color w:val="000000"/>
-          <w:sz w:val="16"/>
-          <w:highlight w:val="white"/>
-        </w:rPr>
-        <w:t>bob</w:t>
-      </w:r>
-      <w:r>
-        <w:rPr>
-          <w:rFonts w:ascii="Consolas" w:hAnsi="Consolas" w:cs="Consolas"/>
-          <w:color w:val="000000"/>
-          <w:sz w:val="16"/>
-          <w:highlight w:val="white"/>
-        </w:rPr>
-        <w:t xml:space="preserve">, not &gt;&gt; </w:t>
-      </w:r>
-      <w:proofErr w:type="spellStart"/>
-      <w:r>
-        <w:rPr>
-          <w:rFonts w:ascii="Consolas" w:hAnsi="Consolas" w:cs="Consolas"/>
-          <w:color w:val="000000"/>
-          <w:sz w:val="16"/>
-          <w:highlight w:val="white"/>
-        </w:rPr>
-        <w:t>bob</w:t>
-      </w:r>
-      <w:r>
-        <w:rPr>
-          <w:rFonts w:ascii="Consolas" w:hAnsi="Consolas" w:cs="Consolas"/>
-          <w:color w:val="000000"/>
-          <w:sz w:val="16"/>
-          <w:highlight w:val="white"/>
-        </w:rPr>
-        <w:t>.</w:t>
-      </w:r>
-      <w:r>
-        <w:rPr>
-          <w:rFonts w:ascii="Consolas" w:hAnsi="Consolas" w:cs="Consolas"/>
-          <w:color w:val="000000"/>
-          <w:sz w:val="16"/>
-          <w:highlight w:val="white"/>
-        </w:rPr>
-        <w:t>S</w:t>
-      </w:r>
-      <w:r>
-        <w:rPr>
-          <w:rFonts w:ascii="Consolas" w:hAnsi="Consolas" w:cs="Consolas"/>
-          <w:color w:val="000000"/>
-          <w:sz w:val="16"/>
-          <w:highlight w:val="white"/>
-        </w:rPr>
-        <w:t>etVisible</w:t>
-      </w:r>
-      <w:proofErr w:type="spellEnd"/>
-      <w:r>
-        <w:rPr>
-          <w:rFonts w:ascii="Consolas" w:hAnsi="Consolas" w:cs="Consolas"/>
-          <w:color w:val="000000"/>
-          <w:sz w:val="16"/>
-          <w:highlight w:val="white"/>
-        </w:rPr>
-        <w:t>)</w:t>
-      </w:r>
-    </w:p>
-    <w:p>
-      <w:pPr>
-        <w:autoSpaceDE w:val="0"/>
-        <w:autoSpaceDN w:val="0"/>
-        <w:adjustRightInd w:val="0"/>
-        <w:spacing w:after="0" w:line="240" w:lineRule="auto"/>
-        <w:rPr>
           <w:rFonts w:cstheme="minorHAnsi"/>
           <w:color w:val="000000"/>
           <w:highlight w:val="white"/>
@@ -3911,164 +3718,173 @@
           <w:color w:val="000000"/>
           <w:highlight w:val="white"/>
         </w:rPr>
-        <w:t>*--&gt;</w:t>
-      </w:r>
-      <w:r>
-        <w:rPr>
-          <w:rFonts w:cstheme="minorHAnsi"/>
-          <w:color w:val="000000"/>
-          <w:highlight w:val="white"/>
-        </w:rPr>
-        <w:t xml:space="preserve"> denotes the forwarding of the value of Bob's Visible field to Jim's Visible field. To throw a monkey-wrench into the declaration, </w:t>
-      </w:r>
-      <w:r>
-        <w:rPr>
-          <w:rFonts w:cstheme="minorHAnsi"/>
-          <w:b/>
-          <w:color w:val="000000"/>
-          <w:highlight w:val="white"/>
-        </w:rPr>
-        <w:t>/--&gt;</w:t>
-      </w:r>
-      <w:r>
-        <w:rPr>
-          <w:rFonts w:cstheme="minorHAnsi"/>
-          <w:color w:val="000000"/>
-          <w:highlight w:val="white"/>
-        </w:rPr>
-        <w:t xml:space="preserve"> is used to in turn forward the value of Jim's Visible field back to Bob's Visible field, albeit </w:t>
-      </w:r>
-      <w:proofErr w:type="spellStart"/>
-      <w:r>
-        <w:rPr>
-          <w:rFonts w:cstheme="minorHAnsi"/>
-          <w:b/>
-          <w:color w:val="000000"/>
-          <w:highlight w:val="white"/>
-        </w:rPr>
-        <w:t>not</w:t>
-      </w:r>
-      <w:r>
-        <w:rPr>
-          <w:rFonts w:cstheme="minorHAnsi"/>
-          <w:color w:val="000000"/>
-          <w:highlight w:val="white"/>
-        </w:rPr>
-        <w:t>'d</w:t>
-      </w:r>
-      <w:proofErr w:type="spellEnd"/>
-      <w:r>
-        <w:rPr>
-          <w:rFonts w:cstheme="minorHAnsi"/>
-          <w:color w:val="000000"/>
-          <w:highlight w:val="white"/>
-        </w:rPr>
-        <w:t xml:space="preserve"> and with cycle-breaking so that the circularity of this expression is broken appropriately. </w:t>
-      </w:r>
-      <w:r>
-        <w:rPr>
-          <w:rFonts w:cstheme="minorHAnsi"/>
-          <w:color w:val="000000"/>
-          <w:highlight w:val="white"/>
-        </w:rPr>
-        <w:t xml:space="preserve">This is </w:t>
-      </w:r>
-      <w:r>
-        <w:rPr>
-          <w:rFonts w:cstheme="minorHAnsi"/>
-          <w:color w:val="000000"/>
-          <w:highlight w:val="white"/>
-        </w:rPr>
-        <w:t>a</w:t>
-      </w:r>
-      <w:r>
-        <w:rPr>
-          <w:rFonts w:cstheme="minorHAnsi"/>
-          <w:color w:val="000000"/>
-          <w:highlight w:val="white"/>
-        </w:rPr>
-        <w:t xml:space="preserve"> contrived example, but illustrative of the API's expressiveness.</w:t>
-      </w:r>
-    </w:p>
-    <w:p>
-      <w:pPr>
-        <w:autoSpaceDE w:val="0"/>
-        <w:autoSpaceDN w:val="0"/>
-        <w:adjustRightInd w:val="0"/>
-        <w:spacing w:after="0" w:line="240" w:lineRule="auto"/>
-        <w:rPr>
-          <w:rFonts w:cstheme="minorHAnsi"/>
-          <w:color w:val="000000"/>
-          <w:highlight w:val="white"/>
-        </w:rPr>
-      </w:pPr>
-    </w:p>
-    <w:p>
-      <w:pPr>
-        <w:autoSpaceDE w:val="0"/>
-        <w:autoSpaceDN w:val="0"/>
-        <w:adjustRightInd w:val="0"/>
-        <w:spacing w:after="0" w:line="240" w:lineRule="auto"/>
-        <w:rPr>
-          <w:rFonts w:cstheme="minorHAnsi"/>
-          <w:color w:val="000000"/>
-          <w:highlight w:val="white"/>
-        </w:rPr>
-      </w:pPr>
-      <w:r>
-        <w:rPr>
-          <w:rFonts w:cstheme="minorHAnsi"/>
-          <w:color w:val="000000"/>
-          <w:highlight w:val="white"/>
-        </w:rPr>
-        <w:t xml:space="preserve">So, depending on the nature of the game behavior you want to implement, the API provides enough surface area to do things at multiple points of a spectrum of efficiency and flexibility. But there is a down-side to an API with a large surface area... With multiple expression forms and levels of abstractions at which to operate, the learning curve </w:t>
-      </w:r>
-      <w:r>
-        <w:rPr>
-          <w:rFonts w:cstheme="minorHAnsi"/>
-          <w:color w:val="000000"/>
-          <w:highlight w:val="white"/>
-        </w:rPr>
-        <w:t>can be</w:t>
-      </w:r>
-      <w:r>
-        <w:rPr>
-          <w:rFonts w:cstheme="minorHAnsi"/>
-          <w:color w:val="000000"/>
-          <w:highlight w:val="white"/>
-        </w:rPr>
-        <w:t xml:space="preserve"> regrettably steepened.</w:t>
-      </w:r>
-    </w:p>
-    <w:p>
-      <w:pPr>
-        <w:autoSpaceDE w:val="0"/>
-        <w:autoSpaceDN w:val="0"/>
-        <w:adjustRightInd w:val="0"/>
-        <w:spacing w:after="0" w:line="240" w:lineRule="auto"/>
-        <w:rPr>
-          <w:rFonts w:cstheme="minorHAnsi"/>
-          <w:color w:val="000000"/>
-          <w:highlight w:val="white"/>
-        </w:rPr>
-      </w:pPr>
-    </w:p>
-    <w:p>
-      <w:pPr>
-        <w:rPr>
-          <w:rFonts w:cstheme="minorHAnsi"/>
-        </w:rPr>
-      </w:pPr>
-      <w:r>
-        <w:rPr>
-          <w:rFonts w:cstheme="minorHAnsi"/>
-          <w:color w:val="000000"/>
-          <w:highlight w:val="white"/>
-        </w:rPr>
-        <w:t>Even with functional programming, and even assuming my approach was optimal for the given point in my targeted design space, game engine design remains fundamentally difficult and peppered with compromise.</w:t>
+        <w:t>*</w:t>
       </w:r>
       <w:bookmarkStart w:id="0" w:name="_GoBack"/>
       <w:bookmarkEnd w:id="0"/>
+      <w:r>
+        <w:rPr>
+          <w:rFonts w:cstheme="minorHAnsi"/>
+          <w:b/>
+          <w:color w:val="000000"/>
+          <w:highlight w:val="white"/>
+        </w:rPr>
+        <w:t>-&gt;</w:t>
+      </w:r>
+      <w:r>
+        <w:rPr>
+          <w:rFonts w:cstheme="minorHAnsi"/>
+          <w:color w:val="000000"/>
+          <w:highlight w:val="white"/>
+        </w:rPr>
+        <w:t xml:space="preserve"> denotes the forwarding of the value of Bob's Visible field to Jim's Visible field. To throw a monkey-wrench into the declaration, </w:t>
+      </w:r>
+      <w:r>
+        <w:rPr>
+          <w:rFonts w:cstheme="minorHAnsi"/>
+          <w:b/>
+          <w:color w:val="000000"/>
+          <w:highlight w:val="white"/>
+        </w:rPr>
+        <w:t>/-&gt;</w:t>
+      </w:r>
+      <w:r>
+        <w:rPr>
+          <w:rFonts w:cstheme="minorHAnsi"/>
+          <w:color w:val="000000"/>
+          <w:highlight w:val="white"/>
+        </w:rPr>
+        <w:t xml:space="preserve"> is used to in turn forward the value of Jim's Visible field back to Bob's Visible field, albeit </w:t>
+      </w:r>
+      <w:proofErr w:type="spellStart"/>
+      <w:r>
+        <w:rPr>
+          <w:rFonts w:cstheme="minorHAnsi"/>
+          <w:b/>
+          <w:color w:val="000000"/>
+          <w:highlight w:val="white"/>
+        </w:rPr>
+        <w:t>not</w:t>
+      </w:r>
+      <w:r>
+        <w:rPr>
+          <w:rFonts w:cstheme="minorHAnsi"/>
+          <w:color w:val="000000"/>
+          <w:highlight w:val="white"/>
+        </w:rPr>
+        <w:t>'d</w:t>
+      </w:r>
+      <w:proofErr w:type="spellEnd"/>
+      <w:r>
+        <w:rPr>
+          <w:rFonts w:cstheme="minorHAnsi"/>
+          <w:color w:val="000000"/>
+          <w:highlight w:val="white"/>
+        </w:rPr>
+        <w:t xml:space="preserve"> and with cycle-breaking so that the circularity of this expression is broken appropriately. </w:t>
+      </w:r>
+      <w:r>
+        <w:rPr>
+          <w:rFonts w:cstheme="minorHAnsi"/>
+          <w:color w:val="000000"/>
+          <w:highlight w:val="white"/>
+        </w:rPr>
+        <w:t xml:space="preserve">This is </w:t>
+      </w:r>
+      <w:r>
+        <w:rPr>
+          <w:rFonts w:cstheme="minorHAnsi"/>
+          <w:color w:val="000000"/>
+          <w:highlight w:val="white"/>
+        </w:rPr>
+        <w:t>a</w:t>
+      </w:r>
+      <w:r>
+        <w:rPr>
+          <w:rFonts w:cstheme="minorHAnsi"/>
+          <w:color w:val="000000"/>
+          <w:highlight w:val="white"/>
+        </w:rPr>
+        <w:t xml:space="preserve"> contrived example, but illustrative of the API's expressiveness.</w:t>
+      </w:r>
+    </w:p>
+    <w:p>
+      <w:pPr>
+        <w:autoSpaceDE w:val="0"/>
+        <w:autoSpaceDN w:val="0"/>
+        <w:adjustRightInd w:val="0"/>
+        <w:spacing w:after="0" w:line="240" w:lineRule="auto"/>
+        <w:rPr>
+          <w:rFonts w:cstheme="minorHAnsi"/>
+          <w:color w:val="000000"/>
+          <w:highlight w:val="white"/>
+        </w:rPr>
+      </w:pPr>
+    </w:p>
+    <w:p>
+      <w:pPr>
+        <w:autoSpaceDE w:val="0"/>
+        <w:autoSpaceDN w:val="0"/>
+        <w:adjustRightInd w:val="0"/>
+        <w:spacing w:after="0" w:line="240" w:lineRule="auto"/>
+        <w:rPr>
+          <w:rFonts w:cstheme="minorHAnsi"/>
+          <w:color w:val="000000"/>
+          <w:highlight w:val="white"/>
+        </w:rPr>
+      </w:pPr>
+      <w:r>
+        <w:rPr>
+          <w:rFonts w:cstheme="minorHAnsi"/>
+          <w:color w:val="000000"/>
+          <w:highlight w:val="white"/>
+        </w:rPr>
+        <w:t xml:space="preserve">So, depending on the nature of the game behavior you want to implement, the API provides enough surface area to do things at multiple points of a spectrum of efficiency and flexibility. But there is a down-side to an API with a large surface area... With multiple expression forms and levels of abstractions at which to operate, the learning curve </w:t>
+      </w:r>
+      <w:r>
+        <w:rPr>
+          <w:rFonts w:cstheme="minorHAnsi"/>
+          <w:color w:val="000000"/>
+          <w:highlight w:val="white"/>
+        </w:rPr>
+        <w:t>can be</w:t>
+      </w:r>
+      <w:r>
+        <w:rPr>
+          <w:rFonts w:cstheme="minorHAnsi"/>
+          <w:color w:val="000000"/>
+          <w:highlight w:val="white"/>
+        </w:rPr>
+        <w:t xml:space="preserve"> regrettably steepened.</w:t>
+      </w:r>
+    </w:p>
+    <w:p>
+      <w:pPr>
+        <w:autoSpaceDE w:val="0"/>
+        <w:autoSpaceDN w:val="0"/>
+        <w:adjustRightInd w:val="0"/>
+        <w:spacing w:after="0" w:line="240" w:lineRule="auto"/>
+        <w:rPr>
+          <w:rFonts w:cstheme="minorHAnsi"/>
+          <w:color w:val="000000"/>
+          <w:highlight w:val="white"/>
+        </w:rPr>
+      </w:pPr>
+    </w:p>
+    <w:p>
+      <w:pPr>
+        <w:rPr>
+          <w:rFonts w:cstheme="minorHAnsi"/>
+        </w:rPr>
+      </w:pPr>
+      <w:r>
+        <w:rPr>
+          <w:rFonts w:cstheme="minorHAnsi"/>
+          <w:color w:val="000000"/>
+          <w:highlight w:val="white"/>
+        </w:rPr>
+        <w:t>Even with functional programming, and even assuming my approach was optimal for the given point in my targeted design space, game engine design remains fundamentally difficult and peppered with compromise.</w:t>
+      </w:r>
     </w:p>
     <w:sectPr>
       <w:pgSz w:w="12240" w:h="15840"/>

</xml_diff>

<commit_message>
Made example code a little nicer.
Former-commit-id: 17b5176064362757254f4ccbd8ebccd259371a76
</commit_message>
<xml_diff>
--- a/Nu/Documentation/Iterative Functional Reactive Programming with the Nu Game Engine.docx
+++ b/Nu/Documentation/Iterative Functional Reactive Programming with the Nu Game Engine.docx
@@ -16,8 +16,6 @@
           <w:highlight w:val="white"/>
         </w:rPr>
       </w:pPr>
-      <w:bookmarkStart w:id="0" w:name="_GoBack"/>
-      <w:bookmarkEnd w:id="0"/>
     </w:p>
     <w:p>
       <w:pPr>
@@ -2745,33 +2743,17 @@
         </w:rPr>
         <w:t xml:space="preserve"> (</w:t>
       </w:r>
-      <w:r>
-        <w:rPr>
-          <w:rFonts w:ascii="Consolas" w:hAnsi="Consolas" w:cs="Consolas"/>
-          <w:color w:val="0000FF"/>
-          <w:sz w:val="16"/>
-          <w:highlight w:val="white"/>
-        </w:rPr>
-        <w:t>fun</w:t>
-      </w:r>
-      <w:r>
-        <w:rPr>
-          <w:rFonts w:ascii="Consolas" w:hAnsi="Consolas" w:cs="Consolas"/>
-          <w:color w:val="000000"/>
-          <w:sz w:val="16"/>
-          <w:highlight w:val="white"/>
-        </w:rPr>
-        <w:t xml:space="preserve"> world </w:t>
-      </w:r>
-      <w:r>
-        <w:rPr>
-          <w:rFonts w:ascii="Consolas" w:hAnsi="Consolas" w:cs="Consolas"/>
-          <w:color w:val="0000FF"/>
-          <w:sz w:val="16"/>
-          <w:highlight w:val="white"/>
-        </w:rPr>
-        <w:t>-&gt;</w:t>
-      </w:r>
+      <w:proofErr w:type="spellStart"/>
+      <w:r>
+        <w:rPr>
+          <w:rFonts w:ascii="Consolas" w:hAnsi="Consolas" w:cs="Consolas"/>
+          <w:color w:val="000000"/>
+          <w:sz w:val="16"/>
+          <w:highlight w:val="white"/>
+        </w:rPr>
+        <w:t>ActivityState.isActing</w:t>
+      </w:r>
+      <w:proofErr w:type="spellEnd"/>
       <w:r>
         <w:rPr>
           <w:rFonts w:ascii="Consolas" w:hAnsi="Consolas" w:cs="Consolas"/>
@@ -2781,6 +2763,24 @@
         </w:rPr>
         <w:t xml:space="preserve"> </w:t>
       </w:r>
+      <w:r>
+        <w:rPr>
+          <w:rFonts w:ascii="Consolas" w:hAnsi="Consolas" w:cs="Consolas"/>
+          <w:color w:val="000000"/>
+          <w:sz w:val="16"/>
+          <w:highlight w:val="white"/>
+        </w:rPr>
+        <w:t>&lt;&lt;</w:t>
+      </w:r>
+      <w:r>
+        <w:rPr>
+          <w:rFonts w:ascii="Consolas" w:hAnsi="Consolas" w:cs="Consolas"/>
+          <w:color w:val="000000"/>
+          <w:sz w:val="16"/>
+          <w:highlight w:val="white"/>
+        </w:rPr>
+        <w:t xml:space="preserve"> </w:t>
+      </w:r>
       <w:proofErr w:type="spellStart"/>
       <w:r>
         <w:rPr>
@@ -2789,7 +2789,7 @@
           <w:sz w:val="16"/>
           <w:highlight w:val="white"/>
         </w:rPr>
-        <w:t>ActivityState.isActing</w:t>
+        <w:t>character.GetActivityState</w:t>
       </w:r>
       <w:proofErr w:type="spellEnd"/>
       <w:r>
@@ -2799,45 +2799,18 @@
           <w:sz w:val="16"/>
           <w:highlight w:val="white"/>
         </w:rPr>
-        <w:t xml:space="preserve"> </w:t>
-      </w:r>
-      <w:r>
-        <w:rPr>
-          <w:rFonts w:ascii="Consolas" w:hAnsi="Consolas" w:cs="Consolas"/>
-          <w:color w:val="000000"/>
-          <w:sz w:val="16"/>
-          <w:highlight w:val="white"/>
-        </w:rPr>
-        <w:t>^</w:t>
-      </w:r>
-      <w:r>
-        <w:rPr>
-          <w:rFonts w:ascii="Consolas" w:hAnsi="Consolas" w:cs="Consolas"/>
-          <w:color w:val="000000"/>
-          <w:sz w:val="16"/>
-          <w:highlight w:val="white"/>
-        </w:rPr>
-        <w:t xml:space="preserve"> </w:t>
-      </w:r>
-      <w:proofErr w:type="spellStart"/>
-      <w:r>
-        <w:rPr>
-          <w:rFonts w:ascii="Consolas" w:hAnsi="Consolas" w:cs="Consolas"/>
-          <w:color w:val="000000"/>
-          <w:sz w:val="16"/>
-          <w:highlight w:val="white"/>
-        </w:rPr>
-        <w:t>character.GetActivityState</w:t>
-      </w:r>
-      <w:proofErr w:type="spellEnd"/>
-      <w:r>
-        <w:rPr>
-          <w:rFonts w:ascii="Consolas" w:hAnsi="Consolas" w:cs="Consolas"/>
-          <w:color w:val="000000"/>
-          <w:sz w:val="16"/>
-          <w:highlight w:val="white"/>
-        </w:rPr>
-        <w:t xml:space="preserve"> world) ^ </w:t>
+        <w:t xml:space="preserve"> world</w:t>
+      </w:r>
+      <w:bookmarkStart w:id="0" w:name="_GoBack"/>
+      <w:bookmarkEnd w:id="0"/>
+      <w:r>
+        <w:rPr>
+          <w:rFonts w:ascii="Consolas" w:hAnsi="Consolas" w:cs="Consolas"/>
+          <w:color w:val="000000"/>
+          <w:sz w:val="16"/>
+          <w:highlight w:val="white"/>
+        </w:rPr>
+        <w:t xml:space="preserve">) ^ </w:t>
       </w:r>
       <w:r>
         <w:rPr>

</xml_diff>

<commit_message>
Changed TickEvent to UpdateEvent. *BREAKING CHANGE* Replace Interactivity concept with TickRate. *BREAKING CHANGE*
Former-commit-id: b42c6c3bca4a6299f81e2bf712131f19260502b6
</commit_message>
<xml_diff>
--- a/Nu/Documentation/Iterative Functional Reactive Programming with the Nu Game Engine.docx
+++ b/Nu/Documentation/Iterative Functional Reactive Programming with the Nu Game Engine.docx
@@ -16,6 +16,8 @@
           <w:highlight w:val="white"/>
         </w:rPr>
       </w:pPr>
+      <w:bookmarkStart w:id="0" w:name="_GoBack"/>
+      <w:bookmarkEnd w:id="0"/>
     </w:p>
     <w:p>
       <w:pPr>
@@ -2396,8 +2398,6 @@
         </w:rPr>
         <w:t xml:space="preserve">) </w:t>
       </w:r>
-      <w:bookmarkStart w:id="0" w:name="_GoBack"/>
-      <w:bookmarkEnd w:id="0"/>
       <w:r>
         <w:rPr>
           <w:rFonts w:ascii="Consolas" w:hAnsi="Consolas" w:cs="Consolas"/>
@@ -3502,6 +3502,7 @@
         </w:rPr>
         <w:t xml:space="preserve">    </w:t>
       </w:r>
+      <w:proofErr w:type="gramStart"/>
       <w:r>
         <w:rPr>
           <w:rFonts w:ascii="Consolas" w:hAnsi="Consolas" w:cs="Consolas"/>
@@ -3511,6 +3512,7 @@
         </w:rPr>
         <w:t>let</w:t>
       </w:r>
+      <w:proofErr w:type="gramEnd"/>
       <w:r>
         <w:rPr>
           <w:rFonts w:ascii="Consolas" w:hAnsi="Consolas" w:cs="Consolas"/>
@@ -3528,7 +3530,16 @@
           <w:sz w:val="14"/>
           <w:highlight w:val="white"/>
         </w:rPr>
-        <w:t>TickEventAddress</w:t>
+        <w:t>Update</w:t>
+      </w:r>
+      <w:r>
+        <w:rPr>
+          <w:rFonts w:ascii="Consolas" w:hAnsi="Consolas" w:cs="Consolas"/>
+          <w:color w:val="000000"/>
+          <w:sz w:val="14"/>
+          <w:highlight w:val="white"/>
+        </w:rPr>
+        <w:t>EventAddress</w:t>
       </w:r>
       <w:proofErr w:type="spellEnd"/>
       <w:r>

</xml_diff>

<commit_message>
Renamed EventAddresses to Events. Made (->>-) and (->-) overloaded for Simulants.
</commit_message>
<xml_diff>
--- a/Nu/Documentation/Iterative Functional Reactive Programming with the Nu Game Engine.docx
+++ b/Nu/Documentation/Iterative Functional Reactive Programming with the Nu Game Engine.docx
@@ -2346,6 +2346,186 @@
           <w:sz w:val="16"/>
           <w:highlight w:val="white"/>
         </w:rPr>
+        <w:t>Event</w:t>
+      </w:r>
+      <w:r>
+        <w:rPr>
+          <w:rFonts w:ascii="Consolas" w:hAnsi="Consolas" w:cs="Consolas"/>
+          <w:color w:val="000000"/>
+          <w:sz w:val="16"/>
+          <w:highlight w:val="white"/>
+        </w:rPr>
+        <w:t>s</w:t>
+      </w:r>
+      <w:r>
+        <w:rPr>
+          <w:rFonts w:ascii="Consolas" w:hAnsi="Consolas" w:cs="Consolas"/>
+          <w:color w:val="000000"/>
+          <w:sz w:val="16"/>
+          <w:highlight w:val="white"/>
+        </w:rPr>
+        <w:t>.</w:t>
+      </w:r>
+      <w:r>
+        <w:rPr>
+          <w:rFonts w:ascii="Consolas" w:hAnsi="Consolas" w:cs="Consolas"/>
+          <w:color w:val="000000"/>
+          <w:sz w:val="16"/>
+          <w:highlight w:val="white"/>
+        </w:rPr>
+        <w:t>Click</w:t>
+      </w:r>
+      <w:proofErr w:type="spellEnd"/>
+      <w:r>
+        <w:rPr>
+          <w:rFonts w:ascii="Consolas" w:hAnsi="Consolas" w:cs="Consolas"/>
+          <w:color w:val="000000"/>
+          <w:sz w:val="16"/>
+          <w:highlight w:val="white"/>
+        </w:rPr>
+        <w:t xml:space="preserve"> </w:t>
+      </w:r>
+      <w:r>
+        <w:rPr>
+          <w:rFonts w:ascii="Consolas" w:hAnsi="Consolas" w:cs="Consolas"/>
+          <w:color w:val="000000"/>
+          <w:sz w:val="16"/>
+          <w:highlight w:val="white"/>
+        </w:rPr>
+        <w:t xml:space="preserve">-&gt;&gt;- </w:t>
+      </w:r>
+      <w:proofErr w:type="spellStart"/>
+      <w:r>
+        <w:rPr>
+          <w:rFonts w:ascii="Consolas" w:hAnsi="Consolas" w:cs="Consolas"/>
+          <w:color w:val="000000"/>
+          <w:sz w:val="16"/>
+          <w:highlight w:val="white"/>
+        </w:rPr>
+        <w:t>hudHalt</w:t>
+      </w:r>
+      <w:proofErr w:type="spellEnd"/>
+      <w:r>
+        <w:rPr>
+          <w:rFonts w:ascii="Consolas" w:hAnsi="Consolas" w:cs="Consolas"/>
+          <w:color w:val="000000"/>
+          <w:sz w:val="16"/>
+          <w:highlight w:val="white"/>
+        </w:rPr>
+        <w:t xml:space="preserve">) </w:t>
+      </w:r>
+      <w:r>
+        <w:rPr>
+          <w:rFonts w:ascii="Consolas" w:hAnsi="Consolas" w:cs="Consolas"/>
+          <w:color w:val="000000"/>
+          <w:sz w:val="16"/>
+          <w:highlight w:val="white"/>
+        </w:rPr>
+        <w:t>gameplay</w:t>
+      </w:r>
+      <w:r>
+        <w:rPr>
+          <w:rFonts w:ascii="Consolas" w:hAnsi="Consolas" w:cs="Consolas"/>
+          <w:color w:val="000000"/>
+          <w:sz w:val="16"/>
+          <w:highlight w:val="white"/>
+        </w:rPr>
+        <w:t xml:space="preserve"> |&gt;</w:t>
+      </w:r>
+    </w:p>
+    <w:p>
+      <w:pPr>
+        <w:autoSpaceDE w:val="0"/>
+        <w:autoSpaceDN w:val="0"/>
+        <w:adjustRightInd w:val="0"/>
+        <w:spacing w:after="0" w:line="240" w:lineRule="auto"/>
+        <w:rPr>
+          <w:rFonts w:ascii="Consolas" w:hAnsi="Consolas" w:cs="Consolas"/>
+          <w:color w:val="000000"/>
+          <w:sz w:val="16"/>
+          <w:highlight w:val="white"/>
+        </w:rPr>
+      </w:pPr>
+      <w:r>
+        <w:rPr>
+          <w:rFonts w:ascii="Consolas" w:hAnsi="Consolas" w:cs="Consolas"/>
+          <w:color w:val="000000"/>
+          <w:sz w:val="16"/>
+          <w:highlight w:val="white"/>
+        </w:rPr>
+        <w:t xml:space="preserve">        filter </w:t>
+      </w:r>
+      <w:proofErr w:type="spellStart"/>
+      <w:r>
+        <w:rPr>
+          <w:rFonts w:ascii="Consolas" w:hAnsi="Consolas" w:cs="Consolas"/>
+          <w:color w:val="000000"/>
+          <w:sz w:val="16"/>
+          <w:highlight w:val="white"/>
+        </w:rPr>
+        <w:t>isSelected</w:t>
+      </w:r>
+      <w:proofErr w:type="spellEnd"/>
+      <w:r>
+        <w:rPr>
+          <w:rFonts w:ascii="Consolas" w:hAnsi="Consolas" w:cs="Consolas"/>
+          <w:color w:val="000000"/>
+          <w:sz w:val="16"/>
+          <w:highlight w:val="white"/>
+        </w:rPr>
+        <w:t xml:space="preserve"> |&gt;</w:t>
+      </w:r>
+    </w:p>
+    <w:p>
+      <w:pPr>
+        <w:autoSpaceDE w:val="0"/>
+        <w:autoSpaceDN w:val="0"/>
+        <w:adjustRightInd w:val="0"/>
+        <w:spacing w:after="0" w:line="240" w:lineRule="auto"/>
+        <w:rPr>
+          <w:rFonts w:ascii="Consolas" w:hAnsi="Consolas" w:cs="Consolas"/>
+          <w:color w:val="000000"/>
+          <w:sz w:val="16"/>
+          <w:highlight w:val="white"/>
+        </w:rPr>
+      </w:pPr>
+      <w:r>
+        <w:rPr>
+          <w:rFonts w:ascii="Consolas" w:hAnsi="Consolas" w:cs="Consolas"/>
+          <w:color w:val="000000"/>
+          <w:sz w:val="16"/>
+          <w:highlight w:val="white"/>
+        </w:rPr>
+        <w:t xml:space="preserve">        </w:t>
+      </w:r>
+      <w:proofErr w:type="gramStart"/>
+      <w:r>
+        <w:rPr>
+          <w:rFonts w:ascii="Consolas" w:hAnsi="Consolas" w:cs="Consolas"/>
+          <w:color w:val="000000"/>
+          <w:sz w:val="16"/>
+          <w:highlight w:val="white"/>
+        </w:rPr>
+        <w:t>sum</w:t>
+      </w:r>
+      <w:proofErr w:type="gramEnd"/>
+      <w:r>
+        <w:rPr>
+          <w:rFonts w:ascii="Consolas" w:hAnsi="Consolas" w:cs="Consolas"/>
+          <w:color w:val="000000"/>
+          <w:sz w:val="16"/>
+          <w:highlight w:val="white"/>
+        </w:rPr>
+        <w:t xml:space="preserve"> </w:t>
+      </w:r>
+      <w:proofErr w:type="spellStart"/>
+      <w:r>
+        <w:rPr>
+          <w:rFonts w:ascii="Consolas" w:hAnsi="Consolas" w:cs="Consolas"/>
+          <w:color w:val="000000"/>
+          <w:sz w:val="16"/>
+          <w:highlight w:val="white"/>
+        </w:rPr>
         <w:t>EventAddresses.</w:t>
       </w:r>
       <w:r>
@@ -2355,7 +2535,7 @@
           <w:sz w:val="16"/>
           <w:highlight w:val="white"/>
         </w:rPr>
-        <w:t>Click</w:t>
+        <w:t>Tick</w:t>
       </w:r>
       <w:proofErr w:type="spellEnd"/>
       <w:r>
@@ -2365,16 +2545,50 @@
           <w:sz w:val="16"/>
           <w:highlight w:val="white"/>
         </w:rPr>
-        <w:t xml:space="preserve"> </w:t>
-      </w:r>
-      <w:r>
-        <w:rPr>
-          <w:rFonts w:ascii="Consolas" w:hAnsi="Consolas" w:cs="Consolas"/>
-          <w:color w:val="000000"/>
-          <w:sz w:val="16"/>
-          <w:highlight w:val="white"/>
-        </w:rPr>
-        <w:t xml:space="preserve">-&gt;&gt;- </w:t>
+        <w:t xml:space="preserve"> |&gt;</w:t>
+      </w:r>
+    </w:p>
+    <w:p>
+      <w:pPr>
+        <w:autoSpaceDE w:val="0"/>
+        <w:autoSpaceDN w:val="0"/>
+        <w:adjustRightInd w:val="0"/>
+        <w:spacing w:after="0" w:line="240" w:lineRule="auto"/>
+        <w:rPr>
+          <w:rFonts w:cstheme="minorHAnsi"/>
+          <w:color w:val="000000"/>
+          <w:sz w:val="16"/>
+          <w:highlight w:val="white"/>
+        </w:rPr>
+      </w:pPr>
+      <w:r>
+        <w:rPr>
+          <w:rFonts w:ascii="Consolas" w:hAnsi="Consolas" w:cs="Consolas"/>
+          <w:color w:val="000000"/>
+          <w:sz w:val="16"/>
+          <w:highlight w:val="white"/>
+        </w:rPr>
+        <w:t xml:space="preserve">        </w:t>
+      </w:r>
+      <w:proofErr w:type="gramStart"/>
+      <w:r>
+        <w:rPr>
+          <w:rFonts w:ascii="Consolas" w:hAnsi="Consolas" w:cs="Consolas"/>
+          <w:color w:val="000000"/>
+          <w:sz w:val="16"/>
+          <w:highlight w:val="white"/>
+        </w:rPr>
+        <w:t>until</w:t>
+      </w:r>
+      <w:proofErr w:type="gramEnd"/>
+      <w:r>
+        <w:rPr>
+          <w:rFonts w:ascii="Consolas" w:hAnsi="Consolas" w:cs="Consolas"/>
+          <w:color w:val="000000"/>
+          <w:sz w:val="16"/>
+          <w:highlight w:val="white"/>
+        </w:rPr>
+        <w:t xml:space="preserve"> (</w:t>
       </w:r>
       <w:proofErr w:type="spellStart"/>
       <w:r>
@@ -2384,25 +2598,16 @@
           <w:sz w:val="16"/>
           <w:highlight w:val="white"/>
         </w:rPr>
-        <w:t>hudHalt</w:t>
-      </w:r>
-      <w:r>
-        <w:rPr>
-          <w:rFonts w:ascii="Consolas" w:hAnsi="Consolas" w:cs="Consolas"/>
-          <w:color w:val="000000"/>
-          <w:sz w:val="16"/>
-          <w:highlight w:val="white"/>
-        </w:rPr>
-        <w:t>.Entity</w:t>
-      </w:r>
-      <w:r>
-        <w:rPr>
-          <w:rFonts w:ascii="Consolas" w:hAnsi="Consolas" w:cs="Consolas"/>
-          <w:color w:val="000000"/>
-          <w:sz w:val="16"/>
-          <w:highlight w:val="white"/>
-        </w:rPr>
-        <w:t>Address</w:t>
+        <w:t>EventAddresses.</w:t>
+      </w:r>
+      <w:r>
+        <w:rPr>
+          <w:rFonts w:ascii="Consolas" w:hAnsi="Consolas" w:cs="Consolas"/>
+          <w:color w:val="000000"/>
+          <w:sz w:val="16"/>
+          <w:highlight w:val="white"/>
+        </w:rPr>
+        <w:t>Deselect</w:t>
       </w:r>
       <w:proofErr w:type="spellEnd"/>
       <w:r>
@@ -2412,7 +2617,7 @@
           <w:sz w:val="16"/>
           <w:highlight w:val="white"/>
         </w:rPr>
-        <w:t xml:space="preserve">) </w:t>
+        <w:t xml:space="preserve"> -&gt;&gt;- </w:t>
       </w:r>
       <w:r>
         <w:rPr>
@@ -2423,213 +2628,6 @@
         </w:rPr>
         <w:t>gameplay</w:t>
       </w:r>
-      <w:r>
-        <w:rPr>
-          <w:rFonts w:ascii="Consolas" w:hAnsi="Consolas" w:cs="Consolas"/>
-          <w:color w:val="000000"/>
-          <w:sz w:val="16"/>
-          <w:highlight w:val="white"/>
-        </w:rPr>
-        <w:t xml:space="preserve"> |&gt;</w:t>
-      </w:r>
-    </w:p>
-    <w:p>
-      <w:pPr>
-        <w:autoSpaceDE w:val="0"/>
-        <w:autoSpaceDN w:val="0"/>
-        <w:adjustRightInd w:val="0"/>
-        <w:spacing w:after="0" w:line="240" w:lineRule="auto"/>
-        <w:rPr>
-          <w:rFonts w:ascii="Consolas" w:hAnsi="Consolas" w:cs="Consolas"/>
-          <w:color w:val="000000"/>
-          <w:sz w:val="16"/>
-          <w:highlight w:val="white"/>
-        </w:rPr>
-      </w:pPr>
-      <w:r>
-        <w:rPr>
-          <w:rFonts w:ascii="Consolas" w:hAnsi="Consolas" w:cs="Consolas"/>
-          <w:color w:val="000000"/>
-          <w:sz w:val="16"/>
-          <w:highlight w:val="white"/>
-        </w:rPr>
-        <w:t xml:space="preserve">        filter </w:t>
-      </w:r>
-      <w:proofErr w:type="spellStart"/>
-      <w:r>
-        <w:rPr>
-          <w:rFonts w:ascii="Consolas" w:hAnsi="Consolas" w:cs="Consolas"/>
-          <w:color w:val="000000"/>
-          <w:sz w:val="16"/>
-          <w:highlight w:val="white"/>
-        </w:rPr>
-        <w:t>isSelected</w:t>
-      </w:r>
-      <w:proofErr w:type="spellEnd"/>
-      <w:r>
-        <w:rPr>
-          <w:rFonts w:ascii="Consolas" w:hAnsi="Consolas" w:cs="Consolas"/>
-          <w:color w:val="000000"/>
-          <w:sz w:val="16"/>
-          <w:highlight w:val="white"/>
-        </w:rPr>
-        <w:t xml:space="preserve"> |&gt;</w:t>
-      </w:r>
-    </w:p>
-    <w:p>
-      <w:pPr>
-        <w:autoSpaceDE w:val="0"/>
-        <w:autoSpaceDN w:val="0"/>
-        <w:adjustRightInd w:val="0"/>
-        <w:spacing w:after="0" w:line="240" w:lineRule="auto"/>
-        <w:rPr>
-          <w:rFonts w:ascii="Consolas" w:hAnsi="Consolas" w:cs="Consolas"/>
-          <w:color w:val="000000"/>
-          <w:sz w:val="16"/>
-          <w:highlight w:val="white"/>
-        </w:rPr>
-      </w:pPr>
-      <w:r>
-        <w:rPr>
-          <w:rFonts w:ascii="Consolas" w:hAnsi="Consolas" w:cs="Consolas"/>
-          <w:color w:val="000000"/>
-          <w:sz w:val="16"/>
-          <w:highlight w:val="white"/>
-        </w:rPr>
-        <w:t xml:space="preserve">        </w:t>
-      </w:r>
-      <w:proofErr w:type="gramStart"/>
-      <w:r>
-        <w:rPr>
-          <w:rFonts w:ascii="Consolas" w:hAnsi="Consolas" w:cs="Consolas"/>
-          <w:color w:val="000000"/>
-          <w:sz w:val="16"/>
-          <w:highlight w:val="white"/>
-        </w:rPr>
-        <w:t>sum</w:t>
-      </w:r>
-      <w:proofErr w:type="gramEnd"/>
-      <w:r>
-        <w:rPr>
-          <w:rFonts w:ascii="Consolas" w:hAnsi="Consolas" w:cs="Consolas"/>
-          <w:color w:val="000000"/>
-          <w:sz w:val="16"/>
-          <w:highlight w:val="white"/>
-        </w:rPr>
-        <w:t xml:space="preserve"> </w:t>
-      </w:r>
-      <w:proofErr w:type="spellStart"/>
-      <w:r>
-        <w:rPr>
-          <w:rFonts w:ascii="Consolas" w:hAnsi="Consolas" w:cs="Consolas"/>
-          <w:color w:val="000000"/>
-          <w:sz w:val="16"/>
-          <w:highlight w:val="white"/>
-        </w:rPr>
-        <w:t>EventAddresses.</w:t>
-      </w:r>
-      <w:r>
-        <w:rPr>
-          <w:rFonts w:ascii="Consolas" w:hAnsi="Consolas" w:cs="Consolas"/>
-          <w:color w:val="000000"/>
-          <w:sz w:val="16"/>
-          <w:highlight w:val="white"/>
-        </w:rPr>
-        <w:t>Tick</w:t>
-      </w:r>
-      <w:proofErr w:type="spellEnd"/>
-      <w:r>
-        <w:rPr>
-          <w:rFonts w:ascii="Consolas" w:hAnsi="Consolas" w:cs="Consolas"/>
-          <w:color w:val="000000"/>
-          <w:sz w:val="16"/>
-          <w:highlight w:val="white"/>
-        </w:rPr>
-        <w:t xml:space="preserve"> |&gt;</w:t>
-      </w:r>
-    </w:p>
-    <w:p>
-      <w:pPr>
-        <w:autoSpaceDE w:val="0"/>
-        <w:autoSpaceDN w:val="0"/>
-        <w:adjustRightInd w:val="0"/>
-        <w:spacing w:after="0" w:line="240" w:lineRule="auto"/>
-        <w:rPr>
-          <w:rFonts w:cstheme="minorHAnsi"/>
-          <w:color w:val="000000"/>
-          <w:sz w:val="16"/>
-          <w:highlight w:val="white"/>
-        </w:rPr>
-      </w:pPr>
-      <w:r>
-        <w:rPr>
-          <w:rFonts w:ascii="Consolas" w:hAnsi="Consolas" w:cs="Consolas"/>
-          <w:color w:val="000000"/>
-          <w:sz w:val="16"/>
-          <w:highlight w:val="white"/>
-        </w:rPr>
-        <w:t xml:space="preserve">        </w:t>
-      </w:r>
-      <w:proofErr w:type="gramStart"/>
-      <w:r>
-        <w:rPr>
-          <w:rFonts w:ascii="Consolas" w:hAnsi="Consolas" w:cs="Consolas"/>
-          <w:color w:val="000000"/>
-          <w:sz w:val="16"/>
-          <w:highlight w:val="white"/>
-        </w:rPr>
-        <w:t>until</w:t>
-      </w:r>
-      <w:proofErr w:type="gramEnd"/>
-      <w:r>
-        <w:rPr>
-          <w:rFonts w:ascii="Consolas" w:hAnsi="Consolas" w:cs="Consolas"/>
-          <w:color w:val="000000"/>
-          <w:sz w:val="16"/>
-          <w:highlight w:val="white"/>
-        </w:rPr>
-        <w:t xml:space="preserve"> (</w:t>
-      </w:r>
-      <w:proofErr w:type="spellStart"/>
-      <w:r>
-        <w:rPr>
-          <w:rFonts w:ascii="Consolas" w:hAnsi="Consolas" w:cs="Consolas"/>
-          <w:color w:val="000000"/>
-          <w:sz w:val="16"/>
-          <w:highlight w:val="white"/>
-        </w:rPr>
-        <w:t>EventAddresses.</w:t>
-      </w:r>
-      <w:r>
-        <w:rPr>
-          <w:rFonts w:ascii="Consolas" w:hAnsi="Consolas" w:cs="Consolas"/>
-          <w:color w:val="000000"/>
-          <w:sz w:val="16"/>
-          <w:highlight w:val="white"/>
-        </w:rPr>
-        <w:t>Deselect</w:t>
-      </w:r>
-      <w:proofErr w:type="spellEnd"/>
-      <w:r>
-        <w:rPr>
-          <w:rFonts w:ascii="Consolas" w:hAnsi="Consolas" w:cs="Consolas"/>
-          <w:color w:val="000000"/>
-          <w:sz w:val="16"/>
-          <w:highlight w:val="white"/>
-        </w:rPr>
-        <w:t xml:space="preserve"> -&gt;&gt;- </w:t>
-      </w:r>
-      <w:proofErr w:type="spellStart"/>
-      <w:r>
-        <w:rPr>
-          <w:rFonts w:ascii="Consolas" w:hAnsi="Consolas" w:cs="Consolas"/>
-          <w:color w:val="000000"/>
-          <w:sz w:val="16"/>
-          <w:highlight w:val="white"/>
-        </w:rPr>
-        <w:t>gameplay.ScreenAddress</w:t>
-      </w:r>
-      <w:proofErr w:type="spellEnd"/>
       <w:r>
         <w:rPr>
           <w:rFonts w:ascii="Consolas" w:hAnsi="Consolas" w:cs="Consolas"/>
@@ -3604,7 +3602,7 @@
           <w:sz w:val="16"/>
           <w:highlight w:val="white"/>
         </w:rPr>
-        <w:t>EventAddresses.</w:t>
+        <w:t>Events.</w:t>
       </w:r>
       <w:r>
         <w:rPr>
@@ -3633,7 +3631,7 @@
           <w:sz w:val="16"/>
           <w:highlight w:val="white"/>
         </w:rPr>
-        <w:t>EventAddresses.</w:t>
+        <w:t>Events.</w:t>
       </w:r>
       <w:r>
         <w:rPr>
@@ -3652,27 +3650,7 @@
           <w:sz w:val="14"/>
           <w:highlight w:val="white"/>
         </w:rPr>
-        <w:t xml:space="preserve"> -&gt;&gt;- </w:t>
-      </w:r>
-      <w:proofErr w:type="spellStart"/>
-      <w:r>
-        <w:rPr>
-          <w:rFonts w:ascii="Consolas" w:hAnsi="Consolas" w:cs="Consolas"/>
-          <w:color w:val="000000"/>
-          <w:sz w:val="14"/>
-          <w:highlight w:val="white"/>
-        </w:rPr>
-        <w:t>gameplay.ScreenAddress</w:t>
-      </w:r>
-      <w:proofErr w:type="spellEnd"/>
-      <w:r>
-        <w:rPr>
-          <w:rFonts w:ascii="Consolas" w:hAnsi="Consolas" w:cs="Consolas"/>
-          <w:color w:val="000000"/>
-          <w:sz w:val="14"/>
-          <w:highlight w:val="white"/>
-        </w:rPr>
-        <w:t>)</w:t>
+        <w:t xml:space="preserve"> -&gt;&gt;- gameplay)</w:t>
       </w:r>
     </w:p>
     <w:p>
@@ -4277,7 +4255,386 @@
           <w:color w:val="000000"/>
           <w:highlight w:val="white"/>
         </w:rPr>
-        <w:t xml:space="preserve"> contrived example, but illustr</w:t>
+        <w:t xml:space="preserve"> contrived example, but illustrative of the API's expressiveness.</w:t>
+      </w:r>
+    </w:p>
+    <w:p>
+      <w:pPr>
+        <w:autoSpaceDE w:val="0"/>
+        <w:autoSpaceDN w:val="0"/>
+        <w:adjustRightInd w:val="0"/>
+        <w:spacing w:after="0" w:line="240" w:lineRule="auto"/>
+        <w:rPr>
+          <w:rFonts w:cstheme="minorHAnsi"/>
+          <w:color w:val="000000"/>
+          <w:highlight w:val="white"/>
+        </w:rPr>
+      </w:pPr>
+    </w:p>
+    <w:p>
+      <w:pPr>
+        <w:autoSpaceDE w:val="0"/>
+        <w:autoSpaceDN w:val="0"/>
+        <w:adjustRightInd w:val="0"/>
+        <w:spacing w:after="0" w:line="240" w:lineRule="auto"/>
+        <w:rPr>
+          <w:rFonts w:cstheme="minorHAnsi"/>
+          <w:color w:val="000000"/>
+          <w:highlight w:val="white"/>
+        </w:rPr>
+      </w:pPr>
+      <w:r>
+        <w:rPr>
+          <w:rFonts w:cstheme="minorHAnsi"/>
+          <w:color w:val="000000"/>
+          <w:highlight w:val="white"/>
+        </w:rPr>
+        <w:t xml:space="preserve">So, depending on the nature of the game behavior you want to implement, the API provides enough surface area to do things at </w:t>
+      </w:r>
+      <w:r>
+        <w:rPr>
+          <w:rFonts w:cstheme="minorHAnsi"/>
+          <w:color w:val="000000"/>
+          <w:highlight w:val="white"/>
+        </w:rPr>
+        <w:t>different</w:t>
+      </w:r>
+      <w:r>
+        <w:rPr>
+          <w:rFonts w:cstheme="minorHAnsi"/>
+          <w:color w:val="000000"/>
+          <w:highlight w:val="white"/>
+        </w:rPr>
+        <w:t xml:space="preserve"> points o</w:t>
+      </w:r>
+      <w:r>
+        <w:rPr>
+          <w:rFonts w:cstheme="minorHAnsi"/>
+          <w:color w:val="000000"/>
+          <w:highlight w:val="white"/>
+        </w:rPr>
+        <w:t>n</w:t>
+      </w:r>
+      <w:r>
+        <w:rPr>
+          <w:rFonts w:cstheme="minorHAnsi"/>
+          <w:color w:val="000000"/>
+          <w:highlight w:val="white"/>
+        </w:rPr>
+        <w:t xml:space="preserve"> a spectrum of flexibility</w:t>
+      </w:r>
+      <w:r>
+        <w:rPr>
+          <w:rFonts w:cstheme="minorHAnsi"/>
+          <w:color w:val="000000"/>
+          <w:highlight w:val="white"/>
+        </w:rPr>
+        <w:t xml:space="preserve"> and abstraction</w:t>
+      </w:r>
+      <w:r>
+        <w:rPr>
+          <w:rFonts w:cstheme="minorHAnsi"/>
+          <w:color w:val="000000"/>
+          <w:highlight w:val="white"/>
+        </w:rPr>
+        <w:t xml:space="preserve">. But there is a down-side to an API with </w:t>
+      </w:r>
+      <w:r>
+        <w:rPr>
+          <w:rFonts w:cstheme="minorHAnsi"/>
+          <w:color w:val="000000"/>
+          <w:highlight w:val="white"/>
+        </w:rPr>
+        <w:t xml:space="preserve">such </w:t>
+      </w:r>
+      <w:r>
+        <w:rPr>
+          <w:rFonts w:cstheme="minorHAnsi"/>
+          <w:color w:val="000000"/>
+          <w:highlight w:val="white"/>
+        </w:rPr>
+        <w:t>a large</w:t>
+      </w:r>
+      <w:r>
+        <w:rPr>
+          <w:rFonts w:cstheme="minorHAnsi"/>
+          <w:color w:val="000000"/>
+          <w:highlight w:val="white"/>
+        </w:rPr>
+        <w:t>r</w:t>
+      </w:r>
+      <w:r>
+        <w:rPr>
+          <w:rFonts w:cstheme="minorHAnsi"/>
+          <w:color w:val="000000"/>
+          <w:highlight w:val="white"/>
+        </w:rPr>
+        <w:t xml:space="preserve"> surface area... With multiple expression forms and levels of abstractions at which to operate, the learning curve </w:t>
+      </w:r>
+      <w:r>
+        <w:rPr>
+          <w:rFonts w:cstheme="minorHAnsi"/>
+          <w:color w:val="000000"/>
+          <w:highlight w:val="white"/>
+        </w:rPr>
+        <w:t>can be</w:t>
+      </w:r>
+      <w:r>
+        <w:rPr>
+          <w:rFonts w:cstheme="minorHAnsi"/>
+          <w:color w:val="000000"/>
+          <w:highlight w:val="white"/>
+        </w:rPr>
+        <w:t xml:space="preserve"> steepened.</w:t>
+      </w:r>
+      <w:r>
+        <w:rPr>
+          <w:rFonts w:cstheme="minorHAnsi"/>
+          <w:color w:val="000000"/>
+          <w:highlight w:val="white"/>
+        </w:rPr>
+        <w:t xml:space="preserve"> Additionally, imperative programmers may be bothered by the performance compromises implied by pure functional programming compared to doing everything in-place</w:t>
+      </w:r>
+      <w:r>
+        <w:rPr>
+          <w:rFonts w:cstheme="minorHAnsi"/>
+          <w:color w:val="000000"/>
+          <w:highlight w:val="white"/>
+        </w:rPr>
+        <w:t>, even if performance is satisfactory for most games.</w:t>
+      </w:r>
+    </w:p>
+    <w:p>
+      <w:pPr>
+        <w:autoSpaceDE w:val="0"/>
+        <w:autoSpaceDN w:val="0"/>
+        <w:adjustRightInd w:val="0"/>
+        <w:spacing w:after="0" w:line="240" w:lineRule="auto"/>
+        <w:rPr>
+          <w:rFonts w:cstheme="minorHAnsi"/>
+          <w:color w:val="000000"/>
+          <w:highlight w:val="white"/>
+        </w:rPr>
+      </w:pPr>
+    </w:p>
+    <w:p>
+      <w:pPr>
+        <w:rPr>
+          <w:rFonts w:cstheme="minorHAnsi"/>
+          <w:color w:val="000000"/>
+        </w:rPr>
+      </w:pPr>
+      <w:r>
+        <w:rPr>
+          <w:rFonts w:cstheme="minorHAnsi"/>
+          <w:color w:val="000000"/>
+        </w:rPr>
+        <w:t>Compared to the more declarative FRP styles</w:t>
+      </w:r>
+      <w:r>
+        <w:rPr>
+          <w:rFonts w:cstheme="minorHAnsi"/>
+          <w:color w:val="000000"/>
+        </w:rPr>
+        <w:t xml:space="preserve">, I believe </w:t>
+      </w:r>
+      <w:r>
+        <w:rPr>
+          <w:rFonts w:cstheme="minorHAnsi"/>
+          <w:color w:val="000000"/>
+        </w:rPr>
+        <w:t xml:space="preserve">that </w:t>
+      </w:r>
+      <w:r>
+        <w:rPr>
+          <w:rFonts w:cstheme="minorHAnsi"/>
+          <w:color w:val="000000"/>
+        </w:rPr>
+        <w:t>this ‘iterative’ approach of FRP is inherently more complete, understandable, scalable, and flexible than the more declarative FRP models</w:t>
+      </w:r>
+      <w:r>
+        <w:rPr>
+          <w:rFonts w:cstheme="minorHAnsi"/>
+          <w:color w:val="000000"/>
+        </w:rPr>
+        <w:t xml:space="preserve"> (First-Order, Higher-Order, </w:t>
+      </w:r>
+      <w:proofErr w:type="spellStart"/>
+      <w:r>
+        <w:rPr>
+          <w:rFonts w:cstheme="minorHAnsi"/>
+          <w:color w:val="000000"/>
+        </w:rPr>
+        <w:t>Arrowized</w:t>
+      </w:r>
+      <w:proofErr w:type="spellEnd"/>
+      <w:r>
+        <w:rPr>
+          <w:rFonts w:cstheme="minorHAnsi"/>
+          <w:color w:val="000000"/>
+        </w:rPr>
+        <w:t>)</w:t>
+      </w:r>
+      <w:r>
+        <w:rPr>
+          <w:rFonts w:cstheme="minorHAnsi"/>
+          <w:color w:val="000000"/>
+        </w:rPr>
+        <w:t>,</w:t>
+      </w:r>
+      <w:r>
+        <w:rPr>
+          <w:rFonts w:cstheme="minorHAnsi"/>
+          <w:color w:val="000000"/>
+        </w:rPr>
+        <w:t xml:space="preserve"> </w:t>
+      </w:r>
+      <w:r>
+        <w:rPr>
+          <w:rFonts w:cstheme="minorHAnsi"/>
+          <w:color w:val="000000"/>
+        </w:rPr>
+        <w:t>and</w:t>
+      </w:r>
+      <w:r>
+        <w:rPr>
+          <w:rFonts w:cstheme="minorHAnsi"/>
+          <w:color w:val="000000"/>
+        </w:rPr>
+        <w:t xml:space="preserve"> that these properties of completeness, understandability, et al, are </w:t>
+      </w:r>
+      <w:r>
+        <w:rPr>
+          <w:rFonts w:cstheme="minorHAnsi"/>
+          <w:color w:val="000000"/>
+        </w:rPr>
+        <w:t xml:space="preserve">the minimum </w:t>
+      </w:r>
+      <w:r>
+        <w:rPr>
+          <w:rFonts w:cstheme="minorHAnsi"/>
+          <w:color w:val="000000"/>
+        </w:rPr>
+        <w:t xml:space="preserve">necessary for developing commercial games. </w:t>
+      </w:r>
+      <w:r>
+        <w:rPr>
+          <w:rFonts w:cstheme="minorHAnsi"/>
+          <w:color w:val="000000"/>
+        </w:rPr>
+        <w:t>A</w:t>
+      </w:r>
+      <w:r>
+        <w:rPr>
+          <w:rFonts w:cstheme="minorHAnsi"/>
+          <w:color w:val="000000"/>
+        </w:rPr>
+        <w:t>nd a</w:t>
+      </w:r>
+      <w:r>
+        <w:rPr>
+          <w:rFonts w:cstheme="minorHAnsi"/>
+          <w:color w:val="000000"/>
+        </w:rPr>
+        <w:t xml:space="preserve">s </w:t>
+      </w:r>
+      <w:r>
+        <w:rPr>
+          <w:rFonts w:cstheme="minorHAnsi"/>
+          <w:color w:val="000000"/>
+        </w:rPr>
+        <w:t>to</w:t>
+      </w:r>
+      <w:r>
+        <w:rPr>
+          <w:rFonts w:cstheme="minorHAnsi"/>
+          <w:color w:val="000000"/>
+        </w:rPr>
+        <w:t xml:space="preserve"> how this approach compares to imperative / OOP style of game development – I can only hope that this approach, or at least some other </w:t>
+      </w:r>
+      <w:r>
+        <w:rPr>
+          <w:rFonts w:cstheme="minorHAnsi"/>
+          <w:color w:val="000000"/>
+        </w:rPr>
+        <w:t>functional</w:t>
+      </w:r>
+      <w:r>
+        <w:rPr>
+          <w:rFonts w:cstheme="minorHAnsi"/>
+          <w:color w:val="000000"/>
+        </w:rPr>
+        <w:t xml:space="preserve"> approach, will eventually come to </w:t>
+      </w:r>
+      <w:r>
+        <w:rPr>
+          <w:rFonts w:cstheme="minorHAnsi"/>
+          <w:color w:val="000000"/>
+        </w:rPr>
+        <w:t>replac</w:t>
+      </w:r>
+      <w:r>
+        <w:rPr>
+          <w:rFonts w:cstheme="minorHAnsi"/>
+          <w:color w:val="000000"/>
+        </w:rPr>
+        <w:t xml:space="preserve">e </w:t>
+      </w:r>
+      <w:r>
+        <w:rPr>
+          <w:rFonts w:cstheme="minorHAnsi"/>
+          <w:color w:val="000000"/>
+        </w:rPr>
+        <w:t>the current methods</w:t>
+      </w:r>
+      <w:r>
+        <w:rPr>
+          <w:rFonts w:cstheme="minorHAnsi"/>
+          <w:color w:val="000000"/>
+        </w:rPr>
+        <w:t>.</w:t>
+      </w:r>
+      <w:r>
+        <w:rPr>
+          <w:rFonts w:cstheme="minorHAnsi"/>
+          <w:color w:val="000000"/>
+        </w:rPr>
+        <w:t xml:space="preserve"> Game development has</w:t>
+      </w:r>
+      <w:r>
+        <w:rPr>
+          <w:rFonts w:cstheme="minorHAnsi"/>
+          <w:color w:val="000000"/>
+        </w:rPr>
+        <w:t>, in my mind,</w:t>
+      </w:r>
+      <w:r>
+        <w:rPr>
+          <w:rFonts w:cstheme="minorHAnsi"/>
+          <w:color w:val="000000"/>
+        </w:rPr>
+        <w:t xml:space="preserve"> grown </w:t>
+      </w:r>
+      <w:r>
+        <w:rPr>
+          <w:rFonts w:cstheme="minorHAnsi"/>
+          <w:color w:val="000000"/>
+        </w:rPr>
+        <w:t xml:space="preserve">far </w:t>
+      </w:r>
+      <w:r>
+        <w:rPr>
+          <w:rFonts w:cstheme="minorHAnsi"/>
+          <w:color w:val="000000"/>
+        </w:rPr>
+        <w:t xml:space="preserve">too complex </w:t>
+      </w:r>
+      <w:r>
+        <w:rPr>
+          <w:rFonts w:cstheme="minorHAnsi"/>
+          <w:color w:val="000000"/>
+        </w:rPr>
+        <w:t>to make current app</w:t>
       </w:r>
       <w:bookmarkStart w:id="0" w:name="_GoBack"/>
       <w:bookmarkEnd w:id="0"/>
@@ -4285,388 +4642,8 @@
         <w:rPr>
           <w:rFonts w:cstheme="minorHAnsi"/>
           <w:color w:val="000000"/>
-          <w:highlight w:val="white"/>
-        </w:rPr>
-        <w:t>ative of the API's expressiveness.</w:t>
-      </w:r>
-    </w:p>
-    <w:p>
-      <w:pPr>
-        <w:autoSpaceDE w:val="0"/>
-        <w:autoSpaceDN w:val="0"/>
-        <w:adjustRightInd w:val="0"/>
-        <w:spacing w:after="0" w:line="240" w:lineRule="auto"/>
-        <w:rPr>
-          <w:rFonts w:cstheme="minorHAnsi"/>
-          <w:color w:val="000000"/>
-          <w:highlight w:val="white"/>
-        </w:rPr>
-      </w:pPr>
-    </w:p>
-    <w:p>
-      <w:pPr>
-        <w:autoSpaceDE w:val="0"/>
-        <w:autoSpaceDN w:val="0"/>
-        <w:adjustRightInd w:val="0"/>
-        <w:spacing w:after="0" w:line="240" w:lineRule="auto"/>
-        <w:rPr>
-          <w:rFonts w:cstheme="minorHAnsi"/>
-          <w:color w:val="000000"/>
-          <w:highlight w:val="white"/>
-        </w:rPr>
-      </w:pPr>
-      <w:r>
-        <w:rPr>
-          <w:rFonts w:cstheme="minorHAnsi"/>
-          <w:color w:val="000000"/>
-          <w:highlight w:val="white"/>
-        </w:rPr>
-        <w:t xml:space="preserve">So, depending on the nature of the game behavior you want to implement, the API provides enough surface area to do things at </w:t>
-      </w:r>
-      <w:r>
-        <w:rPr>
-          <w:rFonts w:cstheme="minorHAnsi"/>
-          <w:color w:val="000000"/>
-          <w:highlight w:val="white"/>
-        </w:rPr>
-        <w:t>different</w:t>
-      </w:r>
-      <w:r>
-        <w:rPr>
-          <w:rFonts w:cstheme="minorHAnsi"/>
-          <w:color w:val="000000"/>
-          <w:highlight w:val="white"/>
-        </w:rPr>
-        <w:t xml:space="preserve"> points o</w:t>
-      </w:r>
-      <w:r>
-        <w:rPr>
-          <w:rFonts w:cstheme="minorHAnsi"/>
-          <w:color w:val="000000"/>
-          <w:highlight w:val="white"/>
-        </w:rPr>
-        <w:t>n</w:t>
-      </w:r>
-      <w:r>
-        <w:rPr>
-          <w:rFonts w:cstheme="minorHAnsi"/>
-          <w:color w:val="000000"/>
-          <w:highlight w:val="white"/>
-        </w:rPr>
-        <w:t xml:space="preserve"> a spectrum of flexibility</w:t>
-      </w:r>
-      <w:r>
-        <w:rPr>
-          <w:rFonts w:cstheme="minorHAnsi"/>
-          <w:color w:val="000000"/>
-          <w:highlight w:val="white"/>
-        </w:rPr>
-        <w:t xml:space="preserve"> and abstraction</w:t>
-      </w:r>
-      <w:r>
-        <w:rPr>
-          <w:rFonts w:cstheme="minorHAnsi"/>
-          <w:color w:val="000000"/>
-          <w:highlight w:val="white"/>
-        </w:rPr>
-        <w:t xml:space="preserve">. But there is a down-side to an API with </w:t>
-      </w:r>
-      <w:r>
-        <w:rPr>
-          <w:rFonts w:cstheme="minorHAnsi"/>
-          <w:color w:val="000000"/>
-          <w:highlight w:val="white"/>
-        </w:rPr>
-        <w:t xml:space="preserve">such </w:t>
-      </w:r>
-      <w:r>
-        <w:rPr>
-          <w:rFonts w:cstheme="minorHAnsi"/>
-          <w:color w:val="000000"/>
-          <w:highlight w:val="white"/>
-        </w:rPr>
-        <w:t>a large</w:t>
-      </w:r>
-      <w:r>
-        <w:rPr>
-          <w:rFonts w:cstheme="minorHAnsi"/>
-          <w:color w:val="000000"/>
-          <w:highlight w:val="white"/>
-        </w:rPr>
-        <w:t>r</w:t>
-      </w:r>
-      <w:r>
-        <w:rPr>
-          <w:rFonts w:cstheme="minorHAnsi"/>
-          <w:color w:val="000000"/>
-          <w:highlight w:val="white"/>
-        </w:rPr>
-        <w:t xml:space="preserve"> surface area... With multiple expression forms and levels of abstractions at which to operate, the learning curve </w:t>
-      </w:r>
-      <w:r>
-        <w:rPr>
-          <w:rFonts w:cstheme="minorHAnsi"/>
-          <w:color w:val="000000"/>
-          <w:highlight w:val="white"/>
-        </w:rPr>
-        <w:t>can be</w:t>
-      </w:r>
-      <w:r>
-        <w:rPr>
-          <w:rFonts w:cstheme="minorHAnsi"/>
-          <w:color w:val="000000"/>
-          <w:highlight w:val="white"/>
-        </w:rPr>
-        <w:t xml:space="preserve"> steepened.</w:t>
-      </w:r>
-      <w:r>
-        <w:rPr>
-          <w:rFonts w:cstheme="minorHAnsi"/>
-          <w:color w:val="000000"/>
-          <w:highlight w:val="white"/>
-        </w:rPr>
-        <w:t xml:space="preserve"> Additionally, imperative programmers may be bothered by the performance compromises implied by pure functional programming compared to doing everything in-place</w:t>
-      </w:r>
-      <w:r>
-        <w:rPr>
-          <w:rFonts w:cstheme="minorHAnsi"/>
-          <w:color w:val="000000"/>
-          <w:highlight w:val="white"/>
-        </w:rPr>
-        <w:t>, even if performance is satisfactory for most games.</w:t>
-      </w:r>
-    </w:p>
-    <w:p>
-      <w:pPr>
-        <w:autoSpaceDE w:val="0"/>
-        <w:autoSpaceDN w:val="0"/>
-        <w:adjustRightInd w:val="0"/>
-        <w:spacing w:after="0" w:line="240" w:lineRule="auto"/>
-        <w:rPr>
-          <w:rFonts w:cstheme="minorHAnsi"/>
-          <w:color w:val="000000"/>
-          <w:highlight w:val="white"/>
-        </w:rPr>
-      </w:pPr>
-    </w:p>
-    <w:p>
-      <w:pPr>
-        <w:rPr>
-          <w:rFonts w:cstheme="minorHAnsi"/>
-          <w:color w:val="000000"/>
-        </w:rPr>
-      </w:pPr>
-      <w:r>
-        <w:rPr>
-          <w:rFonts w:cstheme="minorHAnsi"/>
-          <w:color w:val="000000"/>
-        </w:rPr>
-        <w:t>Compared to the more declarative FRP styles</w:t>
-      </w:r>
-      <w:r>
-        <w:rPr>
-          <w:rFonts w:cstheme="minorHAnsi"/>
-          <w:color w:val="000000"/>
-        </w:rPr>
-        <w:t xml:space="preserve">, I believe </w:t>
-      </w:r>
-      <w:r>
-        <w:rPr>
-          <w:rFonts w:cstheme="minorHAnsi"/>
-          <w:color w:val="000000"/>
-        </w:rPr>
-        <w:t xml:space="preserve">that </w:t>
-      </w:r>
-      <w:r>
-        <w:rPr>
-          <w:rFonts w:cstheme="minorHAnsi"/>
-          <w:color w:val="000000"/>
-        </w:rPr>
-        <w:t>this ‘iterative’ approach of FRP is inherently more complete, understandable, scalable, and flexible than the more declarative FRP models</w:t>
-      </w:r>
-      <w:r>
-        <w:rPr>
-          <w:rFonts w:cstheme="minorHAnsi"/>
-          <w:color w:val="000000"/>
-        </w:rPr>
-        <w:t xml:space="preserve"> (First-Order, Higher-Order, </w:t>
-      </w:r>
-      <w:proofErr w:type="spellStart"/>
-      <w:r>
-        <w:rPr>
-          <w:rFonts w:cstheme="minorHAnsi"/>
-          <w:color w:val="000000"/>
-        </w:rPr>
-        <w:t>Arrowized</w:t>
-      </w:r>
-      <w:proofErr w:type="spellEnd"/>
-      <w:r>
-        <w:rPr>
-          <w:rFonts w:cstheme="minorHAnsi"/>
-          <w:color w:val="000000"/>
-        </w:rPr>
-        <w:t>)</w:t>
-      </w:r>
-      <w:r>
-        <w:rPr>
-          <w:rFonts w:cstheme="minorHAnsi"/>
-          <w:color w:val="000000"/>
-        </w:rPr>
-        <w:t>,</w:t>
-      </w:r>
-      <w:r>
-        <w:rPr>
-          <w:rFonts w:cstheme="minorHAnsi"/>
-          <w:color w:val="000000"/>
-        </w:rPr>
-        <w:t xml:space="preserve"> </w:t>
-      </w:r>
-      <w:r>
-        <w:rPr>
-          <w:rFonts w:cstheme="minorHAnsi"/>
-          <w:color w:val="000000"/>
-        </w:rPr>
-        <w:t>and</w:t>
-      </w:r>
-      <w:r>
-        <w:rPr>
-          <w:rFonts w:cstheme="minorHAnsi"/>
-          <w:color w:val="000000"/>
-        </w:rPr>
-        <w:t xml:space="preserve"> that these properties of completeness, understandability, et al, are </w:t>
-      </w:r>
-      <w:r>
-        <w:rPr>
-          <w:rFonts w:cstheme="minorHAnsi"/>
-          <w:color w:val="000000"/>
-        </w:rPr>
-        <w:t xml:space="preserve">the minimum </w:t>
-      </w:r>
-      <w:r>
-        <w:rPr>
-          <w:rFonts w:cstheme="minorHAnsi"/>
-          <w:color w:val="000000"/>
-        </w:rPr>
-        <w:t xml:space="preserve">necessary for developing commercial games. </w:t>
-      </w:r>
-      <w:r>
-        <w:rPr>
-          <w:rFonts w:cstheme="minorHAnsi"/>
-          <w:color w:val="000000"/>
-        </w:rPr>
-        <w:t>A</w:t>
-      </w:r>
-      <w:r>
-        <w:rPr>
-          <w:rFonts w:cstheme="minorHAnsi"/>
-          <w:color w:val="000000"/>
-        </w:rPr>
-        <w:t>nd a</w:t>
-      </w:r>
-      <w:r>
-        <w:rPr>
-          <w:rFonts w:cstheme="minorHAnsi"/>
-          <w:color w:val="000000"/>
-        </w:rPr>
-        <w:t xml:space="preserve">s </w:t>
-      </w:r>
-      <w:r>
-        <w:rPr>
-          <w:rFonts w:cstheme="minorHAnsi"/>
-          <w:color w:val="000000"/>
-        </w:rPr>
-        <w:t>to</w:t>
-      </w:r>
-      <w:r>
-        <w:rPr>
-          <w:rFonts w:cstheme="minorHAnsi"/>
-          <w:color w:val="000000"/>
-        </w:rPr>
-        <w:t xml:space="preserve"> how this approach compares to imperative / OOP style of game development – I can only hope that this approach, or at least some other </w:t>
-      </w:r>
-      <w:r>
-        <w:rPr>
-          <w:rFonts w:cstheme="minorHAnsi"/>
-          <w:color w:val="000000"/>
-        </w:rPr>
-        <w:t>functional</w:t>
-      </w:r>
-      <w:r>
-        <w:rPr>
-          <w:rFonts w:cstheme="minorHAnsi"/>
-          <w:color w:val="000000"/>
-        </w:rPr>
-        <w:t xml:space="preserve"> approach, will eventually come to </w:t>
-      </w:r>
-      <w:r>
-        <w:rPr>
-          <w:rFonts w:cstheme="minorHAnsi"/>
-          <w:color w:val="000000"/>
-        </w:rPr>
-        <w:t>replac</w:t>
-      </w:r>
-      <w:r>
-        <w:rPr>
-          <w:rFonts w:cstheme="minorHAnsi"/>
-          <w:color w:val="000000"/>
-        </w:rPr>
-        <w:t xml:space="preserve">e </w:t>
-      </w:r>
-      <w:r>
-        <w:rPr>
-          <w:rFonts w:cstheme="minorHAnsi"/>
-          <w:color w:val="000000"/>
-        </w:rPr>
-        <w:t>the current methods</w:t>
-      </w:r>
-      <w:r>
-        <w:rPr>
-          <w:rFonts w:cstheme="minorHAnsi"/>
-          <w:color w:val="000000"/>
-        </w:rPr>
-        <w:t>.</w:t>
-      </w:r>
-      <w:r>
-        <w:rPr>
-          <w:rFonts w:cstheme="minorHAnsi"/>
-          <w:color w:val="000000"/>
-        </w:rPr>
-        <w:t xml:space="preserve"> Game development has</w:t>
-      </w:r>
-      <w:r>
-        <w:rPr>
-          <w:rFonts w:cstheme="minorHAnsi"/>
-          <w:color w:val="000000"/>
-        </w:rPr>
-        <w:t>, in my mind,</w:t>
-      </w:r>
-      <w:r>
-        <w:rPr>
-          <w:rFonts w:cstheme="minorHAnsi"/>
-          <w:color w:val="000000"/>
-        </w:rPr>
-        <w:t xml:space="preserve"> grown </w:t>
-      </w:r>
-      <w:r>
-        <w:rPr>
-          <w:rFonts w:cstheme="minorHAnsi"/>
-          <w:color w:val="000000"/>
-        </w:rPr>
-        <w:t xml:space="preserve">far </w:t>
-      </w:r>
-      <w:r>
-        <w:rPr>
-          <w:rFonts w:cstheme="minorHAnsi"/>
-          <w:color w:val="000000"/>
-        </w:rPr>
-        <w:t xml:space="preserve">too complex </w:t>
-      </w:r>
-      <w:r>
-        <w:rPr>
-          <w:rFonts w:cstheme="minorHAnsi"/>
-          <w:color w:val="000000"/>
-        </w:rPr>
-        <w:t>to make current approaches satisfactory</w:t>
+        </w:rPr>
+        <w:t>roaches satisfactory</w:t>
       </w:r>
       <w:r>
         <w:rPr>

</xml_diff>

<commit_message>
Couple of doc fixes.
</commit_message>
<xml_diff>
--- a/Nu/Documentation/Iterative Functional Reactive Programming with the Nu Game Engine.docx
+++ b/Nu/Documentation/Iterative Functional Reactive Programming with the Nu Game Engine.docx
@@ -1,6 +1,6 @@
 
 <file path=word/document.xml><?xml version="1.0" encoding="utf-8"?>
-<w:document xmlns:wpc="http://schemas.microsoft.com/office/word/2010/wordprocessingCanvas" xmlns:mc="http://schemas.openxmlformats.org/markup-compatibility/2006" xmlns:o="urn:schemas-microsoft-com:office:office" xmlns:r="http://schemas.openxmlformats.org/officeDocument/2006/relationships" xmlns:m="http://schemas.openxmlformats.org/officeDocument/2006/math" xmlns:v="urn:schemas-microsoft-com:vml" xmlns:wp14="http://schemas.microsoft.com/office/word/2010/wordprocessingDrawing" xmlns:wp="http://schemas.openxmlformats.org/drawingml/2006/wordprocessingDrawing" xmlns:w10="urn:schemas-microsoft-com:office:word" xmlns:w="http://schemas.openxmlformats.org/wordprocessingml/2006/main" xmlns:w14="http://schemas.microsoft.com/office/word/2010/wordml" xmlns:w15="http://schemas.microsoft.com/office/word/2012/wordml" xmlns:wpg="http://schemas.microsoft.com/office/word/2010/wordprocessingGroup" xmlns:wpi="http://schemas.microsoft.com/office/word/2010/wordprocessingInk" xmlns:wne="http://schemas.microsoft.com/office/word/2006/wordml" xmlns:wps="http://schemas.microsoft.com/office/word/2010/wordprocessingShape" mc:Ignorable="w14 w15 wp14">
+<w:document xmlns:wpc="http://schemas.microsoft.com/office/word/2010/wordprocessingCanvas" xmlns:mc="http://schemas.openxmlformats.org/markup-compatibility/2006" xmlns:o="urn:schemas-microsoft-com:office:office" xmlns:r="http://schemas.openxmlformats.org/officeDocument/2006/relationships" xmlns:m="http://schemas.openxmlformats.org/officeDocument/2006/math" xmlns:v="urn:schemas-microsoft-com:vml" xmlns:wp14="http://schemas.microsoft.com/office/word/2010/wordprocessingDrawing" xmlns:wp="http://schemas.openxmlformats.org/drawingml/2006/wordprocessingDrawing" xmlns:w10="urn:schemas-microsoft-com:office:word" xmlns:w="http://schemas.openxmlformats.org/wordprocessingml/2006/main" xmlns:w14="http://schemas.microsoft.com/office/word/2010/wordml" xmlns:wpg="http://schemas.microsoft.com/office/word/2010/wordprocessingGroup" xmlns:wpi="http://schemas.microsoft.com/office/word/2010/wordprocessingInk" xmlns:wne="http://schemas.microsoft.com/office/word/2006/wordml" xmlns:wps="http://schemas.microsoft.com/office/word/2010/wordprocessingShape" mc:Ignorable="w14 wp14">
   <w:body>
     <w:p>
       <w:pPr>
@@ -388,6 +388,8 @@
           <w:highlight w:val="white"/>
         </w:rPr>
       </w:pPr>
+      <w:bookmarkStart w:id="0" w:name="_GoBack"/>
+      <w:bookmarkEnd w:id="0"/>
     </w:p>
     <w:p>
       <w:pPr>
@@ -705,7 +707,7 @@
         </w:rPr>
         <w:t xml:space="preserve">, originally targeted for a simple post on a forum of </w:t>
       </w:r>
-      <w:hyperlink r:id="rId5" w:history="1">
+      <w:hyperlink r:id="rId6" w:history="1">
         <w:r>
           <w:rPr>
             <w:rStyle w:val="Hyperlink"/>
@@ -816,7 +818,7 @@
         </w:rPr>
         <w:t xml:space="preserve"> I have this purely functional game engine in F# - </w:t>
       </w:r>
-      <w:hyperlink r:id="rId6" w:history="1">
+      <w:hyperlink r:id="rId7" w:history="1">
         <w:r>
           <w:rPr>
             <w:rStyle w:val="Hyperlink"/>
@@ -2402,7 +2404,16 @@
           <w:sz w:val="16"/>
           <w:highlight w:val="white"/>
         </w:rPr>
-        <w:t>hudHalt</w:t>
+        <w:t>halt</w:t>
+      </w:r>
+      <w:r>
+        <w:rPr>
+          <w:rFonts w:ascii="Consolas" w:hAnsi="Consolas" w:cs="Consolas"/>
+          <w:color w:val="000000"/>
+          <w:sz w:val="16"/>
+          <w:highlight w:val="white"/>
+        </w:rPr>
+        <w:t>Button</w:t>
       </w:r>
       <w:proofErr w:type="spellEnd"/>
       <w:r>
@@ -3556,8 +3567,6 @@
         <w:lastRenderedPageBreak/>
         <w:t>We also have the ability to compose chains overs observations like so -</w:t>
       </w:r>
-      <w:bookmarkStart w:id="0" w:name="_GoBack"/>
-      <w:bookmarkEnd w:id="0"/>
     </w:p>
     <w:p>
       <w:pPr>
@@ -3646,7 +3655,7 @@
         <w:rPr>
           <w:rFonts w:ascii="Consolas" w:hAnsi="Consolas" w:cs="Consolas"/>
           <w:color w:val="000000"/>
-          <w:sz w:val="16"/>
+          <w:sz w:val="14"/>
           <w:highlight w:val="white"/>
         </w:rPr>
         <w:t>Events.</w:t>
@@ -3675,7 +3684,7 @@
         <w:rPr>
           <w:rFonts w:ascii="Consolas" w:hAnsi="Consolas" w:cs="Consolas"/>
           <w:color w:val="000000"/>
-          <w:sz w:val="16"/>
+          <w:sz w:val="14"/>
           <w:highlight w:val="white"/>
         </w:rPr>
         <w:t>Events.</w:t>
@@ -3722,6 +3731,7 @@
         </w:rPr>
         <w:t xml:space="preserve">    </w:t>
       </w:r>
+      <w:proofErr w:type="spellStart"/>
       <w:proofErr w:type="gramStart"/>
       <w:r>
         <w:rPr>
@@ -3732,6 +3742,7 @@
         </w:rPr>
         <w:t>snd</w:t>
       </w:r>
+      <w:proofErr w:type="spellEnd"/>
       <w:proofErr w:type="gramEnd"/>
       <w:r>
         <w:rPr>
@@ -4720,8 +4731,8 @@
 </file>
 
 <file path=word/numbering.xml><?xml version="1.0" encoding="utf-8"?>
-<w:numbering xmlns:wpc="http://schemas.microsoft.com/office/word/2010/wordprocessingCanvas" xmlns:mc="http://schemas.openxmlformats.org/markup-compatibility/2006" xmlns:o="urn:schemas-microsoft-com:office:office" xmlns:r="http://schemas.openxmlformats.org/officeDocument/2006/relationships" xmlns:m="http://schemas.openxmlformats.org/officeDocument/2006/math" xmlns:v="urn:schemas-microsoft-com:vml" xmlns:wp14="http://schemas.microsoft.com/office/word/2010/wordprocessingDrawing" xmlns:wp="http://schemas.openxmlformats.org/drawingml/2006/wordprocessingDrawing" xmlns:w10="urn:schemas-microsoft-com:office:word" xmlns:w="http://schemas.openxmlformats.org/wordprocessingml/2006/main" xmlns:w14="http://schemas.microsoft.com/office/word/2010/wordml" xmlns:w15="http://schemas.microsoft.com/office/word/2012/wordml" xmlns:wpg="http://schemas.microsoft.com/office/word/2010/wordprocessingGroup" xmlns:wpi="http://schemas.microsoft.com/office/word/2010/wordprocessingInk" xmlns:wne="http://schemas.microsoft.com/office/word/2006/wordml" xmlns:wps="http://schemas.microsoft.com/office/word/2010/wordprocessingShape" mc:Ignorable="w14 w15 wp14">
-  <w:abstractNum w:abstractNumId="0" w15:restartNumberingAfterBreak="0">
+<w:numbering xmlns:wpc="http://schemas.microsoft.com/office/word/2010/wordprocessingCanvas" xmlns:mc="http://schemas.openxmlformats.org/markup-compatibility/2006" xmlns:o="urn:schemas-microsoft-com:office:office" xmlns:r="http://schemas.openxmlformats.org/officeDocument/2006/relationships" xmlns:m="http://schemas.openxmlformats.org/officeDocument/2006/math" xmlns:v="urn:schemas-microsoft-com:vml" xmlns:wp14="http://schemas.microsoft.com/office/word/2010/wordprocessingDrawing" xmlns:wp="http://schemas.openxmlformats.org/drawingml/2006/wordprocessingDrawing" xmlns:w10="urn:schemas-microsoft-com:office:word" xmlns:w="http://schemas.openxmlformats.org/wordprocessingml/2006/main" xmlns:w14="http://schemas.microsoft.com/office/word/2010/wordml" xmlns:wpg="http://schemas.microsoft.com/office/word/2010/wordprocessingGroup" xmlns:wpi="http://schemas.microsoft.com/office/word/2010/wordprocessingInk" xmlns:wne="http://schemas.microsoft.com/office/word/2006/wordml" xmlns:wps="http://schemas.microsoft.com/office/word/2010/wordprocessingShape" mc:Ignorable="w14 wp14">
+  <w:abstractNum w:abstractNumId="0">
     <w:nsid w:val="030F1381"/>
     <w:multiLevelType w:val="hybridMultilevel"/>
     <w:tmpl w:val="75607484"/>
@@ -4810,7 +4821,7 @@
       </w:pPr>
     </w:lvl>
   </w:abstractNum>
-  <w:abstractNum w:abstractNumId="1" w15:restartNumberingAfterBreak="0">
+  <w:abstractNum w:abstractNumId="1">
     <w:nsid w:val="0DA51602"/>
     <w:multiLevelType w:val="hybridMultilevel"/>
     <w:tmpl w:val="812628B0"/>
@@ -4896,7 +4907,7 @@
       </w:pPr>
     </w:lvl>
   </w:abstractNum>
-  <w:abstractNum w:abstractNumId="2" w15:restartNumberingAfterBreak="0">
+  <w:abstractNum w:abstractNumId="2">
     <w:nsid w:val="10566D3A"/>
     <w:multiLevelType w:val="hybridMultilevel"/>
     <w:tmpl w:val="ED2A0C00"/>
@@ -4985,7 +4996,7 @@
       </w:pPr>
     </w:lvl>
   </w:abstractNum>
-  <w:abstractNum w:abstractNumId="3" w15:restartNumberingAfterBreak="0">
+  <w:abstractNum w:abstractNumId="3">
     <w:nsid w:val="1D627C99"/>
     <w:multiLevelType w:val="hybridMultilevel"/>
     <w:tmpl w:val="B942ABF0"/>
@@ -5071,7 +5082,7 @@
       </w:pPr>
     </w:lvl>
   </w:abstractNum>
-  <w:abstractNum w:abstractNumId="4" w15:restartNumberingAfterBreak="0">
+  <w:abstractNum w:abstractNumId="4">
     <w:nsid w:val="220977CD"/>
     <w:multiLevelType w:val="hybridMultilevel"/>
     <w:tmpl w:val="7A28D316"/>
@@ -5157,7 +5168,7 @@
       </w:pPr>
     </w:lvl>
   </w:abstractNum>
-  <w:abstractNum w:abstractNumId="5" w15:restartNumberingAfterBreak="0">
+  <w:abstractNum w:abstractNumId="5">
     <w:nsid w:val="31C16DB1"/>
     <w:multiLevelType w:val="hybridMultilevel"/>
     <w:tmpl w:val="F14CB5C0"/>
@@ -5246,7 +5257,7 @@
       </w:pPr>
     </w:lvl>
   </w:abstractNum>
-  <w:abstractNum w:abstractNumId="6" w15:restartNumberingAfterBreak="0">
+  <w:abstractNum w:abstractNumId="6">
     <w:nsid w:val="4F8C6131"/>
     <w:multiLevelType w:val="hybridMultilevel"/>
     <w:tmpl w:val="88AE16D0"/>
@@ -5335,7 +5346,7 @@
       </w:pPr>
     </w:lvl>
   </w:abstractNum>
-  <w:abstractNum w:abstractNumId="7" w15:restartNumberingAfterBreak="0">
+  <w:abstractNum w:abstractNumId="7">
     <w:nsid w:val="5EC14A8B"/>
     <w:multiLevelType w:val="hybridMultilevel"/>
     <w:tmpl w:val="D78EECD4"/>
@@ -5449,7 +5460,7 @@
 </file>
 
 <file path=word/styles.xml><?xml version="1.0" encoding="utf-8"?>
-<w:styles xmlns:mc="http://schemas.openxmlformats.org/markup-compatibility/2006" xmlns:r="http://schemas.openxmlformats.org/officeDocument/2006/relationships" xmlns:w="http://schemas.openxmlformats.org/wordprocessingml/2006/main" xmlns:w14="http://schemas.microsoft.com/office/word/2010/wordml" xmlns:w15="http://schemas.microsoft.com/office/word/2012/wordml" mc:Ignorable="w14 w15">
+<w:styles xmlns:mc="http://schemas.openxmlformats.org/markup-compatibility/2006" xmlns:r="http://schemas.openxmlformats.org/officeDocument/2006/relationships" xmlns:w="http://schemas.openxmlformats.org/wordprocessingml/2006/main" xmlns:w14="http://schemas.microsoft.com/office/word/2010/wordml" mc:Ignorable="w14">
   <w:docDefaults>
     <w:rPrDefault>
       <w:rPr>
@@ -5465,378 +5476,369 @@
       </w:pPr>
     </w:pPrDefault>
   </w:docDefaults>
-  <w:latentStyles w:defLockedState="0" w:defUIPriority="99" w:defSemiHidden="0" w:defUnhideWhenUsed="0" w:defQFormat="0" w:count="371">
-    <w:lsdException w:name="Normal" w:uiPriority="0" w:qFormat="1"/>
-    <w:lsdException w:name="heading 1" w:uiPriority="9" w:qFormat="1"/>
-    <w:lsdException w:name="heading 2" w:semiHidden="1" w:uiPriority="9" w:unhideWhenUsed="1" w:qFormat="1"/>
-    <w:lsdException w:name="heading 3" w:semiHidden="1" w:uiPriority="9" w:unhideWhenUsed="1" w:qFormat="1"/>
-    <w:lsdException w:name="heading 4" w:semiHidden="1" w:uiPriority="9" w:unhideWhenUsed="1" w:qFormat="1"/>
-    <w:lsdException w:name="heading 5" w:semiHidden="1" w:uiPriority="9" w:unhideWhenUsed="1" w:qFormat="1"/>
-    <w:lsdException w:name="heading 6" w:semiHidden="1" w:uiPriority="9" w:unhideWhenUsed="1" w:qFormat="1"/>
-    <w:lsdException w:name="heading 7" w:semiHidden="1" w:uiPriority="9" w:unhideWhenUsed="1" w:qFormat="1"/>
-    <w:lsdException w:name="heading 8" w:semiHidden="1" w:uiPriority="9" w:unhideWhenUsed="1" w:qFormat="1"/>
-    <w:lsdException w:name="heading 9" w:semiHidden="1" w:uiPriority="9" w:unhideWhenUsed="1" w:qFormat="1"/>
-    <w:lsdException w:name="index 1" w:semiHidden="1" w:unhideWhenUsed="1"/>
-    <w:lsdException w:name="index 2" w:semiHidden="1" w:unhideWhenUsed="1"/>
-    <w:lsdException w:name="index 3" w:semiHidden="1" w:unhideWhenUsed="1"/>
-    <w:lsdException w:name="index 4" w:semiHidden="1" w:unhideWhenUsed="1"/>
-    <w:lsdException w:name="index 5" w:semiHidden="1" w:unhideWhenUsed="1"/>
-    <w:lsdException w:name="index 6" w:semiHidden="1" w:unhideWhenUsed="1"/>
-    <w:lsdException w:name="index 7" w:semiHidden="1" w:unhideWhenUsed="1"/>
-    <w:lsdException w:name="index 8" w:semiHidden="1" w:unhideWhenUsed="1"/>
-    <w:lsdException w:name="index 9" w:semiHidden="1" w:unhideWhenUsed="1"/>
-    <w:lsdException w:name="toc 1" w:semiHidden="1" w:uiPriority="39" w:unhideWhenUsed="1"/>
-    <w:lsdException w:name="toc 2" w:semiHidden="1" w:uiPriority="39" w:unhideWhenUsed="1"/>
-    <w:lsdException w:name="toc 3" w:semiHidden="1" w:uiPriority="39" w:unhideWhenUsed="1"/>
-    <w:lsdException w:name="toc 4" w:semiHidden="1" w:uiPriority="39" w:unhideWhenUsed="1"/>
-    <w:lsdException w:name="toc 5" w:semiHidden="1" w:uiPriority="39" w:unhideWhenUsed="1"/>
-    <w:lsdException w:name="toc 6" w:semiHidden="1" w:uiPriority="39" w:unhideWhenUsed="1"/>
-    <w:lsdException w:name="toc 7" w:semiHidden="1" w:uiPriority="39" w:unhideWhenUsed="1"/>
-    <w:lsdException w:name="toc 8" w:semiHidden="1" w:uiPriority="39" w:unhideWhenUsed="1"/>
-    <w:lsdException w:name="toc 9" w:semiHidden="1" w:uiPriority="39" w:unhideWhenUsed="1"/>
-    <w:lsdException w:name="Normal Indent" w:semiHidden="1" w:unhideWhenUsed="1"/>
-    <w:lsdException w:name="footnote text" w:semiHidden="1" w:unhideWhenUsed="1"/>
-    <w:lsdException w:name="annotation text" w:semiHidden="1" w:unhideWhenUsed="1"/>
-    <w:lsdException w:name="header" w:semiHidden="1" w:unhideWhenUsed="1"/>
-    <w:lsdException w:name="footer" w:semiHidden="1" w:unhideWhenUsed="1"/>
-    <w:lsdException w:name="index heading" w:semiHidden="1" w:unhideWhenUsed="1"/>
-    <w:lsdException w:name="caption" w:semiHidden="1" w:uiPriority="35" w:unhideWhenUsed="1" w:qFormat="1"/>
-    <w:lsdException w:name="table of figures" w:semiHidden="1" w:unhideWhenUsed="1"/>
-    <w:lsdException w:name="envelope address" w:semiHidden="1" w:unhideWhenUsed="1"/>
-    <w:lsdException w:name="envelope return" w:semiHidden="1" w:unhideWhenUsed="1"/>
-    <w:lsdException w:name="footnote reference" w:semiHidden="1" w:unhideWhenUsed="1"/>
-    <w:lsdException w:name="annotation reference" w:semiHidden="1" w:unhideWhenUsed="1"/>
-    <w:lsdException w:name="line number" w:semiHidden="1" w:unhideWhenUsed="1"/>
-    <w:lsdException w:name="page number" w:semiHidden="1" w:unhideWhenUsed="1"/>
-    <w:lsdException w:name="endnote reference" w:semiHidden="1" w:unhideWhenUsed="1"/>
-    <w:lsdException w:name="endnote text" w:semiHidden="1" w:unhideWhenUsed="1"/>
-    <w:lsdException w:name="table of authorities" w:semiHidden="1" w:unhideWhenUsed="1"/>
-    <w:lsdException w:name="macro" w:semiHidden="1" w:unhideWhenUsed="1"/>
-    <w:lsdException w:name="toa heading" w:semiHidden="1" w:unhideWhenUsed="1"/>
-    <w:lsdException w:name="List" w:semiHidden="1" w:unhideWhenUsed="1"/>
-    <w:lsdException w:name="List Bullet" w:semiHidden="1" w:unhideWhenUsed="1"/>
-    <w:lsdException w:name="List Number" w:semiHidden="1" w:unhideWhenUsed="1"/>
-    <w:lsdException w:name="List 2" w:semiHidden="1" w:unhideWhenUsed="1"/>
-    <w:lsdException w:name="List 3" w:semiHidden="1" w:unhideWhenUsed="1"/>
-    <w:lsdException w:name="List 4" w:semiHidden="1" w:unhideWhenUsed="1"/>
-    <w:lsdException w:name="List 5" w:semiHidden="1" w:unhideWhenUsed="1"/>
-    <w:lsdException w:name="List Bullet 2" w:semiHidden="1" w:unhideWhenUsed="1"/>
-    <w:lsdException w:name="List Bullet 3" w:semiHidden="1" w:unhideWhenUsed="1"/>
-    <w:lsdException w:name="List Bullet 4" w:semiHidden="1" w:unhideWhenUsed="1"/>
-    <w:lsdException w:name="List Bullet 5" w:semiHidden="1" w:unhideWhenUsed="1"/>
-    <w:lsdException w:name="List Number 2" w:semiHidden="1" w:unhideWhenUsed="1"/>
-    <w:lsdException w:name="List Number 3" w:semiHidden="1" w:unhideWhenUsed="1"/>
-    <w:lsdException w:name="List Number 4" w:semiHidden="1" w:unhideWhenUsed="1"/>
-    <w:lsdException w:name="List Number 5" w:semiHidden="1" w:unhideWhenUsed="1"/>
-    <w:lsdException w:name="Title" w:uiPriority="10" w:qFormat="1"/>
-    <w:lsdException w:name="Closing" w:semiHidden="1" w:unhideWhenUsed="1"/>
-    <w:lsdException w:name="Signature" w:semiHidden="1" w:unhideWhenUsed="1"/>
-    <w:lsdException w:name="Default Paragraph Font" w:semiHidden="1" w:uiPriority="1" w:unhideWhenUsed="1"/>
-    <w:lsdException w:name="Body Text" w:semiHidden="1" w:unhideWhenUsed="1"/>
-    <w:lsdException w:name="Body Text Indent" w:semiHidden="1" w:unhideWhenUsed="1"/>
-    <w:lsdException w:name="List Continue" w:semiHidden="1" w:unhideWhenUsed="1"/>
-    <w:lsdException w:name="List Continue 2" w:semiHidden="1" w:unhideWhenUsed="1"/>
-    <w:lsdException w:name="List Continue 3" w:semiHidden="1" w:unhideWhenUsed="1"/>
-    <w:lsdException w:name="List Continue 4" w:semiHidden="1" w:unhideWhenUsed="1"/>
-    <w:lsdException w:name="List Continue 5" w:semiHidden="1" w:unhideWhenUsed="1"/>
-    <w:lsdException w:name="Message Header" w:semiHidden="1" w:unhideWhenUsed="1"/>
-    <w:lsdException w:name="Subtitle" w:uiPriority="11" w:qFormat="1"/>
-    <w:lsdException w:name="Salutation" w:semiHidden="1" w:unhideWhenUsed="1"/>
-    <w:lsdException w:name="Date" w:semiHidden="1" w:unhideWhenUsed="1"/>
-    <w:lsdException w:name="Body Text First Indent" w:semiHidden="1" w:unhideWhenUsed="1"/>
-    <w:lsdException w:name="Body Text First Indent 2" w:semiHidden="1" w:unhideWhenUsed="1"/>
-    <w:lsdException w:name="Note Heading" w:semiHidden="1" w:unhideWhenUsed="1"/>
-    <w:lsdException w:name="Body Text 2" w:semiHidden="1" w:unhideWhenUsed="1"/>
-    <w:lsdException w:name="Body Text 3" w:semiHidden="1" w:unhideWhenUsed="1"/>
-    <w:lsdException w:name="Body Text Indent 2" w:semiHidden="1" w:unhideWhenUsed="1"/>
-    <w:lsdException w:name="Body Text Indent 3" w:semiHidden="1" w:unhideWhenUsed="1"/>
-    <w:lsdException w:name="Block Text" w:semiHidden="1" w:unhideWhenUsed="1"/>
-    <w:lsdException w:name="Hyperlink" w:semiHidden="1" w:unhideWhenUsed="1"/>
-    <w:lsdException w:name="FollowedHyperlink" w:semiHidden="1" w:unhideWhenUsed="1"/>
-    <w:lsdException w:name="Strong" w:uiPriority="22" w:qFormat="1"/>
-    <w:lsdException w:name="Emphasis" w:uiPriority="20" w:qFormat="1"/>
-    <w:lsdException w:name="Document Map" w:semiHidden="1" w:unhideWhenUsed="1"/>
-    <w:lsdException w:name="Plain Text" w:semiHidden="1" w:unhideWhenUsed="1"/>
-    <w:lsdException w:name="E-mail Signature" w:semiHidden="1" w:unhideWhenUsed="1"/>
-    <w:lsdException w:name="HTML Top of Form" w:semiHidden="1" w:unhideWhenUsed="1"/>
-    <w:lsdException w:name="HTML Bottom of Form" w:semiHidden="1" w:unhideWhenUsed="1"/>
-    <w:lsdException w:name="Normal (Web)" w:semiHidden="1" w:unhideWhenUsed="1"/>
-    <w:lsdException w:name="HTML Acronym" w:semiHidden="1" w:unhideWhenUsed="1"/>
-    <w:lsdException w:name="HTML Address" w:semiHidden="1" w:unhideWhenUsed="1"/>
-    <w:lsdException w:name="HTML Cite" w:semiHidden="1" w:unhideWhenUsed="1"/>
-    <w:lsdException w:name="HTML Code" w:semiHidden="1" w:unhideWhenUsed="1"/>
-    <w:lsdException w:name="HTML Definition" w:semiHidden="1" w:unhideWhenUsed="1"/>
-    <w:lsdException w:name="HTML Keyboard" w:semiHidden="1" w:unhideWhenUsed="1"/>
-    <w:lsdException w:name="HTML Preformatted" w:semiHidden="1" w:unhideWhenUsed="1"/>
-    <w:lsdException w:name="HTML Sample" w:semiHidden="1" w:unhideWhenUsed="1"/>
-    <w:lsdException w:name="HTML Typewriter" w:semiHidden="1" w:unhideWhenUsed="1"/>
-    <w:lsdException w:name="HTML Variable" w:semiHidden="1" w:unhideWhenUsed="1"/>
-    <w:lsdException w:name="Normal Table" w:semiHidden="1" w:unhideWhenUsed="1"/>
-    <w:lsdException w:name="annotation subject" w:semiHidden="1" w:unhideWhenUsed="1"/>
-    <w:lsdException w:name="No List" w:semiHidden="1" w:unhideWhenUsed="1"/>
-    <w:lsdException w:name="Outline List 1" w:semiHidden="1" w:unhideWhenUsed="1"/>
-    <w:lsdException w:name="Outline List 2" w:semiHidden="1" w:unhideWhenUsed="1"/>
-    <w:lsdException w:name="Outline List 3" w:semiHidden="1" w:unhideWhenUsed="1"/>
-    <w:lsdException w:name="Table Simple 1" w:semiHidden="1" w:unhideWhenUsed="1"/>
-    <w:lsdException w:name="Table Simple 2" w:semiHidden="1" w:unhideWhenUsed="1"/>
-    <w:lsdException w:name="Table Simple 3" w:semiHidden="1" w:unhideWhenUsed="1"/>
-    <w:lsdException w:name="Table Classic 1" w:semiHidden="1" w:unhideWhenUsed="1"/>
-    <w:lsdException w:name="Table Classic 2" w:semiHidden="1" w:unhideWhenUsed="1"/>
-    <w:lsdException w:name="Table Classic 3" w:semiHidden="1" w:unhideWhenUsed="1"/>
-    <w:lsdException w:name="Table Classic 4" w:semiHidden="1" w:unhideWhenUsed="1"/>
-    <w:lsdException w:name="Table Colorful 1" w:semiHidden="1" w:unhideWhenUsed="1"/>
-    <w:lsdException w:name="Table Colorful 2" w:semiHidden="1" w:unhideWhenUsed="1"/>
-    <w:lsdException w:name="Table Colorful 3" w:semiHidden="1" w:unhideWhenUsed="1"/>
-    <w:lsdException w:name="Table Columns 1" w:semiHidden="1" w:unhideWhenUsed="1"/>
-    <w:lsdException w:name="Table Columns 2" w:semiHidden="1" w:unhideWhenUsed="1"/>
-    <w:lsdException w:name="Table Columns 3" w:semiHidden="1" w:unhideWhenUsed="1"/>
-    <w:lsdException w:name="Table Columns 4" w:semiHidden="1" w:unhideWhenUsed="1"/>
-    <w:lsdException w:name="Table Columns 5" w:semiHidden="1" w:unhideWhenUsed="1"/>
-    <w:lsdException w:name="Table Grid 1" w:semiHidden="1" w:unhideWhenUsed="1"/>
-    <w:lsdException w:name="Table Grid 2" w:semiHidden="1" w:unhideWhenUsed="1"/>
-    <w:lsdException w:name="Table Grid 3" w:semiHidden="1" w:unhideWhenUsed="1"/>
-    <w:lsdException w:name="Table Grid 4" w:semiHidden="1" w:unhideWhenUsed="1"/>
-    <w:lsdException w:name="Table Grid 5" w:semiHidden="1" w:unhideWhenUsed="1"/>
-    <w:lsdException w:name="Table Grid 6" w:semiHidden="1" w:unhideWhenUsed="1"/>
-    <w:lsdException w:name="Table Grid 7" w:semiHidden="1" w:unhideWhenUsed="1"/>
-    <w:lsdException w:name="Table Grid 8" w:semiHidden="1" w:unhideWhenUsed="1"/>
-    <w:lsdException w:name="Table List 1" w:semiHidden="1" w:unhideWhenUsed="1"/>
-    <w:lsdException w:name="Table List 2" w:semiHidden="1" w:unhideWhenUsed="1"/>
-    <w:lsdException w:name="Table List 3" w:semiHidden="1" w:unhideWhenUsed="1"/>
-    <w:lsdException w:name="Table List 4" w:semiHidden="1" w:unhideWhenUsed="1"/>
-    <w:lsdException w:name="Table List 5" w:semiHidden="1" w:unhideWhenUsed="1"/>
-    <w:lsdException w:name="Table List 6" w:semiHidden="1" w:unhideWhenUsed="1"/>
-    <w:lsdException w:name="Table List 7" w:semiHidden="1" w:unhideWhenUsed="1"/>
-    <w:lsdException w:name="Table List 8" w:semiHidden="1" w:unhideWhenUsed="1"/>
-    <w:lsdException w:name="Table 3D effects 1" w:semiHidden="1" w:unhideWhenUsed="1"/>
-    <w:lsdException w:name="Table 3D effects 2" w:semiHidden="1" w:unhideWhenUsed="1"/>
-    <w:lsdException w:name="Table 3D effects 3" w:semiHidden="1" w:unhideWhenUsed="1"/>
-    <w:lsdException w:name="Table Contemporary" w:semiHidden="1" w:unhideWhenUsed="1"/>
-    <w:lsdException w:name="Table Elegant" w:semiHidden="1" w:unhideWhenUsed="1"/>
-    <w:lsdException w:name="Table Professional" w:semiHidden="1" w:unhideWhenUsed="1"/>
-    <w:lsdException w:name="Table Subtle 1" w:semiHidden="1" w:unhideWhenUsed="1"/>
-    <w:lsdException w:name="Table Subtle 2" w:semiHidden="1" w:unhideWhenUsed="1"/>
-    <w:lsdException w:name="Table Web 1" w:semiHidden="1" w:unhideWhenUsed="1"/>
-    <w:lsdException w:name="Table Web 2" w:semiHidden="1" w:unhideWhenUsed="1"/>
-    <w:lsdException w:name="Table Web 3" w:semiHidden="1" w:unhideWhenUsed="1"/>
-    <w:lsdException w:name="Balloon Text" w:semiHidden="1" w:unhideWhenUsed="1"/>
-    <w:lsdException w:name="Table Grid" w:uiPriority="59"/>
-    <w:lsdException w:name="Table Theme" w:semiHidden="1" w:unhideWhenUsed="1"/>
-    <w:lsdException w:name="Placeholder Text" w:semiHidden="1"/>
-    <w:lsdException w:name="No Spacing" w:uiPriority="1" w:qFormat="1"/>
-    <w:lsdException w:name="Light Shading" w:uiPriority="60"/>
-    <w:lsdException w:name="Light List" w:uiPriority="61"/>
-    <w:lsdException w:name="Light Grid" w:uiPriority="62"/>
-    <w:lsdException w:name="Medium Shading 1" w:uiPriority="63"/>
-    <w:lsdException w:name="Medium Shading 2" w:uiPriority="64"/>
-    <w:lsdException w:name="Medium List 1" w:uiPriority="65"/>
-    <w:lsdException w:name="Medium List 2" w:uiPriority="66"/>
-    <w:lsdException w:name="Medium Grid 1" w:uiPriority="67"/>
-    <w:lsdException w:name="Medium Grid 2" w:uiPriority="68"/>
-    <w:lsdException w:name="Medium Grid 3" w:uiPriority="69"/>
-    <w:lsdException w:name="Dark List" w:uiPriority="70"/>
-    <w:lsdException w:name="Colorful Shading" w:uiPriority="71"/>
-    <w:lsdException w:name="Colorful List" w:uiPriority="72"/>
-    <w:lsdException w:name="Colorful Grid" w:uiPriority="73"/>
-    <w:lsdException w:name="Light Shading Accent 1" w:uiPriority="60"/>
-    <w:lsdException w:name="Light List Accent 1" w:uiPriority="61"/>
-    <w:lsdException w:name="Light Grid Accent 1" w:uiPriority="62"/>
-    <w:lsdException w:name="Medium Shading 1 Accent 1" w:uiPriority="63"/>
-    <w:lsdException w:name="Medium Shading 2 Accent 1" w:uiPriority="64"/>
-    <w:lsdException w:name="Medium List 1 Accent 1" w:uiPriority="65"/>
-    <w:lsdException w:name="Revision" w:semiHidden="1"/>
-    <w:lsdException w:name="List Paragraph" w:uiPriority="34" w:qFormat="1"/>
-    <w:lsdException w:name="Quote" w:uiPriority="29" w:qFormat="1"/>
-    <w:lsdException w:name="Intense Quote" w:uiPriority="30" w:qFormat="1"/>
-    <w:lsdException w:name="Medium List 2 Accent 1" w:uiPriority="66"/>
-    <w:lsdException w:name="Medium Grid 1 Accent 1" w:uiPriority="67"/>
-    <w:lsdException w:name="Medium Grid 2 Accent 1" w:uiPriority="68"/>
-    <w:lsdException w:name="Medium Grid 3 Accent 1" w:uiPriority="69"/>
-    <w:lsdException w:name="Dark List Accent 1" w:uiPriority="70"/>
-    <w:lsdException w:name="Colorful Shading Accent 1" w:uiPriority="71"/>
-    <w:lsdException w:name="Colorful List Accent 1" w:uiPriority="72"/>
-    <w:lsdException w:name="Colorful Grid Accent 1" w:uiPriority="73"/>
-    <w:lsdException w:name="Light Shading Accent 2" w:uiPriority="60"/>
-    <w:lsdException w:name="Light List Accent 2" w:uiPriority="61"/>
-    <w:lsdException w:name="Light Grid Accent 2" w:uiPriority="62"/>
-    <w:lsdException w:name="Medium Shading 1 Accent 2" w:uiPriority="63"/>
-    <w:lsdException w:name="Medium Shading 2 Accent 2" w:uiPriority="64"/>
-    <w:lsdException w:name="Medium List 1 Accent 2" w:uiPriority="65"/>
-    <w:lsdException w:name="Medium List 2 Accent 2" w:uiPriority="66"/>
-    <w:lsdException w:name="Medium Grid 1 Accent 2" w:uiPriority="67"/>
-    <w:lsdException w:name="Medium Grid 2 Accent 2" w:uiPriority="68"/>
-    <w:lsdException w:name="Medium Grid 3 Accent 2" w:uiPriority="69"/>
-    <w:lsdException w:name="Dark List Accent 2" w:uiPriority="70"/>
-    <w:lsdException w:name="Colorful Shading Accent 2" w:uiPriority="71"/>
-    <w:lsdException w:name="Colorful List Accent 2" w:uiPriority="72"/>
-    <w:lsdException w:name="Colorful Grid Accent 2" w:uiPriority="73"/>
-    <w:lsdException w:name="Light Shading Accent 3" w:uiPriority="60"/>
-    <w:lsdException w:name="Light List Accent 3" w:uiPriority="61"/>
-    <w:lsdException w:name="Light Grid Accent 3" w:uiPriority="62"/>
-    <w:lsdException w:name="Medium Shading 1 Accent 3" w:uiPriority="63"/>
-    <w:lsdException w:name="Medium Shading 2 Accent 3" w:uiPriority="64"/>
-    <w:lsdException w:name="Medium List 1 Accent 3" w:uiPriority="65"/>
-    <w:lsdException w:name="Medium List 2 Accent 3" w:uiPriority="66"/>
-    <w:lsdException w:name="Medium Grid 1 Accent 3" w:uiPriority="67"/>
-    <w:lsdException w:name="Medium Grid 2 Accent 3" w:uiPriority="68"/>
-    <w:lsdException w:name="Medium Grid 3 Accent 3" w:uiPriority="69"/>
-    <w:lsdException w:name="Dark List Accent 3" w:uiPriority="70"/>
-    <w:lsdException w:name="Colorful Shading Accent 3" w:uiPriority="71"/>
-    <w:lsdException w:name="Colorful List Accent 3" w:uiPriority="72"/>
-    <w:lsdException w:name="Colorful Grid Accent 3" w:uiPriority="73"/>
-    <w:lsdException w:name="Light Shading Accent 4" w:uiPriority="60"/>
-    <w:lsdException w:name="Light List Accent 4" w:uiPriority="61"/>
-    <w:lsdException w:name="Light Grid Accent 4" w:uiPriority="62"/>
-    <w:lsdException w:name="Medium Shading 1 Accent 4" w:uiPriority="63"/>
-    <w:lsdException w:name="Medium Shading 2 Accent 4" w:uiPriority="64"/>
-    <w:lsdException w:name="Medium List 1 Accent 4" w:uiPriority="65"/>
-    <w:lsdException w:name="Medium List 2 Accent 4" w:uiPriority="66"/>
-    <w:lsdException w:name="Medium Grid 1 Accent 4" w:uiPriority="67"/>
-    <w:lsdException w:name="Medium Grid 2 Accent 4" w:uiPriority="68"/>
-    <w:lsdException w:name="Medium Grid 3 Accent 4" w:uiPriority="69"/>
-    <w:lsdException w:name="Dark List Accent 4" w:uiPriority="70"/>
-    <w:lsdException w:name="Colorful Shading Accent 4" w:uiPriority="71"/>
-    <w:lsdException w:name="Colorful List Accent 4" w:uiPriority="72"/>
-    <w:lsdException w:name="Colorful Grid Accent 4" w:uiPriority="73"/>
-    <w:lsdException w:name="Light Shading Accent 5" w:uiPriority="60"/>
-    <w:lsdException w:name="Light List Accent 5" w:uiPriority="61"/>
-    <w:lsdException w:name="Light Grid Accent 5" w:uiPriority="62"/>
-    <w:lsdException w:name="Medium Shading 1 Accent 5" w:uiPriority="63"/>
-    <w:lsdException w:name="Medium Shading 2 Accent 5" w:uiPriority="64"/>
-    <w:lsdException w:name="Medium List 1 Accent 5" w:uiPriority="65"/>
-    <w:lsdException w:name="Medium List 2 Accent 5" w:uiPriority="66"/>
-    <w:lsdException w:name="Medium Grid 1 Accent 5" w:uiPriority="67"/>
-    <w:lsdException w:name="Medium Grid 2 Accent 5" w:uiPriority="68"/>
-    <w:lsdException w:name="Medium Grid 3 Accent 5" w:uiPriority="69"/>
-    <w:lsdException w:name="Dark List Accent 5" w:uiPriority="70"/>
-    <w:lsdException w:name="Colorful Shading Accent 5" w:uiPriority="71"/>
-    <w:lsdException w:name="Colorful List Accent 5" w:uiPriority="72"/>
-    <w:lsdException w:name="Colorful Grid Accent 5" w:uiPriority="73"/>
-    <w:lsdException w:name="Light Shading Accent 6" w:uiPriority="60"/>
-    <w:lsdException w:name="Light List Accent 6" w:uiPriority="61"/>
-    <w:lsdException w:name="Light Grid Accent 6" w:uiPriority="62"/>
-    <w:lsdException w:name="Medium Shading 1 Accent 6" w:uiPriority="63"/>
-    <w:lsdException w:name="Medium Shading 2 Accent 6" w:uiPriority="64"/>
-    <w:lsdException w:name="Medium List 1 Accent 6" w:uiPriority="65"/>
-    <w:lsdException w:name="Medium List 2 Accent 6" w:uiPriority="66"/>
-    <w:lsdException w:name="Medium Grid 1 Accent 6" w:uiPriority="67"/>
-    <w:lsdException w:name="Medium Grid 2 Accent 6" w:uiPriority="68"/>
-    <w:lsdException w:name="Medium Grid 3 Accent 6" w:uiPriority="69"/>
-    <w:lsdException w:name="Dark List Accent 6" w:uiPriority="70"/>
-    <w:lsdException w:name="Colorful Shading Accent 6" w:uiPriority="71"/>
-    <w:lsdException w:name="Colorful List Accent 6" w:uiPriority="72"/>
-    <w:lsdException w:name="Colorful Grid Accent 6" w:uiPriority="73"/>
-    <w:lsdException w:name="Subtle Emphasis" w:uiPriority="19" w:qFormat="1"/>
-    <w:lsdException w:name="Intense Emphasis" w:uiPriority="21" w:qFormat="1"/>
-    <w:lsdException w:name="Subtle Reference" w:uiPriority="31" w:qFormat="1"/>
-    <w:lsdException w:name="Intense Reference" w:uiPriority="32" w:qFormat="1"/>
-    <w:lsdException w:name="Book Title" w:uiPriority="33" w:qFormat="1"/>
-    <w:lsdException w:name="Bibliography" w:semiHidden="1" w:uiPriority="37" w:unhideWhenUsed="1"/>
-    <w:lsdException w:name="TOC Heading" w:semiHidden="1" w:uiPriority="39" w:unhideWhenUsed="1" w:qFormat="1"/>
-    <w:lsdException w:name="Plain Table 1" w:uiPriority="41"/>
-    <w:lsdException w:name="Plain Table 2" w:uiPriority="42"/>
-    <w:lsdException w:name="Plain Table 3" w:uiPriority="43"/>
-    <w:lsdException w:name="Plain Table 4" w:uiPriority="44"/>
-    <w:lsdException w:name="Plain Table 5" w:uiPriority="45"/>
-    <w:lsdException w:name="Grid Table Light" w:uiPriority="40"/>
-    <w:lsdException w:name="Grid Table 1 Light" w:uiPriority="46"/>
-    <w:lsdException w:name="Grid Table 2" w:uiPriority="47"/>
-    <w:lsdException w:name="Grid Table 3" w:uiPriority="48"/>
-    <w:lsdException w:name="Grid Table 4" w:uiPriority="49"/>
-    <w:lsdException w:name="Grid Table 5 Dark" w:uiPriority="50"/>
-    <w:lsdException w:name="Grid Table 6 Colorful" w:uiPriority="51"/>
-    <w:lsdException w:name="Grid Table 7 Colorful" w:uiPriority="52"/>
-    <w:lsdException w:name="Grid Table 1 Light Accent 1" w:uiPriority="46"/>
-    <w:lsdException w:name="Grid Table 2 Accent 1" w:uiPriority="47"/>
-    <w:lsdException w:name="Grid Table 3 Accent 1" w:uiPriority="48"/>
-    <w:lsdException w:name="Grid Table 4 Accent 1" w:uiPriority="49"/>
-    <w:lsdException w:name="Grid Table 5 Dark Accent 1" w:uiPriority="50"/>
-    <w:lsdException w:name="Grid Table 6 Colorful Accent 1" w:uiPriority="51"/>
-    <w:lsdException w:name="Grid Table 7 Colorful Accent 1" w:uiPriority="52"/>
-    <w:lsdException w:name="Grid Table 1 Light Accent 2" w:uiPriority="46"/>
-    <w:lsdException w:name="Grid Table 2 Accent 2" w:uiPriority="47"/>
-    <w:lsdException w:name="Grid Table 3 Accent 2" w:uiPriority="48"/>
-    <w:lsdException w:name="Grid Table 4 Accent 2" w:uiPriority="49"/>
-    <w:lsdException w:name="Grid Table 5 Dark Accent 2" w:uiPriority="50"/>
-    <w:lsdException w:name="Grid Table 6 Colorful Accent 2" w:uiPriority="51"/>
-    <w:lsdException w:name="Grid Table 7 Colorful Accent 2" w:uiPriority="52"/>
-    <w:lsdException w:name="Grid Table 1 Light Accent 3" w:uiPriority="46"/>
-    <w:lsdException w:name="Grid Table 2 Accent 3" w:uiPriority="47"/>
-    <w:lsdException w:name="Grid Table 3 Accent 3" w:uiPriority="48"/>
-    <w:lsdException w:name="Grid Table 4 Accent 3" w:uiPriority="49"/>
-    <w:lsdException w:name="Grid Table 5 Dark Accent 3" w:uiPriority="50"/>
-    <w:lsdException w:name="Grid Table 6 Colorful Accent 3" w:uiPriority="51"/>
-    <w:lsdException w:name="Grid Table 7 Colorful Accent 3" w:uiPriority="52"/>
-    <w:lsdException w:name="Grid Table 1 Light Accent 4" w:uiPriority="46"/>
-    <w:lsdException w:name="Grid Table 2 Accent 4" w:uiPriority="47"/>
-    <w:lsdException w:name="Grid Table 3 Accent 4" w:uiPriority="48"/>
-    <w:lsdException w:name="Grid Table 4 Accent 4" w:uiPriority="49"/>
-    <w:lsdException w:name="Grid Table 5 Dark Accent 4" w:uiPriority="50"/>
-    <w:lsdException w:name="Grid Table 6 Colorful Accent 4" w:uiPriority="51"/>
-    <w:lsdException w:name="Grid Table 7 Colorful Accent 4" w:uiPriority="52"/>
-    <w:lsdException w:name="Grid Table 1 Light Accent 5" w:uiPriority="46"/>
-    <w:lsdException w:name="Grid Table 2 Accent 5" w:uiPriority="47"/>
-    <w:lsdException w:name="Grid Table 3 Accent 5" w:uiPriority="48"/>
-    <w:lsdException w:name="Grid Table 4 Accent 5" w:uiPriority="49"/>
-    <w:lsdException w:name="Grid Table 5 Dark Accent 5" w:uiPriority="50"/>
-    <w:lsdException w:name="Grid Table 6 Colorful Accent 5" w:uiPriority="51"/>
-    <w:lsdException w:name="Grid Table 7 Colorful Accent 5" w:uiPriority="52"/>
-    <w:lsdException w:name="Grid Table 1 Light Accent 6" w:uiPriority="46"/>
-    <w:lsdException w:name="Grid Table 2 Accent 6" w:uiPriority="47"/>
-    <w:lsdException w:name="Grid Table 3 Accent 6" w:uiPriority="48"/>
-    <w:lsdException w:name="Grid Table 4 Accent 6" w:uiPriority="49"/>
-    <w:lsdException w:name="Grid Table 5 Dark Accent 6" w:uiPriority="50"/>
-    <w:lsdException w:name="Grid Table 6 Colorful Accent 6" w:uiPriority="51"/>
-    <w:lsdException w:name="Grid Table 7 Colorful Accent 6" w:uiPriority="52"/>
-    <w:lsdException w:name="List Table 1 Light" w:uiPriority="46"/>
-    <w:lsdException w:name="List Table 2" w:uiPriority="47"/>
-    <w:lsdException w:name="List Table 3" w:uiPriority="48"/>
-    <w:lsdException w:name="List Table 4" w:uiPriority="49"/>
-    <w:lsdException w:name="List Table 5 Dark" w:uiPriority="50"/>
-    <w:lsdException w:name="List Table 6 Colorful" w:uiPriority="51"/>
-    <w:lsdException w:name="List Table 7 Colorful" w:uiPriority="52"/>
-    <w:lsdException w:name="List Table 1 Light Accent 1" w:uiPriority="46"/>
-    <w:lsdException w:name="List Table 2 Accent 1" w:uiPriority="47"/>
-    <w:lsdException w:name="List Table 3 Accent 1" w:uiPriority="48"/>
-    <w:lsdException w:name="List Table 4 Accent 1" w:uiPriority="49"/>
-    <w:lsdException w:name="List Table 5 Dark Accent 1" w:uiPriority="50"/>
-    <w:lsdException w:name="List Table 6 Colorful Accent 1" w:uiPriority="51"/>
-    <w:lsdException w:name="List Table 7 Colorful Accent 1" w:uiPriority="52"/>
-    <w:lsdException w:name="List Table 1 Light Accent 2" w:uiPriority="46"/>
-    <w:lsdException w:name="List Table 2 Accent 2" w:uiPriority="47"/>
-    <w:lsdException w:name="List Table 3 Accent 2" w:uiPriority="48"/>
-    <w:lsdException w:name="List Table 4 Accent 2" w:uiPriority="49"/>
-    <w:lsdException w:name="List Table 5 Dark Accent 2" w:uiPriority="50"/>
-    <w:lsdException w:name="List Table 6 Colorful Accent 2" w:uiPriority="51"/>
-    <w:lsdException w:name="List Table 7 Colorful Accent 2" w:uiPriority="52"/>
-    <w:lsdException w:name="List Table 1 Light Accent 3" w:uiPriority="46"/>
-    <w:lsdException w:name="List Table 2 Accent 3" w:uiPriority="47"/>
-    <w:lsdException w:name="List Table 3 Accent 3" w:uiPriority="48"/>
-    <w:lsdException w:name="List Table 4 Accent 3" w:uiPriority="49"/>
-    <w:lsdException w:name="List Table 5 Dark Accent 3" w:uiPriority="50"/>
-    <w:lsdException w:name="List Table 6 Colorful Accent 3" w:uiPriority="51"/>
-    <w:lsdException w:name="List Table 7 Colorful Accent 3" w:uiPriority="52"/>
-    <w:lsdException w:name="List Table 1 Light Accent 4" w:uiPriority="46"/>
-    <w:lsdException w:name="List Table 2 Accent 4" w:uiPriority="47"/>
-    <w:lsdException w:name="List Table 3 Accent 4" w:uiPriority="48"/>
-    <w:lsdException w:name="List Table 4 Accent 4" w:uiPriority="49"/>
-    <w:lsdException w:name="List Table 5 Dark Accent 4" w:uiPriority="50"/>
-    <w:lsdException w:name="List Table 6 Colorful Accent 4" w:uiPriority="51"/>
-    <w:lsdException w:name="List Table 7 Colorful Accent 4" w:uiPriority="52"/>
-    <w:lsdException w:name="List Table 1 Light Accent 5" w:uiPriority="46"/>
-    <w:lsdException w:name="List Table 2 Accent 5" w:uiPriority="47"/>
-    <w:lsdException w:name="List Table 3 Accent 5" w:uiPriority="48"/>
-    <w:lsdException w:name="List Table 4 Accent 5" w:uiPriority="49"/>
-    <w:lsdException w:name="List Table 5 Dark Accent 5" w:uiPriority="50"/>
-    <w:lsdException w:name="List Table 6 Colorful Accent 5" w:uiPriority="51"/>
-    <w:lsdException w:name="List Table 7 Colorful Accent 5" w:uiPriority="52"/>
-    <w:lsdException w:name="List Table 1 Light Accent 6" w:uiPriority="46"/>
-    <w:lsdException w:name="List Table 2 Accent 6" w:uiPriority="47"/>
-    <w:lsdException w:name="List Table 3 Accent 6" w:uiPriority="48"/>
-    <w:lsdException w:name="List Table 4 Accent 6" w:uiPriority="49"/>
-    <w:lsdException w:name="List Table 5 Dark Accent 6" w:uiPriority="50"/>
-    <w:lsdException w:name="List Table 6 Colorful Accent 6" w:uiPriority="51"/>
-    <w:lsdException w:name="List Table 7 Colorful Accent 6" w:uiPriority="52"/>
+  <w:latentStyles w:defLockedState="0" w:defUIPriority="99" w:defSemiHidden="1" w:defUnhideWhenUsed="1" w:defQFormat="0" w:count="267">
+    <w:lsdException w:name="Normal" w:semiHidden="0" w:uiPriority="0" w:unhideWhenUsed="0" w:qFormat="1"/>
+    <w:lsdException w:name="heading 1" w:semiHidden="0" w:uiPriority="9" w:unhideWhenUsed="0" w:qFormat="1"/>
+    <w:lsdException w:name="heading 2" w:uiPriority="9" w:qFormat="1"/>
+    <w:lsdException w:name="heading 3" w:uiPriority="9" w:qFormat="1"/>
+    <w:lsdException w:name="heading 4" w:uiPriority="9" w:qFormat="1"/>
+    <w:lsdException w:name="heading 5" w:uiPriority="9" w:qFormat="1"/>
+    <w:lsdException w:name="heading 6" w:uiPriority="9" w:qFormat="1"/>
+    <w:lsdException w:name="heading 7" w:uiPriority="9" w:qFormat="1"/>
+    <w:lsdException w:name="heading 8" w:uiPriority="9" w:qFormat="1"/>
+    <w:lsdException w:name="heading 9" w:uiPriority="9" w:qFormat="1"/>
+    <w:lsdException w:name="toc 1" w:uiPriority="39"/>
+    <w:lsdException w:name="toc 2" w:uiPriority="39"/>
+    <w:lsdException w:name="toc 3" w:uiPriority="39"/>
+    <w:lsdException w:name="toc 4" w:uiPriority="39"/>
+    <w:lsdException w:name="toc 5" w:uiPriority="39"/>
+    <w:lsdException w:name="toc 6" w:uiPriority="39"/>
+    <w:lsdException w:name="toc 7" w:uiPriority="39"/>
+    <w:lsdException w:name="toc 8" w:uiPriority="39"/>
+    <w:lsdException w:name="toc 9" w:uiPriority="39"/>
+    <w:lsdException w:name="caption" w:uiPriority="35" w:qFormat="1"/>
+    <w:lsdException w:name="Title" w:semiHidden="0" w:uiPriority="10" w:unhideWhenUsed="0" w:qFormat="1"/>
+    <w:lsdException w:name="Default Paragraph Font" w:uiPriority="1"/>
+    <w:lsdException w:name="Subtitle" w:semiHidden="0" w:uiPriority="11" w:unhideWhenUsed="0" w:qFormat="1"/>
+    <w:lsdException w:name="Strong" w:semiHidden="0" w:uiPriority="22" w:unhideWhenUsed="0" w:qFormat="1"/>
+    <w:lsdException w:name="Emphasis" w:semiHidden="0" w:uiPriority="20" w:unhideWhenUsed="0" w:qFormat="1"/>
+    <w:lsdException w:name="Table Grid" w:semiHidden="0" w:uiPriority="59" w:unhideWhenUsed="0"/>
+    <w:lsdException w:name="Placeholder Text" w:unhideWhenUsed="0"/>
+    <w:lsdException w:name="No Spacing" w:semiHidden="0" w:uiPriority="1" w:unhideWhenUsed="0" w:qFormat="1"/>
+    <w:lsdException w:name="Light Shading" w:semiHidden="0" w:uiPriority="60" w:unhideWhenUsed="0"/>
+    <w:lsdException w:name="Light List" w:semiHidden="0" w:uiPriority="61" w:unhideWhenUsed="0"/>
+    <w:lsdException w:name="Light Grid" w:semiHidden="0" w:uiPriority="62" w:unhideWhenUsed="0"/>
+    <w:lsdException w:name="Medium Shading 1" w:semiHidden="0" w:uiPriority="63" w:unhideWhenUsed="0"/>
+    <w:lsdException w:name="Medium Shading 2" w:semiHidden="0" w:uiPriority="64" w:unhideWhenUsed="0"/>
+    <w:lsdException w:name="Medium List 1" w:semiHidden="0" w:uiPriority="65" w:unhideWhenUsed="0"/>
+    <w:lsdException w:name="Medium List 2" w:semiHidden="0" w:uiPriority="66" w:unhideWhenUsed="0"/>
+    <w:lsdException w:name="Medium Grid 1" w:semiHidden="0" w:uiPriority="67" w:unhideWhenUsed="0"/>
+    <w:lsdException w:name="Medium Grid 2" w:semiHidden="0" w:uiPriority="68" w:unhideWhenUsed="0"/>
+    <w:lsdException w:name="Medium Grid 3" w:semiHidden="0" w:uiPriority="69" w:unhideWhenUsed="0"/>
+    <w:lsdException w:name="Dark List" w:semiHidden="0" w:uiPriority="70" w:unhideWhenUsed="0"/>
+    <w:lsdException w:name="Colorful Shading" w:semiHidden="0" w:uiPriority="71" w:unhideWhenUsed="0"/>
+    <w:lsdException w:name="Colorful List" w:semiHidden="0" w:uiPriority="72" w:unhideWhenUsed="0"/>
+    <w:lsdException w:name="Colorful Grid" w:semiHidden="0" w:uiPriority="73" w:unhideWhenUsed="0"/>
+    <w:lsdException w:name="Light Shading Accent 1" w:semiHidden="0" w:uiPriority="60" w:unhideWhenUsed="0"/>
+    <w:lsdException w:name="Light List Accent 1" w:semiHidden="0" w:uiPriority="61" w:unhideWhenUsed="0"/>
+    <w:lsdException w:name="Light Grid Accent 1" w:semiHidden="0" w:uiPriority="62" w:unhideWhenUsed="0"/>
+    <w:lsdException w:name="Medium Shading 1 Accent 1" w:semiHidden="0" w:uiPriority="63" w:unhideWhenUsed="0"/>
+    <w:lsdException w:name="Medium Shading 2 Accent 1" w:semiHidden="0" w:uiPriority="64" w:unhideWhenUsed="0"/>
+    <w:lsdException w:name="Medium List 1 Accent 1" w:semiHidden="0" w:uiPriority="65" w:unhideWhenUsed="0"/>
+    <w:lsdException w:name="Revision" w:unhideWhenUsed="0"/>
+    <w:lsdException w:name="List Paragraph" w:semiHidden="0" w:uiPriority="34" w:unhideWhenUsed="0" w:qFormat="1"/>
+    <w:lsdException w:name="Quote" w:semiHidden="0" w:uiPriority="29" w:unhideWhenUsed="0" w:qFormat="1"/>
+    <w:lsdException w:name="Intense Quote" w:semiHidden="0" w:uiPriority="30" w:unhideWhenUsed="0" w:qFormat="1"/>
+    <w:lsdException w:name="Medium List 2 Accent 1" w:semiHidden="0" w:uiPriority="66" w:unhideWhenUsed="0"/>
+    <w:lsdException w:name="Medium Grid 1 Accent 1" w:semiHidden="0" w:uiPriority="67" w:unhideWhenUsed="0"/>
+    <w:lsdException w:name="Medium Grid 2 Accent 1" w:semiHidden="0" w:uiPriority="68" w:unhideWhenUsed="0"/>
+    <w:lsdException w:name="Medium Grid 3 Accent 1" w:semiHidden="0" w:uiPriority="69" w:unhideWhenUsed="0"/>
+    <w:lsdException w:name="Dark List Accent 1" w:semiHidden="0" w:uiPriority="70" w:unhideWhenUsed="0"/>
+    <w:lsdException w:name="Colorful Shading Accent 1" w:semiHidden="0" w:uiPriority="71" w:unhideWhenUsed="0"/>
+    <w:lsdException w:name="Colorful List Accent 1" w:semiHidden="0" w:uiPriority="72" w:unhideWhenUsed="0"/>
+    <w:lsdException w:name="Colorful Grid Accent 1" w:semiHidden="0" w:uiPriority="73" w:unhideWhenUsed="0"/>
+    <w:lsdException w:name="Light Shading Accent 2" w:semiHidden="0" w:uiPriority="60" w:unhideWhenUsed="0"/>
+    <w:lsdException w:name="Light List Accent 2" w:semiHidden="0" w:uiPriority="61" w:unhideWhenUsed="0"/>
+    <w:lsdException w:name="Light Grid Accent 2" w:semiHidden="0" w:uiPriority="62" w:unhideWhenUsed="0"/>
+    <w:lsdException w:name="Medium Shading 1 Accent 2" w:semiHidden="0" w:uiPriority="63" w:unhideWhenUsed="0"/>
+    <w:lsdException w:name="Medium Shading 2 Accent 2" w:semiHidden="0" w:uiPriority="64" w:unhideWhenUsed="0"/>
+    <w:lsdException w:name="Medium List 1 Accent 2" w:semiHidden="0" w:uiPriority="65" w:unhideWhenUsed="0"/>
+    <w:lsdException w:name="Medium List 2 Accent 2" w:semiHidden="0" w:uiPriority="66" w:unhideWhenUsed="0"/>
+    <w:lsdException w:name="Medium Grid 1 Accent 2" w:semiHidden="0" w:uiPriority="67" w:unhideWhenUsed="0"/>
+    <w:lsdException w:name="Medium Grid 2 Accent 2" w:semiHidden="0" w:uiPriority="68" w:unhideWhenUsed="0"/>
+    <w:lsdException w:name="Medium Grid 3 Accent 2" w:semiHidden="0" w:uiPriority="69" w:unhideWhenUsed="0"/>
+    <w:lsdException w:name="Dark List Accent 2" w:semiHidden="0" w:uiPriority="70" w:unhideWhenUsed="0"/>
+    <w:lsdException w:name="Colorful Shading Accent 2" w:semiHidden="0" w:uiPriority="71" w:unhideWhenUsed="0"/>
+    <w:lsdException w:name="Colorful List Accent 2" w:semiHidden="0" w:uiPriority="72" w:unhideWhenUsed="0"/>
+    <w:lsdException w:name="Colorful Grid Accent 2" w:semiHidden="0" w:uiPriority="73" w:unhideWhenUsed="0"/>
+    <w:lsdException w:name="Light Shading Accent 3" w:semiHidden="0" w:uiPriority="60" w:unhideWhenUsed="0"/>
+    <w:lsdException w:name="Light List Accent 3" w:semiHidden="0" w:uiPriority="61" w:unhideWhenUsed="0"/>
+    <w:lsdException w:name="Light Grid Accent 3" w:semiHidden="0" w:uiPriority="62" w:unhideWhenUsed="0"/>
+    <w:lsdException w:name="Medium Shading 1 Accent 3" w:semiHidden="0" w:uiPriority="63" w:unhideWhenUsed="0"/>
+    <w:lsdException w:name="Medium Shading 2 Accent 3" w:semiHidden="0" w:uiPriority="64" w:unhideWhenUsed="0"/>
+    <w:lsdException w:name="Medium List 1 Accent 3" w:semiHidden="0" w:uiPriority="65" w:unhideWhenUsed="0"/>
+    <w:lsdException w:name="Medium List 2 Accent 3" w:semiHidden="0" w:uiPriority="66" w:unhideWhenUsed="0"/>
+    <w:lsdException w:name="Medium Grid 1 Accent 3" w:semiHidden="0" w:uiPriority="67" w:unhideWhenUsed="0"/>
+    <w:lsdException w:name="Medium Grid 2 Accent 3" w:semiHidden="0" w:uiPriority="68" w:unhideWhenUsed="0"/>
+    <w:lsdException w:name="Medium Grid 3 Accent 3" w:semiHidden="0" w:uiPriority="69" w:unhideWhenUsed="0"/>
+    <w:lsdException w:name="Dark List Accent 3" w:semiHidden="0" w:uiPriority="70" w:unhideWhenUsed="0"/>
+    <w:lsdException w:name="Colorful Shading Accent 3" w:semiHidden="0" w:uiPriority="71" w:unhideWhenUsed="0"/>
+    <w:lsdException w:name="Colorful List Accent 3" w:semiHidden="0" w:uiPriority="72" w:unhideWhenUsed="0"/>
+    <w:lsdException w:name="Colorful Grid Accent 3" w:semiHidden="0" w:uiPriority="73" w:unhideWhenUsed="0"/>
+    <w:lsdException w:name="Light Shading Accent 4" w:semiHidden="0" w:uiPriority="60" w:unhideWhenUsed="0"/>
+    <w:lsdException w:name="Light List Accent 4" w:semiHidden="0" w:uiPriority="61" w:unhideWhenUsed="0"/>
+    <w:lsdException w:name="Light Grid Accent 4" w:semiHidden="0" w:uiPriority="62" w:unhideWhenUsed="0"/>
+    <w:lsdException w:name="Medium Shading 1 Accent 4" w:semiHidden="0" w:uiPriority="63" w:unhideWhenUsed="0"/>
+    <w:lsdException w:name="Medium Shading 2 Accent 4" w:semiHidden="0" w:uiPriority="64" w:unhideWhenUsed="0"/>
+    <w:lsdException w:name="Medium List 1 Accent 4" w:semiHidden="0" w:uiPriority="65" w:unhideWhenUsed="0"/>
+    <w:lsdException w:name="Medium List 2 Accent 4" w:semiHidden="0" w:uiPriority="66" w:unhideWhenUsed="0"/>
+    <w:lsdException w:name="Medium Grid 1 Accent 4" w:semiHidden="0" w:uiPriority="67" w:unhideWhenUsed="0"/>
+    <w:lsdException w:name="Medium Grid 2 Accent 4" w:semiHidden="0" w:uiPriority="68" w:unhideWhenUsed="0"/>
+    <w:lsdException w:name="Medium Grid 3 Accent 4" w:semiHidden="0" w:uiPriority="69" w:unhideWhenUsed="0"/>
+    <w:lsdException w:name="Dark List Accent 4" w:semiHidden="0" w:uiPriority="70" w:unhideWhenUsed="0"/>
+    <w:lsdException w:name="Colorful Shading Accent 4" w:semiHidden="0" w:uiPriority="71" w:unhideWhenUsed="0"/>
+    <w:lsdException w:name="Colorful List Accent 4" w:semiHidden="0" w:uiPriority="72" w:unhideWhenUsed="0"/>
+    <w:lsdException w:name="Colorful Grid Accent 4" w:semiHidden="0" w:uiPriority="73" w:unhideWhenUsed="0"/>
+    <w:lsdException w:name="Light Shading Accent 5" w:semiHidden="0" w:uiPriority="60" w:unhideWhenUsed="0"/>
+    <w:lsdException w:name="Light List Accent 5" w:semiHidden="0" w:uiPriority="61" w:unhideWhenUsed="0"/>
+    <w:lsdException w:name="Light Grid Accent 5" w:semiHidden="0" w:uiPriority="62" w:unhideWhenUsed="0"/>
+    <w:lsdException w:name="Medium Shading 1 Accent 5" w:semiHidden="0" w:uiPriority="63" w:unhideWhenUsed="0"/>
+    <w:lsdException w:name="Medium Shading 2 Accent 5" w:semiHidden="0" w:uiPriority="64" w:unhideWhenUsed="0"/>
+    <w:lsdException w:name="Medium List 1 Accent 5" w:semiHidden="0" w:uiPriority="65" w:unhideWhenUsed="0"/>
+    <w:lsdException w:name="Medium List 2 Accent 5" w:semiHidden="0" w:uiPriority="66" w:unhideWhenUsed="0"/>
+    <w:lsdException w:name="Medium Grid 1 Accent 5" w:semiHidden="0" w:uiPriority="67" w:unhideWhenUsed="0"/>
+    <w:lsdException w:name="Medium Grid 2 Accent 5" w:semiHidden="0" w:uiPriority="68" w:unhideWhenUsed="0"/>
+    <w:lsdException w:name="Medium Grid 3 Accent 5" w:semiHidden="0" w:uiPriority="69" w:unhideWhenUsed="0"/>
+    <w:lsdException w:name="Dark List Accent 5" w:semiHidden="0" w:uiPriority="70" w:unhideWhenUsed="0"/>
+    <w:lsdException w:name="Colorful Shading Accent 5" w:semiHidden="0" w:uiPriority="71" w:unhideWhenUsed="0"/>
+    <w:lsdException w:name="Colorful List Accent 5" w:semiHidden="0" w:uiPriority="72" w:unhideWhenUsed="0"/>
+    <w:lsdException w:name="Colorful Grid Accent 5" w:semiHidden="0" w:uiPriority="73" w:unhideWhenUsed="0"/>
+    <w:lsdException w:name="Light Shading Accent 6" w:semiHidden="0" w:uiPriority="60" w:unhideWhenUsed="0"/>
+    <w:lsdException w:name="Light List Accent 6" w:semiHidden="0" w:uiPriority="61" w:unhideWhenUsed="0"/>
+    <w:lsdException w:name="Light Grid Accent 6" w:semiHidden="0" w:uiPriority="62" w:unhideWhenUsed="0"/>
+    <w:lsdException w:name="Medium Shading 1 Accent 6" w:semiHidden="0" w:uiPriority="63" w:unhideWhenUsed="0"/>
+    <w:lsdException w:name="Medium Shading 2 Accent 6" w:semiHidden="0" w:uiPriority="64" w:unhideWhenUsed="0"/>
+    <w:lsdException w:name="Medium List 1 Accent 6" w:semiHidden="0" w:uiPriority="65" w:unhideWhenUsed="0"/>
+    <w:lsdException w:name="Medium List 2 Accent 6" w:semiHidden="0" w:uiPriority="66" w:unhideWhenUsed="0"/>
+    <w:lsdException w:name="Medium Grid 1 Accent 6" w:semiHidden="0" w:uiPriority="67" w:unhideWhenUsed="0"/>
+    <w:lsdException w:name="Medium Grid 2 Accent 6" w:semiHidden="0" w:uiPriority="68" w:unhideWhenUsed="0"/>
+    <w:lsdException w:name="Medium Grid 3 Accent 6" w:semiHidden="0" w:uiPriority="69" w:unhideWhenUsed="0"/>
+    <w:lsdException w:name="Dark List Accent 6" w:semiHidden="0" w:uiPriority="70" w:unhideWhenUsed="0"/>
+    <w:lsdException w:name="Colorful Shading Accent 6" w:semiHidden="0" w:uiPriority="71" w:unhideWhenUsed="0"/>
+    <w:lsdException w:name="Colorful List Accent 6" w:semiHidden="0" w:uiPriority="72" w:unhideWhenUsed="0"/>
+    <w:lsdException w:name="Colorful Grid Accent 6" w:semiHidden="0" w:uiPriority="73" w:unhideWhenUsed="0"/>
+    <w:lsdException w:name="Subtle Emphasis" w:semiHidden="0" w:uiPriority="19" w:unhideWhenUsed="0" w:qFormat="1"/>
+    <w:lsdException w:name="Intense Emphasis" w:semiHidden="0" w:uiPriority="21" w:unhideWhenUsed="0" w:qFormat="1"/>
+    <w:lsdException w:name="Subtle Reference" w:semiHidden="0" w:uiPriority="31" w:unhideWhenUsed="0" w:qFormat="1"/>
+    <w:lsdException w:name="Intense Reference" w:semiHidden="0" w:uiPriority="32" w:unhideWhenUsed="0" w:qFormat="1"/>
+    <w:lsdException w:name="Book Title" w:semiHidden="0" w:uiPriority="33" w:unhideWhenUsed="0" w:qFormat="1"/>
+    <w:lsdException w:name="Bibliography" w:uiPriority="37"/>
+    <w:lsdException w:name="TOC Heading" w:uiPriority="39" w:qFormat="1"/>
+  </w:latentStyles>
+  <w:style w:type="paragraph" w:default="1" w:styleId="Normal">
+    <w:name w:val="Normal"/>
+    <w:qFormat/>
+    <w:rsid w:val="000A1831"/>
+  </w:style>
+  <w:style w:type="character" w:default="1" w:styleId="DefaultParagraphFont">
+    <w:name w:val="Default Paragraph Font"/>
+    <w:uiPriority w:val="1"/>
+    <w:semiHidden/>
+    <w:unhideWhenUsed/>
+  </w:style>
+  <w:style w:type="table" w:default="1" w:styleId="TableNormal">
+    <w:name w:val="Normal Table"/>
+    <w:uiPriority w:val="99"/>
+    <w:semiHidden/>
+    <w:unhideWhenUsed/>
+    <w:tblPr>
+      <w:tblInd w:w="0" w:type="dxa"/>
+      <w:tblCellMar>
+        <w:top w:w="0" w:type="dxa"/>
+        <w:left w:w="108" w:type="dxa"/>
+        <w:bottom w:w="0" w:type="dxa"/>
+        <w:right w:w="108" w:type="dxa"/>
+      </w:tblCellMar>
+    </w:tblPr>
+  </w:style>
+  <w:style w:type="numbering" w:default="1" w:styleId="NoList">
+    <w:name w:val="No List"/>
+    <w:uiPriority w:val="99"/>
+    <w:semiHidden/>
+    <w:unhideWhenUsed/>
+  </w:style>
+  <w:style w:type="character" w:styleId="Hyperlink">
+    <w:name w:val="Hyperlink"/>
+    <w:basedOn w:val="DefaultParagraphFont"/>
+    <w:uiPriority w:val="99"/>
+    <w:unhideWhenUsed/>
+    <w:rsid w:val="000A1831"/>
+    <w:rPr>
+      <w:color w:val="0000FF" w:themeColor="hyperlink"/>
+      <w:u w:val="single"/>
+    </w:rPr>
+  </w:style>
+  <w:style w:type="paragraph" w:styleId="ListParagraph">
+    <w:name w:val="List Paragraph"/>
+    <w:basedOn w:val="Normal"/>
+    <w:uiPriority w:val="34"/>
+    <w:qFormat/>
+    <w:rsid w:val="00636CD5"/>
+    <w:pPr>
+      <w:ind w:left="720"/>
+      <w:contextualSpacing/>
+    </w:pPr>
+  </w:style>
+  <w:style w:type="character" w:styleId="FollowedHyperlink">
+    <w:name w:val="FollowedHyperlink"/>
+    <w:basedOn w:val="DefaultParagraphFont"/>
+    <w:uiPriority w:val="99"/>
+    <w:semiHidden/>
+    <w:unhideWhenUsed/>
+    <w:rsid w:val="00F530E4"/>
+    <w:rPr>
+      <w:color w:val="800080" w:themeColor="followedHyperlink"/>
+      <w:u w:val="single"/>
+    </w:rPr>
+  </w:style>
+</w:styles>
+</file>
+
+<file path=word/stylesWithEffects.xml><?xml version="1.0" encoding="utf-8"?>
+<w:styles xmlns:wpc="http://schemas.microsoft.com/office/word/2010/wordprocessingCanvas" xmlns:mc="http://schemas.openxmlformats.org/markup-compatibility/2006" xmlns:o="urn:schemas-microsoft-com:office:office" xmlns:r="http://schemas.openxmlformats.org/officeDocument/2006/relationships" xmlns:m="http://schemas.openxmlformats.org/officeDocument/2006/math" xmlns:v="urn:schemas-microsoft-com:vml" xmlns:wp14="http://schemas.microsoft.com/office/word/2010/wordprocessingDrawing" xmlns:wp="http://schemas.openxmlformats.org/drawingml/2006/wordprocessingDrawing" xmlns:w10="urn:schemas-microsoft-com:office:word" xmlns:w="http://schemas.openxmlformats.org/wordprocessingml/2006/main" xmlns:w14="http://schemas.microsoft.com/office/word/2010/wordml" xmlns:wpg="http://schemas.microsoft.com/office/word/2010/wordprocessingGroup" xmlns:wpi="http://schemas.microsoft.com/office/word/2010/wordprocessingInk" xmlns:wne="http://schemas.microsoft.com/office/word/2006/wordml" xmlns:wps="http://schemas.microsoft.com/office/word/2010/wordprocessingShape" mc:Ignorable="w14 wp14">
+  <w:docDefaults>
+    <w:rPrDefault>
+      <w:rPr>
+        <w:rFonts w:asciiTheme="minorHAnsi" w:eastAsiaTheme="minorHAnsi" w:hAnsiTheme="minorHAnsi" w:cstheme="minorBidi"/>
+        <w:sz w:val="22"/>
+        <w:szCs w:val="22"/>
+        <w:lang w:val="en-US" w:eastAsia="en-US" w:bidi="ar-SA"/>
+      </w:rPr>
+    </w:rPrDefault>
+    <w:pPrDefault>
+      <w:pPr>
+        <w:spacing w:after="200" w:line="276" w:lineRule="auto"/>
+      </w:pPr>
+    </w:pPrDefault>
+  </w:docDefaults>
+  <w:latentStyles w:defLockedState="0" w:defUIPriority="99" w:defSemiHidden="1" w:defUnhideWhenUsed="1" w:defQFormat="0" w:count="267">
+    <w:lsdException w:name="Normal" w:semiHidden="0" w:uiPriority="0" w:unhideWhenUsed="0" w:qFormat="1"/>
+    <w:lsdException w:name="heading 1" w:semiHidden="0" w:uiPriority="9" w:unhideWhenUsed="0" w:qFormat="1"/>
+    <w:lsdException w:name="heading 2" w:uiPriority="9" w:qFormat="1"/>
+    <w:lsdException w:name="heading 3" w:uiPriority="9" w:qFormat="1"/>
+    <w:lsdException w:name="heading 4" w:uiPriority="9" w:qFormat="1"/>
+    <w:lsdException w:name="heading 5" w:uiPriority="9" w:qFormat="1"/>
+    <w:lsdException w:name="heading 6" w:uiPriority="9" w:qFormat="1"/>
+    <w:lsdException w:name="heading 7" w:uiPriority="9" w:qFormat="1"/>
+    <w:lsdException w:name="heading 8" w:uiPriority="9" w:qFormat="1"/>
+    <w:lsdException w:name="heading 9" w:uiPriority="9" w:qFormat="1"/>
+    <w:lsdException w:name="toc 1" w:uiPriority="39"/>
+    <w:lsdException w:name="toc 2" w:uiPriority="39"/>
+    <w:lsdException w:name="toc 3" w:uiPriority="39"/>
+    <w:lsdException w:name="toc 4" w:uiPriority="39"/>
+    <w:lsdException w:name="toc 5" w:uiPriority="39"/>
+    <w:lsdException w:name="toc 6" w:uiPriority="39"/>
+    <w:lsdException w:name="toc 7" w:uiPriority="39"/>
+    <w:lsdException w:name="toc 8" w:uiPriority="39"/>
+    <w:lsdException w:name="toc 9" w:uiPriority="39"/>
+    <w:lsdException w:name="caption" w:uiPriority="35" w:qFormat="1"/>
+    <w:lsdException w:name="Title" w:semiHidden="0" w:uiPriority="10" w:unhideWhenUsed="0" w:qFormat="1"/>
+    <w:lsdException w:name="Default Paragraph Font" w:uiPriority="1"/>
+    <w:lsdException w:name="Subtitle" w:semiHidden="0" w:uiPriority="11" w:unhideWhenUsed="0" w:qFormat="1"/>
+    <w:lsdException w:name="Strong" w:semiHidden="0" w:uiPriority="22" w:unhideWhenUsed="0" w:qFormat="1"/>
+    <w:lsdException w:name="Emphasis" w:semiHidden="0" w:uiPriority="20" w:unhideWhenUsed="0" w:qFormat="1"/>
+    <w:lsdException w:name="Table Grid" w:semiHidden="0" w:uiPriority="59" w:unhideWhenUsed="0"/>
+    <w:lsdException w:name="Placeholder Text" w:unhideWhenUsed="0"/>
+    <w:lsdException w:name="No Spacing" w:semiHidden="0" w:uiPriority="1" w:unhideWhenUsed="0" w:qFormat="1"/>
+    <w:lsdException w:name="Light Shading" w:semiHidden="0" w:uiPriority="60" w:unhideWhenUsed="0"/>
+    <w:lsdException w:name="Light List" w:semiHidden="0" w:uiPriority="61" w:unhideWhenUsed="0"/>
+    <w:lsdException w:name="Light Grid" w:semiHidden="0" w:uiPriority="62" w:unhideWhenUsed="0"/>
+    <w:lsdException w:name="Medium Shading 1" w:semiHidden="0" w:uiPriority="63" w:unhideWhenUsed="0"/>
+    <w:lsdException w:name="Medium Shading 2" w:semiHidden="0" w:uiPriority="64" w:unhideWhenUsed="0"/>
+    <w:lsdException w:name="Medium List 1" w:semiHidden="0" w:uiPriority="65" w:unhideWhenUsed="0"/>
+    <w:lsdException w:name="Medium List 2" w:semiHidden="0" w:uiPriority="66" w:unhideWhenUsed="0"/>
+    <w:lsdException w:name="Medium Grid 1" w:semiHidden="0" w:uiPriority="67" w:unhideWhenUsed="0"/>
+    <w:lsdException w:name="Medium Grid 2" w:semiHidden="0" w:uiPriority="68" w:unhideWhenUsed="0"/>
+    <w:lsdException w:name="Medium Grid 3" w:semiHidden="0" w:uiPriority="69" w:unhideWhenUsed="0"/>
+    <w:lsdException w:name="Dark List" w:semiHidden="0" w:uiPriority="70" w:unhideWhenUsed="0"/>
+    <w:lsdException w:name="Colorful Shading" w:semiHidden="0" w:uiPriority="71" w:unhideWhenUsed="0"/>
+    <w:lsdException w:name="Colorful List" w:semiHidden="0" w:uiPriority="72" w:unhideWhenUsed="0"/>
+    <w:lsdException w:name="Colorful Grid" w:semiHidden="0" w:uiPriority="73" w:unhideWhenUsed="0"/>
+    <w:lsdException w:name="Light Shading Accent 1" w:semiHidden="0" w:uiPriority="60" w:unhideWhenUsed="0"/>
+    <w:lsdException w:name="Light List Accent 1" w:semiHidden="0" w:uiPriority="61" w:unhideWhenUsed="0"/>
+    <w:lsdException w:name="Light Grid Accent 1" w:semiHidden="0" w:uiPriority="62" w:unhideWhenUsed="0"/>
+    <w:lsdException w:name="Medium Shading 1 Accent 1" w:semiHidden="0" w:uiPriority="63" w:unhideWhenUsed="0"/>
+    <w:lsdException w:name="Medium Shading 2 Accent 1" w:semiHidden="0" w:uiPriority="64" w:unhideWhenUsed="0"/>
+    <w:lsdException w:name="Medium List 1 Accent 1" w:semiHidden="0" w:uiPriority="65" w:unhideWhenUsed="0"/>
+    <w:lsdException w:name="Revision" w:unhideWhenUsed="0"/>
+    <w:lsdException w:name="List Paragraph" w:semiHidden="0" w:uiPriority="34" w:unhideWhenUsed="0" w:qFormat="1"/>
+    <w:lsdException w:name="Quote" w:semiHidden="0" w:uiPriority="29" w:unhideWhenUsed="0" w:qFormat="1"/>
+    <w:lsdException w:name="Intense Quote" w:semiHidden="0" w:uiPriority="30" w:unhideWhenUsed="0" w:qFormat="1"/>
+    <w:lsdException w:name="Medium List 2 Accent 1" w:semiHidden="0" w:uiPriority="66" w:unhideWhenUsed="0"/>
+    <w:lsdException w:name="Medium Grid 1 Accent 1" w:semiHidden="0" w:uiPriority="67" w:unhideWhenUsed="0"/>
+    <w:lsdException w:name="Medium Grid 2 Accent 1" w:semiHidden="0" w:uiPriority="68" w:unhideWhenUsed="0"/>
+    <w:lsdException w:name="Medium Grid 3 Accent 1" w:semiHidden="0" w:uiPriority="69" w:unhideWhenUsed="0"/>
+    <w:lsdException w:name="Dark List Accent 1" w:semiHidden="0" w:uiPriority="70" w:unhideWhenUsed="0"/>
+    <w:lsdException w:name="Colorful Shading Accent 1" w:semiHidden="0" w:uiPriority="71" w:unhideWhenUsed="0"/>
+    <w:lsdException w:name="Colorful List Accent 1" w:semiHidden="0" w:uiPriority="72" w:unhideWhenUsed="0"/>
+    <w:lsdException w:name="Colorful Grid Accent 1" w:semiHidden="0" w:uiPriority="73" w:unhideWhenUsed="0"/>
+    <w:lsdException w:name="Light Shading Accent 2" w:semiHidden="0" w:uiPriority="60" w:unhideWhenUsed="0"/>
+    <w:lsdException w:name="Light List Accent 2" w:semiHidden="0" w:uiPriority="61" w:unhideWhenUsed="0"/>
+    <w:lsdException w:name="Light Grid Accent 2" w:semiHidden="0" w:uiPriority="62" w:unhideWhenUsed="0"/>
+    <w:lsdException w:name="Medium Shading 1 Accent 2" w:semiHidden="0" w:uiPriority="63" w:unhideWhenUsed="0"/>
+    <w:lsdException w:name="Medium Shading 2 Accent 2" w:semiHidden="0" w:uiPriority="64" w:unhideWhenUsed="0"/>
+    <w:lsdException w:name="Medium List 1 Accent 2" w:semiHidden="0" w:uiPriority="65" w:unhideWhenUsed="0"/>
+    <w:lsdException w:name="Medium List 2 Accent 2" w:semiHidden="0" w:uiPriority="66" w:unhideWhenUsed="0"/>
+    <w:lsdException w:name="Medium Grid 1 Accent 2" w:semiHidden="0" w:uiPriority="67" w:unhideWhenUsed="0"/>
+    <w:lsdException w:name="Medium Grid 2 Accent 2" w:semiHidden="0" w:uiPriority="68" w:unhideWhenUsed="0"/>
+    <w:lsdException w:name="Medium Grid 3 Accent 2" w:semiHidden="0" w:uiPriority="69" w:unhideWhenUsed="0"/>
+    <w:lsdException w:name="Dark List Accent 2" w:semiHidden="0" w:uiPriority="70" w:unhideWhenUsed="0"/>
+    <w:lsdException w:name="Colorful Shading Accent 2" w:semiHidden="0" w:uiPriority="71" w:unhideWhenUsed="0"/>
+    <w:lsdException w:name="Colorful List Accent 2" w:semiHidden="0" w:uiPriority="72" w:unhideWhenUsed="0"/>
+    <w:lsdException w:name="Colorful Grid Accent 2" w:semiHidden="0" w:uiPriority="73" w:unhideWhenUsed="0"/>
+    <w:lsdException w:name="Light Shading Accent 3" w:semiHidden="0" w:uiPriority="60" w:unhideWhenUsed="0"/>
+    <w:lsdException w:name="Light List Accent 3" w:semiHidden="0" w:uiPriority="61" w:unhideWhenUsed="0"/>
+    <w:lsdException w:name="Light Grid Accent 3" w:semiHidden="0" w:uiPriority="62" w:unhideWhenUsed="0"/>
+    <w:lsdException w:name="Medium Shading 1 Accent 3" w:semiHidden="0" w:uiPriority="63" w:unhideWhenUsed="0"/>
+    <w:lsdException w:name="Medium Shading 2 Accent 3" w:semiHidden="0" w:uiPriority="64" w:unhideWhenUsed="0"/>
+    <w:lsdException w:name="Medium List 1 Accent 3" w:semiHidden="0" w:uiPriority="65" w:unhideWhenUsed="0"/>
+    <w:lsdException w:name="Medium List 2 Accent 3" w:semiHidden="0" w:uiPriority="66" w:unhideWhenUsed="0"/>
+    <w:lsdException w:name="Medium Grid 1 Accent 3" w:semiHidden="0" w:uiPriority="67" w:unhideWhenUsed="0"/>
+    <w:lsdException w:name="Medium Grid 2 Accent 3" w:semiHidden="0" w:uiPriority="68" w:unhideWhenUsed="0"/>
+    <w:lsdException w:name="Medium Grid 3 Accent 3" w:semiHidden="0" w:uiPriority="69" w:unhideWhenUsed="0"/>
+    <w:lsdException w:name="Dark List Accent 3" w:semiHidden="0" w:uiPriority="70" w:unhideWhenUsed="0"/>
+    <w:lsdException w:name="Colorful Shading Accent 3" w:semiHidden="0" w:uiPriority="71" w:unhideWhenUsed="0"/>
+    <w:lsdException w:name="Colorful List Accent 3" w:semiHidden="0" w:uiPriority="72" w:unhideWhenUsed="0"/>
+    <w:lsdException w:name="Colorful Grid Accent 3" w:semiHidden="0" w:uiPriority="73" w:unhideWhenUsed="0"/>
+    <w:lsdException w:name="Light Shading Accent 4" w:semiHidden="0" w:uiPriority="60" w:unhideWhenUsed="0"/>
+    <w:lsdException w:name="Light List Accent 4" w:semiHidden="0" w:uiPriority="61" w:unhideWhenUsed="0"/>
+    <w:lsdException w:name="Light Grid Accent 4" w:semiHidden="0" w:uiPriority="62" w:unhideWhenUsed="0"/>
+    <w:lsdException w:name="Medium Shading 1 Accent 4" w:semiHidden="0" w:uiPriority="63" w:unhideWhenUsed="0"/>
+    <w:lsdException w:name="Medium Shading 2 Accent 4" w:semiHidden="0" w:uiPriority="64" w:unhideWhenUsed="0"/>
+    <w:lsdException w:name="Medium List 1 Accent 4" w:semiHidden="0" w:uiPriority="65" w:unhideWhenUsed="0"/>
+    <w:lsdException w:name="Medium List 2 Accent 4" w:semiHidden="0" w:uiPriority="66" w:unhideWhenUsed="0"/>
+    <w:lsdException w:name="Medium Grid 1 Accent 4" w:semiHidden="0" w:uiPriority="67" w:unhideWhenUsed="0"/>
+    <w:lsdException w:name="Medium Grid 2 Accent 4" w:semiHidden="0" w:uiPriority="68" w:unhideWhenUsed="0"/>
+    <w:lsdException w:name="Medium Grid 3 Accent 4" w:semiHidden="0" w:uiPriority="69" w:unhideWhenUsed="0"/>
+    <w:lsdException w:name="Dark List Accent 4" w:semiHidden="0" w:uiPriority="70" w:unhideWhenUsed="0"/>
+    <w:lsdException w:name="Colorful Shading Accent 4" w:semiHidden="0" w:uiPriority="71" w:unhideWhenUsed="0"/>
+    <w:lsdException w:name="Colorful List Accent 4" w:semiHidden="0" w:uiPriority="72" w:unhideWhenUsed="0"/>
+    <w:lsdException w:name="Colorful Grid Accent 4" w:semiHidden="0" w:uiPriority="73" w:unhideWhenUsed="0"/>
+    <w:lsdException w:name="Light Shading Accent 5" w:semiHidden="0" w:uiPriority="60" w:unhideWhenUsed="0"/>
+    <w:lsdException w:name="Light List Accent 5" w:semiHidden="0" w:uiPriority="61" w:unhideWhenUsed="0"/>
+    <w:lsdException w:name="Light Grid Accent 5" w:semiHidden="0" w:uiPriority="62" w:unhideWhenUsed="0"/>
+    <w:lsdException w:name="Medium Shading 1 Accent 5" w:semiHidden="0" w:uiPriority="63" w:unhideWhenUsed="0"/>
+    <w:lsdException w:name="Medium Shading 2 Accent 5" w:semiHidden="0" w:uiPriority="64" w:unhideWhenUsed="0"/>
+    <w:lsdException w:name="Medium List 1 Accent 5" w:semiHidden="0" w:uiPriority="65" w:unhideWhenUsed="0"/>
+    <w:lsdException w:name="Medium List 2 Accent 5" w:semiHidden="0" w:uiPriority="66" w:unhideWhenUsed="0"/>
+    <w:lsdException w:name="Medium Grid 1 Accent 5" w:semiHidden="0" w:uiPriority="67" w:unhideWhenUsed="0"/>
+    <w:lsdException w:name="Medium Grid 2 Accent 5" w:semiHidden="0" w:uiPriority="68" w:unhideWhenUsed="0"/>
+    <w:lsdException w:name="Medium Grid 3 Accent 5" w:semiHidden="0" w:uiPriority="69" w:unhideWhenUsed="0"/>
+    <w:lsdException w:name="Dark List Accent 5" w:semiHidden="0" w:uiPriority="70" w:unhideWhenUsed="0"/>
+    <w:lsdException w:name="Colorful Shading Accent 5" w:semiHidden="0" w:uiPriority="71" w:unhideWhenUsed="0"/>
+    <w:lsdException w:name="Colorful List Accent 5" w:semiHidden="0" w:uiPriority="72" w:unhideWhenUsed="0"/>
+    <w:lsdException w:name="Colorful Grid Accent 5" w:semiHidden="0" w:uiPriority="73" w:unhideWhenUsed="0"/>
+    <w:lsdException w:name="Light Shading Accent 6" w:semiHidden="0" w:uiPriority="60" w:unhideWhenUsed="0"/>
+    <w:lsdException w:name="Light List Accent 6" w:semiHidden="0" w:uiPriority="61" w:unhideWhenUsed="0"/>
+    <w:lsdException w:name="Light Grid Accent 6" w:semiHidden="0" w:uiPriority="62" w:unhideWhenUsed="0"/>
+    <w:lsdException w:name="Medium Shading 1 Accent 6" w:semiHidden="0" w:uiPriority="63" w:unhideWhenUsed="0"/>
+    <w:lsdException w:name="Medium Shading 2 Accent 6" w:semiHidden="0" w:uiPriority="64" w:unhideWhenUsed="0"/>
+    <w:lsdException w:name="Medium List 1 Accent 6" w:semiHidden="0" w:uiPriority="65" w:unhideWhenUsed="0"/>
+    <w:lsdException w:name="Medium List 2 Accent 6" w:semiHidden="0" w:uiPriority="66" w:unhideWhenUsed="0"/>
+    <w:lsdException w:name="Medium Grid 1 Accent 6" w:semiHidden="0" w:uiPriority="67" w:unhideWhenUsed="0"/>
+    <w:lsdException w:name="Medium Grid 2 Accent 6" w:semiHidden="0" w:uiPriority="68" w:unhideWhenUsed="0"/>
+    <w:lsdException w:name="Medium Grid 3 Accent 6" w:semiHidden="0" w:uiPriority="69" w:unhideWhenUsed="0"/>
+    <w:lsdException w:name="Dark List Accent 6" w:semiHidden="0" w:uiPriority="70" w:unhideWhenUsed="0"/>
+    <w:lsdException w:name="Colorful Shading Accent 6" w:semiHidden="0" w:uiPriority="71" w:unhideWhenUsed="0"/>
+    <w:lsdException w:name="Colorful List Accent 6" w:semiHidden="0" w:uiPriority="72" w:unhideWhenUsed="0"/>
+    <w:lsdException w:name="Colorful Grid Accent 6" w:semiHidden="0" w:uiPriority="73" w:unhideWhenUsed="0"/>
+    <w:lsdException w:name="Subtle Emphasis" w:semiHidden="0" w:uiPriority="19" w:unhideWhenUsed="0" w:qFormat="1"/>
+    <w:lsdException w:name="Intense Emphasis" w:semiHidden="0" w:uiPriority="21" w:unhideWhenUsed="0" w:qFormat="1"/>
+    <w:lsdException w:name="Subtle Reference" w:semiHidden="0" w:uiPriority="31" w:unhideWhenUsed="0" w:qFormat="1"/>
+    <w:lsdException w:name="Intense Reference" w:semiHidden="0" w:uiPriority="32" w:unhideWhenUsed="0" w:qFormat="1"/>
+    <w:lsdException w:name="Book Title" w:semiHidden="0" w:uiPriority="33" w:unhideWhenUsed="0" w:qFormat="1"/>
+    <w:lsdException w:name="Bibliography" w:uiPriority="37"/>
+    <w:lsdException w:name="TOC Heading" w:uiPriority="39" w:qFormat="1"/>
   </w:latentStyles>
   <w:style w:type="paragraph" w:default="1" w:styleId="Normal">
     <w:name w:val="Normal"/>

</xml_diff>

<commit_message>
Trying to fix branch divergence.
Former-commit-id: ab21db1c4471b13c91b34f8867aa529d7322bbc7
</commit_message>
<xml_diff>
--- a/Nu/Documentation/Iterative Functional Reactive Programming with the Nu Game Engine.docx
+++ b/Nu/Documentation/Iterative Functional Reactive Programming with the Nu Game Engine.docx
@@ -31,6 +31,8 @@
           <w:highlight w:val="white"/>
         </w:rPr>
       </w:pPr>
+      <w:bookmarkStart w:id="0" w:name="_GoBack"/>
+      <w:bookmarkEnd w:id="0"/>
     </w:p>
     <w:p>
       <w:pPr>
@@ -1777,8 +1779,6 @@
           <w:highlight w:val="white"/>
         </w:rPr>
       </w:pPr>
-      <w:bookmarkStart w:id="0" w:name="_GoBack"/>
-      <w:bookmarkEnd w:id="0"/>
     </w:p>
     <w:p>
       <w:pPr>
@@ -2394,16 +2394,16 @@
           <w:sz w:val="16"/>
           <w:highlight w:val="white"/>
         </w:rPr>
-        <w:t>-&gt;</w:t>
-      </w:r>
-      <w:r>
-        <w:rPr>
-          <w:rFonts w:ascii="Consolas" w:hAnsi="Consolas" w:cs="Consolas"/>
-          <w:color w:val="000000"/>
-          <w:sz w:val="16"/>
-          <w:highlight w:val="white"/>
-        </w:rPr>
-        <w:t xml:space="preserve">- </w:t>
+        <w:t>-&gt;-</w:t>
+      </w:r>
+      <w:r>
+        <w:rPr>
+          <w:rFonts w:ascii="Consolas" w:hAnsi="Consolas" w:cs="Consolas"/>
+          <w:color w:val="000000"/>
+          <w:sz w:val="16"/>
+          <w:highlight w:val="white"/>
+        </w:rPr>
+        <w:t xml:space="preserve"> </w:t>
       </w:r>
       <w:proofErr w:type="spellStart"/>
       <w:r>
@@ -2655,7 +2655,25 @@
           <w:sz w:val="16"/>
           <w:highlight w:val="white"/>
         </w:rPr>
-        <w:t xml:space="preserve"> -&gt;- </w:t>
+        <w:t xml:space="preserve"> </w:t>
+      </w:r>
+      <w:r>
+        <w:rPr>
+          <w:rFonts w:ascii="Consolas" w:hAnsi="Consolas" w:cs="Consolas"/>
+          <w:color w:val="000000"/>
+          <w:sz w:val="16"/>
+          <w:highlight w:val="white"/>
+        </w:rPr>
+        <w:t>-&gt;-</w:t>
+      </w:r>
+      <w:r>
+        <w:rPr>
+          <w:rFonts w:ascii="Consolas" w:hAnsi="Consolas" w:cs="Consolas"/>
+          <w:color w:val="000000"/>
+          <w:sz w:val="16"/>
+          <w:highlight w:val="white"/>
+        </w:rPr>
+        <w:t xml:space="preserve"> </w:t>
       </w:r>
       <w:r>
         <w:rPr>
@@ -3599,15 +3617,15 @@
         <w:rPr>
           <w:rFonts w:ascii="Consolas" w:hAnsi="Consolas" w:cs="Consolas"/>
           <w:color w:val="000000"/>
-          <w:sz w:val="14"/>
-          <w:highlight w:val="white"/>
-        </w:rPr>
-      </w:pPr>
-      <w:r>
-        <w:rPr>
-          <w:rFonts w:ascii="Consolas" w:hAnsi="Consolas" w:cs="Consolas"/>
-          <w:color w:val="000000"/>
-          <w:sz w:val="14"/>
+          <w:sz w:val="16"/>
+          <w:highlight w:val="white"/>
+        </w:rPr>
+      </w:pPr>
+      <w:r>
+        <w:rPr>
+          <w:rFonts w:ascii="Consolas" w:hAnsi="Consolas" w:cs="Consolas"/>
+          <w:color w:val="000000"/>
+          <w:sz w:val="16"/>
           <w:highlight w:val="white"/>
         </w:rPr>
         <w:t xml:space="preserve">    </w:t>
@@ -3617,7 +3635,7 @@
         <w:rPr>
           <w:rFonts w:ascii="Consolas" w:hAnsi="Consolas" w:cs="Consolas"/>
           <w:color w:val="0000FF"/>
-          <w:sz w:val="14"/>
+          <w:sz w:val="16"/>
           <w:highlight w:val="white"/>
         </w:rPr>
         <w:t>let</w:t>
@@ -3627,7 +3645,7 @@
         <w:rPr>
           <w:rFonts w:ascii="Consolas" w:hAnsi="Consolas" w:cs="Consolas"/>
           <w:color w:val="000000"/>
-          <w:sz w:val="14"/>
+          <w:sz w:val="16"/>
           <w:highlight w:val="white"/>
         </w:rPr>
         <w:t xml:space="preserve"> observation = </w:t>
@@ -3636,25 +3654,16 @@
         <w:rPr>
           <w:rFonts w:ascii="Consolas" w:hAnsi="Consolas" w:cs="Consolas"/>
           <w:color w:val="000000"/>
-          <w:sz w:val="14"/>
-          <w:highlight w:val="white"/>
-        </w:rPr>
-        <w:t xml:space="preserve">character </w:t>
-      </w:r>
-      <w:r>
-        <w:rPr>
-          <w:rFonts w:ascii="Consolas" w:hAnsi="Consolas" w:cs="Consolas"/>
-          <w:color w:val="000000"/>
-          <w:sz w:val="14"/>
-          <w:highlight w:val="white"/>
-        </w:rPr>
-        <w:t xml:space="preserve">|&gt; </w:t>
-      </w:r>
-      <w:r>
-        <w:rPr>
-          <w:rFonts w:ascii="Consolas" w:hAnsi="Consolas" w:cs="Consolas"/>
-          <w:color w:val="000000"/>
-          <w:sz w:val="14"/>
+          <w:sz w:val="16"/>
+          <w:highlight w:val="white"/>
+        </w:rPr>
+        <w:t xml:space="preserve">character |&gt; </w:t>
+      </w:r>
+      <w:r>
+        <w:rPr>
+          <w:rFonts w:ascii="Consolas" w:hAnsi="Consolas" w:cs="Consolas"/>
+          <w:color w:val="000000"/>
+          <w:sz w:val="16"/>
           <w:highlight w:val="white"/>
         </w:rPr>
         <w:t xml:space="preserve">observe </w:t>
@@ -3664,7 +3673,7 @@
         <w:rPr>
           <w:rFonts w:ascii="Consolas" w:hAnsi="Consolas" w:cs="Consolas"/>
           <w:color w:val="000000"/>
-          <w:sz w:val="14"/>
+          <w:sz w:val="16"/>
           <w:highlight w:val="white"/>
         </w:rPr>
         <w:t>Events.</w:t>
@@ -3673,7 +3682,7 @@
         <w:rPr>
           <w:rFonts w:ascii="Consolas" w:hAnsi="Consolas" w:cs="Consolas"/>
           <w:color w:val="000000"/>
-          <w:sz w:val="14"/>
+          <w:sz w:val="16"/>
           <w:highlight w:val="white"/>
         </w:rPr>
         <w:t>Update</w:t>
@@ -3683,7 +3692,7 @@
         <w:rPr>
           <w:rFonts w:ascii="Consolas" w:hAnsi="Consolas" w:cs="Consolas"/>
           <w:color w:val="000000"/>
-          <w:sz w:val="14"/>
+          <w:sz w:val="16"/>
           <w:highlight w:val="white"/>
         </w:rPr>
         <w:t xml:space="preserve"> |&gt; until (</w:t>
@@ -3693,7 +3702,7 @@
         <w:rPr>
           <w:rFonts w:ascii="Consolas" w:hAnsi="Consolas" w:cs="Consolas"/>
           <w:color w:val="000000"/>
-          <w:sz w:val="14"/>
+          <w:sz w:val="16"/>
           <w:highlight w:val="white"/>
         </w:rPr>
         <w:t>Events.</w:t>
@@ -3702,7 +3711,7 @@
         <w:rPr>
           <w:rFonts w:ascii="Consolas" w:hAnsi="Consolas" w:cs="Consolas"/>
           <w:color w:val="000000"/>
-          <w:sz w:val="14"/>
+          <w:sz w:val="16"/>
           <w:highlight w:val="white"/>
         </w:rPr>
         <w:t>Deselect</w:t>
@@ -3712,39 +3721,48 @@
         <w:rPr>
           <w:rFonts w:ascii="Consolas" w:hAnsi="Consolas" w:cs="Consolas"/>
           <w:color w:val="000000"/>
-          <w:sz w:val="14"/>
-          <w:highlight w:val="white"/>
-        </w:rPr>
-        <w:t xml:space="preserve"> -&gt;</w:t>
-      </w:r>
-      <w:r>
-        <w:rPr>
-          <w:rFonts w:ascii="Consolas" w:hAnsi="Consolas" w:cs="Consolas"/>
-          <w:color w:val="000000"/>
-          <w:sz w:val="14"/>
-          <w:highlight w:val="white"/>
-        </w:rPr>
-        <w:t>- gameplay)</w:t>
-      </w:r>
-    </w:p>
-    <w:p>
-      <w:pPr>
-        <w:autoSpaceDE w:val="0"/>
-        <w:autoSpaceDN w:val="0"/>
-        <w:adjustRightInd w:val="0"/>
-        <w:spacing w:after="0" w:line="240" w:lineRule="auto"/>
-        <w:rPr>
-          <w:rFonts w:ascii="Consolas" w:hAnsi="Consolas" w:cs="Consolas"/>
-          <w:color w:val="000000"/>
-          <w:sz w:val="6"/>
-          <w:highlight w:val="white"/>
-        </w:rPr>
-      </w:pPr>
-      <w:r>
-        <w:rPr>
-          <w:rFonts w:ascii="Consolas" w:hAnsi="Consolas" w:cs="Consolas"/>
-          <w:color w:val="000000"/>
-          <w:sz w:val="14"/>
+          <w:sz w:val="16"/>
+          <w:highlight w:val="white"/>
+        </w:rPr>
+        <w:t xml:space="preserve"> </w:t>
+      </w:r>
+      <w:r>
+        <w:rPr>
+          <w:rFonts w:ascii="Consolas" w:hAnsi="Consolas" w:cs="Consolas"/>
+          <w:color w:val="000000"/>
+          <w:sz w:val="16"/>
+          <w:highlight w:val="white"/>
+        </w:rPr>
+        <w:t>-&gt;-</w:t>
+      </w:r>
+      <w:r>
+        <w:rPr>
+          <w:rFonts w:ascii="Consolas" w:hAnsi="Consolas" w:cs="Consolas"/>
+          <w:color w:val="000000"/>
+          <w:sz w:val="16"/>
+          <w:highlight w:val="white"/>
+        </w:rPr>
+        <w:t xml:space="preserve"> gameplay)</w:t>
+      </w:r>
+    </w:p>
+    <w:p>
+      <w:pPr>
+        <w:autoSpaceDE w:val="0"/>
+        <w:autoSpaceDN w:val="0"/>
+        <w:adjustRightInd w:val="0"/>
+        <w:spacing w:after="0" w:line="240" w:lineRule="auto"/>
+        <w:rPr>
+          <w:rFonts w:ascii="Consolas" w:hAnsi="Consolas" w:cs="Consolas"/>
+          <w:color w:val="000000"/>
+          <w:sz w:val="8"/>
+          <w:highlight w:val="white"/>
+        </w:rPr>
+      </w:pPr>
+      <w:r>
+        <w:rPr>
+          <w:rFonts w:ascii="Consolas" w:hAnsi="Consolas" w:cs="Consolas"/>
+          <w:color w:val="000000"/>
+          <w:sz w:val="16"/>
           <w:highlight w:val="white"/>
         </w:rPr>
         <w:t xml:space="preserve">    </w:t>
@@ -3755,7 +3773,7 @@
         <w:rPr>
           <w:rFonts w:ascii="Consolas" w:hAnsi="Consolas" w:cs="Consolas"/>
           <w:color w:val="000000"/>
-          <w:sz w:val="14"/>
+          <w:sz w:val="16"/>
           <w:highlight w:val="white"/>
         </w:rPr>
         <w:t>snd</w:t>
@@ -3766,7 +3784,7 @@
         <w:rPr>
           <w:rFonts w:ascii="Consolas" w:hAnsi="Consolas" w:cs="Consolas"/>
           <w:color w:val="000000"/>
-          <w:sz w:val="14"/>
+          <w:sz w:val="16"/>
           <w:highlight w:val="white"/>
         </w:rPr>
         <w:t xml:space="preserve"> </w:t>
@@ -3775,7 +3793,7 @@
         <w:rPr>
           <w:rFonts w:ascii="Consolas" w:hAnsi="Consolas" w:cs="Consolas"/>
           <w:color w:val="000000"/>
-          <w:sz w:val="14"/>
+          <w:sz w:val="16"/>
           <w:highlight w:val="white"/>
         </w:rPr>
         <w:t>^</w:t>
@@ -3784,7 +3802,7 @@
         <w:rPr>
           <w:rFonts w:ascii="Consolas" w:hAnsi="Consolas" w:cs="Consolas"/>
           <w:color w:val="000000"/>
-          <w:sz w:val="14"/>
+          <w:sz w:val="16"/>
           <w:highlight w:val="white"/>
         </w:rPr>
         <w:t xml:space="preserve"> </w:t>
@@ -3794,7 +3812,7 @@
         <w:rPr>
           <w:rFonts w:ascii="Consolas" w:hAnsi="Consolas" w:cs="Consolas"/>
           <w:color w:val="000000"/>
-          <w:sz w:val="14"/>
+          <w:sz w:val="16"/>
           <w:highlight w:val="white"/>
         </w:rPr>
         <w:t>runAssumingCascade</w:t>
@@ -3804,7 +3822,7 @@
         <w:rPr>
           <w:rFonts w:ascii="Consolas" w:hAnsi="Consolas" w:cs="Consolas"/>
           <w:color w:val="000000"/>
-          <w:sz w:val="14"/>
+          <w:sz w:val="16"/>
           <w:highlight w:val="white"/>
         </w:rPr>
         <w:t xml:space="preserve"> chain observation world</w:t>

</xml_diff>

<commit_message>
Forgot to also update IFRP doc.
</commit_message>
<xml_diff>
--- a/Nu/Documentation/Iterative Functional Reactive Programming with the Nu Game Engine.docx
+++ b/Nu/Documentation/Iterative Functional Reactive Programming with the Nu Game Engine.docx
@@ -1,6 +1,6 @@
 
 <file path=word/document.xml><?xml version="1.0" encoding="utf-8"?>
-<w:document xmlns:wpc="http://schemas.microsoft.com/office/word/2010/wordprocessingCanvas" xmlns:mc="http://schemas.openxmlformats.org/markup-compatibility/2006" xmlns:o="urn:schemas-microsoft-com:office:office" xmlns:r="http://schemas.openxmlformats.org/officeDocument/2006/relationships" xmlns:m="http://schemas.openxmlformats.org/officeDocument/2006/math" xmlns:v="urn:schemas-microsoft-com:vml" xmlns:wp14="http://schemas.microsoft.com/office/word/2010/wordprocessingDrawing" xmlns:wp="http://schemas.openxmlformats.org/drawingml/2006/wordprocessingDrawing" xmlns:w10="urn:schemas-microsoft-com:office:word" xmlns:w="http://schemas.openxmlformats.org/wordprocessingml/2006/main" xmlns:w14="http://schemas.microsoft.com/office/word/2010/wordml" xmlns:w15="http://schemas.microsoft.com/office/word/2012/wordml" xmlns:wpg="http://schemas.microsoft.com/office/word/2010/wordprocessingGroup" xmlns:wpi="http://schemas.microsoft.com/office/word/2010/wordprocessingInk" xmlns:wne="http://schemas.microsoft.com/office/word/2006/wordml" xmlns:wps="http://schemas.microsoft.com/office/word/2010/wordprocessingShape" mc:Ignorable="w14 w15 wp14">
+<w:document xmlns:wpc="http://schemas.microsoft.com/office/word/2010/wordprocessingCanvas" xmlns:mc="http://schemas.openxmlformats.org/markup-compatibility/2006" xmlns:o="urn:schemas-microsoft-com:office:office" xmlns:r="http://schemas.openxmlformats.org/officeDocument/2006/relationships" xmlns:m="http://schemas.openxmlformats.org/officeDocument/2006/math" xmlns:v="urn:schemas-microsoft-com:vml" xmlns:wp14="http://schemas.microsoft.com/office/word/2010/wordprocessingDrawing" xmlns:wp="http://schemas.openxmlformats.org/drawingml/2006/wordprocessingDrawing" xmlns:w10="urn:schemas-microsoft-com:office:word" xmlns:w="http://schemas.openxmlformats.org/wordprocessingml/2006/main" xmlns:w14="http://schemas.microsoft.com/office/word/2010/wordml" xmlns:wpg="http://schemas.microsoft.com/office/word/2010/wordprocessingGroup" xmlns:wpi="http://schemas.microsoft.com/office/word/2010/wordprocessingInk" xmlns:wne="http://schemas.microsoft.com/office/word/2006/wordml" xmlns:wps="http://schemas.microsoft.com/office/word/2010/wordprocessingShape" mc:Ignorable="w14 wp14">
   <w:body>
     <w:p>
       <w:pPr>
@@ -31,8 +31,6 @@
           <w:highlight w:val="white"/>
         </w:rPr>
       </w:pPr>
-      <w:bookmarkStart w:id="0" w:name="_GoBack"/>
-      <w:bookmarkEnd w:id="0"/>
     </w:p>
     <w:p>
       <w:pPr>
@@ -707,7 +705,7 @@
         </w:rPr>
         <w:t xml:space="preserve">, originally targeted for a simple post on a forum of </w:t>
       </w:r>
-      <w:hyperlink r:id="rId5" w:history="1">
+      <w:hyperlink r:id="rId6" w:history="1">
         <w:r>
           <w:rPr>
             <w:rStyle w:val="Hyperlink"/>
@@ -818,7 +816,7 @@
         </w:rPr>
         <w:t xml:space="preserve"> I have this purely functional game engine in F# - </w:t>
       </w:r>
-      <w:hyperlink r:id="rId6" w:history="1">
+      <w:hyperlink r:id="rId7" w:history="1">
         <w:r>
           <w:rPr>
             <w:rStyle w:val="Hyperlink"/>
@@ -3768,7 +3766,34 @@
         <w:t xml:space="preserve">    </w:t>
       </w:r>
       <w:proofErr w:type="spellStart"/>
-      <w:proofErr w:type="gramStart"/>
+      <w:r>
+        <w:rPr>
+          <w:rFonts w:ascii="Consolas" w:hAnsi="Consolas" w:cs="Consolas"/>
+          <w:color w:val="000000"/>
+          <w:sz w:val="16"/>
+          <w:highlight w:val="white"/>
+        </w:rPr>
+        <w:t>runAssumingCascade</w:t>
+      </w:r>
+      <w:proofErr w:type="spellEnd"/>
+      <w:r>
+        <w:rPr>
+          <w:rFonts w:ascii="Consolas" w:hAnsi="Consolas" w:cs="Consolas"/>
+          <w:color w:val="000000"/>
+          <w:sz w:val="16"/>
+          <w:highlight w:val="white"/>
+        </w:rPr>
+        <w:t xml:space="preserve"> chain observation world</w:t>
+      </w:r>
+      <w:r>
+        <w:rPr>
+          <w:rFonts w:ascii="Consolas" w:hAnsi="Consolas" w:cs="Consolas"/>
+          <w:color w:val="000000"/>
+          <w:sz w:val="16"/>
+          <w:highlight w:val="white"/>
+        </w:rPr>
+        <w:t xml:space="preserve"> |&gt; </w:t>
+      </w:r>
       <w:r>
         <w:rPr>
           <w:rFonts w:ascii="Consolas" w:hAnsi="Consolas" w:cs="Consolas"/>
@@ -3778,55 +3803,8 @@
         </w:rPr>
         <w:t>snd</w:t>
       </w:r>
-      <w:proofErr w:type="spellEnd"/>
-      <w:proofErr w:type="gramEnd"/>
-      <w:r>
-        <w:rPr>
-          <w:rFonts w:ascii="Consolas" w:hAnsi="Consolas" w:cs="Consolas"/>
-          <w:color w:val="000000"/>
-          <w:sz w:val="16"/>
-          <w:highlight w:val="white"/>
-        </w:rPr>
-        <w:t xml:space="preserve"> </w:t>
-      </w:r>
-      <w:r>
-        <w:rPr>
-          <w:rFonts w:ascii="Consolas" w:hAnsi="Consolas" w:cs="Consolas"/>
-          <w:color w:val="000000"/>
-          <w:sz w:val="16"/>
-          <w:highlight w:val="white"/>
-        </w:rPr>
-        <w:t>^</w:t>
-      </w:r>
-      <w:r>
-        <w:rPr>
-          <w:rFonts w:ascii="Consolas" w:hAnsi="Consolas" w:cs="Consolas"/>
-          <w:color w:val="000000"/>
-          <w:sz w:val="16"/>
-          <w:highlight w:val="white"/>
-        </w:rPr>
-        <w:t xml:space="preserve"> </w:t>
-      </w:r>
-      <w:proofErr w:type="spellStart"/>
-      <w:r>
-        <w:rPr>
-          <w:rFonts w:ascii="Consolas" w:hAnsi="Consolas" w:cs="Consolas"/>
-          <w:color w:val="000000"/>
-          <w:sz w:val="16"/>
-          <w:highlight w:val="white"/>
-        </w:rPr>
-        <w:t>runAssumingCascade</w:t>
-      </w:r>
-      <w:proofErr w:type="spellEnd"/>
-      <w:r>
-        <w:rPr>
-          <w:rFonts w:ascii="Consolas" w:hAnsi="Consolas" w:cs="Consolas"/>
-          <w:color w:val="000000"/>
-          <w:sz w:val="16"/>
-          <w:highlight w:val="white"/>
-        </w:rPr>
-        <w:t xml:space="preserve"> chain observation world</w:t>
-      </w:r>
+      <w:bookmarkStart w:id="0" w:name="_GoBack"/>
+      <w:bookmarkEnd w:id="0"/>
     </w:p>
     <w:p>
       <w:pPr>
@@ -4767,8 +4745,8 @@
 </file>
 
 <file path=word/numbering.xml><?xml version="1.0" encoding="utf-8"?>
-<w:numbering xmlns:wpc="http://schemas.microsoft.com/office/word/2010/wordprocessingCanvas" xmlns:mc="http://schemas.openxmlformats.org/markup-compatibility/2006" xmlns:o="urn:schemas-microsoft-com:office:office" xmlns:r="http://schemas.openxmlformats.org/officeDocument/2006/relationships" xmlns:m="http://schemas.openxmlformats.org/officeDocument/2006/math" xmlns:v="urn:schemas-microsoft-com:vml" xmlns:wp14="http://schemas.microsoft.com/office/word/2010/wordprocessingDrawing" xmlns:wp="http://schemas.openxmlformats.org/drawingml/2006/wordprocessingDrawing" xmlns:w10="urn:schemas-microsoft-com:office:word" xmlns:w="http://schemas.openxmlformats.org/wordprocessingml/2006/main" xmlns:w14="http://schemas.microsoft.com/office/word/2010/wordml" xmlns:w15="http://schemas.microsoft.com/office/word/2012/wordml" xmlns:wpg="http://schemas.microsoft.com/office/word/2010/wordprocessingGroup" xmlns:wpi="http://schemas.microsoft.com/office/word/2010/wordprocessingInk" xmlns:wne="http://schemas.microsoft.com/office/word/2006/wordml" xmlns:wps="http://schemas.microsoft.com/office/word/2010/wordprocessingShape" mc:Ignorable="w14 w15 wp14">
-  <w:abstractNum w:abstractNumId="0" w15:restartNumberingAfterBreak="0">
+<w:numbering xmlns:wpc="http://schemas.microsoft.com/office/word/2010/wordprocessingCanvas" xmlns:mc="http://schemas.openxmlformats.org/markup-compatibility/2006" xmlns:o="urn:schemas-microsoft-com:office:office" xmlns:r="http://schemas.openxmlformats.org/officeDocument/2006/relationships" xmlns:m="http://schemas.openxmlformats.org/officeDocument/2006/math" xmlns:v="urn:schemas-microsoft-com:vml" xmlns:wp14="http://schemas.microsoft.com/office/word/2010/wordprocessingDrawing" xmlns:wp="http://schemas.openxmlformats.org/drawingml/2006/wordprocessingDrawing" xmlns:w10="urn:schemas-microsoft-com:office:word" xmlns:w="http://schemas.openxmlformats.org/wordprocessingml/2006/main" xmlns:w14="http://schemas.microsoft.com/office/word/2010/wordml" xmlns:wpg="http://schemas.microsoft.com/office/word/2010/wordprocessingGroup" xmlns:wpi="http://schemas.microsoft.com/office/word/2010/wordprocessingInk" xmlns:wne="http://schemas.microsoft.com/office/word/2006/wordml" xmlns:wps="http://schemas.microsoft.com/office/word/2010/wordprocessingShape" mc:Ignorable="w14 wp14">
+  <w:abstractNum w:abstractNumId="0">
     <w:nsid w:val="030F1381"/>
     <w:multiLevelType w:val="hybridMultilevel"/>
     <w:tmpl w:val="75607484"/>
@@ -4857,7 +4835,7 @@
       </w:pPr>
     </w:lvl>
   </w:abstractNum>
-  <w:abstractNum w:abstractNumId="1" w15:restartNumberingAfterBreak="0">
+  <w:abstractNum w:abstractNumId="1">
     <w:nsid w:val="0DA51602"/>
     <w:multiLevelType w:val="hybridMultilevel"/>
     <w:tmpl w:val="812628B0"/>
@@ -4943,7 +4921,7 @@
       </w:pPr>
     </w:lvl>
   </w:abstractNum>
-  <w:abstractNum w:abstractNumId="2" w15:restartNumberingAfterBreak="0">
+  <w:abstractNum w:abstractNumId="2">
     <w:nsid w:val="10566D3A"/>
     <w:multiLevelType w:val="hybridMultilevel"/>
     <w:tmpl w:val="ED2A0C00"/>
@@ -5032,7 +5010,7 @@
       </w:pPr>
     </w:lvl>
   </w:abstractNum>
-  <w:abstractNum w:abstractNumId="3" w15:restartNumberingAfterBreak="0">
+  <w:abstractNum w:abstractNumId="3">
     <w:nsid w:val="1D627C99"/>
     <w:multiLevelType w:val="hybridMultilevel"/>
     <w:tmpl w:val="B942ABF0"/>
@@ -5118,7 +5096,7 @@
       </w:pPr>
     </w:lvl>
   </w:abstractNum>
-  <w:abstractNum w:abstractNumId="4" w15:restartNumberingAfterBreak="0">
+  <w:abstractNum w:abstractNumId="4">
     <w:nsid w:val="220977CD"/>
     <w:multiLevelType w:val="hybridMultilevel"/>
     <w:tmpl w:val="7A28D316"/>
@@ -5204,7 +5182,7 @@
       </w:pPr>
     </w:lvl>
   </w:abstractNum>
-  <w:abstractNum w:abstractNumId="5" w15:restartNumberingAfterBreak="0">
+  <w:abstractNum w:abstractNumId="5">
     <w:nsid w:val="31C16DB1"/>
     <w:multiLevelType w:val="hybridMultilevel"/>
     <w:tmpl w:val="F14CB5C0"/>
@@ -5293,7 +5271,7 @@
       </w:pPr>
     </w:lvl>
   </w:abstractNum>
-  <w:abstractNum w:abstractNumId="6" w15:restartNumberingAfterBreak="0">
+  <w:abstractNum w:abstractNumId="6">
     <w:nsid w:val="4F8C6131"/>
     <w:multiLevelType w:val="hybridMultilevel"/>
     <w:tmpl w:val="88AE16D0"/>
@@ -5382,7 +5360,7 @@
       </w:pPr>
     </w:lvl>
   </w:abstractNum>
-  <w:abstractNum w:abstractNumId="7" w15:restartNumberingAfterBreak="0">
+  <w:abstractNum w:abstractNumId="7">
     <w:nsid w:val="5EC14A8B"/>
     <w:multiLevelType w:val="hybridMultilevel"/>
     <w:tmpl w:val="D78EECD4"/>
@@ -5496,7 +5474,7 @@
 </file>
 
 <file path=word/styles.xml><?xml version="1.0" encoding="utf-8"?>
-<w:styles xmlns:mc="http://schemas.openxmlformats.org/markup-compatibility/2006" xmlns:r="http://schemas.openxmlformats.org/officeDocument/2006/relationships" xmlns:w="http://schemas.openxmlformats.org/wordprocessingml/2006/main" xmlns:w14="http://schemas.microsoft.com/office/word/2010/wordml" xmlns:w15="http://schemas.microsoft.com/office/word/2012/wordml" mc:Ignorable="w14 w15">
+<w:styles xmlns:mc="http://schemas.openxmlformats.org/markup-compatibility/2006" xmlns:r="http://schemas.openxmlformats.org/officeDocument/2006/relationships" xmlns:w="http://schemas.openxmlformats.org/wordprocessingml/2006/main" xmlns:w14="http://schemas.microsoft.com/office/word/2010/wordml" mc:Ignorable="w14">
   <w:docDefaults>
     <w:rPrDefault>
       <w:rPr>
@@ -5512,378 +5490,369 @@
       </w:pPr>
     </w:pPrDefault>
   </w:docDefaults>
-  <w:latentStyles w:defLockedState="0" w:defUIPriority="99" w:defSemiHidden="0" w:defUnhideWhenUsed="0" w:defQFormat="0" w:count="371">
-    <w:lsdException w:name="Normal" w:uiPriority="0" w:qFormat="1"/>
-    <w:lsdException w:name="heading 1" w:uiPriority="9" w:qFormat="1"/>
-    <w:lsdException w:name="heading 2" w:semiHidden="1" w:uiPriority="9" w:unhideWhenUsed="1" w:qFormat="1"/>
-    <w:lsdException w:name="heading 3" w:semiHidden="1" w:uiPriority="9" w:unhideWhenUsed="1" w:qFormat="1"/>
-    <w:lsdException w:name="heading 4" w:semiHidden="1" w:uiPriority="9" w:unhideWhenUsed="1" w:qFormat="1"/>
-    <w:lsdException w:name="heading 5" w:semiHidden="1" w:uiPriority="9" w:unhideWhenUsed="1" w:qFormat="1"/>
-    <w:lsdException w:name="heading 6" w:semiHidden="1" w:uiPriority="9" w:unhideWhenUsed="1" w:qFormat="1"/>
-    <w:lsdException w:name="heading 7" w:semiHidden="1" w:uiPriority="9" w:unhideWhenUsed="1" w:qFormat="1"/>
-    <w:lsdException w:name="heading 8" w:semiHidden="1" w:uiPriority="9" w:unhideWhenUsed="1" w:qFormat="1"/>
-    <w:lsdException w:name="heading 9" w:semiHidden="1" w:uiPriority="9" w:unhideWhenUsed="1" w:qFormat="1"/>
-    <w:lsdException w:name="index 1" w:semiHidden="1" w:unhideWhenUsed="1"/>
-    <w:lsdException w:name="index 2" w:semiHidden="1" w:unhideWhenUsed="1"/>
-    <w:lsdException w:name="index 3" w:semiHidden="1" w:unhideWhenUsed="1"/>
-    <w:lsdException w:name="index 4" w:semiHidden="1" w:unhideWhenUsed="1"/>
-    <w:lsdException w:name="index 5" w:semiHidden="1" w:unhideWhenUsed="1"/>
-    <w:lsdException w:name="index 6" w:semiHidden="1" w:unhideWhenUsed="1"/>
-    <w:lsdException w:name="index 7" w:semiHidden="1" w:unhideWhenUsed="1"/>
-    <w:lsdException w:name="index 8" w:semiHidden="1" w:unhideWhenUsed="1"/>
-    <w:lsdException w:name="index 9" w:semiHidden="1" w:unhideWhenUsed="1"/>
-    <w:lsdException w:name="toc 1" w:semiHidden="1" w:uiPriority="39" w:unhideWhenUsed="1"/>
-    <w:lsdException w:name="toc 2" w:semiHidden="1" w:uiPriority="39" w:unhideWhenUsed="1"/>
-    <w:lsdException w:name="toc 3" w:semiHidden="1" w:uiPriority="39" w:unhideWhenUsed="1"/>
-    <w:lsdException w:name="toc 4" w:semiHidden="1" w:uiPriority="39" w:unhideWhenUsed="1"/>
-    <w:lsdException w:name="toc 5" w:semiHidden="1" w:uiPriority="39" w:unhideWhenUsed="1"/>
-    <w:lsdException w:name="toc 6" w:semiHidden="1" w:uiPriority="39" w:unhideWhenUsed="1"/>
-    <w:lsdException w:name="toc 7" w:semiHidden="1" w:uiPriority="39" w:unhideWhenUsed="1"/>
-    <w:lsdException w:name="toc 8" w:semiHidden="1" w:uiPriority="39" w:unhideWhenUsed="1"/>
-    <w:lsdException w:name="toc 9" w:semiHidden="1" w:uiPriority="39" w:unhideWhenUsed="1"/>
-    <w:lsdException w:name="Normal Indent" w:semiHidden="1" w:unhideWhenUsed="1"/>
-    <w:lsdException w:name="footnote text" w:semiHidden="1" w:unhideWhenUsed="1"/>
-    <w:lsdException w:name="annotation text" w:semiHidden="1" w:unhideWhenUsed="1"/>
-    <w:lsdException w:name="header" w:semiHidden="1" w:unhideWhenUsed="1"/>
-    <w:lsdException w:name="footer" w:semiHidden="1" w:unhideWhenUsed="1"/>
-    <w:lsdException w:name="index heading" w:semiHidden="1" w:unhideWhenUsed="1"/>
-    <w:lsdException w:name="caption" w:semiHidden="1" w:uiPriority="35" w:unhideWhenUsed="1" w:qFormat="1"/>
-    <w:lsdException w:name="table of figures" w:semiHidden="1" w:unhideWhenUsed="1"/>
-    <w:lsdException w:name="envelope address" w:semiHidden="1" w:unhideWhenUsed="1"/>
-    <w:lsdException w:name="envelope return" w:semiHidden="1" w:unhideWhenUsed="1"/>
-    <w:lsdException w:name="footnote reference" w:semiHidden="1" w:unhideWhenUsed="1"/>
-    <w:lsdException w:name="annotation reference" w:semiHidden="1" w:unhideWhenUsed="1"/>
-    <w:lsdException w:name="line number" w:semiHidden="1" w:unhideWhenUsed="1"/>
-    <w:lsdException w:name="page number" w:semiHidden="1" w:unhideWhenUsed="1"/>
-    <w:lsdException w:name="endnote reference" w:semiHidden="1" w:unhideWhenUsed="1"/>
-    <w:lsdException w:name="endnote text" w:semiHidden="1" w:unhideWhenUsed="1"/>
-    <w:lsdException w:name="table of authorities" w:semiHidden="1" w:unhideWhenUsed="1"/>
-    <w:lsdException w:name="macro" w:semiHidden="1" w:unhideWhenUsed="1"/>
-    <w:lsdException w:name="toa heading" w:semiHidden="1" w:unhideWhenUsed="1"/>
-    <w:lsdException w:name="List" w:semiHidden="1" w:unhideWhenUsed="1"/>
-    <w:lsdException w:name="List Bullet" w:semiHidden="1" w:unhideWhenUsed="1"/>
-    <w:lsdException w:name="List Number" w:semiHidden="1" w:unhideWhenUsed="1"/>
-    <w:lsdException w:name="List 2" w:semiHidden="1" w:unhideWhenUsed="1"/>
-    <w:lsdException w:name="List 3" w:semiHidden="1" w:unhideWhenUsed="1"/>
-    <w:lsdException w:name="List 4" w:semiHidden="1" w:unhideWhenUsed="1"/>
-    <w:lsdException w:name="List 5" w:semiHidden="1" w:unhideWhenUsed="1"/>
-    <w:lsdException w:name="List Bullet 2" w:semiHidden="1" w:unhideWhenUsed="1"/>
-    <w:lsdException w:name="List Bullet 3" w:semiHidden="1" w:unhideWhenUsed="1"/>
-    <w:lsdException w:name="List Bullet 4" w:semiHidden="1" w:unhideWhenUsed="1"/>
-    <w:lsdException w:name="List Bullet 5" w:semiHidden="1" w:unhideWhenUsed="1"/>
-    <w:lsdException w:name="List Number 2" w:semiHidden="1" w:unhideWhenUsed="1"/>
-    <w:lsdException w:name="List Number 3" w:semiHidden="1" w:unhideWhenUsed="1"/>
-    <w:lsdException w:name="List Number 4" w:semiHidden="1" w:unhideWhenUsed="1"/>
-    <w:lsdException w:name="List Number 5" w:semiHidden="1" w:unhideWhenUsed="1"/>
-    <w:lsdException w:name="Title" w:uiPriority="10" w:qFormat="1"/>
-    <w:lsdException w:name="Closing" w:semiHidden="1" w:unhideWhenUsed="1"/>
-    <w:lsdException w:name="Signature" w:semiHidden="1" w:unhideWhenUsed="1"/>
-    <w:lsdException w:name="Default Paragraph Font" w:semiHidden="1" w:uiPriority="1" w:unhideWhenUsed="1"/>
-    <w:lsdException w:name="Body Text" w:semiHidden="1" w:unhideWhenUsed="1"/>
-    <w:lsdException w:name="Body Text Indent" w:semiHidden="1" w:unhideWhenUsed="1"/>
-    <w:lsdException w:name="List Continue" w:semiHidden="1" w:unhideWhenUsed="1"/>
-    <w:lsdException w:name="List Continue 2" w:semiHidden="1" w:unhideWhenUsed="1"/>
-    <w:lsdException w:name="List Continue 3" w:semiHidden="1" w:unhideWhenUsed="1"/>
-    <w:lsdException w:name="List Continue 4" w:semiHidden="1" w:unhideWhenUsed="1"/>
-    <w:lsdException w:name="List Continue 5" w:semiHidden="1" w:unhideWhenUsed="1"/>
-    <w:lsdException w:name="Message Header" w:semiHidden="1" w:unhideWhenUsed="1"/>
-    <w:lsdException w:name="Subtitle" w:uiPriority="11" w:qFormat="1"/>
-    <w:lsdException w:name="Salutation" w:semiHidden="1" w:unhideWhenUsed="1"/>
-    <w:lsdException w:name="Date" w:semiHidden="1" w:unhideWhenUsed="1"/>
-    <w:lsdException w:name="Body Text First Indent" w:semiHidden="1" w:unhideWhenUsed="1"/>
-    <w:lsdException w:name="Body Text First Indent 2" w:semiHidden="1" w:unhideWhenUsed="1"/>
-    <w:lsdException w:name="Note Heading" w:semiHidden="1" w:unhideWhenUsed="1"/>
-    <w:lsdException w:name="Body Text 2" w:semiHidden="1" w:unhideWhenUsed="1"/>
-    <w:lsdException w:name="Body Text 3" w:semiHidden="1" w:unhideWhenUsed="1"/>
-    <w:lsdException w:name="Body Text Indent 2" w:semiHidden="1" w:unhideWhenUsed="1"/>
-    <w:lsdException w:name="Body Text Indent 3" w:semiHidden="1" w:unhideWhenUsed="1"/>
-    <w:lsdException w:name="Block Text" w:semiHidden="1" w:unhideWhenUsed="1"/>
-    <w:lsdException w:name="Hyperlink" w:semiHidden="1" w:unhideWhenUsed="1"/>
-    <w:lsdException w:name="FollowedHyperlink" w:semiHidden="1" w:unhideWhenUsed="1"/>
-    <w:lsdException w:name="Strong" w:uiPriority="22" w:qFormat="1"/>
-    <w:lsdException w:name="Emphasis" w:uiPriority="20" w:qFormat="1"/>
-    <w:lsdException w:name="Document Map" w:semiHidden="1" w:unhideWhenUsed="1"/>
-    <w:lsdException w:name="Plain Text" w:semiHidden="1" w:unhideWhenUsed="1"/>
-    <w:lsdException w:name="E-mail Signature" w:semiHidden="1" w:unhideWhenUsed="1"/>
-    <w:lsdException w:name="HTML Top of Form" w:semiHidden="1" w:unhideWhenUsed="1"/>
-    <w:lsdException w:name="HTML Bottom of Form" w:semiHidden="1" w:unhideWhenUsed="1"/>
-    <w:lsdException w:name="Normal (Web)" w:semiHidden="1" w:unhideWhenUsed="1"/>
-    <w:lsdException w:name="HTML Acronym" w:semiHidden="1" w:unhideWhenUsed="1"/>
-    <w:lsdException w:name="HTML Address" w:semiHidden="1" w:unhideWhenUsed="1"/>
-    <w:lsdException w:name="HTML Cite" w:semiHidden="1" w:unhideWhenUsed="1"/>
-    <w:lsdException w:name="HTML Code" w:semiHidden="1" w:unhideWhenUsed="1"/>
-    <w:lsdException w:name="HTML Definition" w:semiHidden="1" w:unhideWhenUsed="1"/>
-    <w:lsdException w:name="HTML Keyboard" w:semiHidden="1" w:unhideWhenUsed="1"/>
-    <w:lsdException w:name="HTML Preformatted" w:semiHidden="1" w:unhideWhenUsed="1"/>
-    <w:lsdException w:name="HTML Sample" w:semiHidden="1" w:unhideWhenUsed="1"/>
-    <w:lsdException w:name="HTML Typewriter" w:semiHidden="1" w:unhideWhenUsed="1"/>
-    <w:lsdException w:name="HTML Variable" w:semiHidden="1" w:unhideWhenUsed="1"/>
-    <w:lsdException w:name="Normal Table" w:semiHidden="1" w:unhideWhenUsed="1"/>
-    <w:lsdException w:name="annotation subject" w:semiHidden="1" w:unhideWhenUsed="1"/>
-    <w:lsdException w:name="No List" w:semiHidden="1" w:unhideWhenUsed="1"/>
-    <w:lsdException w:name="Outline List 1" w:semiHidden="1" w:unhideWhenUsed="1"/>
-    <w:lsdException w:name="Outline List 2" w:semiHidden="1" w:unhideWhenUsed="1"/>
-    <w:lsdException w:name="Outline List 3" w:semiHidden="1" w:unhideWhenUsed="1"/>
-    <w:lsdException w:name="Table Simple 1" w:semiHidden="1" w:unhideWhenUsed="1"/>
-    <w:lsdException w:name="Table Simple 2" w:semiHidden="1" w:unhideWhenUsed="1"/>
-    <w:lsdException w:name="Table Simple 3" w:semiHidden="1" w:unhideWhenUsed="1"/>
-    <w:lsdException w:name="Table Classic 1" w:semiHidden="1" w:unhideWhenUsed="1"/>
-    <w:lsdException w:name="Table Classic 2" w:semiHidden="1" w:unhideWhenUsed="1"/>
-    <w:lsdException w:name="Table Classic 3" w:semiHidden="1" w:unhideWhenUsed="1"/>
-    <w:lsdException w:name="Table Classic 4" w:semiHidden="1" w:unhideWhenUsed="1"/>
-    <w:lsdException w:name="Table Colorful 1" w:semiHidden="1" w:unhideWhenUsed="1"/>
-    <w:lsdException w:name="Table Colorful 2" w:semiHidden="1" w:unhideWhenUsed="1"/>
-    <w:lsdException w:name="Table Colorful 3" w:semiHidden="1" w:unhideWhenUsed="1"/>
-    <w:lsdException w:name="Table Columns 1" w:semiHidden="1" w:unhideWhenUsed="1"/>
-    <w:lsdException w:name="Table Columns 2" w:semiHidden="1" w:unhideWhenUsed="1"/>
-    <w:lsdException w:name="Table Columns 3" w:semiHidden="1" w:unhideWhenUsed="1"/>
-    <w:lsdException w:name="Table Columns 4" w:semiHidden="1" w:unhideWhenUsed="1"/>
-    <w:lsdException w:name="Table Columns 5" w:semiHidden="1" w:unhideWhenUsed="1"/>
-    <w:lsdException w:name="Table Grid 1" w:semiHidden="1" w:unhideWhenUsed="1"/>
-    <w:lsdException w:name="Table Grid 2" w:semiHidden="1" w:unhideWhenUsed="1"/>
-    <w:lsdException w:name="Table Grid 3" w:semiHidden="1" w:unhideWhenUsed="1"/>
-    <w:lsdException w:name="Table Grid 4" w:semiHidden="1" w:unhideWhenUsed="1"/>
-    <w:lsdException w:name="Table Grid 5" w:semiHidden="1" w:unhideWhenUsed="1"/>
-    <w:lsdException w:name="Table Grid 6" w:semiHidden="1" w:unhideWhenUsed="1"/>
-    <w:lsdException w:name="Table Grid 7" w:semiHidden="1" w:unhideWhenUsed="1"/>
-    <w:lsdException w:name="Table Grid 8" w:semiHidden="1" w:unhideWhenUsed="1"/>
-    <w:lsdException w:name="Table List 1" w:semiHidden="1" w:unhideWhenUsed="1"/>
-    <w:lsdException w:name="Table List 2" w:semiHidden="1" w:unhideWhenUsed="1"/>
-    <w:lsdException w:name="Table List 3" w:semiHidden="1" w:unhideWhenUsed="1"/>
-    <w:lsdException w:name="Table List 4" w:semiHidden="1" w:unhideWhenUsed="1"/>
-    <w:lsdException w:name="Table List 5" w:semiHidden="1" w:unhideWhenUsed="1"/>
-    <w:lsdException w:name="Table List 6" w:semiHidden="1" w:unhideWhenUsed="1"/>
-    <w:lsdException w:name="Table List 7" w:semiHidden="1" w:unhideWhenUsed="1"/>
-    <w:lsdException w:name="Table List 8" w:semiHidden="1" w:unhideWhenUsed="1"/>
-    <w:lsdException w:name="Table 3D effects 1" w:semiHidden="1" w:unhideWhenUsed="1"/>
-    <w:lsdException w:name="Table 3D effects 2" w:semiHidden="1" w:unhideWhenUsed="1"/>
-    <w:lsdException w:name="Table 3D effects 3" w:semiHidden="1" w:unhideWhenUsed="1"/>
-    <w:lsdException w:name="Table Contemporary" w:semiHidden="1" w:unhideWhenUsed="1"/>
-    <w:lsdException w:name="Table Elegant" w:semiHidden="1" w:unhideWhenUsed="1"/>
-    <w:lsdException w:name="Table Professional" w:semiHidden="1" w:unhideWhenUsed="1"/>
-    <w:lsdException w:name="Table Subtle 1" w:semiHidden="1" w:unhideWhenUsed="1"/>
-    <w:lsdException w:name="Table Subtle 2" w:semiHidden="1" w:unhideWhenUsed="1"/>
-    <w:lsdException w:name="Table Web 1" w:semiHidden="1" w:unhideWhenUsed="1"/>
-    <w:lsdException w:name="Table Web 2" w:semiHidden="1" w:unhideWhenUsed="1"/>
-    <w:lsdException w:name="Table Web 3" w:semiHidden="1" w:unhideWhenUsed="1"/>
-    <w:lsdException w:name="Balloon Text" w:semiHidden="1" w:unhideWhenUsed="1"/>
-    <w:lsdException w:name="Table Grid" w:uiPriority="59"/>
-    <w:lsdException w:name="Table Theme" w:semiHidden="1" w:unhideWhenUsed="1"/>
-    <w:lsdException w:name="Placeholder Text" w:semiHidden="1"/>
-    <w:lsdException w:name="No Spacing" w:uiPriority="1" w:qFormat="1"/>
-    <w:lsdException w:name="Light Shading" w:uiPriority="60"/>
-    <w:lsdException w:name="Light List" w:uiPriority="61"/>
-    <w:lsdException w:name="Light Grid" w:uiPriority="62"/>
-    <w:lsdException w:name="Medium Shading 1" w:uiPriority="63"/>
-    <w:lsdException w:name="Medium Shading 2" w:uiPriority="64"/>
-    <w:lsdException w:name="Medium List 1" w:uiPriority="65"/>
-    <w:lsdException w:name="Medium List 2" w:uiPriority="66"/>
-    <w:lsdException w:name="Medium Grid 1" w:uiPriority="67"/>
-    <w:lsdException w:name="Medium Grid 2" w:uiPriority="68"/>
-    <w:lsdException w:name="Medium Grid 3" w:uiPriority="69"/>
-    <w:lsdException w:name="Dark List" w:uiPriority="70"/>
-    <w:lsdException w:name="Colorful Shading" w:uiPriority="71"/>
-    <w:lsdException w:name="Colorful List" w:uiPriority="72"/>
-    <w:lsdException w:name="Colorful Grid" w:uiPriority="73"/>
-    <w:lsdException w:name="Light Shading Accent 1" w:uiPriority="60"/>
-    <w:lsdException w:name="Light List Accent 1" w:uiPriority="61"/>
-    <w:lsdException w:name="Light Grid Accent 1" w:uiPriority="62"/>
-    <w:lsdException w:name="Medium Shading 1 Accent 1" w:uiPriority="63"/>
-    <w:lsdException w:name="Medium Shading 2 Accent 1" w:uiPriority="64"/>
-    <w:lsdException w:name="Medium List 1 Accent 1" w:uiPriority="65"/>
-    <w:lsdException w:name="Revision" w:semiHidden="1"/>
-    <w:lsdException w:name="List Paragraph" w:uiPriority="34" w:qFormat="1"/>
-    <w:lsdException w:name="Quote" w:uiPriority="29" w:qFormat="1"/>
-    <w:lsdException w:name="Intense Quote" w:uiPriority="30" w:qFormat="1"/>
-    <w:lsdException w:name="Medium List 2 Accent 1" w:uiPriority="66"/>
-    <w:lsdException w:name="Medium Grid 1 Accent 1" w:uiPriority="67"/>
-    <w:lsdException w:name="Medium Grid 2 Accent 1" w:uiPriority="68"/>
-    <w:lsdException w:name="Medium Grid 3 Accent 1" w:uiPriority="69"/>
-    <w:lsdException w:name="Dark List Accent 1" w:uiPriority="70"/>
-    <w:lsdException w:name="Colorful Shading Accent 1" w:uiPriority="71"/>
-    <w:lsdException w:name="Colorful List Accent 1" w:uiPriority="72"/>
-    <w:lsdException w:name="Colorful Grid Accent 1" w:uiPriority="73"/>
-    <w:lsdException w:name="Light Shading Accent 2" w:uiPriority="60"/>
-    <w:lsdException w:name="Light List Accent 2" w:uiPriority="61"/>
-    <w:lsdException w:name="Light Grid Accent 2" w:uiPriority="62"/>
-    <w:lsdException w:name="Medium Shading 1 Accent 2" w:uiPriority="63"/>
-    <w:lsdException w:name="Medium Shading 2 Accent 2" w:uiPriority="64"/>
-    <w:lsdException w:name="Medium List 1 Accent 2" w:uiPriority="65"/>
-    <w:lsdException w:name="Medium List 2 Accent 2" w:uiPriority="66"/>
-    <w:lsdException w:name="Medium Grid 1 Accent 2" w:uiPriority="67"/>
-    <w:lsdException w:name="Medium Grid 2 Accent 2" w:uiPriority="68"/>
-    <w:lsdException w:name="Medium Grid 3 Accent 2" w:uiPriority="69"/>
-    <w:lsdException w:name="Dark List Accent 2" w:uiPriority="70"/>
-    <w:lsdException w:name="Colorful Shading Accent 2" w:uiPriority="71"/>
-    <w:lsdException w:name="Colorful List Accent 2" w:uiPriority="72"/>
-    <w:lsdException w:name="Colorful Grid Accent 2" w:uiPriority="73"/>
-    <w:lsdException w:name="Light Shading Accent 3" w:uiPriority="60"/>
-    <w:lsdException w:name="Light List Accent 3" w:uiPriority="61"/>
-    <w:lsdException w:name="Light Grid Accent 3" w:uiPriority="62"/>
-    <w:lsdException w:name="Medium Shading 1 Accent 3" w:uiPriority="63"/>
-    <w:lsdException w:name="Medium Shading 2 Accent 3" w:uiPriority="64"/>
-    <w:lsdException w:name="Medium List 1 Accent 3" w:uiPriority="65"/>
-    <w:lsdException w:name="Medium List 2 Accent 3" w:uiPriority="66"/>
-    <w:lsdException w:name="Medium Grid 1 Accent 3" w:uiPriority="67"/>
-    <w:lsdException w:name="Medium Grid 2 Accent 3" w:uiPriority="68"/>
-    <w:lsdException w:name="Medium Grid 3 Accent 3" w:uiPriority="69"/>
-    <w:lsdException w:name="Dark List Accent 3" w:uiPriority="70"/>
-    <w:lsdException w:name="Colorful Shading Accent 3" w:uiPriority="71"/>
-    <w:lsdException w:name="Colorful List Accent 3" w:uiPriority="72"/>
-    <w:lsdException w:name="Colorful Grid Accent 3" w:uiPriority="73"/>
-    <w:lsdException w:name="Light Shading Accent 4" w:uiPriority="60"/>
-    <w:lsdException w:name="Light List Accent 4" w:uiPriority="61"/>
-    <w:lsdException w:name="Light Grid Accent 4" w:uiPriority="62"/>
-    <w:lsdException w:name="Medium Shading 1 Accent 4" w:uiPriority="63"/>
-    <w:lsdException w:name="Medium Shading 2 Accent 4" w:uiPriority="64"/>
-    <w:lsdException w:name="Medium List 1 Accent 4" w:uiPriority="65"/>
-    <w:lsdException w:name="Medium List 2 Accent 4" w:uiPriority="66"/>
-    <w:lsdException w:name="Medium Grid 1 Accent 4" w:uiPriority="67"/>
-    <w:lsdException w:name="Medium Grid 2 Accent 4" w:uiPriority="68"/>
-    <w:lsdException w:name="Medium Grid 3 Accent 4" w:uiPriority="69"/>
-    <w:lsdException w:name="Dark List Accent 4" w:uiPriority="70"/>
-    <w:lsdException w:name="Colorful Shading Accent 4" w:uiPriority="71"/>
-    <w:lsdException w:name="Colorful List Accent 4" w:uiPriority="72"/>
-    <w:lsdException w:name="Colorful Grid Accent 4" w:uiPriority="73"/>
-    <w:lsdException w:name="Light Shading Accent 5" w:uiPriority="60"/>
-    <w:lsdException w:name="Light List Accent 5" w:uiPriority="61"/>
-    <w:lsdException w:name="Light Grid Accent 5" w:uiPriority="62"/>
-    <w:lsdException w:name="Medium Shading 1 Accent 5" w:uiPriority="63"/>
-    <w:lsdException w:name="Medium Shading 2 Accent 5" w:uiPriority="64"/>
-    <w:lsdException w:name="Medium List 1 Accent 5" w:uiPriority="65"/>
-    <w:lsdException w:name="Medium List 2 Accent 5" w:uiPriority="66"/>
-    <w:lsdException w:name="Medium Grid 1 Accent 5" w:uiPriority="67"/>
-    <w:lsdException w:name="Medium Grid 2 Accent 5" w:uiPriority="68"/>
-    <w:lsdException w:name="Medium Grid 3 Accent 5" w:uiPriority="69"/>
-    <w:lsdException w:name="Dark List Accent 5" w:uiPriority="70"/>
-    <w:lsdException w:name="Colorful Shading Accent 5" w:uiPriority="71"/>
-    <w:lsdException w:name="Colorful List Accent 5" w:uiPriority="72"/>
-    <w:lsdException w:name="Colorful Grid Accent 5" w:uiPriority="73"/>
-    <w:lsdException w:name="Light Shading Accent 6" w:uiPriority="60"/>
-    <w:lsdException w:name="Light List Accent 6" w:uiPriority="61"/>
-    <w:lsdException w:name="Light Grid Accent 6" w:uiPriority="62"/>
-    <w:lsdException w:name="Medium Shading 1 Accent 6" w:uiPriority="63"/>
-    <w:lsdException w:name="Medium Shading 2 Accent 6" w:uiPriority="64"/>
-    <w:lsdException w:name="Medium List 1 Accent 6" w:uiPriority="65"/>
-    <w:lsdException w:name="Medium List 2 Accent 6" w:uiPriority="66"/>
-    <w:lsdException w:name="Medium Grid 1 Accent 6" w:uiPriority="67"/>
-    <w:lsdException w:name="Medium Grid 2 Accent 6" w:uiPriority="68"/>
-    <w:lsdException w:name="Medium Grid 3 Accent 6" w:uiPriority="69"/>
-    <w:lsdException w:name="Dark List Accent 6" w:uiPriority="70"/>
-    <w:lsdException w:name="Colorful Shading Accent 6" w:uiPriority="71"/>
-    <w:lsdException w:name="Colorful List Accent 6" w:uiPriority="72"/>
-    <w:lsdException w:name="Colorful Grid Accent 6" w:uiPriority="73"/>
-    <w:lsdException w:name="Subtle Emphasis" w:uiPriority="19" w:qFormat="1"/>
-    <w:lsdException w:name="Intense Emphasis" w:uiPriority="21" w:qFormat="1"/>
-    <w:lsdException w:name="Subtle Reference" w:uiPriority="31" w:qFormat="1"/>
-    <w:lsdException w:name="Intense Reference" w:uiPriority="32" w:qFormat="1"/>
-    <w:lsdException w:name="Book Title" w:uiPriority="33" w:qFormat="1"/>
-    <w:lsdException w:name="Bibliography" w:semiHidden="1" w:uiPriority="37" w:unhideWhenUsed="1"/>
-    <w:lsdException w:name="TOC Heading" w:semiHidden="1" w:uiPriority="39" w:unhideWhenUsed="1" w:qFormat="1"/>
-    <w:lsdException w:name="Plain Table 1" w:uiPriority="41"/>
-    <w:lsdException w:name="Plain Table 2" w:uiPriority="42"/>
-    <w:lsdException w:name="Plain Table 3" w:uiPriority="43"/>
-    <w:lsdException w:name="Plain Table 4" w:uiPriority="44"/>
-    <w:lsdException w:name="Plain Table 5" w:uiPriority="45"/>
-    <w:lsdException w:name="Grid Table Light" w:uiPriority="40"/>
-    <w:lsdException w:name="Grid Table 1 Light" w:uiPriority="46"/>
-    <w:lsdException w:name="Grid Table 2" w:uiPriority="47"/>
-    <w:lsdException w:name="Grid Table 3" w:uiPriority="48"/>
-    <w:lsdException w:name="Grid Table 4" w:uiPriority="49"/>
-    <w:lsdException w:name="Grid Table 5 Dark" w:uiPriority="50"/>
-    <w:lsdException w:name="Grid Table 6 Colorful" w:uiPriority="51"/>
-    <w:lsdException w:name="Grid Table 7 Colorful" w:uiPriority="52"/>
-    <w:lsdException w:name="Grid Table 1 Light Accent 1" w:uiPriority="46"/>
-    <w:lsdException w:name="Grid Table 2 Accent 1" w:uiPriority="47"/>
-    <w:lsdException w:name="Grid Table 3 Accent 1" w:uiPriority="48"/>
-    <w:lsdException w:name="Grid Table 4 Accent 1" w:uiPriority="49"/>
-    <w:lsdException w:name="Grid Table 5 Dark Accent 1" w:uiPriority="50"/>
-    <w:lsdException w:name="Grid Table 6 Colorful Accent 1" w:uiPriority="51"/>
-    <w:lsdException w:name="Grid Table 7 Colorful Accent 1" w:uiPriority="52"/>
-    <w:lsdException w:name="Grid Table 1 Light Accent 2" w:uiPriority="46"/>
-    <w:lsdException w:name="Grid Table 2 Accent 2" w:uiPriority="47"/>
-    <w:lsdException w:name="Grid Table 3 Accent 2" w:uiPriority="48"/>
-    <w:lsdException w:name="Grid Table 4 Accent 2" w:uiPriority="49"/>
-    <w:lsdException w:name="Grid Table 5 Dark Accent 2" w:uiPriority="50"/>
-    <w:lsdException w:name="Grid Table 6 Colorful Accent 2" w:uiPriority="51"/>
-    <w:lsdException w:name="Grid Table 7 Colorful Accent 2" w:uiPriority="52"/>
-    <w:lsdException w:name="Grid Table 1 Light Accent 3" w:uiPriority="46"/>
-    <w:lsdException w:name="Grid Table 2 Accent 3" w:uiPriority="47"/>
-    <w:lsdException w:name="Grid Table 3 Accent 3" w:uiPriority="48"/>
-    <w:lsdException w:name="Grid Table 4 Accent 3" w:uiPriority="49"/>
-    <w:lsdException w:name="Grid Table 5 Dark Accent 3" w:uiPriority="50"/>
-    <w:lsdException w:name="Grid Table 6 Colorful Accent 3" w:uiPriority="51"/>
-    <w:lsdException w:name="Grid Table 7 Colorful Accent 3" w:uiPriority="52"/>
-    <w:lsdException w:name="Grid Table 1 Light Accent 4" w:uiPriority="46"/>
-    <w:lsdException w:name="Grid Table 2 Accent 4" w:uiPriority="47"/>
-    <w:lsdException w:name="Grid Table 3 Accent 4" w:uiPriority="48"/>
-    <w:lsdException w:name="Grid Table 4 Accent 4" w:uiPriority="49"/>
-    <w:lsdException w:name="Grid Table 5 Dark Accent 4" w:uiPriority="50"/>
-    <w:lsdException w:name="Grid Table 6 Colorful Accent 4" w:uiPriority="51"/>
-    <w:lsdException w:name="Grid Table 7 Colorful Accent 4" w:uiPriority="52"/>
-    <w:lsdException w:name="Grid Table 1 Light Accent 5" w:uiPriority="46"/>
-    <w:lsdException w:name="Grid Table 2 Accent 5" w:uiPriority="47"/>
-    <w:lsdException w:name="Grid Table 3 Accent 5" w:uiPriority="48"/>
-    <w:lsdException w:name="Grid Table 4 Accent 5" w:uiPriority="49"/>
-    <w:lsdException w:name="Grid Table 5 Dark Accent 5" w:uiPriority="50"/>
-    <w:lsdException w:name="Grid Table 6 Colorful Accent 5" w:uiPriority="51"/>
-    <w:lsdException w:name="Grid Table 7 Colorful Accent 5" w:uiPriority="52"/>
-    <w:lsdException w:name="Grid Table 1 Light Accent 6" w:uiPriority="46"/>
-    <w:lsdException w:name="Grid Table 2 Accent 6" w:uiPriority="47"/>
-    <w:lsdException w:name="Grid Table 3 Accent 6" w:uiPriority="48"/>
-    <w:lsdException w:name="Grid Table 4 Accent 6" w:uiPriority="49"/>
-    <w:lsdException w:name="Grid Table 5 Dark Accent 6" w:uiPriority="50"/>
-    <w:lsdException w:name="Grid Table 6 Colorful Accent 6" w:uiPriority="51"/>
-    <w:lsdException w:name="Grid Table 7 Colorful Accent 6" w:uiPriority="52"/>
-    <w:lsdException w:name="List Table 1 Light" w:uiPriority="46"/>
-    <w:lsdException w:name="List Table 2" w:uiPriority="47"/>
-    <w:lsdException w:name="List Table 3" w:uiPriority="48"/>
-    <w:lsdException w:name="List Table 4" w:uiPriority="49"/>
-    <w:lsdException w:name="List Table 5 Dark" w:uiPriority="50"/>
-    <w:lsdException w:name="List Table 6 Colorful" w:uiPriority="51"/>
-    <w:lsdException w:name="List Table 7 Colorful" w:uiPriority="52"/>
-    <w:lsdException w:name="List Table 1 Light Accent 1" w:uiPriority="46"/>
-    <w:lsdException w:name="List Table 2 Accent 1" w:uiPriority="47"/>
-    <w:lsdException w:name="List Table 3 Accent 1" w:uiPriority="48"/>
-    <w:lsdException w:name="List Table 4 Accent 1" w:uiPriority="49"/>
-    <w:lsdException w:name="List Table 5 Dark Accent 1" w:uiPriority="50"/>
-    <w:lsdException w:name="List Table 6 Colorful Accent 1" w:uiPriority="51"/>
-    <w:lsdException w:name="List Table 7 Colorful Accent 1" w:uiPriority="52"/>
-    <w:lsdException w:name="List Table 1 Light Accent 2" w:uiPriority="46"/>
-    <w:lsdException w:name="List Table 2 Accent 2" w:uiPriority="47"/>
-    <w:lsdException w:name="List Table 3 Accent 2" w:uiPriority="48"/>
-    <w:lsdException w:name="List Table 4 Accent 2" w:uiPriority="49"/>
-    <w:lsdException w:name="List Table 5 Dark Accent 2" w:uiPriority="50"/>
-    <w:lsdException w:name="List Table 6 Colorful Accent 2" w:uiPriority="51"/>
-    <w:lsdException w:name="List Table 7 Colorful Accent 2" w:uiPriority="52"/>
-    <w:lsdException w:name="List Table 1 Light Accent 3" w:uiPriority="46"/>
-    <w:lsdException w:name="List Table 2 Accent 3" w:uiPriority="47"/>
-    <w:lsdException w:name="List Table 3 Accent 3" w:uiPriority="48"/>
-    <w:lsdException w:name="List Table 4 Accent 3" w:uiPriority="49"/>
-    <w:lsdException w:name="List Table 5 Dark Accent 3" w:uiPriority="50"/>
-    <w:lsdException w:name="List Table 6 Colorful Accent 3" w:uiPriority="51"/>
-    <w:lsdException w:name="List Table 7 Colorful Accent 3" w:uiPriority="52"/>
-    <w:lsdException w:name="List Table 1 Light Accent 4" w:uiPriority="46"/>
-    <w:lsdException w:name="List Table 2 Accent 4" w:uiPriority="47"/>
-    <w:lsdException w:name="List Table 3 Accent 4" w:uiPriority="48"/>
-    <w:lsdException w:name="List Table 4 Accent 4" w:uiPriority="49"/>
-    <w:lsdException w:name="List Table 5 Dark Accent 4" w:uiPriority="50"/>
-    <w:lsdException w:name="List Table 6 Colorful Accent 4" w:uiPriority="51"/>
-    <w:lsdException w:name="List Table 7 Colorful Accent 4" w:uiPriority="52"/>
-    <w:lsdException w:name="List Table 1 Light Accent 5" w:uiPriority="46"/>
-    <w:lsdException w:name="List Table 2 Accent 5" w:uiPriority="47"/>
-    <w:lsdException w:name="List Table 3 Accent 5" w:uiPriority="48"/>
-    <w:lsdException w:name="List Table 4 Accent 5" w:uiPriority="49"/>
-    <w:lsdException w:name="List Table 5 Dark Accent 5" w:uiPriority="50"/>
-    <w:lsdException w:name="List Table 6 Colorful Accent 5" w:uiPriority="51"/>
-    <w:lsdException w:name="List Table 7 Colorful Accent 5" w:uiPriority="52"/>
-    <w:lsdException w:name="List Table 1 Light Accent 6" w:uiPriority="46"/>
-    <w:lsdException w:name="List Table 2 Accent 6" w:uiPriority="47"/>
-    <w:lsdException w:name="List Table 3 Accent 6" w:uiPriority="48"/>
-    <w:lsdException w:name="List Table 4 Accent 6" w:uiPriority="49"/>
-    <w:lsdException w:name="List Table 5 Dark Accent 6" w:uiPriority="50"/>
-    <w:lsdException w:name="List Table 6 Colorful Accent 6" w:uiPriority="51"/>
-    <w:lsdException w:name="List Table 7 Colorful Accent 6" w:uiPriority="52"/>
+  <w:latentStyles w:defLockedState="0" w:defUIPriority="99" w:defSemiHidden="1" w:defUnhideWhenUsed="1" w:defQFormat="0" w:count="267">
+    <w:lsdException w:name="Normal" w:semiHidden="0" w:uiPriority="0" w:unhideWhenUsed="0" w:qFormat="1"/>
+    <w:lsdException w:name="heading 1" w:semiHidden="0" w:uiPriority="9" w:unhideWhenUsed="0" w:qFormat="1"/>
+    <w:lsdException w:name="heading 2" w:uiPriority="9" w:qFormat="1"/>
+    <w:lsdException w:name="heading 3" w:uiPriority="9" w:qFormat="1"/>
+    <w:lsdException w:name="heading 4" w:uiPriority="9" w:qFormat="1"/>
+    <w:lsdException w:name="heading 5" w:uiPriority="9" w:qFormat="1"/>
+    <w:lsdException w:name="heading 6" w:uiPriority="9" w:qFormat="1"/>
+    <w:lsdException w:name="heading 7" w:uiPriority="9" w:qFormat="1"/>
+    <w:lsdException w:name="heading 8" w:uiPriority="9" w:qFormat="1"/>
+    <w:lsdException w:name="heading 9" w:uiPriority="9" w:qFormat="1"/>
+    <w:lsdException w:name="toc 1" w:uiPriority="39"/>
+    <w:lsdException w:name="toc 2" w:uiPriority="39"/>
+    <w:lsdException w:name="toc 3" w:uiPriority="39"/>
+    <w:lsdException w:name="toc 4" w:uiPriority="39"/>
+    <w:lsdException w:name="toc 5" w:uiPriority="39"/>
+    <w:lsdException w:name="toc 6" w:uiPriority="39"/>
+    <w:lsdException w:name="toc 7" w:uiPriority="39"/>
+    <w:lsdException w:name="toc 8" w:uiPriority="39"/>
+    <w:lsdException w:name="toc 9" w:uiPriority="39"/>
+    <w:lsdException w:name="caption" w:uiPriority="35" w:qFormat="1"/>
+    <w:lsdException w:name="Title" w:semiHidden="0" w:uiPriority="10" w:unhideWhenUsed="0" w:qFormat="1"/>
+    <w:lsdException w:name="Default Paragraph Font" w:uiPriority="1"/>
+    <w:lsdException w:name="Subtitle" w:semiHidden="0" w:uiPriority="11" w:unhideWhenUsed="0" w:qFormat="1"/>
+    <w:lsdException w:name="Strong" w:semiHidden="0" w:uiPriority="22" w:unhideWhenUsed="0" w:qFormat="1"/>
+    <w:lsdException w:name="Emphasis" w:semiHidden="0" w:uiPriority="20" w:unhideWhenUsed="0" w:qFormat="1"/>
+    <w:lsdException w:name="Table Grid" w:semiHidden="0" w:uiPriority="59" w:unhideWhenUsed="0"/>
+    <w:lsdException w:name="Placeholder Text" w:unhideWhenUsed="0"/>
+    <w:lsdException w:name="No Spacing" w:semiHidden="0" w:uiPriority="1" w:unhideWhenUsed="0" w:qFormat="1"/>
+    <w:lsdException w:name="Light Shading" w:semiHidden="0" w:uiPriority="60" w:unhideWhenUsed="0"/>
+    <w:lsdException w:name="Light List" w:semiHidden="0" w:uiPriority="61" w:unhideWhenUsed="0"/>
+    <w:lsdException w:name="Light Grid" w:semiHidden="0" w:uiPriority="62" w:unhideWhenUsed="0"/>
+    <w:lsdException w:name="Medium Shading 1" w:semiHidden="0" w:uiPriority="63" w:unhideWhenUsed="0"/>
+    <w:lsdException w:name="Medium Shading 2" w:semiHidden="0" w:uiPriority="64" w:unhideWhenUsed="0"/>
+    <w:lsdException w:name="Medium List 1" w:semiHidden="0" w:uiPriority="65" w:unhideWhenUsed="0"/>
+    <w:lsdException w:name="Medium List 2" w:semiHidden="0" w:uiPriority="66" w:unhideWhenUsed="0"/>
+    <w:lsdException w:name="Medium Grid 1" w:semiHidden="0" w:uiPriority="67" w:unhideWhenUsed="0"/>
+    <w:lsdException w:name="Medium Grid 2" w:semiHidden="0" w:uiPriority="68" w:unhideWhenUsed="0"/>
+    <w:lsdException w:name="Medium Grid 3" w:semiHidden="0" w:uiPriority="69" w:unhideWhenUsed="0"/>
+    <w:lsdException w:name="Dark List" w:semiHidden="0" w:uiPriority="70" w:unhideWhenUsed="0"/>
+    <w:lsdException w:name="Colorful Shading" w:semiHidden="0" w:uiPriority="71" w:unhideWhenUsed="0"/>
+    <w:lsdException w:name="Colorful List" w:semiHidden="0" w:uiPriority="72" w:unhideWhenUsed="0"/>
+    <w:lsdException w:name="Colorful Grid" w:semiHidden="0" w:uiPriority="73" w:unhideWhenUsed="0"/>
+    <w:lsdException w:name="Light Shading Accent 1" w:semiHidden="0" w:uiPriority="60" w:unhideWhenUsed="0"/>
+    <w:lsdException w:name="Light List Accent 1" w:semiHidden="0" w:uiPriority="61" w:unhideWhenUsed="0"/>
+    <w:lsdException w:name="Light Grid Accent 1" w:semiHidden="0" w:uiPriority="62" w:unhideWhenUsed="0"/>
+    <w:lsdException w:name="Medium Shading 1 Accent 1" w:semiHidden="0" w:uiPriority="63" w:unhideWhenUsed="0"/>
+    <w:lsdException w:name="Medium Shading 2 Accent 1" w:semiHidden="0" w:uiPriority="64" w:unhideWhenUsed="0"/>
+    <w:lsdException w:name="Medium List 1 Accent 1" w:semiHidden="0" w:uiPriority="65" w:unhideWhenUsed="0"/>
+    <w:lsdException w:name="Revision" w:unhideWhenUsed="0"/>
+    <w:lsdException w:name="List Paragraph" w:semiHidden="0" w:uiPriority="34" w:unhideWhenUsed="0" w:qFormat="1"/>
+    <w:lsdException w:name="Quote" w:semiHidden="0" w:uiPriority="29" w:unhideWhenUsed="0" w:qFormat="1"/>
+    <w:lsdException w:name="Intense Quote" w:semiHidden="0" w:uiPriority="30" w:unhideWhenUsed="0" w:qFormat="1"/>
+    <w:lsdException w:name="Medium List 2 Accent 1" w:semiHidden="0" w:uiPriority="66" w:unhideWhenUsed="0"/>
+    <w:lsdException w:name="Medium Grid 1 Accent 1" w:semiHidden="0" w:uiPriority="67" w:unhideWhenUsed="0"/>
+    <w:lsdException w:name="Medium Grid 2 Accent 1" w:semiHidden="0" w:uiPriority="68" w:unhideWhenUsed="0"/>
+    <w:lsdException w:name="Medium Grid 3 Accent 1" w:semiHidden="0" w:uiPriority="69" w:unhideWhenUsed="0"/>
+    <w:lsdException w:name="Dark List Accent 1" w:semiHidden="0" w:uiPriority="70" w:unhideWhenUsed="0"/>
+    <w:lsdException w:name="Colorful Shading Accent 1" w:semiHidden="0" w:uiPriority="71" w:unhideWhenUsed="0"/>
+    <w:lsdException w:name="Colorful List Accent 1" w:semiHidden="0" w:uiPriority="72" w:unhideWhenUsed="0"/>
+    <w:lsdException w:name="Colorful Grid Accent 1" w:semiHidden="0" w:uiPriority="73" w:unhideWhenUsed="0"/>
+    <w:lsdException w:name="Light Shading Accent 2" w:semiHidden="0" w:uiPriority="60" w:unhideWhenUsed="0"/>
+    <w:lsdException w:name="Light List Accent 2" w:semiHidden="0" w:uiPriority="61" w:unhideWhenUsed="0"/>
+    <w:lsdException w:name="Light Grid Accent 2" w:semiHidden="0" w:uiPriority="62" w:unhideWhenUsed="0"/>
+    <w:lsdException w:name="Medium Shading 1 Accent 2" w:semiHidden="0" w:uiPriority="63" w:unhideWhenUsed="0"/>
+    <w:lsdException w:name="Medium Shading 2 Accent 2" w:semiHidden="0" w:uiPriority="64" w:unhideWhenUsed="0"/>
+    <w:lsdException w:name="Medium List 1 Accent 2" w:semiHidden="0" w:uiPriority="65" w:unhideWhenUsed="0"/>
+    <w:lsdException w:name="Medium List 2 Accent 2" w:semiHidden="0" w:uiPriority="66" w:unhideWhenUsed="0"/>
+    <w:lsdException w:name="Medium Grid 1 Accent 2" w:semiHidden="0" w:uiPriority="67" w:unhideWhenUsed="0"/>
+    <w:lsdException w:name="Medium Grid 2 Accent 2" w:semiHidden="0" w:uiPriority="68" w:unhideWhenUsed="0"/>
+    <w:lsdException w:name="Medium Grid 3 Accent 2" w:semiHidden="0" w:uiPriority="69" w:unhideWhenUsed="0"/>
+    <w:lsdException w:name="Dark List Accent 2" w:semiHidden="0" w:uiPriority="70" w:unhideWhenUsed="0"/>
+    <w:lsdException w:name="Colorful Shading Accent 2" w:semiHidden="0" w:uiPriority="71" w:unhideWhenUsed="0"/>
+    <w:lsdException w:name="Colorful List Accent 2" w:semiHidden="0" w:uiPriority="72" w:unhideWhenUsed="0"/>
+    <w:lsdException w:name="Colorful Grid Accent 2" w:semiHidden="0" w:uiPriority="73" w:unhideWhenUsed="0"/>
+    <w:lsdException w:name="Light Shading Accent 3" w:semiHidden="0" w:uiPriority="60" w:unhideWhenUsed="0"/>
+    <w:lsdException w:name="Light List Accent 3" w:semiHidden="0" w:uiPriority="61" w:unhideWhenUsed="0"/>
+    <w:lsdException w:name="Light Grid Accent 3" w:semiHidden="0" w:uiPriority="62" w:unhideWhenUsed="0"/>
+    <w:lsdException w:name="Medium Shading 1 Accent 3" w:semiHidden="0" w:uiPriority="63" w:unhideWhenUsed="0"/>
+    <w:lsdException w:name="Medium Shading 2 Accent 3" w:semiHidden="0" w:uiPriority="64" w:unhideWhenUsed="0"/>
+    <w:lsdException w:name="Medium List 1 Accent 3" w:semiHidden="0" w:uiPriority="65" w:unhideWhenUsed="0"/>
+    <w:lsdException w:name="Medium List 2 Accent 3" w:semiHidden="0" w:uiPriority="66" w:unhideWhenUsed="0"/>
+    <w:lsdException w:name="Medium Grid 1 Accent 3" w:semiHidden="0" w:uiPriority="67" w:unhideWhenUsed="0"/>
+    <w:lsdException w:name="Medium Grid 2 Accent 3" w:semiHidden="0" w:uiPriority="68" w:unhideWhenUsed="0"/>
+    <w:lsdException w:name="Medium Grid 3 Accent 3" w:semiHidden="0" w:uiPriority="69" w:unhideWhenUsed="0"/>
+    <w:lsdException w:name="Dark List Accent 3" w:semiHidden="0" w:uiPriority="70" w:unhideWhenUsed="0"/>
+    <w:lsdException w:name="Colorful Shading Accent 3" w:semiHidden="0" w:uiPriority="71" w:unhideWhenUsed="0"/>
+    <w:lsdException w:name="Colorful List Accent 3" w:semiHidden="0" w:uiPriority="72" w:unhideWhenUsed="0"/>
+    <w:lsdException w:name="Colorful Grid Accent 3" w:semiHidden="0" w:uiPriority="73" w:unhideWhenUsed="0"/>
+    <w:lsdException w:name="Light Shading Accent 4" w:semiHidden="0" w:uiPriority="60" w:unhideWhenUsed="0"/>
+    <w:lsdException w:name="Light List Accent 4" w:semiHidden="0" w:uiPriority="61" w:unhideWhenUsed="0"/>
+    <w:lsdException w:name="Light Grid Accent 4" w:semiHidden="0" w:uiPriority="62" w:unhideWhenUsed="0"/>
+    <w:lsdException w:name="Medium Shading 1 Accent 4" w:semiHidden="0" w:uiPriority="63" w:unhideWhenUsed="0"/>
+    <w:lsdException w:name="Medium Shading 2 Accent 4" w:semiHidden="0" w:uiPriority="64" w:unhideWhenUsed="0"/>
+    <w:lsdException w:name="Medium List 1 Accent 4" w:semiHidden="0" w:uiPriority="65" w:unhideWhenUsed="0"/>
+    <w:lsdException w:name="Medium List 2 Accent 4" w:semiHidden="0" w:uiPriority="66" w:unhideWhenUsed="0"/>
+    <w:lsdException w:name="Medium Grid 1 Accent 4" w:semiHidden="0" w:uiPriority="67" w:unhideWhenUsed="0"/>
+    <w:lsdException w:name="Medium Grid 2 Accent 4" w:semiHidden="0" w:uiPriority="68" w:unhideWhenUsed="0"/>
+    <w:lsdException w:name="Medium Grid 3 Accent 4" w:semiHidden="0" w:uiPriority="69" w:unhideWhenUsed="0"/>
+    <w:lsdException w:name="Dark List Accent 4" w:semiHidden="0" w:uiPriority="70" w:unhideWhenUsed="0"/>
+    <w:lsdException w:name="Colorful Shading Accent 4" w:semiHidden="0" w:uiPriority="71" w:unhideWhenUsed="0"/>
+    <w:lsdException w:name="Colorful List Accent 4" w:semiHidden="0" w:uiPriority="72" w:unhideWhenUsed="0"/>
+    <w:lsdException w:name="Colorful Grid Accent 4" w:semiHidden="0" w:uiPriority="73" w:unhideWhenUsed="0"/>
+    <w:lsdException w:name="Light Shading Accent 5" w:semiHidden="0" w:uiPriority="60" w:unhideWhenUsed="0"/>
+    <w:lsdException w:name="Light List Accent 5" w:semiHidden="0" w:uiPriority="61" w:unhideWhenUsed="0"/>
+    <w:lsdException w:name="Light Grid Accent 5" w:semiHidden="0" w:uiPriority="62" w:unhideWhenUsed="0"/>
+    <w:lsdException w:name="Medium Shading 1 Accent 5" w:semiHidden="0" w:uiPriority="63" w:unhideWhenUsed="0"/>
+    <w:lsdException w:name="Medium Shading 2 Accent 5" w:semiHidden="0" w:uiPriority="64" w:unhideWhenUsed="0"/>
+    <w:lsdException w:name="Medium List 1 Accent 5" w:semiHidden="0" w:uiPriority="65" w:unhideWhenUsed="0"/>
+    <w:lsdException w:name="Medium List 2 Accent 5" w:semiHidden="0" w:uiPriority="66" w:unhideWhenUsed="0"/>
+    <w:lsdException w:name="Medium Grid 1 Accent 5" w:semiHidden="0" w:uiPriority="67" w:unhideWhenUsed="0"/>
+    <w:lsdException w:name="Medium Grid 2 Accent 5" w:semiHidden="0" w:uiPriority="68" w:unhideWhenUsed="0"/>
+    <w:lsdException w:name="Medium Grid 3 Accent 5" w:semiHidden="0" w:uiPriority="69" w:unhideWhenUsed="0"/>
+    <w:lsdException w:name="Dark List Accent 5" w:semiHidden="0" w:uiPriority="70" w:unhideWhenUsed="0"/>
+    <w:lsdException w:name="Colorful Shading Accent 5" w:semiHidden="0" w:uiPriority="71" w:unhideWhenUsed="0"/>
+    <w:lsdException w:name="Colorful List Accent 5" w:semiHidden="0" w:uiPriority="72" w:unhideWhenUsed="0"/>
+    <w:lsdException w:name="Colorful Grid Accent 5" w:semiHidden="0" w:uiPriority="73" w:unhideWhenUsed="0"/>
+    <w:lsdException w:name="Light Shading Accent 6" w:semiHidden="0" w:uiPriority="60" w:unhideWhenUsed="0"/>
+    <w:lsdException w:name="Light List Accent 6" w:semiHidden="0" w:uiPriority="61" w:unhideWhenUsed="0"/>
+    <w:lsdException w:name="Light Grid Accent 6" w:semiHidden="0" w:uiPriority="62" w:unhideWhenUsed="0"/>
+    <w:lsdException w:name="Medium Shading 1 Accent 6" w:semiHidden="0" w:uiPriority="63" w:unhideWhenUsed="0"/>
+    <w:lsdException w:name="Medium Shading 2 Accent 6" w:semiHidden="0" w:uiPriority="64" w:unhideWhenUsed="0"/>
+    <w:lsdException w:name="Medium List 1 Accent 6" w:semiHidden="0" w:uiPriority="65" w:unhideWhenUsed="0"/>
+    <w:lsdException w:name="Medium List 2 Accent 6" w:semiHidden="0" w:uiPriority="66" w:unhideWhenUsed="0"/>
+    <w:lsdException w:name="Medium Grid 1 Accent 6" w:semiHidden="0" w:uiPriority="67" w:unhideWhenUsed="0"/>
+    <w:lsdException w:name="Medium Grid 2 Accent 6" w:semiHidden="0" w:uiPriority="68" w:unhideWhenUsed="0"/>
+    <w:lsdException w:name="Medium Grid 3 Accent 6" w:semiHidden="0" w:uiPriority="69" w:unhideWhenUsed="0"/>
+    <w:lsdException w:name="Dark List Accent 6" w:semiHidden="0" w:uiPriority="70" w:unhideWhenUsed="0"/>
+    <w:lsdException w:name="Colorful Shading Accent 6" w:semiHidden="0" w:uiPriority="71" w:unhideWhenUsed="0"/>
+    <w:lsdException w:name="Colorful List Accent 6" w:semiHidden="0" w:uiPriority="72" w:unhideWhenUsed="0"/>
+    <w:lsdException w:name="Colorful Grid Accent 6" w:semiHidden="0" w:uiPriority="73" w:unhideWhenUsed="0"/>
+    <w:lsdException w:name="Subtle Emphasis" w:semiHidden="0" w:uiPriority="19" w:unhideWhenUsed="0" w:qFormat="1"/>
+    <w:lsdException w:name="Intense Emphasis" w:semiHidden="0" w:uiPriority="21" w:unhideWhenUsed="0" w:qFormat="1"/>
+    <w:lsdException w:name="Subtle Reference" w:semiHidden="0" w:uiPriority="31" w:unhideWhenUsed="0" w:qFormat="1"/>
+    <w:lsdException w:name="Intense Reference" w:semiHidden="0" w:uiPriority="32" w:unhideWhenUsed="0" w:qFormat="1"/>
+    <w:lsdException w:name="Book Title" w:semiHidden="0" w:uiPriority="33" w:unhideWhenUsed="0" w:qFormat="1"/>
+    <w:lsdException w:name="Bibliography" w:uiPriority="37"/>
+    <w:lsdException w:name="TOC Heading" w:uiPriority="39" w:qFormat="1"/>
+  </w:latentStyles>
+  <w:style w:type="paragraph" w:default="1" w:styleId="Normal">
+    <w:name w:val="Normal"/>
+    <w:qFormat/>
+    <w:rsid w:val="000A1831"/>
+  </w:style>
+  <w:style w:type="character" w:default="1" w:styleId="DefaultParagraphFont">
+    <w:name w:val="Default Paragraph Font"/>
+    <w:uiPriority w:val="1"/>
+    <w:semiHidden/>
+    <w:unhideWhenUsed/>
+  </w:style>
+  <w:style w:type="table" w:default="1" w:styleId="TableNormal">
+    <w:name w:val="Normal Table"/>
+    <w:uiPriority w:val="99"/>
+    <w:semiHidden/>
+    <w:unhideWhenUsed/>
+    <w:tblPr>
+      <w:tblInd w:w="0" w:type="dxa"/>
+      <w:tblCellMar>
+        <w:top w:w="0" w:type="dxa"/>
+        <w:left w:w="108" w:type="dxa"/>
+        <w:bottom w:w="0" w:type="dxa"/>
+        <w:right w:w="108" w:type="dxa"/>
+      </w:tblCellMar>
+    </w:tblPr>
+  </w:style>
+  <w:style w:type="numbering" w:default="1" w:styleId="NoList">
+    <w:name w:val="No List"/>
+    <w:uiPriority w:val="99"/>
+    <w:semiHidden/>
+    <w:unhideWhenUsed/>
+  </w:style>
+  <w:style w:type="character" w:styleId="Hyperlink">
+    <w:name w:val="Hyperlink"/>
+    <w:basedOn w:val="DefaultParagraphFont"/>
+    <w:uiPriority w:val="99"/>
+    <w:unhideWhenUsed/>
+    <w:rsid w:val="000A1831"/>
+    <w:rPr>
+      <w:color w:val="0000FF" w:themeColor="hyperlink"/>
+      <w:u w:val="single"/>
+    </w:rPr>
+  </w:style>
+  <w:style w:type="paragraph" w:styleId="ListParagraph">
+    <w:name w:val="List Paragraph"/>
+    <w:basedOn w:val="Normal"/>
+    <w:uiPriority w:val="34"/>
+    <w:qFormat/>
+    <w:rsid w:val="00636CD5"/>
+    <w:pPr>
+      <w:ind w:left="720"/>
+      <w:contextualSpacing/>
+    </w:pPr>
+  </w:style>
+  <w:style w:type="character" w:styleId="FollowedHyperlink">
+    <w:name w:val="FollowedHyperlink"/>
+    <w:basedOn w:val="DefaultParagraphFont"/>
+    <w:uiPriority w:val="99"/>
+    <w:semiHidden/>
+    <w:unhideWhenUsed/>
+    <w:rsid w:val="00F530E4"/>
+    <w:rPr>
+      <w:color w:val="800080" w:themeColor="followedHyperlink"/>
+      <w:u w:val="single"/>
+    </w:rPr>
+  </w:style>
+</w:styles>
+</file>
+
+<file path=word/stylesWithEffects.xml><?xml version="1.0" encoding="utf-8"?>
+<w:styles xmlns:wpc="http://schemas.microsoft.com/office/word/2010/wordprocessingCanvas" xmlns:mc="http://schemas.openxmlformats.org/markup-compatibility/2006" xmlns:o="urn:schemas-microsoft-com:office:office" xmlns:r="http://schemas.openxmlformats.org/officeDocument/2006/relationships" xmlns:m="http://schemas.openxmlformats.org/officeDocument/2006/math" xmlns:v="urn:schemas-microsoft-com:vml" xmlns:wp14="http://schemas.microsoft.com/office/word/2010/wordprocessingDrawing" xmlns:wp="http://schemas.openxmlformats.org/drawingml/2006/wordprocessingDrawing" xmlns:w10="urn:schemas-microsoft-com:office:word" xmlns:w="http://schemas.openxmlformats.org/wordprocessingml/2006/main" xmlns:w14="http://schemas.microsoft.com/office/word/2010/wordml" xmlns:wpg="http://schemas.microsoft.com/office/word/2010/wordprocessingGroup" xmlns:wpi="http://schemas.microsoft.com/office/word/2010/wordprocessingInk" xmlns:wne="http://schemas.microsoft.com/office/word/2006/wordml" xmlns:wps="http://schemas.microsoft.com/office/word/2010/wordprocessingShape" mc:Ignorable="w14 wp14">
+  <w:docDefaults>
+    <w:rPrDefault>
+      <w:rPr>
+        <w:rFonts w:asciiTheme="minorHAnsi" w:eastAsiaTheme="minorHAnsi" w:hAnsiTheme="minorHAnsi" w:cstheme="minorBidi"/>
+        <w:sz w:val="22"/>
+        <w:szCs w:val="22"/>
+        <w:lang w:val="en-US" w:eastAsia="en-US" w:bidi="ar-SA"/>
+      </w:rPr>
+    </w:rPrDefault>
+    <w:pPrDefault>
+      <w:pPr>
+        <w:spacing w:after="200" w:line="276" w:lineRule="auto"/>
+      </w:pPr>
+    </w:pPrDefault>
+  </w:docDefaults>
+  <w:latentStyles w:defLockedState="0" w:defUIPriority="99" w:defSemiHidden="1" w:defUnhideWhenUsed="1" w:defQFormat="0" w:count="267">
+    <w:lsdException w:name="Normal" w:semiHidden="0" w:uiPriority="0" w:unhideWhenUsed="0" w:qFormat="1"/>
+    <w:lsdException w:name="heading 1" w:semiHidden="0" w:uiPriority="9" w:unhideWhenUsed="0" w:qFormat="1"/>
+    <w:lsdException w:name="heading 2" w:uiPriority="9" w:qFormat="1"/>
+    <w:lsdException w:name="heading 3" w:uiPriority="9" w:qFormat="1"/>
+    <w:lsdException w:name="heading 4" w:uiPriority="9" w:qFormat="1"/>
+    <w:lsdException w:name="heading 5" w:uiPriority="9" w:qFormat="1"/>
+    <w:lsdException w:name="heading 6" w:uiPriority="9" w:qFormat="1"/>
+    <w:lsdException w:name="heading 7" w:uiPriority="9" w:qFormat="1"/>
+    <w:lsdException w:name="heading 8" w:uiPriority="9" w:qFormat="1"/>
+    <w:lsdException w:name="heading 9" w:uiPriority="9" w:qFormat="1"/>
+    <w:lsdException w:name="toc 1" w:uiPriority="39"/>
+    <w:lsdException w:name="toc 2" w:uiPriority="39"/>
+    <w:lsdException w:name="toc 3" w:uiPriority="39"/>
+    <w:lsdException w:name="toc 4" w:uiPriority="39"/>
+    <w:lsdException w:name="toc 5" w:uiPriority="39"/>
+    <w:lsdException w:name="toc 6" w:uiPriority="39"/>
+    <w:lsdException w:name="toc 7" w:uiPriority="39"/>
+    <w:lsdException w:name="toc 8" w:uiPriority="39"/>
+    <w:lsdException w:name="toc 9" w:uiPriority="39"/>
+    <w:lsdException w:name="caption" w:uiPriority="35" w:qFormat="1"/>
+    <w:lsdException w:name="Title" w:semiHidden="0" w:uiPriority="10" w:unhideWhenUsed="0" w:qFormat="1"/>
+    <w:lsdException w:name="Default Paragraph Font" w:uiPriority="1"/>
+    <w:lsdException w:name="Subtitle" w:semiHidden="0" w:uiPriority="11" w:unhideWhenUsed="0" w:qFormat="1"/>
+    <w:lsdException w:name="Strong" w:semiHidden="0" w:uiPriority="22" w:unhideWhenUsed="0" w:qFormat="1"/>
+    <w:lsdException w:name="Emphasis" w:semiHidden="0" w:uiPriority="20" w:unhideWhenUsed="0" w:qFormat="1"/>
+    <w:lsdException w:name="Table Grid" w:semiHidden="0" w:uiPriority="59" w:unhideWhenUsed="0"/>
+    <w:lsdException w:name="Placeholder Text" w:unhideWhenUsed="0"/>
+    <w:lsdException w:name="No Spacing" w:semiHidden="0" w:uiPriority="1" w:unhideWhenUsed="0" w:qFormat="1"/>
+    <w:lsdException w:name="Light Shading" w:semiHidden="0" w:uiPriority="60" w:unhideWhenUsed="0"/>
+    <w:lsdException w:name="Light List" w:semiHidden="0" w:uiPriority="61" w:unhideWhenUsed="0"/>
+    <w:lsdException w:name="Light Grid" w:semiHidden="0" w:uiPriority="62" w:unhideWhenUsed="0"/>
+    <w:lsdException w:name="Medium Shading 1" w:semiHidden="0" w:uiPriority="63" w:unhideWhenUsed="0"/>
+    <w:lsdException w:name="Medium Shading 2" w:semiHidden="0" w:uiPriority="64" w:unhideWhenUsed="0"/>
+    <w:lsdException w:name="Medium List 1" w:semiHidden="0" w:uiPriority="65" w:unhideWhenUsed="0"/>
+    <w:lsdException w:name="Medium List 2" w:semiHidden="0" w:uiPriority="66" w:unhideWhenUsed="0"/>
+    <w:lsdException w:name="Medium Grid 1" w:semiHidden="0" w:uiPriority="67" w:unhideWhenUsed="0"/>
+    <w:lsdException w:name="Medium Grid 2" w:semiHidden="0" w:uiPriority="68" w:unhideWhenUsed="0"/>
+    <w:lsdException w:name="Medium Grid 3" w:semiHidden="0" w:uiPriority="69" w:unhideWhenUsed="0"/>
+    <w:lsdException w:name="Dark List" w:semiHidden="0" w:uiPriority="70" w:unhideWhenUsed="0"/>
+    <w:lsdException w:name="Colorful Shading" w:semiHidden="0" w:uiPriority="71" w:unhideWhenUsed="0"/>
+    <w:lsdException w:name="Colorful List" w:semiHidden="0" w:uiPriority="72" w:unhideWhenUsed="0"/>
+    <w:lsdException w:name="Colorful Grid" w:semiHidden="0" w:uiPriority="73" w:unhideWhenUsed="0"/>
+    <w:lsdException w:name="Light Shading Accent 1" w:semiHidden="0" w:uiPriority="60" w:unhideWhenUsed="0"/>
+    <w:lsdException w:name="Light List Accent 1" w:semiHidden="0" w:uiPriority="61" w:unhideWhenUsed="0"/>
+    <w:lsdException w:name="Light Grid Accent 1" w:semiHidden="0" w:uiPriority="62" w:unhideWhenUsed="0"/>
+    <w:lsdException w:name="Medium Shading 1 Accent 1" w:semiHidden="0" w:uiPriority="63" w:unhideWhenUsed="0"/>
+    <w:lsdException w:name="Medium Shading 2 Accent 1" w:semiHidden="0" w:uiPriority="64" w:unhideWhenUsed="0"/>
+    <w:lsdException w:name="Medium List 1 Accent 1" w:semiHidden="0" w:uiPriority="65" w:unhideWhenUsed="0"/>
+    <w:lsdException w:name="Revision" w:unhideWhenUsed="0"/>
+    <w:lsdException w:name="List Paragraph" w:semiHidden="0" w:uiPriority="34" w:unhideWhenUsed="0" w:qFormat="1"/>
+    <w:lsdException w:name="Quote" w:semiHidden="0" w:uiPriority="29" w:unhideWhenUsed="0" w:qFormat="1"/>
+    <w:lsdException w:name="Intense Quote" w:semiHidden="0" w:uiPriority="30" w:unhideWhenUsed="0" w:qFormat="1"/>
+    <w:lsdException w:name="Medium List 2 Accent 1" w:semiHidden="0" w:uiPriority="66" w:unhideWhenUsed="0"/>
+    <w:lsdException w:name="Medium Grid 1 Accent 1" w:semiHidden="0" w:uiPriority="67" w:unhideWhenUsed="0"/>
+    <w:lsdException w:name="Medium Grid 2 Accent 1" w:semiHidden="0" w:uiPriority="68" w:unhideWhenUsed="0"/>
+    <w:lsdException w:name="Medium Grid 3 Accent 1" w:semiHidden="0" w:uiPriority="69" w:unhideWhenUsed="0"/>
+    <w:lsdException w:name="Dark List Accent 1" w:semiHidden="0" w:uiPriority="70" w:unhideWhenUsed="0"/>
+    <w:lsdException w:name="Colorful Shading Accent 1" w:semiHidden="0" w:uiPriority="71" w:unhideWhenUsed="0"/>
+    <w:lsdException w:name="Colorful List Accent 1" w:semiHidden="0" w:uiPriority="72" w:unhideWhenUsed="0"/>
+    <w:lsdException w:name="Colorful Grid Accent 1" w:semiHidden="0" w:uiPriority="73" w:unhideWhenUsed="0"/>
+    <w:lsdException w:name="Light Shading Accent 2" w:semiHidden="0" w:uiPriority="60" w:unhideWhenUsed="0"/>
+    <w:lsdException w:name="Light List Accent 2" w:semiHidden="0" w:uiPriority="61" w:unhideWhenUsed="0"/>
+    <w:lsdException w:name="Light Grid Accent 2" w:semiHidden="0" w:uiPriority="62" w:unhideWhenUsed="0"/>
+    <w:lsdException w:name="Medium Shading 1 Accent 2" w:semiHidden="0" w:uiPriority="63" w:unhideWhenUsed="0"/>
+    <w:lsdException w:name="Medium Shading 2 Accent 2" w:semiHidden="0" w:uiPriority="64" w:unhideWhenUsed="0"/>
+    <w:lsdException w:name="Medium List 1 Accent 2" w:semiHidden="0" w:uiPriority="65" w:unhideWhenUsed="0"/>
+    <w:lsdException w:name="Medium List 2 Accent 2" w:semiHidden="0" w:uiPriority="66" w:unhideWhenUsed="0"/>
+    <w:lsdException w:name="Medium Grid 1 Accent 2" w:semiHidden="0" w:uiPriority="67" w:unhideWhenUsed="0"/>
+    <w:lsdException w:name="Medium Grid 2 Accent 2" w:semiHidden="0" w:uiPriority="68" w:unhideWhenUsed="0"/>
+    <w:lsdException w:name="Medium Grid 3 Accent 2" w:semiHidden="0" w:uiPriority="69" w:unhideWhenUsed="0"/>
+    <w:lsdException w:name="Dark List Accent 2" w:semiHidden="0" w:uiPriority="70" w:unhideWhenUsed="0"/>
+    <w:lsdException w:name="Colorful Shading Accent 2" w:semiHidden="0" w:uiPriority="71" w:unhideWhenUsed="0"/>
+    <w:lsdException w:name="Colorful List Accent 2" w:semiHidden="0" w:uiPriority="72" w:unhideWhenUsed="0"/>
+    <w:lsdException w:name="Colorful Grid Accent 2" w:semiHidden="0" w:uiPriority="73" w:unhideWhenUsed="0"/>
+    <w:lsdException w:name="Light Shading Accent 3" w:semiHidden="0" w:uiPriority="60" w:unhideWhenUsed="0"/>
+    <w:lsdException w:name="Light List Accent 3" w:semiHidden="0" w:uiPriority="61" w:unhideWhenUsed="0"/>
+    <w:lsdException w:name="Light Grid Accent 3" w:semiHidden="0" w:uiPriority="62" w:unhideWhenUsed="0"/>
+    <w:lsdException w:name="Medium Shading 1 Accent 3" w:semiHidden="0" w:uiPriority="63" w:unhideWhenUsed="0"/>
+    <w:lsdException w:name="Medium Shading 2 Accent 3" w:semiHidden="0" w:uiPriority="64" w:unhideWhenUsed="0"/>
+    <w:lsdException w:name="Medium List 1 Accent 3" w:semiHidden="0" w:uiPriority="65" w:unhideWhenUsed="0"/>
+    <w:lsdException w:name="Medium List 2 Accent 3" w:semiHidden="0" w:uiPriority="66" w:unhideWhenUsed="0"/>
+    <w:lsdException w:name="Medium Grid 1 Accent 3" w:semiHidden="0" w:uiPriority="67" w:unhideWhenUsed="0"/>
+    <w:lsdException w:name="Medium Grid 2 Accent 3" w:semiHidden="0" w:uiPriority="68" w:unhideWhenUsed="0"/>
+    <w:lsdException w:name="Medium Grid 3 Accent 3" w:semiHidden="0" w:uiPriority="69" w:unhideWhenUsed="0"/>
+    <w:lsdException w:name="Dark List Accent 3" w:semiHidden="0" w:uiPriority="70" w:unhideWhenUsed="0"/>
+    <w:lsdException w:name="Colorful Shading Accent 3" w:semiHidden="0" w:uiPriority="71" w:unhideWhenUsed="0"/>
+    <w:lsdException w:name="Colorful List Accent 3" w:semiHidden="0" w:uiPriority="72" w:unhideWhenUsed="0"/>
+    <w:lsdException w:name="Colorful Grid Accent 3" w:semiHidden="0" w:uiPriority="73" w:unhideWhenUsed="0"/>
+    <w:lsdException w:name="Light Shading Accent 4" w:semiHidden="0" w:uiPriority="60" w:unhideWhenUsed="0"/>
+    <w:lsdException w:name="Light List Accent 4" w:semiHidden="0" w:uiPriority="61" w:unhideWhenUsed="0"/>
+    <w:lsdException w:name="Light Grid Accent 4" w:semiHidden="0" w:uiPriority="62" w:unhideWhenUsed="0"/>
+    <w:lsdException w:name="Medium Shading 1 Accent 4" w:semiHidden="0" w:uiPriority="63" w:unhideWhenUsed="0"/>
+    <w:lsdException w:name="Medium Shading 2 Accent 4" w:semiHidden="0" w:uiPriority="64" w:unhideWhenUsed="0"/>
+    <w:lsdException w:name="Medium List 1 Accent 4" w:semiHidden="0" w:uiPriority="65" w:unhideWhenUsed="0"/>
+    <w:lsdException w:name="Medium List 2 Accent 4" w:semiHidden="0" w:uiPriority="66" w:unhideWhenUsed="0"/>
+    <w:lsdException w:name="Medium Grid 1 Accent 4" w:semiHidden="0" w:uiPriority="67" w:unhideWhenUsed="0"/>
+    <w:lsdException w:name="Medium Grid 2 Accent 4" w:semiHidden="0" w:uiPriority="68" w:unhideWhenUsed="0"/>
+    <w:lsdException w:name="Medium Grid 3 Accent 4" w:semiHidden="0" w:uiPriority="69" w:unhideWhenUsed="0"/>
+    <w:lsdException w:name="Dark List Accent 4" w:semiHidden="0" w:uiPriority="70" w:unhideWhenUsed="0"/>
+    <w:lsdException w:name="Colorful Shading Accent 4" w:semiHidden="0" w:uiPriority="71" w:unhideWhenUsed="0"/>
+    <w:lsdException w:name="Colorful List Accent 4" w:semiHidden="0" w:uiPriority="72" w:unhideWhenUsed="0"/>
+    <w:lsdException w:name="Colorful Grid Accent 4" w:semiHidden="0" w:uiPriority="73" w:unhideWhenUsed="0"/>
+    <w:lsdException w:name="Light Shading Accent 5" w:semiHidden="0" w:uiPriority="60" w:unhideWhenUsed="0"/>
+    <w:lsdException w:name="Light List Accent 5" w:semiHidden="0" w:uiPriority="61" w:unhideWhenUsed="0"/>
+    <w:lsdException w:name="Light Grid Accent 5" w:semiHidden="0" w:uiPriority="62" w:unhideWhenUsed="0"/>
+    <w:lsdException w:name="Medium Shading 1 Accent 5" w:semiHidden="0" w:uiPriority="63" w:unhideWhenUsed="0"/>
+    <w:lsdException w:name="Medium Shading 2 Accent 5" w:semiHidden="0" w:uiPriority="64" w:unhideWhenUsed="0"/>
+    <w:lsdException w:name="Medium List 1 Accent 5" w:semiHidden="0" w:uiPriority="65" w:unhideWhenUsed="0"/>
+    <w:lsdException w:name="Medium List 2 Accent 5" w:semiHidden="0" w:uiPriority="66" w:unhideWhenUsed="0"/>
+    <w:lsdException w:name="Medium Grid 1 Accent 5" w:semiHidden="0" w:uiPriority="67" w:unhideWhenUsed="0"/>
+    <w:lsdException w:name="Medium Grid 2 Accent 5" w:semiHidden="0" w:uiPriority="68" w:unhideWhenUsed="0"/>
+    <w:lsdException w:name="Medium Grid 3 Accent 5" w:semiHidden="0" w:uiPriority="69" w:unhideWhenUsed="0"/>
+    <w:lsdException w:name="Dark List Accent 5" w:semiHidden="0" w:uiPriority="70" w:unhideWhenUsed="0"/>
+    <w:lsdException w:name="Colorful Shading Accent 5" w:semiHidden="0" w:uiPriority="71" w:unhideWhenUsed="0"/>
+    <w:lsdException w:name="Colorful List Accent 5" w:semiHidden="0" w:uiPriority="72" w:unhideWhenUsed="0"/>
+    <w:lsdException w:name="Colorful Grid Accent 5" w:semiHidden="0" w:uiPriority="73" w:unhideWhenUsed="0"/>
+    <w:lsdException w:name="Light Shading Accent 6" w:semiHidden="0" w:uiPriority="60" w:unhideWhenUsed="0"/>
+    <w:lsdException w:name="Light List Accent 6" w:semiHidden="0" w:uiPriority="61" w:unhideWhenUsed="0"/>
+    <w:lsdException w:name="Light Grid Accent 6" w:semiHidden="0" w:uiPriority="62" w:unhideWhenUsed="0"/>
+    <w:lsdException w:name="Medium Shading 1 Accent 6" w:semiHidden="0" w:uiPriority="63" w:unhideWhenUsed="0"/>
+    <w:lsdException w:name="Medium Shading 2 Accent 6" w:semiHidden="0" w:uiPriority="64" w:unhideWhenUsed="0"/>
+    <w:lsdException w:name="Medium List 1 Accent 6" w:semiHidden="0" w:uiPriority="65" w:unhideWhenUsed="0"/>
+    <w:lsdException w:name="Medium List 2 Accent 6" w:semiHidden="0" w:uiPriority="66" w:unhideWhenUsed="0"/>
+    <w:lsdException w:name="Medium Grid 1 Accent 6" w:semiHidden="0" w:uiPriority="67" w:unhideWhenUsed="0"/>
+    <w:lsdException w:name="Medium Grid 2 Accent 6" w:semiHidden="0" w:uiPriority="68" w:unhideWhenUsed="0"/>
+    <w:lsdException w:name="Medium Grid 3 Accent 6" w:semiHidden="0" w:uiPriority="69" w:unhideWhenUsed="0"/>
+    <w:lsdException w:name="Dark List Accent 6" w:semiHidden="0" w:uiPriority="70" w:unhideWhenUsed="0"/>
+    <w:lsdException w:name="Colorful Shading Accent 6" w:semiHidden="0" w:uiPriority="71" w:unhideWhenUsed="0"/>
+    <w:lsdException w:name="Colorful List Accent 6" w:semiHidden="0" w:uiPriority="72" w:unhideWhenUsed="0"/>
+    <w:lsdException w:name="Colorful Grid Accent 6" w:semiHidden="0" w:uiPriority="73" w:unhideWhenUsed="0"/>
+    <w:lsdException w:name="Subtle Emphasis" w:semiHidden="0" w:uiPriority="19" w:unhideWhenUsed="0" w:qFormat="1"/>
+    <w:lsdException w:name="Intense Emphasis" w:semiHidden="0" w:uiPriority="21" w:unhideWhenUsed="0" w:qFormat="1"/>
+    <w:lsdException w:name="Subtle Reference" w:semiHidden="0" w:uiPriority="31" w:unhideWhenUsed="0" w:qFormat="1"/>
+    <w:lsdException w:name="Intense Reference" w:semiHidden="0" w:uiPriority="32" w:unhideWhenUsed="0" w:qFormat="1"/>
+    <w:lsdException w:name="Book Title" w:semiHidden="0" w:uiPriority="33" w:unhideWhenUsed="0" w:qFormat="1"/>
+    <w:lsdException w:name="Bibliography" w:uiPriority="37"/>
+    <w:lsdException w:name="TOC Heading" w:uiPriority="39" w:qFormat="1"/>
   </w:latentStyles>
   <w:style w:type="paragraph" w:default="1" w:styleId="Normal">
     <w:name w:val="Normal"/>

</xml_diff>

<commit_message>
Fixed serious MutantCache bug! X/
</commit_message>
<xml_diff>
--- a/Nu/Documentation/Iterative Functional Reactive Programming with the Nu Game Engine.docx
+++ b/Nu/Documentation/Iterative Functional Reactive Programming with the Nu Game Engine.docx
@@ -1615,6 +1615,7 @@
           <w:highlight w:val="white"/>
         </w:rPr>
       </w:pPr>
+      <w:bookmarkStart w:id="0" w:name="_GoBack"/>
       <w:proofErr w:type="spellStart"/>
       <w:proofErr w:type="gramStart"/>
       <w:r>
@@ -1643,15 +1644,8 @@
         </w:rPr>
         <w:t>entity, world), ac</w:t>
       </w:r>
-      <w:r>
-        <w:rPr>
-          <w:rFonts w:ascii="Consolas" w:hAnsi="Consolas" w:cs="Consolas"/>
-          <w:color w:val="000000"/>
-          <w:highlight w:val="white"/>
-        </w:rPr>
-        <w:t xml:space="preserve"> </w:t>
-      </w:r>
-    </w:p>
+    </w:p>
+    <w:bookmarkEnd w:id="0"/>
     <w:p>
       <w:pPr>
         <w:pStyle w:val="ListParagraph"/>
@@ -4810,8 +4804,6 @@
         </w:rPr>
         <w:t>.</w:t>
       </w:r>
-      <w:bookmarkStart w:id="0" w:name="_GoBack"/>
-      <w:bookmarkEnd w:id="0"/>
     </w:p>
     <w:sectPr>
       <w:pgSz w:w="12240" w:h="15840"/>

</xml_diff>

<commit_message>
Further improvement on debugging simulants.
</commit_message>
<xml_diff>
--- a/Nu/Documentation/Iterative Functional Reactive Programming with the Nu Game Engine.docx
+++ b/Nu/Documentation/Iterative Functional Reactive Programming with the Nu Game Engine.docx
@@ -1638,33 +1638,23 @@
           <w:color w:val="000000"/>
           <w:highlight w:val="white"/>
         </w:rPr>
-        <w:t xml:space="preserve"> inspect the value of a simulant’s property by mouse-hovering over its</w:t>
-      </w:r>
-      <w:r>
-        <w:rPr>
-          <w:rFonts w:cstheme="minorHAnsi"/>
-          <w:color w:val="000000"/>
-          <w:highlight w:val="white"/>
-        </w:rPr>
-        <w:t xml:space="preserve"> Properties or </w:t>
-      </w:r>
-      <w:proofErr w:type="spellStart"/>
-      <w:r>
-        <w:rPr>
-          <w:rFonts w:cstheme="minorHAnsi"/>
-          <w:color w:val="000000"/>
-          <w:highlight w:val="white"/>
-        </w:rPr>
-        <w:t>XProperties</w:t>
-      </w:r>
-      <w:proofErr w:type="spellEnd"/>
-      <w:r>
-        <w:rPr>
-          <w:rFonts w:cstheme="minorHAnsi"/>
-          <w:color w:val="000000"/>
-          <w:highlight w:val="white"/>
-        </w:rPr>
-        <w:t>.</w:t>
+        <w:t xml:space="preserve"> inspect th</w:t>
+      </w:r>
+      <w:r>
+        <w:rPr>
+          <w:rFonts w:cstheme="minorHAnsi"/>
+          <w:color w:val="000000"/>
+          <w:highlight w:val="white"/>
+        </w:rPr>
+        <w:t>e value of a simulant’s properties</w:t>
+      </w:r>
+      <w:r>
+        <w:rPr>
+          <w:rFonts w:cstheme="minorHAnsi"/>
+          <w:color w:val="000000"/>
+          <w:highlight w:val="white"/>
+        </w:rPr>
+        <w:t xml:space="preserve"> by mouse-hovering over it.</w:t>
       </w:r>
       <w:r>
         <w:rPr>
@@ -1674,23 +1664,21 @@
         </w:rPr>
         <w:t xml:space="preserve"> Unfortunately, the World value used to look up these values has to be a cached reference to the last-constructed World value. If the value of that last construction has been thrown away due to, say, an exception, </w:t>
       </w:r>
-      <w:proofErr w:type="gramStart"/>
-      <w:r>
-        <w:rPr>
-          <w:rFonts w:cstheme="minorHAnsi"/>
-          <w:color w:val="000000"/>
-          <w:highlight w:val="white"/>
-        </w:rPr>
-        <w:t>the</w:t>
-      </w:r>
-      <w:proofErr w:type="gramEnd"/>
-      <w:r>
-        <w:rPr>
-          <w:rFonts w:cstheme="minorHAnsi"/>
-          <w:color w:val="000000"/>
-          <w:highlight w:val="white"/>
-        </w:rPr>
-        <w:t xml:space="preserve"> shown entity’s values may incorrectly reflect the value of the discarded World.</w:t>
+      <w:r>
+        <w:rPr>
+          <w:rFonts w:cstheme="minorHAnsi"/>
+          <w:color w:val="000000"/>
+          <w:highlight w:val="white"/>
+        </w:rPr>
+        <w:t xml:space="preserve">then </w:t>
+      </w:r>
+      <w:r>
+        <w:rPr>
+          <w:rFonts w:cstheme="minorHAnsi"/>
+          <w:color w:val="000000"/>
+          <w:highlight w:val="white"/>
+        </w:rPr>
+        <w:t>the shown entity’s values may incorrectly reflect the value of the discarded World.</w:t>
       </w:r>
     </w:p>
     <w:p>
@@ -1744,6 +1732,8 @@
         </w:rPr>
         <w:t>, we must enter something akin to the following into the Watch window –</w:t>
       </w:r>
+      <w:bookmarkStart w:id="0" w:name="_GoBack"/>
+      <w:bookmarkEnd w:id="0"/>
     </w:p>
     <w:p>
       <w:pPr>
@@ -4943,8 +4933,6 @@
         </w:rPr>
         <w:t xml:space="preserve"> contrived example, but illustrative of the API's expressiveness.</w:t>
       </w:r>
-      <w:bookmarkStart w:id="0" w:name="_GoBack"/>
-      <w:bookmarkEnd w:id="0"/>
     </w:p>
     <w:p>
       <w:pPr>

</xml_diff>

<commit_message>
Finished first pass of chosen world implementation.
</commit_message>
<xml_diff>
--- a/Nu/Documentation/Iterative Functional Reactive Programming with the Nu Game Engine.docx
+++ b/Nu/Documentation/Iterative Functional Reactive Programming with the Nu Game Engine.docx
@@ -1582,23 +1582,95 @@
           <w:color w:val="000000"/>
           <w:highlight w:val="white"/>
         </w:rPr>
-        <w:t xml:space="preserve"> suffers </w:t>
-      </w:r>
-      <w:r>
-        <w:rPr>
-          <w:rFonts w:cstheme="minorHAnsi"/>
-          <w:color w:val="000000"/>
-          <w:highlight w:val="white"/>
-        </w:rPr>
-        <w:t xml:space="preserve">slightly </w:t>
-      </w:r>
-      <w:r>
-        <w:rPr>
-          <w:rFonts w:cstheme="minorHAnsi"/>
-          <w:color w:val="000000"/>
-          <w:highlight w:val="white"/>
-        </w:rPr>
-        <w:t>from the declarative nature of the API</w:t>
+        <w:t xml:space="preserve"> </w:t>
+      </w:r>
+      <w:r>
+        <w:rPr>
+          <w:rFonts w:cstheme="minorHAnsi"/>
+          <w:color w:val="000000"/>
+          <w:highlight w:val="white"/>
+        </w:rPr>
+        <w:t>requires some manual intervention</w:t>
+      </w:r>
+      <w:r>
+        <w:rPr>
+          <w:rFonts w:cstheme="minorHAnsi"/>
+          <w:color w:val="000000"/>
+          <w:highlight w:val="white"/>
+        </w:rPr>
+        <w:t xml:space="preserve"> </w:t>
+      </w:r>
+      <w:r>
+        <w:rPr>
+          <w:rFonts w:cstheme="minorHAnsi"/>
+          <w:color w:val="000000"/>
+          <w:highlight w:val="white"/>
+        </w:rPr>
+        <w:t>when there are multiple World values to choose</w:t>
+      </w:r>
+      <w:r>
+        <w:rPr>
+          <w:rFonts w:cstheme="minorHAnsi"/>
+          <w:color w:val="000000"/>
+          <w:highlight w:val="white"/>
+        </w:rPr>
+        <w:t xml:space="preserve"> from</w:t>
+      </w:r>
+      <w:r>
+        <w:rPr>
+          <w:rFonts w:cstheme="minorHAnsi"/>
+          <w:color w:val="000000"/>
+          <w:highlight w:val="white"/>
+        </w:rPr>
+        <w:t>. This is because only the last globally-constructed World value is used in the debugger for simulant state inspection</w:t>
+      </w:r>
+      <w:r>
+        <w:rPr>
+          <w:rFonts w:cstheme="minorHAnsi"/>
+          <w:color w:val="000000"/>
+          <w:highlight w:val="white"/>
+        </w:rPr>
+        <w:t xml:space="preserve">, and that value may have been discarded due to </w:t>
+      </w:r>
+      <w:r>
+        <w:rPr>
+          <w:rFonts w:cstheme="minorHAnsi"/>
+          <w:color w:val="000000"/>
+          <w:highlight w:val="white"/>
+        </w:rPr>
+        <w:t>handling an</w:t>
+      </w:r>
+      <w:r>
+        <w:rPr>
+          <w:rFonts w:cstheme="minorHAnsi"/>
+          <w:color w:val="000000"/>
+          <w:highlight w:val="white"/>
+        </w:rPr>
+        <w:t xml:space="preserve"> exception </w:t>
+      </w:r>
+      <w:r>
+        <w:rPr>
+          <w:rFonts w:cstheme="minorHAnsi"/>
+          <w:color w:val="000000"/>
+          <w:highlight w:val="white"/>
+        </w:rPr>
+        <w:t>(</w:t>
+      </w:r>
+      <w:r>
+        <w:rPr>
+          <w:rFonts w:cstheme="minorHAnsi"/>
+          <w:color w:val="000000"/>
+          <w:highlight w:val="white"/>
+        </w:rPr>
+        <w:t>or some other future-disambiguating code</w:t>
+      </w:r>
+      <w:r>
+        <w:rPr>
+          <w:rFonts w:cstheme="minorHAnsi"/>
+          <w:color w:val="000000"/>
+          <w:highlight w:val="white"/>
+        </w:rPr>
+        <w:t>)</w:t>
       </w:r>
       <w:r>
         <w:rPr>
@@ -1608,21 +1680,65 @@
         </w:rPr>
         <w:t>.</w:t>
       </w:r>
-      <w:r>
-        <w:rPr>
-          <w:rFonts w:cstheme="minorHAnsi"/>
-          <w:color w:val="000000"/>
-          <w:highlight w:val="white"/>
-        </w:rPr>
-        <w:t xml:space="preserve"> For example, </w:t>
-      </w:r>
-      <w:r>
-        <w:rPr>
-          <w:rFonts w:cstheme="minorHAnsi"/>
-          <w:color w:val="000000"/>
-          <w:highlight w:val="white"/>
-        </w:rPr>
-        <w:t>in Visual Studio while st</w:t>
+    </w:p>
+    <w:p>
+      <w:pPr>
+        <w:pStyle w:val="ListParagraph"/>
+        <w:autoSpaceDE w:val="0"/>
+        <w:autoSpaceDN w:val="0"/>
+        <w:adjustRightInd w:val="0"/>
+        <w:spacing w:after="0" w:line="240" w:lineRule="auto"/>
+        <w:rPr>
+          <w:rFonts w:cstheme="minorHAnsi"/>
+          <w:color w:val="000000"/>
+          <w:highlight w:val="white"/>
+        </w:rPr>
+      </w:pPr>
+    </w:p>
+    <w:p>
+      <w:pPr>
+        <w:pStyle w:val="ListParagraph"/>
+        <w:autoSpaceDE w:val="0"/>
+        <w:autoSpaceDN w:val="0"/>
+        <w:adjustRightInd w:val="0"/>
+        <w:spacing w:after="0" w:line="240" w:lineRule="auto"/>
+        <w:rPr>
+          <w:rFonts w:cstheme="minorHAnsi"/>
+          <w:color w:val="000000"/>
+          <w:highlight w:val="white"/>
+        </w:rPr>
+      </w:pPr>
+      <w:r>
+        <w:rPr>
+          <w:rFonts w:cstheme="minorHAnsi"/>
+          <w:color w:val="000000"/>
+          <w:highlight w:val="white"/>
+        </w:rPr>
+        <w:t xml:space="preserve">For example, </w:t>
+      </w:r>
+      <w:r>
+        <w:rPr>
+          <w:rFonts w:cstheme="minorHAnsi"/>
+          <w:color w:val="000000"/>
+          <w:highlight w:val="white"/>
+        </w:rPr>
+        <w:t>in Visual Studio</w:t>
+      </w:r>
+      <w:r>
+        <w:rPr>
+          <w:rFonts w:cstheme="minorHAnsi"/>
+          <w:color w:val="000000"/>
+          <w:highlight w:val="white"/>
+        </w:rPr>
+        <w:t>,</w:t>
+      </w:r>
+      <w:r>
+        <w:rPr>
+          <w:rFonts w:cstheme="minorHAnsi"/>
+          <w:color w:val="000000"/>
+          <w:highlight w:val="white"/>
+        </w:rPr>
+        <w:t xml:space="preserve"> while st</w:t>
       </w:r>
       <w:r>
         <w:rPr>
@@ -1662,7 +1778,130 @@
           <w:color w:val="000000"/>
           <w:highlight w:val="white"/>
         </w:rPr>
-        <w:t xml:space="preserve"> Unfortunately, the World value used to look up these values has to be a cached reference to the last-constructed World value. If the value of that last construction has been thrown away due to, say, an exception, </w:t>
+        <w:t xml:space="preserve"> </w:t>
+      </w:r>
+      <w:r>
+        <w:rPr>
+          <w:rFonts w:cstheme="minorHAnsi"/>
+          <w:color w:val="000000"/>
+          <w:highlight w:val="white"/>
+        </w:rPr>
+        <w:t xml:space="preserve">To make this possible when multiple World values </w:t>
+      </w:r>
+      <w:r>
+        <w:rPr>
+          <w:rFonts w:cstheme="minorHAnsi"/>
+          <w:color w:val="000000"/>
+          <w:highlight w:val="white"/>
+        </w:rPr>
+        <w:t xml:space="preserve">can </w:t>
+      </w:r>
+      <w:r>
+        <w:rPr>
+          <w:rFonts w:cstheme="minorHAnsi"/>
+          <w:color w:val="000000"/>
+          <w:highlight w:val="white"/>
+        </w:rPr>
+        <w:t>exist simultaneously</w:t>
+      </w:r>
+      <w:r>
+        <w:rPr>
+          <w:rFonts w:cstheme="minorHAnsi"/>
+          <w:color w:val="000000"/>
+          <w:highlight w:val="white"/>
+        </w:rPr>
+        <w:t xml:space="preserve">, the </w:t>
+      </w:r>
+      <w:r>
+        <w:rPr>
+          <w:rFonts w:cstheme="minorHAnsi"/>
+          <w:color w:val="000000"/>
+          <w:highlight w:val="white"/>
+        </w:rPr>
+        <w:t xml:space="preserve">chosen </w:t>
+      </w:r>
+      <w:r>
+        <w:rPr>
+          <w:rFonts w:cstheme="minorHAnsi"/>
+          <w:color w:val="000000"/>
+          <w:highlight w:val="white"/>
+        </w:rPr>
+        <w:t xml:space="preserve">World value used to look up these values </w:t>
+      </w:r>
+      <w:r>
+        <w:rPr>
+          <w:rFonts w:cstheme="minorHAnsi"/>
+          <w:color w:val="000000"/>
+          <w:highlight w:val="white"/>
+        </w:rPr>
+        <w:t>i</w:t>
+      </w:r>
+      <w:r>
+        <w:rPr>
+          <w:rFonts w:cstheme="minorHAnsi"/>
+          <w:color w:val="000000"/>
+          <w:highlight w:val="white"/>
+        </w:rPr>
+        <w:t>s a cached reference to the last</w:t>
+      </w:r>
+      <w:r>
+        <w:rPr>
+          <w:rFonts w:cstheme="minorHAnsi"/>
+          <w:color w:val="000000"/>
+          <w:highlight w:val="white"/>
+        </w:rPr>
+        <w:t xml:space="preserve"> globally</w:t>
+      </w:r>
+      <w:r>
+        <w:rPr>
+          <w:rFonts w:cstheme="minorHAnsi"/>
+          <w:color w:val="000000"/>
+          <w:highlight w:val="white"/>
+        </w:rPr>
+        <w:t>-constructed World value</w:t>
+      </w:r>
+      <w:r>
+        <w:rPr>
+          <w:rFonts w:cstheme="minorHAnsi"/>
+          <w:color w:val="000000"/>
+          <w:highlight w:val="white"/>
+        </w:rPr>
+        <w:t xml:space="preserve"> (</w:t>
+      </w:r>
+      <w:proofErr w:type="gramStart"/>
+      <w:r>
+        <w:rPr>
+          <w:rFonts w:cstheme="minorHAnsi"/>
+          <w:color w:val="000000"/>
+          <w:highlight w:val="white"/>
+        </w:rPr>
+        <w:t xml:space="preserve">yes, </w:t>
+      </w:r>
+      <w:r>
+        <w:rPr>
+          <w:rFonts w:cstheme="minorHAnsi"/>
+          <w:i/>
+          <w:color w:val="000000"/>
+          <w:highlight w:val="white"/>
+        </w:rPr>
+        <w:t>that</w:t>
+      </w:r>
+      <w:proofErr w:type="gramEnd"/>
+      <w:r>
+        <w:rPr>
+          <w:rFonts w:cstheme="minorHAnsi"/>
+          <w:color w:val="000000"/>
+          <w:highlight w:val="white"/>
+        </w:rPr>
+        <w:t xml:space="preserve"> type of global)</w:t>
+      </w:r>
+      <w:r>
+        <w:rPr>
+          <w:rFonts w:cstheme="minorHAnsi"/>
+          <w:color w:val="000000"/>
+          <w:highlight w:val="white"/>
+        </w:rPr>
+        <w:t xml:space="preserve">. If the value of that last construction has been thrown away due to, say, an exception, </w:t>
       </w:r>
       <w:r>
         <w:rPr>
@@ -1678,62 +1917,78 @@
           <w:color w:val="000000"/>
           <w:highlight w:val="white"/>
         </w:rPr>
-        <w:t>the shown entity’s values may incorrectly reflect the value of the discarded World.</w:t>
-      </w:r>
-    </w:p>
-    <w:p>
-      <w:pPr>
-        <w:pStyle w:val="ListParagraph"/>
-        <w:autoSpaceDE w:val="0"/>
-        <w:autoSpaceDN w:val="0"/>
-        <w:adjustRightInd w:val="0"/>
-        <w:spacing w:after="0" w:line="240" w:lineRule="auto"/>
-        <w:rPr>
-          <w:rFonts w:cstheme="minorHAnsi"/>
-          <w:color w:val="000000"/>
-          <w:highlight w:val="white"/>
-        </w:rPr>
-      </w:pPr>
-    </w:p>
-    <w:p>
-      <w:pPr>
-        <w:pStyle w:val="ListParagraph"/>
-        <w:autoSpaceDE w:val="0"/>
-        <w:autoSpaceDN w:val="0"/>
-        <w:adjustRightInd w:val="0"/>
-        <w:spacing w:after="0" w:line="240" w:lineRule="auto"/>
-        <w:rPr>
-          <w:rFonts w:cstheme="minorHAnsi"/>
-          <w:color w:val="000000"/>
-          <w:highlight w:val="white"/>
-        </w:rPr>
-      </w:pPr>
-      <w:r>
-        <w:rPr>
-          <w:rFonts w:cstheme="minorHAnsi"/>
-          <w:color w:val="000000"/>
-          <w:highlight w:val="white"/>
-        </w:rPr>
-        <w:t>In order to inspect a simulant</w:t>
-      </w:r>
-      <w:r>
-        <w:rPr>
-          <w:rFonts w:cstheme="minorHAnsi"/>
-          <w:color w:val="000000"/>
-          <w:highlight w:val="white"/>
-        </w:rPr>
-        <w:t xml:space="preserve"> with 100% accuracy</w:t>
-      </w:r>
-      <w:r>
-        <w:rPr>
-          <w:rFonts w:cstheme="minorHAnsi"/>
-          <w:color w:val="000000"/>
-          <w:highlight w:val="white"/>
-        </w:rPr>
-        <w:t>, we must enter something akin to the following into the Watch window –</w:t>
+        <w:t>the shown entity’s values may incorrectly reflect the value of the discarded World</w:t>
+      </w:r>
+      <w:r>
+        <w:rPr>
+          <w:rFonts w:cstheme="minorHAnsi"/>
+          <w:color w:val="000000"/>
+          <w:highlight w:val="white"/>
+        </w:rPr>
+        <w:t xml:space="preserve"> </w:t>
+      </w:r>
+      <w:r>
+        <w:rPr>
+          <w:rFonts w:cstheme="minorHAnsi"/>
+          <w:color w:val="000000"/>
+          <w:highlight w:val="white"/>
+        </w:rPr>
+        <w:t xml:space="preserve">- </w:t>
+      </w:r>
+      <w:r>
+        <w:rPr>
+          <w:rFonts w:cstheme="minorHAnsi"/>
+          <w:i/>
+          <w:color w:val="000000"/>
+          <w:highlight w:val="white"/>
+        </w:rPr>
+        <w:t>unless</w:t>
+      </w:r>
+      <w:r>
+        <w:rPr>
+          <w:rFonts w:cstheme="minorHAnsi"/>
+          <w:color w:val="000000"/>
+          <w:highlight w:val="white"/>
+        </w:rPr>
+        <w:t xml:space="preserve"> the previous World value has been cho</w:t>
       </w:r>
       <w:bookmarkStart w:id="0" w:name="_GoBack"/>
       <w:bookmarkEnd w:id="0"/>
+      <w:r>
+        <w:rPr>
+          <w:rFonts w:cstheme="minorHAnsi"/>
+          <w:color w:val="000000"/>
+          <w:highlight w:val="white"/>
+        </w:rPr>
+        <w:t xml:space="preserve">sen with </w:t>
+      </w:r>
+      <w:proofErr w:type="spellStart"/>
+      <w:r>
+        <w:rPr>
+          <w:rFonts w:cstheme="minorHAnsi"/>
+          <w:b/>
+          <w:color w:val="000000"/>
+          <w:highlight w:val="white"/>
+        </w:rPr>
+        <w:t>World.choose</w:t>
+      </w:r>
+      <w:proofErr w:type="spellEnd"/>
+      <w:r>
+        <w:rPr>
+          <w:rFonts w:cstheme="minorHAnsi"/>
+          <w:color w:val="000000"/>
+          <w:highlight w:val="white"/>
+        </w:rPr>
+        <w:t>.</w:t>
+      </w:r>
+      <w:r>
+        <w:rPr>
+          <w:rFonts w:cstheme="minorHAnsi"/>
+          <w:color w:val="000000"/>
+          <w:highlight w:val="white"/>
+        </w:rPr>
+        <w:t xml:space="preserve"> That’s where the manual intervention comes in.</w:t>
+      </w:r>
     </w:p>
     <w:p>
       <w:pPr>
@@ -1758,6 +2013,218 @@
         <w:spacing w:after="0" w:line="240" w:lineRule="auto"/>
         <w:rPr>
           <w:rFonts w:cstheme="minorHAnsi"/>
+          <w:color w:val="000000"/>
+          <w:highlight w:val="white"/>
+        </w:rPr>
+      </w:pPr>
+      <w:r>
+        <w:rPr>
+          <w:rFonts w:cstheme="minorHAnsi"/>
+          <w:color w:val="000000"/>
+          <w:highlight w:val="white"/>
+        </w:rPr>
+        <w:t xml:space="preserve">Always calling </w:t>
+      </w:r>
+      <w:proofErr w:type="spellStart"/>
+      <w:r>
+        <w:rPr>
+          <w:rFonts w:cstheme="minorHAnsi"/>
+          <w:b/>
+          <w:color w:val="000000"/>
+          <w:highlight w:val="white"/>
+        </w:rPr>
+        <w:t>World.choose</w:t>
+      </w:r>
+      <w:proofErr w:type="spellEnd"/>
+      <w:r>
+        <w:rPr>
+          <w:rFonts w:cstheme="minorHAnsi"/>
+          <w:color w:val="000000"/>
+          <w:highlight w:val="white"/>
+        </w:rPr>
+        <w:t xml:space="preserve"> in the face of exception</w:t>
+      </w:r>
+      <w:r>
+        <w:rPr>
+          <w:rFonts w:cstheme="minorHAnsi"/>
+          <w:color w:val="000000"/>
+          <w:highlight w:val="white"/>
+        </w:rPr>
+        <w:t xml:space="preserve"> handling</w:t>
+      </w:r>
+      <w:r>
+        <w:rPr>
+          <w:rFonts w:cstheme="minorHAnsi"/>
+          <w:color w:val="000000"/>
+          <w:highlight w:val="white"/>
+        </w:rPr>
+        <w:t xml:space="preserve"> </w:t>
+      </w:r>
+      <w:r>
+        <w:rPr>
+          <w:rFonts w:cstheme="minorHAnsi"/>
+          <w:color w:val="000000"/>
+          <w:highlight w:val="white"/>
+        </w:rPr>
+        <w:t>(</w:t>
+      </w:r>
+      <w:r>
+        <w:rPr>
+          <w:rFonts w:cstheme="minorHAnsi"/>
+          <w:color w:val="000000"/>
+          <w:highlight w:val="white"/>
+        </w:rPr>
+        <w:t xml:space="preserve">and </w:t>
+      </w:r>
+      <w:r>
+        <w:rPr>
+          <w:rFonts w:cstheme="minorHAnsi"/>
+          <w:color w:val="000000"/>
+          <w:highlight w:val="white"/>
+        </w:rPr>
+        <w:t xml:space="preserve">in </w:t>
+      </w:r>
+      <w:r>
+        <w:rPr>
+          <w:rFonts w:cstheme="minorHAnsi"/>
+          <w:color w:val="000000"/>
+          <w:highlight w:val="white"/>
+        </w:rPr>
+        <w:t>other code paths where Worlds may diverge</w:t>
+      </w:r>
+      <w:r>
+        <w:rPr>
+          <w:rFonts w:cstheme="minorHAnsi"/>
+          <w:color w:val="000000"/>
+          <w:highlight w:val="white"/>
+        </w:rPr>
+        <w:t>)</w:t>
+      </w:r>
+      <w:r>
+        <w:rPr>
+          <w:rFonts w:cstheme="minorHAnsi"/>
+          <w:color w:val="000000"/>
+          <w:highlight w:val="white"/>
+        </w:rPr>
+        <w:t xml:space="preserve"> is required to keep the debugging experience consistent.</w:t>
+      </w:r>
+    </w:p>
+    <w:p>
+      <w:pPr>
+        <w:pStyle w:val="ListParagraph"/>
+        <w:autoSpaceDE w:val="0"/>
+        <w:autoSpaceDN w:val="0"/>
+        <w:adjustRightInd w:val="0"/>
+        <w:spacing w:after="0" w:line="240" w:lineRule="auto"/>
+        <w:rPr>
+          <w:rFonts w:cstheme="minorHAnsi"/>
+          <w:color w:val="000000"/>
+          <w:highlight w:val="white"/>
+        </w:rPr>
+      </w:pPr>
+    </w:p>
+    <w:p>
+      <w:pPr>
+        <w:pStyle w:val="ListParagraph"/>
+        <w:autoSpaceDE w:val="0"/>
+        <w:autoSpaceDN w:val="0"/>
+        <w:adjustRightInd w:val="0"/>
+        <w:spacing w:after="0" w:line="240" w:lineRule="auto"/>
+        <w:rPr>
+          <w:rFonts w:cstheme="minorHAnsi"/>
+          <w:color w:val="000000"/>
+          <w:highlight w:val="white"/>
+        </w:rPr>
+      </w:pPr>
+      <w:r>
+        <w:rPr>
+          <w:rFonts w:cstheme="minorHAnsi"/>
+          <w:color w:val="000000"/>
+          <w:highlight w:val="white"/>
+        </w:rPr>
+        <w:lastRenderedPageBreak/>
+        <w:t xml:space="preserve">If the user suspects that the World value used by the debugger is inconsistent, they can </w:t>
+      </w:r>
+      <w:r>
+        <w:rPr>
+          <w:rFonts w:cstheme="minorHAnsi"/>
+          <w:color w:val="000000"/>
+          <w:highlight w:val="white"/>
+        </w:rPr>
+        <w:t>inspect a simulant</w:t>
+      </w:r>
+      <w:r>
+        <w:rPr>
+          <w:rFonts w:cstheme="minorHAnsi"/>
+          <w:color w:val="000000"/>
+          <w:highlight w:val="white"/>
+        </w:rPr>
+        <w:t xml:space="preserve"> based on the world in the </w:t>
+      </w:r>
+      <w:r>
+        <w:rPr>
+          <w:rFonts w:cstheme="minorHAnsi"/>
+          <w:color w:val="000000"/>
+          <w:highlight w:val="white"/>
+        </w:rPr>
+        <w:t>inspected</w:t>
+      </w:r>
+      <w:r>
+        <w:rPr>
+          <w:rFonts w:cstheme="minorHAnsi"/>
+          <w:color w:val="000000"/>
+          <w:highlight w:val="white"/>
+        </w:rPr>
+        <w:t xml:space="preserve"> stack frame with </w:t>
+      </w:r>
+      <w:r>
+        <w:rPr>
+          <w:rFonts w:cstheme="minorHAnsi"/>
+          <w:color w:val="000000"/>
+          <w:highlight w:val="white"/>
+        </w:rPr>
+        <w:t>the following into the Watch window</w:t>
+      </w:r>
+      <w:r>
+        <w:rPr>
+          <w:rFonts w:cstheme="minorHAnsi"/>
+          <w:color w:val="000000"/>
+          <w:highlight w:val="white"/>
+        </w:rPr>
+        <w:t xml:space="preserve"> expression</w:t>
+      </w:r>
+      <w:r>
+        <w:rPr>
+          <w:rFonts w:cstheme="minorHAnsi"/>
+          <w:color w:val="000000"/>
+          <w:highlight w:val="white"/>
+        </w:rPr>
+        <w:t xml:space="preserve"> –</w:t>
+      </w:r>
+    </w:p>
+    <w:p>
+      <w:pPr>
+        <w:pStyle w:val="ListParagraph"/>
+        <w:autoSpaceDE w:val="0"/>
+        <w:autoSpaceDN w:val="0"/>
+        <w:adjustRightInd w:val="0"/>
+        <w:spacing w:after="0" w:line="240" w:lineRule="auto"/>
+        <w:rPr>
+          <w:rFonts w:cstheme="minorHAnsi"/>
+          <w:color w:val="000000"/>
+          <w:highlight w:val="white"/>
+        </w:rPr>
+      </w:pPr>
+    </w:p>
+    <w:p>
+      <w:pPr>
+        <w:pStyle w:val="ListParagraph"/>
+        <w:autoSpaceDE w:val="0"/>
+        <w:autoSpaceDN w:val="0"/>
+        <w:adjustRightInd w:val="0"/>
+        <w:spacing w:after="0" w:line="240" w:lineRule="auto"/>
+        <w:rPr>
+          <w:rFonts w:ascii="Consolas" w:hAnsi="Consolas" w:cs="Consolas"/>
           <w:color w:val="000000"/>
           <w:highlight w:val="white"/>
         </w:rPr>
@@ -1807,7 +2274,7 @@
         <w:adjustRightInd w:val="0"/>
         <w:spacing w:after="0" w:line="240" w:lineRule="auto"/>
         <w:rPr>
-          <w:rFonts w:cstheme="minorHAnsi"/>
+          <w:rFonts w:ascii="Consolas" w:hAnsi="Consolas" w:cs="Consolas"/>
           <w:color w:val="000000"/>
           <w:highlight w:val="white"/>
         </w:rPr>
@@ -1832,101 +2299,34 @@
           <w:color w:val="000000"/>
           <w:highlight w:val="white"/>
         </w:rPr>
-        <w:t>The first thing to notice here</w:t>
-      </w:r>
-      <w:r>
-        <w:rPr>
-          <w:rFonts w:cstheme="minorHAnsi"/>
-          <w:color w:val="000000"/>
-          <w:highlight w:val="white"/>
-        </w:rPr>
-        <w:t xml:space="preserve"> is that the peek function is called with a C#-style syntax, which beyond just having to type this out rather than hover, is inconvenient. Also, we may optionally suffix the expression </w:t>
-      </w:r>
-      <w:proofErr w:type="gramStart"/>
-      <w:r>
-        <w:rPr>
-          <w:rFonts w:cstheme="minorHAnsi"/>
-          <w:color w:val="000000"/>
-          <w:highlight w:val="white"/>
-        </w:rPr>
-        <w:t>with ,ac</w:t>
-      </w:r>
-      <w:proofErr w:type="gramEnd"/>
-      <w:r>
-        <w:rPr>
-          <w:rFonts w:cstheme="minorHAnsi"/>
-          <w:color w:val="000000"/>
-          <w:highlight w:val="white"/>
-        </w:rPr>
-        <w:t xml:space="preserve"> in order to have the results of the debug query update as we step through the code.</w:t>
-      </w:r>
-      <w:r>
-        <w:rPr>
-          <w:rFonts w:cstheme="minorHAnsi"/>
-          <w:color w:val="000000"/>
-          <w:highlight w:val="white"/>
-        </w:rPr>
-        <w:t xml:space="preserve"> While this gives us an accurate view in all cases, it’s rather inconvenient.</w:t>
-      </w:r>
-    </w:p>
-    <w:p>
-      <w:pPr>
-        <w:pStyle w:val="ListParagraph"/>
-        <w:autoSpaceDE w:val="0"/>
-        <w:autoSpaceDN w:val="0"/>
-        <w:adjustRightInd w:val="0"/>
-        <w:spacing w:after="0" w:line="240" w:lineRule="auto"/>
-        <w:rPr>
-          <w:rFonts w:cstheme="minorHAnsi"/>
-          <w:color w:val="000000"/>
-          <w:highlight w:val="white"/>
-        </w:rPr>
-      </w:pPr>
-    </w:p>
-    <w:p>
-      <w:pPr>
-        <w:pStyle w:val="ListParagraph"/>
-        <w:autoSpaceDE w:val="0"/>
-        <w:autoSpaceDN w:val="0"/>
-        <w:adjustRightInd w:val="0"/>
-        <w:spacing w:after="0" w:line="240" w:lineRule="auto"/>
-        <w:rPr>
-          <w:rFonts w:cstheme="minorHAnsi"/>
-          <w:color w:val="000000"/>
-          <w:highlight w:val="white"/>
-        </w:rPr>
-      </w:pPr>
-      <w:r>
-        <w:rPr>
-          <w:rFonts w:cstheme="minorHAnsi"/>
-          <w:color w:val="000000"/>
-          <w:highlight w:val="white"/>
-        </w:rPr>
-        <w:t>Ultimately, i</w:t>
-      </w:r>
-      <w:r>
-        <w:rPr>
-          <w:rFonts w:cstheme="minorHAnsi"/>
-          <w:color w:val="000000"/>
-          <w:highlight w:val="white"/>
-        </w:rPr>
-        <w:t>t would be nice if I could contrive of some sort of debugging plugin to make this experience easier, and perhaps even somehow find a way to re-enable the evaluation and visualizatio</w:t>
-      </w:r>
-      <w:r>
-        <w:rPr>
-          <w:rFonts w:cstheme="minorHAnsi"/>
-          <w:color w:val="000000"/>
-          <w:highlight w:val="white"/>
-        </w:rPr>
-        <w:t>n of the simulant ‘s propertie</w:t>
-      </w:r>
-      <w:r>
-        <w:rPr>
-          <w:rFonts w:cstheme="minorHAnsi"/>
-          <w:color w:val="000000"/>
-          <w:highlight w:val="white"/>
-        </w:rPr>
-        <w:t>s via a mouse hover. However, I presume both, and especially the latter, to be quite involved if not infeasible.</w:t>
+        <w:t>If the simulant’s values are inconsistent, either the stack frame contains a World older than the one on the lowest stack frame, or the correct world has not been chosen</w:t>
+      </w:r>
+      <w:r>
+        <w:rPr>
+          <w:rFonts w:cstheme="minorHAnsi"/>
+          <w:color w:val="000000"/>
+          <w:highlight w:val="white"/>
+        </w:rPr>
+        <w:t xml:space="preserve">. If the latter, this must be corrected either in the engine or the user’s code by adding a </w:t>
+      </w:r>
+      <w:proofErr w:type="spellStart"/>
+      <w:r>
+        <w:rPr>
+          <w:rFonts w:cstheme="minorHAnsi"/>
+          <w:b/>
+          <w:color w:val="000000"/>
+          <w:highlight w:val="white"/>
+        </w:rPr>
+        <w:t>World.choose</w:t>
+      </w:r>
+      <w:proofErr w:type="spellEnd"/>
+      <w:r>
+        <w:rPr>
+          <w:rFonts w:cstheme="minorHAnsi"/>
+          <w:color w:val="000000"/>
+          <w:highlight w:val="white"/>
+        </w:rPr>
+        <w:t xml:space="preserve"> invocation in the place where the Worlds diverged.</w:t>
       </w:r>
     </w:p>
     <w:p>
@@ -2981,6 +3381,7 @@
           <w:color w:val="000000"/>
           <w:highlight w:val="white"/>
         </w:rPr>
+        <w:lastRenderedPageBreak/>
         <w:t>Here we have an expression form called a 'chain'. A chain is a monad that allows a procedural-style expression to span 0 or more events while also taking the world as an implicit state -</w:t>
       </w:r>
     </w:p>
@@ -3482,7 +3883,6 @@
           <w:sz w:val="16"/>
           <w:highlight w:val="white"/>
         </w:rPr>
-        <w:lastRenderedPageBreak/>
         <w:t xml:space="preserve">                        </w:t>
       </w:r>
       <w:proofErr w:type="gramStart"/>

</xml_diff>

<commit_message>
Added world choices at Left and None constructors.
Former-commit-id: dba9802049067a3992190725484b9963084e5763
</commit_message>
<xml_diff>
--- a/Nu/Documentation/Iterative Functional Reactive Programming with the Nu Game Engine.docx
+++ b/Nu/Documentation/Iterative Functional Reactive Programming with the Nu Game Engine.docx
@@ -1670,287 +1670,7 @@
           <w:color w:val="000000"/>
           <w:highlight w:val="white"/>
         </w:rPr>
-        <w:t>)</w:t>
-      </w:r>
-      <w:r>
-        <w:rPr>
-          <w:rFonts w:cstheme="minorHAnsi"/>
-          <w:color w:val="000000"/>
-          <w:highlight w:val="white"/>
-        </w:rPr>
-        <w:t>.</w:t>
-      </w:r>
-    </w:p>
-    <w:p>
-      <w:pPr>
-        <w:pStyle w:val="ListParagraph"/>
-        <w:autoSpaceDE w:val="0"/>
-        <w:autoSpaceDN w:val="0"/>
-        <w:adjustRightInd w:val="0"/>
-        <w:spacing w:after="0" w:line="240" w:lineRule="auto"/>
-        <w:rPr>
-          <w:rFonts w:cstheme="minorHAnsi"/>
-          <w:color w:val="000000"/>
-          <w:highlight w:val="white"/>
-        </w:rPr>
-      </w:pPr>
-    </w:p>
-    <w:p>
-      <w:pPr>
-        <w:pStyle w:val="ListParagraph"/>
-        <w:autoSpaceDE w:val="0"/>
-        <w:autoSpaceDN w:val="0"/>
-        <w:adjustRightInd w:val="0"/>
-        <w:spacing w:after="0" w:line="240" w:lineRule="auto"/>
-        <w:rPr>
-          <w:rFonts w:cstheme="minorHAnsi"/>
-          <w:color w:val="000000"/>
-          <w:highlight w:val="white"/>
-        </w:rPr>
-      </w:pPr>
-      <w:r>
-        <w:rPr>
-          <w:rFonts w:cstheme="minorHAnsi"/>
-          <w:color w:val="000000"/>
-          <w:highlight w:val="white"/>
-        </w:rPr>
-        <w:t xml:space="preserve">For example, </w:t>
-      </w:r>
-      <w:r>
-        <w:rPr>
-          <w:rFonts w:cstheme="minorHAnsi"/>
-          <w:color w:val="000000"/>
-          <w:highlight w:val="white"/>
-        </w:rPr>
-        <w:t>in Visual Studio</w:t>
-      </w:r>
-      <w:r>
-        <w:rPr>
-          <w:rFonts w:cstheme="minorHAnsi"/>
-          <w:color w:val="000000"/>
-          <w:highlight w:val="white"/>
-        </w:rPr>
-        <w:t>,</w:t>
-      </w:r>
-      <w:r>
-        <w:rPr>
-          <w:rFonts w:cstheme="minorHAnsi"/>
-          <w:color w:val="000000"/>
-          <w:highlight w:val="white"/>
-        </w:rPr>
-        <w:t xml:space="preserve"> while st</w:t>
-      </w:r>
-      <w:r>
-        <w:rPr>
-          <w:rFonts w:cstheme="minorHAnsi"/>
-          <w:color w:val="000000"/>
-          <w:highlight w:val="white"/>
-        </w:rPr>
-        <w:t>alled on a breakpoint, we can</w:t>
-      </w:r>
-      <w:r>
-        <w:rPr>
-          <w:rFonts w:cstheme="minorHAnsi"/>
-          <w:color w:val="000000"/>
-          <w:highlight w:val="white"/>
-        </w:rPr>
-        <w:t xml:space="preserve"> inspect th</w:t>
-      </w:r>
-      <w:r>
-        <w:rPr>
-          <w:rFonts w:cstheme="minorHAnsi"/>
-          <w:color w:val="000000"/>
-          <w:highlight w:val="white"/>
-        </w:rPr>
-        <w:t>e value of a simulant’s properties</w:t>
-      </w:r>
-      <w:r>
-        <w:rPr>
-          <w:rFonts w:cstheme="minorHAnsi"/>
-          <w:color w:val="000000"/>
-          <w:highlight w:val="white"/>
-        </w:rPr>
-        <w:t xml:space="preserve"> by mouse-hovering over it.</w:t>
-      </w:r>
-      <w:r>
-        <w:rPr>
-          <w:rFonts w:cstheme="minorHAnsi"/>
-          <w:color w:val="000000"/>
-          <w:highlight w:val="white"/>
-        </w:rPr>
-        <w:t xml:space="preserve"> </w:t>
-      </w:r>
-      <w:r>
-        <w:rPr>
-          <w:rFonts w:cstheme="minorHAnsi"/>
-          <w:color w:val="000000"/>
-          <w:highlight w:val="white"/>
-        </w:rPr>
-        <w:t xml:space="preserve">To make this possible when multiple World values </w:t>
-      </w:r>
-      <w:r>
-        <w:rPr>
-          <w:rFonts w:cstheme="minorHAnsi"/>
-          <w:color w:val="000000"/>
-          <w:highlight w:val="white"/>
-        </w:rPr>
-        <w:t xml:space="preserve">can </w:t>
-      </w:r>
-      <w:r>
-        <w:rPr>
-          <w:rFonts w:cstheme="minorHAnsi"/>
-          <w:color w:val="000000"/>
-          <w:highlight w:val="white"/>
-        </w:rPr>
-        <w:t>exist simultaneously</w:t>
-      </w:r>
-      <w:r>
-        <w:rPr>
-          <w:rFonts w:cstheme="minorHAnsi"/>
-          <w:color w:val="000000"/>
-          <w:highlight w:val="white"/>
-        </w:rPr>
-        <w:t xml:space="preserve">, the </w:t>
-      </w:r>
-      <w:r>
-        <w:rPr>
-          <w:rFonts w:cstheme="minorHAnsi"/>
-          <w:color w:val="000000"/>
-          <w:highlight w:val="white"/>
-        </w:rPr>
-        <w:t xml:space="preserve">chosen </w:t>
-      </w:r>
-      <w:r>
-        <w:rPr>
-          <w:rFonts w:cstheme="minorHAnsi"/>
-          <w:color w:val="000000"/>
-          <w:highlight w:val="white"/>
-        </w:rPr>
-        <w:t xml:space="preserve">World value used to look up these values </w:t>
-      </w:r>
-      <w:r>
-        <w:rPr>
-          <w:rFonts w:cstheme="minorHAnsi"/>
-          <w:color w:val="000000"/>
-          <w:highlight w:val="white"/>
-        </w:rPr>
-        <w:t>i</w:t>
-      </w:r>
-      <w:r>
-        <w:rPr>
-          <w:rFonts w:cstheme="minorHAnsi"/>
-          <w:color w:val="000000"/>
-          <w:highlight w:val="white"/>
-        </w:rPr>
-        <w:t>s a cached reference to the last</w:t>
-      </w:r>
-      <w:r>
-        <w:rPr>
-          <w:rFonts w:cstheme="minorHAnsi"/>
-          <w:color w:val="000000"/>
-          <w:highlight w:val="white"/>
-        </w:rPr>
-        <w:t xml:space="preserve"> globally</w:t>
-      </w:r>
-      <w:r>
-        <w:rPr>
-          <w:rFonts w:cstheme="minorHAnsi"/>
-          <w:color w:val="000000"/>
-          <w:highlight w:val="white"/>
-        </w:rPr>
-        <w:t>-constructed World value</w:t>
-      </w:r>
-      <w:r>
-        <w:rPr>
-          <w:rFonts w:cstheme="minorHAnsi"/>
-          <w:color w:val="000000"/>
-          <w:highlight w:val="white"/>
-        </w:rPr>
-        <w:t xml:space="preserve"> (</w:t>
-      </w:r>
-      <w:proofErr w:type="gramStart"/>
-      <w:r>
-        <w:rPr>
-          <w:rFonts w:cstheme="minorHAnsi"/>
-          <w:color w:val="000000"/>
-          <w:highlight w:val="white"/>
-        </w:rPr>
-        <w:t xml:space="preserve">yes, </w:t>
-      </w:r>
-      <w:r>
-        <w:rPr>
-          <w:rFonts w:cstheme="minorHAnsi"/>
-          <w:i/>
-          <w:color w:val="000000"/>
-          <w:highlight w:val="white"/>
-        </w:rPr>
-        <w:t>that</w:t>
-      </w:r>
-      <w:proofErr w:type="gramEnd"/>
-      <w:r>
-        <w:rPr>
-          <w:rFonts w:cstheme="minorHAnsi"/>
-          <w:color w:val="000000"/>
-          <w:highlight w:val="white"/>
-        </w:rPr>
-        <w:t xml:space="preserve"> type of global)</w:t>
-      </w:r>
-      <w:r>
-        <w:rPr>
-          <w:rFonts w:cstheme="minorHAnsi"/>
-          <w:color w:val="000000"/>
-          <w:highlight w:val="white"/>
-        </w:rPr>
-        <w:t xml:space="preserve">. If the value of that last construction has been thrown away due to, say, an exception, </w:t>
-      </w:r>
-      <w:r>
-        <w:rPr>
-          <w:rFonts w:cstheme="minorHAnsi"/>
-          <w:color w:val="000000"/>
-          <w:highlight w:val="white"/>
-        </w:rPr>
-        <w:t xml:space="preserve">then </w:t>
-      </w:r>
-      <w:r>
-        <w:rPr>
-          <w:rFonts w:cstheme="minorHAnsi"/>
-          <w:color w:val="000000"/>
-          <w:highlight w:val="white"/>
-        </w:rPr>
-        <w:t>the shown entity’s values may incorrectly reflect the value of the discarded World</w:t>
-      </w:r>
-      <w:r>
-        <w:rPr>
-          <w:rFonts w:cstheme="minorHAnsi"/>
-          <w:color w:val="000000"/>
-          <w:highlight w:val="white"/>
-        </w:rPr>
-        <w:t xml:space="preserve"> </w:t>
-      </w:r>
-      <w:r>
-        <w:rPr>
-          <w:rFonts w:cstheme="minorHAnsi"/>
-          <w:color w:val="000000"/>
-          <w:highlight w:val="white"/>
-        </w:rPr>
-        <w:t xml:space="preserve">- </w:t>
-      </w:r>
-      <w:r>
-        <w:rPr>
-          <w:rFonts w:cstheme="minorHAnsi"/>
-          <w:i/>
-          <w:color w:val="000000"/>
-          <w:highlight w:val="white"/>
-        </w:rPr>
-        <w:t>unless</w:t>
-      </w:r>
-      <w:r>
-        <w:rPr>
-          <w:rFonts w:cstheme="minorHAnsi"/>
-          <w:color w:val="000000"/>
-          <w:highlight w:val="white"/>
-        </w:rPr>
-        <w:t xml:space="preserve"> the previous World value has been cho</w:t>
+        <w:t xml:space="preserve"> such as with a Left constructor</w:t>
       </w:r>
       <w:bookmarkStart w:id="0" w:name="_GoBack"/>
       <w:bookmarkEnd w:id="0"/>
@@ -1960,7 +1680,287 @@
           <w:color w:val="000000"/>
           <w:highlight w:val="white"/>
         </w:rPr>
-        <w:t xml:space="preserve">sen with </w:t>
+        <w:t>)</w:t>
+      </w:r>
+      <w:r>
+        <w:rPr>
+          <w:rFonts w:cstheme="minorHAnsi"/>
+          <w:color w:val="000000"/>
+          <w:highlight w:val="white"/>
+        </w:rPr>
+        <w:t>.</w:t>
+      </w:r>
+    </w:p>
+    <w:p>
+      <w:pPr>
+        <w:pStyle w:val="ListParagraph"/>
+        <w:autoSpaceDE w:val="0"/>
+        <w:autoSpaceDN w:val="0"/>
+        <w:adjustRightInd w:val="0"/>
+        <w:spacing w:after="0" w:line="240" w:lineRule="auto"/>
+        <w:rPr>
+          <w:rFonts w:cstheme="minorHAnsi"/>
+          <w:color w:val="000000"/>
+          <w:highlight w:val="white"/>
+        </w:rPr>
+      </w:pPr>
+    </w:p>
+    <w:p>
+      <w:pPr>
+        <w:pStyle w:val="ListParagraph"/>
+        <w:autoSpaceDE w:val="0"/>
+        <w:autoSpaceDN w:val="0"/>
+        <w:adjustRightInd w:val="0"/>
+        <w:spacing w:after="0" w:line="240" w:lineRule="auto"/>
+        <w:rPr>
+          <w:rFonts w:cstheme="minorHAnsi"/>
+          <w:color w:val="000000"/>
+          <w:highlight w:val="white"/>
+        </w:rPr>
+      </w:pPr>
+      <w:r>
+        <w:rPr>
+          <w:rFonts w:cstheme="minorHAnsi"/>
+          <w:color w:val="000000"/>
+          <w:highlight w:val="white"/>
+        </w:rPr>
+        <w:t xml:space="preserve">For example, </w:t>
+      </w:r>
+      <w:r>
+        <w:rPr>
+          <w:rFonts w:cstheme="minorHAnsi"/>
+          <w:color w:val="000000"/>
+          <w:highlight w:val="white"/>
+        </w:rPr>
+        <w:t>in Visual Studio</w:t>
+      </w:r>
+      <w:r>
+        <w:rPr>
+          <w:rFonts w:cstheme="minorHAnsi"/>
+          <w:color w:val="000000"/>
+          <w:highlight w:val="white"/>
+        </w:rPr>
+        <w:t>,</w:t>
+      </w:r>
+      <w:r>
+        <w:rPr>
+          <w:rFonts w:cstheme="minorHAnsi"/>
+          <w:color w:val="000000"/>
+          <w:highlight w:val="white"/>
+        </w:rPr>
+        <w:t xml:space="preserve"> while st</w:t>
+      </w:r>
+      <w:r>
+        <w:rPr>
+          <w:rFonts w:cstheme="minorHAnsi"/>
+          <w:color w:val="000000"/>
+          <w:highlight w:val="white"/>
+        </w:rPr>
+        <w:t>alled on a breakpoint, we can</w:t>
+      </w:r>
+      <w:r>
+        <w:rPr>
+          <w:rFonts w:cstheme="minorHAnsi"/>
+          <w:color w:val="000000"/>
+          <w:highlight w:val="white"/>
+        </w:rPr>
+        <w:t xml:space="preserve"> inspect th</w:t>
+      </w:r>
+      <w:r>
+        <w:rPr>
+          <w:rFonts w:cstheme="minorHAnsi"/>
+          <w:color w:val="000000"/>
+          <w:highlight w:val="white"/>
+        </w:rPr>
+        <w:t>e value of a simulant’s properties</w:t>
+      </w:r>
+      <w:r>
+        <w:rPr>
+          <w:rFonts w:cstheme="minorHAnsi"/>
+          <w:color w:val="000000"/>
+          <w:highlight w:val="white"/>
+        </w:rPr>
+        <w:t xml:space="preserve"> by mouse-hovering over it.</w:t>
+      </w:r>
+      <w:r>
+        <w:rPr>
+          <w:rFonts w:cstheme="minorHAnsi"/>
+          <w:color w:val="000000"/>
+          <w:highlight w:val="white"/>
+        </w:rPr>
+        <w:t xml:space="preserve"> </w:t>
+      </w:r>
+      <w:r>
+        <w:rPr>
+          <w:rFonts w:cstheme="minorHAnsi"/>
+          <w:color w:val="000000"/>
+          <w:highlight w:val="white"/>
+        </w:rPr>
+        <w:t xml:space="preserve">To make this possible when multiple World values </w:t>
+      </w:r>
+      <w:r>
+        <w:rPr>
+          <w:rFonts w:cstheme="minorHAnsi"/>
+          <w:color w:val="000000"/>
+          <w:highlight w:val="white"/>
+        </w:rPr>
+        <w:t xml:space="preserve">can </w:t>
+      </w:r>
+      <w:r>
+        <w:rPr>
+          <w:rFonts w:cstheme="minorHAnsi"/>
+          <w:color w:val="000000"/>
+          <w:highlight w:val="white"/>
+        </w:rPr>
+        <w:t>exist simultaneously</w:t>
+      </w:r>
+      <w:r>
+        <w:rPr>
+          <w:rFonts w:cstheme="minorHAnsi"/>
+          <w:color w:val="000000"/>
+          <w:highlight w:val="white"/>
+        </w:rPr>
+        <w:t xml:space="preserve">, the </w:t>
+      </w:r>
+      <w:r>
+        <w:rPr>
+          <w:rFonts w:cstheme="minorHAnsi"/>
+          <w:color w:val="000000"/>
+          <w:highlight w:val="white"/>
+        </w:rPr>
+        <w:t xml:space="preserve">chosen </w:t>
+      </w:r>
+      <w:r>
+        <w:rPr>
+          <w:rFonts w:cstheme="minorHAnsi"/>
+          <w:color w:val="000000"/>
+          <w:highlight w:val="white"/>
+        </w:rPr>
+        <w:t xml:space="preserve">World value used to look up these values </w:t>
+      </w:r>
+      <w:r>
+        <w:rPr>
+          <w:rFonts w:cstheme="minorHAnsi"/>
+          <w:color w:val="000000"/>
+          <w:highlight w:val="white"/>
+        </w:rPr>
+        <w:t>i</w:t>
+      </w:r>
+      <w:r>
+        <w:rPr>
+          <w:rFonts w:cstheme="minorHAnsi"/>
+          <w:color w:val="000000"/>
+          <w:highlight w:val="white"/>
+        </w:rPr>
+        <w:t>s a cached reference to the last</w:t>
+      </w:r>
+      <w:r>
+        <w:rPr>
+          <w:rFonts w:cstheme="minorHAnsi"/>
+          <w:color w:val="000000"/>
+          <w:highlight w:val="white"/>
+        </w:rPr>
+        <w:t xml:space="preserve"> globally</w:t>
+      </w:r>
+      <w:r>
+        <w:rPr>
+          <w:rFonts w:cstheme="minorHAnsi"/>
+          <w:color w:val="000000"/>
+          <w:highlight w:val="white"/>
+        </w:rPr>
+        <w:t>-constructed World value</w:t>
+      </w:r>
+      <w:r>
+        <w:rPr>
+          <w:rFonts w:cstheme="minorHAnsi"/>
+          <w:color w:val="000000"/>
+          <w:highlight w:val="white"/>
+        </w:rPr>
+        <w:t xml:space="preserve"> (</w:t>
+      </w:r>
+      <w:proofErr w:type="gramStart"/>
+      <w:r>
+        <w:rPr>
+          <w:rFonts w:cstheme="minorHAnsi"/>
+          <w:color w:val="000000"/>
+          <w:highlight w:val="white"/>
+        </w:rPr>
+        <w:t xml:space="preserve">yes, </w:t>
+      </w:r>
+      <w:r>
+        <w:rPr>
+          <w:rFonts w:cstheme="minorHAnsi"/>
+          <w:i/>
+          <w:color w:val="000000"/>
+          <w:highlight w:val="white"/>
+        </w:rPr>
+        <w:t>that</w:t>
+      </w:r>
+      <w:proofErr w:type="gramEnd"/>
+      <w:r>
+        <w:rPr>
+          <w:rFonts w:cstheme="minorHAnsi"/>
+          <w:color w:val="000000"/>
+          <w:highlight w:val="white"/>
+        </w:rPr>
+        <w:t xml:space="preserve"> type of global)</w:t>
+      </w:r>
+      <w:r>
+        <w:rPr>
+          <w:rFonts w:cstheme="minorHAnsi"/>
+          <w:color w:val="000000"/>
+          <w:highlight w:val="white"/>
+        </w:rPr>
+        <w:t xml:space="preserve">. If the value of that last construction has been thrown away due to, say, an exception, </w:t>
+      </w:r>
+      <w:r>
+        <w:rPr>
+          <w:rFonts w:cstheme="minorHAnsi"/>
+          <w:color w:val="000000"/>
+          <w:highlight w:val="white"/>
+        </w:rPr>
+        <w:t xml:space="preserve">then </w:t>
+      </w:r>
+      <w:r>
+        <w:rPr>
+          <w:rFonts w:cstheme="minorHAnsi"/>
+          <w:color w:val="000000"/>
+          <w:highlight w:val="white"/>
+        </w:rPr>
+        <w:t>the shown entity’s values may incorrectly reflect the value of the discarded World</w:t>
+      </w:r>
+      <w:r>
+        <w:rPr>
+          <w:rFonts w:cstheme="minorHAnsi"/>
+          <w:color w:val="000000"/>
+          <w:highlight w:val="white"/>
+        </w:rPr>
+        <w:t xml:space="preserve"> </w:t>
+      </w:r>
+      <w:r>
+        <w:rPr>
+          <w:rFonts w:cstheme="minorHAnsi"/>
+          <w:color w:val="000000"/>
+          <w:highlight w:val="white"/>
+        </w:rPr>
+        <w:t xml:space="preserve">- </w:t>
+      </w:r>
+      <w:r>
+        <w:rPr>
+          <w:rFonts w:cstheme="minorHAnsi"/>
+          <w:i/>
+          <w:color w:val="000000"/>
+          <w:highlight w:val="white"/>
+        </w:rPr>
+        <w:t>unless</w:t>
+      </w:r>
+      <w:r>
+        <w:rPr>
+          <w:rFonts w:cstheme="minorHAnsi"/>
+          <w:color w:val="000000"/>
+          <w:highlight w:val="white"/>
+        </w:rPr>
+        <w:t xml:space="preserve"> the previous World value has been chosen with </w:t>
       </w:r>
       <w:proofErr w:type="spellStart"/>
       <w:r>

</xml_diff>

<commit_message>
Updated documented and added new nuget package for Prime.
</commit_message>
<xml_diff>
--- a/Nu/Documentation/Iterative Functional Reactive Programming with the Nu Game Engine.docx
+++ b/Nu/Documentation/Iterative Functional Reactive Programming with the Nu Game Engine.docx
@@ -257,7 +257,18 @@
           <w:color w:val="000000"/>
           <w:highlight w:val="white"/>
         </w:rPr>
-        <w:t>Informal Experience Report</w:t>
+        <w:t>Informal Experience Rep</w:t>
+      </w:r>
+      <w:bookmarkStart w:id="0" w:name="_GoBack"/>
+      <w:bookmarkEnd w:id="0"/>
+      <w:r>
+        <w:rPr>
+          <w:rFonts w:cstheme="minorHAnsi"/>
+          <w:i/>
+          <w:color w:val="000000"/>
+          <w:highlight w:val="white"/>
+        </w:rPr>
+        <w:t>ort</w:t>
       </w:r>
       <w:r>
         <w:rPr>
@@ -2783,7 +2794,23 @@
           <w:color w:val="000000"/>
           <w:highlight w:val="white"/>
         </w:rPr>
-        <w:t>Here we have an expression form called an 'observation' that allows combinations and transformations of events like so -</w:t>
+        <w:t>Here we have an expression form called a '</w:t>
+      </w:r>
+      <w:r>
+        <w:rPr>
+          <w:rFonts w:cstheme="minorHAnsi"/>
+          <w:color w:val="000000"/>
+          <w:highlight w:val="white"/>
+        </w:rPr>
+        <w:t>stream</w:t>
+      </w:r>
+      <w:r>
+        <w:rPr>
+          <w:rFonts w:cstheme="minorHAnsi"/>
+          <w:color w:val="000000"/>
+          <w:highlight w:val="white"/>
+        </w:rPr>
+        <w:t>' that allows combinations and transformations of events like so -</w:t>
       </w:r>
     </w:p>
     <w:p>
@@ -2837,7 +2864,25 @@
           <w:sz w:val="16"/>
           <w:highlight w:val="white"/>
         </w:rPr>
-        <w:t xml:space="preserve"> observation =</w:t>
+        <w:t xml:space="preserve"> </w:t>
+      </w:r>
+      <w:r>
+        <w:rPr>
+          <w:rFonts w:ascii="Consolas" w:hAnsi="Consolas" w:cs="Consolas"/>
+          <w:color w:val="000000"/>
+          <w:sz w:val="16"/>
+          <w:highlight w:val="white"/>
+        </w:rPr>
+        <w:t>stream</w:t>
+      </w:r>
+      <w:r>
+        <w:rPr>
+          <w:rFonts w:ascii="Consolas" w:hAnsi="Consolas" w:cs="Consolas"/>
+          <w:color w:val="000000"/>
+          <w:sz w:val="16"/>
+          <w:highlight w:val="white"/>
+        </w:rPr>
+        <w:t xml:space="preserve"> =</w:t>
       </w:r>
     </w:p>
     <w:p>
@@ -2862,6 +2907,24 @@
         </w:rPr>
         <w:t xml:space="preserve">            </w:t>
       </w:r>
+      <w:r>
+        <w:rPr>
+          <w:rFonts w:ascii="Consolas" w:hAnsi="Consolas" w:cs="Consolas"/>
+          <w:color w:val="000000"/>
+          <w:sz w:val="16"/>
+          <w:highlight w:val="white"/>
+        </w:rPr>
+        <w:t>stream</w:t>
+      </w:r>
+      <w:r>
+        <w:rPr>
+          <w:rFonts w:ascii="Consolas" w:hAnsi="Consolas" w:cs="Consolas"/>
+          <w:color w:val="000000"/>
+          <w:sz w:val="16"/>
+          <w:highlight w:val="white"/>
+        </w:rPr>
+        <w:t xml:space="preserve"> (</w:t>
+      </w:r>
       <w:proofErr w:type="spellStart"/>
       <w:r>
         <w:rPr>
@@ -2870,6 +2933,35 @@
           <w:sz w:val="16"/>
           <w:highlight w:val="white"/>
         </w:rPr>
+        <w:t>Events</w:t>
+      </w:r>
+      <w:r>
+        <w:rPr>
+          <w:rFonts w:ascii="Consolas" w:hAnsi="Consolas" w:cs="Consolas"/>
+          <w:color w:val="000000"/>
+          <w:sz w:val="16"/>
+          <w:highlight w:val="white"/>
+        </w:rPr>
+        <w:t>.Click</w:t>
+      </w:r>
+      <w:proofErr w:type="spellEnd"/>
+      <w:r>
+        <w:rPr>
+          <w:rFonts w:ascii="Consolas" w:hAnsi="Consolas" w:cs="Consolas"/>
+          <w:color w:val="000000"/>
+          <w:sz w:val="16"/>
+          <w:highlight w:val="white"/>
+        </w:rPr>
+        <w:t xml:space="preserve"> -&gt;- </w:t>
+      </w:r>
+      <w:proofErr w:type="spellStart"/>
+      <w:r>
+        <w:rPr>
+          <w:rFonts w:ascii="Consolas" w:hAnsi="Consolas" w:cs="Consolas"/>
+          <w:color w:val="2B91AF"/>
+          <w:sz w:val="16"/>
+          <w:highlight w:val="white"/>
+        </w:rPr>
         <w:t>Simulants</w:t>
       </w:r>
       <w:r>
@@ -2879,6 +2971,231 @@
           <w:sz w:val="16"/>
           <w:highlight w:val="white"/>
         </w:rPr>
+        <w:t>.HudHalt</w:t>
+      </w:r>
+      <w:proofErr w:type="spellEnd"/>
+      <w:r>
+        <w:rPr>
+          <w:rFonts w:ascii="Consolas" w:hAnsi="Consolas" w:cs="Consolas"/>
+          <w:color w:val="000000"/>
+          <w:sz w:val="16"/>
+          <w:highlight w:val="white"/>
+        </w:rPr>
+        <w:t xml:space="preserve">) </w:t>
+      </w:r>
+      <w:r>
+        <w:rPr>
+          <w:rFonts w:ascii="Consolas" w:hAnsi="Consolas" w:cs="Consolas"/>
+          <w:color w:val="000000"/>
+          <w:sz w:val="16"/>
+          <w:highlight w:val="white"/>
+        </w:rPr>
+        <w:t>|&gt;</w:t>
+      </w:r>
+    </w:p>
+    <w:p>
+      <w:pPr>
+        <w:autoSpaceDE w:val="0"/>
+        <w:autoSpaceDN w:val="0"/>
+        <w:adjustRightInd w:val="0"/>
+        <w:spacing w:after="0" w:line="240" w:lineRule="auto"/>
+        <w:rPr>
+          <w:rFonts w:ascii="Consolas" w:hAnsi="Consolas" w:cs="Consolas"/>
+          <w:color w:val="000000"/>
+          <w:sz w:val="16"/>
+          <w:highlight w:val="white"/>
+        </w:rPr>
+      </w:pPr>
+      <w:r>
+        <w:rPr>
+          <w:rFonts w:ascii="Consolas" w:hAnsi="Consolas" w:cs="Consolas"/>
+          <w:color w:val="000000"/>
+          <w:sz w:val="16"/>
+          <w:highlight w:val="white"/>
+        </w:rPr>
+        <w:t xml:space="preserve"> </w:t>
+      </w:r>
+      <w:r>
+        <w:rPr>
+          <w:rFonts w:ascii="Consolas" w:hAnsi="Consolas" w:cs="Consolas"/>
+          <w:color w:val="000000"/>
+          <w:sz w:val="16"/>
+          <w:highlight w:val="white"/>
+        </w:rPr>
+        <w:t xml:space="preserve">           sum</w:t>
+      </w:r>
+      <w:r>
+        <w:rPr>
+          <w:rFonts w:ascii="Consolas" w:hAnsi="Consolas" w:cs="Consolas"/>
+          <w:color w:val="000000"/>
+          <w:sz w:val="16"/>
+          <w:highlight w:val="white"/>
+        </w:rPr>
+        <w:t xml:space="preserve"> (</w:t>
+      </w:r>
+      <w:proofErr w:type="spellStart"/>
+      <w:r>
+        <w:rPr>
+          <w:rFonts w:ascii="Consolas" w:hAnsi="Consolas" w:cs="Consolas"/>
+          <w:color w:val="2B91AF"/>
+          <w:sz w:val="16"/>
+          <w:highlight w:val="white"/>
+        </w:rPr>
+        <w:t>Events</w:t>
+      </w:r>
+      <w:r>
+        <w:rPr>
+          <w:rFonts w:ascii="Consolas" w:hAnsi="Consolas" w:cs="Consolas"/>
+          <w:color w:val="000000"/>
+          <w:sz w:val="16"/>
+          <w:highlight w:val="white"/>
+        </w:rPr>
+        <w:t>.Update</w:t>
+      </w:r>
+      <w:proofErr w:type="spellEnd"/>
+      <w:r>
+        <w:rPr>
+          <w:rFonts w:ascii="Consolas" w:hAnsi="Consolas" w:cs="Consolas"/>
+          <w:color w:val="000000"/>
+          <w:sz w:val="16"/>
+          <w:highlight w:val="white"/>
+        </w:rPr>
+        <w:t xml:space="preserve"> </w:t>
+      </w:r>
+      <w:r>
+        <w:rPr>
+          <w:rFonts w:ascii="Consolas" w:hAnsi="Consolas" w:cs="Consolas"/>
+          <w:color w:val="000000"/>
+          <w:sz w:val="16"/>
+          <w:highlight w:val="white"/>
+        </w:rPr>
+        <w:t xml:space="preserve">-&gt;- </w:t>
+      </w:r>
+      <w:proofErr w:type="spellStart"/>
+      <w:r>
+        <w:rPr>
+          <w:rFonts w:ascii="Consolas" w:hAnsi="Consolas" w:cs="Consolas"/>
+          <w:color w:val="2B91AF"/>
+          <w:sz w:val="16"/>
+          <w:highlight w:val="white"/>
+        </w:rPr>
+        <w:t>Simulants</w:t>
+      </w:r>
+      <w:r>
+        <w:rPr>
+          <w:rFonts w:ascii="Consolas" w:hAnsi="Consolas" w:cs="Consolas"/>
+          <w:color w:val="000000"/>
+          <w:sz w:val="16"/>
+          <w:highlight w:val="white"/>
+        </w:rPr>
+        <w:t>.</w:t>
+      </w:r>
+      <w:r>
+        <w:rPr>
+          <w:rFonts w:ascii="Consolas" w:hAnsi="Consolas" w:cs="Consolas"/>
+          <w:color w:val="000000"/>
+          <w:sz w:val="16"/>
+          <w:highlight w:val="white"/>
+        </w:rPr>
+        <w:t>Player</w:t>
+      </w:r>
+      <w:proofErr w:type="spellEnd"/>
+      <w:r>
+        <w:rPr>
+          <w:rFonts w:ascii="Consolas" w:hAnsi="Consolas" w:cs="Consolas"/>
+          <w:color w:val="000000"/>
+          <w:sz w:val="16"/>
+          <w:highlight w:val="white"/>
+        </w:rPr>
+        <w:t>)</w:t>
+      </w:r>
+      <w:r>
+        <w:rPr>
+          <w:rFonts w:ascii="Consolas" w:hAnsi="Consolas" w:cs="Consolas"/>
+          <w:color w:val="000000"/>
+          <w:sz w:val="16"/>
+          <w:highlight w:val="white"/>
+        </w:rPr>
+        <w:t xml:space="preserve"> </w:t>
+      </w:r>
+      <w:r>
+        <w:rPr>
+          <w:rFonts w:ascii="Consolas" w:hAnsi="Consolas" w:cs="Consolas"/>
+          <w:color w:val="000000"/>
+          <w:sz w:val="16"/>
+          <w:highlight w:val="white"/>
+        </w:rPr>
+        <w:t>|&gt;</w:t>
+      </w:r>
+    </w:p>
+    <w:p>
+      <w:pPr>
+        <w:autoSpaceDE w:val="0"/>
+        <w:autoSpaceDN w:val="0"/>
+        <w:adjustRightInd w:val="0"/>
+        <w:spacing w:after="0" w:line="240" w:lineRule="auto"/>
+        <w:rPr>
+          <w:rFonts w:cstheme="minorHAnsi"/>
+          <w:color w:val="000000"/>
+          <w:sz w:val="16"/>
+          <w:highlight w:val="white"/>
+        </w:rPr>
+      </w:pPr>
+      <w:r>
+        <w:rPr>
+          <w:rFonts w:ascii="Consolas" w:hAnsi="Consolas" w:cs="Consolas"/>
+          <w:color w:val="000000"/>
+          <w:sz w:val="16"/>
+          <w:highlight w:val="white"/>
+        </w:rPr>
+        <w:t xml:space="preserve">            until (</w:t>
+      </w:r>
+      <w:proofErr w:type="spellStart"/>
+      <w:r>
+        <w:rPr>
+          <w:rFonts w:ascii="Consolas" w:hAnsi="Consolas" w:cs="Consolas"/>
+          <w:color w:val="2B91AF"/>
+          <w:sz w:val="16"/>
+          <w:highlight w:val="white"/>
+        </w:rPr>
+        <w:t>Events</w:t>
+      </w:r>
+      <w:r>
+        <w:rPr>
+          <w:rFonts w:ascii="Consolas" w:hAnsi="Consolas" w:cs="Consolas"/>
+          <w:color w:val="000000"/>
+          <w:sz w:val="16"/>
+          <w:highlight w:val="white"/>
+        </w:rPr>
+        <w:t>.Deselect</w:t>
+      </w:r>
+      <w:proofErr w:type="spellEnd"/>
+      <w:r>
+        <w:rPr>
+          <w:rFonts w:ascii="Consolas" w:hAnsi="Consolas" w:cs="Consolas"/>
+          <w:color w:val="000000"/>
+          <w:sz w:val="16"/>
+          <w:highlight w:val="white"/>
+        </w:rPr>
+        <w:t xml:space="preserve"> -&gt;- </w:t>
+      </w:r>
+      <w:proofErr w:type="spellStart"/>
+      <w:r>
+        <w:rPr>
+          <w:rFonts w:ascii="Consolas" w:hAnsi="Consolas" w:cs="Consolas"/>
+          <w:color w:val="2B91AF"/>
+          <w:sz w:val="16"/>
+          <w:highlight w:val="white"/>
+        </w:rPr>
+        <w:t>Simulants</w:t>
+      </w:r>
+      <w:r>
+        <w:rPr>
+          <w:rFonts w:ascii="Consolas" w:hAnsi="Consolas" w:cs="Consolas"/>
+          <w:color w:val="000000"/>
+          <w:sz w:val="16"/>
+          <w:highlight w:val="white"/>
+        </w:rPr>
         <w:t>.Gameplay</w:t>
       </w:r>
       <w:proofErr w:type="spellEnd"/>
@@ -2889,314 +3206,8 @@
           <w:sz w:val="16"/>
           <w:highlight w:val="white"/>
         </w:rPr>
-        <w:t xml:space="preserve"> |&gt;</w:t>
-      </w:r>
-    </w:p>
-    <w:p>
-      <w:pPr>
-        <w:autoSpaceDE w:val="0"/>
-        <w:autoSpaceDN w:val="0"/>
-        <w:adjustRightInd w:val="0"/>
-        <w:spacing w:after="0" w:line="240" w:lineRule="auto"/>
-        <w:rPr>
-          <w:rFonts w:ascii="Consolas" w:hAnsi="Consolas" w:cs="Consolas"/>
-          <w:color w:val="000000"/>
-          <w:sz w:val="16"/>
-          <w:highlight w:val="white"/>
-        </w:rPr>
-      </w:pPr>
-      <w:r>
-        <w:rPr>
-          <w:rFonts w:ascii="Consolas" w:hAnsi="Consolas" w:cs="Consolas"/>
-          <w:color w:val="000000"/>
-          <w:sz w:val="16"/>
-          <w:highlight w:val="white"/>
-        </w:rPr>
-        <w:t xml:space="preserve">            observe (</w:t>
-      </w:r>
-      <w:proofErr w:type="spellStart"/>
-      <w:r>
-        <w:rPr>
-          <w:rFonts w:ascii="Consolas" w:hAnsi="Consolas" w:cs="Consolas"/>
-          <w:color w:val="2B91AF"/>
-          <w:sz w:val="16"/>
-          <w:highlight w:val="white"/>
-        </w:rPr>
-        <w:t>Events</w:t>
-      </w:r>
-      <w:r>
-        <w:rPr>
-          <w:rFonts w:ascii="Consolas" w:hAnsi="Consolas" w:cs="Consolas"/>
-          <w:color w:val="000000"/>
-          <w:sz w:val="16"/>
-          <w:highlight w:val="white"/>
-        </w:rPr>
-        <w:t>.Click</w:t>
-      </w:r>
-      <w:proofErr w:type="spellEnd"/>
-      <w:r>
-        <w:rPr>
-          <w:rFonts w:ascii="Consolas" w:hAnsi="Consolas" w:cs="Consolas"/>
-          <w:color w:val="000000"/>
-          <w:sz w:val="16"/>
-          <w:highlight w:val="white"/>
-        </w:rPr>
-        <w:t xml:space="preserve"> -&gt;- </w:t>
-      </w:r>
-      <w:proofErr w:type="spellStart"/>
-      <w:r>
-        <w:rPr>
-          <w:rFonts w:ascii="Consolas" w:hAnsi="Consolas" w:cs="Consolas"/>
-          <w:color w:val="2B91AF"/>
-          <w:sz w:val="16"/>
-          <w:highlight w:val="white"/>
-        </w:rPr>
-        <w:t>Simulants</w:t>
-      </w:r>
-      <w:r>
-        <w:rPr>
-          <w:rFonts w:ascii="Consolas" w:hAnsi="Consolas" w:cs="Consolas"/>
-          <w:color w:val="000000"/>
-          <w:sz w:val="16"/>
-          <w:highlight w:val="white"/>
-        </w:rPr>
-        <w:t>.HudHalt</w:t>
-      </w:r>
-      <w:proofErr w:type="spellEnd"/>
-      <w:r>
-        <w:rPr>
-          <w:rFonts w:ascii="Consolas" w:hAnsi="Consolas" w:cs="Consolas"/>
-          <w:color w:val="000000"/>
-          <w:sz w:val="16"/>
-          <w:highlight w:val="white"/>
-        </w:rPr>
-        <w:t xml:space="preserve">) </w:t>
-      </w:r>
-      <w:r>
-        <w:rPr>
-          <w:rFonts w:ascii="Consolas" w:hAnsi="Consolas" w:cs="Consolas"/>
-          <w:color w:val="000000"/>
-          <w:sz w:val="16"/>
-          <w:highlight w:val="white"/>
-        </w:rPr>
-        <w:t>|&gt;</w:t>
-      </w:r>
-    </w:p>
-    <w:p>
-      <w:pPr>
-        <w:autoSpaceDE w:val="0"/>
-        <w:autoSpaceDN w:val="0"/>
-        <w:adjustRightInd w:val="0"/>
-        <w:spacing w:after="0" w:line="240" w:lineRule="auto"/>
-        <w:rPr>
-          <w:rFonts w:ascii="Consolas" w:hAnsi="Consolas" w:cs="Consolas"/>
-          <w:color w:val="000000"/>
-          <w:sz w:val="16"/>
-          <w:highlight w:val="white"/>
-        </w:rPr>
-      </w:pPr>
-      <w:r>
-        <w:rPr>
-          <w:rFonts w:ascii="Consolas" w:hAnsi="Consolas" w:cs="Consolas"/>
-          <w:color w:val="000000"/>
-          <w:sz w:val="16"/>
-          <w:highlight w:val="white"/>
-        </w:rPr>
-        <w:t xml:space="preserve"> </w:t>
-      </w:r>
-      <w:r>
-        <w:rPr>
-          <w:rFonts w:ascii="Consolas" w:hAnsi="Consolas" w:cs="Consolas"/>
-          <w:color w:val="000000"/>
-          <w:sz w:val="16"/>
-          <w:highlight w:val="white"/>
-        </w:rPr>
-        <w:t xml:space="preserve">           sum</w:t>
-      </w:r>
-      <w:r>
-        <w:rPr>
-          <w:rFonts w:ascii="Consolas" w:hAnsi="Consolas" w:cs="Consolas"/>
-          <w:color w:val="000000"/>
-          <w:sz w:val="16"/>
-          <w:highlight w:val="white"/>
-        </w:rPr>
-        <w:t xml:space="preserve"> (</w:t>
-      </w:r>
-      <w:proofErr w:type="spellStart"/>
-      <w:r>
-        <w:rPr>
-          <w:rFonts w:ascii="Consolas" w:hAnsi="Consolas" w:cs="Consolas"/>
-          <w:color w:val="2B91AF"/>
-          <w:sz w:val="16"/>
-          <w:highlight w:val="white"/>
-        </w:rPr>
-        <w:t>Events</w:t>
-      </w:r>
-      <w:r>
-        <w:rPr>
-          <w:rFonts w:ascii="Consolas" w:hAnsi="Consolas" w:cs="Consolas"/>
-          <w:color w:val="000000"/>
-          <w:sz w:val="16"/>
-          <w:highlight w:val="white"/>
-        </w:rPr>
-        <w:t>.Update</w:t>
-      </w:r>
-      <w:proofErr w:type="spellEnd"/>
-      <w:r>
-        <w:rPr>
-          <w:rFonts w:ascii="Consolas" w:hAnsi="Consolas" w:cs="Consolas"/>
-          <w:color w:val="000000"/>
-          <w:sz w:val="16"/>
-          <w:highlight w:val="white"/>
-        </w:rPr>
-        <w:t xml:space="preserve"> </w:t>
-      </w:r>
-      <w:r>
-        <w:rPr>
-          <w:rFonts w:ascii="Consolas" w:hAnsi="Consolas" w:cs="Consolas"/>
-          <w:color w:val="000000"/>
-          <w:sz w:val="16"/>
-          <w:highlight w:val="white"/>
-        </w:rPr>
-        <w:t xml:space="preserve">-&gt;- </w:t>
-      </w:r>
-      <w:proofErr w:type="spellStart"/>
-      <w:r>
-        <w:rPr>
-          <w:rFonts w:ascii="Consolas" w:hAnsi="Consolas" w:cs="Consolas"/>
-          <w:color w:val="2B91AF"/>
-          <w:sz w:val="16"/>
-          <w:highlight w:val="white"/>
-        </w:rPr>
-        <w:t>Simulants</w:t>
-      </w:r>
-      <w:r>
-        <w:rPr>
-          <w:rFonts w:ascii="Consolas" w:hAnsi="Consolas" w:cs="Consolas"/>
-          <w:color w:val="000000"/>
-          <w:sz w:val="16"/>
-          <w:highlight w:val="white"/>
-        </w:rPr>
-        <w:t>.</w:t>
-      </w:r>
-      <w:r>
-        <w:rPr>
-          <w:rFonts w:ascii="Consolas" w:hAnsi="Consolas" w:cs="Consolas"/>
-          <w:color w:val="000000"/>
-          <w:sz w:val="16"/>
-          <w:highlight w:val="white"/>
-        </w:rPr>
-        <w:t>Player</w:t>
-      </w:r>
-      <w:proofErr w:type="spellEnd"/>
-      <w:r>
-        <w:rPr>
-          <w:rFonts w:ascii="Consolas" w:hAnsi="Consolas" w:cs="Consolas"/>
-          <w:color w:val="000000"/>
-          <w:sz w:val="16"/>
-          <w:highlight w:val="white"/>
-        </w:rPr>
         <w:t>)</w:t>
       </w:r>
-      <w:r>
-        <w:rPr>
-          <w:rFonts w:ascii="Consolas" w:hAnsi="Consolas" w:cs="Consolas"/>
-          <w:color w:val="000000"/>
-          <w:sz w:val="16"/>
-          <w:highlight w:val="white"/>
-        </w:rPr>
-        <w:t xml:space="preserve"> </w:t>
-      </w:r>
-      <w:r>
-        <w:rPr>
-          <w:rFonts w:ascii="Consolas" w:hAnsi="Consolas" w:cs="Consolas"/>
-          <w:color w:val="000000"/>
-          <w:sz w:val="16"/>
-          <w:highlight w:val="white"/>
-        </w:rPr>
-        <w:t>|&gt;</w:t>
-      </w:r>
-    </w:p>
-    <w:p>
-      <w:pPr>
-        <w:autoSpaceDE w:val="0"/>
-        <w:autoSpaceDN w:val="0"/>
-        <w:adjustRightInd w:val="0"/>
-        <w:spacing w:after="0" w:line="240" w:lineRule="auto"/>
-        <w:rPr>
-          <w:rFonts w:cstheme="minorHAnsi"/>
-          <w:color w:val="000000"/>
-          <w:sz w:val="16"/>
-          <w:highlight w:val="white"/>
-        </w:rPr>
-      </w:pPr>
-      <w:r>
-        <w:rPr>
-          <w:rFonts w:ascii="Consolas" w:hAnsi="Consolas" w:cs="Consolas"/>
-          <w:color w:val="000000"/>
-          <w:sz w:val="16"/>
-          <w:highlight w:val="white"/>
-        </w:rPr>
-        <w:t xml:space="preserve">            until (</w:t>
-      </w:r>
-      <w:proofErr w:type="spellStart"/>
-      <w:r>
-        <w:rPr>
-          <w:rFonts w:ascii="Consolas" w:hAnsi="Consolas" w:cs="Consolas"/>
-          <w:color w:val="2B91AF"/>
-          <w:sz w:val="16"/>
-          <w:highlight w:val="white"/>
-        </w:rPr>
-        <w:t>Events</w:t>
-      </w:r>
-      <w:r>
-        <w:rPr>
-          <w:rFonts w:ascii="Consolas" w:hAnsi="Consolas" w:cs="Consolas"/>
-          <w:color w:val="000000"/>
-          <w:sz w:val="16"/>
-          <w:highlight w:val="white"/>
-        </w:rPr>
-        <w:t>.Deselect</w:t>
-      </w:r>
-      <w:proofErr w:type="spellEnd"/>
-      <w:r>
-        <w:rPr>
-          <w:rFonts w:ascii="Consolas" w:hAnsi="Consolas" w:cs="Consolas"/>
-          <w:color w:val="000000"/>
-          <w:sz w:val="16"/>
-          <w:highlight w:val="white"/>
-        </w:rPr>
-        <w:t xml:space="preserve"> -&gt;- </w:t>
-      </w:r>
-      <w:proofErr w:type="spellStart"/>
-      <w:r>
-        <w:rPr>
-          <w:rFonts w:ascii="Consolas" w:hAnsi="Consolas" w:cs="Consolas"/>
-          <w:color w:val="2B91AF"/>
-          <w:sz w:val="16"/>
-          <w:highlight w:val="white"/>
-        </w:rPr>
-        <w:t>Simulants</w:t>
-      </w:r>
-      <w:r>
-        <w:rPr>
-          <w:rFonts w:ascii="Consolas" w:hAnsi="Consolas" w:cs="Consolas"/>
-          <w:color w:val="000000"/>
-          <w:sz w:val="16"/>
-          <w:highlight w:val="white"/>
-        </w:rPr>
-        <w:t>.Gameplay</w:t>
-      </w:r>
-      <w:proofErr w:type="spellEnd"/>
-      <w:r>
-        <w:rPr>
-          <w:rFonts w:ascii="Consolas" w:hAnsi="Consolas" w:cs="Consolas"/>
-          <w:color w:val="000000"/>
-          <w:sz w:val="16"/>
-          <w:highlight w:val="white"/>
-        </w:rPr>
-        <w:t>)</w:t>
-      </w:r>
     </w:p>
     <w:p>
       <w:pPr>
@@ -3263,7 +3274,6 @@
           <w:color w:val="000000"/>
           <w:highlight w:val="white"/>
         </w:rPr>
-        <w:lastRenderedPageBreak/>
         <w:t>Here we have an expression form called a 'chain'. A chain is a monad that allows a procedural-style expression to span 0 or more events while also taking the world as an implicit state -</w:t>
       </w:r>
     </w:p>
@@ -4093,7 +4103,23 @@
           <w:color w:val="000000"/>
           <w:highlight w:val="white"/>
         </w:rPr>
-        <w:t>We also have the ability to compose chains overs observations like so -</w:t>
+        <w:t xml:space="preserve">We also have the ability to compose chains overs </w:t>
+      </w:r>
+      <w:r>
+        <w:rPr>
+          <w:rFonts w:cstheme="minorHAnsi"/>
+          <w:color w:val="000000"/>
+          <w:highlight w:val="white"/>
+        </w:rPr>
+        <w:t>streams</w:t>
+      </w:r>
+      <w:r>
+        <w:rPr>
+          <w:rFonts w:cstheme="minorHAnsi"/>
+          <w:color w:val="000000"/>
+          <w:highlight w:val="white"/>
+        </w:rPr>
+        <w:t xml:space="preserve"> like so -</w:t>
       </w:r>
     </w:p>
     <w:p>
@@ -4147,7 +4173,25 @@
           <w:sz w:val="16"/>
           <w:highlight w:val="white"/>
         </w:rPr>
-        <w:t xml:space="preserve"> observation =</w:t>
+        <w:t xml:space="preserve"> </w:t>
+      </w:r>
+      <w:r>
+        <w:rPr>
+          <w:rFonts w:ascii="Consolas" w:hAnsi="Consolas" w:cs="Consolas"/>
+          <w:color w:val="000000"/>
+          <w:sz w:val="16"/>
+          <w:highlight w:val="white"/>
+        </w:rPr>
+        <w:t>stream</w:t>
+      </w:r>
+      <w:r>
+        <w:rPr>
+          <w:rFonts w:ascii="Consolas" w:hAnsi="Consolas" w:cs="Consolas"/>
+          <w:color w:val="000000"/>
+          <w:sz w:val="16"/>
+          <w:highlight w:val="white"/>
+        </w:rPr>
+        <w:t xml:space="preserve"> =</w:t>
       </w:r>
     </w:p>
     <w:p>
@@ -4179,7 +4223,72 @@
           <w:sz w:val="16"/>
           <w:highlight w:val="white"/>
         </w:rPr>
-        <w:t>character |&gt;</w:t>
+        <w:t>stream</w:t>
+      </w:r>
+      <w:r>
+        <w:rPr>
+          <w:rFonts w:ascii="Consolas" w:hAnsi="Consolas" w:cs="Consolas"/>
+          <w:color w:val="000000"/>
+          <w:sz w:val="16"/>
+          <w:highlight w:val="white"/>
+        </w:rPr>
+        <w:t xml:space="preserve"> (</w:t>
+      </w:r>
+      <w:proofErr w:type="spellStart"/>
+      <w:r>
+        <w:rPr>
+          <w:rFonts w:ascii="Consolas" w:hAnsi="Consolas" w:cs="Consolas"/>
+          <w:color w:val="2B91AF"/>
+          <w:sz w:val="16"/>
+          <w:highlight w:val="white"/>
+        </w:rPr>
+        <w:t>Events</w:t>
+      </w:r>
+      <w:r>
+        <w:rPr>
+          <w:rFonts w:ascii="Consolas" w:hAnsi="Consolas" w:cs="Consolas"/>
+          <w:color w:val="000000"/>
+          <w:sz w:val="16"/>
+          <w:highlight w:val="white"/>
+        </w:rPr>
+        <w:t>.Update</w:t>
+      </w:r>
+      <w:proofErr w:type="spellEnd"/>
+      <w:r>
+        <w:rPr>
+          <w:rFonts w:ascii="Consolas" w:hAnsi="Consolas" w:cs="Consolas"/>
+          <w:color w:val="000000"/>
+          <w:sz w:val="16"/>
+          <w:highlight w:val="white"/>
+        </w:rPr>
+        <w:t xml:space="preserve"> -&gt;-</w:t>
+      </w:r>
+      <w:r>
+        <w:rPr>
+          <w:rFonts w:ascii="Consolas" w:hAnsi="Consolas" w:cs="Consolas"/>
+          <w:color w:val="000000"/>
+          <w:sz w:val="16"/>
+          <w:highlight w:val="white"/>
+        </w:rPr>
+        <w:t xml:space="preserve"> character</w:t>
+      </w:r>
+      <w:r>
+        <w:rPr>
+          <w:rFonts w:ascii="Consolas" w:hAnsi="Consolas" w:cs="Consolas"/>
+          <w:color w:val="000000"/>
+          <w:sz w:val="16"/>
+          <w:highlight w:val="white"/>
+        </w:rPr>
+        <w:t>)</w:t>
+      </w:r>
+      <w:r>
+        <w:rPr>
+          <w:rFonts w:ascii="Consolas" w:hAnsi="Consolas" w:cs="Consolas"/>
+          <w:color w:val="000000"/>
+          <w:sz w:val="16"/>
+          <w:highlight w:val="white"/>
+        </w:rPr>
+        <w:t xml:space="preserve"> |&gt;</w:t>
       </w:r>
     </w:p>
     <w:p>
@@ -4211,16 +4320,7 @@
           <w:sz w:val="16"/>
           <w:highlight w:val="white"/>
         </w:rPr>
-        <w:t>observe</w:t>
-      </w:r>
-      <w:r>
-        <w:rPr>
-          <w:rFonts w:ascii="Consolas" w:hAnsi="Consolas" w:cs="Consolas"/>
-          <w:color w:val="000000"/>
-          <w:sz w:val="16"/>
-          <w:highlight w:val="white"/>
-        </w:rPr>
-        <w:t xml:space="preserve"> (</w:t>
+        <w:t>until (</w:t>
       </w:r>
       <w:proofErr w:type="spellStart"/>
       <w:r>
@@ -4239,7 +4339,7 @@
           <w:sz w:val="16"/>
           <w:highlight w:val="white"/>
         </w:rPr>
-        <w:t>.Update</w:t>
+        <w:t>.Deselect</w:t>
       </w:r>
       <w:proofErr w:type="spellEnd"/>
       <w:r>
@@ -4249,17 +4349,28 @@
           <w:sz w:val="16"/>
           <w:highlight w:val="white"/>
         </w:rPr>
-        <w:t xml:space="preserve"> -&gt;-</w:t>
-      </w:r>
-      <w:r>
-        <w:rPr>
-          <w:rFonts w:ascii="Consolas" w:hAnsi="Consolas" w:cs="Consolas"/>
-          <w:color w:val="000000"/>
-          <w:sz w:val="16"/>
-          <w:highlight w:val="white"/>
-        </w:rPr>
-        <w:t xml:space="preserve"> character</w:t>
-      </w:r>
+        <w:t xml:space="preserve"> -&gt;- </w:t>
+      </w:r>
+      <w:proofErr w:type="spellStart"/>
+      <w:r>
+        <w:rPr>
+          <w:rFonts w:ascii="Consolas" w:hAnsi="Consolas" w:cs="Consolas"/>
+          <w:color w:val="2B91AF"/>
+          <w:sz w:val="16"/>
+          <w:highlight w:val="white"/>
+        </w:rPr>
+        <w:t>Simulants</w:t>
+      </w:r>
+      <w:r>
+        <w:rPr>
+          <w:rFonts w:ascii="Consolas" w:hAnsi="Consolas" w:cs="Consolas"/>
+          <w:color w:val="000000"/>
+          <w:sz w:val="16"/>
+          <w:highlight w:val="white"/>
+        </w:rPr>
+        <w:t>.Gameplay</w:t>
+      </w:r>
+      <w:proofErr w:type="spellEnd"/>
       <w:r>
         <w:rPr>
           <w:rFonts w:ascii="Consolas" w:hAnsi="Consolas" w:cs="Consolas"/>
@@ -4269,65 +4380,38 @@
         </w:rPr>
         <w:t>)</w:t>
       </w:r>
-      <w:r>
-        <w:rPr>
-          <w:rFonts w:ascii="Consolas" w:hAnsi="Consolas" w:cs="Consolas"/>
-          <w:color w:val="000000"/>
-          <w:sz w:val="16"/>
-          <w:highlight w:val="white"/>
-        </w:rPr>
-        <w:t xml:space="preserve"> |&gt;</w:t>
-      </w:r>
-    </w:p>
-    <w:p>
-      <w:pPr>
-        <w:autoSpaceDE w:val="0"/>
-        <w:autoSpaceDN w:val="0"/>
-        <w:adjustRightInd w:val="0"/>
-        <w:spacing w:after="0" w:line="240" w:lineRule="auto"/>
-        <w:rPr>
-          <w:rFonts w:ascii="Consolas" w:hAnsi="Consolas" w:cs="Consolas"/>
-          <w:color w:val="000000"/>
-          <w:sz w:val="16"/>
-          <w:highlight w:val="white"/>
-        </w:rPr>
-      </w:pPr>
-      <w:r>
-        <w:rPr>
-          <w:rFonts w:ascii="Consolas" w:hAnsi="Consolas" w:cs="Consolas"/>
-          <w:color w:val="000000"/>
-          <w:sz w:val="16"/>
-          <w:highlight w:val="white"/>
-        </w:rPr>
-        <w:t xml:space="preserve">        </w:t>
-      </w:r>
-      <w:r>
-        <w:rPr>
-          <w:rFonts w:ascii="Consolas" w:hAnsi="Consolas" w:cs="Consolas"/>
-          <w:color w:val="000000"/>
-          <w:sz w:val="16"/>
-          <w:highlight w:val="white"/>
-        </w:rPr>
-        <w:t>until (</w:t>
+    </w:p>
+    <w:p>
+      <w:pPr>
+        <w:autoSpaceDE w:val="0"/>
+        <w:autoSpaceDN w:val="0"/>
+        <w:adjustRightInd w:val="0"/>
+        <w:spacing w:after="0" w:line="240" w:lineRule="auto"/>
+        <w:rPr>
+          <w:rFonts w:cstheme="minorHAnsi"/>
+          <w:color w:val="000000"/>
+          <w:sz w:val="16"/>
+          <w:highlight w:val="white"/>
+        </w:rPr>
+      </w:pPr>
+      <w:r>
+        <w:rPr>
+          <w:rFonts w:ascii="Consolas" w:hAnsi="Consolas" w:cs="Consolas"/>
+          <w:color w:val="000000"/>
+          <w:sz w:val="16"/>
+          <w:highlight w:val="white"/>
+        </w:rPr>
+        <w:t xml:space="preserve">    </w:t>
       </w:r>
       <w:proofErr w:type="spellStart"/>
       <w:r>
         <w:rPr>
           <w:rFonts w:ascii="Consolas" w:hAnsi="Consolas" w:cs="Consolas"/>
-          <w:color w:val="2B91AF"/>
-          <w:sz w:val="16"/>
-          <w:highlight w:val="white"/>
-        </w:rPr>
-        <w:t>Events</w:t>
-      </w:r>
-      <w:r>
-        <w:rPr>
-          <w:rFonts w:ascii="Consolas" w:hAnsi="Consolas" w:cs="Consolas"/>
-          <w:color w:val="000000"/>
-          <w:sz w:val="16"/>
-          <w:highlight w:val="white"/>
-        </w:rPr>
-        <w:t>.Deselect</w:t>
+          <w:color w:val="000000"/>
+          <w:sz w:val="16"/>
+          <w:highlight w:val="white"/>
+        </w:rPr>
+        <w:t>runAssumingCascade</w:t>
       </w:r>
       <w:proofErr w:type="spellEnd"/>
       <w:r>
@@ -4337,79 +4421,25 @@
           <w:sz w:val="16"/>
           <w:highlight w:val="white"/>
         </w:rPr>
-        <w:t xml:space="preserve"> -&gt;- </w:t>
-      </w:r>
-      <w:proofErr w:type="spellStart"/>
-      <w:r>
-        <w:rPr>
-          <w:rFonts w:ascii="Consolas" w:hAnsi="Consolas" w:cs="Consolas"/>
-          <w:color w:val="2B91AF"/>
-          <w:sz w:val="16"/>
-          <w:highlight w:val="white"/>
-        </w:rPr>
-        <w:t>Simulants</w:t>
-      </w:r>
-      <w:r>
-        <w:rPr>
-          <w:rFonts w:ascii="Consolas" w:hAnsi="Consolas" w:cs="Consolas"/>
-          <w:color w:val="000000"/>
-          <w:sz w:val="16"/>
-          <w:highlight w:val="white"/>
-        </w:rPr>
-        <w:t>.Gameplay</w:t>
-      </w:r>
-      <w:proofErr w:type="spellEnd"/>
-      <w:r>
-        <w:rPr>
-          <w:rFonts w:ascii="Consolas" w:hAnsi="Consolas" w:cs="Consolas"/>
-          <w:color w:val="000000"/>
-          <w:sz w:val="16"/>
-          <w:highlight w:val="white"/>
-        </w:rPr>
-        <w:t>)</w:t>
-      </w:r>
-    </w:p>
-    <w:p>
-      <w:pPr>
-        <w:autoSpaceDE w:val="0"/>
-        <w:autoSpaceDN w:val="0"/>
-        <w:adjustRightInd w:val="0"/>
-        <w:spacing w:after="0" w:line="240" w:lineRule="auto"/>
-        <w:rPr>
-          <w:rFonts w:cstheme="minorHAnsi"/>
-          <w:color w:val="000000"/>
-          <w:sz w:val="16"/>
-          <w:highlight w:val="white"/>
-        </w:rPr>
-      </w:pPr>
-      <w:r>
-        <w:rPr>
-          <w:rFonts w:ascii="Consolas" w:hAnsi="Consolas" w:cs="Consolas"/>
-          <w:color w:val="000000"/>
-          <w:sz w:val="16"/>
-          <w:highlight w:val="white"/>
-        </w:rPr>
-        <w:t xml:space="preserve">    </w:t>
-      </w:r>
-      <w:proofErr w:type="spellStart"/>
-      <w:r>
-        <w:rPr>
-          <w:rFonts w:ascii="Consolas" w:hAnsi="Consolas" w:cs="Consolas"/>
-          <w:color w:val="000000"/>
-          <w:sz w:val="16"/>
-          <w:highlight w:val="white"/>
-        </w:rPr>
-        <w:t>runAssumingCascade</w:t>
-      </w:r>
-      <w:proofErr w:type="spellEnd"/>
-      <w:r>
-        <w:rPr>
-          <w:rFonts w:ascii="Consolas" w:hAnsi="Consolas" w:cs="Consolas"/>
-          <w:color w:val="000000"/>
-          <w:sz w:val="16"/>
-          <w:highlight w:val="white"/>
-        </w:rPr>
-        <w:t xml:space="preserve"> chain observation world |&gt; </w:t>
+        <w:t xml:space="preserve"> chain </w:t>
+      </w:r>
+      <w:r>
+        <w:rPr>
+          <w:rFonts w:ascii="Consolas" w:hAnsi="Consolas" w:cs="Consolas"/>
+          <w:color w:val="000000"/>
+          <w:sz w:val="16"/>
+          <w:highlight w:val="white"/>
+        </w:rPr>
+        <w:t>stream</w:t>
+      </w:r>
+      <w:r>
+        <w:rPr>
+          <w:rFonts w:ascii="Consolas" w:hAnsi="Consolas" w:cs="Consolas"/>
+          <w:color w:val="000000"/>
+          <w:sz w:val="16"/>
+          <w:highlight w:val="white"/>
+        </w:rPr>
+        <w:t xml:space="preserve"> world |&gt; </w:t>
       </w:r>
       <w:proofErr w:type="spellStart"/>
       <w:r>
@@ -4619,7 +4649,25 @@
           <w:sz w:val="16"/>
           <w:highlight w:val="white"/>
         </w:rPr>
-        <w:t xml:space="preserve"> *-&gt; </w:t>
+        <w:t xml:space="preserve"> -</w:t>
+      </w:r>
+      <w:r>
+        <w:rPr>
+          <w:rFonts w:ascii="Consolas" w:hAnsi="Consolas" w:cs="Consolas"/>
+          <w:color w:val="000000"/>
+          <w:sz w:val="16"/>
+          <w:highlight w:val="white"/>
+        </w:rPr>
+        <w:t>!</w:t>
+      </w:r>
+      <w:r>
+        <w:rPr>
+          <w:rFonts w:ascii="Consolas" w:hAnsi="Consolas" w:cs="Consolas"/>
+          <w:color w:val="000000"/>
+          <w:sz w:val="16"/>
+          <w:highlight w:val="white"/>
+        </w:rPr>
+        <w:t xml:space="preserve">&gt; </w:t>
       </w:r>
       <w:proofErr w:type="spellStart"/>
       <w:r>
@@ -4738,7 +4786,25 @@
           <w:sz w:val="16"/>
           <w:highlight w:val="white"/>
         </w:rPr>
-        <w:t xml:space="preserve">) /-&gt; </w:t>
+        <w:t>) -</w:t>
+      </w:r>
+      <w:r>
+        <w:rPr>
+          <w:rFonts w:ascii="Consolas" w:hAnsi="Consolas" w:cs="Consolas"/>
+          <w:color w:val="000000"/>
+          <w:sz w:val="16"/>
+          <w:highlight w:val="white"/>
+        </w:rPr>
+        <w:t>/</w:t>
+      </w:r>
+      <w:r>
+        <w:rPr>
+          <w:rFonts w:ascii="Consolas" w:hAnsi="Consolas" w:cs="Consolas"/>
+          <w:color w:val="000000"/>
+          <w:sz w:val="16"/>
+          <w:highlight w:val="white"/>
+        </w:rPr>
+        <w:t xml:space="preserve">&gt; </w:t>
       </w:r>
       <w:proofErr w:type="spellStart"/>
       <w:r>
@@ -4809,8 +4875,6 @@
           <w:highlight w:val="white"/>
         </w:rPr>
       </w:pPr>
-      <w:bookmarkStart w:id="0" w:name="_GoBack"/>
-      <w:bookmarkEnd w:id="0"/>
     </w:p>
     <w:p>
       <w:pPr>
@@ -4839,7 +4903,25 @@
           <w:color w:val="000000"/>
           <w:highlight w:val="white"/>
         </w:rPr>
-        <w:t>*-&gt;</w:t>
+        <w:t>-</w:t>
+      </w:r>
+      <w:r>
+        <w:rPr>
+          <w:rFonts w:cstheme="minorHAnsi"/>
+          <w:b/>
+          <w:color w:val="000000"/>
+          <w:highlight w:val="white"/>
+        </w:rPr>
+        <w:t>!</w:t>
+      </w:r>
+      <w:r>
+        <w:rPr>
+          <w:rFonts w:cstheme="minorHAnsi"/>
+          <w:b/>
+          <w:color w:val="000000"/>
+          <w:highlight w:val="white"/>
+        </w:rPr>
+        <w:t>&gt;</w:t>
       </w:r>
       <w:r>
         <w:rPr>
@@ -4888,7 +4970,25 @@
           <w:color w:val="000000"/>
           <w:highlight w:val="white"/>
         </w:rPr>
-        <w:t>/-&gt;</w:t>
+        <w:t>-</w:t>
+      </w:r>
+      <w:r>
+        <w:rPr>
+          <w:rFonts w:cstheme="minorHAnsi"/>
+          <w:b/>
+          <w:color w:val="000000"/>
+          <w:highlight w:val="white"/>
+        </w:rPr>
+        <w:t>/</w:t>
+      </w:r>
+      <w:r>
+        <w:rPr>
+          <w:rFonts w:cstheme="minorHAnsi"/>
+          <w:b/>
+          <w:color w:val="000000"/>
+          <w:highlight w:val="white"/>
+        </w:rPr>
+        <w:t>&gt;</w:t>
       </w:r>
       <w:r>
         <w:rPr>
@@ -6147,7 +6247,7 @@
       </w:pPr>
     </w:pPrDefault>
   </w:docDefaults>
-  <w:latentStyles w:defLockedState="0" w:defUIPriority="99" w:defSemiHidden="0" w:defUnhideWhenUsed="0" w:defQFormat="0" w:count="372">
+  <w:latentStyles w:defLockedState="0" w:defUIPriority="99" w:defSemiHidden="0" w:defUnhideWhenUsed="0" w:defQFormat="0" w:count="373">
     <w:lsdException w:name="Normal" w:uiPriority="0" w:qFormat="1"/>
     <w:lsdException w:name="heading 1" w:uiPriority="9" w:qFormat="1"/>
     <w:lsdException w:name="heading 2" w:semiHidden="1" w:uiPriority="9" w:unhideWhenUsed="1" w:qFormat="1"/>
@@ -6253,7 +6353,6 @@
     <w:lsdException w:name="HTML Sample" w:semiHidden="1" w:unhideWhenUsed="1"/>
     <w:lsdException w:name="HTML Typewriter" w:semiHidden="1" w:unhideWhenUsed="1"/>
     <w:lsdException w:name="HTML Variable" w:semiHidden="1" w:unhideWhenUsed="1"/>
-    <w:lsdException w:name="Normal Table" w:semiHidden="1" w:unhideWhenUsed="1"/>
     <w:lsdException w:name="annotation subject" w:semiHidden="1" w:unhideWhenUsed="1"/>
     <w:lsdException w:name="No List" w:semiHidden="1" w:unhideWhenUsed="1"/>
     <w:lsdException w:name="Outline List 1" w:semiHidden="1" w:unhideWhenUsed="1"/>
@@ -6300,10 +6399,8 @@
     <w:lsdException w:name="Table Subtle 2" w:semiHidden="1" w:unhideWhenUsed="1"/>
     <w:lsdException w:name="Table Web 1" w:semiHidden="1" w:unhideWhenUsed="1"/>
     <w:lsdException w:name="Table Web 2" w:semiHidden="1" w:unhideWhenUsed="1"/>
-    <w:lsdException w:name="Table Web 3" w:semiHidden="1" w:unhideWhenUsed="1"/>
     <w:lsdException w:name="Balloon Text" w:semiHidden="1" w:unhideWhenUsed="1"/>
     <w:lsdException w:name="Table Grid" w:uiPriority="59"/>
-    <w:lsdException w:name="Table Theme" w:semiHidden="1" w:unhideWhenUsed="1"/>
     <w:lsdException w:name="Placeholder Text" w:semiHidden="1"/>
     <w:lsdException w:name="No Spacing" w:uiPriority="1" w:qFormat="1"/>
     <w:lsdException w:name="Light Shading" w:uiPriority="60"/>
@@ -6520,6 +6617,7 @@
     <w:lsdException w:name="List Table 6 Colorful Accent 6" w:uiPriority="51"/>
     <w:lsdException w:name="List Table 7 Colorful Accent 6" w:uiPriority="52"/>
     <w:lsdException w:name="Mention" w:semiHidden="1" w:unhideWhenUsed="1"/>
+    <w:lsdException w:name="Smart Hyperlink" w:semiHidden="1" w:unhideWhenUsed="1"/>
   </w:latentStyles>
   <w:style w:type="paragraph" w:default="1" w:styleId="Normal">
     <w:name w:val="Normal"/>

</xml_diff>